<commit_message>
Add section 1 part 2
</commit_message>
<xml_diff>
--- a/FYP Ettalibi kamal - Part one and part two.docx
+++ b/FYP Ettalibi kamal - Part one and part two.docx
@@ -393,25 +393,7 @@
           <w:szCs w:val="25"/>
         </w:rPr>
         <w:tab/>
-        <w:t>Can language shift as a result of social and economic factors? Can majoring and working in the field of computer science and information technology alter the language of students and professionals within this field? Does it require English to succeed as a software developer or generally in the information technology sector? Languages can shift and change and that doesn't mean for this language to disappear. Nowadays technology is rising and many sectors gradually depend on technology, especially information technology and computer science. The fast these two sectors encourage both students and other individuals to learn technologies and disciplines that are related to information technology so that they can enhance their careers and income. This need can be a reason why these people will focus on English more than any other language, this socioeconomic aspect will contribute to shifting their language. According to Al Amadihi language is like any other dimension of society and is no different than another social component it is also affected by changes that can appear in other dimensions like the economy. Additionally, he informs us that time can change all things,</w:t>
-      </w:r>
-      <w:proofErr w:type="gramStart"/>
-      <w:r>
-        <w:rPr>
-          <w:rFonts w:ascii="Times New Roman" w:eastAsia="Times New Roman" w:hAnsi="Times New Roman" w:cs="Times New Roman"/>
-          <w:sz w:val="25"/>
-          <w:szCs w:val="25"/>
-        </w:rPr>
-        <w:t>  and</w:t>
-      </w:r>
-      <w:proofErr w:type="gramEnd"/>
-      <w:r>
-        <w:rPr>
-          <w:rFonts w:ascii="Times New Roman" w:eastAsia="Times New Roman" w:hAnsi="Times New Roman" w:cs="Times New Roman"/>
-          <w:sz w:val="25"/>
-          <w:szCs w:val="25"/>
-        </w:rPr>
-        <w:t xml:space="preserve"> language have no reason to not be included in this universal law. (7).</w:t>
+        <w:t>Can language shift as a result of social and economic factors? Can majoring and working in the field of computer science and information technology alter the language of students and professionals within this field? Does it require English to succeed as a software developer or generally in the information technology sector? Languages can shift and change and that doesn't mean for this language to disappear. Nowadays technology is rising and many sectors gradually depend on technology, especially information technology and computer science. The fast these two sectors encourage both students and other individuals to learn technologies and disciplines that are related to information technology so that they can enhance their careers and income. This need can be a reason why these people will focus on English more than any other language, this socioeconomic aspect will contribute to shifting their language. According to Al Amadihi language is like any other dimension of society and is no different than another social component it is also affected by changes that can appear in other dimensions like the economy. Additionally, he informs us that time can change all things,  and language have no reason to not be included in this universal law. (7).</w:t>
       </w:r>
     </w:p>
     <w:p>
@@ -559,25 +541,7 @@
           <w:sz w:val="25"/>
           <w:szCs w:val="25"/>
         </w:rPr>
-        <w:t xml:space="preserve">Usually, language change can take long periods of time it may take hundreds or even thousands of years, meanwhile in the age of information technology languages are more dynamic within a speech community. </w:t>
-      </w:r>
-      <w:proofErr w:type="gramStart"/>
-      <w:r>
-        <w:rPr>
-          <w:rFonts w:ascii="Times New Roman" w:eastAsia="Times New Roman" w:hAnsi="Times New Roman" w:cs="Times New Roman"/>
-          <w:sz w:val="25"/>
-          <w:szCs w:val="25"/>
-        </w:rPr>
-        <w:t>in</w:t>
-      </w:r>
-      <w:proofErr w:type="gramEnd"/>
-      <w:r>
-        <w:rPr>
-          <w:rFonts w:ascii="Times New Roman" w:eastAsia="Times New Roman" w:hAnsi="Times New Roman" w:cs="Times New Roman"/>
-          <w:sz w:val="25"/>
-          <w:szCs w:val="25"/>
-        </w:rPr>
-        <w:t xml:space="preserve"> the modern world where technology is everywhere, the process of language shift can happen in a shorter time, and  “This condition [</w:t>
+        <w:t>Usually, language change can take long periods of time it may take hundreds or even thousands of years, meanwhile in the age of information technology languages are more dynamic within a speech community. in the modern world where technology is everywhere, the process of language shift can happen in a shorter time, and  “This condition [</w:t>
       </w:r>
       <w:r>
         <w:rPr>
@@ -794,25 +758,7 @@
         </w:rPr>
         <w:lastRenderedPageBreak/>
         <w:tab/>
-        <w:t xml:space="preserve">Another factor for language change is migration or mass migration which is a major role in altering the language of a community. No matter what the cause is, the movement of people from one geographic location to another means also the movement of </w:t>
-      </w:r>
-      <w:proofErr w:type="gramStart"/>
-      <w:r>
-        <w:rPr>
-          <w:rFonts w:ascii="Times New Roman" w:eastAsia="Times New Roman" w:hAnsi="Times New Roman" w:cs="Times New Roman"/>
-          <w:sz w:val="25"/>
-          <w:szCs w:val="25"/>
-        </w:rPr>
-        <w:t>languages.</w:t>
-      </w:r>
-      <w:proofErr w:type="gramEnd"/>
-      <w:r>
-        <w:rPr>
-          <w:rFonts w:ascii="Times New Roman" w:eastAsia="Times New Roman" w:hAnsi="Times New Roman" w:cs="Times New Roman"/>
-          <w:sz w:val="25"/>
-          <w:szCs w:val="25"/>
-        </w:rPr>
-        <w:t xml:space="preserve"> When a community migrates to a new place in the world they face a different language ecology which causes an interaction with a distinct configuration of speakers and their local language. According to Mplwis a clear example of this context is we can  “Look at the influence that Spanish is having on English” in places where there is contact between them like “ North America, for example, and perhaps even more obviously, that English is having on Spanish in both border areas and urban centers.” (Mplewis 4).</w:t>
+        <w:t>Another factor for language change is migration or mass migration which is a major role in altering the language of a community. No matter what the cause is, the movement of people from one geographic location to another means also the movement of languages. When a community migrates to a new place in the world they face a different language ecology which causes an interaction with a distinct configuration of speakers and their local language. According to Mplwis a clear example of this context is we can  “Look at the influence that Spanish is having on English” in places where there is contact between them like “ North America, for example, and perhaps even more obviously, that English is having on Spanish in both border areas and urban centers.” (Mplewis 4).</w:t>
       </w:r>
     </w:p>
     <w:p>
@@ -1437,18 +1383,8 @@
           <w:szCs w:val="25"/>
         </w:rPr>
         <w:lastRenderedPageBreak/>
-        <w:t>in the importance of the IT sector. As a result, many institutes and organizations have observed and recognized the immense potential that “the sector holds and have started offering many certificate courses, diplomas, degrees in the same so as to educate students in this field and inculcate essential skills in the same.” (“What is information technology”)</w:t>
-      </w:r>
-      <w:proofErr w:type="gramStart"/>
-      <w:r>
-        <w:rPr>
-          <w:rFonts w:ascii="Times New Roman" w:eastAsia="Times New Roman" w:hAnsi="Times New Roman" w:cs="Times New Roman"/>
-          <w:sz w:val="25"/>
-          <w:szCs w:val="25"/>
-        </w:rPr>
-        <w:t>.</w:t>
-      </w:r>
-      <w:proofErr w:type="gramEnd"/>
+        <w:t>in the importance of the IT sector. As a result, many institutes and organizations have observed and recognized the immense potential that “the sector holds and have started offering many certificate courses, diplomas, degrees in the same so as to educate students in this field and inculcate essential skills in the same.” (“What is information technology”).</w:t>
+      </w:r>
     </w:p>
     <w:p>
       <w:pPr>
@@ -1467,25 +1403,7 @@
           <w:sz w:val="25"/>
           <w:szCs w:val="25"/>
         </w:rPr>
-        <w:t xml:space="preserve">Furthermore, the computer science and information technology sectors are two of the most paramount upcoming fields that have seen an increase in work and job opportunities in the coming years. Additionally, the importance of the computer science and information technology fields has been highlighted more in the last years, especially in this COVID era. The sector of IT has witnessed a serious expansion in the current century, owing to the advancements in the sector </w:t>
-      </w:r>
-      <w:proofErr w:type="spellStart"/>
-      <w:r>
-        <w:rPr>
-          <w:rFonts w:ascii="Times New Roman" w:eastAsia="Times New Roman" w:hAnsi="Times New Roman" w:cs="Times New Roman"/>
-          <w:sz w:val="25"/>
-          <w:szCs w:val="25"/>
-        </w:rPr>
-        <w:t>o</w:t>
-      </w:r>
-      <w:proofErr w:type="spellEnd"/>
-      <w:r>
-        <w:rPr>
-          <w:rFonts w:ascii="Times New Roman" w:eastAsia="Times New Roman" w:hAnsi="Times New Roman" w:cs="Times New Roman"/>
-          <w:sz w:val="25"/>
-          <w:szCs w:val="25"/>
-        </w:rPr>
-        <w:t xml:space="preserve"> science and technology. </w:t>
+        <w:t xml:space="preserve">Furthermore, the computer science and information technology sectors are two of the most paramount upcoming fields that have seen an increase in work and job opportunities in the coming years. Additionally, the importance of the computer science and information technology fields has been highlighted more in the last years, especially in this COVID era. The sector of IT has witnessed a serious expansion in the current century, owing to the advancements in the sector o science and technology. </w:t>
       </w:r>
       <w:r>
         <w:rPr>
@@ -1501,18 +1419,8 @@
           <w:sz w:val="25"/>
           <w:szCs w:val="25"/>
         </w:rPr>
-        <w:t xml:space="preserve"> technology nowadays plays a major role in all other sectors of the economy which become a requirement for success and competition in the market. Students and self IT learners need to understand that “information technology encompasses within itself a number of aspects and must be encouraged to bring their career forward in the same.”  (“What is information technology”</w:t>
-      </w:r>
-      <w:proofErr w:type="gramStart"/>
-      <w:r>
-        <w:rPr>
-          <w:rFonts w:ascii="Times New Roman" w:eastAsia="Times New Roman" w:hAnsi="Times New Roman" w:cs="Times New Roman"/>
-          <w:sz w:val="25"/>
-          <w:szCs w:val="25"/>
-        </w:rPr>
-        <w:t>)</w:t>
-      </w:r>
-      <w:proofErr w:type="gramEnd"/>
+        <w:t xml:space="preserve"> technology nowadays plays a major role in all other sectors of the economy which become a requirement for success and competition in the market. Students and self IT learners need to understand that “information technology encompasses within itself a number of aspects and must be encouraged to bring their career forward in the same.”  (“What is information technology”)</w:t>
+      </w:r>
     </w:p>
     <w:p>
       <w:pPr>
@@ -1531,25 +1439,7 @@
           <w:sz w:val="25"/>
           <w:szCs w:val="25"/>
         </w:rPr>
-        <w:t>Compared with Lee he asserts that the question that is hard to be answered is about what impacts computers and communication technologies might have on future employment and job opportunities. The ability of smart machines and computers to perform routine tasks such as bookkeeping quicker than humans leads to worries if humans will be replaced by information technology, robots, and computer. According to Lee The response to this question is that even if today's computers lead to the elimination of some jobs, “other jobs will be created, particularly for computer professionals</w:t>
-      </w:r>
-      <w:proofErr w:type="gramStart"/>
-      <w:r>
-        <w:rPr>
-          <w:rFonts w:ascii="Times New Roman" w:eastAsia="Times New Roman" w:hAnsi="Times New Roman" w:cs="Times New Roman"/>
-          <w:sz w:val="25"/>
-          <w:szCs w:val="25"/>
-        </w:rPr>
-        <w:t>”(</w:t>
-      </w:r>
-      <w:proofErr w:type="gramEnd"/>
-      <w:r>
-        <w:rPr>
-          <w:rFonts w:ascii="Times New Roman" w:eastAsia="Times New Roman" w:hAnsi="Times New Roman" w:cs="Times New Roman"/>
-          <w:sz w:val="25"/>
-          <w:szCs w:val="25"/>
-        </w:rPr>
-        <w:t xml:space="preserve">4), and that increase in output will lead to more growth in overall employment. It is more likely that the computer science and </w:t>
+        <w:t xml:space="preserve">Compared with Lee he asserts that the question that is hard to be answered is about what impacts computers and communication technologies might have on future employment and job opportunities. The ability of smart machines and computers to perform routine tasks such as bookkeeping quicker than humans leads to worries if humans will be replaced by information technology, robots, and computer. According to Lee The response to this question is that even if today's computers lead to the elimination of some jobs, “other jobs will be created, particularly for computer professionals”(4), and that increase in output will lead to more growth in overall employment. It is more likely that the computer science and </w:t>
       </w:r>
       <w:r>
         <w:rPr>
@@ -1578,25 +1468,7 @@
           <w:sz w:val="25"/>
           <w:szCs w:val="25"/>
         </w:rPr>
-        <w:t>Many variables are collaborating in the growth of people's interest in learning, studying, and switching from non-IT careers to information technology careers. As the significance of the information technology and computer science sectors are coming into the light, many industries realize this and continuously wish to create more sophisticated and interactive services and ideas, with the possibilities and power of IT that idea can be transferred into an application or a digital service, that directly can boost up the earning or sales. As a result, together with advancements in technology and science, employment and job opportunities in the Information Technology industry are expected to rise at a rate of 13% from 2016 to 2026, the highest among all sectors. (“What is information technology”)</w:t>
-      </w:r>
-      <w:proofErr w:type="gramStart"/>
-      <w:r>
-        <w:rPr>
-          <w:rFonts w:ascii="Times New Roman" w:eastAsia="Times New Roman" w:hAnsi="Times New Roman" w:cs="Times New Roman"/>
-          <w:sz w:val="25"/>
-          <w:szCs w:val="25"/>
-        </w:rPr>
-        <w:t>.</w:t>
-      </w:r>
-      <w:proofErr w:type="gramEnd"/>
-      <w:r>
-        <w:rPr>
-          <w:rFonts w:ascii="Times New Roman" w:eastAsia="Times New Roman" w:hAnsi="Times New Roman" w:cs="Times New Roman"/>
-          <w:sz w:val="25"/>
-          <w:szCs w:val="25"/>
-        </w:rPr>
-        <w:t xml:space="preserve"> </w:t>
+        <w:t xml:space="preserve">Many variables are collaborating in the growth of people's interest in learning, studying, and switching from non-IT careers to information technology careers. As the significance of the information technology and computer science sectors are coming into the light, many industries realize this and continuously wish to create more sophisticated and interactive services and ideas, with the possibilities and power of IT that idea can be transferred into an application or a digital service, that directly can boost up the earning or sales. As a result, together with advancements in technology and science, employment and job opportunities in the Information Technology industry are expected to rise at a rate of 13% from 2016 to 2026, the highest among all sectors. (“What is information technology”). </w:t>
       </w:r>
     </w:p>
     <w:p>
@@ -1616,25 +1488,7 @@
           <w:sz w:val="25"/>
           <w:szCs w:val="25"/>
         </w:rPr>
-        <w:t xml:space="preserve">The field of computer science and Information technology offers a wide range </w:t>
-      </w:r>
-      <w:proofErr w:type="gramStart"/>
-      <w:r>
-        <w:rPr>
-          <w:rFonts w:ascii="Times New Roman" w:eastAsia="Times New Roman" w:hAnsi="Times New Roman" w:cs="Times New Roman"/>
-          <w:sz w:val="25"/>
-          <w:szCs w:val="25"/>
-        </w:rPr>
-        <w:t>of  Job</w:t>
-      </w:r>
-      <w:proofErr w:type="gramEnd"/>
-      <w:r>
-        <w:rPr>
-          <w:rFonts w:ascii="Times New Roman" w:eastAsia="Times New Roman" w:hAnsi="Times New Roman" w:cs="Times New Roman"/>
-          <w:sz w:val="25"/>
-          <w:szCs w:val="25"/>
-        </w:rPr>
-        <w:t xml:space="preserve"> Opportunities in different areas. It includes a variety of sectors like healthcare, education, scientific research, marketing, entertainment, manufacturing and agriculture, and more. After the success of many companies that has a relation to IT, nowadays major industries have now started to realize that with the involvement of the tech sector in their services and business models, they will benefit more and generate a greater return and gain high revenue. According to recent research predictions, there will be no </w:t>
+        <w:t xml:space="preserve">The field of computer science and Information technology offers a wide range of  Job Opportunities in different areas. It includes a variety of sectors like healthcare, education, scientific research, marketing, entertainment, manufacturing and agriculture, and more. After the success of many companies that has a relation to IT, nowadays major industries have now started to realize that with the involvement of the tech sector in their services and business models, they will benefit more and generate a greater return and gain high revenue. According to recent research predictions, there will be no </w:t>
       </w:r>
       <w:r>
         <w:rPr>
@@ -1965,25 +1819,7 @@
           <w:szCs w:val="25"/>
         </w:rPr>
         <w:tab/>
-        <w:t>To what level do students need English in computer science? Why is English always presented when we talk about IT or Computer science? Are there other alternatives to English to be used in computer science? Why not other languages like Chinese</w:t>
-      </w:r>
-      <w:proofErr w:type="gramStart"/>
-      <w:r>
-        <w:rPr>
-          <w:rFonts w:ascii="Times New Roman" w:eastAsia="Times New Roman" w:hAnsi="Times New Roman" w:cs="Times New Roman"/>
-          <w:sz w:val="25"/>
-          <w:szCs w:val="25"/>
-        </w:rPr>
-        <w:t>,  Hindi</w:t>
-      </w:r>
-      <w:proofErr w:type="gramEnd"/>
-      <w:r>
-        <w:rPr>
-          <w:rFonts w:ascii="Times New Roman" w:eastAsia="Times New Roman" w:hAnsi="Times New Roman" w:cs="Times New Roman"/>
-          <w:sz w:val="25"/>
-          <w:szCs w:val="25"/>
-        </w:rPr>
-        <w:t>, or Spanish used in the Computer science sector rather than English? Nonnative English students always find that they need to become proficient in Writing, Reading, and understanding the English language to a good level. That means English is a requirement and a powerful skill for all those who want to pursue a career in Computer science and information technology.</w:t>
+        <w:t>To what level do students need English in computer science? Why is English always presented when we talk about IT or Computer science? Are there other alternatives to English to be used in computer science? Why not other languages like Chinese,  Hindi, or Spanish used in the Computer science sector rather than English? Nonnative English students always find that they need to become proficient in Writing, Reading, and understanding the English language to a good level. That means English is a requirement and a powerful skill for all those who want to pursue a career in Computer science and information technology.</w:t>
       </w:r>
     </w:p>
     <w:p>
@@ -2032,79 +1868,7 @@
           <w:szCs w:val="25"/>
         </w:rPr>
         <w:tab/>
-        <w:t xml:space="preserve"> In the same way, Yuen reported that the four most popular natural languages in the world today are mandarin, Hindi, Spanish, and English. The first three languages on this list except English have a population of about 6 Billion speakers whereas English has only about 340 million native speakers. But at the same time, all of the most popular computer programming languages in the world today are written in English, including those that were developed by non-native English speakers like Lua from Brazil, Python from the Netherlands, and Ruby from Japan. “This is all to say that basically if you aspire to become a programmer you have to learn English.” (Yuen). In order for a non-</w:t>
-      </w:r>
-      <w:proofErr w:type="spellStart"/>
-      <w:r>
-        <w:rPr>
-          <w:rFonts w:ascii="Times New Roman" w:eastAsia="Times New Roman" w:hAnsi="Times New Roman" w:cs="Times New Roman"/>
-          <w:sz w:val="25"/>
-          <w:szCs w:val="25"/>
-        </w:rPr>
-        <w:t>Engish</w:t>
-      </w:r>
-      <w:proofErr w:type="spellEnd"/>
-      <w:r>
-        <w:rPr>
-          <w:rFonts w:ascii="Times New Roman" w:eastAsia="Times New Roman" w:hAnsi="Times New Roman" w:cs="Times New Roman"/>
-          <w:sz w:val="25"/>
-          <w:szCs w:val="25"/>
-        </w:rPr>
-        <w:t xml:space="preserve"> speaker to write computer code with a programming language, he definitely will need to use some reserved words to write his computer program. These keywords are used to give instructions to a computer. Yuen demonstrates this situation with the web programming language </w:t>
-      </w:r>
-      <w:proofErr w:type="spellStart"/>
-      <w:r>
-        <w:rPr>
-          <w:rFonts w:ascii="Times New Roman" w:eastAsia="Times New Roman" w:hAnsi="Times New Roman" w:cs="Times New Roman"/>
-          <w:sz w:val="25"/>
-          <w:szCs w:val="25"/>
-        </w:rPr>
-        <w:t>Javascript</w:t>
-      </w:r>
-      <w:proofErr w:type="spellEnd"/>
-      <w:r>
-        <w:rPr>
-          <w:rFonts w:ascii="Times New Roman" w:eastAsia="Times New Roman" w:hAnsi="Times New Roman" w:cs="Times New Roman"/>
-          <w:sz w:val="25"/>
-          <w:szCs w:val="25"/>
-        </w:rPr>
-        <w:t xml:space="preserve"> reserved keywords, like [abstracts, arguments </w:t>
-      </w:r>
-      <w:proofErr w:type="spellStart"/>
-      <w:r>
-        <w:rPr>
-          <w:rFonts w:ascii="Times New Roman" w:eastAsia="Times New Roman" w:hAnsi="Times New Roman" w:cs="Times New Roman"/>
-          <w:sz w:val="25"/>
-          <w:szCs w:val="25"/>
-        </w:rPr>
-        <w:t>boolean</w:t>
-      </w:r>
-      <w:proofErr w:type="spellEnd"/>
-      <w:r>
-        <w:rPr>
-          <w:rFonts w:ascii="Times New Roman" w:eastAsia="Times New Roman" w:hAnsi="Times New Roman" w:cs="Times New Roman"/>
-          <w:sz w:val="25"/>
-          <w:szCs w:val="25"/>
-        </w:rPr>
-        <w:t xml:space="preserve">, break, float, import … </w:t>
-      </w:r>
-      <w:proofErr w:type="spellStart"/>
-      <w:r>
-        <w:rPr>
-          <w:rFonts w:ascii="Times New Roman" w:eastAsia="Times New Roman" w:hAnsi="Times New Roman" w:cs="Times New Roman"/>
-          <w:sz w:val="25"/>
-          <w:szCs w:val="25"/>
-        </w:rPr>
-        <w:t>etc</w:t>
-      </w:r>
-      <w:proofErr w:type="spellEnd"/>
-      <w:r>
-        <w:rPr>
-          <w:rFonts w:ascii="Times New Roman" w:eastAsia="Times New Roman" w:hAnsi="Times New Roman" w:cs="Times New Roman"/>
-          <w:sz w:val="25"/>
-          <w:szCs w:val="25"/>
-        </w:rPr>
-        <w:t>] and she explains how it can be hard for this person to understand what these words mean, so he will end up memorizing it which is not an effective way, hence there are hundreds of keywords and concepts this non-English speaker will have to deal with before he can write one single line of JavaScript or even understand a code example.</w:t>
+        <w:t xml:space="preserve"> In the same way, Yuen reported that the four most popular natural languages in the world today are mandarin, Hindi, Spanish, and English. The first three languages on this list except English have a population of about 6 Billion speakers whereas English has only about 340 million native speakers. But at the same time, all of the most popular computer programming languages in the world today are written in English, including those that were developed by non-native English speakers like Lua from Brazil, Python from the Netherlands, and Ruby from Japan. “This is all to say that basically if you aspire to become a programmer you have to learn English.” (Yuen). In order for a non-Engish speaker to write computer code with a programming language, he definitely will need to use some reserved words to write his computer program. These keywords are used to give instructions to a computer. Yuen demonstrates this situation with the web programming language Javascript reserved keywords, like [abstracts, arguments boolean, break, float, import … etc] and she explains how it can be hard for this person to understand what these words mean, so he will end up memorizing it which is not an effective way, hence there are hundreds of keywords and concepts this non-English speaker will have to deal with before he can write one single line of JavaScript or even understand a code example.</w:t>
       </w:r>
     </w:p>
     <w:p>
@@ -2173,43 +1937,7 @@
           <w:sz w:val="25"/>
           <w:szCs w:val="25"/>
         </w:rPr>
-        <w:t xml:space="preserve">Over and above that an online survey in 2020 was made about whether you need to know English as a software engineer. The survey showed that 389 people said yes, 34 said it depends and 7 said </w:t>
-      </w:r>
-      <w:proofErr w:type="gramStart"/>
-      <w:r>
-        <w:rPr>
-          <w:rFonts w:ascii="Times New Roman" w:eastAsia="Times New Roman" w:hAnsi="Times New Roman" w:cs="Times New Roman"/>
-          <w:sz w:val="25"/>
-          <w:szCs w:val="25"/>
-        </w:rPr>
-        <w:t>No</w:t>
-      </w:r>
-      <w:proofErr w:type="gramEnd"/>
-      <w:r>
-        <w:rPr>
-          <w:rFonts w:ascii="Times New Roman" w:eastAsia="Times New Roman" w:hAnsi="Times New Roman" w:cs="Times New Roman"/>
-          <w:sz w:val="25"/>
-          <w:szCs w:val="25"/>
-        </w:rPr>
-        <w:t xml:space="preserve">. (“Do I Need To Speak” 00:20 - 00:35). The problem many </w:t>
-      </w:r>
-      <w:proofErr w:type="spellStart"/>
-      <w:r>
-        <w:rPr>
-          <w:rFonts w:ascii="Times New Roman" w:eastAsia="Times New Roman" w:hAnsi="Times New Roman" w:cs="Times New Roman"/>
-          <w:sz w:val="25"/>
-          <w:szCs w:val="25"/>
-        </w:rPr>
-        <w:t>non English</w:t>
-      </w:r>
-      <w:proofErr w:type="spellEnd"/>
-      <w:r>
-        <w:rPr>
-          <w:rFonts w:ascii="Times New Roman" w:eastAsia="Times New Roman" w:hAnsi="Times New Roman" w:cs="Times New Roman"/>
-          <w:sz w:val="25"/>
-          <w:szCs w:val="25"/>
-        </w:rPr>
-        <w:t xml:space="preserve"> speakers face is that they find difficulty explaining their thoughts in English. That means, for a software engineer to be successful he definitely needs to know a good level of English. Also </w:t>
+        <w:t xml:space="preserve">Over and above that an online survey in 2020 was made about whether you need to know English as a software engineer. The survey showed that 389 people said yes, 34 said it depends and 7 said No. (“Do I Need To Speak” 00:20 - 00:35). The problem many non English speakers face is that they find difficulty explaining their thoughts in English. That means, for a software engineer to be successful he definitely needs to know a good level of English. Also </w:t>
       </w:r>
       <w:r>
         <w:rPr>
@@ -2405,25 +2133,7 @@
           <w:szCs w:val="25"/>
         </w:rPr>
         <w:lastRenderedPageBreak/>
-        <w:t>Consider who you would be without your language. What if, gradually over a series of generations, your native tongue was lost, giving way to the primary languages of development? It’s difficult to imagine, but according to statistics a language dies out every 14 days and by the end of this century more than 7,000 are expected to be extinct. The loss of culture which accompanies these language deaths is another grim reality</w:t>
-      </w:r>
-      <w:proofErr w:type="gramStart"/>
-      <w:r>
-        <w:rPr>
-          <w:rFonts w:ascii="Times New Roman" w:eastAsia="Times New Roman" w:hAnsi="Times New Roman" w:cs="Times New Roman"/>
-          <w:sz w:val="25"/>
-          <w:szCs w:val="25"/>
-        </w:rPr>
-        <w:t>.(</w:t>
-      </w:r>
-      <w:proofErr w:type="gramEnd"/>
-      <w:r>
-        <w:rPr>
-          <w:rFonts w:ascii="Times New Roman" w:eastAsia="Times New Roman" w:hAnsi="Times New Roman" w:cs="Times New Roman"/>
-          <w:sz w:val="25"/>
-          <w:szCs w:val="25"/>
-        </w:rPr>
-        <w:t>Collom)</w:t>
+        <w:t>Consider who you would be without your language. What if, gradually over a series of generations, your native tongue was lost, giving way to the primary languages of development? It’s difficult to imagine, but according to statistics a language dies out every 14 days and by the end of this century more than 7,000 are expected to be extinct. The loss of culture which accompanies these language deaths is another grim reality.(Collom)</w:t>
       </w:r>
     </w:p>
     <w:p>
@@ -2502,29 +2212,7 @@
           <w:lang w:val="en-US"/>
         </w:rPr>
         <w:lastRenderedPageBreak/>
-        <w:t>Indonesia also depend upon mastery of English, such as companies and the private institutions in the business field as well as open positions for government</w:t>
-      </w:r>
-      <w:proofErr w:type="gramStart"/>
-      <w:r>
-        <w:rPr>
-          <w:rFonts w:ascii="Times New Roman" w:eastAsia="Times New Roman" w:hAnsi="Times New Roman" w:cs="Times New Roman"/>
-          <w:color w:val="000000"/>
-          <w:sz w:val="25"/>
-          <w:szCs w:val="25"/>
-          <w:lang w:val="en-US"/>
-        </w:rPr>
-        <w:t>.(</w:t>
-      </w:r>
-      <w:proofErr w:type="gramEnd"/>
-      <w:r>
-        <w:rPr>
-          <w:rFonts w:ascii="Times New Roman" w:eastAsia="Times New Roman" w:hAnsi="Times New Roman" w:cs="Times New Roman"/>
-          <w:color w:val="000000"/>
-          <w:sz w:val="25"/>
-          <w:szCs w:val="25"/>
-          <w:lang w:val="en-US"/>
-        </w:rPr>
-        <w:t>2).</w:t>
+        <w:t>Indonesia also depend upon mastery of English, such as companies and the private institutions in the business field as well as open positions for government.(2).</w:t>
       </w:r>
     </w:p>
     <w:p>
@@ -2549,7 +2237,6 @@
         <w:tab/>
         <w:t xml:space="preserve">According to Al Amadidhi, the way we see a society at a particular time is actually a result of the interaction between its various dimensions like the economy, language, education, and politics. The relation among these dimensions is similar to the relation between a </w:t>
       </w:r>
-      <w:proofErr w:type="gramStart"/>
       <w:r>
         <w:rPr>
           <w:rFonts w:ascii="Times New Roman" w:eastAsia="Times New Roman" w:hAnsi="Times New Roman" w:cs="Times New Roman"/>
@@ -2560,7 +2247,6 @@
         </w:rPr>
         <w:t>collection</w:t>
       </w:r>
-      <w:proofErr w:type="gramEnd"/>
       <w:r>
         <w:rPr>
           <w:rFonts w:ascii="Times New Roman" w:eastAsia="Times New Roman" w:hAnsi="Times New Roman" w:cs="Times New Roman"/>
@@ -2569,9 +2255,8 @@
           <w:szCs w:val="25"/>
           <w:lang w:val="en-US"/>
         </w:rPr>
-        <w:t xml:space="preserve"> of interlocked gears within a winding watch. Each gear depends on the other, thus one gear movement in the watch will set all the other gears in motion, albeit to distinct degrees. This situation can appear also in society if one dimension of society is moving or changing the other dimensions can be affected</w:t>
-      </w:r>
-      <w:proofErr w:type="gramStart"/>
+        <w:t xml:space="preserve"> of interlocked gears within a winding watch. Each gear depends on the other, thus one gear movement in the watch will set all the other gears in motion, albeit to distinct degrees. This situation can appear also in society if one dimension of society is moving or changing the other dimensions can be affected.(7).   Language as a component of society is no different than other social dimensions it is also affected by changes that can appear in social dimensions. </w:t>
+      </w:r>
       <w:r>
         <w:rPr>
           <w:rFonts w:ascii="Times New Roman" w:eastAsia="Times New Roman" w:hAnsi="Times New Roman" w:cs="Times New Roman"/>
@@ -2580,9 +2265,8 @@
           <w:szCs w:val="25"/>
           <w:lang w:val="en-US"/>
         </w:rPr>
-        <w:t>.(</w:t>
-      </w:r>
-      <w:proofErr w:type="gramEnd"/>
+        <w:t>“Time</w:t>
+      </w:r>
       <w:r>
         <w:rPr>
           <w:rFonts w:ascii="Times New Roman" w:eastAsia="Times New Roman" w:hAnsi="Times New Roman" w:cs="Times New Roman"/>
@@ -2591,49 +2275,7 @@
           <w:szCs w:val="25"/>
           <w:lang w:val="en-US"/>
         </w:rPr>
-        <w:t xml:space="preserve">7).   Language as a component of society is no different than other social dimensions it is also affected by changes that can appear in social dimensions. </w:t>
-      </w:r>
-      <w:r>
-        <w:rPr>
-          <w:rFonts w:ascii="Times New Roman" w:eastAsia="Times New Roman" w:hAnsi="Times New Roman" w:cs="Times New Roman"/>
-          <w:color w:val="000000"/>
-          <w:sz w:val="25"/>
-          <w:szCs w:val="25"/>
-          <w:lang w:val="en-US"/>
-        </w:rPr>
-        <w:t>“Time</w:t>
-      </w:r>
-      <w:r>
-        <w:rPr>
-          <w:rFonts w:ascii="Times New Roman" w:eastAsia="Times New Roman" w:hAnsi="Times New Roman" w:cs="Times New Roman"/>
-          <w:color w:val="000000"/>
-          <w:sz w:val="25"/>
-          <w:szCs w:val="25"/>
-          <w:lang w:val="en-US"/>
-        </w:rPr>
-        <w:t xml:space="preserve"> changes all things: there is no reason why language should escape this universal law”</w:t>
-      </w:r>
-      <w:proofErr w:type="gramStart"/>
-      <w:r>
-        <w:rPr>
-          <w:rFonts w:ascii="Times New Roman" w:eastAsia="Times New Roman" w:hAnsi="Times New Roman" w:cs="Times New Roman"/>
-          <w:color w:val="000000"/>
-          <w:sz w:val="25"/>
-          <w:szCs w:val="25"/>
-          <w:lang w:val="en-US"/>
-        </w:rPr>
-        <w:t>.(</w:t>
-      </w:r>
-      <w:proofErr w:type="gramEnd"/>
-      <w:r>
-        <w:rPr>
-          <w:rFonts w:ascii="Times New Roman" w:eastAsia="Times New Roman" w:hAnsi="Times New Roman" w:cs="Times New Roman"/>
-          <w:color w:val="000000"/>
-          <w:sz w:val="25"/>
-          <w:szCs w:val="25"/>
-          <w:lang w:val="en-US"/>
-        </w:rPr>
-        <w:t>Al Amadidhi 7). </w:t>
+        <w:t xml:space="preserve"> changes all things: there is no reason why language should escape this universal law”.(Al Amadidhi 7). </w:t>
       </w:r>
     </w:p>
     <w:p>
@@ -2941,19 +2583,562 @@
           <w:szCs w:val="36"/>
         </w:rPr>
         <w:lastRenderedPageBreak/>
-        <w:t>1. D</w:t>
-      </w:r>
+        <w:t>1. Data Collection</w:t>
+      </w:r>
+    </w:p>
+    <w:p>
+      <w:pPr>
+        <w:spacing w:line="480" w:lineRule="auto"/>
+        <w:jc w:val="both"/>
+        <w:rPr>
+          <w:rFonts w:ascii="Times New Roman" w:eastAsia="Times New Roman" w:hAnsi="Times New Roman" w:cs="Times New Roman"/>
+          <w:b/>
+          <w:sz w:val="36"/>
+          <w:szCs w:val="36"/>
+        </w:rPr>
+      </w:pPr>
+      <w:r>
+        <w:rPr>
+          <w:rFonts w:ascii="Times New Roman" w:eastAsia="Times New Roman" w:hAnsi="Times New Roman" w:cs="Times New Roman"/>
+          <w:color w:val="000000"/>
+          <w:sz w:val="25"/>
+          <w:szCs w:val="25"/>
+          <w:lang w:val="en-US"/>
+        </w:rPr>
+        <w:t xml:space="preserve">In May 2022, we started carrying out the main study at the Department of English studies at Ibn Zohr University. For the vocational school, we personally met trainees in order to ask about the availability and willingness of our chosen sample and for any clarity regarding our research </w:t>
+      </w:r>
+      <w:r>
+        <w:rPr>
+          <w:rFonts w:ascii="Times New Roman" w:eastAsia="Times New Roman" w:hAnsi="Times New Roman" w:cs="Times New Roman"/>
+          <w:color w:val="000000"/>
+          <w:sz w:val="25"/>
+          <w:szCs w:val="25"/>
+          <w:lang w:val="en-US"/>
+        </w:rPr>
+        <w:t xml:space="preserve">and questions </w:t>
+      </w:r>
+      <w:r>
+        <w:rPr>
+          <w:rFonts w:ascii="Times New Roman" w:eastAsia="Times New Roman" w:hAnsi="Times New Roman" w:cs="Times New Roman"/>
+          <w:color w:val="000000"/>
+          <w:sz w:val="25"/>
+          <w:szCs w:val="25"/>
+          <w:lang w:val="en-US"/>
+        </w:rPr>
+        <w:t>if they required so, as the cooperation of sample is necessary and healthy for any research</w:t>
+      </w:r>
+      <w:r>
+        <w:rPr>
+          <w:rFonts w:ascii="Times New Roman" w:eastAsia="Times New Roman" w:hAnsi="Times New Roman" w:cs="Times New Roman"/>
+          <w:color w:val="000000"/>
+          <w:sz w:val="25"/>
+          <w:szCs w:val="25"/>
+          <w:lang w:val="en-US"/>
+        </w:rPr>
+        <w:t>.</w:t>
+      </w:r>
+    </w:p>
+    <w:p>
+      <w:pPr>
+        <w:spacing w:line="480" w:lineRule="auto"/>
+        <w:rPr>
+          <w:rFonts w:ascii="Times New Roman" w:eastAsia="Times New Roman" w:hAnsi="Times New Roman" w:cs="Times New Roman"/>
+          <w:b/>
+          <w:sz w:val="28"/>
+          <w:szCs w:val="28"/>
+        </w:rPr>
+      </w:pPr>
+      <w:r>
+        <w:rPr>
+          <w:rFonts w:ascii="Times New Roman" w:eastAsia="Times New Roman" w:hAnsi="Times New Roman" w:cs="Times New Roman"/>
+          <w:b/>
+          <w:sz w:val="28"/>
+          <w:szCs w:val="28"/>
+        </w:rPr>
+        <w:t xml:space="preserve">1.1 </w:t>
+      </w:r>
+      <w:r>
+        <w:rPr>
+          <w:rFonts w:ascii="Times New Roman" w:eastAsia="Times New Roman" w:hAnsi="Times New Roman" w:cs="Times New Roman"/>
+          <w:b/>
+          <w:sz w:val="28"/>
+          <w:szCs w:val="28"/>
+        </w:rPr>
+        <w:t>Methodology</w:t>
+      </w:r>
+    </w:p>
+    <w:p>
+      <w:pPr>
+        <w:spacing w:line="480" w:lineRule="auto"/>
+        <w:jc w:val="both"/>
+        <w:rPr>
+          <w:rFonts w:ascii="Times New Roman" w:eastAsia="Times New Roman" w:hAnsi="Times New Roman" w:cs="Times New Roman"/>
+          <w:color w:val="000000"/>
+          <w:sz w:val="25"/>
+          <w:szCs w:val="25"/>
+          <w:lang w:val="en-US"/>
+        </w:rPr>
+      </w:pPr>
+      <w:r>
+        <w:rPr>
+          <w:rFonts w:ascii="Times New Roman" w:eastAsia="Times New Roman" w:hAnsi="Times New Roman" w:cs="Times New Roman"/>
+          <w:color w:val="000000"/>
+          <w:sz w:val="25"/>
+          <w:szCs w:val="25"/>
+          <w:lang w:val="en-US"/>
+        </w:rPr>
+        <w:t xml:space="preserve">This section of </w:t>
+      </w:r>
+      <w:r>
+        <w:rPr>
+          <w:rFonts w:ascii="Times New Roman" w:eastAsia="Times New Roman" w:hAnsi="Times New Roman" w:cs="Times New Roman"/>
+          <w:color w:val="000000"/>
+          <w:sz w:val="25"/>
+          <w:szCs w:val="25"/>
+          <w:lang w:val="en-US"/>
+        </w:rPr>
+        <w:t xml:space="preserve">the </w:t>
+      </w:r>
+      <w:r>
+        <w:rPr>
+          <w:rFonts w:ascii="Times New Roman" w:eastAsia="Times New Roman" w:hAnsi="Times New Roman" w:cs="Times New Roman"/>
+          <w:color w:val="000000"/>
+          <w:sz w:val="25"/>
+          <w:szCs w:val="25"/>
+          <w:lang w:val="en-US"/>
+        </w:rPr>
+        <w:t>study covers the methodology of research, sampling, population and tools used in the study and procedure of analysis.</w:t>
+      </w:r>
+      <w:r>
+        <w:rPr>
+          <w:rFonts w:ascii="Times New Roman" w:eastAsia="Times New Roman" w:hAnsi="Times New Roman" w:cs="Times New Roman"/>
+          <w:color w:val="000000"/>
+          <w:sz w:val="25"/>
+          <w:szCs w:val="25"/>
+          <w:lang w:val="en-US"/>
+        </w:rPr>
+        <w:t xml:space="preserve"> We have discussed</w:t>
+      </w:r>
+      <w:r>
+        <w:rPr>
+          <w:rFonts w:ascii="Times New Roman" w:eastAsia="Times New Roman" w:hAnsi="Times New Roman" w:cs="Times New Roman"/>
+          <w:color w:val="000000"/>
+          <w:sz w:val="25"/>
+          <w:szCs w:val="25"/>
+          <w:lang w:val="en-US"/>
+        </w:rPr>
+        <w:t xml:space="preserve"> </w:t>
+      </w:r>
+      <w:r>
+        <w:rPr>
+          <w:rFonts w:ascii="Times New Roman" w:eastAsia="Times New Roman" w:hAnsi="Times New Roman" w:cs="Times New Roman"/>
+          <w:color w:val="000000"/>
+          <w:sz w:val="25"/>
+          <w:szCs w:val="25"/>
+          <w:lang w:val="en-US"/>
+        </w:rPr>
+        <w:t xml:space="preserve">all </w:t>
+      </w:r>
+      <w:r>
+        <w:rPr>
+          <w:rFonts w:ascii="Times New Roman" w:eastAsia="Times New Roman" w:hAnsi="Times New Roman" w:cs="Times New Roman"/>
+          <w:color w:val="000000"/>
+          <w:sz w:val="25"/>
+          <w:szCs w:val="25"/>
+          <w:lang w:val="en-US"/>
+        </w:rPr>
+        <w:t xml:space="preserve">these </w:t>
+      </w:r>
+      <w:r>
+        <w:rPr>
+          <w:rFonts w:ascii="Times New Roman" w:eastAsia="Times New Roman" w:hAnsi="Times New Roman" w:cs="Times New Roman"/>
+          <w:color w:val="000000"/>
+          <w:sz w:val="25"/>
+          <w:szCs w:val="25"/>
+          <w:lang w:val="en-US"/>
+        </w:rPr>
+        <w:t>elements</w:t>
+      </w:r>
+      <w:r>
+        <w:rPr>
+          <w:rFonts w:ascii="Times New Roman" w:eastAsia="Times New Roman" w:hAnsi="Times New Roman" w:cs="Times New Roman"/>
+          <w:color w:val="000000"/>
+          <w:sz w:val="25"/>
+          <w:szCs w:val="25"/>
+          <w:lang w:val="en-US"/>
+        </w:rPr>
+        <w:t xml:space="preserve"> briefly to provide</w:t>
+      </w:r>
+      <w:r>
+        <w:rPr>
+          <w:rFonts w:ascii="Times New Roman" w:eastAsia="Times New Roman" w:hAnsi="Times New Roman" w:cs="Times New Roman"/>
+          <w:color w:val="000000"/>
+          <w:sz w:val="25"/>
+          <w:szCs w:val="25"/>
+          <w:lang w:val="en-US"/>
+        </w:rPr>
+        <w:t xml:space="preserve"> a clear picture of process of need analysis.</w:t>
+      </w:r>
+    </w:p>
+    <w:p>
+      <w:pPr>
+        <w:spacing w:line="480" w:lineRule="auto"/>
+        <w:rPr>
+          <w:rFonts w:ascii="Times New Roman" w:eastAsia="Times New Roman" w:hAnsi="Times New Roman" w:cs="Times New Roman"/>
+          <w:b/>
+          <w:sz w:val="28"/>
+          <w:szCs w:val="28"/>
+        </w:rPr>
+      </w:pPr>
+      <w:r>
+        <w:rPr>
+          <w:rFonts w:ascii="Times New Roman" w:eastAsia="Times New Roman" w:hAnsi="Times New Roman" w:cs="Times New Roman"/>
+          <w:b/>
+          <w:sz w:val="28"/>
+          <w:szCs w:val="28"/>
+        </w:rPr>
+        <w:t xml:space="preserve">1.2 </w:t>
+      </w:r>
+      <w:r>
+        <w:rPr>
+          <w:rFonts w:ascii="Bold" w:hAnsi="Bold"/>
+          <w:b/>
+          <w:bCs/>
+          <w:color w:val="000000"/>
+          <w:sz w:val="28"/>
+          <w:szCs w:val="28"/>
+        </w:rPr>
+        <w:t>Population</w:t>
+      </w:r>
+    </w:p>
+    <w:p>
+      <w:pPr>
+        <w:spacing w:line="480" w:lineRule="auto"/>
+        <w:jc w:val="both"/>
+        <w:rPr>
+          <w:rFonts w:ascii="Times New Roman" w:eastAsia="Times New Roman" w:hAnsi="Times New Roman" w:cs="Times New Roman"/>
+          <w:b/>
+          <w:sz w:val="28"/>
+          <w:szCs w:val="28"/>
+        </w:rPr>
+      </w:pPr>
+      <w:r>
+        <w:rPr>
+          <w:rFonts w:ascii="Times New Roman" w:eastAsia="Times New Roman" w:hAnsi="Times New Roman" w:cs="Times New Roman"/>
+          <w:color w:val="000000"/>
+          <w:sz w:val="25"/>
+          <w:szCs w:val="25"/>
+          <w:lang w:val="en-US"/>
+        </w:rPr>
+        <w:t>We have selected students of semesters 4 and 6 of the English studies Department from Ibn Zohr Unive</w:t>
+      </w:r>
+      <w:r>
+        <w:rPr>
+          <w:rFonts w:ascii="Times New Roman" w:eastAsia="Times New Roman" w:hAnsi="Times New Roman" w:cs="Times New Roman"/>
+          <w:color w:val="000000"/>
+          <w:sz w:val="25"/>
+          <w:szCs w:val="25"/>
+          <w:lang w:val="en-US"/>
+        </w:rPr>
+        <w:t xml:space="preserve">rsity, as well as trainees in a computer science </w:t>
+      </w:r>
+      <w:r>
+        <w:rPr>
+          <w:rFonts w:ascii="Times New Roman" w:eastAsia="Times New Roman" w:hAnsi="Times New Roman" w:cs="Times New Roman"/>
+          <w:color w:val="000000"/>
+          <w:sz w:val="25"/>
+          <w:szCs w:val="25"/>
+          <w:lang w:val="en-US"/>
+        </w:rPr>
+        <w:t>vocational training school in Agadir city in Morocco, as the population for our research as our study revolves around the influence of learning computer science and information technology in shifting students interest on learning the English language.</w:t>
+      </w:r>
+    </w:p>
+    <w:p>
+      <w:pPr>
+        <w:spacing w:line="480" w:lineRule="auto"/>
+        <w:rPr>
+          <w:rFonts w:ascii="Times New Roman" w:eastAsia="Times New Roman" w:hAnsi="Times New Roman" w:cs="Times New Roman"/>
+          <w:b/>
+          <w:sz w:val="28"/>
+          <w:szCs w:val="28"/>
+        </w:rPr>
+      </w:pPr>
+      <w:r>
+        <w:rPr>
+          <w:rFonts w:ascii="Times New Roman" w:eastAsia="Times New Roman" w:hAnsi="Times New Roman" w:cs="Times New Roman"/>
+          <w:b/>
+          <w:sz w:val="28"/>
+          <w:szCs w:val="28"/>
+        </w:rPr>
+        <w:t>1.3 Tools</w:t>
+      </w:r>
+    </w:p>
+    <w:p>
+      <w:pPr>
+        <w:spacing w:line="480" w:lineRule="auto"/>
+        <w:jc w:val="both"/>
+        <w:rPr>
+          <w:rFonts w:ascii="Times New Roman" w:eastAsia="Times New Roman" w:hAnsi="Times New Roman" w:cs="Times New Roman"/>
+          <w:b/>
+          <w:sz w:val="28"/>
+          <w:szCs w:val="28"/>
+        </w:rPr>
+      </w:pPr>
+      <w:r>
+        <w:rPr>
+          <w:rFonts w:ascii="Times New Roman" w:eastAsia="Times New Roman" w:hAnsi="Times New Roman" w:cs="Times New Roman"/>
+          <w:color w:val="000000"/>
+          <w:sz w:val="25"/>
+          <w:szCs w:val="25"/>
+          <w:lang w:val="en-US"/>
+        </w:rPr>
+        <w:t xml:space="preserve">As this study is a qualitative study, the tool that we have selected for collecting the data is questionnaires, using online surveys, because they are relatively easy to prepare, they obtain information that is relatively easy to tabulate and analyze. We made sure that the students answered all the questions deliberately and honestly within the given time. These questionnaires two-three parts. The first part aims at collecting general information about the </w:t>
+      </w:r>
+      <w:r>
+        <w:rPr>
+          <w:rFonts w:ascii="Times New Roman" w:eastAsia="Times New Roman" w:hAnsi="Times New Roman" w:cs="Times New Roman"/>
+          <w:color w:val="000000"/>
+          <w:sz w:val="25"/>
+          <w:szCs w:val="25"/>
+          <w:lang w:val="en-US"/>
+        </w:rPr>
+        <w:lastRenderedPageBreak/>
+        <w:t>students e.g. age, gender, and educational level, university. The second part aims at investigating the attitude and thought students have about the relationship between English and computer science and information technology.</w:t>
+      </w:r>
+    </w:p>
+    <w:p>
+      <w:pPr>
+        <w:spacing w:line="480" w:lineRule="auto"/>
+        <w:rPr>
+          <w:rFonts w:ascii="Times New Roman" w:eastAsia="Times New Roman" w:hAnsi="Times New Roman" w:cs="Times New Roman"/>
+          <w:b/>
+          <w:sz w:val="28"/>
+          <w:szCs w:val="28"/>
+        </w:rPr>
+      </w:pPr>
+      <w:r>
+        <w:rPr>
+          <w:rFonts w:ascii="Times New Roman" w:eastAsia="Times New Roman" w:hAnsi="Times New Roman" w:cs="Times New Roman"/>
+          <w:b/>
+          <w:sz w:val="28"/>
+          <w:szCs w:val="28"/>
+        </w:rPr>
+        <w:t>1.4 Procedure</w:t>
+      </w:r>
+    </w:p>
+    <w:p>
+      <w:pPr>
+        <w:spacing w:line="480" w:lineRule="auto"/>
+        <w:jc w:val="both"/>
+        <w:rPr>
+          <w:rFonts w:ascii="Times New Roman" w:eastAsia="Times New Roman" w:hAnsi="Times New Roman" w:cs="Times New Roman"/>
+          <w:color w:val="000000"/>
+          <w:sz w:val="25"/>
+          <w:szCs w:val="25"/>
+          <w:lang w:val="en-US"/>
+        </w:rPr>
+      </w:pPr>
+      <w:r>
+        <w:rPr>
+          <w:rFonts w:ascii="Times New Roman" w:eastAsia="Times New Roman" w:hAnsi="Times New Roman" w:cs="Times New Roman"/>
+          <w:color w:val="000000"/>
+          <w:sz w:val="25"/>
+          <w:szCs w:val="25"/>
+          <w:lang w:val="en-US"/>
+        </w:rPr>
+        <w:t>After getting the questionnaires filled by 26 informants we started analyzing the data following the strategy of analyzing each question separately one by one. We have taken percentages based on the number of informants selecting selection the same answer choice of the question. By the use of online tools, we have got automatically the percentages calculated and we have interpreted the responses to express about the needs, aims, attitudes, and beliefs of students. For making the responses more clear we have used the pie graphs for simplifying the view which can be seen in the next section of data analysis.</w:t>
+      </w:r>
+    </w:p>
+    <w:p>
+      <w:pPr>
+        <w:spacing w:line="480" w:lineRule="auto"/>
+        <w:rPr>
+          <w:rFonts w:ascii="Times New Roman" w:eastAsia="Times New Roman" w:hAnsi="Times New Roman" w:cs="Times New Roman"/>
+          <w:b/>
+          <w:sz w:val="28"/>
+          <w:szCs w:val="28"/>
+        </w:rPr>
+      </w:pPr>
+    </w:p>
+    <w:p>
+      <w:pPr>
+        <w:spacing w:line="480" w:lineRule="auto"/>
+        <w:rPr>
+          <w:rFonts w:ascii="Times New Roman" w:eastAsia="Times New Roman" w:hAnsi="Times New Roman" w:cs="Times New Roman"/>
+          <w:b/>
+          <w:sz w:val="36"/>
+          <w:szCs w:val="36"/>
+        </w:rPr>
+      </w:pPr>
+      <w:r>
+        <w:rPr>
+          <w:rFonts w:ascii="Times New Roman" w:eastAsia="Times New Roman" w:hAnsi="Times New Roman" w:cs="Times New Roman"/>
+          <w:b/>
+          <w:sz w:val="36"/>
+          <w:szCs w:val="36"/>
+        </w:rPr>
+        <w:t>2</w:t>
+      </w:r>
+      <w:r>
+        <w:rPr>
+          <w:rFonts w:ascii="Times New Roman" w:eastAsia="Times New Roman" w:hAnsi="Times New Roman" w:cs="Times New Roman"/>
+          <w:b/>
+          <w:sz w:val="36"/>
+          <w:szCs w:val="36"/>
+        </w:rPr>
+        <w:t xml:space="preserve">. Data </w:t>
+      </w:r>
+      <w:r>
+        <w:rPr>
+          <w:rFonts w:ascii="Times New Roman" w:eastAsia="Times New Roman" w:hAnsi="Times New Roman" w:cs="Times New Roman"/>
+          <w:b/>
+          <w:sz w:val="36"/>
+          <w:szCs w:val="36"/>
+        </w:rPr>
+        <w:t>Analysis</w:t>
+      </w:r>
+    </w:p>
+    <w:p>
+      <w:pPr>
+        <w:spacing w:line="480" w:lineRule="auto"/>
+        <w:jc w:val="both"/>
+        <w:rPr>
+          <w:rFonts w:ascii="Times New Roman" w:eastAsia="Times New Roman" w:hAnsi="Times New Roman" w:cs="Times New Roman"/>
+          <w:color w:val="000000"/>
+          <w:sz w:val="25"/>
+          <w:szCs w:val="25"/>
+          <w:lang w:val="en-US"/>
+        </w:rPr>
+      </w:pPr>
+      <w:r>
+        <w:rPr>
+          <w:rFonts w:ascii="Times New Roman" w:eastAsia="Times New Roman" w:hAnsi="Times New Roman" w:cs="Times New Roman"/>
+          <w:color w:val="000000"/>
+          <w:sz w:val="25"/>
+          <w:szCs w:val="25"/>
+          <w:lang w:val="en-US"/>
+        </w:rPr>
+        <w:t>The first part of our questionnaire aims to collect personal information about informants. According to the data, it is clear that both females and males are involved, 14 females and 12 males. as long as the age is included, 61.5% of students are between 19 age 21 years old, 3.8% under 18, and 34% above 25. About the educational level, 88.5% are university students, and 11.5% are vocational training school students. Informants were also asked to include their institutions, 88.5% are in Ibn Zohr University of Agadir, 3% percent of students are studying in author universities.</w:t>
+      </w:r>
+      <w:r>
+        <w:rPr>
+          <w:rFonts w:ascii="Times New Roman" w:eastAsia="Times New Roman" w:hAnsi="Times New Roman" w:cs="Times New Roman"/>
+          <w:color w:val="000000"/>
+          <w:sz w:val="25"/>
+          <w:szCs w:val="25"/>
+          <w:lang w:val="en-US"/>
+        </w:rPr>
+        <w:t xml:space="preserve"> </w:t>
+      </w:r>
+      <w:r>
+        <w:rPr>
+          <w:rFonts w:ascii="Times New Roman" w:eastAsia="Times New Roman" w:hAnsi="Times New Roman" w:cs="Times New Roman"/>
+          <w:color w:val="000000"/>
+          <w:sz w:val="25"/>
+          <w:szCs w:val="25"/>
+          <w:lang w:val="en-US"/>
+        </w:rPr>
+        <w:t>In addition, 80% of students are studying computer science, and 19% percent are not involved in any program as the time of this study.</w:t>
+      </w:r>
+    </w:p>
+    <w:p>
+      <w:pPr>
+        <w:spacing w:line="480" w:lineRule="auto"/>
+        <w:jc w:val="both"/>
+        <w:rPr>
+          <w:rFonts w:ascii="Times New Roman" w:eastAsia="Times New Roman" w:hAnsi="Times New Roman" w:cs="Times New Roman"/>
+          <w:b/>
+          <w:sz w:val="36"/>
+          <w:szCs w:val="36"/>
+          <w:rtl/>
+          <w:lang w:val="en-US" w:bidi="ar-MA"/>
+        </w:rPr>
+      </w:pPr>
+    </w:p>
+    <w:p>
+      <w:pPr>
+        <w:spacing w:line="480" w:lineRule="auto"/>
+        <w:rPr>
+          <w:rFonts w:ascii="Times New Roman" w:eastAsia="Times New Roman" w:hAnsi="Times New Roman" w:cs="Times New Roman"/>
+          <w:b/>
+          <w:sz w:val="28"/>
+          <w:szCs w:val="28"/>
+        </w:rPr>
+      </w:pPr>
+      <w:r>
+        <w:rPr>
+          <w:rFonts w:ascii="Times New Roman" w:eastAsia="Times New Roman" w:hAnsi="Times New Roman" w:cs="Times New Roman"/>
+          <w:b/>
+          <w:sz w:val="28"/>
+          <w:szCs w:val="28"/>
+        </w:rPr>
+        <w:lastRenderedPageBreak/>
+        <w:t>Q</w:t>
+      </w:r>
+      <w:r>
+        <w:rPr>
+          <w:rFonts w:ascii="Times New Roman" w:eastAsia="Times New Roman" w:hAnsi="Times New Roman" w:cs="Times New Roman"/>
+          <w:b/>
+          <w:sz w:val="28"/>
+          <w:szCs w:val="28"/>
+        </w:rPr>
+        <w:t xml:space="preserve">uestion 1: How do you study computer </w:t>
+      </w:r>
+      <w:r>
+        <w:rPr>
+          <w:rFonts w:ascii="Times New Roman" w:eastAsia="Times New Roman" w:hAnsi="Times New Roman" w:cs="Times New Roman"/>
+          <w:b/>
+          <w:sz w:val="28"/>
+          <w:szCs w:val="28"/>
+        </w:rPr>
+        <w:t>science?</w:t>
+      </w:r>
+    </w:p>
+    <w:p>
+      <w:pPr>
+        <w:spacing w:line="480" w:lineRule="auto"/>
+        <w:rPr>
+          <w:rFonts w:ascii="Times New Roman" w:eastAsia="Times New Roman" w:hAnsi="Times New Roman" w:cs="Times New Roman"/>
+          <w:b/>
+          <w:sz w:val="36"/>
+          <w:szCs w:val="36"/>
+        </w:rPr>
+      </w:pPr>
+    </w:p>
+    <w:p>
+      <w:pPr>
+        <w:spacing w:line="480" w:lineRule="auto"/>
+        <w:rPr>
+          <w:rFonts w:ascii="Times New Roman" w:eastAsia="Times New Roman" w:hAnsi="Times New Roman" w:cs="Times New Roman"/>
+          <w:b/>
+          <w:sz w:val="28"/>
+          <w:szCs w:val="28"/>
+        </w:rPr>
+      </w:pPr>
+    </w:p>
+    <w:p>
+      <w:pPr>
+        <w:spacing w:line="480" w:lineRule="auto"/>
+        <w:rPr>
+          <w:rFonts w:ascii="Times New Roman" w:eastAsia="Times New Roman" w:hAnsi="Times New Roman" w:cs="Times New Roman"/>
+          <w:b/>
+          <w:sz w:val="28"/>
+          <w:szCs w:val="28"/>
+        </w:rPr>
+      </w:pPr>
+    </w:p>
+    <w:p>
+      <w:pPr>
+        <w:spacing w:line="480" w:lineRule="auto"/>
+        <w:rPr>
+          <w:rFonts w:ascii="Times New Roman" w:eastAsia="Times New Roman" w:hAnsi="Times New Roman" w:cs="Times New Roman"/>
+          <w:b/>
+          <w:sz w:val="28"/>
+          <w:szCs w:val="28"/>
+        </w:rPr>
+      </w:pPr>
       <w:bookmarkStart w:id="4" w:name="_GoBack"/>
       <w:bookmarkEnd w:id="4"/>
-      <w:r>
-        <w:rPr>
-          <w:rFonts w:ascii="Times New Roman" w:eastAsia="Times New Roman" w:hAnsi="Times New Roman" w:cs="Times New Roman"/>
-          <w:b/>
-          <w:sz w:val="36"/>
-          <w:szCs w:val="36"/>
-        </w:rPr>
-        <w:t>ata Collection</w:t>
-      </w:r>
     </w:p>
     <w:p>
       <w:pPr>
@@ -2965,24 +3150,28 @@
           <w:szCs w:val="28"/>
         </w:rPr>
       </w:pPr>
-      <w:r>
+    </w:p>
+    <w:p>
+      <w:pPr>
+        <w:spacing w:line="480" w:lineRule="auto"/>
         <w:rPr>
           <w:rFonts w:ascii="Times New Roman" w:eastAsia="Times New Roman" w:hAnsi="Times New Roman" w:cs="Times New Roman"/>
           <w:b/>
           <w:sz w:val="28"/>
           <w:szCs w:val="28"/>
         </w:rPr>
-        <w:t xml:space="preserve">1.1 </w:t>
-      </w:r>
-      <w:r>
+      </w:pPr>
+    </w:p>
+    <w:p>
+      <w:pPr>
+        <w:spacing w:line="480" w:lineRule="auto"/>
         <w:rPr>
           <w:rFonts w:ascii="Times New Roman" w:eastAsia="Times New Roman" w:hAnsi="Times New Roman" w:cs="Times New Roman"/>
           <w:b/>
           <w:sz w:val="28"/>
           <w:szCs w:val="28"/>
         </w:rPr>
-        <w:t>Methodology</w:t>
-      </w:r>
+      </w:pPr>
     </w:p>
     <w:p>
       <w:pPr>
@@ -3005,198 +3194,16 @@
           <w:szCs w:val="28"/>
         </w:rPr>
       </w:pPr>
-      <w:r>
+    </w:p>
+    <w:p>
+      <w:pPr>
+        <w:spacing w:line="480" w:lineRule="auto"/>
         <w:rPr>
           <w:rFonts w:ascii="Times New Roman" w:eastAsia="Times New Roman" w:hAnsi="Times New Roman" w:cs="Times New Roman"/>
           <w:b/>
           <w:sz w:val="28"/>
           <w:szCs w:val="28"/>
         </w:rPr>
-        <w:t xml:space="preserve">1.2 </w:t>
-      </w:r>
-      <w:r>
-        <w:rPr>
-          <w:rFonts w:ascii="Times New Roman" w:eastAsia="Times New Roman" w:hAnsi="Times New Roman" w:cs="Times New Roman"/>
-          <w:b/>
-          <w:sz w:val="28"/>
-          <w:szCs w:val="28"/>
-        </w:rPr>
-        <w:t>Informants</w:t>
-      </w:r>
-    </w:p>
-    <w:p>
-      <w:pPr>
-        <w:spacing w:line="480" w:lineRule="auto"/>
-        <w:rPr>
-          <w:rFonts w:ascii="Times New Roman" w:eastAsia="Times New Roman" w:hAnsi="Times New Roman" w:cs="Times New Roman"/>
-          <w:b/>
-          <w:sz w:val="28"/>
-          <w:szCs w:val="28"/>
-        </w:rPr>
-      </w:pPr>
-    </w:p>
-    <w:p>
-      <w:pPr>
-        <w:spacing w:line="480" w:lineRule="auto"/>
-        <w:rPr>
-          <w:rFonts w:ascii="Times New Roman" w:eastAsia="Times New Roman" w:hAnsi="Times New Roman" w:cs="Times New Roman"/>
-          <w:b/>
-          <w:sz w:val="28"/>
-          <w:szCs w:val="28"/>
-        </w:rPr>
-      </w:pPr>
-      <w:r>
-        <w:rPr>
-          <w:rFonts w:ascii="Times New Roman" w:eastAsia="Times New Roman" w:hAnsi="Times New Roman" w:cs="Times New Roman"/>
-          <w:b/>
-          <w:sz w:val="28"/>
-          <w:szCs w:val="28"/>
-        </w:rPr>
-        <w:t>1.3 Tools</w:t>
-      </w:r>
-    </w:p>
-    <w:p>
-      <w:pPr>
-        <w:spacing w:line="480" w:lineRule="auto"/>
-        <w:rPr>
-          <w:rFonts w:ascii="Times New Roman" w:eastAsia="Times New Roman" w:hAnsi="Times New Roman" w:cs="Times New Roman"/>
-          <w:b/>
-          <w:sz w:val="28"/>
-          <w:szCs w:val="28"/>
-        </w:rPr>
-      </w:pPr>
-    </w:p>
-    <w:p>
-      <w:pPr>
-        <w:spacing w:line="480" w:lineRule="auto"/>
-        <w:rPr>
-          <w:rFonts w:ascii="Times New Roman" w:eastAsia="Times New Roman" w:hAnsi="Times New Roman" w:cs="Times New Roman"/>
-          <w:b/>
-          <w:sz w:val="28"/>
-          <w:szCs w:val="28"/>
-        </w:rPr>
-      </w:pPr>
-      <w:r>
-        <w:rPr>
-          <w:rFonts w:ascii="Times New Roman" w:eastAsia="Times New Roman" w:hAnsi="Times New Roman" w:cs="Times New Roman"/>
-          <w:b/>
-          <w:sz w:val="28"/>
-          <w:szCs w:val="28"/>
-        </w:rPr>
-        <w:t>1.4 Procedure</w:t>
-      </w:r>
-    </w:p>
-    <w:p>
-      <w:pPr>
-        <w:spacing w:line="480" w:lineRule="auto"/>
-        <w:rPr>
-          <w:rFonts w:ascii="Times New Roman" w:eastAsia="Times New Roman" w:hAnsi="Times New Roman" w:cs="Times New Roman"/>
-          <w:b/>
-          <w:sz w:val="28"/>
-          <w:szCs w:val="28"/>
-        </w:rPr>
-      </w:pPr>
-    </w:p>
-    <w:p>
-      <w:pPr>
-        <w:spacing w:line="480" w:lineRule="auto"/>
-        <w:rPr>
-          <w:rFonts w:ascii="Times New Roman" w:eastAsia="Times New Roman" w:hAnsi="Times New Roman" w:cs="Times New Roman"/>
-          <w:b/>
-          <w:sz w:val="36"/>
-          <w:szCs w:val="36"/>
-        </w:rPr>
-      </w:pPr>
-      <w:r>
-        <w:rPr>
-          <w:rFonts w:ascii="Times New Roman" w:eastAsia="Times New Roman" w:hAnsi="Times New Roman" w:cs="Times New Roman"/>
-          <w:b/>
-          <w:sz w:val="36"/>
-          <w:szCs w:val="36"/>
-        </w:rPr>
-        <w:t>2</w:t>
-      </w:r>
-      <w:r>
-        <w:rPr>
-          <w:rFonts w:ascii="Times New Roman" w:eastAsia="Times New Roman" w:hAnsi="Times New Roman" w:cs="Times New Roman"/>
-          <w:b/>
-          <w:sz w:val="36"/>
-          <w:szCs w:val="36"/>
-        </w:rPr>
-        <w:t xml:space="preserve">. Data </w:t>
-      </w:r>
-      <w:r>
-        <w:rPr>
-          <w:rFonts w:ascii="Times New Roman" w:eastAsia="Times New Roman" w:hAnsi="Times New Roman" w:cs="Times New Roman"/>
-          <w:b/>
-          <w:sz w:val="36"/>
-          <w:szCs w:val="36"/>
-        </w:rPr>
-        <w:t>Analysis</w:t>
-      </w:r>
-    </w:p>
-    <w:p>
-      <w:pPr>
-        <w:spacing w:line="480" w:lineRule="auto"/>
-        <w:rPr>
-          <w:rFonts w:ascii="Times New Roman" w:eastAsia="Times New Roman" w:hAnsi="Times New Roman" w:cs="Times New Roman"/>
-          <w:b/>
-          <w:sz w:val="36"/>
-          <w:szCs w:val="36"/>
-        </w:rPr>
-      </w:pPr>
-    </w:p>
-    <w:p>
-      <w:pPr>
-        <w:spacing w:line="480" w:lineRule="auto"/>
-        <w:rPr>
-          <w:rFonts w:ascii="Times New Roman" w:eastAsia="Times New Roman" w:hAnsi="Times New Roman" w:cs="Times New Roman"/>
-          <w:b/>
-          <w:sz w:val="36"/>
-          <w:szCs w:val="36"/>
-        </w:rPr>
-      </w:pPr>
-      <w:r>
-        <w:rPr>
-          <w:rFonts w:ascii="Times New Roman" w:eastAsia="Times New Roman" w:hAnsi="Times New Roman" w:cs="Times New Roman"/>
-          <w:b/>
-          <w:sz w:val="28"/>
-          <w:szCs w:val="28"/>
-        </w:rPr>
-        <w:t>Question 1: Have you ever studied in an English speaking country?</w:t>
-      </w:r>
-    </w:p>
-    <w:p>
-      <w:pPr>
-        <w:spacing w:line="480" w:lineRule="auto"/>
-        <w:rPr>
-          <w:rFonts w:ascii="Times New Roman" w:eastAsia="Times New Roman" w:hAnsi="Times New Roman" w:cs="Times New Roman"/>
-          <w:b/>
-          <w:sz w:val="28"/>
-          <w:szCs w:val="28"/>
-        </w:rPr>
-      </w:pPr>
-    </w:p>
-    <w:p>
-      <w:pPr>
-        <w:spacing w:line="480" w:lineRule="auto"/>
-        <w:rPr>
-          <w:rFonts w:ascii="Times New Roman" w:eastAsia="Times New Roman" w:hAnsi="Times New Roman" w:cs="Times New Roman"/>
-          <w:b/>
-          <w:sz w:val="28"/>
-          <w:szCs w:val="28"/>
-        </w:rPr>
-      </w:pPr>
-    </w:p>
-    <w:p>
-      <w:pPr>
-        <w:spacing w:line="480" w:lineRule="auto"/>
-        <w:rPr>
-          <w:rFonts w:ascii="Times New Roman" w:eastAsia="Times New Roman" w:hAnsi="Times New Roman" w:cs="Times New Roman"/>
-          <w:b/>
-          <w:sz w:val="28"/>
-          <w:szCs w:val="28"/>
-        </w:rPr>
       </w:pPr>
     </w:p>
     <w:p>
@@ -3275,27 +3282,7 @@
           <w:sz w:val="24"/>
           <w:szCs w:val="24"/>
         </w:rPr>
-        <w:t xml:space="preserve">Abbas, </w:t>
-      </w:r>
-      <w:proofErr w:type="spellStart"/>
-      <w:r>
-        <w:rPr>
-          <w:rFonts w:ascii="Times New Roman" w:eastAsia="Times New Roman" w:hAnsi="Times New Roman" w:cs="Times New Roman"/>
-          <w:color w:val="0D0D0D" w:themeColor="text1" w:themeTint="F2"/>
-          <w:sz w:val="24"/>
-          <w:szCs w:val="24"/>
-        </w:rPr>
-        <w:t>Jasim</w:t>
-      </w:r>
-      <w:proofErr w:type="spellEnd"/>
-      <w:r>
-        <w:rPr>
-          <w:rFonts w:ascii="Times New Roman" w:eastAsia="Times New Roman" w:hAnsi="Times New Roman" w:cs="Times New Roman"/>
-          <w:color w:val="0D0D0D" w:themeColor="text1" w:themeTint="F2"/>
-          <w:sz w:val="24"/>
-          <w:szCs w:val="24"/>
-        </w:rPr>
-        <w:t xml:space="preserve"> Mohammed. "The Impact of Technology on Modern English Language." </w:t>
+        <w:t xml:space="preserve">Abbas, Jasim Mohammed. "The Impact of Technology on Modern English Language." </w:t>
       </w:r>
       <w:r>
         <w:rPr>
@@ -3305,27 +3292,7 @@
           <w:szCs w:val="24"/>
         </w:rPr>
         <w:tab/>
-        <w:t>Al-</w:t>
-      </w:r>
-      <w:proofErr w:type="spellStart"/>
-      <w:r>
-        <w:rPr>
-          <w:rFonts w:ascii="Times New Roman" w:eastAsia="Times New Roman" w:hAnsi="Times New Roman" w:cs="Times New Roman"/>
-          <w:color w:val="0D0D0D" w:themeColor="text1" w:themeTint="F2"/>
-          <w:sz w:val="24"/>
-          <w:szCs w:val="24"/>
-        </w:rPr>
-        <w:t>Iraqia</w:t>
-      </w:r>
-      <w:proofErr w:type="spellEnd"/>
-      <w:r>
-        <w:rPr>
-          <w:rFonts w:ascii="Times New Roman" w:eastAsia="Times New Roman" w:hAnsi="Times New Roman" w:cs="Times New Roman"/>
-          <w:color w:val="0D0D0D" w:themeColor="text1" w:themeTint="F2"/>
-          <w:sz w:val="24"/>
-          <w:szCs w:val="24"/>
-        </w:rPr>
-        <w:t xml:space="preserve"> University–College of Arts (2019).</w:t>
+        <w:t>Al-Iraqia University–College of Arts (2019).</w:t>
       </w:r>
     </w:p>
     <w:p>
@@ -3358,47 +3325,7 @@
           <w:sz w:val="24"/>
           <w:szCs w:val="24"/>
         </w:rPr>
-        <w:t xml:space="preserve">Al </w:t>
-      </w:r>
-      <w:proofErr w:type="spellStart"/>
-      <w:r>
-        <w:rPr>
-          <w:rFonts w:ascii="Times New Roman" w:eastAsia="Times New Roman" w:hAnsi="Times New Roman" w:cs="Times New Roman"/>
-          <w:color w:val="0D0D0D" w:themeColor="text1" w:themeTint="F2"/>
-          <w:sz w:val="24"/>
-          <w:szCs w:val="24"/>
-        </w:rPr>
-        <w:t>Amadidhi</w:t>
-      </w:r>
-      <w:proofErr w:type="spellEnd"/>
-      <w:r>
-        <w:rPr>
-          <w:rFonts w:ascii="Times New Roman" w:eastAsia="Times New Roman" w:hAnsi="Times New Roman" w:cs="Times New Roman"/>
-          <w:color w:val="0D0D0D" w:themeColor="text1" w:themeTint="F2"/>
-          <w:sz w:val="24"/>
-          <w:szCs w:val="24"/>
-        </w:rPr>
-        <w:t xml:space="preserve">, </w:t>
-      </w:r>
-      <w:proofErr w:type="spellStart"/>
-      <w:r>
-        <w:rPr>
-          <w:rFonts w:ascii="Times New Roman" w:eastAsia="Times New Roman" w:hAnsi="Times New Roman" w:cs="Times New Roman"/>
-          <w:color w:val="0D0D0D" w:themeColor="text1" w:themeTint="F2"/>
-          <w:sz w:val="24"/>
-          <w:szCs w:val="24"/>
-        </w:rPr>
-        <w:t>Darwish</w:t>
-      </w:r>
-      <w:proofErr w:type="spellEnd"/>
-      <w:r>
-        <w:rPr>
-          <w:rFonts w:ascii="Times New Roman" w:eastAsia="Times New Roman" w:hAnsi="Times New Roman" w:cs="Times New Roman"/>
-          <w:color w:val="0D0D0D" w:themeColor="text1" w:themeTint="F2"/>
-          <w:sz w:val="24"/>
-          <w:szCs w:val="24"/>
-        </w:rPr>
-        <w:t>. "Economy as a factor in language change." (1990), pp. 7-27.</w:t>
+        <w:t>Al Amadidhi, Darwish. "Economy as a factor in language change." (1990), pp. 7-27.</w:t>
       </w:r>
     </w:p>
     <w:p>
@@ -3412,65 +3339,14 @@
           <w:szCs w:val="24"/>
         </w:rPr>
       </w:pPr>
-      <w:proofErr w:type="spellStart"/>
-      <w:r>
-        <w:rPr>
-          <w:rFonts w:ascii="Times New Roman" w:eastAsia="Times New Roman" w:hAnsi="Times New Roman" w:cs="Times New Roman"/>
-          <w:color w:val="0D0D0D" w:themeColor="text1" w:themeTint="F2"/>
-          <w:sz w:val="24"/>
-          <w:szCs w:val="24"/>
-        </w:rPr>
-        <w:t>Salikoko</w:t>
-      </w:r>
-      <w:proofErr w:type="spellEnd"/>
-      <w:r>
-        <w:rPr>
-          <w:rFonts w:ascii="Times New Roman" w:eastAsia="Times New Roman" w:hAnsi="Times New Roman" w:cs="Times New Roman"/>
-          <w:color w:val="0D0D0D" w:themeColor="text1" w:themeTint="F2"/>
-          <w:sz w:val="24"/>
-          <w:szCs w:val="24"/>
-        </w:rPr>
-        <w:t xml:space="preserve">, </w:t>
-      </w:r>
-      <w:proofErr w:type="spellStart"/>
-      <w:r>
-        <w:rPr>
-          <w:rFonts w:ascii="Times New Roman" w:eastAsia="Times New Roman" w:hAnsi="Times New Roman" w:cs="Times New Roman"/>
-          <w:color w:val="0D0D0D" w:themeColor="text1" w:themeTint="F2"/>
-          <w:sz w:val="24"/>
-          <w:szCs w:val="24"/>
-        </w:rPr>
-        <w:t>Sangol</w:t>
-      </w:r>
-      <w:proofErr w:type="spellEnd"/>
-      <w:r>
-        <w:rPr>
-          <w:rFonts w:ascii="Times New Roman" w:eastAsia="Times New Roman" w:hAnsi="Times New Roman" w:cs="Times New Roman"/>
-          <w:color w:val="0D0D0D" w:themeColor="text1" w:themeTint="F2"/>
-          <w:sz w:val="24"/>
-          <w:szCs w:val="24"/>
-        </w:rPr>
-        <w:t xml:space="preserve">. </w:t>
-      </w:r>
-      <w:proofErr w:type="spellStart"/>
-      <w:r>
-        <w:rPr>
-          <w:rFonts w:ascii="Times New Roman" w:eastAsia="Times New Roman" w:hAnsi="Times New Roman" w:cs="Times New Roman"/>
-          <w:color w:val="0D0D0D" w:themeColor="text1" w:themeTint="F2"/>
-          <w:sz w:val="24"/>
-          <w:szCs w:val="24"/>
-        </w:rPr>
-        <w:t>Mufwene</w:t>
-      </w:r>
-      <w:proofErr w:type="spellEnd"/>
-      <w:r>
-        <w:rPr>
-          <w:rFonts w:ascii="Times New Roman" w:eastAsia="Times New Roman" w:hAnsi="Times New Roman" w:cs="Times New Roman"/>
-          <w:color w:val="0D0D0D" w:themeColor="text1" w:themeTint="F2"/>
-          <w:sz w:val="24"/>
-          <w:szCs w:val="24"/>
-        </w:rPr>
-        <w:t xml:space="preserve">. “Language Shift - International Encyclopedia of Linguistic </w:t>
+      <w:r>
+        <w:rPr>
+          <w:rFonts w:ascii="Times New Roman" w:eastAsia="Times New Roman" w:hAnsi="Times New Roman" w:cs="Times New Roman"/>
+          <w:color w:val="0D0D0D" w:themeColor="text1" w:themeTint="F2"/>
+          <w:sz w:val="24"/>
+          <w:szCs w:val="24"/>
+        </w:rPr>
+        <w:t xml:space="preserve">Salikoko, Sangol. Mufwene. “Language Shift - International Encyclopedia of Linguistic </w:t>
       </w:r>
       <w:r>
         <w:rPr>
@@ -3537,25 +3413,14 @@
           <w:szCs w:val="24"/>
         </w:rPr>
       </w:pPr>
-      <w:proofErr w:type="spellStart"/>
-      <w:r>
-        <w:rPr>
-          <w:rFonts w:ascii="Times New Roman" w:eastAsia="Times New Roman" w:hAnsi="Times New Roman" w:cs="Times New Roman"/>
-          <w:color w:val="0D0D0D" w:themeColor="text1" w:themeTint="F2"/>
-          <w:sz w:val="24"/>
-          <w:szCs w:val="24"/>
-        </w:rPr>
-        <w:t>Beaubouef</w:t>
-      </w:r>
-      <w:proofErr w:type="spellEnd"/>
-      <w:r>
-        <w:rPr>
-          <w:rFonts w:ascii="Times New Roman" w:eastAsia="Times New Roman" w:hAnsi="Times New Roman" w:cs="Times New Roman"/>
-          <w:color w:val="0D0D0D" w:themeColor="text1" w:themeTint="F2"/>
-          <w:sz w:val="24"/>
-          <w:szCs w:val="24"/>
-        </w:rPr>
-        <w:t xml:space="preserve">, Theresa. "Why computer science students need language." ACM SIGCSE </w:t>
+      <w:r>
+        <w:rPr>
+          <w:rFonts w:ascii="Times New Roman" w:eastAsia="Times New Roman" w:hAnsi="Times New Roman" w:cs="Times New Roman"/>
+          <w:color w:val="0D0D0D" w:themeColor="text1" w:themeTint="F2"/>
+          <w:sz w:val="24"/>
+          <w:szCs w:val="24"/>
+        </w:rPr>
+        <w:t xml:space="preserve">Beaubouef, Theresa. "Why computer science students need language." ACM SIGCSE </w:t>
       </w:r>
       <w:r>
         <w:rPr>
@@ -3598,27 +3463,7 @@
           <w:sz w:val="24"/>
           <w:szCs w:val="24"/>
         </w:rPr>
-        <w:t xml:space="preserve">Lee, </w:t>
-      </w:r>
-      <w:proofErr w:type="spellStart"/>
-      <w:r>
-        <w:rPr>
-          <w:rFonts w:ascii="Times New Roman" w:eastAsia="Times New Roman" w:hAnsi="Times New Roman" w:cs="Times New Roman"/>
-          <w:color w:val="0D0D0D" w:themeColor="text1" w:themeTint="F2"/>
-          <w:sz w:val="24"/>
-          <w:szCs w:val="24"/>
-        </w:rPr>
-        <w:t>Konsbruck</w:t>
-      </w:r>
-      <w:proofErr w:type="spellEnd"/>
-      <w:r>
-        <w:rPr>
-          <w:rFonts w:ascii="Times New Roman" w:eastAsia="Times New Roman" w:hAnsi="Times New Roman" w:cs="Times New Roman"/>
-          <w:color w:val="0D0D0D" w:themeColor="text1" w:themeTint="F2"/>
-          <w:sz w:val="24"/>
-          <w:szCs w:val="24"/>
-        </w:rPr>
-        <w:t xml:space="preserve"> Robert. "Impacts of Information Technology on Society in the new </w:t>
+        <w:t xml:space="preserve">Lee, Konsbruck Robert. "Impacts of Information Technology on Society in the new </w:t>
       </w:r>
       <w:r>
         <w:rPr>
@@ -3654,25 +3499,14 @@
           <w:szCs w:val="24"/>
         </w:rPr>
       </w:pPr>
-      <w:proofErr w:type="spellStart"/>
-      <w:r>
-        <w:rPr>
-          <w:rFonts w:ascii="Times New Roman" w:eastAsia="Times New Roman" w:hAnsi="Times New Roman" w:cs="Times New Roman"/>
-          <w:color w:val="0D0D0D" w:themeColor="text1" w:themeTint="F2"/>
-          <w:sz w:val="24"/>
-          <w:szCs w:val="24"/>
-        </w:rPr>
-        <w:t>Panagiotidis</w:t>
-      </w:r>
-      <w:proofErr w:type="spellEnd"/>
-      <w:r>
-        <w:rPr>
-          <w:rFonts w:ascii="Times New Roman" w:eastAsia="Times New Roman" w:hAnsi="Times New Roman" w:cs="Times New Roman"/>
-          <w:color w:val="0D0D0D" w:themeColor="text1" w:themeTint="F2"/>
-          <w:sz w:val="24"/>
-          <w:szCs w:val="24"/>
-        </w:rPr>
-        <w:t xml:space="preserve">, Panagiotis, et al. "Technology as a motivational factor in foreign language </w:t>
+      <w:r>
+        <w:rPr>
+          <w:rFonts w:ascii="Times New Roman" w:eastAsia="Times New Roman" w:hAnsi="Times New Roman" w:cs="Times New Roman"/>
+          <w:color w:val="0D0D0D" w:themeColor="text1" w:themeTint="F2"/>
+          <w:sz w:val="24"/>
+          <w:szCs w:val="24"/>
+        </w:rPr>
+        <w:t xml:space="preserve">Panagiotidis, Panagiotis, et al. "Technology as a motivational factor in foreign language </w:t>
       </w:r>
       <w:r>
         <w:rPr>
@@ -3715,27 +3549,7 @@
           <w:sz w:val="24"/>
           <w:szCs w:val="24"/>
         </w:rPr>
-        <w:t xml:space="preserve"> Sri Lestari and Radius </w:t>
-      </w:r>
-      <w:proofErr w:type="spellStart"/>
-      <w:r>
-        <w:rPr>
-          <w:rFonts w:ascii="Times New Roman" w:eastAsia="Times New Roman" w:hAnsi="Times New Roman" w:cs="Times New Roman"/>
-          <w:color w:val="0D0D0D" w:themeColor="text1" w:themeTint="F2"/>
-          <w:sz w:val="24"/>
-          <w:szCs w:val="24"/>
-        </w:rPr>
-        <w:t>Setiyawan</w:t>
-      </w:r>
-      <w:proofErr w:type="spellEnd"/>
-      <w:r>
-        <w:rPr>
-          <w:rFonts w:ascii="Times New Roman" w:eastAsia="Times New Roman" w:hAnsi="Times New Roman" w:cs="Times New Roman"/>
-          <w:color w:val="0D0D0D" w:themeColor="text1" w:themeTint="F2"/>
-          <w:sz w:val="24"/>
-          <w:szCs w:val="24"/>
-        </w:rPr>
-        <w:t xml:space="preserve">. ‘Technology Era, Global English, CLIL: Influence </w:t>
+        <w:t xml:space="preserve"> Sri Lestari and Radius Setiyawan. ‘Technology Era, Global English, CLIL: Influence </w:t>
       </w:r>
       <w:r>
         <w:rPr>
@@ -3745,27 +3559,7 @@
           <w:szCs w:val="24"/>
         </w:rPr>
         <w:tab/>
-        <w:t>and its Impact on English Teaching for Young Learners in Indonesia</w:t>
-      </w:r>
-      <w:proofErr w:type="gramStart"/>
-      <w:r>
-        <w:rPr>
-          <w:rFonts w:ascii="Times New Roman" w:eastAsia="Times New Roman" w:hAnsi="Times New Roman" w:cs="Times New Roman"/>
-          <w:color w:val="0D0D0D" w:themeColor="text1" w:themeTint="F2"/>
-          <w:sz w:val="24"/>
-          <w:szCs w:val="24"/>
-        </w:rPr>
-        <w:t>.“</w:t>
-      </w:r>
-      <w:proofErr w:type="gramEnd"/>
-      <w:r>
-        <w:rPr>
-          <w:rFonts w:ascii="Times New Roman" w:eastAsia="Times New Roman" w:hAnsi="Times New Roman" w:cs="Times New Roman"/>
-          <w:color w:val="0D0D0D" w:themeColor="text1" w:themeTint="F2"/>
-          <w:sz w:val="24"/>
-          <w:szCs w:val="24"/>
-        </w:rPr>
-        <w:t xml:space="preserve"> IOP </w:t>
+        <w:t xml:space="preserve">and its Impact on English Teaching for Young Learners in Indonesia.“ IOP </w:t>
       </w:r>
       <w:r>
         <w:rPr>
@@ -3995,45 +3789,14 @@
           <w:szCs w:val="24"/>
         </w:rPr>
       </w:pPr>
-      <w:proofErr w:type="spellStart"/>
-      <w:r>
-        <w:rPr>
-          <w:rFonts w:ascii="Times New Roman" w:eastAsia="Times New Roman" w:hAnsi="Times New Roman" w:cs="Times New Roman"/>
-          <w:color w:val="0D0D0D" w:themeColor="text1" w:themeTint="F2"/>
-          <w:sz w:val="24"/>
-          <w:szCs w:val="24"/>
-        </w:rPr>
-        <w:t>Collom</w:t>
-      </w:r>
-      <w:proofErr w:type="spellEnd"/>
-      <w:r>
-        <w:rPr>
-          <w:rFonts w:ascii="Times New Roman" w:eastAsia="Times New Roman" w:hAnsi="Times New Roman" w:cs="Times New Roman"/>
-          <w:color w:val="0D0D0D" w:themeColor="text1" w:themeTint="F2"/>
-          <w:sz w:val="24"/>
-          <w:szCs w:val="24"/>
-        </w:rPr>
-        <w:t>, Katie. “Can Economic Development Affect Language</w:t>
-      </w:r>
-      <w:proofErr w:type="gramStart"/>
-      <w:r>
-        <w:rPr>
-          <w:rFonts w:ascii="Times New Roman" w:eastAsia="Times New Roman" w:hAnsi="Times New Roman" w:cs="Times New Roman"/>
-          <w:color w:val="0D0D0D" w:themeColor="text1" w:themeTint="F2"/>
-          <w:sz w:val="24"/>
-          <w:szCs w:val="24"/>
-        </w:rPr>
-        <w:t>?.</w:t>
-      </w:r>
-      <w:proofErr w:type="gramEnd"/>
-      <w:r>
-        <w:rPr>
-          <w:rFonts w:ascii="Times New Roman" w:eastAsia="Times New Roman" w:hAnsi="Times New Roman" w:cs="Times New Roman"/>
-          <w:color w:val="0D0D0D" w:themeColor="text1" w:themeTint="F2"/>
-          <w:sz w:val="24"/>
-          <w:szCs w:val="24"/>
-        </w:rPr>
-        <w:t xml:space="preserve">” </w:t>
+      <w:r>
+        <w:rPr>
+          <w:rFonts w:ascii="Times New Roman" w:eastAsia="Times New Roman" w:hAnsi="Times New Roman" w:cs="Times New Roman"/>
+          <w:color w:val="0D0D0D" w:themeColor="text1" w:themeTint="F2"/>
+          <w:sz w:val="24"/>
+          <w:szCs w:val="24"/>
+        </w:rPr>
+        <w:t xml:space="preserve">Collom, Katie. “Can Economic Development Affect Language?.” </w:t>
       </w:r>
       <w:r>
         <w:rPr>
@@ -4043,37 +3806,16 @@
           <w:sz w:val="24"/>
           <w:szCs w:val="24"/>
         </w:rPr>
-        <w:t xml:space="preserve">Language </w:t>
-      </w:r>
-      <w:proofErr w:type="gramStart"/>
-      <w:r>
-        <w:rPr>
-          <w:rFonts w:ascii="Times New Roman" w:eastAsia="Times New Roman" w:hAnsi="Times New Roman" w:cs="Times New Roman"/>
-          <w:i/>
-          <w:color w:val="0D0D0D" w:themeColor="text1" w:themeTint="F2"/>
-          <w:sz w:val="24"/>
-          <w:szCs w:val="24"/>
-        </w:rPr>
-        <w:t>Trainers</w:t>
-      </w:r>
-      <w:r>
-        <w:rPr>
-          <w:rFonts w:ascii="Times New Roman" w:eastAsia="Times New Roman" w:hAnsi="Times New Roman" w:cs="Times New Roman"/>
-          <w:color w:val="0D0D0D" w:themeColor="text1" w:themeTint="F2"/>
-          <w:sz w:val="24"/>
-          <w:szCs w:val="24"/>
-        </w:rPr>
-        <w:t xml:space="preserve">  19</w:t>
-      </w:r>
-      <w:proofErr w:type="gramEnd"/>
-      <w:r>
-        <w:rPr>
-          <w:rFonts w:ascii="Times New Roman" w:eastAsia="Times New Roman" w:hAnsi="Times New Roman" w:cs="Times New Roman"/>
-          <w:color w:val="0D0D0D" w:themeColor="text1" w:themeTint="F2"/>
-          <w:sz w:val="24"/>
-          <w:szCs w:val="24"/>
-        </w:rPr>
-        <w:t xml:space="preserve"> </w:t>
+        <w:t>Language Trainers</w:t>
+      </w:r>
+      <w:r>
+        <w:rPr>
+          <w:rFonts w:ascii="Times New Roman" w:eastAsia="Times New Roman" w:hAnsi="Times New Roman" w:cs="Times New Roman"/>
+          <w:color w:val="0D0D0D" w:themeColor="text1" w:themeTint="F2"/>
+          <w:sz w:val="24"/>
+          <w:szCs w:val="24"/>
+        </w:rPr>
+        <w:t xml:space="preserve">  19 </w:t>
       </w:r>
       <w:r>
         <w:rPr>
@@ -4156,29 +3898,7 @@
           <w:sz w:val="24"/>
           <w:szCs w:val="24"/>
         </w:rPr>
-        <w:t xml:space="preserve">Computer </w:t>
-      </w:r>
-      <w:proofErr w:type="spellStart"/>
-      <w:r>
-        <w:rPr>
-          <w:rFonts w:ascii="Times New Roman" w:eastAsia="Times New Roman" w:hAnsi="Times New Roman" w:cs="Times New Roman"/>
-          <w:i/>
-          <w:color w:val="0D0D0D" w:themeColor="text1" w:themeTint="F2"/>
-          <w:sz w:val="24"/>
-          <w:szCs w:val="24"/>
-        </w:rPr>
-        <w:t>Sience</w:t>
-      </w:r>
-      <w:proofErr w:type="spellEnd"/>
-      <w:r>
-        <w:rPr>
-          <w:rFonts w:ascii="Times New Roman" w:eastAsia="Times New Roman" w:hAnsi="Times New Roman" w:cs="Times New Roman"/>
-          <w:i/>
-          <w:color w:val="0D0D0D" w:themeColor="text1" w:themeTint="F2"/>
-          <w:sz w:val="24"/>
-          <w:szCs w:val="24"/>
-        </w:rPr>
-        <w:t xml:space="preserve"> Teachers </w:t>
+        <w:t xml:space="preserve">Computer Sience Teachers </w:t>
       </w:r>
       <w:r>
         <w:rPr>
@@ -4311,51 +4031,7 @@
           <w:lang w:val="fr-FR"/>
         </w:rPr>
         <w:tab/>
-        <w:t xml:space="preserve">15 </w:t>
-      </w:r>
-      <w:proofErr w:type="spellStart"/>
-      <w:r>
-        <w:rPr>
-          <w:rFonts w:ascii="Times New Roman" w:eastAsia="Times New Roman" w:hAnsi="Times New Roman" w:cs="Times New Roman"/>
-          <w:color w:val="0D0D0D" w:themeColor="text1" w:themeTint="F2"/>
-          <w:sz w:val="24"/>
-          <w:szCs w:val="24"/>
-          <w:lang w:val="fr-FR"/>
-        </w:rPr>
-        <w:t>Dec</w:t>
-      </w:r>
-      <w:proofErr w:type="spellEnd"/>
-      <w:r>
-        <w:rPr>
-          <w:rFonts w:ascii="Times New Roman" w:eastAsia="Times New Roman" w:hAnsi="Times New Roman" w:cs="Times New Roman"/>
-          <w:color w:val="0D0D0D" w:themeColor="text1" w:themeTint="F2"/>
-          <w:sz w:val="24"/>
-          <w:szCs w:val="24"/>
-          <w:lang w:val="fr-FR"/>
-        </w:rPr>
-        <w:t xml:space="preserve">. 2021, 24 </w:t>
-      </w:r>
-      <w:proofErr w:type="spellStart"/>
-      <w:r>
-        <w:rPr>
-          <w:rFonts w:ascii="Times New Roman" w:eastAsia="Times New Roman" w:hAnsi="Times New Roman" w:cs="Times New Roman"/>
-          <w:color w:val="0D0D0D" w:themeColor="text1" w:themeTint="F2"/>
-          <w:sz w:val="24"/>
-          <w:szCs w:val="24"/>
-          <w:lang w:val="fr-FR"/>
-        </w:rPr>
-        <w:t>Apr</w:t>
-      </w:r>
-      <w:proofErr w:type="spellEnd"/>
-      <w:r>
-        <w:rPr>
-          <w:rFonts w:ascii="Times New Roman" w:eastAsia="Times New Roman" w:hAnsi="Times New Roman" w:cs="Times New Roman"/>
-          <w:color w:val="0D0D0D" w:themeColor="text1" w:themeTint="F2"/>
-          <w:sz w:val="24"/>
-          <w:szCs w:val="24"/>
-          <w:lang w:val="fr-FR"/>
-        </w:rPr>
-        <w:t xml:space="preserve"> 2022.</w:t>
+        <w:t>15 Dec. 2021, 24 Apr 2022.</w:t>
       </w:r>
     </w:p>
     <w:p>
@@ -4422,27 +4098,7 @@
           <w:sz w:val="24"/>
           <w:szCs w:val="24"/>
         </w:rPr>
-        <w:t xml:space="preserve">David, Maya. </w:t>
-      </w:r>
-      <w:proofErr w:type="spellStart"/>
-      <w:r>
-        <w:rPr>
-          <w:rFonts w:ascii="Times New Roman" w:eastAsia="Times New Roman" w:hAnsi="Times New Roman" w:cs="Times New Roman"/>
-          <w:color w:val="0D0D0D" w:themeColor="text1" w:themeTint="F2"/>
-          <w:sz w:val="24"/>
-          <w:szCs w:val="24"/>
-        </w:rPr>
-        <w:t>Khelmani</w:t>
-      </w:r>
-      <w:proofErr w:type="spellEnd"/>
-      <w:r>
-        <w:rPr>
-          <w:rFonts w:ascii="Times New Roman" w:eastAsia="Times New Roman" w:hAnsi="Times New Roman" w:cs="Times New Roman"/>
-          <w:color w:val="0D0D0D" w:themeColor="text1" w:themeTint="F2"/>
-          <w:sz w:val="24"/>
-          <w:szCs w:val="24"/>
-        </w:rPr>
-        <w:t xml:space="preserve">. “Language Maintenance, Language shift, &amp; Language </w:t>
+        <w:t xml:space="preserve">David, Maya. Khelmani. “Language Maintenance, Language shift, &amp; Language </w:t>
       </w:r>
       <w:r>
         <w:rPr>
@@ -4452,46 +4108,7 @@
           <w:szCs w:val="24"/>
         </w:rPr>
         <w:tab/>
-      </w:r>
-      <w:proofErr w:type="spellStart"/>
-      <w:r>
-        <w:rPr>
-          <w:rFonts w:ascii="Times New Roman" w:eastAsia="Times New Roman" w:hAnsi="Times New Roman" w:cs="Times New Roman"/>
-          <w:color w:val="0D0D0D" w:themeColor="text1" w:themeTint="F2"/>
-          <w:sz w:val="24"/>
-          <w:szCs w:val="24"/>
-        </w:rPr>
-        <w:t>Revitalisation</w:t>
-      </w:r>
-      <w:proofErr w:type="spellEnd"/>
-      <w:r>
-        <w:rPr>
-          <w:rFonts w:ascii="Times New Roman" w:eastAsia="Times New Roman" w:hAnsi="Times New Roman" w:cs="Times New Roman"/>
-          <w:color w:val="0D0D0D" w:themeColor="text1" w:themeTint="F2"/>
-          <w:sz w:val="24"/>
-          <w:szCs w:val="24"/>
-        </w:rPr>
-        <w:t xml:space="preserve"> - A Lecture by Prof. Maya David @CU.”, </w:t>
-      </w:r>
-      <w:proofErr w:type="spellStart"/>
-      <w:r>
-        <w:rPr>
-          <w:rFonts w:ascii="Times New Roman" w:eastAsia="Times New Roman" w:hAnsi="Times New Roman" w:cs="Times New Roman"/>
-          <w:color w:val="0D0D0D" w:themeColor="text1" w:themeTint="F2"/>
-          <w:sz w:val="24"/>
-          <w:szCs w:val="24"/>
-        </w:rPr>
-        <w:t>Youtube</w:t>
-      </w:r>
-      <w:proofErr w:type="spellEnd"/>
-      <w:r>
-        <w:rPr>
-          <w:rFonts w:ascii="Times New Roman" w:eastAsia="Times New Roman" w:hAnsi="Times New Roman" w:cs="Times New Roman"/>
-          <w:color w:val="0D0D0D" w:themeColor="text1" w:themeTint="F2"/>
-          <w:sz w:val="24"/>
-          <w:szCs w:val="24"/>
-        </w:rPr>
-        <w:t xml:space="preserve"> Uploaded by C </w:t>
+        <w:t xml:space="preserve">Revitalisation - A Lecture by Prof. Maya David @CU.”, Youtube Uploaded by C </w:t>
       </w:r>
       <w:r>
         <w:rPr>
@@ -4510,7 +4127,6 @@
           <w:sz w:val="24"/>
           <w:szCs w:val="24"/>
         </w:rPr>
-        <w:lastRenderedPageBreak/>
         <w:tab/>
         <w:t>Linguistics, 26 Jan 2021. 12/04/2022.</w:t>
       </w:r>
@@ -4577,27 +4193,7 @@
           <w:sz w:val="24"/>
           <w:szCs w:val="24"/>
         </w:rPr>
-        <w:t xml:space="preserve">“Do I Need To Speak And Understand English Software </w:t>
-      </w:r>
-      <w:proofErr w:type="gramStart"/>
-      <w:r>
-        <w:rPr>
-          <w:rFonts w:ascii="Times New Roman" w:eastAsia="Times New Roman" w:hAnsi="Times New Roman" w:cs="Times New Roman"/>
-          <w:color w:val="0D0D0D" w:themeColor="text1" w:themeTint="F2"/>
-          <w:sz w:val="24"/>
-          <w:szCs w:val="24"/>
-        </w:rPr>
-        <w:t>Engineer.</w:t>
-      </w:r>
-      <w:proofErr w:type="gramEnd"/>
-      <w:r>
-        <w:rPr>
-          <w:rFonts w:ascii="Times New Roman" w:eastAsia="Times New Roman" w:hAnsi="Times New Roman" w:cs="Times New Roman"/>
-          <w:color w:val="0D0D0D" w:themeColor="text1" w:themeTint="F2"/>
-          <w:sz w:val="24"/>
-          <w:szCs w:val="24"/>
-        </w:rPr>
-        <w:t>”</w:t>
+        <w:t>“Do I Need To Speak And Understand English Software Engineer.”</w:t>
       </w:r>
       <w:r>
         <w:rPr>
@@ -4626,27 +4222,7 @@
           <w:szCs w:val="24"/>
         </w:rPr>
         <w:tab/>
-        <w:t xml:space="preserve">by </w:t>
-      </w:r>
-      <w:proofErr w:type="spellStart"/>
-      <w:r>
-        <w:rPr>
-          <w:rFonts w:ascii="Times New Roman" w:eastAsia="Times New Roman" w:hAnsi="Times New Roman" w:cs="Times New Roman"/>
-          <w:color w:val="0D0D0D" w:themeColor="text1" w:themeTint="F2"/>
-          <w:sz w:val="24"/>
-          <w:szCs w:val="24"/>
-        </w:rPr>
-        <w:t>Amigoscode</w:t>
-      </w:r>
-      <w:proofErr w:type="spellEnd"/>
-      <w:r>
-        <w:rPr>
-          <w:rFonts w:ascii="Times New Roman" w:eastAsia="Times New Roman" w:hAnsi="Times New Roman" w:cs="Times New Roman"/>
-          <w:color w:val="0D0D0D" w:themeColor="text1" w:themeTint="F2"/>
-          <w:sz w:val="24"/>
-          <w:szCs w:val="24"/>
-        </w:rPr>
-        <w:t>, 18 May 2020, 27 Apr 2022.</w:t>
+        <w:t>by Amigoscode, 18 May 2020, 27 Apr 2022.</w:t>
       </w:r>
       <w:r>
         <w:rPr>
@@ -4708,29 +4284,8 @@
           <w:sz w:val="24"/>
           <w:szCs w:val="24"/>
         </w:rPr>
-        <w:t xml:space="preserve">“English </w:t>
-      </w:r>
-      <w:proofErr w:type="gramStart"/>
-      <w:r>
-        <w:rPr>
-          <w:rFonts w:ascii="Times New Roman" w:eastAsia="Times New Roman" w:hAnsi="Times New Roman" w:cs="Times New Roman"/>
-          <w:color w:val="0D0D0D" w:themeColor="text1" w:themeTint="F2"/>
-          <w:sz w:val="24"/>
-          <w:szCs w:val="24"/>
-        </w:rPr>
-        <w:t>As</w:t>
-      </w:r>
-      <w:proofErr w:type="gramEnd"/>
-      <w:r>
-        <w:rPr>
-          <w:rFonts w:ascii="Times New Roman" w:eastAsia="Times New Roman" w:hAnsi="Times New Roman" w:cs="Times New Roman"/>
-          <w:color w:val="0D0D0D" w:themeColor="text1" w:themeTint="F2"/>
-          <w:sz w:val="24"/>
-          <w:szCs w:val="24"/>
-        </w:rPr>
-        <w:t xml:space="preserve"> A Language of Science and Technology.” </w:t>
-      </w:r>
-      <w:proofErr w:type="gramStart"/>
+        <w:t xml:space="preserve">“English As A Language of Science and Technology.” </w:t>
+      </w:r>
       <w:r>
         <w:rPr>
           <w:rFonts w:ascii="Times New Roman" w:eastAsia="Times New Roman" w:hAnsi="Times New Roman" w:cs="Times New Roman"/>
@@ -4741,7 +4296,6 @@
         </w:rPr>
         <w:t>Language  Connections</w:t>
       </w:r>
-      <w:proofErr w:type="gramEnd"/>
       <w:r>
         <w:rPr>
           <w:rFonts w:ascii="Times New Roman" w:eastAsia="Times New Roman" w:hAnsi="Times New Roman" w:cs="Times New Roman"/>
@@ -4838,6 +4392,7 @@
           <w:sz w:val="24"/>
           <w:szCs w:val="24"/>
         </w:rPr>
+        <w:lastRenderedPageBreak/>
         <w:t xml:space="preserve">Jorgensen, Jayson. “Learning the Value of English as a Computer Science Major.” </w:t>
       </w:r>
       <w:r>
@@ -4904,25 +4459,14 @@
           <w:szCs w:val="24"/>
         </w:rPr>
       </w:pPr>
-      <w:proofErr w:type="spellStart"/>
-      <w:r>
-        <w:rPr>
-          <w:rFonts w:ascii="Times New Roman" w:eastAsia="Times New Roman" w:hAnsi="Times New Roman" w:cs="Times New Roman"/>
-          <w:color w:val="0D0D0D" w:themeColor="text1" w:themeTint="F2"/>
-          <w:sz w:val="24"/>
-          <w:szCs w:val="24"/>
-        </w:rPr>
-        <w:t>Mandl</w:t>
-      </w:r>
-      <w:proofErr w:type="spellEnd"/>
-      <w:r>
-        <w:rPr>
-          <w:rFonts w:ascii="Times New Roman" w:eastAsia="Times New Roman" w:hAnsi="Times New Roman" w:cs="Times New Roman"/>
-          <w:color w:val="0D0D0D" w:themeColor="text1" w:themeTint="F2"/>
-          <w:sz w:val="24"/>
-          <w:szCs w:val="24"/>
-        </w:rPr>
-        <w:t xml:space="preserve">, Jenny. “Why are all programming languages in English?”  </w:t>
+      <w:r>
+        <w:rPr>
+          <w:rFonts w:ascii="Times New Roman" w:eastAsia="Times New Roman" w:hAnsi="Times New Roman" w:cs="Times New Roman"/>
+          <w:color w:val="0D0D0D" w:themeColor="text1" w:themeTint="F2"/>
+          <w:sz w:val="24"/>
+          <w:szCs w:val="24"/>
+        </w:rPr>
+        <w:t xml:space="preserve">Mandl, Jenny. “Why are all programming languages in English?”  </w:t>
       </w:r>
       <w:r>
         <w:rPr>
@@ -5036,47 +4580,15 @@
           <w:szCs w:val="24"/>
         </w:rPr>
       </w:pPr>
-      <w:proofErr w:type="spellStart"/>
-      <w:r>
-        <w:rPr>
-          <w:rFonts w:ascii="Times New Roman" w:eastAsia="Times New Roman" w:hAnsi="Times New Roman" w:cs="Times New Roman"/>
-          <w:color w:val="0D0D0D" w:themeColor="text1" w:themeTint="F2"/>
-          <w:sz w:val="24"/>
-          <w:szCs w:val="24"/>
-        </w:rPr>
-        <w:t>Mplewis</w:t>
-      </w:r>
-      <w:proofErr w:type="spellEnd"/>
-      <w:r>
-        <w:rPr>
-          <w:rFonts w:ascii="Times New Roman" w:eastAsia="Times New Roman" w:hAnsi="Times New Roman" w:cs="Times New Roman"/>
-          <w:color w:val="0D0D0D" w:themeColor="text1" w:themeTint="F2"/>
-          <w:sz w:val="24"/>
-          <w:szCs w:val="24"/>
-        </w:rPr>
-        <w:t>. “Migration and Language Contact.</w:t>
-      </w:r>
-      <w:proofErr w:type="gramStart"/>
-      <w:r>
-        <w:rPr>
-          <w:rFonts w:ascii="Times New Roman" w:eastAsia="Times New Roman" w:hAnsi="Times New Roman" w:cs="Times New Roman"/>
-          <w:color w:val="0D0D0D" w:themeColor="text1" w:themeTint="F2"/>
-          <w:sz w:val="24"/>
-          <w:szCs w:val="24"/>
-        </w:rPr>
-        <w:t>”,</w:t>
-      </w:r>
-      <w:proofErr w:type="gramEnd"/>
-      <w:r>
-        <w:rPr>
-          <w:rFonts w:ascii="Times New Roman" w:eastAsia="Times New Roman" w:hAnsi="Times New Roman" w:cs="Times New Roman"/>
-          <w:color w:val="0D0D0D" w:themeColor="text1" w:themeTint="F2"/>
-          <w:sz w:val="24"/>
-          <w:szCs w:val="24"/>
-        </w:rPr>
-        <w:t xml:space="preserve"> </w:t>
-      </w:r>
-      <w:proofErr w:type="spellStart"/>
+      <w:r>
+        <w:rPr>
+          <w:rFonts w:ascii="Times New Roman" w:eastAsia="Times New Roman" w:hAnsi="Times New Roman" w:cs="Times New Roman"/>
+          <w:color w:val="0D0D0D" w:themeColor="text1" w:themeTint="F2"/>
+          <w:sz w:val="24"/>
+          <w:szCs w:val="24"/>
+        </w:rPr>
+        <w:t xml:space="preserve">Mplewis. “Migration and Language Contact.”, </w:t>
+      </w:r>
       <w:r>
         <w:rPr>
           <w:rFonts w:ascii="Times New Roman" w:eastAsia="Times New Roman" w:hAnsi="Times New Roman" w:cs="Times New Roman"/>
@@ -5087,7 +4599,6 @@
         </w:rPr>
         <w:t>Ethnologue</w:t>
       </w:r>
-      <w:proofErr w:type="spellEnd"/>
       <w:r>
         <w:rPr>
           <w:rFonts w:ascii="Times New Roman" w:eastAsia="Times New Roman" w:hAnsi="Times New Roman" w:cs="Times New Roman"/>
@@ -5369,7 +4880,6 @@
           <w:szCs w:val="24"/>
         </w:rPr>
       </w:pPr>
-      <w:proofErr w:type="spellStart"/>
       <w:r>
         <w:rPr>
           <w:rFonts w:ascii="Times New Roman" w:eastAsia="Times New Roman" w:hAnsi="Times New Roman" w:cs="Times New Roman"/>
@@ -5378,40 +4888,7 @@
           <w:szCs w:val="24"/>
           <w:lang w:val="en-US"/>
         </w:rPr>
-        <w:t>Nyabol</w:t>
-      </w:r>
-      <w:proofErr w:type="spellEnd"/>
-      <w:r>
-        <w:rPr>
-          <w:rFonts w:ascii="Times New Roman" w:eastAsia="Times New Roman" w:hAnsi="Times New Roman" w:cs="Times New Roman"/>
-          <w:color w:val="0D0D0D" w:themeColor="text1" w:themeTint="F2"/>
-          <w:sz w:val="24"/>
-          <w:szCs w:val="24"/>
-          <w:lang w:val="en-US"/>
-        </w:rPr>
-        <w:t xml:space="preserve">, </w:t>
-      </w:r>
-      <w:proofErr w:type="spellStart"/>
-      <w:r>
-        <w:rPr>
-          <w:rFonts w:ascii="Times New Roman" w:eastAsia="Times New Roman" w:hAnsi="Times New Roman" w:cs="Times New Roman"/>
-          <w:color w:val="0D0D0D" w:themeColor="text1" w:themeTint="F2"/>
-          <w:sz w:val="24"/>
-          <w:szCs w:val="24"/>
-          <w:lang w:val="en-US"/>
-        </w:rPr>
-        <w:t>Nanjala</w:t>
-      </w:r>
-      <w:proofErr w:type="spellEnd"/>
-      <w:r>
-        <w:rPr>
-          <w:rFonts w:ascii="Times New Roman" w:eastAsia="Times New Roman" w:hAnsi="Times New Roman" w:cs="Times New Roman"/>
-          <w:color w:val="0D0D0D" w:themeColor="text1" w:themeTint="F2"/>
-          <w:sz w:val="24"/>
-          <w:szCs w:val="24"/>
-          <w:lang w:val="en-US"/>
-        </w:rPr>
-        <w:t xml:space="preserve">. </w:t>
+        <w:t xml:space="preserve">Nyabol, Nanjala. </w:t>
       </w:r>
       <w:r>
         <w:rPr>
@@ -5430,42 +4907,8 @@
           <w:sz w:val="24"/>
           <w:szCs w:val="24"/>
         </w:rPr>
-        <w:t xml:space="preserve">The nation, </w:t>
-      </w:r>
-      <w:proofErr w:type="gramStart"/>
-      <w:r>
-        <w:rPr>
-          <w:rFonts w:ascii="Times New Roman" w:eastAsia="Times New Roman" w:hAnsi="Times New Roman" w:cs="Times New Roman"/>
-          <w:i/>
-          <w:color w:val="0D0D0D" w:themeColor="text1" w:themeTint="F2"/>
-          <w:sz w:val="24"/>
-          <w:szCs w:val="24"/>
-        </w:rPr>
-        <w:t xml:space="preserve">15 </w:t>
-      </w:r>
-      <w:proofErr w:type="spellStart"/>
-      <w:r>
-        <w:rPr>
-          <w:rFonts w:ascii="Times New Roman" w:eastAsia="Times New Roman" w:hAnsi="Times New Roman" w:cs="Times New Roman"/>
-          <w:i/>
-          <w:color w:val="0D0D0D" w:themeColor="text1" w:themeTint="F2"/>
-          <w:sz w:val="24"/>
-          <w:szCs w:val="24"/>
-        </w:rPr>
-        <w:t>jul</w:t>
-      </w:r>
-      <w:proofErr w:type="spellEnd"/>
-      <w:r>
-        <w:rPr>
-          <w:rFonts w:ascii="Times New Roman" w:eastAsia="Times New Roman" w:hAnsi="Times New Roman" w:cs="Times New Roman"/>
-          <w:i/>
-          <w:color w:val="0D0D0D" w:themeColor="text1" w:themeTint="F2"/>
-          <w:sz w:val="24"/>
-          <w:szCs w:val="24"/>
-        </w:rPr>
-        <w:t xml:space="preserve"> </w:t>
-      </w:r>
-      <w:proofErr w:type="gramEnd"/>
+        <w:t xml:space="preserve">The nation, 15 jul </w:t>
+      </w:r>
       <w:r>
         <w:rPr>
           <w:rFonts w:ascii="Times New Roman" w:eastAsia="Times New Roman" w:hAnsi="Times New Roman" w:cs="Times New Roman"/>
@@ -5533,25 +4976,14 @@
           <w:szCs w:val="24"/>
         </w:rPr>
       </w:pPr>
-      <w:proofErr w:type="spellStart"/>
-      <w:r>
-        <w:rPr>
-          <w:rFonts w:ascii="Times New Roman" w:eastAsia="Times New Roman" w:hAnsi="Times New Roman" w:cs="Times New Roman"/>
-          <w:color w:val="0D0D0D" w:themeColor="text1" w:themeTint="F2"/>
-          <w:sz w:val="24"/>
-          <w:szCs w:val="24"/>
-        </w:rPr>
-        <w:t>Sharf</w:t>
-      </w:r>
-      <w:proofErr w:type="spellEnd"/>
-      <w:r>
-        <w:rPr>
-          <w:rFonts w:ascii="Times New Roman" w:eastAsia="Times New Roman" w:hAnsi="Times New Roman" w:cs="Times New Roman"/>
-          <w:color w:val="0D0D0D" w:themeColor="text1" w:themeTint="F2"/>
-          <w:sz w:val="24"/>
-          <w:szCs w:val="24"/>
-        </w:rPr>
-        <w:t xml:space="preserve">, Samantha. “The World's Largest Tech Companies 2016: Apple Bests Samsung, </w:t>
+      <w:r>
+        <w:rPr>
+          <w:rFonts w:ascii="Times New Roman" w:eastAsia="Times New Roman" w:hAnsi="Times New Roman" w:cs="Times New Roman"/>
+          <w:color w:val="0D0D0D" w:themeColor="text1" w:themeTint="F2"/>
+          <w:sz w:val="24"/>
+          <w:szCs w:val="24"/>
+        </w:rPr>
+        <w:t xml:space="preserve">Sharf, Samantha. “The World's Largest Tech Companies 2016: Apple Bests Samsung, </w:t>
       </w:r>
       <w:r>
         <w:rPr>
@@ -5561,27 +4993,7 @@
           <w:szCs w:val="24"/>
         </w:rPr>
         <w:tab/>
-        <w:t xml:space="preserve">Microsoft, </w:t>
-      </w:r>
-      <w:proofErr w:type="gramStart"/>
-      <w:r>
-        <w:rPr>
-          <w:rFonts w:ascii="Times New Roman" w:eastAsia="Times New Roman" w:hAnsi="Times New Roman" w:cs="Times New Roman"/>
-          <w:color w:val="0D0D0D" w:themeColor="text1" w:themeTint="F2"/>
-          <w:sz w:val="24"/>
-          <w:szCs w:val="24"/>
-        </w:rPr>
-        <w:t>And</w:t>
-      </w:r>
-      <w:proofErr w:type="gramEnd"/>
-      <w:r>
-        <w:rPr>
-          <w:rFonts w:ascii="Times New Roman" w:eastAsia="Times New Roman" w:hAnsi="Times New Roman" w:cs="Times New Roman"/>
-          <w:color w:val="0D0D0D" w:themeColor="text1" w:themeTint="F2"/>
-          <w:sz w:val="24"/>
-          <w:szCs w:val="24"/>
-        </w:rPr>
-        <w:t xml:space="preserve"> Alphabet”, </w:t>
+        <w:t xml:space="preserve">Microsoft, And Alphabet”, </w:t>
       </w:r>
       <w:r>
         <w:rPr>
@@ -5848,7 +5260,6 @@
           <w:sz w:val="24"/>
           <w:szCs w:val="24"/>
         </w:rPr>
-        <w:lastRenderedPageBreak/>
         <w:t xml:space="preserve">“What is Information Technology about and its growth by 2025”, </w:t>
       </w:r>
       <w:r>
@@ -5959,27 +5370,7 @@
           <w:sz w:val="24"/>
           <w:szCs w:val="24"/>
         </w:rPr>
-        <w:t xml:space="preserve">Uploaded by </w:t>
-      </w:r>
-      <w:proofErr w:type="spellStart"/>
-      <w:r>
-        <w:rPr>
-          <w:rFonts w:ascii="Times New Roman" w:eastAsia="Times New Roman" w:hAnsi="Times New Roman" w:cs="Times New Roman"/>
-          <w:color w:val="0D0D0D" w:themeColor="text1" w:themeTint="F2"/>
-          <w:sz w:val="24"/>
-          <w:szCs w:val="24"/>
-        </w:rPr>
-        <w:t>EmpireJS</w:t>
-      </w:r>
-      <w:proofErr w:type="spellEnd"/>
-      <w:r>
-        <w:rPr>
-          <w:rFonts w:ascii="Times New Roman" w:eastAsia="Times New Roman" w:hAnsi="Times New Roman" w:cs="Times New Roman"/>
-          <w:color w:val="0D0D0D" w:themeColor="text1" w:themeTint="F2"/>
-          <w:sz w:val="24"/>
-          <w:szCs w:val="24"/>
-        </w:rPr>
-        <w:t xml:space="preserve">, </w:t>
+        <w:t xml:space="preserve">Uploaded by EmpireJS, </w:t>
       </w:r>
       <w:r>
         <w:rPr>
@@ -6118,7 +5509,7 @@
             <w:noProof/>
             <w:lang w:val="fr-FR"/>
           </w:rPr>
-          <w:t>24</w:t>
+          <w:t>26</w:t>
         </w:r>
         <w:r>
           <w:fldChar w:fldCharType="end"/>
@@ -8343,7 +7734,7 @@
 </file>
 
 <file path=customXml/itemProps1.xml><?xml version="1.0" encoding="utf-8"?>
-<ds:datastoreItem xmlns:ds="http://schemas.openxmlformats.org/officeDocument/2006/customXml" ds:itemID="{631B0F47-7BB4-4664-A7DA-900150E2B3CB}">
+<ds:datastoreItem xmlns:ds="http://schemas.openxmlformats.org/officeDocument/2006/customXml" ds:itemID="{EA78FB96-4379-4498-82A8-764F4EE2A8FB}">
   <ds:schemaRefs>
     <ds:schemaRef ds:uri="http://schemas.openxmlformats.org/officeDocument/2006/bibliography"/>
   </ds:schemaRefs>

</xml_diff>

<commit_message>
Add first question analysis
</commit_message>
<xml_diff>
--- a/FYP Ettalibi kamal - Part one and part two.docx
+++ b/FYP Ettalibi kamal - Part one and part two.docx
@@ -12,32 +12,70 @@
           <w:szCs w:val="24"/>
         </w:rPr>
       </w:pPr>
-      <w:r>
-        <w:rPr>
-          <w:rFonts w:ascii="Times New Roman" w:eastAsia="Times New Roman" w:hAnsi="Times New Roman" w:cs="Times New Roman"/>
-          <w:sz w:val="24"/>
-          <w:szCs w:val="24"/>
-        </w:rPr>
-        <w:t>Ettalibi Kamal</w:t>
-      </w:r>
-    </w:p>
-    <w:p>
-      <w:pPr>
-        <w:spacing w:line="480" w:lineRule="auto"/>
-        <w:rPr>
-          <w:rFonts w:ascii="Times New Roman" w:eastAsia="Times New Roman" w:hAnsi="Times New Roman" w:cs="Times New Roman"/>
-          <w:sz w:val="24"/>
-          <w:szCs w:val="24"/>
-        </w:rPr>
-      </w:pPr>
-      <w:r>
-        <w:rPr>
-          <w:rFonts w:ascii="Times New Roman" w:eastAsia="Times New Roman" w:hAnsi="Times New Roman" w:cs="Times New Roman"/>
-          <w:sz w:val="24"/>
-          <w:szCs w:val="24"/>
-        </w:rPr>
-        <w:t>Dr. Jawhari Saida</w:t>
-      </w:r>
+      <w:proofErr w:type="spellStart"/>
+      <w:r>
+        <w:rPr>
+          <w:rFonts w:ascii="Times New Roman" w:eastAsia="Times New Roman" w:hAnsi="Times New Roman" w:cs="Times New Roman"/>
+          <w:sz w:val="24"/>
+          <w:szCs w:val="24"/>
+        </w:rPr>
+        <w:t>Ettalibi</w:t>
+      </w:r>
+      <w:proofErr w:type="spellEnd"/>
+      <w:r>
+        <w:rPr>
+          <w:rFonts w:ascii="Times New Roman" w:eastAsia="Times New Roman" w:hAnsi="Times New Roman" w:cs="Times New Roman"/>
+          <w:sz w:val="24"/>
+          <w:szCs w:val="24"/>
+        </w:rPr>
+        <w:t xml:space="preserve"> Kamal</w:t>
+      </w:r>
+    </w:p>
+    <w:p>
+      <w:pPr>
+        <w:spacing w:line="480" w:lineRule="auto"/>
+        <w:rPr>
+          <w:rFonts w:ascii="Times New Roman" w:eastAsia="Times New Roman" w:hAnsi="Times New Roman" w:cs="Times New Roman"/>
+          <w:sz w:val="24"/>
+          <w:szCs w:val="24"/>
+        </w:rPr>
+      </w:pPr>
+      <w:r>
+        <w:rPr>
+          <w:rFonts w:ascii="Times New Roman" w:eastAsia="Times New Roman" w:hAnsi="Times New Roman" w:cs="Times New Roman"/>
+          <w:sz w:val="24"/>
+          <w:szCs w:val="24"/>
+        </w:rPr>
+        <w:t xml:space="preserve">Dr. </w:t>
+      </w:r>
+      <w:proofErr w:type="spellStart"/>
+      <w:r>
+        <w:rPr>
+          <w:rFonts w:ascii="Times New Roman" w:eastAsia="Times New Roman" w:hAnsi="Times New Roman" w:cs="Times New Roman"/>
+          <w:sz w:val="24"/>
+          <w:szCs w:val="24"/>
+        </w:rPr>
+        <w:t>Jawhari</w:t>
+      </w:r>
+      <w:proofErr w:type="spellEnd"/>
+      <w:r>
+        <w:rPr>
+          <w:rFonts w:ascii="Times New Roman" w:eastAsia="Times New Roman" w:hAnsi="Times New Roman" w:cs="Times New Roman"/>
+          <w:sz w:val="24"/>
+          <w:szCs w:val="24"/>
+        </w:rPr>
+        <w:t xml:space="preserve"> </w:t>
+      </w:r>
+      <w:proofErr w:type="spellStart"/>
+      <w:r>
+        <w:rPr>
+          <w:rFonts w:ascii="Times New Roman" w:eastAsia="Times New Roman" w:hAnsi="Times New Roman" w:cs="Times New Roman"/>
+          <w:sz w:val="24"/>
+          <w:szCs w:val="24"/>
+        </w:rPr>
+        <w:t>Saida</w:t>
+      </w:r>
+      <w:proofErr w:type="spellEnd"/>
     </w:p>
     <w:p>
       <w:pPr>
@@ -178,7 +216,25 @@
           <w:sz w:val="26"/>
           <w:szCs w:val="26"/>
         </w:rPr>
-        <w:t>IBN Zohr Univerity Agadir Morocco.</w:t>
+        <w:t xml:space="preserve">IBN Zohr </w:t>
+      </w:r>
+      <w:proofErr w:type="spellStart"/>
+      <w:r>
+        <w:rPr>
+          <w:rFonts w:ascii="Times New Roman" w:eastAsia="Times New Roman" w:hAnsi="Times New Roman" w:cs="Times New Roman"/>
+          <w:sz w:val="26"/>
+          <w:szCs w:val="26"/>
+        </w:rPr>
+        <w:t>Univerity</w:t>
+      </w:r>
+      <w:proofErr w:type="spellEnd"/>
+      <w:r>
+        <w:rPr>
+          <w:rFonts w:ascii="Times New Roman" w:eastAsia="Times New Roman" w:hAnsi="Times New Roman" w:cs="Times New Roman"/>
+          <w:sz w:val="26"/>
+          <w:szCs w:val="26"/>
+        </w:rPr>
+        <w:t xml:space="preserve"> Agadir Morocco.</w:t>
       </w:r>
     </w:p>
     <w:p>
@@ -393,7 +449,43 @@
           <w:szCs w:val="25"/>
         </w:rPr>
         <w:tab/>
-        <w:t>Can language shift as a result of social and economic factors? Can majoring and working in the field of computer science and information technology alter the language of students and professionals within this field? Does it require English to succeed as a software developer or generally in the information technology sector? Languages can shift and change and that doesn't mean for this language to disappear. Nowadays technology is rising and many sectors gradually depend on technology, especially information technology and computer science. The fast these two sectors encourage both students and other individuals to learn technologies and disciplines that are related to information technology so that they can enhance their careers and income. This need can be a reason why these people will focus on English more than any other language, this socioeconomic aspect will contribute to shifting their language. According to Al Amadihi language is like any other dimension of society and is no different than another social component it is also affected by changes that can appear in other dimensions like the economy. Additionally, he informs us that time can change all things,  and language have no reason to not be included in this universal law. (7).</w:t>
+        <w:t xml:space="preserve">Can language shift as a result of social and economic factors? Can majoring and working in the field of computer science and information technology alter the language of students and professionals within this field? Does it require English to succeed as a software developer or generally in the information technology sector? Languages can shift and change and that doesn't mean for this language to disappear. Nowadays technology is rising and many sectors gradually depend on technology, especially information technology and computer science. The fast these two sectors encourage both students and other individuals to learn technologies and disciplines that are related to information technology so that they can enhance their careers and income. This need can be a reason why these people will focus on English more than any other language, this socioeconomic aspect will contribute to shifting their language. According to Al </w:t>
+      </w:r>
+      <w:proofErr w:type="spellStart"/>
+      <w:r>
+        <w:rPr>
+          <w:rFonts w:ascii="Times New Roman" w:eastAsia="Times New Roman" w:hAnsi="Times New Roman" w:cs="Times New Roman"/>
+          <w:sz w:val="25"/>
+          <w:szCs w:val="25"/>
+        </w:rPr>
+        <w:t>Amadihi</w:t>
+      </w:r>
+      <w:proofErr w:type="spellEnd"/>
+      <w:r>
+        <w:rPr>
+          <w:rFonts w:ascii="Times New Roman" w:eastAsia="Times New Roman" w:hAnsi="Times New Roman" w:cs="Times New Roman"/>
+          <w:sz w:val="25"/>
+          <w:szCs w:val="25"/>
+        </w:rPr>
+        <w:t xml:space="preserve"> language is like any other dimension of society and is no different than another social component it is also affected by changes that can appear in other dimensions like the economy. Additionally, he informs us that time can change all things,</w:t>
+      </w:r>
+      <w:proofErr w:type="gramStart"/>
+      <w:r>
+        <w:rPr>
+          <w:rFonts w:ascii="Times New Roman" w:eastAsia="Times New Roman" w:hAnsi="Times New Roman" w:cs="Times New Roman"/>
+          <w:sz w:val="25"/>
+          <w:szCs w:val="25"/>
+        </w:rPr>
+        <w:t>  and</w:t>
+      </w:r>
+      <w:proofErr w:type="gramEnd"/>
+      <w:r>
+        <w:rPr>
+          <w:rFonts w:ascii="Times New Roman" w:eastAsia="Times New Roman" w:hAnsi="Times New Roman" w:cs="Times New Roman"/>
+          <w:sz w:val="25"/>
+          <w:szCs w:val="25"/>
+        </w:rPr>
+        <w:t xml:space="preserve"> language have no reason to not be included in this universal law. (7).</w:t>
       </w:r>
     </w:p>
     <w:p>
@@ -526,7 +618,35 @@
           <w:sz w:val="25"/>
           <w:szCs w:val="25"/>
         </w:rPr>
-        <w:t>This new vernacular has typically been characterized as politically and/or economically dominant, and perhaps more prestigious” (Salikoko  1).</w:t>
+        <w:t>This new vernacular has typically been characterized as politically and/or economically dominant, and perhaps more prestigious” (</w:t>
+      </w:r>
+      <w:proofErr w:type="spellStart"/>
+      <w:proofErr w:type="gramStart"/>
+      <w:r>
+        <w:rPr>
+          <w:rFonts w:ascii="Times New Roman" w:eastAsia="Times New Roman" w:hAnsi="Times New Roman" w:cs="Times New Roman"/>
+          <w:sz w:val="25"/>
+          <w:szCs w:val="25"/>
+        </w:rPr>
+        <w:t>Salikoko</w:t>
+      </w:r>
+      <w:proofErr w:type="spellEnd"/>
+      <w:r>
+        <w:rPr>
+          <w:rFonts w:ascii="Times New Roman" w:eastAsia="Times New Roman" w:hAnsi="Times New Roman" w:cs="Times New Roman"/>
+          <w:sz w:val="25"/>
+          <w:szCs w:val="25"/>
+        </w:rPr>
+        <w:t xml:space="preserve">  1</w:t>
+      </w:r>
+      <w:proofErr w:type="gramEnd"/>
+      <w:r>
+        <w:rPr>
+          <w:rFonts w:ascii="Times New Roman" w:eastAsia="Times New Roman" w:hAnsi="Times New Roman" w:cs="Times New Roman"/>
+          <w:sz w:val="25"/>
+          <w:szCs w:val="25"/>
+        </w:rPr>
+        <w:t>).</w:t>
       </w:r>
       <w:r>
         <w:rPr>
@@ -541,7 +661,25 @@
           <w:sz w:val="25"/>
           <w:szCs w:val="25"/>
         </w:rPr>
-        <w:t>Usually, language change can take long periods of time it may take hundreds or even thousands of years, meanwhile in the age of information technology languages are more dynamic within a speech community. in the modern world where technology is everywhere, the process of language shift can happen in a shorter time, and  “This condition [</w:t>
+        <w:t xml:space="preserve">Usually, language change can take long periods of time it may take hundreds or even thousands of years, meanwhile in the age of information technology languages are more dynamic within a speech community. </w:t>
+      </w:r>
+      <w:proofErr w:type="gramStart"/>
+      <w:r>
+        <w:rPr>
+          <w:rFonts w:ascii="Times New Roman" w:eastAsia="Times New Roman" w:hAnsi="Times New Roman" w:cs="Times New Roman"/>
+          <w:sz w:val="25"/>
+          <w:szCs w:val="25"/>
+        </w:rPr>
+        <w:t>in</w:t>
+      </w:r>
+      <w:proofErr w:type="gramEnd"/>
+      <w:r>
+        <w:rPr>
+          <w:rFonts w:ascii="Times New Roman" w:eastAsia="Times New Roman" w:hAnsi="Times New Roman" w:cs="Times New Roman"/>
+          <w:sz w:val="25"/>
+          <w:szCs w:val="25"/>
+        </w:rPr>
+        <w:t xml:space="preserve"> the modern world where technology is everywhere, the process of language shift can happen in a shorter time, and  “This condition [</w:t>
       </w:r>
       <w:r>
         <w:rPr>
@@ -557,7 +695,25 @@
           <w:sz w:val="25"/>
           <w:szCs w:val="25"/>
         </w:rPr>
-        <w:t xml:space="preserve"> technological era] causes English learning needs to increase.” (Sri Lestari and Radius Setiyawan 2). </w:t>
+        <w:t xml:space="preserve"> technological era] causes English learning needs to increase.” (Sri Lestari and Radius </w:t>
+      </w:r>
+      <w:proofErr w:type="spellStart"/>
+      <w:r>
+        <w:rPr>
+          <w:rFonts w:ascii="Times New Roman" w:eastAsia="Times New Roman" w:hAnsi="Times New Roman" w:cs="Times New Roman"/>
+          <w:sz w:val="25"/>
+          <w:szCs w:val="25"/>
+        </w:rPr>
+        <w:t>Setiyawan</w:t>
+      </w:r>
+      <w:proofErr w:type="spellEnd"/>
+      <w:r>
+        <w:rPr>
+          <w:rFonts w:ascii="Times New Roman" w:eastAsia="Times New Roman" w:hAnsi="Times New Roman" w:cs="Times New Roman"/>
+          <w:sz w:val="25"/>
+          <w:szCs w:val="25"/>
+        </w:rPr>
+        <w:t xml:space="preserve"> 2). </w:t>
       </w:r>
     </w:p>
     <w:p>
@@ -593,7 +749,25 @@
           <w:sz w:val="25"/>
           <w:szCs w:val="25"/>
         </w:rPr>
-        <w:t xml:space="preserve"> a replacement in a language can happen without getting the first language to die or disappear. Prof David asserts that as an example in Malaysia “The shift away from Sidhni in Malaysia exemplifies shift without death as Sindhi is still spoken in Sind” (04:15 - 06:20).</w:t>
+        <w:t xml:space="preserve"> a replacement in a language can happen without getting the first language to die or disappear. Prof David asserts that as an example in Malaysia “The shift away from </w:t>
+      </w:r>
+      <w:proofErr w:type="spellStart"/>
+      <w:r>
+        <w:rPr>
+          <w:rFonts w:ascii="Times New Roman" w:eastAsia="Times New Roman" w:hAnsi="Times New Roman" w:cs="Times New Roman"/>
+          <w:sz w:val="25"/>
+          <w:szCs w:val="25"/>
+        </w:rPr>
+        <w:t>Sidhni</w:t>
+      </w:r>
+      <w:proofErr w:type="spellEnd"/>
+      <w:r>
+        <w:rPr>
+          <w:rFonts w:ascii="Times New Roman" w:eastAsia="Times New Roman" w:hAnsi="Times New Roman" w:cs="Times New Roman"/>
+          <w:sz w:val="25"/>
+          <w:szCs w:val="25"/>
+        </w:rPr>
+        <w:t xml:space="preserve"> in Malaysia exemplifies shift without death as Sindhi is still spoken in Sind” (04:15 - 06:20).</w:t>
       </w:r>
     </w:p>
     <w:p>
@@ -737,7 +911,61 @@
           <w:szCs w:val="25"/>
         </w:rPr>
         <w:tab/>
-        <w:t>The third class of factors is natural disasters which mostly lead to language death and disappearance, a good example of this is the Tamboran community. The eruption of a volcano on their island in 1815 causes the death of more than 80 000 native speakers of the Tamboran language. This disaster is considered the main factor in the disappearance and the end of The Tamboran language “Languages have always died. As cultures have risen and fallen, so their languages have emerged and disappeared.” (Crystal 68).</w:t>
+        <w:t xml:space="preserve">The third class of factors is natural disasters which mostly lead to language death and disappearance, a good example of this is the </w:t>
+      </w:r>
+      <w:proofErr w:type="spellStart"/>
+      <w:r>
+        <w:rPr>
+          <w:rFonts w:ascii="Times New Roman" w:eastAsia="Times New Roman" w:hAnsi="Times New Roman" w:cs="Times New Roman"/>
+          <w:sz w:val="25"/>
+          <w:szCs w:val="25"/>
+        </w:rPr>
+        <w:t>Tamboran</w:t>
+      </w:r>
+      <w:proofErr w:type="spellEnd"/>
+      <w:r>
+        <w:rPr>
+          <w:rFonts w:ascii="Times New Roman" w:eastAsia="Times New Roman" w:hAnsi="Times New Roman" w:cs="Times New Roman"/>
+          <w:sz w:val="25"/>
+          <w:szCs w:val="25"/>
+        </w:rPr>
+        <w:t xml:space="preserve"> community. The eruption of a volcano on their island in 1815 causes the death of more than 80 000 native speakers of the </w:t>
+      </w:r>
+      <w:proofErr w:type="spellStart"/>
+      <w:r>
+        <w:rPr>
+          <w:rFonts w:ascii="Times New Roman" w:eastAsia="Times New Roman" w:hAnsi="Times New Roman" w:cs="Times New Roman"/>
+          <w:sz w:val="25"/>
+          <w:szCs w:val="25"/>
+        </w:rPr>
+        <w:t>Tamboran</w:t>
+      </w:r>
+      <w:proofErr w:type="spellEnd"/>
+      <w:r>
+        <w:rPr>
+          <w:rFonts w:ascii="Times New Roman" w:eastAsia="Times New Roman" w:hAnsi="Times New Roman" w:cs="Times New Roman"/>
+          <w:sz w:val="25"/>
+          <w:szCs w:val="25"/>
+        </w:rPr>
+        <w:t xml:space="preserve"> language. This disaster is considered the main factor in the disappearance and the end of The </w:t>
+      </w:r>
+      <w:proofErr w:type="spellStart"/>
+      <w:r>
+        <w:rPr>
+          <w:rFonts w:ascii="Times New Roman" w:eastAsia="Times New Roman" w:hAnsi="Times New Roman" w:cs="Times New Roman"/>
+          <w:sz w:val="25"/>
+          <w:szCs w:val="25"/>
+        </w:rPr>
+        <w:t>Tamboran</w:t>
+      </w:r>
+      <w:proofErr w:type="spellEnd"/>
+      <w:r>
+        <w:rPr>
+          <w:rFonts w:ascii="Times New Roman" w:eastAsia="Times New Roman" w:hAnsi="Times New Roman" w:cs="Times New Roman"/>
+          <w:sz w:val="25"/>
+          <w:szCs w:val="25"/>
+        </w:rPr>
+        <w:t xml:space="preserve"> language “Languages have always died. As cultures have risen and fallen, so their languages have emerged and disappeared.” (Crystal 68).</w:t>
       </w:r>
     </w:p>
     <w:p>
@@ -758,7 +986,61 @@
         </w:rPr>
         <w:lastRenderedPageBreak/>
         <w:tab/>
-        <w:t>Another factor for language change is migration or mass migration which is a major role in altering the language of a community. No matter what the cause is, the movement of people from one geographic location to another means also the movement of languages. When a community migrates to a new place in the world they face a different language ecology which causes an interaction with a distinct configuration of speakers and their local language. According to Mplwis a clear example of this context is we can  “Look at the influence that Spanish is having on English” in places where there is contact between them like “ North America, for example, and perhaps even more obviously, that English is having on Spanish in both border areas and urban centers.” (Mplewis 4).</w:t>
+        <w:t xml:space="preserve">Another factor for language change is migration or mass migration which is a major role in altering the language of a community. No matter what the cause is, the movement of people from one geographic location to another means also the movement of </w:t>
+      </w:r>
+      <w:proofErr w:type="gramStart"/>
+      <w:r>
+        <w:rPr>
+          <w:rFonts w:ascii="Times New Roman" w:eastAsia="Times New Roman" w:hAnsi="Times New Roman" w:cs="Times New Roman"/>
+          <w:sz w:val="25"/>
+          <w:szCs w:val="25"/>
+        </w:rPr>
+        <w:t>languages.</w:t>
+      </w:r>
+      <w:proofErr w:type="gramEnd"/>
+      <w:r>
+        <w:rPr>
+          <w:rFonts w:ascii="Times New Roman" w:eastAsia="Times New Roman" w:hAnsi="Times New Roman" w:cs="Times New Roman"/>
+          <w:sz w:val="25"/>
+          <w:szCs w:val="25"/>
+        </w:rPr>
+        <w:t xml:space="preserve"> When a community migrates to a new place in the world they face a different language ecology which causes an interaction with a distinct configuration of speakers and their local language. According to </w:t>
+      </w:r>
+      <w:proofErr w:type="spellStart"/>
+      <w:r>
+        <w:rPr>
+          <w:rFonts w:ascii="Times New Roman" w:eastAsia="Times New Roman" w:hAnsi="Times New Roman" w:cs="Times New Roman"/>
+          <w:sz w:val="25"/>
+          <w:szCs w:val="25"/>
+        </w:rPr>
+        <w:t>Mplwis</w:t>
+      </w:r>
+      <w:proofErr w:type="spellEnd"/>
+      <w:r>
+        <w:rPr>
+          <w:rFonts w:ascii="Times New Roman" w:eastAsia="Times New Roman" w:hAnsi="Times New Roman" w:cs="Times New Roman"/>
+          <w:sz w:val="25"/>
+          <w:szCs w:val="25"/>
+        </w:rPr>
+        <w:t xml:space="preserve"> a clear example of this context is we can  “Look at the influence that Spanish is having on English” in places where there is contact between them like “ North America, for example, and perhaps even more obviously, that English is having on Spanish in both border areas and urban centers.” (</w:t>
+      </w:r>
+      <w:proofErr w:type="spellStart"/>
+      <w:r>
+        <w:rPr>
+          <w:rFonts w:ascii="Times New Roman" w:eastAsia="Times New Roman" w:hAnsi="Times New Roman" w:cs="Times New Roman"/>
+          <w:sz w:val="25"/>
+          <w:szCs w:val="25"/>
+        </w:rPr>
+        <w:t>Mplewis</w:t>
+      </w:r>
+      <w:proofErr w:type="spellEnd"/>
+      <w:r>
+        <w:rPr>
+          <w:rFonts w:ascii="Times New Roman" w:eastAsia="Times New Roman" w:hAnsi="Times New Roman" w:cs="Times New Roman"/>
+          <w:sz w:val="25"/>
+          <w:szCs w:val="25"/>
+        </w:rPr>
+        <w:t xml:space="preserve"> 4).</w:t>
       </w:r>
     </w:p>
     <w:p>
@@ -865,13 +1147,23 @@
         </w:rPr>
         <w:tab/>
       </w:r>
-      <w:r>
-        <w:rPr>
-          <w:rFonts w:ascii="Times New Roman" w:eastAsia="Times New Roman" w:hAnsi="Times New Roman" w:cs="Times New Roman"/>
-          <w:sz w:val="25"/>
-          <w:szCs w:val="25"/>
-        </w:rPr>
-        <w:t xml:space="preserve">The rise of technology is a big factor in today's language change and shift. Especially the internet which is a principal factor in globalization and the spread of English from the beginning of the 90s to now “Since the spread of the internet in the early 1990s, it became a </w:t>
+      <w:proofErr w:type="gramStart"/>
+      <w:r>
+        <w:rPr>
+          <w:rFonts w:ascii="Times New Roman" w:eastAsia="Times New Roman" w:hAnsi="Times New Roman" w:cs="Times New Roman"/>
+          <w:sz w:val="25"/>
+          <w:szCs w:val="25"/>
+        </w:rPr>
+        <w:t>The</w:t>
+      </w:r>
+      <w:proofErr w:type="gramEnd"/>
+      <w:r>
+        <w:rPr>
+          <w:rFonts w:ascii="Times New Roman" w:eastAsia="Times New Roman" w:hAnsi="Times New Roman" w:cs="Times New Roman"/>
+          <w:sz w:val="25"/>
+          <w:szCs w:val="25"/>
+        </w:rPr>
+        <w:t xml:space="preserve"> rise of technology is a big factor in today's language change and shift. Especially the internet which is a principal factor in globalization and the spread of English from the beginning of the 90s to now “Since the spread of the internet in the early 1990s, it became a </w:t>
       </w:r>
       <w:r>
         <w:rPr>
@@ -992,16 +1284,36 @@
           <w:sz w:val="25"/>
           <w:szCs w:val="25"/>
         </w:rPr>
-        <w:t>everywhere grammar Grammar</w:t>
-      </w:r>
-      <w:r>
-        <w:rPr>
-          <w:rFonts w:ascii="Times New Roman" w:eastAsia="Times New Roman" w:hAnsi="Times New Roman" w:cs="Times New Roman"/>
-          <w:sz w:val="25"/>
-          <w:szCs w:val="25"/>
-        </w:rPr>
-        <w:t xml:space="preserve"> and pronunciation have also altered.</w:t>
-      </w:r>
+        <w:t xml:space="preserve">everywhere grammar </w:t>
+      </w:r>
+      <w:proofErr w:type="spellStart"/>
+      <w:r>
+        <w:rPr>
+          <w:rFonts w:ascii="Times New Roman" w:eastAsia="Times New Roman" w:hAnsi="Times New Roman" w:cs="Times New Roman"/>
+          <w:sz w:val="25"/>
+          <w:szCs w:val="25"/>
+        </w:rPr>
+        <w:t>Grammar</w:t>
+      </w:r>
+      <w:proofErr w:type="spellEnd"/>
+      <w:r>
+        <w:rPr>
+          <w:rFonts w:ascii="Times New Roman" w:eastAsia="Times New Roman" w:hAnsi="Times New Roman" w:cs="Times New Roman"/>
+          <w:sz w:val="25"/>
+          <w:szCs w:val="25"/>
+        </w:rPr>
+        <w:t xml:space="preserve"> and pronunciation have also </w:t>
+      </w:r>
+      <w:proofErr w:type="gramStart"/>
+      <w:r>
+        <w:rPr>
+          <w:rFonts w:ascii="Times New Roman" w:eastAsia="Times New Roman" w:hAnsi="Times New Roman" w:cs="Times New Roman"/>
+          <w:sz w:val="25"/>
+          <w:szCs w:val="25"/>
+        </w:rPr>
+        <w:t>altered.</w:t>
+      </w:r>
+      <w:proofErr w:type="gramEnd"/>
     </w:p>
     <w:p>
       <w:pPr>
@@ -1315,7 +1627,25 @@
           <w:szCs w:val="25"/>
         </w:rPr>
         <w:tab/>
-        <w:t>Altogether computer science and information technology are complementary fields of work and research. Which is “an interesting field. It integrates knowledge and skills from several areas of study.” (Beaubouef 1).</w:t>
+        <w:t>Altogether computer science and information technology are complementary fields of work and research. Which is “an interesting field. It integrates knowledge and skills from several areas of study.” (</w:t>
+      </w:r>
+      <w:proofErr w:type="spellStart"/>
+      <w:r>
+        <w:rPr>
+          <w:rFonts w:ascii="Times New Roman" w:eastAsia="Times New Roman" w:hAnsi="Times New Roman" w:cs="Times New Roman"/>
+          <w:sz w:val="25"/>
+          <w:szCs w:val="25"/>
+        </w:rPr>
+        <w:t>Beaubouef</w:t>
+      </w:r>
+      <w:proofErr w:type="spellEnd"/>
+      <w:r>
+        <w:rPr>
+          <w:rFonts w:ascii="Times New Roman" w:eastAsia="Times New Roman" w:hAnsi="Times New Roman" w:cs="Times New Roman"/>
+          <w:sz w:val="25"/>
+          <w:szCs w:val="25"/>
+        </w:rPr>
+        <w:t xml:space="preserve"> 1).</w:t>
       </w:r>
     </w:p>
     <w:p>
@@ -1383,8 +1713,18 @@
           <w:szCs w:val="25"/>
         </w:rPr>
         <w:lastRenderedPageBreak/>
-        <w:t>in the importance of the IT sector. As a result, many institutes and organizations have observed and recognized the immense potential that “the sector holds and have started offering many certificate courses, diplomas, degrees in the same so as to educate students in this field and inculcate essential skills in the same.” (“What is information technology”).</w:t>
-      </w:r>
+        <w:t>in the importance of the IT sector. As a result, many institutes and organizations have observed and recognized the immense potential that “the sector holds and have started offering many certificate courses, diplomas, degrees in the same so as to educate students in this field and inculcate essential skills in the same.” (“What is information technology”)</w:t>
+      </w:r>
+      <w:proofErr w:type="gramStart"/>
+      <w:r>
+        <w:rPr>
+          <w:rFonts w:ascii="Times New Roman" w:eastAsia="Times New Roman" w:hAnsi="Times New Roman" w:cs="Times New Roman"/>
+          <w:sz w:val="25"/>
+          <w:szCs w:val="25"/>
+        </w:rPr>
+        <w:t>.</w:t>
+      </w:r>
+      <w:proofErr w:type="gramEnd"/>
     </w:p>
     <w:p>
       <w:pPr>
@@ -1403,7 +1743,25 @@
           <w:sz w:val="25"/>
           <w:szCs w:val="25"/>
         </w:rPr>
-        <w:t xml:space="preserve">Furthermore, the computer science and information technology sectors are two of the most paramount upcoming fields that have seen an increase in work and job opportunities in the coming years. Additionally, the importance of the computer science and information technology fields has been highlighted more in the last years, especially in this COVID era. The sector of IT has witnessed a serious expansion in the current century, owing to the advancements in the sector o science and technology. </w:t>
+        <w:t xml:space="preserve">Furthermore, the computer science and information technology sectors are two of the most paramount upcoming fields that have seen an increase in work and job opportunities in the coming years. Additionally, the importance of the computer science and information technology fields has been highlighted more in the last years, especially in this COVID era. The sector of IT has witnessed a serious expansion in the current century, owing to the advancements in the sector </w:t>
+      </w:r>
+      <w:proofErr w:type="spellStart"/>
+      <w:r>
+        <w:rPr>
+          <w:rFonts w:ascii="Times New Roman" w:eastAsia="Times New Roman" w:hAnsi="Times New Roman" w:cs="Times New Roman"/>
+          <w:sz w:val="25"/>
+          <w:szCs w:val="25"/>
+        </w:rPr>
+        <w:t>o</w:t>
+      </w:r>
+      <w:proofErr w:type="spellEnd"/>
+      <w:r>
+        <w:rPr>
+          <w:rFonts w:ascii="Times New Roman" w:eastAsia="Times New Roman" w:hAnsi="Times New Roman" w:cs="Times New Roman"/>
+          <w:sz w:val="25"/>
+          <w:szCs w:val="25"/>
+        </w:rPr>
+        <w:t xml:space="preserve"> science and technology. </w:t>
       </w:r>
       <w:r>
         <w:rPr>
@@ -1419,8 +1777,18 @@
           <w:sz w:val="25"/>
           <w:szCs w:val="25"/>
         </w:rPr>
-        <w:t xml:space="preserve"> technology nowadays plays a major role in all other sectors of the economy which become a requirement for success and competition in the market. Students and self IT learners need to understand that “information technology encompasses within itself a number of aspects and must be encouraged to bring their career forward in the same.”  (“What is information technology”)</w:t>
-      </w:r>
+        <w:t xml:space="preserve"> technology nowadays plays a major role in all other sectors of the economy which become a requirement for success and competition in the market. Students and self IT learners need to understand that “information technology encompasses within itself a number of aspects and must be encouraged to bring their career forward in the same.”  (“What is information technology”</w:t>
+      </w:r>
+      <w:proofErr w:type="gramStart"/>
+      <w:r>
+        <w:rPr>
+          <w:rFonts w:ascii="Times New Roman" w:eastAsia="Times New Roman" w:hAnsi="Times New Roman" w:cs="Times New Roman"/>
+          <w:sz w:val="25"/>
+          <w:szCs w:val="25"/>
+        </w:rPr>
+        <w:t>)</w:t>
+      </w:r>
+      <w:proofErr w:type="gramEnd"/>
     </w:p>
     <w:p>
       <w:pPr>
@@ -1439,7 +1807,25 @@
           <w:sz w:val="25"/>
           <w:szCs w:val="25"/>
         </w:rPr>
-        <w:t xml:space="preserve">Compared with Lee he asserts that the question that is hard to be answered is about what impacts computers and communication technologies might have on future employment and job opportunities. The ability of smart machines and computers to perform routine tasks such as bookkeeping quicker than humans leads to worries if humans will be replaced by information technology, robots, and computer. According to Lee The response to this question is that even if today's computers lead to the elimination of some jobs, “other jobs will be created, particularly for computer professionals”(4), and that increase in output will lead to more growth in overall employment. It is more likely that the computer science and </w:t>
+        <w:t>Compared with Lee he asserts that the question that is hard to be answered is about what impacts computers and communication technologies might have on future employment and job opportunities. The ability of smart machines and computers to perform routine tasks such as bookkeeping quicker than humans leads to worries if humans will be replaced by information technology, robots, and computer. According to Lee The response to this question is that even if today's computers lead to the elimination of some jobs, “other jobs will be created, particularly for computer professionals</w:t>
+      </w:r>
+      <w:proofErr w:type="gramStart"/>
+      <w:r>
+        <w:rPr>
+          <w:rFonts w:ascii="Times New Roman" w:eastAsia="Times New Roman" w:hAnsi="Times New Roman" w:cs="Times New Roman"/>
+          <w:sz w:val="25"/>
+          <w:szCs w:val="25"/>
+        </w:rPr>
+        <w:t>”(</w:t>
+      </w:r>
+      <w:proofErr w:type="gramEnd"/>
+      <w:r>
+        <w:rPr>
+          <w:rFonts w:ascii="Times New Roman" w:eastAsia="Times New Roman" w:hAnsi="Times New Roman" w:cs="Times New Roman"/>
+          <w:sz w:val="25"/>
+          <w:szCs w:val="25"/>
+        </w:rPr>
+        <w:t xml:space="preserve">4), and that increase in output will lead to more growth in overall employment. It is more likely that the computer science and </w:t>
       </w:r>
       <w:r>
         <w:rPr>
@@ -1468,7 +1854,25 @@
           <w:sz w:val="25"/>
           <w:szCs w:val="25"/>
         </w:rPr>
-        <w:t xml:space="preserve">Many variables are collaborating in the growth of people's interest in learning, studying, and switching from non-IT careers to information technology careers. As the significance of the information technology and computer science sectors are coming into the light, many industries realize this and continuously wish to create more sophisticated and interactive services and ideas, with the possibilities and power of IT that idea can be transferred into an application or a digital service, that directly can boost up the earning or sales. As a result, together with advancements in technology and science, employment and job opportunities in the Information Technology industry are expected to rise at a rate of 13% from 2016 to 2026, the highest among all sectors. (“What is information technology”). </w:t>
+        <w:t>Many variables are collaborating in the growth of people's interest in learning, studying, and switching from non-IT careers to information technology careers. As the significance of the information technology and computer science sectors are coming into the light, many industries realize this and continuously wish to create more sophisticated and interactive services and ideas, with the possibilities and power of IT that idea can be transferred into an application or a digital service, that directly can boost up the earning or sales. As a result, together with advancements in technology and science, employment and job opportunities in the Information Technology industry are expected to rise at a rate of 13% from 2016 to 2026, the highest among all sectors. (“What is information technology”)</w:t>
+      </w:r>
+      <w:proofErr w:type="gramStart"/>
+      <w:r>
+        <w:rPr>
+          <w:rFonts w:ascii="Times New Roman" w:eastAsia="Times New Roman" w:hAnsi="Times New Roman" w:cs="Times New Roman"/>
+          <w:sz w:val="25"/>
+          <w:szCs w:val="25"/>
+        </w:rPr>
+        <w:t>.</w:t>
+      </w:r>
+      <w:proofErr w:type="gramEnd"/>
+      <w:r>
+        <w:rPr>
+          <w:rFonts w:ascii="Times New Roman" w:eastAsia="Times New Roman" w:hAnsi="Times New Roman" w:cs="Times New Roman"/>
+          <w:sz w:val="25"/>
+          <w:szCs w:val="25"/>
+        </w:rPr>
+        <w:t xml:space="preserve"> </w:t>
       </w:r>
     </w:p>
     <w:p>
@@ -1488,7 +1892,25 @@
           <w:sz w:val="25"/>
           <w:szCs w:val="25"/>
         </w:rPr>
-        <w:t xml:space="preserve">The field of computer science and Information technology offers a wide range of  Job Opportunities in different areas. It includes a variety of sectors like healthcare, education, scientific research, marketing, entertainment, manufacturing and agriculture, and more. After the success of many companies that has a relation to IT, nowadays major industries have now started to realize that with the involvement of the tech sector in their services and business models, they will benefit more and generate a greater return and gain high revenue. According to recent research predictions, there will be no </w:t>
+        <w:t xml:space="preserve">The field of computer science and Information technology offers a wide range </w:t>
+      </w:r>
+      <w:proofErr w:type="gramStart"/>
+      <w:r>
+        <w:rPr>
+          <w:rFonts w:ascii="Times New Roman" w:eastAsia="Times New Roman" w:hAnsi="Times New Roman" w:cs="Times New Roman"/>
+          <w:sz w:val="25"/>
+          <w:szCs w:val="25"/>
+        </w:rPr>
+        <w:t>of  Job</w:t>
+      </w:r>
+      <w:proofErr w:type="gramEnd"/>
+      <w:r>
+        <w:rPr>
+          <w:rFonts w:ascii="Times New Roman" w:eastAsia="Times New Roman" w:hAnsi="Times New Roman" w:cs="Times New Roman"/>
+          <w:sz w:val="25"/>
+          <w:szCs w:val="25"/>
+        </w:rPr>
+        <w:t xml:space="preserve"> Opportunities in different areas. It includes a variety of sectors like healthcare, education, scientific research, marketing, entertainment, manufacturing and agriculture, and more. After the success of many companies that has a relation to IT, nowadays major industries have now started to realize that with the involvement of the tech sector in their services and business models, they will benefit more and generate a greater return and gain high revenue. According to recent research predictions, there will be no </w:t>
       </w:r>
       <w:r>
         <w:rPr>
@@ -1662,7 +2084,25 @@
           <w:sz w:val="25"/>
           <w:szCs w:val="25"/>
         </w:rPr>
-        <w:t xml:space="preserve">As Mandl reported First things first, there are many computer languages that are written in other languages rather than English, however, the keywords used, for almost all programming languages, are in English. Comments, variables, user-defined classes, functions, structures, and methods though are frequently in a programmer’s mother language. She asserts </w:t>
+        <w:t xml:space="preserve">As </w:t>
+      </w:r>
+      <w:proofErr w:type="spellStart"/>
+      <w:r>
+        <w:rPr>
+          <w:rFonts w:ascii="Times New Roman" w:eastAsia="Times New Roman" w:hAnsi="Times New Roman" w:cs="Times New Roman"/>
+          <w:sz w:val="25"/>
+          <w:szCs w:val="25"/>
+        </w:rPr>
+        <w:t>Mandl</w:t>
+      </w:r>
+      <w:proofErr w:type="spellEnd"/>
+      <w:r>
+        <w:rPr>
+          <w:rFonts w:ascii="Times New Roman" w:eastAsia="Times New Roman" w:hAnsi="Times New Roman" w:cs="Times New Roman"/>
+          <w:sz w:val="25"/>
+          <w:szCs w:val="25"/>
+        </w:rPr>
+        <w:t xml:space="preserve"> reported First things first, there are many computer languages that are written in other languages rather than English, however, the keywords used, for almost all programming languages, are in English. Comments, variables, user-defined classes, functions, structures, and methods though are frequently in a programmer’s mother language. She asserts </w:t>
       </w:r>
       <w:r>
         <w:rPr>
@@ -1691,7 +2131,43 @@
           <w:sz w:val="25"/>
           <w:szCs w:val="25"/>
         </w:rPr>
-        <w:t xml:space="preserve">In addition, Mandel wonders why Niklaus Wirth, the Swiss computer scientist who developed PASCAL used English instead of one of Switzerland’s four national languages to create the oldest and most famous programming languages in the past. PASCAL was the primary and first programming language used to create the first Macintosh computers. Among other inspiring stories that are similar to the story of Pascal there is Python, which was developed by Guido van Rossum in the Netherlands and also created completely in English rather than Dutch, Lua as well is a programming language that was developed in Brazil and it was written in </w:t>
+        <w:t xml:space="preserve">In addition, Mandel wonders why </w:t>
+      </w:r>
+      <w:proofErr w:type="spellStart"/>
+      <w:r>
+        <w:rPr>
+          <w:rFonts w:ascii="Times New Roman" w:eastAsia="Times New Roman" w:hAnsi="Times New Roman" w:cs="Times New Roman"/>
+          <w:sz w:val="25"/>
+          <w:szCs w:val="25"/>
+        </w:rPr>
+        <w:t>Niklaus</w:t>
+      </w:r>
+      <w:proofErr w:type="spellEnd"/>
+      <w:r>
+        <w:rPr>
+          <w:rFonts w:ascii="Times New Roman" w:eastAsia="Times New Roman" w:hAnsi="Times New Roman" w:cs="Times New Roman"/>
+          <w:sz w:val="25"/>
+          <w:szCs w:val="25"/>
+        </w:rPr>
+        <w:t xml:space="preserve"> Wirth, the Swiss computer scientist who developed PASCAL used English instead of one of Switzerland’s four national languages to create the oldest and most famous programming languages in the past. PASCAL was the primary and first programming language used to create the first Macintosh computers. Among other inspiring stories that are similar to the story of Pascal there is Python, which was developed by Guido van Rossum in the Netherlands and also created completely in English rather than Dutch, </w:t>
+      </w:r>
+      <w:proofErr w:type="spellStart"/>
+      <w:r>
+        <w:rPr>
+          <w:rFonts w:ascii="Times New Roman" w:eastAsia="Times New Roman" w:hAnsi="Times New Roman" w:cs="Times New Roman"/>
+          <w:sz w:val="25"/>
+          <w:szCs w:val="25"/>
+        </w:rPr>
+        <w:t>Lua</w:t>
+      </w:r>
+      <w:proofErr w:type="spellEnd"/>
+      <w:r>
+        <w:rPr>
+          <w:rFonts w:ascii="Times New Roman" w:eastAsia="Times New Roman" w:hAnsi="Times New Roman" w:cs="Times New Roman"/>
+          <w:sz w:val="25"/>
+          <w:szCs w:val="25"/>
+        </w:rPr>
+        <w:t xml:space="preserve"> as well is a programming language that was developed in Brazil and it was written in </w:t>
       </w:r>
       <w:r>
         <w:rPr>
@@ -1743,7 +2219,25 @@
           <w:sz w:val="25"/>
           <w:szCs w:val="25"/>
         </w:rPr>
-        <w:t xml:space="preserve">profits, assets, and the market says that 14 of the 25 largest tech companies in the world hail from the United States, including seven of the top 10 ten companies which are Microsoft, Apple, Alphabet, Intel, IBM, Cisco Systems, and Oracle. Moreover, Nyabol asserts that </w:t>
+        <w:t xml:space="preserve">profits, assets, and the market says that 14 of the 25 largest tech companies in the world hail from the United States, including seven of the top 10 ten companies which are Microsoft, Apple, Alphabet, Intel, IBM, Cisco Systems, and Oracle. Moreover, </w:t>
+      </w:r>
+      <w:proofErr w:type="spellStart"/>
+      <w:r>
+        <w:rPr>
+          <w:rFonts w:ascii="Times New Roman" w:eastAsia="Times New Roman" w:hAnsi="Times New Roman" w:cs="Times New Roman"/>
+          <w:sz w:val="25"/>
+          <w:szCs w:val="25"/>
+        </w:rPr>
+        <w:t>Nyabol</w:t>
+      </w:r>
+      <w:proofErr w:type="spellEnd"/>
+      <w:r>
+        <w:rPr>
+          <w:rFonts w:ascii="Times New Roman" w:eastAsia="Times New Roman" w:hAnsi="Times New Roman" w:cs="Times New Roman"/>
+          <w:sz w:val="25"/>
+          <w:szCs w:val="25"/>
+        </w:rPr>
+        <w:t xml:space="preserve"> asserts that </w:t>
       </w:r>
       <w:r>
         <w:rPr>
@@ -1819,7 +2313,25 @@
           <w:szCs w:val="25"/>
         </w:rPr>
         <w:tab/>
-        <w:t>To what level do students need English in computer science? Why is English always presented when we talk about IT or Computer science? Are there other alternatives to English to be used in computer science? Why not other languages like Chinese,  Hindi, or Spanish used in the Computer science sector rather than English? Nonnative English students always find that they need to become proficient in Writing, Reading, and understanding the English language to a good level. That means English is a requirement and a powerful skill for all those who want to pursue a career in Computer science and information technology.</w:t>
+        <w:t>To what level do students need English in computer science? Why is English always presented when we talk about IT or Computer science? Are there other alternatives to English to be used in computer science? Why not other languages like Chinese</w:t>
+      </w:r>
+      <w:proofErr w:type="gramStart"/>
+      <w:r>
+        <w:rPr>
+          <w:rFonts w:ascii="Times New Roman" w:eastAsia="Times New Roman" w:hAnsi="Times New Roman" w:cs="Times New Roman"/>
+          <w:sz w:val="25"/>
+          <w:szCs w:val="25"/>
+        </w:rPr>
+        <w:t>,  Hindi</w:t>
+      </w:r>
+      <w:proofErr w:type="gramEnd"/>
+      <w:r>
+        <w:rPr>
+          <w:rFonts w:ascii="Times New Roman" w:eastAsia="Times New Roman" w:hAnsi="Times New Roman" w:cs="Times New Roman"/>
+          <w:sz w:val="25"/>
+          <w:szCs w:val="25"/>
+        </w:rPr>
+        <w:t>, or Spanish used in the Computer science sector rather than English? Nonnative English students always find that they need to become proficient in Writing, Reading, and understanding the English language to a good level. That means English is a requirement and a powerful skill for all those who want to pursue a career in Computer science and information technology.</w:t>
       </w:r>
     </w:p>
     <w:p>
@@ -1868,7 +2380,97 @@
           <w:szCs w:val="25"/>
         </w:rPr>
         <w:tab/>
-        <w:t xml:space="preserve"> In the same way, Yuen reported that the four most popular natural languages in the world today are mandarin, Hindi, Spanish, and English. The first three languages on this list except English have a population of about 6 Billion speakers whereas English has only about 340 million native speakers. But at the same time, all of the most popular computer programming languages in the world today are written in English, including those that were developed by non-native English speakers like Lua from Brazil, Python from the Netherlands, and Ruby from Japan. “This is all to say that basically if you aspire to become a programmer you have to learn English.” (Yuen). In order for a non-Engish speaker to write computer code with a programming language, he definitely will need to use some reserved words to write his computer program. These keywords are used to give instructions to a computer. Yuen demonstrates this situation with the web programming language Javascript reserved keywords, like [abstracts, arguments boolean, break, float, import … etc] and she explains how it can be hard for this person to understand what these words mean, so he will end up memorizing it which is not an effective way, hence there are hundreds of keywords and concepts this non-English speaker will have to deal with before he can write one single line of JavaScript or even understand a code example.</w:t>
+        <w:t xml:space="preserve"> In the same way, Yuen reported that the four most popular natural languages in the world today are mandarin, Hindi, Spanish, and English. The first three languages on this list except English have a population of about 6 Billion speakers whereas English has only about 340 million native speakers. But at the same time, all of the most popular computer programming languages in the world today are written in English, including those that were developed by non-native English speakers like </w:t>
+      </w:r>
+      <w:proofErr w:type="spellStart"/>
+      <w:r>
+        <w:rPr>
+          <w:rFonts w:ascii="Times New Roman" w:eastAsia="Times New Roman" w:hAnsi="Times New Roman" w:cs="Times New Roman"/>
+          <w:sz w:val="25"/>
+          <w:szCs w:val="25"/>
+        </w:rPr>
+        <w:t>Lua</w:t>
+      </w:r>
+      <w:proofErr w:type="spellEnd"/>
+      <w:r>
+        <w:rPr>
+          <w:rFonts w:ascii="Times New Roman" w:eastAsia="Times New Roman" w:hAnsi="Times New Roman" w:cs="Times New Roman"/>
+          <w:sz w:val="25"/>
+          <w:szCs w:val="25"/>
+        </w:rPr>
+        <w:t xml:space="preserve"> from Brazil, Python from the Netherlands, and Ruby from Japan. “This is all to say that basically if you aspire to become a programmer you have to learn English.” (Yuen). In order for a non-</w:t>
+      </w:r>
+      <w:proofErr w:type="spellStart"/>
+      <w:r>
+        <w:rPr>
+          <w:rFonts w:ascii="Times New Roman" w:eastAsia="Times New Roman" w:hAnsi="Times New Roman" w:cs="Times New Roman"/>
+          <w:sz w:val="25"/>
+          <w:szCs w:val="25"/>
+        </w:rPr>
+        <w:t>Engish</w:t>
+      </w:r>
+      <w:proofErr w:type="spellEnd"/>
+      <w:r>
+        <w:rPr>
+          <w:rFonts w:ascii="Times New Roman" w:eastAsia="Times New Roman" w:hAnsi="Times New Roman" w:cs="Times New Roman"/>
+          <w:sz w:val="25"/>
+          <w:szCs w:val="25"/>
+        </w:rPr>
+        <w:t xml:space="preserve"> speaker to write computer code with a programming language, he definitely will need to use some reserved words to write his computer program. These keywords are used to give instructions to a computer. Yuen demonstrates this situation with the web programming language </w:t>
+      </w:r>
+      <w:proofErr w:type="spellStart"/>
+      <w:r>
+        <w:rPr>
+          <w:rFonts w:ascii="Times New Roman" w:eastAsia="Times New Roman" w:hAnsi="Times New Roman" w:cs="Times New Roman"/>
+          <w:sz w:val="25"/>
+          <w:szCs w:val="25"/>
+        </w:rPr>
+        <w:t>Javascript</w:t>
+      </w:r>
+      <w:proofErr w:type="spellEnd"/>
+      <w:r>
+        <w:rPr>
+          <w:rFonts w:ascii="Times New Roman" w:eastAsia="Times New Roman" w:hAnsi="Times New Roman" w:cs="Times New Roman"/>
+          <w:sz w:val="25"/>
+          <w:szCs w:val="25"/>
+        </w:rPr>
+        <w:t xml:space="preserve"> reserved keywords, like [abstracts, arguments </w:t>
+      </w:r>
+      <w:proofErr w:type="spellStart"/>
+      <w:r>
+        <w:rPr>
+          <w:rFonts w:ascii="Times New Roman" w:eastAsia="Times New Roman" w:hAnsi="Times New Roman" w:cs="Times New Roman"/>
+          <w:sz w:val="25"/>
+          <w:szCs w:val="25"/>
+        </w:rPr>
+        <w:t>boolean</w:t>
+      </w:r>
+      <w:proofErr w:type="spellEnd"/>
+      <w:r>
+        <w:rPr>
+          <w:rFonts w:ascii="Times New Roman" w:eastAsia="Times New Roman" w:hAnsi="Times New Roman" w:cs="Times New Roman"/>
+          <w:sz w:val="25"/>
+          <w:szCs w:val="25"/>
+        </w:rPr>
+        <w:t xml:space="preserve">, break, float, import … </w:t>
+      </w:r>
+      <w:proofErr w:type="spellStart"/>
+      <w:r>
+        <w:rPr>
+          <w:rFonts w:ascii="Times New Roman" w:eastAsia="Times New Roman" w:hAnsi="Times New Roman" w:cs="Times New Roman"/>
+          <w:sz w:val="25"/>
+          <w:szCs w:val="25"/>
+        </w:rPr>
+        <w:t>etc</w:t>
+      </w:r>
+      <w:proofErr w:type="spellEnd"/>
+      <w:r>
+        <w:rPr>
+          <w:rFonts w:ascii="Times New Roman" w:eastAsia="Times New Roman" w:hAnsi="Times New Roman" w:cs="Times New Roman"/>
+          <w:sz w:val="25"/>
+          <w:szCs w:val="25"/>
+        </w:rPr>
+        <w:t>] and she explains how it can be hard for this person to understand what these words mean, so he will end up memorizing it which is not an effective way, hence there are hundreds of keywords and concepts this non-English speaker will have to deal with before he can write one single line of JavaScript or even understand a code example.</w:t>
       </w:r>
     </w:p>
     <w:p>
@@ -1937,7 +2539,43 @@
           <w:sz w:val="25"/>
           <w:szCs w:val="25"/>
         </w:rPr>
-        <w:t xml:space="preserve">Over and above that an online survey in 2020 was made about whether you need to know English as a software engineer. The survey showed that 389 people said yes, 34 said it depends and 7 said No. (“Do I Need To Speak” 00:20 - 00:35). The problem many non English speakers face is that they find difficulty explaining their thoughts in English. That means, for a software engineer to be successful he definitely needs to know a good level of English. Also </w:t>
+        <w:t xml:space="preserve">Over and above that an online survey in 2020 was made about whether you need to know English as a software engineer. The survey showed that 389 people said yes, 34 said it depends and 7 said </w:t>
+      </w:r>
+      <w:proofErr w:type="gramStart"/>
+      <w:r>
+        <w:rPr>
+          <w:rFonts w:ascii="Times New Roman" w:eastAsia="Times New Roman" w:hAnsi="Times New Roman" w:cs="Times New Roman"/>
+          <w:sz w:val="25"/>
+          <w:szCs w:val="25"/>
+        </w:rPr>
+        <w:t>No</w:t>
+      </w:r>
+      <w:proofErr w:type="gramEnd"/>
+      <w:r>
+        <w:rPr>
+          <w:rFonts w:ascii="Times New Roman" w:eastAsia="Times New Roman" w:hAnsi="Times New Roman" w:cs="Times New Roman"/>
+          <w:sz w:val="25"/>
+          <w:szCs w:val="25"/>
+        </w:rPr>
+        <w:t xml:space="preserve">. (“Do I Need To Speak” 00:20 - 00:35). The problem many </w:t>
+      </w:r>
+      <w:proofErr w:type="spellStart"/>
+      <w:r>
+        <w:rPr>
+          <w:rFonts w:ascii="Times New Roman" w:eastAsia="Times New Roman" w:hAnsi="Times New Roman" w:cs="Times New Roman"/>
+          <w:sz w:val="25"/>
+          <w:szCs w:val="25"/>
+        </w:rPr>
+        <w:t>non English</w:t>
+      </w:r>
+      <w:proofErr w:type="spellEnd"/>
+      <w:r>
+        <w:rPr>
+          <w:rFonts w:ascii="Times New Roman" w:eastAsia="Times New Roman" w:hAnsi="Times New Roman" w:cs="Times New Roman"/>
+          <w:sz w:val="25"/>
+          <w:szCs w:val="25"/>
+        </w:rPr>
+        <w:t xml:space="preserve"> speakers face is that they find difficulty explaining their thoughts in English. That means, for a software engineer to be successful he definitely needs to know a good level of English. Also </w:t>
       </w:r>
       <w:r>
         <w:rPr>
@@ -2112,7 +2750,61 @@
           <w:szCs w:val="25"/>
         </w:rPr>
         <w:tab/>
-        <w:t>According to Collom, economic development is always a major factor that can impact the fates and extent some powerful nations hold. In point of fact countries like the US, Australia, Sweden and others are the most developed countries on the globe today. Indeed the more a country is developed the more say the country has on the global scale. While countries strive for development, the roots of culture can be sacrificed or lost as a consequence of globalization and economic growth.  In addition to that Collom claimed that even though these countries are not taking language as the first element to be lost but as “philosopher Frantz Fanon once said: “To speak a language is to take on a world, a culture.” (Collom). The author also claims that:</w:t>
+        <w:t xml:space="preserve">According to </w:t>
+      </w:r>
+      <w:proofErr w:type="spellStart"/>
+      <w:r>
+        <w:rPr>
+          <w:rFonts w:ascii="Times New Roman" w:eastAsia="Times New Roman" w:hAnsi="Times New Roman" w:cs="Times New Roman"/>
+          <w:sz w:val="25"/>
+          <w:szCs w:val="25"/>
+        </w:rPr>
+        <w:t>Collom</w:t>
+      </w:r>
+      <w:proofErr w:type="spellEnd"/>
+      <w:r>
+        <w:rPr>
+          <w:rFonts w:ascii="Times New Roman" w:eastAsia="Times New Roman" w:hAnsi="Times New Roman" w:cs="Times New Roman"/>
+          <w:sz w:val="25"/>
+          <w:szCs w:val="25"/>
+        </w:rPr>
+        <w:t xml:space="preserve">, economic development is always a major factor that can impact the fates and extent some powerful nations hold. In point of fact countries like the US, Australia, Sweden and others are the most developed countries on the globe today. Indeed the more a country is developed the more say the country has on the global scale. While countries strive for development, the roots of culture can be sacrificed or lost as a consequence of globalization and economic growth.  In addition to that </w:t>
+      </w:r>
+      <w:proofErr w:type="spellStart"/>
+      <w:r>
+        <w:rPr>
+          <w:rFonts w:ascii="Times New Roman" w:eastAsia="Times New Roman" w:hAnsi="Times New Roman" w:cs="Times New Roman"/>
+          <w:sz w:val="25"/>
+          <w:szCs w:val="25"/>
+        </w:rPr>
+        <w:t>Collom</w:t>
+      </w:r>
+      <w:proofErr w:type="spellEnd"/>
+      <w:r>
+        <w:rPr>
+          <w:rFonts w:ascii="Times New Roman" w:eastAsia="Times New Roman" w:hAnsi="Times New Roman" w:cs="Times New Roman"/>
+          <w:sz w:val="25"/>
+          <w:szCs w:val="25"/>
+        </w:rPr>
+        <w:t xml:space="preserve"> claimed that even though these countries are not taking language as the first element to be lost but as “philosopher Frantz Fanon once said: “To speak a language is to take on a world, a culture.” (</w:t>
+      </w:r>
+      <w:proofErr w:type="spellStart"/>
+      <w:r>
+        <w:rPr>
+          <w:rFonts w:ascii="Times New Roman" w:eastAsia="Times New Roman" w:hAnsi="Times New Roman" w:cs="Times New Roman"/>
+          <w:sz w:val="25"/>
+          <w:szCs w:val="25"/>
+        </w:rPr>
+        <w:t>Collom</w:t>
+      </w:r>
+      <w:proofErr w:type="spellEnd"/>
+      <w:r>
+        <w:rPr>
+          <w:rFonts w:ascii="Times New Roman" w:eastAsia="Times New Roman" w:hAnsi="Times New Roman" w:cs="Times New Roman"/>
+          <w:sz w:val="25"/>
+          <w:szCs w:val="25"/>
+        </w:rPr>
+        <w:t>). The author also claims that:</w:t>
       </w:r>
     </w:p>
     <w:p>
@@ -2133,7 +2825,35 @@
           <w:szCs w:val="25"/>
         </w:rPr>
         <w:lastRenderedPageBreak/>
-        <w:t>Consider who you would be without your language. What if, gradually over a series of generations, your native tongue was lost, giving way to the primary languages of development? It’s difficult to imagine, but according to statistics a language dies out every 14 days and by the end of this century more than 7,000 are expected to be extinct. The loss of culture which accompanies these language deaths is another grim reality.(Collom)</w:t>
+        <w:t>Consider who you would be without your language. What if, gradually over a series of generations, your native tongue was lost, giving way to the primary languages of development? It’s difficult to imagine, but according to statistics a language dies out every 14 days and by the end of this century more than 7,000 are expected to be extinct. The loss of culture which accompanies these language deaths is another grim reality</w:t>
+      </w:r>
+      <w:proofErr w:type="gramStart"/>
+      <w:r>
+        <w:rPr>
+          <w:rFonts w:ascii="Times New Roman" w:eastAsia="Times New Roman" w:hAnsi="Times New Roman" w:cs="Times New Roman"/>
+          <w:sz w:val="25"/>
+          <w:szCs w:val="25"/>
+        </w:rPr>
+        <w:t>.(</w:t>
+      </w:r>
+      <w:proofErr w:type="spellStart"/>
+      <w:proofErr w:type="gramEnd"/>
+      <w:r>
+        <w:rPr>
+          <w:rFonts w:ascii="Times New Roman" w:eastAsia="Times New Roman" w:hAnsi="Times New Roman" w:cs="Times New Roman"/>
+          <w:sz w:val="25"/>
+          <w:szCs w:val="25"/>
+        </w:rPr>
+        <w:t>Collom</w:t>
+      </w:r>
+      <w:proofErr w:type="spellEnd"/>
+      <w:r>
+        <w:rPr>
+          <w:rFonts w:ascii="Times New Roman" w:eastAsia="Times New Roman" w:hAnsi="Times New Roman" w:cs="Times New Roman"/>
+          <w:sz w:val="25"/>
+          <w:szCs w:val="25"/>
+        </w:rPr>
+        <w:t>)</w:t>
       </w:r>
     </w:p>
     <w:p>
@@ -2152,7 +2872,25 @@
           <w:sz w:val="25"/>
           <w:szCs w:val="25"/>
         </w:rPr>
-        <w:t xml:space="preserve">Moreover, Collom also asserts that the most two dominant languages in the world today when it comes to business are English and Mandarin Chinese. Nowadays China has the fastest growing economy in the world and as an outcome, people started learning Mandarin Chinese, because they know the many benefits they can gain if they know how to communicate properly in Mandarin. And the fact that many English countries like  Britain, the United States, and Australia are still considered global economic powers, other countries which didn't accept to engage in the global English speaking situation, only run the risks of being left out both in </w:t>
+        <w:t xml:space="preserve">Moreover, </w:t>
+      </w:r>
+      <w:proofErr w:type="spellStart"/>
+      <w:r>
+        <w:rPr>
+          <w:rFonts w:ascii="Times New Roman" w:eastAsia="Times New Roman" w:hAnsi="Times New Roman" w:cs="Times New Roman"/>
+          <w:sz w:val="25"/>
+          <w:szCs w:val="25"/>
+        </w:rPr>
+        <w:t>Collom</w:t>
+      </w:r>
+      <w:proofErr w:type="spellEnd"/>
+      <w:r>
+        <w:rPr>
+          <w:rFonts w:ascii="Times New Roman" w:eastAsia="Times New Roman" w:hAnsi="Times New Roman" w:cs="Times New Roman"/>
+          <w:sz w:val="25"/>
+          <w:szCs w:val="25"/>
+        </w:rPr>
+        <w:t xml:space="preserve"> also asserts that the most two dominant languages in the world today when it comes to business are English and Mandarin Chinese. Nowadays China has the fastest growing economy in the world and as an outcome, people started learning Mandarin Chinese, because they know the many benefits they can gain if they know how to communicate properly in Mandarin. And the fact that many English countries like  Britain, the United States, and Australia are still considered global economic powers, other countries which didn't accept to engage in the global English speaking situation, only run the risks of being left out both in </w:t>
       </w:r>
       <w:r>
         <w:rPr>
@@ -2189,7 +2927,25 @@
           <w:szCs w:val="25"/>
         </w:rPr>
         <w:tab/>
-        <w:t xml:space="preserve">On another view, Sri Lestari and Radius Setiyawan affirm that the mastery of English language policy not only presents in school and education areas but it also targets other areas like economics and business. For instance, in Hong Kong, English fluency and proficiency are a requirement for the business field. Similarly in China terms of effective communication with the English language is an absolute requirement for any type of work, therefore workers need to build a good level of English proficiency to get good career achievement. This situation that we saw in both China and Hong Kong can only apply in Indonesia. The majority of jobs opening in </w:t>
+        <w:t xml:space="preserve">On another view, Sri Lestari and Radius </w:t>
+      </w:r>
+      <w:proofErr w:type="spellStart"/>
+      <w:r>
+        <w:rPr>
+          <w:rFonts w:ascii="Times New Roman" w:eastAsia="Times New Roman" w:hAnsi="Times New Roman" w:cs="Times New Roman"/>
+          <w:sz w:val="25"/>
+          <w:szCs w:val="25"/>
+        </w:rPr>
+        <w:t>Setiyawan</w:t>
+      </w:r>
+      <w:proofErr w:type="spellEnd"/>
+      <w:r>
+        <w:rPr>
+          <w:rFonts w:ascii="Times New Roman" w:eastAsia="Times New Roman" w:hAnsi="Times New Roman" w:cs="Times New Roman"/>
+          <w:sz w:val="25"/>
+          <w:szCs w:val="25"/>
+        </w:rPr>
+        <w:t xml:space="preserve"> affirm that the mastery of English language policy not only presents in school and education areas but it also targets other areas like economics and business. For instance, in Hong Kong, English fluency and proficiency are a requirement for the business field. Similarly in China terms of effective communication with the English language is an absolute requirement for any type of work, therefore workers need to build a good level of English proficiency to get good career achievement. This situation that we saw in both China and Hong Kong can only apply in Indonesia. The majority of jobs opening in </w:t>
       </w:r>
     </w:p>
     <w:p>
@@ -2212,7 +2968,29 @@
           <w:lang w:val="en-US"/>
         </w:rPr>
         <w:lastRenderedPageBreak/>
-        <w:t>Indonesia also depend upon mastery of English, such as companies and the private institutions in the business field as well as open positions for government.(2).</w:t>
+        <w:t>Indonesia also depend upon mastery of English, such as companies and the private institutions in the business field as well as open positions for government</w:t>
+      </w:r>
+      <w:proofErr w:type="gramStart"/>
+      <w:r>
+        <w:rPr>
+          <w:rFonts w:ascii="Times New Roman" w:eastAsia="Times New Roman" w:hAnsi="Times New Roman" w:cs="Times New Roman"/>
+          <w:color w:val="000000"/>
+          <w:sz w:val="25"/>
+          <w:szCs w:val="25"/>
+          <w:lang w:val="en-US"/>
+        </w:rPr>
+        <w:t>.(</w:t>
+      </w:r>
+      <w:proofErr w:type="gramEnd"/>
+      <w:r>
+        <w:rPr>
+          <w:rFonts w:ascii="Times New Roman" w:eastAsia="Times New Roman" w:hAnsi="Times New Roman" w:cs="Times New Roman"/>
+          <w:color w:val="000000"/>
+          <w:sz w:val="25"/>
+          <w:szCs w:val="25"/>
+          <w:lang w:val="en-US"/>
+        </w:rPr>
+        <w:t>2).</w:t>
       </w:r>
     </w:p>
     <w:p>
@@ -2235,8 +3013,9 @@
           <w:lang w:val="en-US"/>
         </w:rPr>
         <w:tab/>
-        <w:t xml:space="preserve">According to Al Amadidhi, the way we see a society at a particular time is actually a result of the interaction between its various dimensions like the economy, language, education, and politics. The relation among these dimensions is similar to the relation between a </w:t>
-      </w:r>
+        <w:t xml:space="preserve">According to Al </w:t>
+      </w:r>
+      <w:proofErr w:type="spellStart"/>
       <w:r>
         <w:rPr>
           <w:rFonts w:ascii="Times New Roman" w:eastAsia="Times New Roman" w:hAnsi="Times New Roman" w:cs="Times New Roman"/>
@@ -2245,8 +3024,31 @@
           <w:szCs w:val="25"/>
           <w:lang w:val="en-US"/>
         </w:rPr>
+        <w:t>Amadidhi</w:t>
+      </w:r>
+      <w:proofErr w:type="spellEnd"/>
+      <w:r>
+        <w:rPr>
+          <w:rFonts w:ascii="Times New Roman" w:eastAsia="Times New Roman" w:hAnsi="Times New Roman" w:cs="Times New Roman"/>
+          <w:color w:val="000000"/>
+          <w:sz w:val="25"/>
+          <w:szCs w:val="25"/>
+          <w:lang w:val="en-US"/>
+        </w:rPr>
+        <w:t xml:space="preserve">, the way we see a society at a particular time is actually a result of the interaction between its various dimensions like the economy, language, education, and politics. The relation among these dimensions is similar to the relation between a </w:t>
+      </w:r>
+      <w:proofErr w:type="gramStart"/>
+      <w:r>
+        <w:rPr>
+          <w:rFonts w:ascii="Times New Roman" w:eastAsia="Times New Roman" w:hAnsi="Times New Roman" w:cs="Times New Roman"/>
+          <w:color w:val="000000"/>
+          <w:sz w:val="25"/>
+          <w:szCs w:val="25"/>
+          <w:lang w:val="en-US"/>
+        </w:rPr>
         <w:t>collection</w:t>
       </w:r>
+      <w:proofErr w:type="gramEnd"/>
       <w:r>
         <w:rPr>
           <w:rFonts w:ascii="Times New Roman" w:eastAsia="Times New Roman" w:hAnsi="Times New Roman" w:cs="Times New Roman"/>
@@ -2255,8 +3057,9 @@
           <w:szCs w:val="25"/>
           <w:lang w:val="en-US"/>
         </w:rPr>
-        <w:t xml:space="preserve"> of interlocked gears within a winding watch. Each gear depends on the other, thus one gear movement in the watch will set all the other gears in motion, albeit to distinct degrees. This situation can appear also in society if one dimension of society is moving or changing the other dimensions can be affected.(7).   Language as a component of society is no different than other social dimensions it is also affected by changes that can appear in social dimensions. </w:t>
-      </w:r>
+        <w:t xml:space="preserve"> of interlocked gears within a winding watch. Each gear depends on the other, thus one gear movement in the watch will set all the other gears in motion, albeit to distinct degrees. This situation can appear also in society if one dimension of society is moving or changing the other dimensions can be affected</w:t>
+      </w:r>
+      <w:proofErr w:type="gramStart"/>
       <w:r>
         <w:rPr>
           <w:rFonts w:ascii="Times New Roman" w:eastAsia="Times New Roman" w:hAnsi="Times New Roman" w:cs="Times New Roman"/>
@@ -2265,6 +3068,27 @@
           <w:szCs w:val="25"/>
           <w:lang w:val="en-US"/>
         </w:rPr>
+        <w:t>.(</w:t>
+      </w:r>
+      <w:proofErr w:type="gramEnd"/>
+      <w:r>
+        <w:rPr>
+          <w:rFonts w:ascii="Times New Roman" w:eastAsia="Times New Roman" w:hAnsi="Times New Roman" w:cs="Times New Roman"/>
+          <w:color w:val="000000"/>
+          <w:sz w:val="25"/>
+          <w:szCs w:val="25"/>
+          <w:lang w:val="en-US"/>
+        </w:rPr>
+        <w:t xml:space="preserve">7).   Language as a component of society is no different than other social dimensions it is also affected by changes that can appear in social dimensions. </w:t>
+      </w:r>
+      <w:r>
+        <w:rPr>
+          <w:rFonts w:ascii="Times New Roman" w:eastAsia="Times New Roman" w:hAnsi="Times New Roman" w:cs="Times New Roman"/>
+          <w:color w:val="000000"/>
+          <w:sz w:val="25"/>
+          <w:szCs w:val="25"/>
+          <w:lang w:val="en-US"/>
+        </w:rPr>
         <w:t>“Time</w:t>
       </w:r>
       <w:r>
@@ -2275,7 +3099,51 @@
           <w:szCs w:val="25"/>
           <w:lang w:val="en-US"/>
         </w:rPr>
-        <w:t xml:space="preserve"> changes all things: there is no reason why language should escape this universal law”.(Al Amadidhi 7). </w:t>
+        <w:t xml:space="preserve"> changes all things: there is no reason why language should escape this universal law”</w:t>
+      </w:r>
+      <w:proofErr w:type="gramStart"/>
+      <w:r>
+        <w:rPr>
+          <w:rFonts w:ascii="Times New Roman" w:eastAsia="Times New Roman" w:hAnsi="Times New Roman" w:cs="Times New Roman"/>
+          <w:color w:val="000000"/>
+          <w:sz w:val="25"/>
+          <w:szCs w:val="25"/>
+          <w:lang w:val="en-US"/>
+        </w:rPr>
+        <w:t>.(</w:t>
+      </w:r>
+      <w:proofErr w:type="gramEnd"/>
+      <w:r>
+        <w:rPr>
+          <w:rFonts w:ascii="Times New Roman" w:eastAsia="Times New Roman" w:hAnsi="Times New Roman" w:cs="Times New Roman"/>
+          <w:color w:val="000000"/>
+          <w:sz w:val="25"/>
+          <w:szCs w:val="25"/>
+          <w:lang w:val="en-US"/>
+        </w:rPr>
+        <w:t xml:space="preserve">Al </w:t>
+      </w:r>
+      <w:proofErr w:type="spellStart"/>
+      <w:r>
+        <w:rPr>
+          <w:rFonts w:ascii="Times New Roman" w:eastAsia="Times New Roman" w:hAnsi="Times New Roman" w:cs="Times New Roman"/>
+          <w:color w:val="000000"/>
+          <w:sz w:val="25"/>
+          <w:szCs w:val="25"/>
+          <w:lang w:val="en-US"/>
+        </w:rPr>
+        <w:t>Amadidhi</w:t>
+      </w:r>
+      <w:proofErr w:type="spellEnd"/>
+      <w:r>
+        <w:rPr>
+          <w:rFonts w:ascii="Times New Roman" w:eastAsia="Times New Roman" w:hAnsi="Times New Roman" w:cs="Times New Roman"/>
+          <w:color w:val="000000"/>
+          <w:sz w:val="25"/>
+          <w:szCs w:val="25"/>
+          <w:lang w:val="en-US"/>
+        </w:rPr>
+        <w:t xml:space="preserve"> 7). </w:t>
       </w:r>
     </w:p>
     <w:p>
@@ -2299,7 +3167,95 @@
           <w:lang w:val="en-US"/>
         </w:rPr>
         <w:tab/>
-        <w:t xml:space="preserve">Additionally, Sreeraman claims that after the cold war era the wall of berlin that separates the eastern Europe countries from the rest of the world fell eighteen years ago but actually we still have a non-physical wall, which is not the political and religious boundary instead there is something simpler which is acting as an invisible force that separates many countries in the world to the western world which is the proficiency in the English language that is playing the role the key to the globalization and IT-iszation. In this abstract example, Sreeraman informs that mastery of the English language is now an increasing prerequisite for individuals to be engaged in this technology-driven global market and how the absence of this skill is deterring thousands of thousands of people to take the advantage of the web. Besides Sreeraman also informs that the USA has about 95% of a population of 300 million speaking The English language, The United Kingdom has 98% of a population of 67 million speaking </w:t>
+        <w:t xml:space="preserve">Additionally, </w:t>
+      </w:r>
+      <w:proofErr w:type="spellStart"/>
+      <w:r>
+        <w:rPr>
+          <w:rFonts w:ascii="Times New Roman" w:eastAsia="Times New Roman" w:hAnsi="Times New Roman" w:cs="Times New Roman"/>
+          <w:color w:val="000000"/>
+          <w:sz w:val="25"/>
+          <w:szCs w:val="25"/>
+          <w:lang w:val="en-US"/>
+        </w:rPr>
+        <w:t>Sreeraman</w:t>
+      </w:r>
+      <w:proofErr w:type="spellEnd"/>
+      <w:r>
+        <w:rPr>
+          <w:rFonts w:ascii="Times New Roman" w:eastAsia="Times New Roman" w:hAnsi="Times New Roman" w:cs="Times New Roman"/>
+          <w:color w:val="000000"/>
+          <w:sz w:val="25"/>
+          <w:szCs w:val="25"/>
+          <w:lang w:val="en-US"/>
+        </w:rPr>
+        <w:t xml:space="preserve"> claims that after the cold war era the wall of berlin that separates the eastern Europe countries from the rest of the world fell eighteen years ago but actually we still have a non-physical wall, which is not the political and religious boundary instead there is something simpler which is acting as an invisible force that separates many countries in the world to the western world which is the proficiency in the English language that is playing the role the key to the globalization and IT-</w:t>
+      </w:r>
+      <w:proofErr w:type="spellStart"/>
+      <w:r>
+        <w:rPr>
+          <w:rFonts w:ascii="Times New Roman" w:eastAsia="Times New Roman" w:hAnsi="Times New Roman" w:cs="Times New Roman"/>
+          <w:color w:val="000000"/>
+          <w:sz w:val="25"/>
+          <w:szCs w:val="25"/>
+          <w:lang w:val="en-US"/>
+        </w:rPr>
+        <w:t>iszation</w:t>
+      </w:r>
+      <w:proofErr w:type="spellEnd"/>
+      <w:r>
+        <w:rPr>
+          <w:rFonts w:ascii="Times New Roman" w:eastAsia="Times New Roman" w:hAnsi="Times New Roman" w:cs="Times New Roman"/>
+          <w:color w:val="000000"/>
+          <w:sz w:val="25"/>
+          <w:szCs w:val="25"/>
+          <w:lang w:val="en-US"/>
+        </w:rPr>
+        <w:t xml:space="preserve">. In this abstract example, </w:t>
+      </w:r>
+      <w:proofErr w:type="spellStart"/>
+      <w:r>
+        <w:rPr>
+          <w:rFonts w:ascii="Times New Roman" w:eastAsia="Times New Roman" w:hAnsi="Times New Roman" w:cs="Times New Roman"/>
+          <w:color w:val="000000"/>
+          <w:sz w:val="25"/>
+          <w:szCs w:val="25"/>
+          <w:lang w:val="en-US"/>
+        </w:rPr>
+        <w:t>Sreeraman</w:t>
+      </w:r>
+      <w:proofErr w:type="spellEnd"/>
+      <w:r>
+        <w:rPr>
+          <w:rFonts w:ascii="Times New Roman" w:eastAsia="Times New Roman" w:hAnsi="Times New Roman" w:cs="Times New Roman"/>
+          <w:color w:val="000000"/>
+          <w:sz w:val="25"/>
+          <w:szCs w:val="25"/>
+          <w:lang w:val="en-US"/>
+        </w:rPr>
+        <w:t xml:space="preserve"> informs that mastery of the English language is now an increasing prerequisite for individuals to be engaged in this technology-driven global market and how the absence of this skill is deterring thousands of thousands of people to take the advantage of the web. Besides </w:t>
+      </w:r>
+      <w:proofErr w:type="spellStart"/>
+      <w:r>
+        <w:rPr>
+          <w:rFonts w:ascii="Times New Roman" w:eastAsia="Times New Roman" w:hAnsi="Times New Roman" w:cs="Times New Roman"/>
+          <w:color w:val="000000"/>
+          <w:sz w:val="25"/>
+          <w:szCs w:val="25"/>
+          <w:lang w:val="en-US"/>
+        </w:rPr>
+        <w:t>Sreeraman</w:t>
+      </w:r>
+      <w:proofErr w:type="spellEnd"/>
+      <w:r>
+        <w:rPr>
+          <w:rFonts w:ascii="Times New Roman" w:eastAsia="Times New Roman" w:hAnsi="Times New Roman" w:cs="Times New Roman"/>
+          <w:color w:val="000000"/>
+          <w:sz w:val="25"/>
+          <w:szCs w:val="25"/>
+          <w:lang w:val="en-US"/>
+        </w:rPr>
+        <w:t xml:space="preserve"> also informs that the USA has about 95% of a population of 300 million speaking The English language, The United Kingdom has 98% of a population of 67 million speaking </w:t>
       </w:r>
       <w:r>
         <w:rPr>
@@ -3018,7 +3974,49 @@
           <w:szCs w:val="25"/>
           <w:lang w:val="en-US"/>
         </w:rPr>
-        <w:t>The first part of our questionnaire aims to collect personal information about informants. According to the data, it is clear that both females and males are involved, 14 females and 12 males. as long as the age is included, 61.5% of students are between 19 age 21 years old, 3.8% under 18, and 34% above 25. About the educational level, 88.5% are university students, and 11.5% are vocational training school students. Informants were also asked to include their institutions, 88.5% are in Ibn Zohr University of Agadir, 3% percent of students are studying in author universities.</w:t>
+        <w:t xml:space="preserve">The first part of our questionnaire aims to collect personal information about informants. According to the data, it is clear that both females and males are involved, 14 females and 12 males. </w:t>
+      </w:r>
+      <w:r>
+        <w:rPr>
+          <w:rFonts w:ascii="Times New Roman" w:eastAsia="Times New Roman" w:hAnsi="Times New Roman" w:cs="Times New Roman"/>
+          <w:color w:val="000000"/>
+          <w:sz w:val="25"/>
+          <w:szCs w:val="25"/>
+          <w:lang w:val="en-US"/>
+        </w:rPr>
+        <w:t>As</w:t>
+      </w:r>
+      <w:r>
+        <w:rPr>
+          <w:rFonts w:ascii="Times New Roman" w:eastAsia="Times New Roman" w:hAnsi="Times New Roman" w:cs="Times New Roman"/>
+          <w:color w:val="000000"/>
+          <w:sz w:val="25"/>
+          <w:szCs w:val="25"/>
+          <w:lang w:val="en-US"/>
+        </w:rPr>
+        <w:t xml:space="preserve"> long as the age is included, 61.5% of students are between 19 age 21 years old, 3.8% under 18, and 34% above 25. About the educational level, 88.5% are university students, and 11.5% are vocational training school students. Informants were also asked to include their institutions, 88.5% are in Ibn Zohr University of Agadir, </w:t>
+      </w:r>
+      <w:proofErr w:type="gramStart"/>
+      <w:r>
+        <w:rPr>
+          <w:rFonts w:ascii="Times New Roman" w:eastAsia="Times New Roman" w:hAnsi="Times New Roman" w:cs="Times New Roman"/>
+          <w:color w:val="000000"/>
+          <w:sz w:val="25"/>
+          <w:szCs w:val="25"/>
+          <w:lang w:val="en-US"/>
+        </w:rPr>
+        <w:t>3</w:t>
+      </w:r>
+      <w:proofErr w:type="gramEnd"/>
+      <w:r>
+        <w:rPr>
+          <w:rFonts w:ascii="Times New Roman" w:eastAsia="Times New Roman" w:hAnsi="Times New Roman" w:cs="Times New Roman"/>
+          <w:color w:val="000000"/>
+          <w:sz w:val="25"/>
+          <w:szCs w:val="25"/>
+          <w:lang w:val="en-US"/>
+        </w:rPr>
+        <w:t>% percent of students are studying in author universities.</w:t>
       </w:r>
       <w:r>
         <w:rPr>
@@ -3100,25 +4098,79 @@
         <w:rPr>
           <w:rFonts w:ascii="Times New Roman" w:eastAsia="Times New Roman" w:hAnsi="Times New Roman" w:cs="Times New Roman"/>
           <w:b/>
-          <w:sz w:val="36"/>
-          <w:szCs w:val="36"/>
-        </w:rPr>
-      </w:pPr>
-    </w:p>
-    <w:p>
-      <w:pPr>
-        <w:spacing w:line="480" w:lineRule="auto"/>
-        <w:rPr>
-          <w:rFonts w:ascii="Times New Roman" w:eastAsia="Times New Roman" w:hAnsi="Times New Roman" w:cs="Times New Roman"/>
-          <w:b/>
           <w:sz w:val="28"/>
           <w:szCs w:val="28"/>
         </w:rPr>
       </w:pPr>
-    </w:p>
-    <w:p>
-      <w:pPr>
-        <w:spacing w:line="480" w:lineRule="auto"/>
+      <w:r>
+        <w:rPr>
+          <w:noProof/>
+          <w:color w:val="000000"/>
+          <w:bdr w:val="none" w:sz="0" w:space="0" w:color="auto" w:frame="1"/>
+          <w:lang w:val="fr-FR"/>
+        </w:rPr>
+        <w:drawing>
+          <wp:inline distT="0" distB="0" distL="0" distR="0">
+            <wp:extent cx="6073546" cy="3095625"/>
+            <wp:effectExtent l="19050" t="19050" r="22860" b="9525"/>
+            <wp:docPr id="2" name="Image 2" descr="Forms response chart. Question title: How do you study it (computer science)?. Number of responses: 24 responses."/>
+            <wp:cNvGraphicFramePr>
+              <a:graphicFrameLocks xmlns:a="http://schemas.openxmlformats.org/drawingml/2006/main" noChangeAspect="1"/>
+            </wp:cNvGraphicFramePr>
+            <a:graphic xmlns:a="http://schemas.openxmlformats.org/drawingml/2006/main">
+              <a:graphicData uri="http://schemas.openxmlformats.org/drawingml/2006/picture">
+                <pic:pic xmlns:pic="http://schemas.openxmlformats.org/drawingml/2006/picture">
+                  <pic:nvPicPr>
+                    <pic:cNvPr id="0" name="Picture 3" descr="Forms response chart. Question title: How do you study it (computer science)?. Number of responses: 24 responses."/>
+                    <pic:cNvPicPr>
+                      <a:picLocks noChangeAspect="1" noChangeArrowheads="1"/>
+                    </pic:cNvPicPr>
+                  </pic:nvPicPr>
+                  <pic:blipFill rotWithShape="1">
+                    <a:blip r:embed="rId9">
+                      <a:extLst>
+                        <a:ext uri="{28A0092B-C50C-407E-A947-70E740481C1C}">
+                          <a14:useLocalDpi xmlns:a14="http://schemas.microsoft.com/office/drawing/2010/main" val="0"/>
+                        </a:ext>
+                      </a:extLst>
+                    </a:blip>
+                    <a:srcRect r="17308"/>
+                    <a:stretch/>
+                  </pic:blipFill>
+                  <pic:spPr bwMode="auto">
+                    <a:xfrm>
+                      <a:off x="0" y="0"/>
+                      <a:ext cx="6073546" cy="3095625"/>
+                    </a:xfrm>
+                    <a:prstGeom prst="rect">
+                      <a:avLst/>
+                    </a:prstGeom>
+                    <a:noFill/>
+                    <a:ln w="12700">
+                      <a:solidFill>
+                        <a:schemeClr val="tx1">
+                          <a:lumMod val="50000"/>
+                          <a:lumOff val="50000"/>
+                        </a:schemeClr>
+                      </a:solidFill>
+                    </a:ln>
+                    <a:extLst>
+                      <a:ext uri="{53640926-AAD7-44D8-BBD7-CCE9431645EC}">
+                        <a14:shadowObscured xmlns:a14="http://schemas.microsoft.com/office/drawing/2010/main"/>
+                      </a:ext>
+                    </a:extLst>
+                  </pic:spPr>
+                </pic:pic>
+              </a:graphicData>
+            </a:graphic>
+          </wp:inline>
+        </w:drawing>
+      </w:r>
+    </w:p>
+    <w:p>
+      <w:pPr>
+        <w:spacing w:line="480" w:lineRule="auto"/>
+        <w:jc w:val="both"/>
         <w:rPr>
           <w:rFonts w:ascii="Times New Roman" w:eastAsia="Times New Roman" w:hAnsi="Times New Roman" w:cs="Times New Roman"/>
           <w:b/>
@@ -3126,6 +4178,88 @@
           <w:szCs w:val="28"/>
         </w:rPr>
       </w:pPr>
+      <w:r>
+        <w:rPr>
+          <w:rFonts w:ascii="Times New Roman" w:eastAsia="Times New Roman" w:hAnsi="Times New Roman" w:cs="Times New Roman"/>
+          <w:color w:val="000000"/>
+          <w:sz w:val="25"/>
+          <w:szCs w:val="25"/>
+          <w:lang w:val="en-US"/>
+        </w:rPr>
+        <w:t>According to these results 45% of 24 students, are studying computer science in school which means they are attending classes whereas 41% of students are self-learners which refers to that they learn computer science technologies and disciplines using the free online courses that are available o</w:t>
+      </w:r>
+      <w:r>
+        <w:rPr>
+          <w:rFonts w:ascii="Times New Roman" w:eastAsia="Times New Roman" w:hAnsi="Times New Roman" w:cs="Times New Roman"/>
+          <w:color w:val="000000"/>
+          <w:sz w:val="25"/>
+          <w:szCs w:val="25"/>
+          <w:lang w:val="en-US"/>
+        </w:rPr>
+        <w:t>n the internet,</w:t>
+      </w:r>
+      <w:r>
+        <w:rPr>
+          <w:rFonts w:ascii="Times New Roman" w:eastAsia="Times New Roman" w:hAnsi="Times New Roman" w:cs="Times New Roman"/>
+          <w:color w:val="000000"/>
+          <w:sz w:val="25"/>
+          <w:szCs w:val="25"/>
+          <w:lang w:val="en-US"/>
+        </w:rPr>
+        <w:t xml:space="preserve"> </w:t>
+      </w:r>
+      <w:r>
+        <w:rPr>
+          <w:rFonts w:ascii="Times New Roman" w:eastAsia="Times New Roman" w:hAnsi="Times New Roman" w:cs="Times New Roman"/>
+          <w:color w:val="000000"/>
+          <w:sz w:val="25"/>
+          <w:szCs w:val="25"/>
+          <w:lang w:val="en-US"/>
+        </w:rPr>
+        <w:t>w</w:t>
+      </w:r>
+      <w:r>
+        <w:rPr>
+          <w:rFonts w:ascii="Times New Roman" w:eastAsia="Times New Roman" w:hAnsi="Times New Roman" w:cs="Times New Roman"/>
+          <w:color w:val="000000"/>
+          <w:sz w:val="25"/>
+          <w:szCs w:val="25"/>
+          <w:lang w:val="en-US"/>
+        </w:rPr>
+        <w:t>here</w:t>
+      </w:r>
+      <w:r>
+        <w:rPr>
+          <w:rFonts w:ascii="Times New Roman" w:eastAsia="Times New Roman" w:hAnsi="Times New Roman" w:cs="Times New Roman"/>
+          <w:color w:val="000000"/>
+          <w:sz w:val="25"/>
+          <w:szCs w:val="25"/>
+          <w:lang w:val="en-US"/>
+        </w:rPr>
+        <w:t>a</w:t>
+      </w:r>
+      <w:r>
+        <w:rPr>
+          <w:rFonts w:ascii="Times New Roman" w:eastAsia="Times New Roman" w:hAnsi="Times New Roman" w:cs="Times New Roman"/>
+          <w:color w:val="000000"/>
+          <w:sz w:val="25"/>
+          <w:szCs w:val="25"/>
+          <w:lang w:val="en-US"/>
+        </w:rPr>
+        <w:t>s 12.5% of students are involved in an online program or course. We can conclude that m</w:t>
+      </w:r>
+      <w:bookmarkStart w:id="4" w:name="_GoBack"/>
+      <w:bookmarkEnd w:id="4"/>
+      <w:r>
+        <w:rPr>
+          <w:rFonts w:ascii="Times New Roman" w:eastAsia="Times New Roman" w:hAnsi="Times New Roman" w:cs="Times New Roman"/>
+          <w:color w:val="000000"/>
+          <w:sz w:val="25"/>
+          <w:szCs w:val="25"/>
+          <w:lang w:val="en-US"/>
+        </w:rPr>
+        <w:t>ost of the informants have a computer science background and they are in one way or another interested in the field.</w:t>
+      </w:r>
     </w:p>
     <w:p>
       <w:pPr>
@@ -3137,52 +4271,53 @@
           <w:szCs w:val="28"/>
         </w:rPr>
       </w:pPr>
-      <w:bookmarkStart w:id="4" w:name="_GoBack"/>
-      <w:bookmarkEnd w:id="4"/>
-    </w:p>
-    <w:p>
-      <w:pPr>
-        <w:spacing w:line="480" w:lineRule="auto"/>
+    </w:p>
+    <w:p>
+      <w:pPr>
+        <w:spacing w:line="480" w:lineRule="auto"/>
+        <w:rPr>
+          <w:noProof/>
+          <w:color w:val="000000"/>
+          <w:bdr w:val="none" w:sz="0" w:space="0" w:color="auto" w:frame="1"/>
+          <w:lang w:val="en-US"/>
+        </w:rPr>
+      </w:pPr>
+      <w:r>
         <w:rPr>
           <w:rFonts w:ascii="Times New Roman" w:eastAsia="Times New Roman" w:hAnsi="Times New Roman" w:cs="Times New Roman"/>
           <w:b/>
           <w:sz w:val="28"/>
           <w:szCs w:val="28"/>
         </w:rPr>
-      </w:pPr>
-    </w:p>
-    <w:p>
-      <w:pPr>
-        <w:spacing w:line="480" w:lineRule="auto"/>
+        <w:t>Q</w:t>
+      </w:r>
+      <w:r>
         <w:rPr>
           <w:rFonts w:ascii="Times New Roman" w:eastAsia="Times New Roman" w:hAnsi="Times New Roman" w:cs="Times New Roman"/>
           <w:b/>
           <w:sz w:val="28"/>
           <w:szCs w:val="28"/>
         </w:rPr>
-      </w:pPr>
-    </w:p>
-    <w:p>
-      <w:pPr>
-        <w:spacing w:line="480" w:lineRule="auto"/>
+        <w:t xml:space="preserve">uestion </w:t>
+      </w:r>
+      <w:r>
         <w:rPr>
           <w:rFonts w:ascii="Times New Roman" w:eastAsia="Times New Roman" w:hAnsi="Times New Roman" w:cs="Times New Roman"/>
           <w:b/>
           <w:sz w:val="28"/>
           <w:szCs w:val="28"/>
         </w:rPr>
-      </w:pPr>
-    </w:p>
-    <w:p>
-      <w:pPr>
-        <w:spacing w:line="480" w:lineRule="auto"/>
+        <w:t xml:space="preserve">2: </w:t>
+      </w:r>
+      <w:r>
         <w:rPr>
           <w:rFonts w:ascii="Times New Roman" w:eastAsia="Times New Roman" w:hAnsi="Times New Roman" w:cs="Times New Roman"/>
           <w:b/>
           <w:sz w:val="28"/>
           <w:szCs w:val="28"/>
         </w:rPr>
-      </w:pPr>
+        <w:t>Do you need to know English as a software developer?</w:t>
+      </w:r>
     </w:p>
     <w:p>
       <w:pPr>
@@ -3194,16 +4329,102 @@
           <w:szCs w:val="28"/>
         </w:rPr>
       </w:pPr>
-    </w:p>
-    <w:p>
-      <w:pPr>
-        <w:spacing w:line="480" w:lineRule="auto"/>
+      <w:r>
         <w:rPr>
           <w:rFonts w:ascii="Times New Roman" w:eastAsia="Times New Roman" w:hAnsi="Times New Roman" w:cs="Times New Roman"/>
           <w:b/>
           <w:sz w:val="28"/>
           <w:szCs w:val="28"/>
         </w:rPr>
+        <w:t xml:space="preserve"> </w:t>
+      </w:r>
+    </w:p>
+    <w:p>
+      <w:pPr>
+        <w:spacing w:line="480" w:lineRule="auto"/>
+        <w:rPr>
+          <w:rFonts w:ascii="Times New Roman" w:eastAsia="Times New Roman" w:hAnsi="Times New Roman" w:cs="Times New Roman"/>
+          <w:b/>
+          <w:sz w:val="28"/>
+          <w:szCs w:val="28"/>
+        </w:rPr>
+      </w:pPr>
+    </w:p>
+    <w:p>
+      <w:pPr>
+        <w:spacing w:line="480" w:lineRule="auto"/>
+        <w:rPr>
+          <w:rFonts w:ascii="Times New Roman" w:eastAsia="Times New Roman" w:hAnsi="Times New Roman" w:cs="Times New Roman"/>
+          <w:b/>
+          <w:sz w:val="28"/>
+          <w:szCs w:val="28"/>
+        </w:rPr>
+      </w:pPr>
+    </w:p>
+    <w:p>
+      <w:pPr>
+        <w:spacing w:line="480" w:lineRule="auto"/>
+        <w:rPr>
+          <w:rFonts w:ascii="Times New Roman" w:eastAsia="Times New Roman" w:hAnsi="Times New Roman" w:cs="Times New Roman"/>
+          <w:b/>
+          <w:sz w:val="28"/>
+          <w:szCs w:val="28"/>
+        </w:rPr>
+      </w:pPr>
+    </w:p>
+    <w:p>
+      <w:pPr>
+        <w:spacing w:line="480" w:lineRule="auto"/>
+        <w:rPr>
+          <w:rFonts w:ascii="Times New Roman" w:eastAsia="Times New Roman" w:hAnsi="Times New Roman" w:cs="Times New Roman"/>
+          <w:b/>
+          <w:sz w:val="28"/>
+          <w:szCs w:val="28"/>
+        </w:rPr>
+      </w:pPr>
+    </w:p>
+    <w:p>
+      <w:pPr>
+        <w:spacing w:line="480" w:lineRule="auto"/>
+        <w:rPr>
+          <w:rFonts w:ascii="Times New Roman" w:eastAsia="Times New Roman" w:hAnsi="Times New Roman" w:cs="Times New Roman"/>
+          <w:b/>
+          <w:sz w:val="28"/>
+          <w:szCs w:val="28"/>
+        </w:rPr>
+      </w:pPr>
+    </w:p>
+    <w:p>
+      <w:pPr>
+        <w:spacing w:line="480" w:lineRule="auto"/>
+        <w:rPr>
+          <w:rFonts w:ascii="Times New Roman" w:eastAsia="Times New Roman" w:hAnsi="Times New Roman" w:cs="Times New Roman"/>
+          <w:b/>
+          <w:sz w:val="28"/>
+          <w:szCs w:val="28"/>
+        </w:rPr>
+      </w:pPr>
+    </w:p>
+    <w:p>
+      <w:pPr>
+        <w:spacing w:line="480" w:lineRule="auto"/>
+        <w:rPr>
+          <w:rFonts w:ascii="Times New Roman" w:eastAsia="Times New Roman" w:hAnsi="Times New Roman" w:cs="Times New Roman"/>
+          <w:b/>
+          <w:sz w:val="28"/>
+          <w:szCs w:val="28"/>
+        </w:rPr>
+      </w:pPr>
+    </w:p>
+    <w:p>
+      <w:pPr>
+        <w:spacing w:line="480" w:lineRule="auto"/>
+        <w:rPr>
+          <w:rFonts w:ascii="Times New Roman" w:eastAsia="Times New Roman" w:hAnsi="Times New Roman" w:cs="Times New Roman"/>
+          <w:b/>
+          <w:sz w:val="28"/>
+          <w:szCs w:val="28"/>
+        </w:rPr>
       </w:pPr>
     </w:p>
     <w:p>
@@ -3282,7 +4503,27 @@
           <w:sz w:val="24"/>
           <w:szCs w:val="24"/>
         </w:rPr>
-        <w:t xml:space="preserve">Abbas, Jasim Mohammed. "The Impact of Technology on Modern English Language." </w:t>
+        <w:t xml:space="preserve">Abbas, </w:t>
+      </w:r>
+      <w:proofErr w:type="spellStart"/>
+      <w:r>
+        <w:rPr>
+          <w:rFonts w:ascii="Times New Roman" w:eastAsia="Times New Roman" w:hAnsi="Times New Roman" w:cs="Times New Roman"/>
+          <w:color w:val="0D0D0D" w:themeColor="text1" w:themeTint="F2"/>
+          <w:sz w:val="24"/>
+          <w:szCs w:val="24"/>
+        </w:rPr>
+        <w:t>Jasim</w:t>
+      </w:r>
+      <w:proofErr w:type="spellEnd"/>
+      <w:r>
+        <w:rPr>
+          <w:rFonts w:ascii="Times New Roman" w:eastAsia="Times New Roman" w:hAnsi="Times New Roman" w:cs="Times New Roman"/>
+          <w:color w:val="0D0D0D" w:themeColor="text1" w:themeTint="F2"/>
+          <w:sz w:val="24"/>
+          <w:szCs w:val="24"/>
+        </w:rPr>
+        <w:t xml:space="preserve"> Mohammed. "The Impact of Technology on Modern English Language." </w:t>
       </w:r>
       <w:r>
         <w:rPr>
@@ -3292,7 +4533,27 @@
           <w:szCs w:val="24"/>
         </w:rPr>
         <w:tab/>
-        <w:t>Al-Iraqia University–College of Arts (2019).</w:t>
+        <w:t>Al-</w:t>
+      </w:r>
+      <w:proofErr w:type="spellStart"/>
+      <w:r>
+        <w:rPr>
+          <w:rFonts w:ascii="Times New Roman" w:eastAsia="Times New Roman" w:hAnsi="Times New Roman" w:cs="Times New Roman"/>
+          <w:color w:val="0D0D0D" w:themeColor="text1" w:themeTint="F2"/>
+          <w:sz w:val="24"/>
+          <w:szCs w:val="24"/>
+        </w:rPr>
+        <w:t>Iraqia</w:t>
+      </w:r>
+      <w:proofErr w:type="spellEnd"/>
+      <w:r>
+        <w:rPr>
+          <w:rFonts w:ascii="Times New Roman" w:eastAsia="Times New Roman" w:hAnsi="Times New Roman" w:cs="Times New Roman"/>
+          <w:color w:val="0D0D0D" w:themeColor="text1" w:themeTint="F2"/>
+          <w:sz w:val="24"/>
+          <w:szCs w:val="24"/>
+        </w:rPr>
+        <w:t xml:space="preserve"> University–College of Arts (2019).</w:t>
       </w:r>
     </w:p>
     <w:p>
@@ -3325,7 +4586,47 @@
           <w:sz w:val="24"/>
           <w:szCs w:val="24"/>
         </w:rPr>
-        <w:t>Al Amadidhi, Darwish. "Economy as a factor in language change." (1990), pp. 7-27.</w:t>
+        <w:t xml:space="preserve">Al </w:t>
+      </w:r>
+      <w:proofErr w:type="spellStart"/>
+      <w:r>
+        <w:rPr>
+          <w:rFonts w:ascii="Times New Roman" w:eastAsia="Times New Roman" w:hAnsi="Times New Roman" w:cs="Times New Roman"/>
+          <w:color w:val="0D0D0D" w:themeColor="text1" w:themeTint="F2"/>
+          <w:sz w:val="24"/>
+          <w:szCs w:val="24"/>
+        </w:rPr>
+        <w:t>Amadidhi</w:t>
+      </w:r>
+      <w:proofErr w:type="spellEnd"/>
+      <w:r>
+        <w:rPr>
+          <w:rFonts w:ascii="Times New Roman" w:eastAsia="Times New Roman" w:hAnsi="Times New Roman" w:cs="Times New Roman"/>
+          <w:color w:val="0D0D0D" w:themeColor="text1" w:themeTint="F2"/>
+          <w:sz w:val="24"/>
+          <w:szCs w:val="24"/>
+        </w:rPr>
+        <w:t xml:space="preserve">, </w:t>
+      </w:r>
+      <w:proofErr w:type="spellStart"/>
+      <w:r>
+        <w:rPr>
+          <w:rFonts w:ascii="Times New Roman" w:eastAsia="Times New Roman" w:hAnsi="Times New Roman" w:cs="Times New Roman"/>
+          <w:color w:val="0D0D0D" w:themeColor="text1" w:themeTint="F2"/>
+          <w:sz w:val="24"/>
+          <w:szCs w:val="24"/>
+        </w:rPr>
+        <w:t>Darwish</w:t>
+      </w:r>
+      <w:proofErr w:type="spellEnd"/>
+      <w:r>
+        <w:rPr>
+          <w:rFonts w:ascii="Times New Roman" w:eastAsia="Times New Roman" w:hAnsi="Times New Roman" w:cs="Times New Roman"/>
+          <w:color w:val="0D0D0D" w:themeColor="text1" w:themeTint="F2"/>
+          <w:sz w:val="24"/>
+          <w:szCs w:val="24"/>
+        </w:rPr>
+        <w:t>. "Economy as a factor in language change." (1990), pp. 7-27.</w:t>
       </w:r>
     </w:p>
     <w:p>
@@ -3339,14 +4640,65 @@
           <w:szCs w:val="24"/>
         </w:rPr>
       </w:pPr>
-      <w:r>
-        <w:rPr>
-          <w:rFonts w:ascii="Times New Roman" w:eastAsia="Times New Roman" w:hAnsi="Times New Roman" w:cs="Times New Roman"/>
-          <w:color w:val="0D0D0D" w:themeColor="text1" w:themeTint="F2"/>
-          <w:sz w:val="24"/>
-          <w:szCs w:val="24"/>
-        </w:rPr>
-        <w:t xml:space="preserve">Salikoko, Sangol. Mufwene. “Language Shift - International Encyclopedia of Linguistic </w:t>
+      <w:proofErr w:type="spellStart"/>
+      <w:r>
+        <w:rPr>
+          <w:rFonts w:ascii="Times New Roman" w:eastAsia="Times New Roman" w:hAnsi="Times New Roman" w:cs="Times New Roman"/>
+          <w:color w:val="0D0D0D" w:themeColor="text1" w:themeTint="F2"/>
+          <w:sz w:val="24"/>
+          <w:szCs w:val="24"/>
+        </w:rPr>
+        <w:t>Salikoko</w:t>
+      </w:r>
+      <w:proofErr w:type="spellEnd"/>
+      <w:r>
+        <w:rPr>
+          <w:rFonts w:ascii="Times New Roman" w:eastAsia="Times New Roman" w:hAnsi="Times New Roman" w:cs="Times New Roman"/>
+          <w:color w:val="0D0D0D" w:themeColor="text1" w:themeTint="F2"/>
+          <w:sz w:val="24"/>
+          <w:szCs w:val="24"/>
+        </w:rPr>
+        <w:t xml:space="preserve">, </w:t>
+      </w:r>
+      <w:proofErr w:type="spellStart"/>
+      <w:r>
+        <w:rPr>
+          <w:rFonts w:ascii="Times New Roman" w:eastAsia="Times New Roman" w:hAnsi="Times New Roman" w:cs="Times New Roman"/>
+          <w:color w:val="0D0D0D" w:themeColor="text1" w:themeTint="F2"/>
+          <w:sz w:val="24"/>
+          <w:szCs w:val="24"/>
+        </w:rPr>
+        <w:t>Sangol</w:t>
+      </w:r>
+      <w:proofErr w:type="spellEnd"/>
+      <w:r>
+        <w:rPr>
+          <w:rFonts w:ascii="Times New Roman" w:eastAsia="Times New Roman" w:hAnsi="Times New Roman" w:cs="Times New Roman"/>
+          <w:color w:val="0D0D0D" w:themeColor="text1" w:themeTint="F2"/>
+          <w:sz w:val="24"/>
+          <w:szCs w:val="24"/>
+        </w:rPr>
+        <w:t xml:space="preserve">. </w:t>
+      </w:r>
+      <w:proofErr w:type="spellStart"/>
+      <w:r>
+        <w:rPr>
+          <w:rFonts w:ascii="Times New Roman" w:eastAsia="Times New Roman" w:hAnsi="Times New Roman" w:cs="Times New Roman"/>
+          <w:color w:val="0D0D0D" w:themeColor="text1" w:themeTint="F2"/>
+          <w:sz w:val="24"/>
+          <w:szCs w:val="24"/>
+        </w:rPr>
+        <w:t>Mufwene</w:t>
+      </w:r>
+      <w:proofErr w:type="spellEnd"/>
+      <w:r>
+        <w:rPr>
+          <w:rFonts w:ascii="Times New Roman" w:eastAsia="Times New Roman" w:hAnsi="Times New Roman" w:cs="Times New Roman"/>
+          <w:color w:val="0D0D0D" w:themeColor="text1" w:themeTint="F2"/>
+          <w:sz w:val="24"/>
+          <w:szCs w:val="24"/>
+        </w:rPr>
+        <w:t xml:space="preserve">. “Language Shift - International Encyclopedia of Linguistic </w:t>
       </w:r>
       <w:r>
         <w:rPr>
@@ -3376,7 +4728,7 @@
         </w:rPr>
         <w:tab/>
       </w:r>
-      <w:hyperlink r:id="rId9" w:history="1">
+      <w:hyperlink r:id="rId10" w:history="1">
         <w:r>
           <w:rPr>
             <w:rStyle w:val="Lienhypertexte"/>
@@ -3413,14 +4765,25 @@
           <w:szCs w:val="24"/>
         </w:rPr>
       </w:pPr>
-      <w:r>
-        <w:rPr>
-          <w:rFonts w:ascii="Times New Roman" w:eastAsia="Times New Roman" w:hAnsi="Times New Roman" w:cs="Times New Roman"/>
-          <w:color w:val="0D0D0D" w:themeColor="text1" w:themeTint="F2"/>
-          <w:sz w:val="24"/>
-          <w:szCs w:val="24"/>
-        </w:rPr>
-        <w:t xml:space="preserve">Beaubouef, Theresa. "Why computer science students need language." ACM SIGCSE </w:t>
+      <w:proofErr w:type="spellStart"/>
+      <w:r>
+        <w:rPr>
+          <w:rFonts w:ascii="Times New Roman" w:eastAsia="Times New Roman" w:hAnsi="Times New Roman" w:cs="Times New Roman"/>
+          <w:color w:val="0D0D0D" w:themeColor="text1" w:themeTint="F2"/>
+          <w:sz w:val="24"/>
+          <w:szCs w:val="24"/>
+        </w:rPr>
+        <w:t>Beaubouef</w:t>
+      </w:r>
+      <w:proofErr w:type="spellEnd"/>
+      <w:r>
+        <w:rPr>
+          <w:rFonts w:ascii="Times New Roman" w:eastAsia="Times New Roman" w:hAnsi="Times New Roman" w:cs="Times New Roman"/>
+          <w:color w:val="0D0D0D" w:themeColor="text1" w:themeTint="F2"/>
+          <w:sz w:val="24"/>
+          <w:szCs w:val="24"/>
+        </w:rPr>
+        <w:t xml:space="preserve">, Theresa. "Why computer science students need language." ACM SIGCSE </w:t>
       </w:r>
       <w:r>
         <w:rPr>
@@ -3463,7 +4826,27 @@
           <w:sz w:val="24"/>
           <w:szCs w:val="24"/>
         </w:rPr>
-        <w:t xml:space="preserve">Lee, Konsbruck Robert. "Impacts of Information Technology on Society in the new </w:t>
+        <w:t xml:space="preserve">Lee, </w:t>
+      </w:r>
+      <w:proofErr w:type="spellStart"/>
+      <w:r>
+        <w:rPr>
+          <w:rFonts w:ascii="Times New Roman" w:eastAsia="Times New Roman" w:hAnsi="Times New Roman" w:cs="Times New Roman"/>
+          <w:color w:val="0D0D0D" w:themeColor="text1" w:themeTint="F2"/>
+          <w:sz w:val="24"/>
+          <w:szCs w:val="24"/>
+        </w:rPr>
+        <w:t>Konsbruck</w:t>
+      </w:r>
+      <w:proofErr w:type="spellEnd"/>
+      <w:r>
+        <w:rPr>
+          <w:rFonts w:ascii="Times New Roman" w:eastAsia="Times New Roman" w:hAnsi="Times New Roman" w:cs="Times New Roman"/>
+          <w:color w:val="0D0D0D" w:themeColor="text1" w:themeTint="F2"/>
+          <w:sz w:val="24"/>
+          <w:szCs w:val="24"/>
+        </w:rPr>
+        <w:t xml:space="preserve"> Robert. "Impacts of Information Technology on Society in the new </w:t>
       </w:r>
       <w:r>
         <w:rPr>
@@ -3499,14 +4882,25 @@
           <w:szCs w:val="24"/>
         </w:rPr>
       </w:pPr>
-      <w:r>
-        <w:rPr>
-          <w:rFonts w:ascii="Times New Roman" w:eastAsia="Times New Roman" w:hAnsi="Times New Roman" w:cs="Times New Roman"/>
-          <w:color w:val="0D0D0D" w:themeColor="text1" w:themeTint="F2"/>
-          <w:sz w:val="24"/>
-          <w:szCs w:val="24"/>
-        </w:rPr>
-        <w:t xml:space="preserve">Panagiotidis, Panagiotis, et al. "Technology as a motivational factor in foreign language </w:t>
+      <w:proofErr w:type="spellStart"/>
+      <w:r>
+        <w:rPr>
+          <w:rFonts w:ascii="Times New Roman" w:eastAsia="Times New Roman" w:hAnsi="Times New Roman" w:cs="Times New Roman"/>
+          <w:color w:val="0D0D0D" w:themeColor="text1" w:themeTint="F2"/>
+          <w:sz w:val="24"/>
+          <w:szCs w:val="24"/>
+        </w:rPr>
+        <w:t>Panagiotidis</w:t>
+      </w:r>
+      <w:proofErr w:type="spellEnd"/>
+      <w:r>
+        <w:rPr>
+          <w:rFonts w:ascii="Times New Roman" w:eastAsia="Times New Roman" w:hAnsi="Times New Roman" w:cs="Times New Roman"/>
+          <w:color w:val="0D0D0D" w:themeColor="text1" w:themeTint="F2"/>
+          <w:sz w:val="24"/>
+          <w:szCs w:val="24"/>
+        </w:rPr>
+        <w:t xml:space="preserve">, Panagiotis, et al. "Technology as a motivational factor in foreign language </w:t>
       </w:r>
       <w:r>
         <w:rPr>
@@ -3549,7 +4943,27 @@
           <w:sz w:val="24"/>
           <w:szCs w:val="24"/>
         </w:rPr>
-        <w:t xml:space="preserve"> Sri Lestari and Radius Setiyawan. ‘Technology Era, Global English, CLIL: Influence </w:t>
+        <w:t xml:space="preserve"> Sri Lestari and Radius </w:t>
+      </w:r>
+      <w:proofErr w:type="spellStart"/>
+      <w:r>
+        <w:rPr>
+          <w:rFonts w:ascii="Times New Roman" w:eastAsia="Times New Roman" w:hAnsi="Times New Roman" w:cs="Times New Roman"/>
+          <w:color w:val="0D0D0D" w:themeColor="text1" w:themeTint="F2"/>
+          <w:sz w:val="24"/>
+          <w:szCs w:val="24"/>
+        </w:rPr>
+        <w:t>Setiyawan</w:t>
+      </w:r>
+      <w:proofErr w:type="spellEnd"/>
+      <w:r>
+        <w:rPr>
+          <w:rFonts w:ascii="Times New Roman" w:eastAsia="Times New Roman" w:hAnsi="Times New Roman" w:cs="Times New Roman"/>
+          <w:color w:val="0D0D0D" w:themeColor="text1" w:themeTint="F2"/>
+          <w:sz w:val="24"/>
+          <w:szCs w:val="24"/>
+        </w:rPr>
+        <w:t xml:space="preserve">. ‘Technology Era, Global English, CLIL: Influence </w:t>
       </w:r>
       <w:r>
         <w:rPr>
@@ -3559,7 +4973,27 @@
           <w:szCs w:val="24"/>
         </w:rPr>
         <w:tab/>
-        <w:t xml:space="preserve">and its Impact on English Teaching for Young Learners in Indonesia.“ IOP </w:t>
+        <w:t>and its Impact on English Teaching for Young Learners in Indonesia</w:t>
+      </w:r>
+      <w:proofErr w:type="gramStart"/>
+      <w:r>
+        <w:rPr>
+          <w:rFonts w:ascii="Times New Roman" w:eastAsia="Times New Roman" w:hAnsi="Times New Roman" w:cs="Times New Roman"/>
+          <w:color w:val="0D0D0D" w:themeColor="text1" w:themeTint="F2"/>
+          <w:sz w:val="24"/>
+          <w:szCs w:val="24"/>
+        </w:rPr>
+        <w:t>.“</w:t>
+      </w:r>
+      <w:proofErr w:type="gramEnd"/>
+      <w:r>
+        <w:rPr>
+          <w:rFonts w:ascii="Times New Roman" w:eastAsia="Times New Roman" w:hAnsi="Times New Roman" w:cs="Times New Roman"/>
+          <w:color w:val="0D0D0D" w:themeColor="text1" w:themeTint="F2"/>
+          <w:sz w:val="24"/>
+          <w:szCs w:val="24"/>
+        </w:rPr>
+        <w:t xml:space="preserve"> IOP </w:t>
       </w:r>
       <w:r>
         <w:rPr>
@@ -3608,7 +5042,7 @@
         </w:rPr>
         <w:tab/>
       </w:r>
-      <w:hyperlink r:id="rId10">
+      <w:hyperlink r:id="rId11">
         <w:r>
           <w:rPr>
             <w:rFonts w:ascii="Times New Roman" w:eastAsia="Times New Roman" w:hAnsi="Times New Roman" w:cs="Times New Roman"/>
@@ -3691,6 +5125,7 @@
           <w:sz w:val="24"/>
           <w:szCs w:val="24"/>
         </w:rPr>
+        <w:lastRenderedPageBreak/>
         <w:t xml:space="preserve">“8 Reasons to Study Computer Science at University”, </w:t>
       </w:r>
       <w:r>
@@ -3740,7 +5175,7 @@
         </w:rPr>
         <w:tab/>
       </w:r>
-      <w:hyperlink r:id="rId11" w:history="1">
+      <w:hyperlink r:id="rId12" w:history="1">
         <w:r>
           <w:rPr>
             <w:rStyle w:val="Lienhypertexte"/>
@@ -3789,14 +5224,45 @@
           <w:szCs w:val="24"/>
         </w:rPr>
       </w:pPr>
-      <w:r>
-        <w:rPr>
-          <w:rFonts w:ascii="Times New Roman" w:eastAsia="Times New Roman" w:hAnsi="Times New Roman" w:cs="Times New Roman"/>
-          <w:color w:val="0D0D0D" w:themeColor="text1" w:themeTint="F2"/>
-          <w:sz w:val="24"/>
-          <w:szCs w:val="24"/>
-        </w:rPr>
-        <w:t xml:space="preserve">Collom, Katie. “Can Economic Development Affect Language?.” </w:t>
+      <w:proofErr w:type="spellStart"/>
+      <w:r>
+        <w:rPr>
+          <w:rFonts w:ascii="Times New Roman" w:eastAsia="Times New Roman" w:hAnsi="Times New Roman" w:cs="Times New Roman"/>
+          <w:color w:val="0D0D0D" w:themeColor="text1" w:themeTint="F2"/>
+          <w:sz w:val="24"/>
+          <w:szCs w:val="24"/>
+        </w:rPr>
+        <w:t>Collom</w:t>
+      </w:r>
+      <w:proofErr w:type="spellEnd"/>
+      <w:r>
+        <w:rPr>
+          <w:rFonts w:ascii="Times New Roman" w:eastAsia="Times New Roman" w:hAnsi="Times New Roman" w:cs="Times New Roman"/>
+          <w:color w:val="0D0D0D" w:themeColor="text1" w:themeTint="F2"/>
+          <w:sz w:val="24"/>
+          <w:szCs w:val="24"/>
+        </w:rPr>
+        <w:t>, Katie. “Can Economic Development Affect Language</w:t>
+      </w:r>
+      <w:proofErr w:type="gramStart"/>
+      <w:r>
+        <w:rPr>
+          <w:rFonts w:ascii="Times New Roman" w:eastAsia="Times New Roman" w:hAnsi="Times New Roman" w:cs="Times New Roman"/>
+          <w:color w:val="0D0D0D" w:themeColor="text1" w:themeTint="F2"/>
+          <w:sz w:val="24"/>
+          <w:szCs w:val="24"/>
+        </w:rPr>
+        <w:t>?.</w:t>
+      </w:r>
+      <w:proofErr w:type="gramEnd"/>
+      <w:r>
+        <w:rPr>
+          <w:rFonts w:ascii="Times New Roman" w:eastAsia="Times New Roman" w:hAnsi="Times New Roman" w:cs="Times New Roman"/>
+          <w:color w:val="0D0D0D" w:themeColor="text1" w:themeTint="F2"/>
+          <w:sz w:val="24"/>
+          <w:szCs w:val="24"/>
+        </w:rPr>
+        <w:t xml:space="preserve">” </w:t>
       </w:r>
       <w:r>
         <w:rPr>
@@ -3806,16 +5272,37 @@
           <w:sz w:val="24"/>
           <w:szCs w:val="24"/>
         </w:rPr>
-        <w:t>Language Trainers</w:t>
-      </w:r>
-      <w:r>
-        <w:rPr>
-          <w:rFonts w:ascii="Times New Roman" w:eastAsia="Times New Roman" w:hAnsi="Times New Roman" w:cs="Times New Roman"/>
-          <w:color w:val="0D0D0D" w:themeColor="text1" w:themeTint="F2"/>
-          <w:sz w:val="24"/>
-          <w:szCs w:val="24"/>
-        </w:rPr>
-        <w:t xml:space="preserve">  19 </w:t>
+        <w:t xml:space="preserve">Language </w:t>
+      </w:r>
+      <w:proofErr w:type="gramStart"/>
+      <w:r>
+        <w:rPr>
+          <w:rFonts w:ascii="Times New Roman" w:eastAsia="Times New Roman" w:hAnsi="Times New Roman" w:cs="Times New Roman"/>
+          <w:i/>
+          <w:color w:val="0D0D0D" w:themeColor="text1" w:themeTint="F2"/>
+          <w:sz w:val="24"/>
+          <w:szCs w:val="24"/>
+        </w:rPr>
+        <w:t>Trainers</w:t>
+      </w:r>
+      <w:r>
+        <w:rPr>
+          <w:rFonts w:ascii="Times New Roman" w:eastAsia="Times New Roman" w:hAnsi="Times New Roman" w:cs="Times New Roman"/>
+          <w:color w:val="0D0D0D" w:themeColor="text1" w:themeTint="F2"/>
+          <w:sz w:val="24"/>
+          <w:szCs w:val="24"/>
+        </w:rPr>
+        <w:t xml:space="preserve">  19</w:t>
+      </w:r>
+      <w:proofErr w:type="gramEnd"/>
+      <w:r>
+        <w:rPr>
+          <w:rFonts w:ascii="Times New Roman" w:eastAsia="Times New Roman" w:hAnsi="Times New Roman" w:cs="Times New Roman"/>
+          <w:color w:val="0D0D0D" w:themeColor="text1" w:themeTint="F2"/>
+          <w:sz w:val="24"/>
+          <w:szCs w:val="24"/>
+        </w:rPr>
+        <w:t xml:space="preserve"> </w:t>
       </w:r>
       <w:r>
         <w:rPr>
@@ -3898,7 +5385,29 @@
           <w:sz w:val="24"/>
           <w:szCs w:val="24"/>
         </w:rPr>
-        <w:t xml:space="preserve">Computer Sience Teachers </w:t>
+        <w:t xml:space="preserve">Computer </w:t>
+      </w:r>
+      <w:proofErr w:type="spellStart"/>
+      <w:r>
+        <w:rPr>
+          <w:rFonts w:ascii="Times New Roman" w:eastAsia="Times New Roman" w:hAnsi="Times New Roman" w:cs="Times New Roman"/>
+          <w:i/>
+          <w:color w:val="0D0D0D" w:themeColor="text1" w:themeTint="F2"/>
+          <w:sz w:val="24"/>
+          <w:szCs w:val="24"/>
+        </w:rPr>
+        <w:t>Sience</w:t>
+      </w:r>
+      <w:proofErr w:type="spellEnd"/>
+      <w:r>
+        <w:rPr>
+          <w:rFonts w:ascii="Times New Roman" w:eastAsia="Times New Roman" w:hAnsi="Times New Roman" w:cs="Times New Roman"/>
+          <w:i/>
+          <w:color w:val="0D0D0D" w:themeColor="text1" w:themeTint="F2"/>
+          <w:sz w:val="24"/>
+          <w:szCs w:val="24"/>
+        </w:rPr>
+        <w:t xml:space="preserve"> Teachers </w:t>
       </w:r>
       <w:r>
         <w:rPr>
@@ -3940,7 +5449,7 @@
         </w:rPr>
         <w:tab/>
       </w:r>
-      <w:hyperlink r:id="rId12" w:history="1">
+      <w:hyperlink r:id="rId13" w:history="1">
         <w:r>
           <w:rPr>
             <w:rStyle w:val="Lienhypertexte"/>
@@ -4031,7 +5540,51 @@
           <w:lang w:val="fr-FR"/>
         </w:rPr>
         <w:tab/>
-        <w:t>15 Dec. 2021, 24 Apr 2022.</w:t>
+        <w:t xml:space="preserve">15 </w:t>
+      </w:r>
+      <w:proofErr w:type="spellStart"/>
+      <w:r>
+        <w:rPr>
+          <w:rFonts w:ascii="Times New Roman" w:eastAsia="Times New Roman" w:hAnsi="Times New Roman" w:cs="Times New Roman"/>
+          <w:color w:val="0D0D0D" w:themeColor="text1" w:themeTint="F2"/>
+          <w:sz w:val="24"/>
+          <w:szCs w:val="24"/>
+          <w:lang w:val="fr-FR"/>
+        </w:rPr>
+        <w:t>Dec</w:t>
+      </w:r>
+      <w:proofErr w:type="spellEnd"/>
+      <w:r>
+        <w:rPr>
+          <w:rFonts w:ascii="Times New Roman" w:eastAsia="Times New Roman" w:hAnsi="Times New Roman" w:cs="Times New Roman"/>
+          <w:color w:val="0D0D0D" w:themeColor="text1" w:themeTint="F2"/>
+          <w:sz w:val="24"/>
+          <w:szCs w:val="24"/>
+          <w:lang w:val="fr-FR"/>
+        </w:rPr>
+        <w:t xml:space="preserve">. 2021, 24 </w:t>
+      </w:r>
+      <w:proofErr w:type="spellStart"/>
+      <w:r>
+        <w:rPr>
+          <w:rFonts w:ascii="Times New Roman" w:eastAsia="Times New Roman" w:hAnsi="Times New Roman" w:cs="Times New Roman"/>
+          <w:color w:val="0D0D0D" w:themeColor="text1" w:themeTint="F2"/>
+          <w:sz w:val="24"/>
+          <w:szCs w:val="24"/>
+          <w:lang w:val="fr-FR"/>
+        </w:rPr>
+        <w:t>Apr</w:t>
+      </w:r>
+      <w:proofErr w:type="spellEnd"/>
+      <w:r>
+        <w:rPr>
+          <w:rFonts w:ascii="Times New Roman" w:eastAsia="Times New Roman" w:hAnsi="Times New Roman" w:cs="Times New Roman"/>
+          <w:color w:val="0D0D0D" w:themeColor="text1" w:themeTint="F2"/>
+          <w:sz w:val="24"/>
+          <w:szCs w:val="24"/>
+          <w:lang w:val="fr-FR"/>
+        </w:rPr>
+        <w:t xml:space="preserve"> 2022.</w:t>
       </w:r>
     </w:p>
     <w:p>
@@ -4056,7 +5609,7 @@
         </w:rPr>
         <w:tab/>
       </w:r>
-      <w:hyperlink r:id="rId13">
+      <w:hyperlink r:id="rId14">
         <w:r>
           <w:rPr>
             <w:rFonts w:ascii="Times New Roman" w:eastAsia="Times New Roman" w:hAnsi="Times New Roman" w:cs="Times New Roman"/>
@@ -4098,7 +5651,27 @@
           <w:sz w:val="24"/>
           <w:szCs w:val="24"/>
         </w:rPr>
-        <w:t xml:space="preserve">David, Maya. Khelmani. “Language Maintenance, Language shift, &amp; Language </w:t>
+        <w:t xml:space="preserve">David, Maya. </w:t>
+      </w:r>
+      <w:proofErr w:type="spellStart"/>
+      <w:r>
+        <w:rPr>
+          <w:rFonts w:ascii="Times New Roman" w:eastAsia="Times New Roman" w:hAnsi="Times New Roman" w:cs="Times New Roman"/>
+          <w:color w:val="0D0D0D" w:themeColor="text1" w:themeTint="F2"/>
+          <w:sz w:val="24"/>
+          <w:szCs w:val="24"/>
+        </w:rPr>
+        <w:t>Khelmani</w:t>
+      </w:r>
+      <w:proofErr w:type="spellEnd"/>
+      <w:r>
+        <w:rPr>
+          <w:rFonts w:ascii="Times New Roman" w:eastAsia="Times New Roman" w:hAnsi="Times New Roman" w:cs="Times New Roman"/>
+          <w:color w:val="0D0D0D" w:themeColor="text1" w:themeTint="F2"/>
+          <w:sz w:val="24"/>
+          <w:szCs w:val="24"/>
+        </w:rPr>
+        <w:t xml:space="preserve">. “Language Maintenance, Language shift, &amp; Language </w:t>
       </w:r>
       <w:r>
         <w:rPr>
@@ -4108,7 +5681,46 @@
           <w:szCs w:val="24"/>
         </w:rPr>
         <w:tab/>
-        <w:t xml:space="preserve">Revitalisation - A Lecture by Prof. Maya David @CU.”, Youtube Uploaded by C </w:t>
+      </w:r>
+      <w:proofErr w:type="spellStart"/>
+      <w:r>
+        <w:rPr>
+          <w:rFonts w:ascii="Times New Roman" w:eastAsia="Times New Roman" w:hAnsi="Times New Roman" w:cs="Times New Roman"/>
+          <w:color w:val="0D0D0D" w:themeColor="text1" w:themeTint="F2"/>
+          <w:sz w:val="24"/>
+          <w:szCs w:val="24"/>
+        </w:rPr>
+        <w:t>Revitalisation</w:t>
+      </w:r>
+      <w:proofErr w:type="spellEnd"/>
+      <w:r>
+        <w:rPr>
+          <w:rFonts w:ascii="Times New Roman" w:eastAsia="Times New Roman" w:hAnsi="Times New Roman" w:cs="Times New Roman"/>
+          <w:color w:val="0D0D0D" w:themeColor="text1" w:themeTint="F2"/>
+          <w:sz w:val="24"/>
+          <w:szCs w:val="24"/>
+        </w:rPr>
+        <w:t xml:space="preserve"> - A Lecture by Prof. Maya David @CU.”, </w:t>
+      </w:r>
+      <w:proofErr w:type="spellStart"/>
+      <w:r>
+        <w:rPr>
+          <w:rFonts w:ascii="Times New Roman" w:eastAsia="Times New Roman" w:hAnsi="Times New Roman" w:cs="Times New Roman"/>
+          <w:color w:val="0D0D0D" w:themeColor="text1" w:themeTint="F2"/>
+          <w:sz w:val="24"/>
+          <w:szCs w:val="24"/>
+        </w:rPr>
+        <w:t>Youtube</w:t>
+      </w:r>
+      <w:proofErr w:type="spellEnd"/>
+      <w:r>
+        <w:rPr>
+          <w:rFonts w:ascii="Times New Roman" w:eastAsia="Times New Roman" w:hAnsi="Times New Roman" w:cs="Times New Roman"/>
+          <w:color w:val="0D0D0D" w:themeColor="text1" w:themeTint="F2"/>
+          <w:sz w:val="24"/>
+          <w:szCs w:val="24"/>
+        </w:rPr>
+        <w:t xml:space="preserve"> Uploaded by C </w:t>
       </w:r>
       <w:r>
         <w:rPr>
@@ -4148,7 +5760,7 @@
         </w:rPr>
         <w:tab/>
       </w:r>
-      <w:hyperlink r:id="rId14" w:history="1">
+      <w:hyperlink r:id="rId15" w:history="1">
         <w:r>
           <w:rPr>
             <w:rStyle w:val="Lienhypertexte"/>
@@ -4193,7 +5805,27 @@
           <w:sz w:val="24"/>
           <w:szCs w:val="24"/>
         </w:rPr>
-        <w:t>“Do I Need To Speak And Understand English Software Engineer.”</w:t>
+        <w:t xml:space="preserve">“Do I Need To Speak And Understand English Software </w:t>
+      </w:r>
+      <w:proofErr w:type="gramStart"/>
+      <w:r>
+        <w:rPr>
+          <w:rFonts w:ascii="Times New Roman" w:eastAsia="Times New Roman" w:hAnsi="Times New Roman" w:cs="Times New Roman"/>
+          <w:color w:val="0D0D0D" w:themeColor="text1" w:themeTint="F2"/>
+          <w:sz w:val="24"/>
+          <w:szCs w:val="24"/>
+        </w:rPr>
+        <w:t>Engineer.</w:t>
+      </w:r>
+      <w:proofErr w:type="gramEnd"/>
+      <w:r>
+        <w:rPr>
+          <w:rFonts w:ascii="Times New Roman" w:eastAsia="Times New Roman" w:hAnsi="Times New Roman" w:cs="Times New Roman"/>
+          <w:color w:val="0D0D0D" w:themeColor="text1" w:themeTint="F2"/>
+          <w:sz w:val="24"/>
+          <w:szCs w:val="24"/>
+        </w:rPr>
+        <w:t>”</w:t>
       </w:r>
       <w:r>
         <w:rPr>
@@ -4222,7 +5854,27 @@
           <w:szCs w:val="24"/>
         </w:rPr>
         <w:tab/>
-        <w:t>by Amigoscode, 18 May 2020, 27 Apr 2022.</w:t>
+        <w:t xml:space="preserve">by </w:t>
+      </w:r>
+      <w:proofErr w:type="spellStart"/>
+      <w:r>
+        <w:rPr>
+          <w:rFonts w:ascii="Times New Roman" w:eastAsia="Times New Roman" w:hAnsi="Times New Roman" w:cs="Times New Roman"/>
+          <w:color w:val="0D0D0D" w:themeColor="text1" w:themeTint="F2"/>
+          <w:sz w:val="24"/>
+          <w:szCs w:val="24"/>
+        </w:rPr>
+        <w:t>Amigoscode</w:t>
+      </w:r>
+      <w:proofErr w:type="spellEnd"/>
+      <w:r>
+        <w:rPr>
+          <w:rFonts w:ascii="Times New Roman" w:eastAsia="Times New Roman" w:hAnsi="Times New Roman" w:cs="Times New Roman"/>
+          <w:color w:val="0D0D0D" w:themeColor="text1" w:themeTint="F2"/>
+          <w:sz w:val="24"/>
+          <w:szCs w:val="24"/>
+        </w:rPr>
+        <w:t>, 18 May 2020, 27 Apr 2022.</w:t>
       </w:r>
       <w:r>
         <w:rPr>
@@ -4242,7 +5894,7 @@
         </w:rPr>
         <w:tab/>
       </w:r>
-      <w:hyperlink r:id="rId15">
+      <w:hyperlink r:id="rId16">
         <w:r>
           <w:rPr>
             <w:rFonts w:ascii="Times New Roman" w:eastAsia="Times New Roman" w:hAnsi="Times New Roman" w:cs="Times New Roman"/>
@@ -4284,8 +5936,29 @@
           <w:sz w:val="24"/>
           <w:szCs w:val="24"/>
         </w:rPr>
-        <w:t xml:space="preserve">“English As A Language of Science and Technology.” </w:t>
-      </w:r>
+        <w:t xml:space="preserve">“English </w:t>
+      </w:r>
+      <w:proofErr w:type="gramStart"/>
+      <w:r>
+        <w:rPr>
+          <w:rFonts w:ascii="Times New Roman" w:eastAsia="Times New Roman" w:hAnsi="Times New Roman" w:cs="Times New Roman"/>
+          <w:color w:val="0D0D0D" w:themeColor="text1" w:themeTint="F2"/>
+          <w:sz w:val="24"/>
+          <w:szCs w:val="24"/>
+        </w:rPr>
+        <w:t>As</w:t>
+      </w:r>
+      <w:proofErr w:type="gramEnd"/>
+      <w:r>
+        <w:rPr>
+          <w:rFonts w:ascii="Times New Roman" w:eastAsia="Times New Roman" w:hAnsi="Times New Roman" w:cs="Times New Roman"/>
+          <w:color w:val="0D0D0D" w:themeColor="text1" w:themeTint="F2"/>
+          <w:sz w:val="24"/>
+          <w:szCs w:val="24"/>
+        </w:rPr>
+        <w:t xml:space="preserve"> A Language of Science and Technology.” </w:t>
+      </w:r>
+      <w:proofErr w:type="gramStart"/>
       <w:r>
         <w:rPr>
           <w:rFonts w:ascii="Times New Roman" w:eastAsia="Times New Roman" w:hAnsi="Times New Roman" w:cs="Times New Roman"/>
@@ -4296,6 +5969,7 @@
         </w:rPr>
         <w:t>Language  Connections</w:t>
       </w:r>
+      <w:proofErr w:type="gramEnd"/>
       <w:r>
         <w:rPr>
           <w:rFonts w:ascii="Times New Roman" w:eastAsia="Times New Roman" w:hAnsi="Times New Roman" w:cs="Times New Roman"/>
@@ -4341,7 +6015,7 @@
         </w:rPr>
         <w:tab/>
       </w:r>
-      <w:hyperlink r:id="rId16">
+      <w:hyperlink r:id="rId17">
         <w:r>
           <w:rPr>
             <w:rFonts w:ascii="Times New Roman" w:eastAsia="Times New Roman" w:hAnsi="Times New Roman" w:cs="Times New Roman"/>
@@ -4392,7 +6066,6 @@
           <w:sz w:val="24"/>
           <w:szCs w:val="24"/>
         </w:rPr>
-        <w:lastRenderedPageBreak/>
         <w:t xml:space="preserve">Jorgensen, Jayson. “Learning the Value of English as a Computer Science Major.” </w:t>
       </w:r>
       <w:r>
@@ -4423,7 +6096,7 @@
         </w:rPr>
         <w:tab/>
       </w:r>
-      <w:hyperlink r:id="rId17">
+      <w:hyperlink r:id="rId18">
         <w:r>
           <w:rPr>
             <w:rFonts w:ascii="Times New Roman" w:eastAsia="Times New Roman" w:hAnsi="Times New Roman" w:cs="Times New Roman"/>
@@ -4459,14 +6132,25 @@
           <w:szCs w:val="24"/>
         </w:rPr>
       </w:pPr>
-      <w:r>
-        <w:rPr>
-          <w:rFonts w:ascii="Times New Roman" w:eastAsia="Times New Roman" w:hAnsi="Times New Roman" w:cs="Times New Roman"/>
-          <w:color w:val="0D0D0D" w:themeColor="text1" w:themeTint="F2"/>
-          <w:sz w:val="24"/>
-          <w:szCs w:val="24"/>
-        </w:rPr>
-        <w:t xml:space="preserve">Mandl, Jenny. “Why are all programming languages in English?”  </w:t>
+      <w:proofErr w:type="spellStart"/>
+      <w:r>
+        <w:rPr>
+          <w:rFonts w:ascii="Times New Roman" w:eastAsia="Times New Roman" w:hAnsi="Times New Roman" w:cs="Times New Roman"/>
+          <w:color w:val="0D0D0D" w:themeColor="text1" w:themeTint="F2"/>
+          <w:sz w:val="24"/>
+          <w:szCs w:val="24"/>
+        </w:rPr>
+        <w:t>Mandl</w:t>
+      </w:r>
+      <w:proofErr w:type="spellEnd"/>
+      <w:r>
+        <w:rPr>
+          <w:rFonts w:ascii="Times New Roman" w:eastAsia="Times New Roman" w:hAnsi="Times New Roman" w:cs="Times New Roman"/>
+          <w:color w:val="0D0D0D" w:themeColor="text1" w:themeTint="F2"/>
+          <w:sz w:val="24"/>
+          <w:szCs w:val="24"/>
+        </w:rPr>
+        <w:t xml:space="preserve">, Jenny. “Why are all programming languages in English?”  </w:t>
       </w:r>
       <w:r>
         <w:rPr>
@@ -4518,7 +6202,7 @@
         </w:rPr>
         <w:tab/>
       </w:r>
-      <w:hyperlink r:id="rId18" w:history="1">
+      <w:hyperlink r:id="rId19" w:history="1">
         <w:r>
           <w:rPr>
             <w:rStyle w:val="Lienhypertexte"/>
@@ -4580,15 +6264,47 @@
           <w:szCs w:val="24"/>
         </w:rPr>
       </w:pPr>
-      <w:r>
-        <w:rPr>
-          <w:rFonts w:ascii="Times New Roman" w:eastAsia="Times New Roman" w:hAnsi="Times New Roman" w:cs="Times New Roman"/>
-          <w:color w:val="0D0D0D" w:themeColor="text1" w:themeTint="F2"/>
-          <w:sz w:val="24"/>
-          <w:szCs w:val="24"/>
-        </w:rPr>
-        <w:t xml:space="preserve">Mplewis. “Migration and Language Contact.”, </w:t>
-      </w:r>
+      <w:proofErr w:type="spellStart"/>
+      <w:r>
+        <w:rPr>
+          <w:rFonts w:ascii="Times New Roman" w:eastAsia="Times New Roman" w:hAnsi="Times New Roman" w:cs="Times New Roman"/>
+          <w:color w:val="0D0D0D" w:themeColor="text1" w:themeTint="F2"/>
+          <w:sz w:val="24"/>
+          <w:szCs w:val="24"/>
+        </w:rPr>
+        <w:t>Mplewis</w:t>
+      </w:r>
+      <w:proofErr w:type="spellEnd"/>
+      <w:r>
+        <w:rPr>
+          <w:rFonts w:ascii="Times New Roman" w:eastAsia="Times New Roman" w:hAnsi="Times New Roman" w:cs="Times New Roman"/>
+          <w:color w:val="0D0D0D" w:themeColor="text1" w:themeTint="F2"/>
+          <w:sz w:val="24"/>
+          <w:szCs w:val="24"/>
+        </w:rPr>
+        <w:t>. “Migration and Language Contact.</w:t>
+      </w:r>
+      <w:proofErr w:type="gramStart"/>
+      <w:r>
+        <w:rPr>
+          <w:rFonts w:ascii="Times New Roman" w:eastAsia="Times New Roman" w:hAnsi="Times New Roman" w:cs="Times New Roman"/>
+          <w:color w:val="0D0D0D" w:themeColor="text1" w:themeTint="F2"/>
+          <w:sz w:val="24"/>
+          <w:szCs w:val="24"/>
+        </w:rPr>
+        <w:t>”,</w:t>
+      </w:r>
+      <w:proofErr w:type="gramEnd"/>
+      <w:r>
+        <w:rPr>
+          <w:rFonts w:ascii="Times New Roman" w:eastAsia="Times New Roman" w:hAnsi="Times New Roman" w:cs="Times New Roman"/>
+          <w:color w:val="0D0D0D" w:themeColor="text1" w:themeTint="F2"/>
+          <w:sz w:val="24"/>
+          <w:szCs w:val="24"/>
+        </w:rPr>
+        <w:t xml:space="preserve"> </w:t>
+      </w:r>
+      <w:proofErr w:type="spellStart"/>
       <w:r>
         <w:rPr>
           <w:rFonts w:ascii="Times New Roman" w:eastAsia="Times New Roman" w:hAnsi="Times New Roman" w:cs="Times New Roman"/>
@@ -4599,6 +6315,7 @@
         </w:rPr>
         <w:t>Ethnologue</w:t>
       </w:r>
+      <w:proofErr w:type="spellEnd"/>
       <w:r>
         <w:rPr>
           <w:rFonts w:ascii="Times New Roman" w:eastAsia="Times New Roman" w:hAnsi="Times New Roman" w:cs="Times New Roman"/>
@@ -4630,7 +6347,7 @@
         </w:rPr>
         <w:tab/>
       </w:r>
-      <w:hyperlink r:id="rId19" w:history="1">
+      <w:hyperlink r:id="rId20" w:history="1">
         <w:r>
           <w:rPr>
             <w:rStyle w:val="Lienhypertexte"/>
@@ -4747,7 +6464,7 @@
         </w:rPr>
         <w:tab/>
       </w:r>
-      <w:hyperlink r:id="rId20" w:history="1">
+      <w:hyperlink r:id="rId21" w:history="1">
         <w:r>
           <w:rPr>
             <w:rStyle w:val="Lienhypertexte"/>
@@ -4842,7 +6559,7 @@
         </w:rPr>
         <w:tab/>
       </w:r>
-      <w:hyperlink r:id="rId21">
+      <w:hyperlink r:id="rId22">
         <w:r>
           <w:rPr>
             <w:rFonts w:ascii="Times New Roman" w:eastAsia="Times New Roman" w:hAnsi="Times New Roman" w:cs="Times New Roman"/>
@@ -4880,15 +6597,49 @@
           <w:szCs w:val="24"/>
         </w:rPr>
       </w:pPr>
-      <w:r>
-        <w:rPr>
-          <w:rFonts w:ascii="Times New Roman" w:eastAsia="Times New Roman" w:hAnsi="Times New Roman" w:cs="Times New Roman"/>
-          <w:color w:val="0D0D0D" w:themeColor="text1" w:themeTint="F2"/>
-          <w:sz w:val="24"/>
-          <w:szCs w:val="24"/>
-          <w:lang w:val="en-US"/>
-        </w:rPr>
-        <w:t xml:space="preserve">Nyabol, Nanjala. </w:t>
+      <w:proofErr w:type="spellStart"/>
+      <w:r>
+        <w:rPr>
+          <w:rFonts w:ascii="Times New Roman" w:eastAsia="Times New Roman" w:hAnsi="Times New Roman" w:cs="Times New Roman"/>
+          <w:color w:val="0D0D0D" w:themeColor="text1" w:themeTint="F2"/>
+          <w:sz w:val="24"/>
+          <w:szCs w:val="24"/>
+          <w:lang w:val="fr-FR"/>
+        </w:rPr>
+        <w:t>Nyabol</w:t>
+      </w:r>
+      <w:proofErr w:type="spellEnd"/>
+      <w:r>
+        <w:rPr>
+          <w:rFonts w:ascii="Times New Roman" w:eastAsia="Times New Roman" w:hAnsi="Times New Roman" w:cs="Times New Roman"/>
+          <w:color w:val="0D0D0D" w:themeColor="text1" w:themeTint="F2"/>
+          <w:sz w:val="24"/>
+          <w:szCs w:val="24"/>
+          <w:lang w:val="fr-FR"/>
+        </w:rPr>
+        <w:t xml:space="preserve">, </w:t>
+      </w:r>
+      <w:proofErr w:type="spellStart"/>
+      <w:r>
+        <w:rPr>
+          <w:rFonts w:ascii="Times New Roman" w:eastAsia="Times New Roman" w:hAnsi="Times New Roman" w:cs="Times New Roman"/>
+          <w:color w:val="0D0D0D" w:themeColor="text1" w:themeTint="F2"/>
+          <w:sz w:val="24"/>
+          <w:szCs w:val="24"/>
+          <w:lang w:val="fr-FR"/>
+        </w:rPr>
+        <w:t>Nanjala</w:t>
+      </w:r>
+      <w:proofErr w:type="spellEnd"/>
+      <w:r>
+        <w:rPr>
+          <w:rFonts w:ascii="Times New Roman" w:eastAsia="Times New Roman" w:hAnsi="Times New Roman" w:cs="Times New Roman"/>
+          <w:color w:val="0D0D0D" w:themeColor="text1" w:themeTint="F2"/>
+          <w:sz w:val="24"/>
+          <w:szCs w:val="24"/>
+          <w:lang w:val="fr-FR"/>
+        </w:rPr>
+        <w:t xml:space="preserve">. </w:t>
       </w:r>
       <w:r>
         <w:rPr>
@@ -4907,8 +6658,42 @@
           <w:sz w:val="24"/>
           <w:szCs w:val="24"/>
         </w:rPr>
-        <w:t xml:space="preserve">The nation, 15 jul </w:t>
-      </w:r>
+        <w:t xml:space="preserve">The nation, </w:t>
+      </w:r>
+      <w:proofErr w:type="gramStart"/>
+      <w:r>
+        <w:rPr>
+          <w:rFonts w:ascii="Times New Roman" w:eastAsia="Times New Roman" w:hAnsi="Times New Roman" w:cs="Times New Roman"/>
+          <w:i/>
+          <w:color w:val="0D0D0D" w:themeColor="text1" w:themeTint="F2"/>
+          <w:sz w:val="24"/>
+          <w:szCs w:val="24"/>
+        </w:rPr>
+        <w:t xml:space="preserve">15 </w:t>
+      </w:r>
+      <w:proofErr w:type="spellStart"/>
+      <w:r>
+        <w:rPr>
+          <w:rFonts w:ascii="Times New Roman" w:eastAsia="Times New Roman" w:hAnsi="Times New Roman" w:cs="Times New Roman"/>
+          <w:i/>
+          <w:color w:val="0D0D0D" w:themeColor="text1" w:themeTint="F2"/>
+          <w:sz w:val="24"/>
+          <w:szCs w:val="24"/>
+        </w:rPr>
+        <w:t>jul</w:t>
+      </w:r>
+      <w:proofErr w:type="spellEnd"/>
+      <w:r>
+        <w:rPr>
+          <w:rFonts w:ascii="Times New Roman" w:eastAsia="Times New Roman" w:hAnsi="Times New Roman" w:cs="Times New Roman"/>
+          <w:i/>
+          <w:color w:val="0D0D0D" w:themeColor="text1" w:themeTint="F2"/>
+          <w:sz w:val="24"/>
+          <w:szCs w:val="24"/>
+        </w:rPr>
+        <w:t xml:space="preserve"> </w:t>
+      </w:r>
+      <w:proofErr w:type="gramEnd"/>
       <w:r>
         <w:rPr>
           <w:rFonts w:ascii="Times New Roman" w:eastAsia="Times New Roman" w:hAnsi="Times New Roman" w:cs="Times New Roman"/>
@@ -4940,7 +6725,7 @@
         </w:rPr>
         <w:tab/>
       </w:r>
-      <w:hyperlink r:id="rId22">
+      <w:hyperlink r:id="rId23">
         <w:r>
           <w:rPr>
             <w:rFonts w:ascii="Times New Roman" w:eastAsia="Times New Roman" w:hAnsi="Times New Roman" w:cs="Times New Roman"/>
@@ -4976,14 +6761,25 @@
           <w:szCs w:val="24"/>
         </w:rPr>
       </w:pPr>
-      <w:r>
-        <w:rPr>
-          <w:rFonts w:ascii="Times New Roman" w:eastAsia="Times New Roman" w:hAnsi="Times New Roman" w:cs="Times New Roman"/>
-          <w:color w:val="0D0D0D" w:themeColor="text1" w:themeTint="F2"/>
-          <w:sz w:val="24"/>
-          <w:szCs w:val="24"/>
-        </w:rPr>
-        <w:t xml:space="preserve">Sharf, Samantha. “The World's Largest Tech Companies 2016: Apple Bests Samsung, </w:t>
+      <w:proofErr w:type="spellStart"/>
+      <w:r>
+        <w:rPr>
+          <w:rFonts w:ascii="Times New Roman" w:eastAsia="Times New Roman" w:hAnsi="Times New Roman" w:cs="Times New Roman"/>
+          <w:color w:val="0D0D0D" w:themeColor="text1" w:themeTint="F2"/>
+          <w:sz w:val="24"/>
+          <w:szCs w:val="24"/>
+        </w:rPr>
+        <w:t>Sharf</w:t>
+      </w:r>
+      <w:proofErr w:type="spellEnd"/>
+      <w:r>
+        <w:rPr>
+          <w:rFonts w:ascii="Times New Roman" w:eastAsia="Times New Roman" w:hAnsi="Times New Roman" w:cs="Times New Roman"/>
+          <w:color w:val="0D0D0D" w:themeColor="text1" w:themeTint="F2"/>
+          <w:sz w:val="24"/>
+          <w:szCs w:val="24"/>
+        </w:rPr>
+        <w:t xml:space="preserve">, Samantha. “The World's Largest Tech Companies 2016: Apple Bests Samsung, </w:t>
       </w:r>
       <w:r>
         <w:rPr>
@@ -4993,7 +6789,27 @@
           <w:szCs w:val="24"/>
         </w:rPr>
         <w:tab/>
-        <w:t xml:space="preserve">Microsoft, And Alphabet”, </w:t>
+        <w:t xml:space="preserve">Microsoft, </w:t>
+      </w:r>
+      <w:proofErr w:type="gramStart"/>
+      <w:r>
+        <w:rPr>
+          <w:rFonts w:ascii="Times New Roman" w:eastAsia="Times New Roman" w:hAnsi="Times New Roman" w:cs="Times New Roman"/>
+          <w:color w:val="0D0D0D" w:themeColor="text1" w:themeTint="F2"/>
+          <w:sz w:val="24"/>
+          <w:szCs w:val="24"/>
+        </w:rPr>
+        <w:t>And</w:t>
+      </w:r>
+      <w:proofErr w:type="gramEnd"/>
+      <w:r>
+        <w:rPr>
+          <w:rFonts w:ascii="Times New Roman" w:eastAsia="Times New Roman" w:hAnsi="Times New Roman" w:cs="Times New Roman"/>
+          <w:color w:val="0D0D0D" w:themeColor="text1" w:themeTint="F2"/>
+          <w:sz w:val="24"/>
+          <w:szCs w:val="24"/>
+        </w:rPr>
+        <w:t xml:space="preserve"> Alphabet”, </w:t>
       </w:r>
       <w:r>
         <w:rPr>
@@ -5032,7 +6848,7 @@
         </w:rPr>
         <w:tab/>
       </w:r>
-      <w:hyperlink r:id="rId23" w:history="1">
+      <w:hyperlink r:id="rId24" w:history="1">
         <w:r>
           <w:rPr>
             <w:rStyle w:val="Lienhypertexte"/>
@@ -5080,15 +6896,37 @@
           <w:szCs w:val="24"/>
         </w:rPr>
       </w:pPr>
-      <w:r>
-        <w:rPr>
-          <w:rFonts w:ascii="Times New Roman" w:eastAsia="Times New Roman" w:hAnsi="Times New Roman" w:cs="Times New Roman"/>
-          <w:color w:val="0D0D0D" w:themeColor="text1" w:themeTint="F2"/>
-          <w:sz w:val="24"/>
-          <w:szCs w:val="24"/>
-        </w:rPr>
-        <w:t>Sreeraman Thiagarajan</w:t>
-      </w:r>
+      <w:proofErr w:type="spellStart"/>
+      <w:r>
+        <w:rPr>
+          <w:rFonts w:ascii="Times New Roman" w:eastAsia="Times New Roman" w:hAnsi="Times New Roman" w:cs="Times New Roman"/>
+          <w:color w:val="0D0D0D" w:themeColor="text1" w:themeTint="F2"/>
+          <w:sz w:val="24"/>
+          <w:szCs w:val="24"/>
+        </w:rPr>
+        <w:t>Sreeraman</w:t>
+      </w:r>
+      <w:proofErr w:type="spellEnd"/>
+      <w:r>
+        <w:rPr>
+          <w:rFonts w:ascii="Times New Roman" w:eastAsia="Times New Roman" w:hAnsi="Times New Roman" w:cs="Times New Roman"/>
+          <w:color w:val="0D0D0D" w:themeColor="text1" w:themeTint="F2"/>
+          <w:sz w:val="24"/>
+          <w:szCs w:val="24"/>
+        </w:rPr>
+        <w:t xml:space="preserve"> </w:t>
+      </w:r>
+      <w:proofErr w:type="spellStart"/>
+      <w:r>
+        <w:rPr>
+          <w:rFonts w:ascii="Times New Roman" w:eastAsia="Times New Roman" w:hAnsi="Times New Roman" w:cs="Times New Roman"/>
+          <w:color w:val="0D0D0D" w:themeColor="text1" w:themeTint="F2"/>
+          <w:sz w:val="24"/>
+          <w:szCs w:val="24"/>
+        </w:rPr>
+        <w:t>Thiagarajan</w:t>
+      </w:r>
+      <w:proofErr w:type="spellEnd"/>
       <w:r>
         <w:rPr>
           <w:rFonts w:ascii="Times New Roman" w:eastAsia="Times New Roman" w:hAnsi="Times New Roman" w:cs="Times New Roman"/>
@@ -5183,7 +7021,7 @@
         </w:rPr>
         <w:tab/>
       </w:r>
-      <w:hyperlink r:id="rId24" w:history="1">
+      <w:hyperlink r:id="rId25" w:history="1">
         <w:r>
           <w:rPr>
             <w:rStyle w:val="Lienhypertexte"/>
@@ -5217,7 +7055,31 @@
             <w:u w:val="none"/>
           </w:rPr>
           <w:tab/>
-          <w:t>markets/articleshow/61639802.cms</w:t>
+          <w:t>markets/</w:t>
+        </w:r>
+        <w:proofErr w:type="spellStart"/>
+        <w:r>
+          <w:rPr>
+            <w:rStyle w:val="Lienhypertexte"/>
+            <w:rFonts w:ascii="Times New Roman" w:eastAsia="Times New Roman" w:hAnsi="Times New Roman" w:cs="Times New Roman"/>
+            <w:color w:val="0D0D0D" w:themeColor="text1" w:themeTint="F2"/>
+            <w:sz w:val="24"/>
+            <w:szCs w:val="24"/>
+            <w:u w:val="none"/>
+          </w:rPr>
+          <w:t>articleshow</w:t>
+        </w:r>
+        <w:proofErr w:type="spellEnd"/>
+        <w:r>
+          <w:rPr>
+            <w:rStyle w:val="Lienhypertexte"/>
+            <w:rFonts w:ascii="Times New Roman" w:eastAsia="Times New Roman" w:hAnsi="Times New Roman" w:cs="Times New Roman"/>
+            <w:color w:val="0D0D0D" w:themeColor="text1" w:themeTint="F2"/>
+            <w:sz w:val="24"/>
+            <w:szCs w:val="24"/>
+            <w:u w:val="none"/>
+          </w:rPr>
+          <w:t>/61639802.cms</w:t>
         </w:r>
       </w:hyperlink>
       <w:r>
@@ -5309,7 +7171,7 @@
         </w:rPr>
         <w:tab/>
       </w:r>
-      <w:hyperlink r:id="rId25">
+      <w:hyperlink r:id="rId26">
         <w:r>
           <w:rPr>
             <w:rFonts w:ascii="Times New Roman" w:eastAsia="Times New Roman" w:hAnsi="Times New Roman" w:cs="Times New Roman"/>
@@ -5370,7 +7232,27 @@
           <w:sz w:val="24"/>
           <w:szCs w:val="24"/>
         </w:rPr>
-        <w:t xml:space="preserve">Uploaded by EmpireJS, </w:t>
+        <w:t xml:space="preserve">Uploaded by </w:t>
+      </w:r>
+      <w:proofErr w:type="spellStart"/>
+      <w:r>
+        <w:rPr>
+          <w:rFonts w:ascii="Times New Roman" w:eastAsia="Times New Roman" w:hAnsi="Times New Roman" w:cs="Times New Roman"/>
+          <w:color w:val="0D0D0D" w:themeColor="text1" w:themeTint="F2"/>
+          <w:sz w:val="24"/>
+          <w:szCs w:val="24"/>
+        </w:rPr>
+        <w:t>EmpireJS</w:t>
+      </w:r>
+      <w:proofErr w:type="spellEnd"/>
+      <w:r>
+        <w:rPr>
+          <w:rFonts w:ascii="Times New Roman" w:eastAsia="Times New Roman" w:hAnsi="Times New Roman" w:cs="Times New Roman"/>
+          <w:color w:val="0D0D0D" w:themeColor="text1" w:themeTint="F2"/>
+          <w:sz w:val="24"/>
+          <w:szCs w:val="24"/>
+        </w:rPr>
+        <w:t xml:space="preserve">, </w:t>
       </w:r>
       <w:r>
         <w:rPr>
@@ -5400,7 +7282,7 @@
         </w:rPr>
         <w:tab/>
       </w:r>
-      <w:hyperlink r:id="rId26">
+      <w:hyperlink r:id="rId27">
         <w:r>
           <w:rPr>
             <w:rFonts w:ascii="Times New Roman" w:eastAsia="Times New Roman" w:hAnsi="Times New Roman" w:cs="Times New Roman"/>
@@ -5509,7 +7391,7 @@
             <w:noProof/>
             <w:lang w:val="fr-FR"/>
           </w:rPr>
-          <w:t>26</w:t>
+          <w:t>27</w:t>
         </w:r>
         <w:r>
           <w:fldChar w:fldCharType="end"/>
@@ -7406,6 +9288,11 @@
       <w:szCs w:val="24"/>
     </w:rPr>
   </w:style>
+  <w:style w:type="character" w:customStyle="1" w:styleId="myxfac">
+    <w:name w:val="myxfac"/>
+    <w:basedOn w:val="Policepardfaut"/>
+    <w:rsid w:val="00011CA8"/>
+  </w:style>
 </w:styles>
 </file>
 
@@ -7734,7 +9621,7 @@
 </file>
 
 <file path=customXml/itemProps1.xml><?xml version="1.0" encoding="utf-8"?>
-<ds:datastoreItem xmlns:ds="http://schemas.openxmlformats.org/officeDocument/2006/customXml" ds:itemID="{EA78FB96-4379-4498-82A8-764F4EE2A8FB}">
+<ds:datastoreItem xmlns:ds="http://schemas.openxmlformats.org/officeDocument/2006/customXml" ds:itemID="{DDC22C08-40BB-41A9-A7B5-6E9599177CB6}">
   <ds:schemaRefs>
     <ds:schemaRef ds:uri="http://schemas.openxmlformats.org/officeDocument/2006/bibliography"/>
   </ds:schemaRefs>

</xml_diff>

<commit_message>
Add  and analyze question 6 in part 2
</commit_message>
<xml_diff>
--- a/FYP Ettalibi kamal - Part one and part two.docx
+++ b/FYP Ettalibi kamal - Part one and part two.docx
@@ -216,25 +216,31 @@
           <w:sz w:val="26"/>
           <w:szCs w:val="26"/>
         </w:rPr>
-        <w:t xml:space="preserve">IBN Zohr </w:t>
-      </w:r>
-      <w:proofErr w:type="spellStart"/>
+        <w:t>Ibn</w:t>
+      </w:r>
       <w:r>
         <w:rPr>
           <w:rFonts w:ascii="Times New Roman" w:eastAsia="Times New Roman" w:hAnsi="Times New Roman" w:cs="Times New Roman"/>
           <w:sz w:val="26"/>
           <w:szCs w:val="26"/>
         </w:rPr>
-        <w:t>Univerity</w:t>
-      </w:r>
-      <w:proofErr w:type="spellEnd"/>
+        <w:t xml:space="preserve"> Zohr Univer</w:t>
+      </w:r>
       <w:r>
         <w:rPr>
           <w:rFonts w:ascii="Times New Roman" w:eastAsia="Times New Roman" w:hAnsi="Times New Roman" w:cs="Times New Roman"/>
           <w:sz w:val="26"/>
           <w:szCs w:val="26"/>
         </w:rPr>
-        <w:t xml:space="preserve"> Agadir Morocco.</w:t>
+        <w:t>s</w:t>
+      </w:r>
+      <w:r>
+        <w:rPr>
+          <w:rFonts w:ascii="Times New Roman" w:eastAsia="Times New Roman" w:hAnsi="Times New Roman" w:cs="Times New Roman"/>
+          <w:sz w:val="26"/>
+          <w:szCs w:val="26"/>
+        </w:rPr>
+        <w:t>ity Agadir Morocco.</w:t>
       </w:r>
     </w:p>
     <w:p>
@@ -1627,25 +1633,7 @@
           <w:szCs w:val="25"/>
         </w:rPr>
         <w:tab/>
-        <w:t>Altogether computer science and information technology are complementary fields of work and research. Which is “an interesting field. It integrates knowledge and skills from several areas of study.” (</w:t>
-      </w:r>
-      <w:proofErr w:type="spellStart"/>
-      <w:r>
-        <w:rPr>
-          <w:rFonts w:ascii="Times New Roman" w:eastAsia="Times New Roman" w:hAnsi="Times New Roman" w:cs="Times New Roman"/>
-          <w:sz w:val="25"/>
-          <w:szCs w:val="25"/>
-        </w:rPr>
-        <w:t>Beaubouef</w:t>
-      </w:r>
-      <w:proofErr w:type="spellEnd"/>
-      <w:r>
-        <w:rPr>
-          <w:rFonts w:ascii="Times New Roman" w:eastAsia="Times New Roman" w:hAnsi="Times New Roman" w:cs="Times New Roman"/>
-          <w:sz w:val="25"/>
-          <w:szCs w:val="25"/>
-        </w:rPr>
-        <w:t xml:space="preserve"> 1).</w:t>
+        <w:t>Altogether computer science and information technology are complementary fields of work and research. Which is “an interesting field. It integrates knowledge and skills from several areas of study.” (Beaubouef 1).</w:t>
       </w:r>
     </w:p>
     <w:p>
@@ -1777,18 +1765,8 @@
           <w:sz w:val="25"/>
           <w:szCs w:val="25"/>
         </w:rPr>
-        <w:t xml:space="preserve"> technology nowadays plays a major role in all other sectors of the economy which become a requirement for success and competition in the market. Students and self IT learners need to understand that “information technology encompasses within itself a number of aspects and must be encouraged to bring their career forward in the same.”  (“What is information technology”</w:t>
-      </w:r>
-      <w:proofErr w:type="gramStart"/>
-      <w:r>
-        <w:rPr>
-          <w:rFonts w:ascii="Times New Roman" w:eastAsia="Times New Roman" w:hAnsi="Times New Roman" w:cs="Times New Roman"/>
-          <w:sz w:val="25"/>
-          <w:szCs w:val="25"/>
-        </w:rPr>
-        <w:t>)</w:t>
-      </w:r>
-      <w:proofErr w:type="gramEnd"/>
+        <w:t xml:space="preserve"> technology nowadays plays a major role in all other sectors of the economy which become a requirement for success and competition in the market. Students and self IT learners need to understand that “information technology encompasses within itself a number of aspects and must be encouraged to bring their career forward in the same.”  (“What is information technology”)</w:t>
+      </w:r>
     </w:p>
     <w:p>
       <w:pPr>
@@ -4057,12 +4035,22 @@
       <w:pPr>
         <w:spacing w:line="480" w:lineRule="auto"/>
         <w:rPr>
+          <w:noProof/>
+          <w:color w:val="000000"/>
+          <w:bdr w:val="none" w:sz="0" w:space="0" w:color="auto" w:frame="1"/>
+          <w:lang w:val="en-US"/>
+        </w:rPr>
+      </w:pPr>
+      <w:r>
+        <w:rPr>
           <w:rFonts w:ascii="Times New Roman" w:eastAsia="Times New Roman" w:hAnsi="Times New Roman" w:cs="Times New Roman"/>
           <w:b/>
           <w:sz w:val="28"/>
           <w:szCs w:val="28"/>
         </w:rPr>
-      </w:pPr>
+        <w:lastRenderedPageBreak/>
+        <w:t>Q</w:t>
+      </w:r>
       <w:r>
         <w:rPr>
           <w:rFonts w:ascii="Times New Roman" w:eastAsia="Times New Roman" w:hAnsi="Times New Roman" w:cs="Times New Roman"/>
@@ -4070,8 +4058,7 @@
           <w:sz w:val="28"/>
           <w:szCs w:val="28"/>
         </w:rPr>
-        <w:lastRenderedPageBreak/>
-        <w:t>Q</w:t>
+        <w:t xml:space="preserve">uestion 1: How do you study computer </w:t>
       </w:r>
       <w:r>
         <w:rPr>
@@ -4080,21 +4067,13 @@
           <w:sz w:val="28"/>
           <w:szCs w:val="28"/>
         </w:rPr>
-        <w:t xml:space="preserve">uestion 1: How do you study computer </w:t>
-      </w:r>
-      <w:r>
-        <w:rPr>
-          <w:rFonts w:ascii="Times New Roman" w:eastAsia="Times New Roman" w:hAnsi="Times New Roman" w:cs="Times New Roman"/>
-          <w:b/>
-          <w:sz w:val="28"/>
-          <w:szCs w:val="28"/>
-        </w:rPr>
         <w:t>science?</w:t>
       </w:r>
     </w:p>
     <w:p>
       <w:pPr>
         <w:spacing w:line="480" w:lineRule="auto"/>
+        <w:jc w:val="center"/>
         <w:rPr>
           <w:rFonts w:ascii="Times New Roman" w:eastAsia="Times New Roman" w:hAnsi="Times New Roman" w:cs="Times New Roman"/>
           <w:b/>
@@ -4111,8 +4090,8 @@
         </w:rPr>
         <w:drawing>
           <wp:inline distT="0" distB="0" distL="0" distR="0">
-            <wp:extent cx="6073546" cy="3095625"/>
-            <wp:effectExtent l="19050" t="19050" r="22860" b="9525"/>
+            <wp:extent cx="5830259" cy="2349648"/>
+            <wp:effectExtent l="19050" t="19050" r="18415" b="12700"/>
             <wp:docPr id="2" name="Image 2" descr="Forms response chart. Question title: How do you study it (computer science)?. Number of responses: 24 responses."/>
             <wp:cNvGraphicFramePr>
               <a:graphicFrameLocks xmlns:a="http://schemas.openxmlformats.org/drawingml/2006/main" noChangeAspect="1"/>
@@ -4134,13 +4113,396 @@
                         </a:ext>
                       </a:extLst>
                     </a:blip>
-                    <a:srcRect r="17308"/>
+                    <a:srcRect t="14312" r="17308" b="6618"/>
                     <a:stretch/>
                   </pic:blipFill>
                   <pic:spPr bwMode="auto">
                     <a:xfrm>
                       <a:off x="0" y="0"/>
-                      <a:ext cx="6073546" cy="3095625"/>
+                      <a:ext cx="5830604" cy="2349787"/>
+                    </a:xfrm>
+                    <a:prstGeom prst="rect">
+                      <a:avLst/>
+                    </a:prstGeom>
+                    <a:noFill/>
+                    <a:ln w="12700" cap="flat" cmpd="sng" algn="ctr">
+                      <a:solidFill>
+                        <a:sysClr val="windowText" lastClr="000000">
+                          <a:lumMod val="50000"/>
+                          <a:lumOff val="50000"/>
+                        </a:sysClr>
+                      </a:solidFill>
+                      <a:prstDash val="solid"/>
+                      <a:round/>
+                      <a:headEnd type="none" w="med" len="med"/>
+                      <a:tailEnd type="none" w="med" len="med"/>
+                    </a:ln>
+                    <a:extLst>
+                      <a:ext uri="{53640926-AAD7-44D8-BBD7-CCE9431645EC}">
+                        <a14:shadowObscured xmlns:a14="http://schemas.microsoft.com/office/drawing/2010/main"/>
+                      </a:ext>
+                    </a:extLst>
+                  </pic:spPr>
+                </pic:pic>
+              </a:graphicData>
+            </a:graphic>
+          </wp:inline>
+        </w:drawing>
+      </w:r>
+    </w:p>
+    <w:p>
+      <w:pPr>
+        <w:spacing w:line="480" w:lineRule="auto"/>
+        <w:jc w:val="both"/>
+        <w:rPr>
+          <w:rFonts w:ascii="Times New Roman" w:eastAsia="Times New Roman" w:hAnsi="Times New Roman" w:cs="Times New Roman"/>
+          <w:color w:val="000000"/>
+          <w:sz w:val="25"/>
+          <w:szCs w:val="25"/>
+          <w:lang w:val="en-US"/>
+        </w:rPr>
+      </w:pPr>
+      <w:r>
+        <w:rPr>
+          <w:rFonts w:ascii="Times New Roman" w:eastAsia="Times New Roman" w:hAnsi="Times New Roman" w:cs="Times New Roman"/>
+          <w:color w:val="000000"/>
+          <w:sz w:val="25"/>
+          <w:szCs w:val="25"/>
+          <w:lang w:val="en-US"/>
+        </w:rPr>
+        <w:t>According to these results 45% of 24 students, are studying computer science in school which means they are attending classes whereas 41% of students are self-learners which refers to that they learn computer science technologies and disciplines using the free online courses that are available o</w:t>
+      </w:r>
+      <w:r>
+        <w:rPr>
+          <w:rFonts w:ascii="Times New Roman" w:eastAsia="Times New Roman" w:hAnsi="Times New Roman" w:cs="Times New Roman"/>
+          <w:color w:val="000000"/>
+          <w:sz w:val="25"/>
+          <w:szCs w:val="25"/>
+          <w:lang w:val="en-US"/>
+        </w:rPr>
+        <w:t>n the internet,</w:t>
+      </w:r>
+      <w:r>
+        <w:rPr>
+          <w:rFonts w:ascii="Times New Roman" w:eastAsia="Times New Roman" w:hAnsi="Times New Roman" w:cs="Times New Roman"/>
+          <w:color w:val="000000"/>
+          <w:sz w:val="25"/>
+          <w:szCs w:val="25"/>
+          <w:lang w:val="en-US"/>
+        </w:rPr>
+        <w:t xml:space="preserve"> </w:t>
+      </w:r>
+      <w:r>
+        <w:rPr>
+          <w:rFonts w:ascii="Times New Roman" w:eastAsia="Times New Roman" w:hAnsi="Times New Roman" w:cs="Times New Roman"/>
+          <w:color w:val="000000"/>
+          <w:sz w:val="25"/>
+          <w:szCs w:val="25"/>
+          <w:lang w:val="en-US"/>
+        </w:rPr>
+        <w:t>w</w:t>
+      </w:r>
+      <w:r>
+        <w:rPr>
+          <w:rFonts w:ascii="Times New Roman" w:eastAsia="Times New Roman" w:hAnsi="Times New Roman" w:cs="Times New Roman"/>
+          <w:color w:val="000000"/>
+          <w:sz w:val="25"/>
+          <w:szCs w:val="25"/>
+          <w:lang w:val="en-US"/>
+        </w:rPr>
+        <w:t>here</w:t>
+      </w:r>
+      <w:r>
+        <w:rPr>
+          <w:rFonts w:ascii="Times New Roman" w:eastAsia="Times New Roman" w:hAnsi="Times New Roman" w:cs="Times New Roman"/>
+          <w:color w:val="000000"/>
+          <w:sz w:val="25"/>
+          <w:szCs w:val="25"/>
+          <w:lang w:val="en-US"/>
+        </w:rPr>
+        <w:t>a</w:t>
+      </w:r>
+      <w:r>
+        <w:rPr>
+          <w:rFonts w:ascii="Times New Roman" w:eastAsia="Times New Roman" w:hAnsi="Times New Roman" w:cs="Times New Roman"/>
+          <w:color w:val="000000"/>
+          <w:sz w:val="25"/>
+          <w:szCs w:val="25"/>
+          <w:lang w:val="en-US"/>
+        </w:rPr>
+        <w:t>s 12.5% of students are involved in an online program or course. We can conclude that most of the informants have a computer science background and they are in one way or another interested in the field.</w:t>
+      </w:r>
+    </w:p>
+    <w:p>
+      <w:pPr>
+        <w:spacing w:line="480" w:lineRule="auto"/>
+        <w:jc w:val="both"/>
+        <w:rPr>
+          <w:rFonts w:ascii="Times New Roman" w:eastAsia="Times New Roman" w:hAnsi="Times New Roman" w:cs="Times New Roman"/>
+          <w:color w:val="000000"/>
+          <w:sz w:val="25"/>
+          <w:szCs w:val="25"/>
+          <w:lang w:val="en-US"/>
+        </w:rPr>
+      </w:pPr>
+    </w:p>
+    <w:p>
+      <w:pPr>
+        <w:spacing w:line="480" w:lineRule="auto"/>
+        <w:rPr>
+          <w:rFonts w:ascii="Times New Roman" w:eastAsia="Times New Roman" w:hAnsi="Times New Roman" w:cs="Times New Roman"/>
+          <w:b/>
+          <w:sz w:val="28"/>
+          <w:szCs w:val="28"/>
+        </w:rPr>
+      </w:pPr>
+      <w:r>
+        <w:rPr>
+          <w:rFonts w:ascii="Times New Roman" w:eastAsia="Times New Roman" w:hAnsi="Times New Roman" w:cs="Times New Roman"/>
+          <w:b/>
+          <w:sz w:val="28"/>
+          <w:szCs w:val="28"/>
+        </w:rPr>
+        <w:t>Q</w:t>
+      </w:r>
+      <w:r>
+        <w:rPr>
+          <w:rFonts w:ascii="Times New Roman" w:eastAsia="Times New Roman" w:hAnsi="Times New Roman" w:cs="Times New Roman"/>
+          <w:b/>
+          <w:sz w:val="28"/>
+          <w:szCs w:val="28"/>
+        </w:rPr>
+        <w:t xml:space="preserve">uestion 2: </w:t>
+      </w:r>
+      <w:r>
+        <w:rPr>
+          <w:rFonts w:ascii="Times New Roman" w:eastAsia="Times New Roman" w:hAnsi="Times New Roman" w:cs="Times New Roman"/>
+          <w:b/>
+          <w:sz w:val="28"/>
+          <w:szCs w:val="28"/>
+        </w:rPr>
+        <w:t>Do you need to know English as a software developer?</w:t>
+      </w:r>
+    </w:p>
+    <w:p>
+      <w:pPr>
+        <w:spacing w:line="480" w:lineRule="auto"/>
+        <w:jc w:val="center"/>
+        <w:rPr>
+          <w:rFonts w:ascii="Times New Roman" w:eastAsia="Times New Roman" w:hAnsi="Times New Roman" w:cs="Times New Roman"/>
+          <w:b/>
+          <w:sz w:val="28"/>
+          <w:szCs w:val="28"/>
+        </w:rPr>
+      </w:pPr>
+      <w:r>
+        <w:rPr>
+          <w:noProof/>
+          <w:color w:val="000000"/>
+          <w:bdr w:val="none" w:sz="0" w:space="0" w:color="auto" w:frame="1"/>
+          <w:lang w:val="fr-FR"/>
+        </w:rPr>
+        <w:drawing>
+          <wp:inline distT="0" distB="0" distL="0" distR="0">
+            <wp:extent cx="5147698" cy="2222205"/>
+            <wp:effectExtent l="19050" t="19050" r="15240" b="26035"/>
+            <wp:docPr id="1" name="Image 1" descr="Forms response chart. Question title: Do you need to know English as a software developer ?. Number of responses: 26 responses."/>
+            <wp:cNvGraphicFramePr>
+              <a:graphicFrameLocks xmlns:a="http://schemas.openxmlformats.org/drawingml/2006/main" noChangeAspect="1"/>
+            </wp:cNvGraphicFramePr>
+            <a:graphic xmlns:a="http://schemas.openxmlformats.org/drawingml/2006/main">
+              <a:graphicData uri="http://schemas.openxmlformats.org/drawingml/2006/picture">
+                <pic:pic xmlns:pic="http://schemas.openxmlformats.org/drawingml/2006/picture">
+                  <pic:nvPicPr>
+                    <pic:cNvPr id="0" name="Picture 1" descr="Forms response chart. Question title: Do you need to know English as a software developer ?. Number of responses: 26 responses."/>
+                    <pic:cNvPicPr>
+                      <a:picLocks noChangeAspect="1" noChangeArrowheads="1"/>
+                    </pic:cNvPicPr>
+                  </pic:nvPicPr>
+                  <pic:blipFill rotWithShape="1">
+                    <a:blip r:embed="rId10">
+                      <a:extLst>
+                        <a:ext uri="{28A0092B-C50C-407E-A947-70E740481C1C}">
+                          <a14:useLocalDpi xmlns:a14="http://schemas.microsoft.com/office/drawing/2010/main" val="0"/>
+                        </a:ext>
+                      </a:extLst>
+                    </a:blip>
+                    <a:srcRect t="14533" r="23237" b="6844"/>
+                    <a:stretch/>
+                  </pic:blipFill>
+                  <pic:spPr bwMode="auto">
+                    <a:xfrm>
+                      <a:off x="0" y="0"/>
+                      <a:ext cx="5181556" cy="2236821"/>
+                    </a:xfrm>
+                    <a:prstGeom prst="rect">
+                      <a:avLst/>
+                    </a:prstGeom>
+                    <a:noFill/>
+                    <a:ln w="12700" cap="flat" cmpd="sng" algn="ctr">
+                      <a:solidFill>
+                        <a:sysClr val="windowText" lastClr="000000">
+                          <a:lumMod val="50000"/>
+                          <a:lumOff val="50000"/>
+                        </a:sysClr>
+                      </a:solidFill>
+                      <a:prstDash val="solid"/>
+                      <a:round/>
+                      <a:headEnd type="none" w="med" len="med"/>
+                      <a:tailEnd type="none" w="med" len="med"/>
+                    </a:ln>
+                    <a:extLst>
+                      <a:ext uri="{53640926-AAD7-44D8-BBD7-CCE9431645EC}">
+                        <a14:shadowObscured xmlns:a14="http://schemas.microsoft.com/office/drawing/2010/main"/>
+                      </a:ext>
+                    </a:extLst>
+                  </pic:spPr>
+                </pic:pic>
+              </a:graphicData>
+            </a:graphic>
+          </wp:inline>
+        </w:drawing>
+      </w:r>
+    </w:p>
+    <w:p>
+      <w:pPr>
+        <w:spacing w:line="480" w:lineRule="auto"/>
+        <w:jc w:val="both"/>
+        <w:rPr>
+          <w:rFonts w:ascii="Times New Roman" w:eastAsia="Times New Roman" w:hAnsi="Times New Roman" w:cs="Times New Roman"/>
+          <w:b/>
+          <w:sz w:val="28"/>
+          <w:szCs w:val="28"/>
+        </w:rPr>
+      </w:pPr>
+      <w:r>
+        <w:rPr>
+          <w:rFonts w:ascii="Times New Roman" w:eastAsia="Times New Roman" w:hAnsi="Times New Roman" w:cs="Times New Roman"/>
+          <w:color w:val="000000"/>
+          <w:sz w:val="25"/>
+          <w:szCs w:val="25"/>
+          <w:lang w:val="en-US"/>
+        </w:rPr>
+        <w:lastRenderedPageBreak/>
+        <w:t>According to the results, 100% of all the 26 students respond with a positive answer, meaning that they all believe that English language skills are necessary for a software developer. Software development is a branch of computer science (Chapter 3 section). So we can say that this conviction can be a strong motivator for students to learn English and shift their focus to English more than other languages.</w:t>
+      </w:r>
+    </w:p>
+    <w:p>
+      <w:pPr>
+        <w:spacing w:line="480" w:lineRule="auto"/>
+        <w:rPr>
+          <w:rFonts w:ascii="Times New Roman" w:eastAsia="Times New Roman" w:hAnsi="Times New Roman" w:cs="Times New Roman"/>
+          <w:b/>
+          <w:sz w:val="28"/>
+          <w:szCs w:val="28"/>
+        </w:rPr>
+      </w:pPr>
+    </w:p>
+    <w:p>
+      <w:pPr>
+        <w:spacing w:line="480" w:lineRule="auto"/>
+        <w:rPr>
+          <w:noProof/>
+          <w:color w:val="000000"/>
+          <w:bdr w:val="none" w:sz="0" w:space="0" w:color="auto" w:frame="1"/>
+          <w:lang w:val="en-US"/>
+        </w:rPr>
+      </w:pPr>
+      <w:r>
+        <w:rPr>
+          <w:rFonts w:ascii="Times New Roman" w:eastAsia="Times New Roman" w:hAnsi="Times New Roman" w:cs="Times New Roman"/>
+          <w:b/>
+          <w:sz w:val="28"/>
+          <w:szCs w:val="28"/>
+        </w:rPr>
+        <w:t>Q</w:t>
+      </w:r>
+      <w:r>
+        <w:rPr>
+          <w:rFonts w:ascii="Times New Roman" w:eastAsia="Times New Roman" w:hAnsi="Times New Roman" w:cs="Times New Roman"/>
+          <w:b/>
+          <w:sz w:val="28"/>
+          <w:szCs w:val="28"/>
+        </w:rPr>
+        <w:t>uestion 3</w:t>
+      </w:r>
+      <w:r>
+        <w:rPr>
+          <w:rFonts w:ascii="Times New Roman" w:eastAsia="Times New Roman" w:hAnsi="Times New Roman" w:cs="Times New Roman"/>
+          <w:b/>
+          <w:sz w:val="28"/>
+          <w:szCs w:val="28"/>
+        </w:rPr>
+        <w:t>:</w:t>
+      </w:r>
+      <w:r>
+        <w:rPr>
+          <w:rFonts w:ascii="Times New Roman" w:eastAsia="Times New Roman" w:hAnsi="Times New Roman" w:cs="Times New Roman"/>
+          <w:b/>
+          <w:sz w:val="28"/>
+          <w:szCs w:val="28"/>
+        </w:rPr>
+        <w:t xml:space="preserve"> </w:t>
+      </w:r>
+      <w:r>
+        <w:rPr>
+          <w:rFonts w:ascii="Times New Roman" w:eastAsia="Times New Roman" w:hAnsi="Times New Roman" w:cs="Times New Roman"/>
+          <w:b/>
+          <w:sz w:val="28"/>
+          <w:szCs w:val="28"/>
+        </w:rPr>
+        <w:t>Do you think English language skills will help you in your career?</w:t>
+      </w:r>
+    </w:p>
+    <w:p>
+      <w:pPr>
+        <w:spacing w:line="480" w:lineRule="auto"/>
+        <w:rPr>
+          <w:rFonts w:ascii="Times New Roman" w:eastAsia="Times New Roman" w:hAnsi="Times New Roman" w:cs="Times New Roman"/>
+          <w:b/>
+          <w:sz w:val="28"/>
+          <w:szCs w:val="28"/>
+        </w:rPr>
+      </w:pPr>
+      <w:r>
+        <w:rPr>
+          <w:noProof/>
+          <w:color w:val="000000"/>
+          <w:bdr w:val="none" w:sz="0" w:space="0" w:color="auto" w:frame="1"/>
+          <w:lang w:val="fr-FR"/>
+        </w:rPr>
+        <w:drawing>
+          <wp:inline distT="0" distB="0" distL="0" distR="0">
+            <wp:extent cx="5963858" cy="2573079"/>
+            <wp:effectExtent l="19050" t="19050" r="18415" b="17780"/>
+            <wp:docPr id="3" name="Image 3" descr="Forms response chart. Question title: Do you think English language skills will help you in your career ?. Number of responses: 26 responses."/>
+            <wp:cNvGraphicFramePr>
+              <a:graphicFrameLocks xmlns:a="http://schemas.openxmlformats.org/drawingml/2006/main" noChangeAspect="1"/>
+            </wp:cNvGraphicFramePr>
+            <a:graphic xmlns:a="http://schemas.openxmlformats.org/drawingml/2006/main">
+              <a:graphicData uri="http://schemas.openxmlformats.org/drawingml/2006/picture">
+                <pic:pic xmlns:pic="http://schemas.openxmlformats.org/drawingml/2006/picture">
+                  <pic:nvPicPr>
+                    <pic:cNvPr id="0" name="Picture 3" descr="Forms response chart. Question title: Do you think English language skills will help you in your career ?. Number of responses: 26 responses."/>
+                    <pic:cNvPicPr>
+                      <a:picLocks noChangeAspect="1" noChangeArrowheads="1"/>
+                    </pic:cNvPicPr>
+                  </pic:nvPicPr>
+                  <pic:blipFill rotWithShape="1">
+                    <a:blip r:embed="rId11">
+                      <a:extLst>
+                        <a:ext uri="{28A0092B-C50C-407E-A947-70E740481C1C}">
+                          <a14:useLocalDpi xmlns:a14="http://schemas.microsoft.com/office/drawing/2010/main" val="0"/>
+                        </a:ext>
+                      </a:extLst>
+                    </a:blip>
+                    <a:srcRect t="14148" r="20214" b="4324"/>
+                    <a:stretch/>
+                  </pic:blipFill>
+                  <pic:spPr bwMode="auto">
+                    <a:xfrm>
+                      <a:off x="0" y="0"/>
+                      <a:ext cx="5975977" cy="2578308"/>
                     </a:xfrm>
                     <a:prstGeom prst="rect">
                       <a:avLst/>
@@ -4186,7 +4548,7 @@
           <w:szCs w:val="25"/>
           <w:lang w:val="en-US"/>
         </w:rPr>
-        <w:t>According to these results 45% of 24 students, are studying computer science in school which means they are attending classes whereas 41% of students are self-learners which refers to that they learn computer science technologies and disciplines using the free online courses that are available o</w:t>
+        <w:t xml:space="preserve">The result shows that 88.5% of students say yes, while 7.7% say maybe, and 3.8% said no. which means 23 people agree that the English language is important for perusing a successful career in the field of computer science and Information technology. From these results, we can conclude that socioeconomic factors can play a huge role in the dominance of a language. The social and economic factors are always responsible for shifting language in a </w:t>
       </w:r>
       <w:r>
         <w:rPr>
@@ -4196,7 +4558,7 @@
           <w:szCs w:val="25"/>
           <w:lang w:val="en-US"/>
         </w:rPr>
-        <w:t>n the internet,</w:t>
+        <w:t xml:space="preserve">society, </w:t>
       </w:r>
       <w:r>
         <w:rPr>
@@ -4206,7 +4568,7 @@
           <w:szCs w:val="25"/>
           <w:lang w:val="en-US"/>
         </w:rPr>
-        <w:t xml:space="preserve"> </w:t>
+        <w:t xml:space="preserve">which happens because members of a society tend to use </w:t>
       </w:r>
       <w:r>
         <w:rPr>
@@ -4216,7 +4578,7 @@
           <w:szCs w:val="25"/>
           <w:lang w:val="en-US"/>
         </w:rPr>
-        <w:t>w</w:t>
+        <w:t xml:space="preserve">the </w:t>
       </w:r>
       <w:r>
         <w:rPr>
@@ -4226,7 +4588,7 @@
           <w:szCs w:val="25"/>
           <w:lang w:val="en-US"/>
         </w:rPr>
-        <w:t>here</w:t>
+        <w:t xml:space="preserve">language that is more prestigious </w:t>
       </w:r>
       <w:r>
         <w:rPr>
@@ -4236,7 +4598,7 @@
           <w:szCs w:val="25"/>
           <w:lang w:val="en-US"/>
         </w:rPr>
-        <w:t>a</w:t>
+        <w:t xml:space="preserve">and powerful in a working domain. </w:t>
       </w:r>
       <w:r>
         <w:rPr>
@@ -4246,19 +4608,7 @@
           <w:szCs w:val="25"/>
           <w:lang w:val="en-US"/>
         </w:rPr>
-        <w:t>s 12.5% of students are involved in an online program or course. We can conclude that m</w:t>
-      </w:r>
-      <w:bookmarkStart w:id="4" w:name="_GoBack"/>
-      <w:bookmarkEnd w:id="4"/>
-      <w:r>
-        <w:rPr>
-          <w:rFonts w:ascii="Times New Roman" w:eastAsia="Times New Roman" w:hAnsi="Times New Roman" w:cs="Times New Roman"/>
-          <w:color w:val="000000"/>
-          <w:sz w:val="25"/>
-          <w:szCs w:val="25"/>
-          <w:lang w:val="en-US"/>
-        </w:rPr>
-        <w:t>ost of the informants have a computer science background and they are in one way or another interested in the field.</w:t>
+        <w:t>(Chapter 1, Section1).</w:t>
       </w:r>
     </w:p>
     <w:p>
@@ -4275,49 +4625,236 @@
     <w:p>
       <w:pPr>
         <w:spacing w:line="480" w:lineRule="auto"/>
+        <w:rPr>
+          <w:rFonts w:ascii="Times New Roman" w:eastAsia="Times New Roman" w:hAnsi="Times New Roman" w:cs="Times New Roman"/>
+          <w:b/>
+          <w:sz w:val="28"/>
+          <w:szCs w:val="28"/>
+        </w:rPr>
+      </w:pPr>
+      <w:r>
+        <w:rPr>
+          <w:rFonts w:ascii="Times New Roman" w:eastAsia="Times New Roman" w:hAnsi="Times New Roman" w:cs="Times New Roman"/>
+          <w:b/>
+          <w:sz w:val="28"/>
+          <w:szCs w:val="28"/>
+        </w:rPr>
+        <w:lastRenderedPageBreak/>
+        <w:t>Q</w:t>
+      </w:r>
+      <w:r>
+        <w:rPr>
+          <w:rFonts w:ascii="Times New Roman" w:eastAsia="Times New Roman" w:hAnsi="Times New Roman" w:cs="Times New Roman"/>
+          <w:b/>
+          <w:sz w:val="28"/>
+          <w:szCs w:val="28"/>
+        </w:rPr>
+        <w:t xml:space="preserve">uestion </w:t>
+      </w:r>
+      <w:r>
+        <w:rPr>
+          <w:rFonts w:ascii="Times New Roman" w:eastAsia="Times New Roman" w:hAnsi="Times New Roman" w:cs="Times New Roman"/>
+          <w:b/>
+          <w:sz w:val="28"/>
+          <w:szCs w:val="28"/>
+        </w:rPr>
+        <w:t>4</w:t>
+      </w:r>
+      <w:r>
+        <w:rPr>
+          <w:rFonts w:ascii="Times New Roman" w:eastAsia="Times New Roman" w:hAnsi="Times New Roman" w:cs="Times New Roman"/>
+          <w:b/>
+          <w:sz w:val="28"/>
+          <w:szCs w:val="28"/>
+        </w:rPr>
+        <w:t>:</w:t>
+      </w:r>
+      <w:r>
+        <w:rPr>
+          <w:rFonts w:ascii="Times New Roman" w:eastAsia="Times New Roman" w:hAnsi="Times New Roman" w:cs="Times New Roman"/>
+          <w:b/>
+          <w:sz w:val="28"/>
+          <w:szCs w:val="28"/>
+        </w:rPr>
+        <w:t xml:space="preserve"> </w:t>
+      </w:r>
+      <w:r>
+        <w:rPr>
+          <w:rFonts w:ascii="Times New Roman" w:eastAsia="Times New Roman" w:hAnsi="Times New Roman" w:cs="Times New Roman"/>
+          <w:b/>
+          <w:sz w:val="28"/>
+          <w:szCs w:val="28"/>
+        </w:rPr>
+        <w:t>What language do you use to sea</w:t>
+      </w:r>
+      <w:r>
+        <w:rPr>
+          <w:rFonts w:ascii="Times New Roman" w:eastAsia="Times New Roman" w:hAnsi="Times New Roman" w:cs="Times New Roman"/>
+          <w:b/>
+          <w:sz w:val="28"/>
+          <w:szCs w:val="28"/>
+        </w:rPr>
+        <w:t>rch in Google for Coding Errors</w:t>
+      </w:r>
+      <w:r>
+        <w:rPr>
+          <w:rFonts w:ascii="Times New Roman" w:eastAsia="Times New Roman" w:hAnsi="Times New Roman" w:cs="Times New Roman"/>
+          <w:b/>
+          <w:sz w:val="28"/>
+          <w:szCs w:val="28"/>
+        </w:rPr>
+        <w:t>?</w:t>
+      </w:r>
+    </w:p>
+    <w:p>
+      <w:pPr>
+        <w:spacing w:line="480" w:lineRule="auto"/>
+        <w:jc w:val="center"/>
+        <w:rPr>
+          <w:rFonts w:ascii="Times New Roman" w:eastAsia="Times New Roman" w:hAnsi="Times New Roman" w:cs="Times New Roman"/>
+          <w:b/>
+          <w:sz w:val="28"/>
+          <w:szCs w:val="28"/>
+          <w:lang w:val="en-US"/>
+        </w:rPr>
+      </w:pPr>
+      <w:r>
         <w:rPr>
           <w:noProof/>
           <w:color w:val="000000"/>
           <w:bdr w:val="none" w:sz="0" w:space="0" w:color="auto" w:frame="1"/>
-          <w:lang w:val="en-US"/>
-        </w:rPr>
-      </w:pPr>
-      <w:r>
+          <w:lang w:val="fr-FR"/>
+        </w:rPr>
+        <w:drawing>
+          <wp:inline distT="0" distB="0" distL="0" distR="0" wp14:anchorId="620CD543" wp14:editId="38C1A23B">
+            <wp:extent cx="5885864" cy="2392324"/>
+            <wp:effectExtent l="19050" t="19050" r="19685" b="27305"/>
+            <wp:docPr id="4" name="Image 4" descr="Forms response chart. Question title: What language do you use to search in Google for Coding Errors ?. Number of responses: 26 responses."/>
+            <wp:cNvGraphicFramePr>
+              <a:graphicFrameLocks xmlns:a="http://schemas.openxmlformats.org/drawingml/2006/main" noChangeAspect="1"/>
+            </wp:cNvGraphicFramePr>
+            <a:graphic xmlns:a="http://schemas.openxmlformats.org/drawingml/2006/main">
+              <a:graphicData uri="http://schemas.openxmlformats.org/drawingml/2006/picture">
+                <pic:pic xmlns:pic="http://schemas.openxmlformats.org/drawingml/2006/picture">
+                  <pic:nvPicPr>
+                    <pic:cNvPr id="0" name="Picture 3" descr="Forms response chart. Question title: What language do you use to search in Google for Coding Errors ?. Number of responses: 26 responses."/>
+                    <pic:cNvPicPr>
+                      <a:picLocks noChangeAspect="1" noChangeArrowheads="1"/>
+                    </pic:cNvPicPr>
+                  </pic:nvPicPr>
+                  <pic:blipFill rotWithShape="1">
+                    <a:blip r:embed="rId12">
+                      <a:extLst>
+                        <a:ext uri="{28A0092B-C50C-407E-A947-70E740481C1C}">
+                          <a14:useLocalDpi xmlns:a14="http://schemas.microsoft.com/office/drawing/2010/main" val="0"/>
+                        </a:ext>
+                      </a:extLst>
+                    </a:blip>
+                    <a:srcRect t="14802" r="16507" b="4681"/>
+                    <a:stretch/>
+                  </pic:blipFill>
+                  <pic:spPr bwMode="auto">
+                    <a:xfrm>
+                      <a:off x="0" y="0"/>
+                      <a:ext cx="5909098" cy="2401767"/>
+                    </a:xfrm>
+                    <a:prstGeom prst="rect">
+                      <a:avLst/>
+                    </a:prstGeom>
+                    <a:noFill/>
+                    <a:ln w="12700" cap="flat" cmpd="sng" algn="ctr">
+                      <a:solidFill>
+                        <a:sysClr val="windowText" lastClr="000000">
+                          <a:lumMod val="50000"/>
+                          <a:lumOff val="50000"/>
+                        </a:sysClr>
+                      </a:solidFill>
+                      <a:prstDash val="solid"/>
+                      <a:round/>
+                      <a:headEnd type="none" w="med" len="med"/>
+                      <a:tailEnd type="none" w="med" len="med"/>
+                    </a:ln>
+                    <a:extLst>
+                      <a:ext uri="{53640926-AAD7-44D8-BBD7-CCE9431645EC}">
+                        <a14:shadowObscured xmlns:a14="http://schemas.microsoft.com/office/drawing/2010/main"/>
+                      </a:ext>
+                    </a:extLst>
+                  </pic:spPr>
+                </pic:pic>
+              </a:graphicData>
+            </a:graphic>
+          </wp:inline>
+        </w:drawing>
+      </w:r>
+    </w:p>
+    <w:p>
+      <w:pPr>
+        <w:spacing w:line="480" w:lineRule="auto"/>
+        <w:jc w:val="center"/>
         <w:rPr>
           <w:rFonts w:ascii="Times New Roman" w:eastAsia="Times New Roman" w:hAnsi="Times New Roman" w:cs="Times New Roman"/>
           <w:b/>
           <w:sz w:val="28"/>
           <w:szCs w:val="28"/>
-        </w:rPr>
-        <w:t>Q</w:t>
-      </w:r>
-      <w:r>
+          <w:lang w:val="en-US"/>
+        </w:rPr>
+      </w:pPr>
+    </w:p>
+    <w:p>
+      <w:pPr>
+        <w:spacing w:line="480" w:lineRule="auto"/>
+        <w:jc w:val="both"/>
+        <w:rPr>
+          <w:rFonts w:ascii="Times New Roman" w:eastAsia="Times New Roman" w:hAnsi="Times New Roman" w:cs="Times New Roman"/>
+          <w:color w:val="000000"/>
+          <w:sz w:val="25"/>
+          <w:szCs w:val="25"/>
+          <w:lang w:val="en-US"/>
+        </w:rPr>
+      </w:pPr>
+      <w:r>
+        <w:rPr>
+          <w:rFonts w:ascii="Times New Roman" w:eastAsia="Times New Roman" w:hAnsi="Times New Roman" w:cs="Times New Roman"/>
+          <w:color w:val="000000"/>
+          <w:sz w:val="25"/>
+          <w:szCs w:val="25"/>
+          <w:lang w:val="en-US"/>
+        </w:rPr>
+        <w:t>The result shows that 92% of students use English for errors solution searching in google, while 3% use Arabic and also 3% use French. As the graph also displays there are no students who use Amazigh or other languages. The result indicates that 24 of 26 students use English when they face errors in Information technologies for instance when programming or dealing with information systems. We can say that most of the computer science documentation and resources can be the reason why most of the informants prefer to use English. Again this can lead to enhancing students English skills.</w:t>
+      </w:r>
+    </w:p>
+    <w:p>
+      <w:pPr>
+        <w:spacing w:line="480" w:lineRule="auto"/>
         <w:rPr>
           <w:rFonts w:ascii="Times New Roman" w:eastAsia="Times New Roman" w:hAnsi="Times New Roman" w:cs="Times New Roman"/>
           <w:b/>
           <w:sz w:val="28"/>
           <w:szCs w:val="28"/>
         </w:rPr>
-        <w:t xml:space="preserve">uestion </w:t>
-      </w:r>
-      <w:r>
+      </w:pPr>
+    </w:p>
+    <w:p>
+      <w:pPr>
+        <w:spacing w:line="480" w:lineRule="auto"/>
         <w:rPr>
           <w:rFonts w:ascii="Times New Roman" w:eastAsia="Times New Roman" w:hAnsi="Times New Roman" w:cs="Times New Roman"/>
           <w:b/>
           <w:sz w:val="28"/>
           <w:szCs w:val="28"/>
         </w:rPr>
-        <w:t xml:space="preserve">2: </w:t>
-      </w:r>
-      <w:r>
+      </w:pPr>
+    </w:p>
+    <w:p>
+      <w:pPr>
+        <w:spacing w:line="480" w:lineRule="auto"/>
         <w:rPr>
           <w:rFonts w:ascii="Times New Roman" w:eastAsia="Times New Roman" w:hAnsi="Times New Roman" w:cs="Times New Roman"/>
           <w:b/>
           <w:sz w:val="28"/>
           <w:szCs w:val="28"/>
         </w:rPr>
-        <w:t>Do you need to know English as a software developer?</w:t>
-      </w:r>
+      </w:pPr>
     </w:p>
     <w:p>
       <w:pPr>
@@ -4329,15 +4866,17 @@
           <w:szCs w:val="28"/>
         </w:rPr>
       </w:pPr>
-      <w:r>
+    </w:p>
+    <w:p>
+      <w:pPr>
+        <w:spacing w:line="480" w:lineRule="auto"/>
         <w:rPr>
           <w:rFonts w:ascii="Times New Roman" w:eastAsia="Times New Roman" w:hAnsi="Times New Roman" w:cs="Times New Roman"/>
           <w:b/>
           <w:sz w:val="28"/>
           <w:szCs w:val="28"/>
         </w:rPr>
-        <w:t xml:space="preserve"> </w:t>
-      </w:r>
+      </w:pPr>
     </w:p>
     <w:p>
       <w:pPr>
@@ -4360,76 +4899,513 @@
           <w:szCs w:val="28"/>
         </w:rPr>
       </w:pPr>
-    </w:p>
-    <w:p>
-      <w:pPr>
-        <w:spacing w:line="480" w:lineRule="auto"/>
+      <w:r>
         <w:rPr>
           <w:rFonts w:ascii="Times New Roman" w:eastAsia="Times New Roman" w:hAnsi="Times New Roman" w:cs="Times New Roman"/>
           <w:b/>
           <w:sz w:val="28"/>
           <w:szCs w:val="28"/>
         </w:rPr>
-      </w:pPr>
-    </w:p>
-    <w:p>
-      <w:pPr>
-        <w:spacing w:line="480" w:lineRule="auto"/>
+        <w:lastRenderedPageBreak/>
+        <w:t>Q</w:t>
+      </w:r>
+      <w:r>
         <w:rPr>
           <w:rFonts w:ascii="Times New Roman" w:eastAsia="Times New Roman" w:hAnsi="Times New Roman" w:cs="Times New Roman"/>
           <w:b/>
           <w:sz w:val="28"/>
           <w:szCs w:val="28"/>
         </w:rPr>
-      </w:pPr>
-    </w:p>
-    <w:p>
-      <w:pPr>
-        <w:spacing w:line="480" w:lineRule="auto"/>
+        <w:t>uestion 4:</w:t>
+      </w:r>
+      <w:r>
         <w:rPr>
           <w:rFonts w:ascii="Times New Roman" w:eastAsia="Times New Roman" w:hAnsi="Times New Roman" w:cs="Times New Roman"/>
           <w:b/>
           <w:sz w:val="28"/>
           <w:szCs w:val="28"/>
         </w:rPr>
-      </w:pPr>
-    </w:p>
-    <w:p>
-      <w:pPr>
-        <w:spacing w:line="480" w:lineRule="auto"/>
+        <w:t xml:space="preserve"> </w:t>
+      </w:r>
+      <w:r>
         <w:rPr>
           <w:rFonts w:ascii="Times New Roman" w:eastAsia="Times New Roman" w:hAnsi="Times New Roman" w:cs="Times New Roman"/>
           <w:b/>
           <w:sz w:val="28"/>
           <w:szCs w:val="28"/>
         </w:rPr>
-      </w:pPr>
-    </w:p>
-    <w:p>
-      <w:pPr>
-        <w:spacing w:line="480" w:lineRule="auto"/>
+        <w:t>Compute</w:t>
+      </w:r>
+      <w:r>
         <w:rPr>
           <w:rFonts w:ascii="Times New Roman" w:eastAsia="Times New Roman" w:hAnsi="Times New Roman" w:cs="Times New Roman"/>
           <w:b/>
           <w:sz w:val="28"/>
           <w:szCs w:val="28"/>
         </w:rPr>
-      </w:pPr>
-    </w:p>
-    <w:p>
-      <w:pPr>
-        <w:spacing w:line="480" w:lineRule="auto"/>
+        <w:t>r</w:t>
+      </w:r>
+      <w:r>
         <w:rPr>
           <w:rFonts w:ascii="Times New Roman" w:eastAsia="Times New Roman" w:hAnsi="Times New Roman" w:cs="Times New Roman"/>
           <w:b/>
           <w:sz w:val="28"/>
           <w:szCs w:val="28"/>
         </w:rPr>
-      </w:pPr>
-    </w:p>
-    <w:p>
-      <w:pPr>
-        <w:spacing w:line="480" w:lineRule="auto"/>
+        <w:t xml:space="preserve"> science and Information Technology help you to learn new English vocabulary</w:t>
+      </w:r>
+      <w:r>
+        <w:rPr>
+          <w:rFonts w:ascii="Times New Roman" w:eastAsia="Times New Roman" w:hAnsi="Times New Roman" w:cs="Times New Roman"/>
+          <w:b/>
+          <w:sz w:val="28"/>
+          <w:szCs w:val="28"/>
+        </w:rPr>
+        <w:t>?</w:t>
+      </w:r>
+    </w:p>
+    <w:p>
+      <w:pPr>
+        <w:spacing w:line="480" w:lineRule="auto"/>
+        <w:jc w:val="center"/>
+        <w:rPr>
+          <w:rFonts w:ascii="Times New Roman" w:eastAsia="Times New Roman" w:hAnsi="Times New Roman" w:cs="Times New Roman"/>
+          <w:b/>
+          <w:sz w:val="28"/>
+          <w:szCs w:val="28"/>
+        </w:rPr>
+      </w:pPr>
+      <w:r>
+        <w:rPr>
+          <w:noProof/>
+          <w:color w:val="000000"/>
+          <w:bdr w:val="none" w:sz="0" w:space="0" w:color="auto" w:frame="1"/>
+          <w:lang w:val="fr-FR"/>
+        </w:rPr>
+        <w:drawing>
+          <wp:inline distT="0" distB="0" distL="0" distR="0">
+            <wp:extent cx="5838825" cy="2430905"/>
+            <wp:effectExtent l="19050" t="19050" r="9525" b="26670"/>
+            <wp:docPr id="5" name="Image 5" descr="Forms response chart. Question title: Compute science and Information Technology help you to learn new English vocabulary. Number of responses: 25 responses."/>
+            <wp:cNvGraphicFramePr>
+              <a:graphicFrameLocks xmlns:a="http://schemas.openxmlformats.org/drawingml/2006/main" noChangeAspect="1"/>
+            </wp:cNvGraphicFramePr>
+            <a:graphic xmlns:a="http://schemas.openxmlformats.org/drawingml/2006/main">
+              <a:graphicData uri="http://schemas.openxmlformats.org/drawingml/2006/picture">
+                <pic:pic xmlns:pic="http://schemas.openxmlformats.org/drawingml/2006/picture">
+                  <pic:nvPicPr>
+                    <pic:cNvPr id="0" name="Picture 5" descr="Forms response chart. Question title: Compute science and Information Technology help you to learn new English vocabulary. Number of responses: 25 responses."/>
+                    <pic:cNvPicPr>
+                      <a:picLocks noChangeAspect="1" noChangeArrowheads="1"/>
+                    </pic:cNvPicPr>
+                  </pic:nvPicPr>
+                  <pic:blipFill rotWithShape="1">
+                    <a:blip r:embed="rId13">
+                      <a:extLst>
+                        <a:ext uri="{28A0092B-C50C-407E-A947-70E740481C1C}">
+                          <a14:useLocalDpi xmlns:a14="http://schemas.microsoft.com/office/drawing/2010/main" val="0"/>
+                        </a:ext>
+                      </a:extLst>
+                    </a:blip>
+                    <a:srcRect t="14301" r="17310" b="3943"/>
+                    <a:stretch/>
+                  </pic:blipFill>
+                  <pic:spPr bwMode="auto">
+                    <a:xfrm>
+                      <a:off x="0" y="0"/>
+                      <a:ext cx="5838825" cy="2430905"/>
+                    </a:xfrm>
+                    <a:prstGeom prst="rect">
+                      <a:avLst/>
+                    </a:prstGeom>
+                    <a:noFill/>
+                    <a:ln w="12700">
+                      <a:solidFill>
+                        <a:schemeClr val="tx1">
+                          <a:lumMod val="50000"/>
+                          <a:lumOff val="50000"/>
+                        </a:schemeClr>
+                      </a:solidFill>
+                    </a:ln>
+                    <a:extLst>
+                      <a:ext uri="{53640926-AAD7-44D8-BBD7-CCE9431645EC}">
+                        <a14:shadowObscured xmlns:a14="http://schemas.microsoft.com/office/drawing/2010/main"/>
+                      </a:ext>
+                    </a:extLst>
+                  </pic:spPr>
+                </pic:pic>
+              </a:graphicData>
+            </a:graphic>
+          </wp:inline>
+        </w:drawing>
+      </w:r>
+    </w:p>
+    <w:p>
+      <w:pPr>
+        <w:spacing w:line="480" w:lineRule="auto"/>
+        <w:rPr>
+          <w:rFonts w:ascii="Times New Roman" w:eastAsia="Times New Roman" w:hAnsi="Times New Roman" w:cs="Times New Roman"/>
+          <w:b/>
+          <w:sz w:val="28"/>
+          <w:szCs w:val="28"/>
+        </w:rPr>
+      </w:pPr>
+      <w:r>
+        <w:rPr>
+          <w:rFonts w:ascii="Times New Roman" w:eastAsia="Times New Roman" w:hAnsi="Times New Roman" w:cs="Times New Roman"/>
+          <w:color w:val="000000"/>
+          <w:sz w:val="25"/>
+          <w:szCs w:val="25"/>
+          <w:lang w:val="en-US"/>
+        </w:rPr>
+        <w:t>According to the results, 92% agree that studying computer science can help to learn new English vocabulary, only 4% said no and 4% are neutral. Meaning that 23 students support the idea that learning information technology and computer science disciplines can lead to acquiring more English vocabulary. These results show that studying computer science will lead to enhancing students linguistic repertoire of English.</w:t>
+      </w:r>
+    </w:p>
+    <w:p>
+      <w:pPr>
+        <w:tabs>
+          <w:tab w:val="left" w:pos="6154"/>
+        </w:tabs>
+        <w:spacing w:line="480" w:lineRule="auto"/>
+        <w:rPr>
+          <w:rFonts w:ascii="Times New Roman" w:eastAsia="Times New Roman" w:hAnsi="Times New Roman" w:cs="Times New Roman"/>
+          <w:b/>
+          <w:sz w:val="28"/>
+          <w:szCs w:val="28"/>
+        </w:rPr>
+      </w:pPr>
+      <w:r>
+        <w:rPr>
+          <w:rFonts w:ascii="Times New Roman" w:eastAsia="Times New Roman" w:hAnsi="Times New Roman" w:cs="Times New Roman"/>
+          <w:b/>
+          <w:sz w:val="28"/>
+          <w:szCs w:val="28"/>
+        </w:rPr>
+        <w:tab/>
+      </w:r>
+    </w:p>
+    <w:p>
+      <w:pPr>
+        <w:spacing w:line="480" w:lineRule="auto"/>
+        <w:rPr>
+          <w:rFonts w:ascii="Times New Roman" w:eastAsia="Times New Roman" w:hAnsi="Times New Roman" w:cs="Times New Roman"/>
+          <w:b/>
+          <w:sz w:val="28"/>
+          <w:szCs w:val="28"/>
+        </w:rPr>
+      </w:pPr>
+      <w:r>
+        <w:rPr>
+          <w:rFonts w:ascii="Times New Roman" w:eastAsia="Times New Roman" w:hAnsi="Times New Roman" w:cs="Times New Roman"/>
+          <w:b/>
+          <w:sz w:val="28"/>
+          <w:szCs w:val="28"/>
+        </w:rPr>
+        <w:t xml:space="preserve">Question 5: </w:t>
+      </w:r>
+      <w:r>
+        <w:rPr>
+          <w:rFonts w:ascii="Times New Roman" w:eastAsia="Times New Roman" w:hAnsi="Times New Roman" w:cs="Times New Roman"/>
+          <w:b/>
+          <w:sz w:val="28"/>
+          <w:szCs w:val="28"/>
+        </w:rPr>
+        <w:t>what f</w:t>
+      </w:r>
+      <w:r>
+        <w:rPr>
+          <w:rFonts w:ascii="Times New Roman" w:eastAsia="Times New Roman" w:hAnsi="Times New Roman" w:cs="Times New Roman"/>
+          <w:b/>
+          <w:sz w:val="28"/>
+          <w:szCs w:val="28"/>
+        </w:rPr>
+        <w:t>ield you are more interested in computer science</w:t>
+      </w:r>
+      <w:r>
+        <w:rPr>
+          <w:rFonts w:ascii="Times New Roman" w:eastAsia="Times New Roman" w:hAnsi="Times New Roman" w:cs="Times New Roman"/>
+          <w:b/>
+          <w:sz w:val="28"/>
+          <w:szCs w:val="28"/>
+        </w:rPr>
+        <w:t>?</w:t>
+      </w:r>
+    </w:p>
+    <w:p>
+      <w:pPr>
+        <w:spacing w:line="480" w:lineRule="auto"/>
+        <w:jc w:val="center"/>
+        <w:rPr>
+          <w:rFonts w:ascii="Times New Roman" w:eastAsia="Times New Roman" w:hAnsi="Times New Roman" w:cs="Times New Roman"/>
+          <w:b/>
+          <w:sz w:val="28"/>
+          <w:szCs w:val="28"/>
+        </w:rPr>
+      </w:pPr>
+      <w:r>
+        <w:rPr>
+          <w:noProof/>
+          <w:color w:val="000000"/>
+          <w:bdr w:val="none" w:sz="0" w:space="0" w:color="auto" w:frame="1"/>
+          <w:lang w:val="fr-FR"/>
+        </w:rPr>
+        <w:lastRenderedPageBreak/>
+        <w:drawing>
+          <wp:inline distT="0" distB="0" distL="0" distR="0">
+            <wp:extent cx="5400595" cy="2104846"/>
+            <wp:effectExtent l="19050" t="19050" r="10160" b="10160"/>
+            <wp:docPr id="6" name="Image 6" descr="Forms response chart. Question title: what field you are more intersted in CS ?. Number of responses: 25 responses."/>
+            <wp:cNvGraphicFramePr>
+              <a:graphicFrameLocks xmlns:a="http://schemas.openxmlformats.org/drawingml/2006/main" noChangeAspect="1"/>
+            </wp:cNvGraphicFramePr>
+            <a:graphic xmlns:a="http://schemas.openxmlformats.org/drawingml/2006/main">
+              <a:graphicData uri="http://schemas.openxmlformats.org/drawingml/2006/picture">
+                <pic:pic xmlns:pic="http://schemas.openxmlformats.org/drawingml/2006/picture">
+                  <pic:nvPicPr>
+                    <pic:cNvPr id="0" name="Picture 7" descr="Forms response chart. Question title: what field you are more intersted in CS ?. Number of responses: 25 responses."/>
+                    <pic:cNvPicPr>
+                      <a:picLocks noChangeAspect="1" noChangeArrowheads="1"/>
+                    </pic:cNvPicPr>
+                  </pic:nvPicPr>
+                  <pic:blipFill rotWithShape="1">
+                    <a:blip r:embed="rId14" cstate="print">
+                      <a:extLst>
+                        <a:ext uri="{28A0092B-C50C-407E-A947-70E740481C1C}">
+                          <a14:useLocalDpi xmlns:a14="http://schemas.microsoft.com/office/drawing/2010/main" val="0"/>
+                        </a:ext>
+                      </a:extLst>
+                    </a:blip>
+                    <a:srcRect t="14138" r="13208" b="5502"/>
+                    <a:stretch/>
+                  </pic:blipFill>
+                  <pic:spPr bwMode="auto">
+                    <a:xfrm>
+                      <a:off x="0" y="0"/>
+                      <a:ext cx="5400595" cy="2104846"/>
+                    </a:xfrm>
+                    <a:prstGeom prst="rect">
+                      <a:avLst/>
+                    </a:prstGeom>
+                    <a:noFill/>
+                    <a:ln w="12700">
+                      <a:solidFill>
+                        <a:schemeClr val="tx1">
+                          <a:lumMod val="50000"/>
+                          <a:lumOff val="50000"/>
+                        </a:schemeClr>
+                      </a:solidFill>
+                    </a:ln>
+                    <a:extLst>
+                      <a:ext uri="{53640926-AAD7-44D8-BBD7-CCE9431645EC}">
+                        <a14:shadowObscured xmlns:a14="http://schemas.microsoft.com/office/drawing/2010/main"/>
+                      </a:ext>
+                    </a:extLst>
+                  </pic:spPr>
+                </pic:pic>
+              </a:graphicData>
+            </a:graphic>
+          </wp:inline>
+        </w:drawing>
+      </w:r>
+    </w:p>
+    <w:p>
+      <w:pPr>
+        <w:spacing w:line="480" w:lineRule="auto"/>
+        <w:rPr>
+          <w:rFonts w:ascii="Times New Roman" w:eastAsia="Times New Roman" w:hAnsi="Times New Roman" w:cs="Times New Roman"/>
+          <w:b/>
+          <w:sz w:val="28"/>
+          <w:szCs w:val="28"/>
+        </w:rPr>
+      </w:pPr>
+      <w:r>
+        <w:rPr>
+          <w:rFonts w:ascii="Times New Roman" w:eastAsia="Times New Roman" w:hAnsi="Times New Roman" w:cs="Times New Roman"/>
+          <w:color w:val="000000"/>
+          <w:sz w:val="25"/>
+          <w:szCs w:val="25"/>
+          <w:lang w:val="en-US"/>
+        </w:rPr>
+        <w:t>According to these 25 responses, 56% of students prefer computer programming, 16% are interested in computer graphics, 16% are interested in system administration, and 12% prefer computer networking. We can say that most students are attracted to software development like developing digital applications and graphics.</w:t>
+      </w:r>
+    </w:p>
+    <w:p>
+      <w:pPr>
+        <w:spacing w:line="480" w:lineRule="auto"/>
+        <w:rPr>
+          <w:rFonts w:ascii="Times New Roman" w:eastAsia="Times New Roman" w:hAnsi="Times New Roman" w:cs="Times New Roman"/>
+          <w:b/>
+          <w:sz w:val="28"/>
+          <w:szCs w:val="28"/>
+        </w:rPr>
+      </w:pPr>
+    </w:p>
+    <w:p>
+      <w:pPr>
+        <w:spacing w:line="480" w:lineRule="auto"/>
+        <w:rPr>
+          <w:rFonts w:ascii="Times New Roman" w:eastAsia="Times New Roman" w:hAnsi="Times New Roman" w:cs="Times New Roman"/>
+          <w:b/>
+          <w:sz w:val="28"/>
+          <w:szCs w:val="28"/>
+        </w:rPr>
+      </w:pPr>
+      <w:r>
+        <w:rPr>
+          <w:rFonts w:ascii="Times New Roman" w:eastAsia="Times New Roman" w:hAnsi="Times New Roman" w:cs="Times New Roman"/>
+          <w:b/>
+          <w:sz w:val="28"/>
+          <w:szCs w:val="28"/>
+        </w:rPr>
+        <w:t xml:space="preserve">Question 6: </w:t>
+      </w:r>
+      <w:r>
+        <w:rPr>
+          <w:rFonts w:ascii="Times New Roman" w:eastAsia="Times New Roman" w:hAnsi="Times New Roman" w:cs="Times New Roman"/>
+          <w:b/>
+          <w:sz w:val="28"/>
+          <w:szCs w:val="28"/>
+        </w:rPr>
+        <w:t>Do you need to learn English to get a good salary in Computer science or IT?</w:t>
+      </w:r>
+    </w:p>
+    <w:p>
+      <w:pPr>
+        <w:spacing w:line="480" w:lineRule="auto"/>
+        <w:jc w:val="center"/>
+        <w:rPr>
+          <w:rFonts w:ascii="Times New Roman" w:eastAsia="Times New Roman" w:hAnsi="Times New Roman" w:cs="Times New Roman"/>
+          <w:b/>
+          <w:sz w:val="28"/>
+          <w:szCs w:val="28"/>
+        </w:rPr>
+      </w:pPr>
+      <w:r>
+        <w:rPr>
+          <w:noProof/>
+          <w:color w:val="000000"/>
+          <w:bdr w:val="none" w:sz="0" w:space="0" w:color="auto" w:frame="1"/>
+          <w:lang w:val="fr-FR"/>
+        </w:rPr>
+        <w:drawing>
+          <wp:inline distT="0" distB="0" distL="0" distR="0">
+            <wp:extent cx="5817772" cy="2432649"/>
+            <wp:effectExtent l="19050" t="19050" r="12065" b="25400"/>
+            <wp:docPr id="7" name="Image 7" descr="Forms response chart. Question title: Do you need to learn English to get a good salary in Computer science or IT ?. Number of responses: 26 responses."/>
+            <wp:cNvGraphicFramePr>
+              <a:graphicFrameLocks xmlns:a="http://schemas.openxmlformats.org/drawingml/2006/main" noChangeAspect="1"/>
+            </wp:cNvGraphicFramePr>
+            <a:graphic xmlns:a="http://schemas.openxmlformats.org/drawingml/2006/main">
+              <a:graphicData uri="http://schemas.openxmlformats.org/drawingml/2006/picture">
+                <pic:pic xmlns:pic="http://schemas.openxmlformats.org/drawingml/2006/picture">
+                  <pic:nvPicPr>
+                    <pic:cNvPr id="0" name="Picture 9" descr="Forms response chart. Question title: Do you need to learn English to get a good salary in Computer science or IT ?. Number of responses: 26 responses."/>
+                    <pic:cNvPicPr>
+                      <a:picLocks noChangeAspect="1" noChangeArrowheads="1"/>
+                    </pic:cNvPicPr>
+                  </pic:nvPicPr>
+                  <pic:blipFill rotWithShape="1">
+                    <a:blip r:embed="rId15">
+                      <a:extLst>
+                        <a:ext uri="{28A0092B-C50C-407E-A947-70E740481C1C}">
+                          <a14:useLocalDpi xmlns:a14="http://schemas.microsoft.com/office/drawing/2010/main" val="0"/>
+                        </a:ext>
+                      </a:extLst>
+                    </a:blip>
+                    <a:srcRect t="14484" r="18580" b="4640"/>
+                    <a:stretch/>
+                  </pic:blipFill>
+                  <pic:spPr bwMode="auto">
+                    <a:xfrm>
+                      <a:off x="0" y="0"/>
+                      <a:ext cx="5859247" cy="2449991"/>
+                    </a:xfrm>
+                    <a:prstGeom prst="rect">
+                      <a:avLst/>
+                    </a:prstGeom>
+                    <a:noFill/>
+                    <a:ln w="12700">
+                      <a:solidFill>
+                        <a:schemeClr val="tx1">
+                          <a:lumMod val="50000"/>
+                          <a:lumOff val="50000"/>
+                        </a:schemeClr>
+                      </a:solidFill>
+                    </a:ln>
+                    <a:extLst>
+                      <a:ext uri="{53640926-AAD7-44D8-BBD7-CCE9431645EC}">
+                        <a14:shadowObscured xmlns:a14="http://schemas.microsoft.com/office/drawing/2010/main"/>
+                      </a:ext>
+                    </a:extLst>
+                  </pic:spPr>
+                </pic:pic>
+              </a:graphicData>
+            </a:graphic>
+          </wp:inline>
+        </w:drawing>
+      </w:r>
+    </w:p>
+    <w:p>
+      <w:pPr>
+        <w:spacing w:line="480" w:lineRule="auto"/>
+        <w:rPr>
+          <w:rFonts w:ascii="Times New Roman" w:eastAsia="Times New Roman" w:hAnsi="Times New Roman" w:cs="Times New Roman"/>
+          <w:b/>
+          <w:sz w:val="28"/>
+          <w:szCs w:val="28"/>
+        </w:rPr>
+      </w:pPr>
+      <w:bookmarkStart w:id="4" w:name="_GoBack"/>
+      <w:bookmarkEnd w:id="4"/>
+    </w:p>
+    <w:p>
+      <w:pPr>
+        <w:spacing w:line="480" w:lineRule="auto"/>
+        <w:rPr>
+          <w:rFonts w:ascii="Times New Roman" w:eastAsia="Times New Roman" w:hAnsi="Times New Roman" w:cs="Times New Roman"/>
+          <w:sz w:val="24"/>
+          <w:szCs w:val="24"/>
+        </w:rPr>
+      </w:pPr>
+    </w:p>
+    <w:p>
+      <w:pPr>
+        <w:rPr>
+          <w:rFonts w:ascii="Times New Roman" w:eastAsia="Times New Roman" w:hAnsi="Times New Roman" w:cs="Times New Roman"/>
+          <w:sz w:val="24"/>
+          <w:szCs w:val="24"/>
+        </w:rPr>
+      </w:pPr>
+    </w:p>
+    <w:p>
+      <w:pPr>
+        <w:rPr>
+          <w:rFonts w:ascii="Times New Roman" w:eastAsia="Times New Roman" w:hAnsi="Times New Roman" w:cs="Times New Roman"/>
+          <w:sz w:val="24"/>
+          <w:szCs w:val="24"/>
+        </w:rPr>
+      </w:pPr>
+    </w:p>
+    <w:p>
+      <w:pPr>
+        <w:rPr>
+          <w:rFonts w:ascii="Times New Roman" w:eastAsia="Times New Roman" w:hAnsi="Times New Roman" w:cs="Times New Roman"/>
+          <w:sz w:val="24"/>
+          <w:szCs w:val="24"/>
+        </w:rPr>
+      </w:pPr>
+    </w:p>
+    <w:p>
+      <w:pPr>
+        <w:rPr>
+          <w:rFonts w:ascii="Times New Roman" w:eastAsia="Times New Roman" w:hAnsi="Times New Roman" w:cs="Times New Roman"/>
+          <w:sz w:val="24"/>
+          <w:szCs w:val="24"/>
+        </w:rPr>
+      </w:pPr>
+    </w:p>
+    <w:p>
+      <w:pPr>
         <w:rPr>
           <w:rFonts w:ascii="Times New Roman" w:eastAsia="Times New Roman" w:hAnsi="Times New Roman" w:cs="Times New Roman"/>
           <w:sz w:val="24"/>
@@ -4728,7 +5704,7 @@
         </w:rPr>
         <w:tab/>
       </w:r>
-      <w:hyperlink r:id="rId10" w:history="1">
+      <w:hyperlink r:id="rId16" w:history="1">
         <w:r>
           <w:rPr>
             <w:rStyle w:val="Lienhypertexte"/>
@@ -4765,25 +5741,14 @@
           <w:szCs w:val="24"/>
         </w:rPr>
       </w:pPr>
-      <w:proofErr w:type="spellStart"/>
-      <w:r>
-        <w:rPr>
-          <w:rFonts w:ascii="Times New Roman" w:eastAsia="Times New Roman" w:hAnsi="Times New Roman" w:cs="Times New Roman"/>
-          <w:color w:val="0D0D0D" w:themeColor="text1" w:themeTint="F2"/>
-          <w:sz w:val="24"/>
-          <w:szCs w:val="24"/>
-        </w:rPr>
-        <w:t>Beaubouef</w:t>
-      </w:r>
-      <w:proofErr w:type="spellEnd"/>
-      <w:r>
-        <w:rPr>
-          <w:rFonts w:ascii="Times New Roman" w:eastAsia="Times New Roman" w:hAnsi="Times New Roman" w:cs="Times New Roman"/>
-          <w:color w:val="0D0D0D" w:themeColor="text1" w:themeTint="F2"/>
-          <w:sz w:val="24"/>
-          <w:szCs w:val="24"/>
-        </w:rPr>
-        <w:t xml:space="preserve">, Theresa. "Why computer science students need language." ACM SIGCSE </w:t>
+      <w:r>
+        <w:rPr>
+          <w:rFonts w:ascii="Times New Roman" w:eastAsia="Times New Roman" w:hAnsi="Times New Roman" w:cs="Times New Roman"/>
+          <w:color w:val="0D0D0D" w:themeColor="text1" w:themeTint="F2"/>
+          <w:sz w:val="24"/>
+          <w:szCs w:val="24"/>
+        </w:rPr>
+        <w:t xml:space="preserve">Beaubouef, Theresa. "Why computer science students need language." ACM SIGCSE </w:t>
       </w:r>
       <w:r>
         <w:rPr>
@@ -5042,7 +6007,7 @@
         </w:rPr>
         <w:tab/>
       </w:r>
-      <w:hyperlink r:id="rId11">
+      <w:hyperlink r:id="rId17">
         <w:r>
           <w:rPr>
             <w:rFonts w:ascii="Times New Roman" w:eastAsia="Times New Roman" w:hAnsi="Times New Roman" w:cs="Times New Roman"/>
@@ -5125,7 +6090,6 @@
           <w:sz w:val="24"/>
           <w:szCs w:val="24"/>
         </w:rPr>
-        <w:lastRenderedPageBreak/>
         <w:t xml:space="preserve">“8 Reasons to Study Computer Science at University”, </w:t>
       </w:r>
       <w:r>
@@ -5175,7 +6139,7 @@
         </w:rPr>
         <w:tab/>
       </w:r>
-      <w:hyperlink r:id="rId12" w:history="1">
+      <w:hyperlink r:id="rId18" w:history="1">
         <w:r>
           <w:rPr>
             <w:rStyle w:val="Lienhypertexte"/>
@@ -5330,6 +6294,7 @@
           <w:sz w:val="24"/>
           <w:szCs w:val="24"/>
         </w:rPr>
+        <w:lastRenderedPageBreak/>
         <w:tab/>
         <w:t>https://www.languagetrainers.com/blog/can-economic-development-affect-</w:t>
       </w:r>
@@ -5449,7 +6414,7 @@
         </w:rPr>
         <w:tab/>
       </w:r>
-      <w:hyperlink r:id="rId13" w:history="1">
+      <w:hyperlink r:id="rId19" w:history="1">
         <w:r>
           <w:rPr>
             <w:rStyle w:val="Lienhypertexte"/>
@@ -5609,7 +6574,7 @@
         </w:rPr>
         <w:tab/>
       </w:r>
-      <w:hyperlink r:id="rId14">
+      <w:hyperlink r:id="rId20">
         <w:r>
           <w:rPr>
             <w:rFonts w:ascii="Times New Roman" w:eastAsia="Times New Roman" w:hAnsi="Times New Roman" w:cs="Times New Roman"/>
@@ -5760,7 +6725,7 @@
         </w:rPr>
         <w:tab/>
       </w:r>
-      <w:hyperlink r:id="rId15" w:history="1">
+      <w:hyperlink r:id="rId21" w:history="1">
         <w:r>
           <w:rPr>
             <w:rStyle w:val="Lienhypertexte"/>
@@ -5894,7 +6859,7 @@
         </w:rPr>
         <w:tab/>
       </w:r>
-      <w:hyperlink r:id="rId16">
+      <w:hyperlink r:id="rId22">
         <w:r>
           <w:rPr>
             <w:rFonts w:ascii="Times New Roman" w:eastAsia="Times New Roman" w:hAnsi="Times New Roman" w:cs="Times New Roman"/>
@@ -6015,7 +6980,7 @@
         </w:rPr>
         <w:tab/>
       </w:r>
-      <w:hyperlink r:id="rId17">
+      <w:hyperlink r:id="rId23">
         <w:r>
           <w:rPr>
             <w:rFonts w:ascii="Times New Roman" w:eastAsia="Times New Roman" w:hAnsi="Times New Roman" w:cs="Times New Roman"/>
@@ -6096,7 +7061,7 @@
         </w:rPr>
         <w:tab/>
       </w:r>
-      <w:hyperlink r:id="rId18">
+      <w:hyperlink r:id="rId24">
         <w:r>
           <w:rPr>
             <w:rFonts w:ascii="Times New Roman" w:eastAsia="Times New Roman" w:hAnsi="Times New Roman" w:cs="Times New Roman"/>
@@ -6202,7 +7167,7 @@
         </w:rPr>
         <w:tab/>
       </w:r>
-      <w:hyperlink r:id="rId19" w:history="1">
+      <w:hyperlink r:id="rId25" w:history="1">
         <w:r>
           <w:rPr>
             <w:rStyle w:val="Lienhypertexte"/>
@@ -6347,7 +7312,7 @@
         </w:rPr>
         <w:tab/>
       </w:r>
-      <w:hyperlink r:id="rId20" w:history="1">
+      <w:hyperlink r:id="rId26" w:history="1">
         <w:r>
           <w:rPr>
             <w:rStyle w:val="Lienhypertexte"/>
@@ -6464,7 +7429,7 @@
         </w:rPr>
         <w:tab/>
       </w:r>
-      <w:hyperlink r:id="rId21" w:history="1">
+      <w:hyperlink r:id="rId27" w:history="1">
         <w:r>
           <w:rPr>
             <w:rStyle w:val="Lienhypertexte"/>
@@ -6559,7 +7524,7 @@
         </w:rPr>
         <w:tab/>
       </w:r>
-      <w:hyperlink r:id="rId22">
+      <w:hyperlink r:id="rId28">
         <w:r>
           <w:rPr>
             <w:rFonts w:ascii="Times New Roman" w:eastAsia="Times New Roman" w:hAnsi="Times New Roman" w:cs="Times New Roman"/>
@@ -6604,8 +7569,9 @@
           <w:color w:val="0D0D0D" w:themeColor="text1" w:themeTint="F2"/>
           <w:sz w:val="24"/>
           <w:szCs w:val="24"/>
-          <w:lang w:val="fr-FR"/>
-        </w:rPr>
+          <w:lang w:val="en-US"/>
+        </w:rPr>
+        <w:lastRenderedPageBreak/>
         <w:t>Nyabol</w:t>
       </w:r>
       <w:proofErr w:type="spellEnd"/>
@@ -6615,7 +7581,7 @@
           <w:color w:val="0D0D0D" w:themeColor="text1" w:themeTint="F2"/>
           <w:sz w:val="24"/>
           <w:szCs w:val="24"/>
-          <w:lang w:val="fr-FR"/>
+          <w:lang w:val="en-US"/>
         </w:rPr>
         <w:t xml:space="preserve">, </w:t>
       </w:r>
@@ -6626,7 +7592,7 @@
           <w:color w:val="0D0D0D" w:themeColor="text1" w:themeTint="F2"/>
           <w:sz w:val="24"/>
           <w:szCs w:val="24"/>
-          <w:lang w:val="fr-FR"/>
+          <w:lang w:val="en-US"/>
         </w:rPr>
         <w:t>Nanjala</w:t>
       </w:r>
@@ -6637,7 +7603,7 @@
           <w:color w:val="0D0D0D" w:themeColor="text1" w:themeTint="F2"/>
           <w:sz w:val="24"/>
           <w:szCs w:val="24"/>
-          <w:lang w:val="fr-FR"/>
+          <w:lang w:val="en-US"/>
         </w:rPr>
         <w:t xml:space="preserve">. </w:t>
       </w:r>
@@ -6725,7 +7691,7 @@
         </w:rPr>
         <w:tab/>
       </w:r>
-      <w:hyperlink r:id="rId23">
+      <w:hyperlink r:id="rId29">
         <w:r>
           <w:rPr>
             <w:rFonts w:ascii="Times New Roman" w:eastAsia="Times New Roman" w:hAnsi="Times New Roman" w:cs="Times New Roman"/>
@@ -6848,7 +7814,7 @@
         </w:rPr>
         <w:tab/>
       </w:r>
-      <w:hyperlink r:id="rId24" w:history="1">
+      <w:hyperlink r:id="rId30" w:history="1">
         <w:r>
           <w:rPr>
             <w:rStyle w:val="Lienhypertexte"/>
@@ -7021,7 +7987,7 @@
         </w:rPr>
         <w:tab/>
       </w:r>
-      <w:hyperlink r:id="rId25" w:history="1">
+      <w:hyperlink r:id="rId31" w:history="1">
         <w:r>
           <w:rPr>
             <w:rStyle w:val="Lienhypertexte"/>
@@ -7171,7 +8137,7 @@
         </w:rPr>
         <w:tab/>
       </w:r>
-      <w:hyperlink r:id="rId26">
+      <w:hyperlink r:id="rId32">
         <w:r>
           <w:rPr>
             <w:rFonts w:ascii="Times New Roman" w:eastAsia="Times New Roman" w:hAnsi="Times New Roman" w:cs="Times New Roman"/>
@@ -7282,7 +8248,7 @@
         </w:rPr>
         <w:tab/>
       </w:r>
-      <w:hyperlink r:id="rId27">
+      <w:hyperlink r:id="rId33">
         <w:r>
           <w:rPr>
             <w:rFonts w:ascii="Times New Roman" w:eastAsia="Times New Roman" w:hAnsi="Times New Roman" w:cs="Times New Roman"/>
@@ -7391,7 +8357,7 @@
             <w:noProof/>
             <w:lang w:val="fr-FR"/>
           </w:rPr>
-          <w:t>27</w:t>
+          <w:t>30</w:t>
         </w:r>
         <w:r>
           <w:fldChar w:fldCharType="end"/>
@@ -9120,7 +10086,6 @@
   <w:style w:type="character" w:default="1" w:styleId="Policepardfaut">
     <w:name w:val="Default Paragraph Font"/>
     <w:uiPriority w:val="1"/>
-    <w:semiHidden/>
     <w:unhideWhenUsed/>
   </w:style>
   <w:style w:type="table" w:default="1" w:styleId="TableauNormal">
@@ -9621,7 +10586,7 @@
 </file>
 
 <file path=customXml/itemProps1.xml><?xml version="1.0" encoding="utf-8"?>
-<ds:datastoreItem xmlns:ds="http://schemas.openxmlformats.org/officeDocument/2006/customXml" ds:itemID="{DDC22C08-40BB-41A9-A7B5-6E9599177CB6}">
+<ds:datastoreItem xmlns:ds="http://schemas.openxmlformats.org/officeDocument/2006/customXml" ds:itemID="{E3FD001E-95E2-43E0-B2E5-3F2176ACB539}">
   <ds:schemaRefs>
     <ds:schemaRef ds:uri="http://schemas.openxmlformats.org/officeDocument/2006/bibliography"/>
   </ds:schemaRefs>

</xml_diff>

<commit_message>
Analize question 10 part 2
</commit_message>
<xml_diff>
--- a/FYP Ettalibi kamal - Part one and part two.docx
+++ b/FYP Ettalibi kamal - Part one and part two.docx
@@ -314,6 +314,12 @@
           <w:footerReference w:type="default" r:id="rId8"/>
           <w:pgSz w:w="12240" w:h="15840"/>
           <w:pgMar w:top="1440" w:right="1440" w:bottom="1440" w:left="1440" w:header="720" w:footer="720" w:gutter="0"/>
+          <w:pgBorders w:offsetFrom="page">
+            <w:top w:val="single" w:sz="4" w:space="24" w:color="auto"/>
+            <w:left w:val="single" w:sz="4" w:space="24" w:color="auto"/>
+            <w:bottom w:val="single" w:sz="4" w:space="24" w:color="auto"/>
+            <w:right w:val="single" w:sz="4" w:space="24" w:color="auto"/>
+          </w:pgBorders>
           <w:pgNumType w:start="0"/>
           <w:cols w:space="720"/>
         </w:sectPr>
@@ -4424,25 +4430,7 @@
           <w:sz w:val="28"/>
           <w:szCs w:val="28"/>
         </w:rPr>
-        <w:t>uestion 3</w:t>
-      </w:r>
-      <w:r>
-        <w:rPr>
-          <w:rFonts w:ascii="Times New Roman" w:eastAsia="Times New Roman" w:hAnsi="Times New Roman" w:cs="Times New Roman"/>
-          <w:b/>
-          <w:sz w:val="28"/>
-          <w:szCs w:val="28"/>
-        </w:rPr>
-        <w:t>:</w:t>
-      </w:r>
-      <w:r>
-        <w:rPr>
-          <w:rFonts w:ascii="Times New Roman" w:eastAsia="Times New Roman" w:hAnsi="Times New Roman" w:cs="Times New Roman"/>
-          <w:b/>
-          <w:sz w:val="28"/>
-          <w:szCs w:val="28"/>
-        </w:rPr>
-        <w:t xml:space="preserve"> </w:t>
+        <w:t xml:space="preserve">uestion 3: </w:t>
       </w:r>
       <w:r>
         <w:rPr>
@@ -4649,34 +4637,7 @@
           <w:sz w:val="28"/>
           <w:szCs w:val="28"/>
         </w:rPr>
-        <w:t xml:space="preserve">uestion </w:t>
-      </w:r>
-      <w:r>
-        <w:rPr>
-          <w:rFonts w:ascii="Times New Roman" w:eastAsia="Times New Roman" w:hAnsi="Times New Roman" w:cs="Times New Roman"/>
-          <w:b/>
-          <w:sz w:val="28"/>
-          <w:szCs w:val="28"/>
-        </w:rPr>
-        <w:t>4</w:t>
-      </w:r>
-      <w:r>
-        <w:rPr>
-          <w:rFonts w:ascii="Times New Roman" w:eastAsia="Times New Roman" w:hAnsi="Times New Roman" w:cs="Times New Roman"/>
-          <w:b/>
-          <w:sz w:val="28"/>
-          <w:szCs w:val="28"/>
-        </w:rPr>
-        <w:t>:</w:t>
-      </w:r>
-      <w:r>
-        <w:rPr>
-          <w:rFonts w:ascii="Times New Roman" w:eastAsia="Times New Roman" w:hAnsi="Times New Roman" w:cs="Times New Roman"/>
-          <w:b/>
-          <w:sz w:val="28"/>
-          <w:szCs w:val="28"/>
-        </w:rPr>
-        <w:t xml:space="preserve"> </w:t>
+        <w:t xml:space="preserve">uestion 4: </w:t>
       </w:r>
       <w:r>
         <w:rPr>
@@ -4726,10 +4687,10 @@
           <w:lang w:val="fr-FR"/>
         </w:rPr>
         <w:drawing>
-          <wp:inline distT="0" distB="0" distL="0" distR="0" wp14:anchorId="620CD543" wp14:editId="38C1A23B">
-            <wp:extent cx="5885864" cy="2392324"/>
-            <wp:effectExtent l="19050" t="19050" r="19685" b="27305"/>
-            <wp:docPr id="4" name="Image 4" descr="Forms response chart. Question title: What language do you use to search in Google for Coding Errors ?. Number of responses: 26 responses."/>
+          <wp:inline distT="0" distB="0" distL="0" distR="0">
+            <wp:extent cx="5726662" cy="2467155"/>
+            <wp:effectExtent l="19050" t="19050" r="26670" b="28575"/>
+            <wp:docPr id="14" name="Image 14" descr="https://lh5.googleusercontent.com/8cuAh3vt9rs7FY4FXSRlwOeWAi_sMabtKYGsBBHRSVO8hqH2_4H8AzC8DNIYE1TLg6_20sDJbO5TQmIKfdBRqEId7dvGgx_2yWaHPpmcs1qp7XbkERS8Q-MdGXH9Bfs1TsGbRfrabjID8xcw_w"/>
             <wp:cNvGraphicFramePr>
               <a:graphicFrameLocks xmlns:a="http://schemas.openxmlformats.org/drawingml/2006/main" noChangeAspect="1"/>
             </wp:cNvGraphicFramePr>
@@ -4737,7 +4698,7 @@
               <a:graphicData uri="http://schemas.openxmlformats.org/drawingml/2006/picture">
                 <pic:pic xmlns:pic="http://schemas.openxmlformats.org/drawingml/2006/picture">
                   <pic:nvPicPr>
-                    <pic:cNvPr id="0" name="Picture 3" descr="Forms response chart. Question title: What language do you use to search in Google for Coding Errors ?. Number of responses: 26 responses."/>
+                    <pic:cNvPr id="0" name="Picture 28" descr="https://lh5.googleusercontent.com/8cuAh3vt9rs7FY4FXSRlwOeWAi_sMabtKYGsBBHRSVO8hqH2_4H8AzC8DNIYE1TLg6_20sDJbO5TQmIKfdBRqEId7dvGgx_2yWaHPpmcs1qp7XbkERS8Q-MdGXH9Bfs1TsGbRfrabjID8xcw_w"/>
                     <pic:cNvPicPr>
                       <a:picLocks noChangeAspect="1" noChangeArrowheads="1"/>
                     </pic:cNvPicPr>
@@ -4750,13 +4711,13 @@
                         </a:ext>
                       </a:extLst>
                     </a:blip>
-                    <a:srcRect t="14802" r="16507" b="4681"/>
+                    <a:srcRect t="14588" r="16546"/>
                     <a:stretch/>
                   </pic:blipFill>
                   <pic:spPr bwMode="auto">
                     <a:xfrm>
                       <a:off x="0" y="0"/>
-                      <a:ext cx="5909098" cy="2401767"/>
+                      <a:ext cx="5746635" cy="2475760"/>
                     </a:xfrm>
                     <a:prstGeom prst="rect">
                       <a:avLst/>
@@ -4786,19 +4747,6 @@
           </wp:inline>
         </w:drawing>
       </w:r>
-    </w:p>
-    <w:p>
-      <w:pPr>
-        <w:spacing w:line="480" w:lineRule="auto"/>
-        <w:jc w:val="center"/>
-        <w:rPr>
-          <w:rFonts w:ascii="Times New Roman" w:eastAsia="Times New Roman" w:hAnsi="Times New Roman" w:cs="Times New Roman"/>
-          <w:b/>
-          <w:sz w:val="28"/>
-          <w:szCs w:val="28"/>
-          <w:lang w:val="en-US"/>
-        </w:rPr>
-      </w:pPr>
     </w:p>
     <w:p>
       <w:pPr>
@@ -5043,6 +4991,7 @@
     <w:p>
       <w:pPr>
         <w:spacing w:line="480" w:lineRule="auto"/>
+        <w:jc w:val="both"/>
         <w:rPr>
           <w:rFonts w:ascii="Times New Roman" w:eastAsia="Times New Roman" w:hAnsi="Times New Roman" w:cs="Times New Roman"/>
           <w:b/>
@@ -5149,11 +5098,10 @@
           <w:bdr w:val="none" w:sz="0" w:space="0" w:color="auto" w:frame="1"/>
           <w:lang w:val="fr-FR"/>
         </w:rPr>
-        <w:lastRenderedPageBreak/>
         <w:drawing>
           <wp:inline distT="0" distB="0" distL="0" distR="0">
-            <wp:extent cx="5400595" cy="2104846"/>
-            <wp:effectExtent l="19050" t="19050" r="10160" b="10160"/>
+            <wp:extent cx="5057775" cy="1971234"/>
+            <wp:effectExtent l="19050" t="19050" r="9525" b="10160"/>
             <wp:docPr id="6" name="Image 6" descr="Forms response chart. Question title: what field you are more intersted in CS ?. Number of responses: 25 responses."/>
             <wp:cNvGraphicFramePr>
               <a:graphicFrameLocks xmlns:a="http://schemas.openxmlformats.org/drawingml/2006/main" noChangeAspect="1"/>
@@ -5181,7 +5129,7 @@
                   <pic:spPr bwMode="auto">
                     <a:xfrm>
                       <a:off x="0" y="0"/>
-                      <a:ext cx="5400595" cy="2104846"/>
+                      <a:ext cx="5066736" cy="1974726"/>
                     </a:xfrm>
                     <a:prstGeom prst="rect">
                       <a:avLst/>
@@ -5211,6 +5159,7 @@
     <w:p>
       <w:pPr>
         <w:spacing w:line="480" w:lineRule="auto"/>
+        <w:jc w:val="both"/>
         <w:rPr>
           <w:rFonts w:ascii="Times New Roman" w:eastAsia="Times New Roman" w:hAnsi="Times New Roman" w:cs="Times New Roman"/>
           <w:b/>
@@ -5226,6 +5175,7 @@
           <w:szCs w:val="25"/>
           <w:lang w:val="en-US"/>
         </w:rPr>
+        <w:lastRenderedPageBreak/>
         <w:t>According to these 25 responses, 56% of students prefer computer programming, 16% are interested in computer graphics, 16% are interested in system administration, and 12% prefer computer networking. We can say that most students are attracted to software development like developing digital applications and graphics.</w:t>
       </w:r>
     </w:p>
@@ -5348,6 +5298,7 @@
     <w:p>
       <w:pPr>
         <w:spacing w:line="480" w:lineRule="auto"/>
+        <w:jc w:val="both"/>
         <w:rPr>
           <w:rFonts w:ascii="Times New Roman" w:eastAsia="Times New Roman" w:hAnsi="Times New Roman" w:cs="Times New Roman"/>
           <w:b/>
@@ -5355,8 +5306,942 @@
           <w:szCs w:val="28"/>
         </w:rPr>
       </w:pPr>
+      <w:r>
+        <w:rPr>
+          <w:rFonts w:ascii="Times New Roman" w:eastAsia="Times New Roman" w:hAnsi="Times New Roman" w:cs="Times New Roman"/>
+          <w:color w:val="000000"/>
+          <w:sz w:val="25"/>
+          <w:szCs w:val="25"/>
+          <w:lang w:val="en-US"/>
+        </w:rPr>
+        <w:t xml:space="preserve">According to these results, 53% of students agree that learning English will help them get a good salary or income in their information technology career, while 46.2% said it depends. These results show that students aware about the necessity of </w:t>
+      </w:r>
+      <w:r>
+        <w:rPr>
+          <w:rFonts w:ascii="Times New Roman" w:eastAsia="Times New Roman" w:hAnsi="Times New Roman" w:cs="Times New Roman"/>
+          <w:color w:val="000000"/>
+          <w:sz w:val="25"/>
+          <w:szCs w:val="25"/>
+          <w:lang w:val="en-US"/>
+        </w:rPr>
+        <w:t>English</w:t>
+      </w:r>
+      <w:r>
+        <w:rPr>
+          <w:rFonts w:ascii="Times New Roman" w:eastAsia="Times New Roman" w:hAnsi="Times New Roman" w:cs="Times New Roman"/>
+          <w:color w:val="000000"/>
+          <w:sz w:val="25"/>
+          <w:szCs w:val="25"/>
+          <w:lang w:val="en-US"/>
+        </w:rPr>
+        <w:t xml:space="preserve"> languages skills in the market and even those who say it depends it may be that they think computer science technical skills are more valuable than English language skills. But they say it depends on the position in the field.</w:t>
+      </w:r>
+    </w:p>
+    <w:p>
+      <w:pPr>
+        <w:spacing w:line="480" w:lineRule="auto"/>
+        <w:rPr>
+          <w:rFonts w:ascii="Times New Roman" w:eastAsia="Times New Roman" w:hAnsi="Times New Roman" w:cs="Times New Roman"/>
+          <w:b/>
+          <w:sz w:val="28"/>
+          <w:szCs w:val="28"/>
+        </w:rPr>
+      </w:pPr>
+    </w:p>
+    <w:p>
+      <w:pPr>
+        <w:spacing w:line="480" w:lineRule="auto"/>
+        <w:rPr>
+          <w:rFonts w:ascii="Times New Roman" w:eastAsia="Times New Roman" w:hAnsi="Times New Roman" w:cs="Times New Roman"/>
+          <w:b/>
+          <w:sz w:val="28"/>
+          <w:szCs w:val="28"/>
+        </w:rPr>
+      </w:pPr>
+      <w:r>
+        <w:rPr>
+          <w:rFonts w:ascii="Times New Roman" w:eastAsia="Times New Roman" w:hAnsi="Times New Roman" w:cs="Times New Roman"/>
+          <w:b/>
+          <w:sz w:val="28"/>
+          <w:szCs w:val="28"/>
+        </w:rPr>
+        <w:lastRenderedPageBreak/>
+        <w:t>Question</w:t>
+      </w:r>
+      <w:r>
+        <w:rPr>
+          <w:rFonts w:ascii="Times New Roman" w:eastAsia="Times New Roman" w:hAnsi="Times New Roman" w:cs="Times New Roman"/>
+          <w:b/>
+          <w:sz w:val="28"/>
+          <w:szCs w:val="28"/>
+        </w:rPr>
+        <w:t xml:space="preserve"> 7:  </w:t>
+      </w:r>
+      <w:r>
+        <w:rPr>
+          <w:rFonts w:ascii="Times New Roman" w:eastAsia="Times New Roman" w:hAnsi="Times New Roman" w:cs="Times New Roman"/>
+          <w:b/>
+          <w:sz w:val="28"/>
+          <w:szCs w:val="28"/>
+        </w:rPr>
+        <w:t>Are you going to travel to another country if you have found a job with better salary?</w:t>
+      </w:r>
+    </w:p>
+    <w:p>
+      <w:pPr>
+        <w:tabs>
+          <w:tab w:val="left" w:pos="1995"/>
+        </w:tabs>
+        <w:spacing w:line="480" w:lineRule="auto"/>
+        <w:jc w:val="center"/>
+        <w:rPr>
+          <w:rFonts w:ascii="Times New Roman" w:eastAsia="Times New Roman" w:hAnsi="Times New Roman" w:cs="Times New Roman"/>
+          <w:b/>
+          <w:sz w:val="28"/>
+          <w:szCs w:val="28"/>
+        </w:rPr>
+      </w:pPr>
+      <w:r>
+        <w:rPr>
+          <w:rFonts w:ascii="Times New Roman" w:eastAsia="Times New Roman" w:hAnsi="Times New Roman" w:cs="Times New Roman"/>
+          <w:b/>
+          <w:sz w:val="28"/>
+          <w:szCs w:val="28"/>
+          <w:lang w:val="fr-FR"/>
+        </w:rPr>
+        <w:drawing>
+          <wp:inline distT="0" distB="0" distL="0" distR="0">
+            <wp:extent cx="5923280" cy="2445425"/>
+            <wp:effectExtent l="19050" t="19050" r="20320" b="12065"/>
+            <wp:docPr id="8" name="Image 8" descr="Forms response chart. Question title: Are you going to travel to another country if you have found a job with better salary ?. Number of responses: 25 responses."/>
+            <wp:cNvGraphicFramePr>
+              <a:graphicFrameLocks xmlns:a="http://schemas.openxmlformats.org/drawingml/2006/main" noChangeAspect="1"/>
+            </wp:cNvGraphicFramePr>
+            <a:graphic xmlns:a="http://schemas.openxmlformats.org/drawingml/2006/main">
+              <a:graphicData uri="http://schemas.openxmlformats.org/drawingml/2006/picture">
+                <pic:pic xmlns:pic="http://schemas.openxmlformats.org/drawingml/2006/picture">
+                  <pic:nvPicPr>
+                    <pic:cNvPr id="0" name="Picture 1" descr="Forms response chart. Question title: Are you going to travel to another country if you have found a job with better salary ?. Number of responses: 25 responses."/>
+                    <pic:cNvPicPr>
+                      <a:picLocks noChangeAspect="1" noChangeArrowheads="1"/>
+                    </pic:cNvPicPr>
+                  </pic:nvPicPr>
+                  <pic:blipFill rotWithShape="1">
+                    <a:blip r:embed="rId16">
+                      <a:extLst>
+                        <a:ext uri="{28A0092B-C50C-407E-A947-70E740481C1C}">
+                          <a14:useLocalDpi xmlns:a14="http://schemas.microsoft.com/office/drawing/2010/main" val="0"/>
+                        </a:ext>
+                      </a:extLst>
+                    </a:blip>
+                    <a:srcRect t="14751" r="17628" b="4564"/>
+                    <a:stretch/>
+                  </pic:blipFill>
+                  <pic:spPr bwMode="auto">
+                    <a:xfrm>
+                      <a:off x="0" y="0"/>
+                      <a:ext cx="5928172" cy="2447445"/>
+                    </a:xfrm>
+                    <a:prstGeom prst="rect">
+                      <a:avLst/>
+                    </a:prstGeom>
+                    <a:noFill/>
+                    <a:ln w="12700" cap="flat" cmpd="sng" algn="ctr">
+                      <a:solidFill>
+                        <a:sysClr val="windowText" lastClr="000000">
+                          <a:lumMod val="50000"/>
+                          <a:lumOff val="50000"/>
+                        </a:sysClr>
+                      </a:solidFill>
+                      <a:prstDash val="solid"/>
+                      <a:round/>
+                      <a:headEnd type="none" w="med" len="med"/>
+                      <a:tailEnd type="none" w="med" len="med"/>
+                    </a:ln>
+                    <a:extLst>
+                      <a:ext uri="{53640926-AAD7-44D8-BBD7-CCE9431645EC}">
+                        <a14:shadowObscured xmlns:a14="http://schemas.microsoft.com/office/drawing/2010/main"/>
+                      </a:ext>
+                    </a:extLst>
+                  </pic:spPr>
+                </pic:pic>
+              </a:graphicData>
+            </a:graphic>
+          </wp:inline>
+        </w:drawing>
+      </w:r>
+    </w:p>
+    <w:p>
+      <w:pPr>
+        <w:tabs>
+          <w:tab w:val="left" w:pos="1995"/>
+        </w:tabs>
+        <w:spacing w:line="480" w:lineRule="auto"/>
+        <w:jc w:val="both"/>
+        <w:rPr>
+          <w:rFonts w:ascii="Times New Roman" w:eastAsia="Times New Roman" w:hAnsi="Times New Roman" w:cs="Times New Roman"/>
+          <w:color w:val="000000"/>
+          <w:sz w:val="25"/>
+          <w:szCs w:val="25"/>
+          <w:lang w:val="en-US"/>
+        </w:rPr>
+      </w:pPr>
+      <w:r>
+        <w:rPr>
+          <w:rFonts w:ascii="Times New Roman" w:eastAsia="Times New Roman" w:hAnsi="Times New Roman" w:cs="Times New Roman"/>
+          <w:color w:val="000000"/>
+          <w:sz w:val="25"/>
+          <w:szCs w:val="25"/>
+          <w:lang w:val="en-US"/>
+        </w:rPr>
+        <w:t>76% of students are ready to travel to other countries if they've got better income opportunities, while 20% said maybe meaning they are not sure, and 4% said no. The results show that majority of informants are ready to immigrate for a better work condition, which is a factor that influences the language shift of members of a society</w:t>
+      </w:r>
+      <w:r>
+        <w:rPr>
+          <w:rFonts w:ascii="Times New Roman" w:eastAsia="Times New Roman" w:hAnsi="Times New Roman" w:cs="Times New Roman"/>
+          <w:color w:val="000000"/>
+          <w:sz w:val="25"/>
+          <w:szCs w:val="25"/>
+          <w:lang w:val="en-US"/>
+        </w:rPr>
+        <w:t xml:space="preserve">. </w:t>
+      </w:r>
+    </w:p>
+    <w:p>
+      <w:pPr>
+        <w:tabs>
+          <w:tab w:val="left" w:pos="1995"/>
+        </w:tabs>
+        <w:spacing w:line="480" w:lineRule="auto"/>
+        <w:jc w:val="both"/>
+        <w:rPr>
+          <w:rFonts w:ascii="Times New Roman" w:eastAsia="Times New Roman" w:hAnsi="Times New Roman" w:cs="Times New Roman"/>
+          <w:color w:val="000000"/>
+          <w:sz w:val="25"/>
+          <w:szCs w:val="25"/>
+          <w:lang w:val="en-US"/>
+        </w:rPr>
+      </w:pPr>
+      <w:r>
+        <w:rPr>
+          <w:rFonts w:ascii="Times New Roman" w:eastAsia="Times New Roman" w:hAnsi="Times New Roman" w:cs="Times New Roman"/>
+          <w:color w:val="000000"/>
+          <w:sz w:val="25"/>
+          <w:szCs w:val="25"/>
+          <w:lang w:val="en-US"/>
+        </w:rPr>
+        <w:t>Language shift can happen in a society as a result of socioeconomic factors, which encourage members of a society to learn the more prestigious language in a business, in this situation English is the more prestigious language in the field of computer science.(Part1 chapter1section 2).</w:t>
+      </w:r>
+    </w:p>
+    <w:p>
+      <w:pPr>
+        <w:tabs>
+          <w:tab w:val="left" w:pos="1995"/>
+        </w:tabs>
+        <w:spacing w:line="480" w:lineRule="auto"/>
+        <w:rPr>
+          <w:rFonts w:ascii="Times New Roman" w:eastAsia="Times New Roman" w:hAnsi="Times New Roman" w:cs="Times New Roman"/>
+          <w:color w:val="000000"/>
+          <w:sz w:val="25"/>
+          <w:szCs w:val="25"/>
+          <w:lang w:val="en-US"/>
+        </w:rPr>
+      </w:pPr>
+    </w:p>
+    <w:p>
+      <w:pPr>
+        <w:tabs>
+          <w:tab w:val="left" w:pos="1995"/>
+        </w:tabs>
+        <w:spacing w:line="480" w:lineRule="auto"/>
+        <w:rPr>
+          <w:rFonts w:ascii="Times New Roman" w:eastAsia="Times New Roman" w:hAnsi="Times New Roman" w:cs="Times New Roman"/>
+          <w:color w:val="000000"/>
+          <w:sz w:val="25"/>
+          <w:szCs w:val="25"/>
+          <w:lang w:val="en-US"/>
+        </w:rPr>
+      </w:pPr>
+    </w:p>
+    <w:p>
+      <w:pPr>
+        <w:tabs>
+          <w:tab w:val="left" w:pos="1995"/>
+        </w:tabs>
+        <w:spacing w:line="480" w:lineRule="auto"/>
+        <w:rPr>
+          <w:rFonts w:ascii="Times New Roman" w:eastAsia="Times New Roman" w:hAnsi="Times New Roman" w:cs="Times New Roman"/>
+          <w:color w:val="000000"/>
+          <w:sz w:val="25"/>
+          <w:szCs w:val="25"/>
+          <w:lang w:val="en-US"/>
+        </w:rPr>
+      </w:pPr>
+    </w:p>
+    <w:p>
+      <w:pPr>
+        <w:tabs>
+          <w:tab w:val="left" w:pos="1995"/>
+        </w:tabs>
+        <w:spacing w:line="480" w:lineRule="auto"/>
+        <w:rPr>
+          <w:rFonts w:ascii="Times New Roman" w:eastAsia="Times New Roman" w:hAnsi="Times New Roman" w:cs="Times New Roman"/>
+          <w:color w:val="000000"/>
+          <w:sz w:val="25"/>
+          <w:szCs w:val="25"/>
+          <w:lang w:val="en-US"/>
+        </w:rPr>
+      </w:pPr>
+    </w:p>
+    <w:p>
+      <w:pPr>
+        <w:tabs>
+          <w:tab w:val="left" w:pos="1995"/>
+        </w:tabs>
+        <w:spacing w:line="480" w:lineRule="auto"/>
+        <w:rPr>
+          <w:rFonts w:ascii="Times New Roman" w:eastAsia="Times New Roman" w:hAnsi="Times New Roman" w:cs="Times New Roman"/>
+          <w:color w:val="000000"/>
+          <w:sz w:val="25"/>
+          <w:szCs w:val="25"/>
+          <w:lang w:val="en-US"/>
+        </w:rPr>
+      </w:pPr>
+    </w:p>
+    <w:p>
+      <w:pPr>
+        <w:tabs>
+          <w:tab w:val="left" w:pos="1995"/>
+        </w:tabs>
+        <w:spacing w:line="480" w:lineRule="auto"/>
+        <w:rPr>
+          <w:rFonts w:ascii="Times New Roman" w:eastAsia="Times New Roman" w:hAnsi="Times New Roman" w:cs="Times New Roman"/>
+          <w:b/>
+          <w:sz w:val="28"/>
+          <w:szCs w:val="28"/>
+        </w:rPr>
+      </w:pPr>
+      <w:r>
+        <w:rPr>
+          <w:rFonts w:ascii="Times New Roman" w:eastAsia="Times New Roman" w:hAnsi="Times New Roman" w:cs="Times New Roman"/>
+          <w:b/>
+          <w:sz w:val="28"/>
+          <w:szCs w:val="28"/>
+        </w:rPr>
+        <w:lastRenderedPageBreak/>
+        <w:t xml:space="preserve">Question </w:t>
+      </w:r>
+      <w:r>
+        <w:rPr>
+          <w:rFonts w:ascii="Times New Roman" w:eastAsia="Times New Roman" w:hAnsi="Times New Roman" w:cs="Times New Roman"/>
+          <w:b/>
+          <w:sz w:val="28"/>
+          <w:szCs w:val="28"/>
+        </w:rPr>
+        <w:t xml:space="preserve">8: </w:t>
+      </w:r>
+      <w:r>
+        <w:rPr>
+          <w:rFonts w:ascii="Times New Roman" w:eastAsia="Times New Roman" w:hAnsi="Times New Roman" w:cs="Times New Roman"/>
+          <w:b/>
+          <w:sz w:val="28"/>
+          <w:szCs w:val="28"/>
+        </w:rPr>
+        <w:t>What language do you prefer to learn new technologies</w:t>
+      </w:r>
+      <w:r>
+        <w:rPr>
+          <w:rFonts w:ascii="Times New Roman" w:eastAsia="Times New Roman" w:hAnsi="Times New Roman" w:cs="Times New Roman"/>
+          <w:b/>
+          <w:sz w:val="28"/>
+          <w:szCs w:val="28"/>
+        </w:rPr>
+        <w:t xml:space="preserve"> </w:t>
+      </w:r>
+      <w:r>
+        <w:rPr>
+          <w:rFonts w:ascii="Times New Roman" w:eastAsia="Times New Roman" w:hAnsi="Times New Roman" w:cs="Times New Roman"/>
+          <w:b/>
+          <w:sz w:val="28"/>
+          <w:szCs w:val="28"/>
+        </w:rPr>
+        <w:t xml:space="preserve">with </w:t>
+      </w:r>
+      <w:r>
+        <w:rPr>
+          <w:rFonts w:ascii="Times New Roman" w:eastAsia="Times New Roman" w:hAnsi="Times New Roman" w:cs="Times New Roman"/>
+          <w:b/>
+          <w:sz w:val="28"/>
+          <w:szCs w:val="28"/>
+        </w:rPr>
+        <w:t>and</w:t>
+      </w:r>
+      <w:r>
+        <w:rPr>
+          <w:rFonts w:ascii="Times New Roman" w:eastAsia="Times New Roman" w:hAnsi="Times New Roman" w:cs="Times New Roman"/>
+          <w:b/>
+          <w:sz w:val="28"/>
+          <w:szCs w:val="28"/>
+        </w:rPr>
+        <w:t xml:space="preserve"> for tutorials online?</w:t>
+      </w:r>
+    </w:p>
+    <w:p>
+      <w:pPr>
+        <w:tabs>
+          <w:tab w:val="left" w:pos="1995"/>
+        </w:tabs>
+        <w:spacing w:line="480" w:lineRule="auto"/>
+        <w:jc w:val="center"/>
+        <w:rPr>
+          <w:rFonts w:ascii="Times New Roman" w:eastAsia="Times New Roman" w:hAnsi="Times New Roman" w:cs="Times New Roman"/>
+          <w:b/>
+          <w:sz w:val="16"/>
+          <w:szCs w:val="16"/>
+        </w:rPr>
+      </w:pPr>
+      <w:r>
+        <w:rPr>
+          <w:noProof/>
+          <w:color w:val="000000"/>
+          <w:bdr w:val="none" w:sz="0" w:space="0" w:color="auto" w:frame="1"/>
+          <w:lang w:val="fr-FR"/>
+        </w:rPr>
+        <w:drawing>
+          <wp:inline distT="0" distB="0" distL="0" distR="0">
+            <wp:extent cx="5803043" cy="3067050"/>
+            <wp:effectExtent l="19050" t="19050" r="26670" b="19050"/>
+            <wp:docPr id="10" name="Image 10" descr="https://lh5.googleusercontent.com/P2Q2AenOeqnjyGoGDpUxIJGzG3sgs7b1v01l1W53HYzqRiUVMQkkaQEBcnVO_YasovgDU9scWF7148a5yuK6XvHWgUjeYS5ulTmKA2u1N1VP7KFtG3TGdM2LXTT7x1EzGcvZMWvj1K7Xl0HMHg"/>
+            <wp:cNvGraphicFramePr>
+              <a:graphicFrameLocks xmlns:a="http://schemas.openxmlformats.org/drawingml/2006/main" noChangeAspect="1"/>
+            </wp:cNvGraphicFramePr>
+            <a:graphic xmlns:a="http://schemas.openxmlformats.org/drawingml/2006/main">
+              <a:graphicData uri="http://schemas.openxmlformats.org/drawingml/2006/picture">
+                <pic:pic xmlns:pic="http://schemas.openxmlformats.org/drawingml/2006/picture">
+                  <pic:nvPicPr>
+                    <pic:cNvPr id="0" name="Picture 22" descr="https://lh5.googleusercontent.com/P2Q2AenOeqnjyGoGDpUxIJGzG3sgs7b1v01l1W53HYzqRiUVMQkkaQEBcnVO_YasovgDU9scWF7148a5yuK6XvHWgUjeYS5ulTmKA2u1N1VP7KFtG3TGdM2LXTT7x1EzGcvZMWvj1K7Xl0HMHg"/>
+                    <pic:cNvPicPr>
+                      <a:picLocks noChangeAspect="1" noChangeArrowheads="1"/>
+                    </pic:cNvPicPr>
+                  </pic:nvPicPr>
+                  <pic:blipFill>
+                    <a:blip r:embed="rId17">
+                      <a:extLst>
+                        <a:ext uri="{28A0092B-C50C-407E-A947-70E740481C1C}">
+                          <a14:useLocalDpi xmlns:a14="http://schemas.microsoft.com/office/drawing/2010/main" val="0"/>
+                        </a:ext>
+                      </a:extLst>
+                    </a:blip>
+                    <a:srcRect/>
+                    <a:stretch>
+                      <a:fillRect/>
+                    </a:stretch>
+                  </pic:blipFill>
+                  <pic:spPr bwMode="auto">
+                    <a:xfrm>
+                      <a:off x="0" y="0"/>
+                      <a:ext cx="5807320" cy="3069311"/>
+                    </a:xfrm>
+                    <a:prstGeom prst="rect">
+                      <a:avLst/>
+                    </a:prstGeom>
+                    <a:noFill/>
+                    <a:ln w="12700">
+                      <a:solidFill>
+                        <a:sysClr val="windowText" lastClr="000000">
+                          <a:lumMod val="50000"/>
+                          <a:lumOff val="50000"/>
+                        </a:sysClr>
+                      </a:solidFill>
+                    </a:ln>
+                  </pic:spPr>
+                </pic:pic>
+              </a:graphicData>
+            </a:graphic>
+          </wp:inline>
+        </w:drawing>
+      </w:r>
+      <w:r>
+        <w:rPr>
+          <w:rFonts w:ascii="Times New Roman" w:eastAsia="Times New Roman" w:hAnsi="Times New Roman" w:cs="Times New Roman"/>
+          <w:b/>
+          <w:sz w:val="28"/>
+          <w:szCs w:val="28"/>
+        </w:rPr>
+        <w:br/>
+      </w:r>
+    </w:p>
+    <w:p>
+      <w:pPr>
+        <w:tabs>
+          <w:tab w:val="left" w:pos="1995"/>
+        </w:tabs>
+        <w:spacing w:line="480" w:lineRule="auto"/>
+        <w:jc w:val="both"/>
+        <w:rPr>
+          <w:rFonts w:ascii="Times New Roman" w:eastAsia="Times New Roman" w:hAnsi="Times New Roman" w:cs="Times New Roman"/>
+          <w:b/>
+          <w:sz w:val="28"/>
+          <w:szCs w:val="28"/>
+        </w:rPr>
+      </w:pPr>
+      <w:r>
+        <w:rPr>
+          <w:rFonts w:ascii="Times New Roman" w:eastAsia="Times New Roman" w:hAnsi="Times New Roman" w:cs="Times New Roman"/>
+          <w:color w:val="000000"/>
+          <w:sz w:val="25"/>
+          <w:szCs w:val="25"/>
+          <w:lang w:val="en-US"/>
+        </w:rPr>
+        <w:t xml:space="preserve">These results show that 88.5% use English language when studying new computer science materials, while 7.7% said Chinese and 3.8% use </w:t>
+      </w:r>
+      <w:r>
+        <w:rPr>
+          <w:rFonts w:ascii="Times New Roman" w:eastAsia="Times New Roman" w:hAnsi="Times New Roman" w:cs="Times New Roman"/>
+          <w:color w:val="000000"/>
+          <w:sz w:val="25"/>
+          <w:szCs w:val="25"/>
+          <w:lang w:val="en-US"/>
+        </w:rPr>
+        <w:t>French</w:t>
+      </w:r>
+      <w:r>
+        <w:rPr>
+          <w:rFonts w:ascii="Times New Roman" w:eastAsia="Times New Roman" w:hAnsi="Times New Roman" w:cs="Times New Roman"/>
+          <w:color w:val="000000"/>
+          <w:sz w:val="25"/>
+          <w:szCs w:val="25"/>
+          <w:lang w:val="en-US"/>
+        </w:rPr>
+        <w:t xml:space="preserve">. We can say that most all students prefer English as their language to read about technologies and materials of computer science. these refer to English as the dominant language in computer technology that students find easy to use, compared to other languages like French or Arabic which are official languages in Morocco even though they are both used in Academic fields. We can state that English is preferred by students because most online tutorials and documentation about computer science are written in English by both native and native speakers, in addition, English is the language of communication between people </w:t>
+      </w:r>
+      <w:r>
+        <w:rPr>
+          <w:rFonts w:ascii="Times New Roman" w:eastAsia="Times New Roman" w:hAnsi="Times New Roman" w:cs="Times New Roman"/>
+          <w:color w:val="000000"/>
+          <w:sz w:val="25"/>
+          <w:szCs w:val="25"/>
+          <w:lang w:val="en-US"/>
+        </w:rPr>
+        <w:t>in this field which is like a l</w:t>
+      </w:r>
+      <w:r>
+        <w:rPr>
+          <w:rFonts w:ascii="Times New Roman" w:eastAsia="Times New Roman" w:hAnsi="Times New Roman" w:cs="Times New Roman"/>
+          <w:color w:val="000000"/>
+          <w:sz w:val="25"/>
+          <w:szCs w:val="25"/>
+          <w:lang w:val="en-US"/>
+        </w:rPr>
+        <w:t>in</w:t>
+      </w:r>
+      <w:r>
+        <w:rPr>
+          <w:rFonts w:ascii="Times New Roman" w:eastAsia="Times New Roman" w:hAnsi="Times New Roman" w:cs="Times New Roman"/>
+          <w:color w:val="000000"/>
+          <w:sz w:val="25"/>
+          <w:szCs w:val="25"/>
+          <w:lang w:val="en-US"/>
+        </w:rPr>
+        <w:t>ugua franca for them.</w:t>
+      </w:r>
+    </w:p>
+    <w:p>
+      <w:pPr>
+        <w:spacing w:line="480" w:lineRule="auto"/>
+        <w:rPr>
+          <w:rFonts w:ascii="Times New Roman" w:eastAsia="Times New Roman" w:hAnsi="Times New Roman" w:cs="Times New Roman"/>
+          <w:b/>
+          <w:sz w:val="28"/>
+          <w:szCs w:val="28"/>
+        </w:rPr>
+      </w:pPr>
+    </w:p>
+    <w:p>
+      <w:pPr>
+        <w:spacing w:line="480" w:lineRule="auto"/>
+        <w:rPr>
+          <w:rFonts w:ascii="Times New Roman" w:eastAsia="Times New Roman" w:hAnsi="Times New Roman" w:cs="Times New Roman"/>
+          <w:b/>
+          <w:sz w:val="28"/>
+          <w:szCs w:val="28"/>
+        </w:rPr>
+      </w:pPr>
+    </w:p>
+    <w:p>
+      <w:pPr>
+        <w:spacing w:line="480" w:lineRule="auto"/>
+        <w:rPr>
+          <w:rFonts w:ascii="Times New Roman" w:eastAsia="Times New Roman" w:hAnsi="Times New Roman" w:cs="Times New Roman"/>
+          <w:b/>
+          <w:sz w:val="28"/>
+          <w:szCs w:val="28"/>
+        </w:rPr>
+      </w:pPr>
+      <w:r>
+        <w:rPr>
+          <w:rFonts w:ascii="Times New Roman" w:eastAsia="Times New Roman" w:hAnsi="Times New Roman" w:cs="Times New Roman"/>
+          <w:b/>
+          <w:sz w:val="28"/>
+          <w:szCs w:val="28"/>
+        </w:rPr>
+        <w:lastRenderedPageBreak/>
+        <w:t>Question 8:</w:t>
+      </w:r>
+      <w:r>
+        <w:rPr>
+          <w:rFonts w:ascii="Times New Roman" w:eastAsia="Times New Roman" w:hAnsi="Times New Roman" w:cs="Times New Roman"/>
+          <w:b/>
+          <w:sz w:val="28"/>
+          <w:szCs w:val="28"/>
+        </w:rPr>
+        <w:t xml:space="preserve"> </w:t>
+      </w:r>
+      <w:r>
+        <w:rPr>
+          <w:rFonts w:ascii="Times New Roman" w:eastAsia="Times New Roman" w:hAnsi="Times New Roman" w:cs="Times New Roman"/>
+          <w:b/>
+          <w:sz w:val="28"/>
+          <w:szCs w:val="28"/>
+        </w:rPr>
+        <w:t>Do you need good communication skills to work in another country like USA, UK or Canada?</w:t>
+      </w:r>
+    </w:p>
+    <w:p>
+      <w:pPr>
+        <w:spacing w:line="480" w:lineRule="auto"/>
+        <w:jc w:val="center"/>
+        <w:rPr>
+          <w:rFonts w:ascii="Times New Roman" w:eastAsia="Times New Roman" w:hAnsi="Times New Roman" w:cs="Times New Roman"/>
+          <w:b/>
+          <w:sz w:val="28"/>
+          <w:szCs w:val="28"/>
+        </w:rPr>
+      </w:pPr>
       <w:bookmarkStart w:id="4" w:name="_GoBack"/>
+      <w:r>
+        <w:rPr>
+          <w:noProof/>
+          <w:lang w:val="fr-FR"/>
+        </w:rPr>
+        <w:drawing>
+          <wp:inline distT="0" distB="0" distL="0" distR="0" wp14:anchorId="4377D7BE" wp14:editId="759A3B30">
+            <wp:extent cx="5408763" cy="2501661"/>
+            <wp:effectExtent l="0" t="0" r="1905" b="13335"/>
+            <wp:docPr id="12" name="Graphique 12"/>
+            <wp:cNvGraphicFramePr/>
+            <a:graphic xmlns:a="http://schemas.openxmlformats.org/drawingml/2006/main">
+              <a:graphicData uri="http://schemas.openxmlformats.org/drawingml/2006/chart">
+                <c:chart xmlns:c="http://schemas.openxmlformats.org/drawingml/2006/chart" xmlns:r="http://schemas.openxmlformats.org/officeDocument/2006/relationships" r:id="rId18"/>
+              </a:graphicData>
+            </a:graphic>
+          </wp:inline>
+        </w:drawing>
+      </w:r>
       <w:bookmarkEnd w:id="4"/>
+    </w:p>
+    <w:p>
+      <w:pPr>
+        <w:spacing w:line="480" w:lineRule="auto"/>
+        <w:jc w:val="both"/>
+        <w:rPr>
+          <w:rFonts w:ascii="Times New Roman" w:eastAsia="Times New Roman" w:hAnsi="Times New Roman" w:cs="Times New Roman"/>
+          <w:color w:val="000000"/>
+          <w:sz w:val="25"/>
+          <w:szCs w:val="25"/>
+          <w:lang w:val="en-US"/>
+        </w:rPr>
+      </w:pPr>
+      <w:r>
+        <w:rPr>
+          <w:rFonts w:ascii="Times New Roman" w:eastAsia="Times New Roman" w:hAnsi="Times New Roman" w:cs="Times New Roman"/>
+          <w:color w:val="000000"/>
+          <w:sz w:val="25"/>
+          <w:szCs w:val="25"/>
+          <w:lang w:val="en-US"/>
+        </w:rPr>
+        <w:t>According to the results, 80.8% of students agree that effective communication skills are required for work in other developed countries like USA Canada, and UK, while 19.2% of student says maybe, none of the students disagree. It is clear that most of students are aware of the importance of effective communication skills in the market.</w:t>
+      </w:r>
+    </w:p>
+    <w:p>
+      <w:pPr>
+        <w:spacing w:line="480" w:lineRule="auto"/>
+        <w:rPr>
+          <w:rFonts w:ascii="Times New Roman" w:eastAsia="Times New Roman" w:hAnsi="Times New Roman" w:cs="Times New Roman"/>
+          <w:b/>
+          <w:sz w:val="18"/>
+          <w:szCs w:val="18"/>
+        </w:rPr>
+      </w:pPr>
+    </w:p>
+    <w:p>
+      <w:pPr>
+        <w:spacing w:line="480" w:lineRule="auto"/>
+        <w:rPr>
+          <w:rFonts w:ascii="Times New Roman" w:eastAsia="Times New Roman" w:hAnsi="Times New Roman" w:cs="Times New Roman"/>
+          <w:b/>
+          <w:sz w:val="28"/>
+          <w:szCs w:val="28"/>
+        </w:rPr>
+      </w:pPr>
+      <w:r>
+        <w:rPr>
+          <w:rFonts w:ascii="Times New Roman" w:eastAsia="Times New Roman" w:hAnsi="Times New Roman" w:cs="Times New Roman"/>
+          <w:b/>
+          <w:sz w:val="28"/>
+          <w:szCs w:val="28"/>
+        </w:rPr>
+        <w:t xml:space="preserve">Question 9: </w:t>
+      </w:r>
+      <w:r>
+        <w:rPr>
+          <w:rFonts w:ascii="Times New Roman" w:eastAsia="Times New Roman" w:hAnsi="Times New Roman" w:cs="Times New Roman"/>
+          <w:b/>
+          <w:sz w:val="28"/>
+          <w:szCs w:val="28"/>
+        </w:rPr>
+        <w:t>Are you ready to take a Language test certificate Like I</w:t>
+      </w:r>
+      <w:r>
+        <w:rPr>
+          <w:rFonts w:ascii="Times New Roman" w:eastAsia="Times New Roman" w:hAnsi="Times New Roman" w:cs="Times New Roman"/>
+          <w:b/>
+          <w:sz w:val="28"/>
+          <w:szCs w:val="28"/>
+        </w:rPr>
+        <w:t>E</w:t>
+      </w:r>
+      <w:r>
+        <w:rPr>
+          <w:rFonts w:ascii="Times New Roman" w:eastAsia="Times New Roman" w:hAnsi="Times New Roman" w:cs="Times New Roman"/>
+          <w:b/>
+          <w:sz w:val="28"/>
+          <w:szCs w:val="28"/>
+        </w:rPr>
+        <w:t>LTS or TOEFL to work outside your country?</w:t>
+      </w:r>
+    </w:p>
+    <w:p>
+      <w:pPr>
+        <w:spacing w:line="480" w:lineRule="auto"/>
+        <w:jc w:val="center"/>
+        <w:rPr>
+          <w:rFonts w:ascii="Times New Roman" w:eastAsia="Times New Roman" w:hAnsi="Times New Roman" w:cs="Times New Roman"/>
+          <w:b/>
+          <w:sz w:val="28"/>
+          <w:szCs w:val="28"/>
+        </w:rPr>
+      </w:pPr>
+      <w:r>
+        <w:rPr>
+          <w:noProof/>
+          <w:color w:val="000000"/>
+          <w:bdr w:val="none" w:sz="0" w:space="0" w:color="auto" w:frame="1"/>
+          <w:lang w:val="fr-FR"/>
+        </w:rPr>
+        <w:drawing>
+          <wp:inline distT="0" distB="0" distL="0" distR="0">
+            <wp:extent cx="5046345" cy="2131481"/>
+            <wp:effectExtent l="19050" t="19050" r="20955" b="21590"/>
+            <wp:docPr id="13" name="Image 13" descr="Forms response chart. Question title: Are you ready to take a Language test certificate Like ILTS or TOEFL to work outside your country ?. Number of responses: 26 responses."/>
+            <wp:cNvGraphicFramePr>
+              <a:graphicFrameLocks xmlns:a="http://schemas.openxmlformats.org/drawingml/2006/main" noChangeAspect="1"/>
+            </wp:cNvGraphicFramePr>
+            <a:graphic xmlns:a="http://schemas.openxmlformats.org/drawingml/2006/main">
+              <a:graphicData uri="http://schemas.openxmlformats.org/drawingml/2006/picture">
+                <pic:pic xmlns:pic="http://schemas.openxmlformats.org/drawingml/2006/picture">
+                  <pic:nvPicPr>
+                    <pic:cNvPr id="0" name="Picture 24" descr="Forms response chart. Question title: Are you ready to take a Language test certificate Like ILTS or TOEFL to work outside your country ?. Number of responses: 26 responses."/>
+                    <pic:cNvPicPr>
+                      <a:picLocks noChangeAspect="1" noChangeArrowheads="1"/>
+                    </pic:cNvPicPr>
+                  </pic:nvPicPr>
+                  <pic:blipFill rotWithShape="1">
+                    <a:blip r:embed="rId19" cstate="print">
+                      <a:extLst>
+                        <a:ext uri="{28A0092B-C50C-407E-A947-70E740481C1C}">
+                          <a14:useLocalDpi xmlns:a14="http://schemas.microsoft.com/office/drawing/2010/main" val="0"/>
+                        </a:ext>
+                      </a:extLst>
+                    </a:blip>
+                    <a:srcRect t="14141" r="21608" b="4827"/>
+                    <a:stretch/>
+                  </pic:blipFill>
+                  <pic:spPr bwMode="auto">
+                    <a:xfrm>
+                      <a:off x="0" y="0"/>
+                      <a:ext cx="5153142" cy="2176590"/>
+                    </a:xfrm>
+                    <a:prstGeom prst="rect">
+                      <a:avLst/>
+                    </a:prstGeom>
+                    <a:noFill/>
+                    <a:ln>
+                      <a:solidFill>
+                        <a:schemeClr val="tx1">
+                          <a:lumMod val="50000"/>
+                          <a:lumOff val="50000"/>
+                          <a:alpha val="99000"/>
+                        </a:schemeClr>
+                      </a:solidFill>
+                    </a:ln>
+                    <a:extLst>
+                      <a:ext uri="{53640926-AAD7-44D8-BBD7-CCE9431645EC}">
+                        <a14:shadowObscured xmlns:a14="http://schemas.microsoft.com/office/drawing/2010/main"/>
+                      </a:ext>
+                    </a:extLst>
+                  </pic:spPr>
+                </pic:pic>
+              </a:graphicData>
+            </a:graphic>
+          </wp:inline>
+        </w:drawing>
+      </w:r>
+    </w:p>
+    <w:p>
+      <w:pPr>
+        <w:spacing w:line="480" w:lineRule="auto"/>
+        <w:rPr>
+          <w:rFonts w:ascii="Times New Roman" w:eastAsia="Times New Roman" w:hAnsi="Times New Roman" w:cs="Times New Roman"/>
+          <w:color w:val="000000"/>
+          <w:sz w:val="25"/>
+          <w:szCs w:val="25"/>
+          <w:lang w:val="en-US"/>
+        </w:rPr>
+      </w:pPr>
+      <w:r>
+        <w:rPr>
+          <w:rFonts w:ascii="Times New Roman" w:eastAsia="Times New Roman" w:hAnsi="Times New Roman" w:cs="Times New Roman"/>
+          <w:color w:val="000000"/>
+          <w:sz w:val="25"/>
+          <w:szCs w:val="25"/>
+          <w:lang w:val="en-US"/>
+        </w:rPr>
+        <w:lastRenderedPageBreak/>
+        <w:t>The result shows that 73% students are ready to get a language certification if required for work, like IELTS English Language Testing System or TOEFL Test of English as a Foreign Language, while 26.9% students said maybe. Now we can say that most of informants can prepare for English language certifications, which will make them enhance their skills and interest in English.</w:t>
+      </w:r>
+    </w:p>
+    <w:p>
+      <w:pPr>
+        <w:spacing w:line="480" w:lineRule="auto"/>
+        <w:rPr>
+          <w:rFonts w:ascii="Times New Roman" w:eastAsia="Times New Roman" w:hAnsi="Times New Roman" w:cs="Times New Roman"/>
+          <w:color w:val="000000"/>
+          <w:sz w:val="25"/>
+          <w:szCs w:val="25"/>
+          <w:lang w:val="en-US"/>
+        </w:rPr>
+      </w:pPr>
+    </w:p>
+    <w:p>
+      <w:pPr>
+        <w:spacing w:line="480" w:lineRule="auto"/>
+        <w:rPr>
+          <w:rFonts w:ascii="Times New Roman" w:eastAsia="Times New Roman" w:hAnsi="Times New Roman" w:cs="Times New Roman"/>
+          <w:b/>
+          <w:sz w:val="28"/>
+          <w:szCs w:val="28"/>
+        </w:rPr>
+      </w:pPr>
+      <w:r>
+        <w:rPr>
+          <w:rFonts w:ascii="Times New Roman" w:eastAsia="Times New Roman" w:hAnsi="Times New Roman" w:cs="Times New Roman"/>
+          <w:b/>
+          <w:sz w:val="28"/>
+          <w:szCs w:val="28"/>
+        </w:rPr>
+        <w:t>Question 10: if you are going to continue your study after graduation what language do you like to study with?</w:t>
+      </w:r>
+    </w:p>
+    <w:p>
+      <w:pPr>
+        <w:spacing w:line="480" w:lineRule="auto"/>
+        <w:jc w:val="center"/>
+      </w:pPr>
+      <w:r>
+        <w:rPr>
+          <w:noProof/>
+          <w:lang w:val="fr-FR"/>
+        </w:rPr>
+        <w:drawing>
+          <wp:inline distT="0" distB="0" distL="0" distR="0" wp14:anchorId="4DCF20C9" wp14:editId="3FD97F10">
+            <wp:extent cx="5638800" cy="2847975"/>
+            <wp:effectExtent l="0" t="0" r="0" b="9525"/>
+            <wp:docPr id="16" name="Graphique 16"/>
+            <wp:cNvGraphicFramePr/>
+            <a:graphic xmlns:a="http://schemas.openxmlformats.org/drawingml/2006/main">
+              <a:graphicData uri="http://schemas.openxmlformats.org/drawingml/2006/chart">
+                <c:chart xmlns:c="http://schemas.openxmlformats.org/drawingml/2006/chart" xmlns:r="http://schemas.openxmlformats.org/officeDocument/2006/relationships" r:id="rId20"/>
+              </a:graphicData>
+            </a:graphic>
+          </wp:inline>
+        </w:drawing>
+      </w:r>
+    </w:p>
+    <w:p>
+      <w:pPr>
+        <w:spacing w:line="480" w:lineRule="auto"/>
+        <w:rPr>
+          <w:rFonts w:ascii="Times New Roman" w:eastAsia="Times New Roman" w:hAnsi="Times New Roman" w:cs="Times New Roman"/>
+          <w:b/>
+          <w:sz w:val="28"/>
+          <w:szCs w:val="28"/>
+        </w:rPr>
+      </w:pPr>
+    </w:p>
+    <w:p>
+      <w:pPr>
+        <w:spacing w:line="480" w:lineRule="auto"/>
+        <w:rPr>
+          <w:rFonts w:ascii="Times New Roman" w:eastAsia="Times New Roman" w:hAnsi="Times New Roman" w:cs="Times New Roman"/>
+          <w:b/>
+          <w:sz w:val="28"/>
+          <w:szCs w:val="28"/>
+        </w:rPr>
+      </w:pPr>
+    </w:p>
+    <w:p>
+      <w:pPr>
+        <w:spacing w:line="480" w:lineRule="auto"/>
+        <w:rPr>
+          <w:rFonts w:ascii="Times New Roman" w:eastAsia="Times New Roman" w:hAnsi="Times New Roman" w:cs="Times New Roman"/>
+          <w:b/>
+          <w:sz w:val="28"/>
+          <w:szCs w:val="28"/>
+        </w:rPr>
+      </w:pPr>
+      <w:r>
+        <w:rPr>
+          <w:rFonts w:ascii="Times New Roman" w:eastAsia="Times New Roman" w:hAnsi="Times New Roman" w:cs="Times New Roman"/>
+          <w:color w:val="000000"/>
+          <w:sz w:val="25"/>
+          <w:szCs w:val="25"/>
+          <w:lang w:val="en-US"/>
+        </w:rPr>
+        <w:t>According to these results, 92% of students have chosen English as their language of education if they want to continue their studies, while 7.7% prefer French. We can assume English is the dominant language and the majority of students will focus more on English rather than other languages.</w:t>
+      </w:r>
+    </w:p>
+    <w:p>
+      <w:pPr>
+        <w:spacing w:line="480" w:lineRule="auto"/>
+        <w:rPr>
+          <w:rFonts w:ascii="Times New Roman" w:eastAsia="Times New Roman" w:hAnsi="Times New Roman" w:cs="Times New Roman"/>
+          <w:b/>
+          <w:sz w:val="28"/>
+          <w:szCs w:val="28"/>
+        </w:rPr>
+      </w:pPr>
+    </w:p>
+    <w:p>
+      <w:pPr>
+        <w:spacing w:line="480" w:lineRule="auto"/>
+        <w:rPr>
+          <w:rFonts w:ascii="Times New Roman" w:eastAsia="Times New Roman" w:hAnsi="Times New Roman" w:cs="Times New Roman"/>
+          <w:b/>
+          <w:sz w:val="28"/>
+          <w:szCs w:val="28"/>
+        </w:rPr>
+      </w:pPr>
     </w:p>
     <w:p>
       <w:pPr>
@@ -5704,7 +6589,7 @@
         </w:rPr>
         <w:tab/>
       </w:r>
-      <w:hyperlink r:id="rId16" w:history="1">
+      <w:hyperlink r:id="rId21" w:history="1">
         <w:r>
           <w:rPr>
             <w:rStyle w:val="Lienhypertexte"/>
@@ -6007,7 +6892,7 @@
         </w:rPr>
         <w:tab/>
       </w:r>
-      <w:hyperlink r:id="rId17">
+      <w:hyperlink r:id="rId22">
         <w:r>
           <w:rPr>
             <w:rFonts w:ascii="Times New Roman" w:eastAsia="Times New Roman" w:hAnsi="Times New Roman" w:cs="Times New Roman"/>
@@ -6090,6 +6975,7 @@
           <w:sz w:val="24"/>
           <w:szCs w:val="24"/>
         </w:rPr>
+        <w:lastRenderedPageBreak/>
         <w:t xml:space="preserve">“8 Reasons to Study Computer Science at University”, </w:t>
       </w:r>
       <w:r>
@@ -6139,7 +7025,7 @@
         </w:rPr>
         <w:tab/>
       </w:r>
-      <w:hyperlink r:id="rId18" w:history="1">
+      <w:hyperlink r:id="rId23" w:history="1">
         <w:r>
           <w:rPr>
             <w:rStyle w:val="Lienhypertexte"/>
@@ -6294,7 +7180,6 @@
           <w:sz w:val="24"/>
           <w:szCs w:val="24"/>
         </w:rPr>
-        <w:lastRenderedPageBreak/>
         <w:tab/>
         <w:t>https://www.languagetrainers.com/blog/can-economic-development-affect-</w:t>
       </w:r>
@@ -6414,7 +7299,7 @@
         </w:rPr>
         <w:tab/>
       </w:r>
-      <w:hyperlink r:id="rId19" w:history="1">
+      <w:hyperlink r:id="rId24" w:history="1">
         <w:r>
           <w:rPr>
             <w:rStyle w:val="Lienhypertexte"/>
@@ -6574,7 +7459,7 @@
         </w:rPr>
         <w:tab/>
       </w:r>
-      <w:hyperlink r:id="rId20">
+      <w:hyperlink r:id="rId25">
         <w:r>
           <w:rPr>
             <w:rFonts w:ascii="Times New Roman" w:eastAsia="Times New Roman" w:hAnsi="Times New Roman" w:cs="Times New Roman"/>
@@ -6725,7 +7610,7 @@
         </w:rPr>
         <w:tab/>
       </w:r>
-      <w:hyperlink r:id="rId21" w:history="1">
+      <w:hyperlink r:id="rId26" w:history="1">
         <w:r>
           <w:rPr>
             <w:rStyle w:val="Lienhypertexte"/>
@@ -6859,7 +7744,7 @@
         </w:rPr>
         <w:tab/>
       </w:r>
-      <w:hyperlink r:id="rId22">
+      <w:hyperlink r:id="rId27">
         <w:r>
           <w:rPr>
             <w:rFonts w:ascii="Times New Roman" w:eastAsia="Times New Roman" w:hAnsi="Times New Roman" w:cs="Times New Roman"/>
@@ -6980,7 +7865,7 @@
         </w:rPr>
         <w:tab/>
       </w:r>
-      <w:hyperlink r:id="rId23">
+      <w:hyperlink r:id="rId28">
         <w:r>
           <w:rPr>
             <w:rFonts w:ascii="Times New Roman" w:eastAsia="Times New Roman" w:hAnsi="Times New Roman" w:cs="Times New Roman"/>
@@ -7061,7 +7946,7 @@
         </w:rPr>
         <w:tab/>
       </w:r>
-      <w:hyperlink r:id="rId24">
+      <w:hyperlink r:id="rId29">
         <w:r>
           <w:rPr>
             <w:rFonts w:ascii="Times New Roman" w:eastAsia="Times New Roman" w:hAnsi="Times New Roman" w:cs="Times New Roman"/>
@@ -7167,7 +8052,7 @@
         </w:rPr>
         <w:tab/>
       </w:r>
-      <w:hyperlink r:id="rId25" w:history="1">
+      <w:hyperlink r:id="rId30" w:history="1">
         <w:r>
           <w:rPr>
             <w:rStyle w:val="Lienhypertexte"/>
@@ -7312,7 +8197,7 @@
         </w:rPr>
         <w:tab/>
       </w:r>
-      <w:hyperlink r:id="rId26" w:history="1">
+      <w:hyperlink r:id="rId31" w:history="1">
         <w:r>
           <w:rPr>
             <w:rStyle w:val="Lienhypertexte"/>
@@ -7429,7 +8314,7 @@
         </w:rPr>
         <w:tab/>
       </w:r>
-      <w:hyperlink r:id="rId27" w:history="1">
+      <w:hyperlink r:id="rId32" w:history="1">
         <w:r>
           <w:rPr>
             <w:rStyle w:val="Lienhypertexte"/>
@@ -7524,7 +8409,7 @@
         </w:rPr>
         <w:tab/>
       </w:r>
-      <w:hyperlink r:id="rId28">
+      <w:hyperlink r:id="rId33">
         <w:r>
           <w:rPr>
             <w:rFonts w:ascii="Times New Roman" w:eastAsia="Times New Roman" w:hAnsi="Times New Roman" w:cs="Times New Roman"/>
@@ -7571,7 +8456,6 @@
           <w:szCs w:val="24"/>
           <w:lang w:val="en-US"/>
         </w:rPr>
-        <w:lastRenderedPageBreak/>
         <w:t>Nyabol</w:t>
       </w:r>
       <w:proofErr w:type="spellEnd"/>
@@ -7691,7 +8575,7 @@
         </w:rPr>
         <w:tab/>
       </w:r>
-      <w:hyperlink r:id="rId29">
+      <w:hyperlink r:id="rId34">
         <w:r>
           <w:rPr>
             <w:rFonts w:ascii="Times New Roman" w:eastAsia="Times New Roman" w:hAnsi="Times New Roman" w:cs="Times New Roman"/>
@@ -7814,7 +8698,7 @@
         </w:rPr>
         <w:tab/>
       </w:r>
-      <w:hyperlink r:id="rId30" w:history="1">
+      <w:hyperlink r:id="rId35" w:history="1">
         <w:r>
           <w:rPr>
             <w:rStyle w:val="Lienhypertexte"/>
@@ -7987,7 +8871,7 @@
         </w:rPr>
         <w:tab/>
       </w:r>
-      <w:hyperlink r:id="rId31" w:history="1">
+      <w:hyperlink r:id="rId36" w:history="1">
         <w:r>
           <w:rPr>
             <w:rStyle w:val="Lienhypertexte"/>
@@ -8137,7 +9021,7 @@
         </w:rPr>
         <w:tab/>
       </w:r>
-      <w:hyperlink r:id="rId32">
+      <w:hyperlink r:id="rId37">
         <w:r>
           <w:rPr>
             <w:rFonts w:ascii="Times New Roman" w:eastAsia="Times New Roman" w:hAnsi="Times New Roman" w:cs="Times New Roman"/>
@@ -8248,7 +9132,7 @@
         </w:rPr>
         <w:tab/>
       </w:r>
-      <w:hyperlink r:id="rId33">
+      <w:hyperlink r:id="rId38">
         <w:r>
           <w:rPr>
             <w:rFonts w:ascii="Times New Roman" w:eastAsia="Times New Roman" w:hAnsi="Times New Roman" w:cs="Times New Roman"/>
@@ -8294,6 +9178,12 @@
     <w:sectPr>
       <w:pgSz w:w="12240" w:h="15840"/>
       <w:pgMar w:top="1440" w:right="1440" w:bottom="1440" w:left="1440" w:header="720" w:footer="720" w:gutter="0"/>
+      <w:pgBorders w:offsetFrom="page">
+        <w:top w:val="single" w:sz="4" w:space="24" w:color="auto"/>
+        <w:left w:val="single" w:sz="4" w:space="24" w:color="auto"/>
+        <w:bottom w:val="single" w:sz="4" w:space="24" w:color="auto"/>
+        <w:right w:val="single" w:sz="4" w:space="24" w:color="auto"/>
+      </w:pgBorders>
       <w:pgNumType w:start="1"/>
       <w:cols w:space="720"/>
     </w:sectPr>
@@ -8357,7 +9247,7 @@
             <w:noProof/>
             <w:lang w:val="fr-FR"/>
           </w:rPr>
-          <w:t>30</w:t>
+          <w:t>31</w:t>
         </w:r>
         <w:r>
           <w:fldChar w:fldCharType="end"/>
@@ -10261,6 +11151,1854 @@
 </w:styles>
 </file>
 
+<file path=word/charts/chart1.xml><?xml version="1.0" encoding="utf-8"?>
+<c:chartSpace xmlns:c="http://schemas.openxmlformats.org/drawingml/2006/chart" xmlns:a="http://schemas.openxmlformats.org/drawingml/2006/main" xmlns:r="http://schemas.openxmlformats.org/officeDocument/2006/relationships">
+  <c:date1904 val="0"/>
+  <c:lang val="fr-FR"/>
+  <c:roundedCorners val="0"/>
+  <mc:AlternateContent xmlns:mc="http://schemas.openxmlformats.org/markup-compatibility/2006">
+    <mc:Choice xmlns:c14="http://schemas.microsoft.com/office/drawing/2007/8/2/chart" Requires="c14">
+      <c14:style val="102"/>
+    </mc:Choice>
+    <mc:Fallback>
+      <c:style val="2"/>
+    </mc:Fallback>
+  </mc:AlternateContent>
+  <c:chart>
+    <c:title>
+      <c:tx>
+        <c:rich>
+          <a:bodyPr rot="0" spcFirstLastPara="1" vertOverflow="ellipsis" vert="horz" wrap="square" anchor="ctr" anchorCtr="1"/>
+          <a:lstStyle/>
+          <a:p>
+            <a:pPr>
+              <a:defRPr sz="1400" b="0" i="0" u="none" strike="noStrike" kern="1200" spc="0" baseline="0">
+                <a:solidFill>
+                  <a:schemeClr val="tx1">
+                    <a:lumMod val="65000"/>
+                    <a:lumOff val="35000"/>
+                  </a:schemeClr>
+                </a:solidFill>
+                <a:latin typeface="+mn-lt"/>
+                <a:ea typeface="+mn-ea"/>
+                <a:cs typeface="+mn-cs"/>
+              </a:defRPr>
+            </a:pPr>
+            <a:r>
+              <a:rPr lang="fr-FR"/>
+              <a:t>26</a:t>
+            </a:r>
+            <a:r>
+              <a:rPr lang="fr-FR" baseline="0"/>
+              <a:t> responses</a:t>
+            </a:r>
+            <a:endParaRPr lang="fr-FR"/>
+          </a:p>
+        </c:rich>
+      </c:tx>
+      <c:overlay val="0"/>
+      <c:spPr>
+        <a:noFill/>
+        <a:ln>
+          <a:noFill/>
+        </a:ln>
+        <a:effectLst/>
+      </c:spPr>
+      <c:txPr>
+        <a:bodyPr rot="0" spcFirstLastPara="1" vertOverflow="ellipsis" vert="horz" wrap="square" anchor="ctr" anchorCtr="1"/>
+        <a:lstStyle/>
+        <a:p>
+          <a:pPr>
+            <a:defRPr sz="1400" b="0" i="0" u="none" strike="noStrike" kern="1200" spc="0" baseline="0">
+              <a:solidFill>
+                <a:schemeClr val="tx1">
+                  <a:lumMod val="65000"/>
+                  <a:lumOff val="35000"/>
+                </a:schemeClr>
+              </a:solidFill>
+              <a:latin typeface="+mn-lt"/>
+              <a:ea typeface="+mn-ea"/>
+              <a:cs typeface="+mn-cs"/>
+            </a:defRPr>
+          </a:pPr>
+          <a:endParaRPr lang="fr-FR"/>
+        </a:p>
+      </c:txPr>
+    </c:title>
+    <c:autoTitleDeleted val="0"/>
+    <c:plotArea>
+      <c:layout/>
+      <c:barChart>
+        <c:barDir val="col"/>
+        <c:grouping val="clustered"/>
+        <c:varyColors val="0"/>
+        <c:ser>
+          <c:idx val="0"/>
+          <c:order val="0"/>
+          <c:spPr>
+            <a:solidFill>
+              <a:schemeClr val="accent1"/>
+            </a:solidFill>
+            <a:ln>
+              <a:noFill/>
+            </a:ln>
+            <a:effectLst/>
+          </c:spPr>
+          <c:invertIfNegative val="0"/>
+          <c:dLbls>
+            <c:dLbl>
+              <c:idx val="0"/>
+              <c:tx>
+                <c:rich>
+                  <a:bodyPr/>
+                  <a:lstStyle/>
+                  <a:p>
+                    <a:r>
+                      <a:rPr lang="en-US"/>
+                      <a:t>80.8%</a:t>
+                    </a:r>
+                  </a:p>
+                </c:rich>
+              </c:tx>
+              <c:dLblPos val="outEnd"/>
+              <c:showLegendKey val="0"/>
+              <c:showVal val="1"/>
+              <c:showCatName val="0"/>
+              <c:showSerName val="0"/>
+              <c:showPercent val="0"/>
+              <c:showBubbleSize val="0"/>
+              <c:extLst>
+                <c:ext xmlns:c15="http://schemas.microsoft.com/office/drawing/2012/chart" uri="{CE6537A1-D6FC-4f65-9D91-7224C49458BB}"/>
+              </c:extLst>
+            </c:dLbl>
+            <c:dLbl>
+              <c:idx val="1"/>
+              <c:tx>
+                <c:rich>
+                  <a:bodyPr/>
+                  <a:lstStyle/>
+                  <a:p>
+                    <a:r>
+                      <a:rPr lang="en-US"/>
+                      <a:t>0%</a:t>
+                    </a:r>
+                  </a:p>
+                </c:rich>
+              </c:tx>
+              <c:dLblPos val="outEnd"/>
+              <c:showLegendKey val="0"/>
+              <c:showVal val="1"/>
+              <c:showCatName val="0"/>
+              <c:showSerName val="0"/>
+              <c:showPercent val="0"/>
+              <c:showBubbleSize val="0"/>
+              <c:extLst>
+                <c:ext xmlns:c15="http://schemas.microsoft.com/office/drawing/2012/chart" uri="{CE6537A1-D6FC-4f65-9D91-7224C49458BB}"/>
+              </c:extLst>
+            </c:dLbl>
+            <c:dLbl>
+              <c:idx val="2"/>
+              <c:tx>
+                <c:rich>
+                  <a:bodyPr/>
+                  <a:lstStyle/>
+                  <a:p>
+                    <a:r>
+                      <a:rPr lang="en-US"/>
+                      <a:t>5%</a:t>
+                    </a:r>
+                  </a:p>
+                </c:rich>
+              </c:tx>
+              <c:dLblPos val="outEnd"/>
+              <c:showLegendKey val="0"/>
+              <c:showVal val="1"/>
+              <c:showCatName val="0"/>
+              <c:showSerName val="0"/>
+              <c:showPercent val="0"/>
+              <c:showBubbleSize val="0"/>
+              <c:extLst>
+                <c:ext xmlns:c15="http://schemas.microsoft.com/office/drawing/2012/chart" uri="{CE6537A1-D6FC-4f65-9D91-7224C49458BB}"/>
+              </c:extLst>
+            </c:dLbl>
+            <c:spPr>
+              <a:noFill/>
+              <a:ln>
+                <a:noFill/>
+              </a:ln>
+              <a:effectLst/>
+            </c:spPr>
+            <c:txPr>
+              <a:bodyPr rot="0" spcFirstLastPara="1" vertOverflow="ellipsis" vert="horz" wrap="square" lIns="38100" tIns="19050" rIns="38100" bIns="19050" anchor="ctr" anchorCtr="1">
+                <a:spAutoFit/>
+              </a:bodyPr>
+              <a:lstStyle/>
+              <a:p>
+                <a:pPr>
+                  <a:defRPr sz="900" b="0" i="0" u="none" strike="noStrike" kern="1200" baseline="0">
+                    <a:solidFill>
+                      <a:schemeClr val="tx1">
+                        <a:lumMod val="75000"/>
+                        <a:lumOff val="25000"/>
+                      </a:schemeClr>
+                    </a:solidFill>
+                    <a:latin typeface="+mn-lt"/>
+                    <a:ea typeface="+mn-ea"/>
+                    <a:cs typeface="+mn-cs"/>
+                  </a:defRPr>
+                </a:pPr>
+                <a:endParaRPr lang="fr-FR"/>
+              </a:p>
+            </c:txPr>
+            <c:dLblPos val="outEnd"/>
+            <c:showLegendKey val="0"/>
+            <c:showVal val="1"/>
+            <c:showCatName val="0"/>
+            <c:showSerName val="0"/>
+            <c:showPercent val="0"/>
+            <c:showBubbleSize val="0"/>
+            <c:showLeaderLines val="0"/>
+            <c:extLst>
+              <c:ext xmlns:c15="http://schemas.microsoft.com/office/drawing/2012/chart" uri="{CE6537A1-D6FC-4f65-9D91-7224C49458BB}">
+                <c15:showLeaderLines val="1"/>
+                <c15:leaderLines>
+                  <c:spPr>
+                    <a:ln w="9525" cap="flat" cmpd="sng" algn="ctr">
+                      <a:solidFill>
+                        <a:schemeClr val="tx1">
+                          <a:lumMod val="35000"/>
+                          <a:lumOff val="65000"/>
+                        </a:schemeClr>
+                      </a:solidFill>
+                      <a:round/>
+                    </a:ln>
+                    <a:effectLst/>
+                  </c:spPr>
+                </c15:leaderLines>
+              </c:ext>
+            </c:extLst>
+          </c:dLbls>
+          <c:val>
+            <c:numRef>
+              <c:f>#REF!</c:f>
+              <c:numCache>
+                <c:formatCode>General</c:formatCode>
+                <c:ptCount val="1"/>
+                <c:pt idx="0">
+                  <c:v>1</c:v>
+                </c:pt>
+              </c:numCache>
+            </c:numRef>
+          </c:val>
+          <c:extLst>
+            <c:ext xmlns:c15="http://schemas.microsoft.com/office/drawing/2012/chart" uri="{02D57815-91ED-43cb-92C2-25804820EDAC}">
+              <c15:filteredCategoryTitle>
+                <c15:cat>
+                  <c:multiLvlStrRef>
+                    <c:extLst>
+                      <c:ext uri="{02D57815-91ED-43cb-92C2-25804820EDAC}">
+                        <c15:formulaRef>
+                          <c15:sqref>#REF!</c15:sqref>
+                        </c15:formulaRef>
+                      </c:ext>
+                    </c:extLst>
+                  </c:multiLvlStrRef>
+                </c15:cat>
+              </c15:filteredCategoryTitle>
+            </c:ext>
+          </c:extLst>
+        </c:ser>
+        <c:dLbls>
+          <c:dLblPos val="outEnd"/>
+          <c:showLegendKey val="0"/>
+          <c:showVal val="1"/>
+          <c:showCatName val="0"/>
+          <c:showSerName val="0"/>
+          <c:showPercent val="0"/>
+          <c:showBubbleSize val="0"/>
+        </c:dLbls>
+        <c:gapWidth val="219"/>
+        <c:overlap val="-27"/>
+        <c:axId val="-1792143984"/>
+        <c:axId val="-1792142896"/>
+      </c:barChart>
+      <c:catAx>
+        <c:axId val="-1792143984"/>
+        <c:scaling>
+          <c:orientation val="minMax"/>
+        </c:scaling>
+        <c:delete val="0"/>
+        <c:axPos val="b"/>
+        <c:numFmt formatCode="General" sourceLinked="1"/>
+        <c:majorTickMark val="none"/>
+        <c:minorTickMark val="none"/>
+        <c:tickLblPos val="nextTo"/>
+        <c:spPr>
+          <a:noFill/>
+          <a:ln w="9525" cap="flat" cmpd="sng" algn="ctr">
+            <a:solidFill>
+              <a:schemeClr val="tx1">
+                <a:lumMod val="15000"/>
+                <a:lumOff val="85000"/>
+              </a:schemeClr>
+            </a:solidFill>
+            <a:round/>
+          </a:ln>
+          <a:effectLst/>
+        </c:spPr>
+        <c:txPr>
+          <a:bodyPr rot="-60000000" spcFirstLastPara="1" vertOverflow="ellipsis" vert="horz" wrap="square" anchor="ctr" anchorCtr="1"/>
+          <a:lstStyle/>
+          <a:p>
+            <a:pPr>
+              <a:defRPr sz="900" b="0" i="0" u="none" strike="noStrike" kern="1200" baseline="0">
+                <a:solidFill>
+                  <a:schemeClr val="tx1">
+                    <a:lumMod val="65000"/>
+                    <a:lumOff val="35000"/>
+                  </a:schemeClr>
+                </a:solidFill>
+                <a:latin typeface="+mn-lt"/>
+                <a:ea typeface="+mn-ea"/>
+                <a:cs typeface="+mn-cs"/>
+              </a:defRPr>
+            </a:pPr>
+            <a:endParaRPr lang="fr-FR"/>
+          </a:p>
+        </c:txPr>
+        <c:crossAx val="-1792142896"/>
+        <c:crosses val="autoZero"/>
+        <c:auto val="1"/>
+        <c:lblAlgn val="ctr"/>
+        <c:lblOffset val="100"/>
+        <c:noMultiLvlLbl val="0"/>
+      </c:catAx>
+      <c:valAx>
+        <c:axId val="-1792142896"/>
+        <c:scaling>
+          <c:orientation val="minMax"/>
+        </c:scaling>
+        <c:delete val="0"/>
+        <c:axPos val="l"/>
+        <c:majorGridlines>
+          <c:spPr>
+            <a:ln w="9525" cap="flat" cmpd="sng" algn="ctr">
+              <a:solidFill>
+                <a:schemeClr val="tx1">
+                  <a:lumMod val="15000"/>
+                  <a:lumOff val="85000"/>
+                </a:schemeClr>
+              </a:solidFill>
+              <a:round/>
+            </a:ln>
+            <a:effectLst/>
+          </c:spPr>
+        </c:majorGridlines>
+        <c:numFmt formatCode="General" sourceLinked="1"/>
+        <c:majorTickMark val="none"/>
+        <c:minorTickMark val="none"/>
+        <c:tickLblPos val="nextTo"/>
+        <c:spPr>
+          <a:noFill/>
+          <a:ln>
+            <a:noFill/>
+          </a:ln>
+          <a:effectLst/>
+        </c:spPr>
+        <c:txPr>
+          <a:bodyPr rot="-60000000" spcFirstLastPara="1" vertOverflow="ellipsis" vert="horz" wrap="square" anchor="ctr" anchorCtr="1"/>
+          <a:lstStyle/>
+          <a:p>
+            <a:pPr>
+              <a:defRPr sz="900" b="0" i="0" u="none" strike="noStrike" kern="1200" baseline="0">
+                <a:solidFill>
+                  <a:schemeClr val="tx1">
+                    <a:lumMod val="65000"/>
+                    <a:lumOff val="35000"/>
+                  </a:schemeClr>
+                </a:solidFill>
+                <a:latin typeface="+mn-lt"/>
+                <a:ea typeface="+mn-ea"/>
+                <a:cs typeface="+mn-cs"/>
+              </a:defRPr>
+            </a:pPr>
+            <a:endParaRPr lang="fr-FR"/>
+          </a:p>
+        </c:txPr>
+        <c:crossAx val="-1792143984"/>
+        <c:crosses val="autoZero"/>
+        <c:crossBetween val="between"/>
+      </c:valAx>
+      <c:spPr>
+        <a:noFill/>
+        <a:ln>
+          <a:noFill/>
+        </a:ln>
+        <a:effectLst/>
+      </c:spPr>
+    </c:plotArea>
+    <c:plotVisOnly val="1"/>
+    <c:dispBlanksAs val="gap"/>
+    <c:showDLblsOverMax val="0"/>
+  </c:chart>
+  <c:spPr>
+    <a:solidFill>
+      <a:schemeClr val="bg1"/>
+    </a:solidFill>
+    <a:ln w="12700" cap="flat" cmpd="sng" algn="ctr">
+      <a:solidFill>
+        <a:sysClr val="windowText" lastClr="000000">
+          <a:lumMod val="50000"/>
+          <a:lumOff val="50000"/>
+        </a:sysClr>
+      </a:solidFill>
+      <a:round/>
+    </a:ln>
+    <a:effectLst/>
+  </c:spPr>
+  <c:txPr>
+    <a:bodyPr/>
+    <a:lstStyle/>
+    <a:p>
+      <a:pPr>
+        <a:defRPr/>
+      </a:pPr>
+      <a:endParaRPr lang="fr-FR"/>
+    </a:p>
+  </c:txPr>
+  <c:externalData r:id="rId3">
+    <c:autoUpdate val="0"/>
+  </c:externalData>
+</c:chartSpace>
+</file>
+
+<file path=word/charts/chart2.xml><?xml version="1.0" encoding="utf-8"?>
+<c:chartSpace xmlns:c="http://schemas.openxmlformats.org/drawingml/2006/chart" xmlns:a="http://schemas.openxmlformats.org/drawingml/2006/main" xmlns:r="http://schemas.openxmlformats.org/officeDocument/2006/relationships">
+  <c:date1904 val="0"/>
+  <c:lang val="fr-FR"/>
+  <c:roundedCorners val="0"/>
+  <mc:AlternateContent xmlns:mc="http://schemas.openxmlformats.org/markup-compatibility/2006">
+    <mc:Choice xmlns:c14="http://schemas.microsoft.com/office/drawing/2007/8/2/chart" Requires="c14">
+      <c14:style val="102"/>
+    </mc:Choice>
+    <mc:Fallback>
+      <c:style val="2"/>
+    </mc:Fallback>
+  </mc:AlternateContent>
+  <c:chart>
+    <c:title>
+      <c:tx>
+        <c:rich>
+          <a:bodyPr rot="0" spcFirstLastPara="1" vertOverflow="ellipsis" vert="horz" wrap="square" anchor="ctr" anchorCtr="1"/>
+          <a:lstStyle/>
+          <a:p>
+            <a:pPr>
+              <a:defRPr sz="1400" b="0" i="0" u="none" strike="noStrike" kern="1200" spc="0" baseline="0">
+                <a:solidFill>
+                  <a:schemeClr val="tx1">
+                    <a:lumMod val="65000"/>
+                    <a:lumOff val="35000"/>
+                  </a:schemeClr>
+                </a:solidFill>
+                <a:latin typeface="+mn-lt"/>
+                <a:ea typeface="+mn-ea"/>
+                <a:cs typeface="+mn-cs"/>
+              </a:defRPr>
+            </a:pPr>
+            <a:r>
+              <a:rPr lang="fr-FR"/>
+              <a:t>26 responses</a:t>
+            </a:r>
+          </a:p>
+        </c:rich>
+      </c:tx>
+      <c:overlay val="0"/>
+      <c:spPr>
+        <a:noFill/>
+        <a:ln>
+          <a:noFill/>
+        </a:ln>
+        <a:effectLst/>
+      </c:spPr>
+      <c:txPr>
+        <a:bodyPr rot="0" spcFirstLastPara="1" vertOverflow="ellipsis" vert="horz" wrap="square" anchor="ctr" anchorCtr="1"/>
+        <a:lstStyle/>
+        <a:p>
+          <a:pPr>
+            <a:defRPr sz="1400" b="0" i="0" u="none" strike="noStrike" kern="1200" spc="0" baseline="0">
+              <a:solidFill>
+                <a:schemeClr val="tx1">
+                  <a:lumMod val="65000"/>
+                  <a:lumOff val="35000"/>
+                </a:schemeClr>
+              </a:solidFill>
+              <a:latin typeface="+mn-lt"/>
+              <a:ea typeface="+mn-ea"/>
+              <a:cs typeface="+mn-cs"/>
+            </a:defRPr>
+          </a:pPr>
+          <a:endParaRPr lang="fr-FR"/>
+        </a:p>
+      </c:txPr>
+    </c:title>
+    <c:autoTitleDeleted val="0"/>
+    <c:plotArea>
+      <c:layout/>
+      <c:barChart>
+        <c:barDir val="col"/>
+        <c:grouping val="clustered"/>
+        <c:varyColors val="0"/>
+        <c:ser>
+          <c:idx val="0"/>
+          <c:order val="0"/>
+          <c:spPr>
+            <a:solidFill>
+              <a:schemeClr val="accent1"/>
+            </a:solidFill>
+            <a:ln>
+              <a:noFill/>
+            </a:ln>
+            <a:effectLst/>
+          </c:spPr>
+          <c:invertIfNegative val="0"/>
+          <c:dLbls>
+            <c:spPr>
+              <a:noFill/>
+              <a:ln>
+                <a:noFill/>
+              </a:ln>
+              <a:effectLst/>
+            </c:spPr>
+            <c:txPr>
+              <a:bodyPr rot="0" spcFirstLastPara="1" vertOverflow="ellipsis" vert="horz" wrap="square" lIns="38100" tIns="19050" rIns="38100" bIns="19050" anchor="ctr" anchorCtr="1">
+                <a:spAutoFit/>
+              </a:bodyPr>
+              <a:lstStyle/>
+              <a:p>
+                <a:pPr>
+                  <a:defRPr sz="900" b="0" i="0" u="none" strike="noStrike" kern="1200" baseline="0">
+                    <a:solidFill>
+                      <a:schemeClr val="tx1">
+                        <a:lumMod val="75000"/>
+                        <a:lumOff val="25000"/>
+                      </a:schemeClr>
+                    </a:solidFill>
+                    <a:latin typeface="+mn-lt"/>
+                    <a:ea typeface="+mn-ea"/>
+                    <a:cs typeface="+mn-cs"/>
+                  </a:defRPr>
+                </a:pPr>
+                <a:endParaRPr lang="fr-FR"/>
+              </a:p>
+            </c:txPr>
+            <c:dLblPos val="outEnd"/>
+            <c:showLegendKey val="0"/>
+            <c:showVal val="1"/>
+            <c:showCatName val="0"/>
+            <c:showSerName val="0"/>
+            <c:showPercent val="0"/>
+            <c:showBubbleSize val="0"/>
+            <c:showLeaderLines val="0"/>
+            <c:extLst>
+              <c:ext xmlns:c15="http://schemas.microsoft.com/office/drawing/2012/chart" uri="{CE6537A1-D6FC-4f65-9D91-7224C49458BB}">
+                <c15:showLeaderLines val="1"/>
+                <c15:leaderLines>
+                  <c:spPr>
+                    <a:ln w="9525" cap="flat" cmpd="sng" algn="ctr">
+                      <a:solidFill>
+                        <a:schemeClr val="tx1">
+                          <a:lumMod val="35000"/>
+                          <a:lumOff val="65000"/>
+                        </a:schemeClr>
+                      </a:solidFill>
+                      <a:round/>
+                    </a:ln>
+                    <a:effectLst/>
+                  </c:spPr>
+                </c15:leaderLines>
+              </c:ext>
+            </c:extLst>
+          </c:dLbls>
+          <c:cat>
+            <c:strRef>
+              <c:f>Feuil3!$F$7:$F$8</c:f>
+              <c:strCache>
+                <c:ptCount val="2"/>
+                <c:pt idx="0">
+                  <c:v>English </c:v>
+                </c:pt>
+                <c:pt idx="1">
+                  <c:v>Franch</c:v>
+                </c:pt>
+              </c:strCache>
+            </c:strRef>
+          </c:cat>
+          <c:val>
+            <c:numRef>
+              <c:f>Feuil3!$G$7:$G$8</c:f>
+              <c:numCache>
+                <c:formatCode>0.00%</c:formatCode>
+                <c:ptCount val="2"/>
+                <c:pt idx="0">
+                  <c:v>0.92300000000000004</c:v>
+                </c:pt>
+                <c:pt idx="1">
+                  <c:v>7.6999999999999999E-2</c:v>
+                </c:pt>
+              </c:numCache>
+            </c:numRef>
+          </c:val>
+        </c:ser>
+        <c:dLbls>
+          <c:dLblPos val="outEnd"/>
+          <c:showLegendKey val="0"/>
+          <c:showVal val="1"/>
+          <c:showCatName val="0"/>
+          <c:showSerName val="0"/>
+          <c:showPercent val="0"/>
+          <c:showBubbleSize val="0"/>
+        </c:dLbls>
+        <c:gapWidth val="219"/>
+        <c:overlap val="-27"/>
+        <c:axId val="-1792140176"/>
+        <c:axId val="-1792138000"/>
+      </c:barChart>
+      <c:catAx>
+        <c:axId val="-1792140176"/>
+        <c:scaling>
+          <c:orientation val="minMax"/>
+        </c:scaling>
+        <c:delete val="0"/>
+        <c:axPos val="b"/>
+        <c:numFmt formatCode="General" sourceLinked="1"/>
+        <c:majorTickMark val="none"/>
+        <c:minorTickMark val="none"/>
+        <c:tickLblPos val="nextTo"/>
+        <c:spPr>
+          <a:noFill/>
+          <a:ln w="9525" cap="flat" cmpd="sng" algn="ctr">
+            <a:solidFill>
+              <a:schemeClr val="tx1">
+                <a:lumMod val="15000"/>
+                <a:lumOff val="85000"/>
+              </a:schemeClr>
+            </a:solidFill>
+            <a:round/>
+          </a:ln>
+          <a:effectLst/>
+        </c:spPr>
+        <c:txPr>
+          <a:bodyPr rot="-60000000" spcFirstLastPara="1" vertOverflow="ellipsis" vert="horz" wrap="square" anchor="ctr" anchorCtr="1"/>
+          <a:lstStyle/>
+          <a:p>
+            <a:pPr>
+              <a:defRPr sz="900" b="0" i="0" u="none" strike="noStrike" kern="1200" baseline="0">
+                <a:solidFill>
+                  <a:schemeClr val="tx1">
+                    <a:lumMod val="65000"/>
+                    <a:lumOff val="35000"/>
+                  </a:schemeClr>
+                </a:solidFill>
+                <a:latin typeface="+mn-lt"/>
+                <a:ea typeface="+mn-ea"/>
+                <a:cs typeface="+mn-cs"/>
+              </a:defRPr>
+            </a:pPr>
+            <a:endParaRPr lang="fr-FR"/>
+          </a:p>
+        </c:txPr>
+        <c:crossAx val="-1792138000"/>
+        <c:crosses val="autoZero"/>
+        <c:auto val="1"/>
+        <c:lblAlgn val="ctr"/>
+        <c:lblOffset val="100"/>
+        <c:noMultiLvlLbl val="0"/>
+      </c:catAx>
+      <c:valAx>
+        <c:axId val="-1792138000"/>
+        <c:scaling>
+          <c:orientation val="minMax"/>
+        </c:scaling>
+        <c:delete val="0"/>
+        <c:axPos val="l"/>
+        <c:majorGridlines>
+          <c:spPr>
+            <a:ln w="9525" cap="flat" cmpd="sng" algn="ctr">
+              <a:solidFill>
+                <a:schemeClr val="tx1">
+                  <a:lumMod val="15000"/>
+                  <a:lumOff val="85000"/>
+                </a:schemeClr>
+              </a:solidFill>
+              <a:round/>
+            </a:ln>
+            <a:effectLst/>
+          </c:spPr>
+        </c:majorGridlines>
+        <c:numFmt formatCode="0.00%" sourceLinked="1"/>
+        <c:majorTickMark val="none"/>
+        <c:minorTickMark val="none"/>
+        <c:tickLblPos val="nextTo"/>
+        <c:spPr>
+          <a:noFill/>
+          <a:ln>
+            <a:noFill/>
+          </a:ln>
+          <a:effectLst/>
+        </c:spPr>
+        <c:txPr>
+          <a:bodyPr rot="-60000000" spcFirstLastPara="1" vertOverflow="ellipsis" vert="horz" wrap="square" anchor="ctr" anchorCtr="1"/>
+          <a:lstStyle/>
+          <a:p>
+            <a:pPr>
+              <a:defRPr sz="900" b="0" i="0" u="none" strike="noStrike" kern="1200" baseline="0">
+                <a:solidFill>
+                  <a:schemeClr val="tx1">
+                    <a:lumMod val="65000"/>
+                    <a:lumOff val="35000"/>
+                  </a:schemeClr>
+                </a:solidFill>
+                <a:latin typeface="+mn-lt"/>
+                <a:ea typeface="+mn-ea"/>
+                <a:cs typeface="+mn-cs"/>
+              </a:defRPr>
+            </a:pPr>
+            <a:endParaRPr lang="fr-FR"/>
+          </a:p>
+        </c:txPr>
+        <c:crossAx val="-1792140176"/>
+        <c:crosses val="autoZero"/>
+        <c:crossBetween val="between"/>
+      </c:valAx>
+      <c:spPr>
+        <a:noFill/>
+        <a:ln>
+          <a:noFill/>
+        </a:ln>
+        <a:effectLst/>
+      </c:spPr>
+    </c:plotArea>
+    <c:plotVisOnly val="1"/>
+    <c:dispBlanksAs val="gap"/>
+    <c:showDLblsOverMax val="0"/>
+  </c:chart>
+  <c:spPr>
+    <a:solidFill>
+      <a:schemeClr val="bg1"/>
+    </a:solidFill>
+    <a:ln w="12700" cap="flat" cmpd="sng" algn="ctr">
+      <a:solidFill>
+        <a:sysClr val="windowText" lastClr="000000">
+          <a:lumMod val="50000"/>
+          <a:lumOff val="50000"/>
+        </a:sysClr>
+      </a:solidFill>
+      <a:round/>
+    </a:ln>
+    <a:effectLst/>
+  </c:spPr>
+  <c:txPr>
+    <a:bodyPr/>
+    <a:lstStyle/>
+    <a:p>
+      <a:pPr>
+        <a:defRPr/>
+      </a:pPr>
+      <a:endParaRPr lang="fr-FR"/>
+    </a:p>
+  </c:txPr>
+  <c:externalData r:id="rId3">
+    <c:autoUpdate val="0"/>
+  </c:externalData>
+</c:chartSpace>
+</file>
+
+<file path=word/charts/colors1.xml><?xml version="1.0" encoding="utf-8"?>
+<cs:colorStyle xmlns:cs="http://schemas.microsoft.com/office/drawing/2012/chartStyle" xmlns:a="http://schemas.openxmlformats.org/drawingml/2006/main" meth="cycle" id="10">
+  <a:schemeClr val="accent1"/>
+  <a:schemeClr val="accent2"/>
+  <a:schemeClr val="accent3"/>
+  <a:schemeClr val="accent4"/>
+  <a:schemeClr val="accent5"/>
+  <a:schemeClr val="accent6"/>
+  <cs:variation/>
+  <cs:variation>
+    <a:lumMod val="60000"/>
+  </cs:variation>
+  <cs:variation>
+    <a:lumMod val="80000"/>
+    <a:lumOff val="20000"/>
+  </cs:variation>
+  <cs:variation>
+    <a:lumMod val="80000"/>
+  </cs:variation>
+  <cs:variation>
+    <a:lumMod val="60000"/>
+    <a:lumOff val="40000"/>
+  </cs:variation>
+  <cs:variation>
+    <a:lumMod val="50000"/>
+  </cs:variation>
+  <cs:variation>
+    <a:lumMod val="70000"/>
+    <a:lumOff val="30000"/>
+  </cs:variation>
+  <cs:variation>
+    <a:lumMod val="70000"/>
+  </cs:variation>
+  <cs:variation>
+    <a:lumMod val="50000"/>
+    <a:lumOff val="50000"/>
+  </cs:variation>
+</cs:colorStyle>
+</file>
+
+<file path=word/charts/colors2.xml><?xml version="1.0" encoding="utf-8"?>
+<cs:colorStyle xmlns:cs="http://schemas.microsoft.com/office/drawing/2012/chartStyle" xmlns:a="http://schemas.openxmlformats.org/drawingml/2006/main" meth="cycle" id="10">
+  <a:schemeClr val="accent1"/>
+  <a:schemeClr val="accent2"/>
+  <a:schemeClr val="accent3"/>
+  <a:schemeClr val="accent4"/>
+  <a:schemeClr val="accent5"/>
+  <a:schemeClr val="accent6"/>
+  <cs:variation/>
+  <cs:variation>
+    <a:lumMod val="60000"/>
+  </cs:variation>
+  <cs:variation>
+    <a:lumMod val="80000"/>
+    <a:lumOff val="20000"/>
+  </cs:variation>
+  <cs:variation>
+    <a:lumMod val="80000"/>
+  </cs:variation>
+  <cs:variation>
+    <a:lumMod val="60000"/>
+    <a:lumOff val="40000"/>
+  </cs:variation>
+  <cs:variation>
+    <a:lumMod val="50000"/>
+  </cs:variation>
+  <cs:variation>
+    <a:lumMod val="70000"/>
+    <a:lumOff val="30000"/>
+  </cs:variation>
+  <cs:variation>
+    <a:lumMod val="70000"/>
+  </cs:variation>
+  <cs:variation>
+    <a:lumMod val="50000"/>
+    <a:lumOff val="50000"/>
+  </cs:variation>
+</cs:colorStyle>
+</file>
+
+<file path=word/charts/style1.xml><?xml version="1.0" encoding="utf-8"?>
+<cs:chartStyle xmlns:cs="http://schemas.microsoft.com/office/drawing/2012/chartStyle" xmlns:a="http://schemas.openxmlformats.org/drawingml/2006/main" id="201">
+  <cs:axisTitle>
+    <cs:lnRef idx="0"/>
+    <cs:fillRef idx="0"/>
+    <cs:effectRef idx="0"/>
+    <cs:fontRef idx="minor">
+      <a:schemeClr val="tx1">
+        <a:lumMod val="65000"/>
+        <a:lumOff val="35000"/>
+      </a:schemeClr>
+    </cs:fontRef>
+    <cs:defRPr sz="1000" kern="1200"/>
+  </cs:axisTitle>
+  <cs:categoryAxis>
+    <cs:lnRef idx="0"/>
+    <cs:fillRef idx="0"/>
+    <cs:effectRef idx="0"/>
+    <cs:fontRef idx="minor">
+      <a:schemeClr val="tx1">
+        <a:lumMod val="65000"/>
+        <a:lumOff val="35000"/>
+      </a:schemeClr>
+    </cs:fontRef>
+    <cs:spPr>
+      <a:ln w="9525" cap="flat" cmpd="sng" algn="ctr">
+        <a:solidFill>
+          <a:schemeClr val="tx1">
+            <a:lumMod val="15000"/>
+            <a:lumOff val="85000"/>
+          </a:schemeClr>
+        </a:solidFill>
+        <a:round/>
+      </a:ln>
+    </cs:spPr>
+    <cs:defRPr sz="900" kern="1200"/>
+  </cs:categoryAxis>
+  <cs:chartArea mods="allowNoFillOverride allowNoLineOverride">
+    <cs:lnRef idx="0"/>
+    <cs:fillRef idx="0"/>
+    <cs:effectRef idx="0"/>
+    <cs:fontRef idx="minor">
+      <a:schemeClr val="tx1"/>
+    </cs:fontRef>
+    <cs:spPr>
+      <a:solidFill>
+        <a:schemeClr val="bg1"/>
+      </a:solidFill>
+      <a:ln w="9525" cap="flat" cmpd="sng" algn="ctr">
+        <a:solidFill>
+          <a:schemeClr val="tx1">
+            <a:lumMod val="15000"/>
+            <a:lumOff val="85000"/>
+          </a:schemeClr>
+        </a:solidFill>
+        <a:round/>
+      </a:ln>
+    </cs:spPr>
+    <cs:defRPr sz="1000" kern="1200"/>
+  </cs:chartArea>
+  <cs:dataLabel>
+    <cs:lnRef idx="0"/>
+    <cs:fillRef idx="0"/>
+    <cs:effectRef idx="0"/>
+    <cs:fontRef idx="minor">
+      <a:schemeClr val="tx1">
+        <a:lumMod val="75000"/>
+        <a:lumOff val="25000"/>
+      </a:schemeClr>
+    </cs:fontRef>
+    <cs:defRPr sz="900" kern="1200"/>
+  </cs:dataLabel>
+  <cs:dataLabelCallout>
+    <cs:lnRef idx="0"/>
+    <cs:fillRef idx="0"/>
+    <cs:effectRef idx="0"/>
+    <cs:fontRef idx="minor">
+      <a:schemeClr val="dk1">
+        <a:lumMod val="65000"/>
+        <a:lumOff val="35000"/>
+      </a:schemeClr>
+    </cs:fontRef>
+    <cs:spPr>
+      <a:solidFill>
+        <a:schemeClr val="lt1"/>
+      </a:solidFill>
+      <a:ln>
+        <a:solidFill>
+          <a:schemeClr val="dk1">
+            <a:lumMod val="25000"/>
+            <a:lumOff val="75000"/>
+          </a:schemeClr>
+        </a:solidFill>
+      </a:ln>
+    </cs:spPr>
+    <cs:defRPr sz="900" kern="1200"/>
+    <cs:bodyPr rot="0" spcFirstLastPara="1" vertOverflow="clip" horzOverflow="clip" vert="horz" wrap="square" lIns="36576" tIns="18288" rIns="36576" bIns="18288" anchor="ctr" anchorCtr="1">
+      <a:spAutoFit/>
+    </cs:bodyPr>
+  </cs:dataLabelCallout>
+  <cs:dataPoint>
+    <cs:lnRef idx="0"/>
+    <cs:fillRef idx="1">
+      <cs:styleClr val="auto"/>
+    </cs:fillRef>
+    <cs:effectRef idx="0"/>
+    <cs:fontRef idx="minor">
+      <a:schemeClr val="tx1"/>
+    </cs:fontRef>
+  </cs:dataPoint>
+  <cs:dataPoint3D>
+    <cs:lnRef idx="0"/>
+    <cs:fillRef idx="1">
+      <cs:styleClr val="auto"/>
+    </cs:fillRef>
+    <cs:effectRef idx="0"/>
+    <cs:fontRef idx="minor">
+      <a:schemeClr val="tx1"/>
+    </cs:fontRef>
+  </cs:dataPoint3D>
+  <cs:dataPointLine>
+    <cs:lnRef idx="0">
+      <cs:styleClr val="auto"/>
+    </cs:lnRef>
+    <cs:fillRef idx="1"/>
+    <cs:effectRef idx="0"/>
+    <cs:fontRef idx="minor">
+      <a:schemeClr val="tx1"/>
+    </cs:fontRef>
+    <cs:spPr>
+      <a:ln w="28575" cap="rnd">
+        <a:solidFill>
+          <a:schemeClr val="phClr"/>
+        </a:solidFill>
+        <a:round/>
+      </a:ln>
+    </cs:spPr>
+  </cs:dataPointLine>
+  <cs:dataPointMarker>
+    <cs:lnRef idx="0">
+      <cs:styleClr val="auto"/>
+    </cs:lnRef>
+    <cs:fillRef idx="1">
+      <cs:styleClr val="auto"/>
+    </cs:fillRef>
+    <cs:effectRef idx="0"/>
+    <cs:fontRef idx="minor">
+      <a:schemeClr val="tx1"/>
+    </cs:fontRef>
+    <cs:spPr>
+      <a:ln w="9525">
+        <a:solidFill>
+          <a:schemeClr val="phClr"/>
+        </a:solidFill>
+      </a:ln>
+    </cs:spPr>
+  </cs:dataPointMarker>
+  <cs:dataPointMarkerLayout symbol="circle" size="5"/>
+  <cs:dataPointWireframe>
+    <cs:lnRef idx="0">
+      <cs:styleClr val="auto"/>
+    </cs:lnRef>
+    <cs:fillRef idx="1"/>
+    <cs:effectRef idx="0"/>
+    <cs:fontRef idx="minor">
+      <a:schemeClr val="tx1"/>
+    </cs:fontRef>
+    <cs:spPr>
+      <a:ln w="9525" cap="rnd">
+        <a:solidFill>
+          <a:schemeClr val="phClr"/>
+        </a:solidFill>
+        <a:round/>
+      </a:ln>
+    </cs:spPr>
+  </cs:dataPointWireframe>
+  <cs:dataTable>
+    <cs:lnRef idx="0"/>
+    <cs:fillRef idx="0"/>
+    <cs:effectRef idx="0"/>
+    <cs:fontRef idx="minor">
+      <a:schemeClr val="tx1">
+        <a:lumMod val="65000"/>
+        <a:lumOff val="35000"/>
+      </a:schemeClr>
+    </cs:fontRef>
+    <cs:spPr>
+      <a:noFill/>
+      <a:ln w="9525" cap="flat" cmpd="sng" algn="ctr">
+        <a:solidFill>
+          <a:schemeClr val="tx1">
+            <a:lumMod val="15000"/>
+            <a:lumOff val="85000"/>
+          </a:schemeClr>
+        </a:solidFill>
+        <a:round/>
+      </a:ln>
+    </cs:spPr>
+    <cs:defRPr sz="900" kern="1200"/>
+  </cs:dataTable>
+  <cs:downBar>
+    <cs:lnRef idx="0"/>
+    <cs:fillRef idx="0"/>
+    <cs:effectRef idx="0"/>
+    <cs:fontRef idx="minor">
+      <a:schemeClr val="dk1"/>
+    </cs:fontRef>
+    <cs:spPr>
+      <a:solidFill>
+        <a:schemeClr val="dk1">
+          <a:lumMod val="65000"/>
+          <a:lumOff val="35000"/>
+        </a:schemeClr>
+      </a:solidFill>
+      <a:ln w="9525">
+        <a:solidFill>
+          <a:schemeClr val="tx1">
+            <a:lumMod val="65000"/>
+            <a:lumOff val="35000"/>
+          </a:schemeClr>
+        </a:solidFill>
+      </a:ln>
+    </cs:spPr>
+  </cs:downBar>
+  <cs:dropLine>
+    <cs:lnRef idx="0"/>
+    <cs:fillRef idx="0"/>
+    <cs:effectRef idx="0"/>
+    <cs:fontRef idx="minor">
+      <a:schemeClr val="tx1"/>
+    </cs:fontRef>
+    <cs:spPr>
+      <a:ln w="9525" cap="flat" cmpd="sng" algn="ctr">
+        <a:solidFill>
+          <a:schemeClr val="tx1">
+            <a:lumMod val="35000"/>
+            <a:lumOff val="65000"/>
+          </a:schemeClr>
+        </a:solidFill>
+        <a:round/>
+      </a:ln>
+    </cs:spPr>
+  </cs:dropLine>
+  <cs:errorBar>
+    <cs:lnRef idx="0"/>
+    <cs:fillRef idx="0"/>
+    <cs:effectRef idx="0"/>
+    <cs:fontRef idx="minor">
+      <a:schemeClr val="tx1"/>
+    </cs:fontRef>
+    <cs:spPr>
+      <a:ln w="9525" cap="flat" cmpd="sng" algn="ctr">
+        <a:solidFill>
+          <a:schemeClr val="tx1">
+            <a:lumMod val="65000"/>
+            <a:lumOff val="35000"/>
+          </a:schemeClr>
+        </a:solidFill>
+        <a:round/>
+      </a:ln>
+    </cs:spPr>
+  </cs:errorBar>
+  <cs:floor>
+    <cs:lnRef idx="0"/>
+    <cs:fillRef idx="0"/>
+    <cs:effectRef idx="0"/>
+    <cs:fontRef idx="minor">
+      <a:schemeClr val="tx1"/>
+    </cs:fontRef>
+    <cs:spPr>
+      <a:noFill/>
+      <a:ln>
+        <a:noFill/>
+      </a:ln>
+    </cs:spPr>
+  </cs:floor>
+  <cs:gridlineMajor>
+    <cs:lnRef idx="0"/>
+    <cs:fillRef idx="0"/>
+    <cs:effectRef idx="0"/>
+    <cs:fontRef idx="minor">
+      <a:schemeClr val="tx1"/>
+    </cs:fontRef>
+    <cs:spPr>
+      <a:ln w="9525" cap="flat" cmpd="sng" algn="ctr">
+        <a:solidFill>
+          <a:schemeClr val="tx1">
+            <a:lumMod val="15000"/>
+            <a:lumOff val="85000"/>
+          </a:schemeClr>
+        </a:solidFill>
+        <a:round/>
+      </a:ln>
+    </cs:spPr>
+  </cs:gridlineMajor>
+  <cs:gridlineMinor>
+    <cs:lnRef idx="0"/>
+    <cs:fillRef idx="0"/>
+    <cs:effectRef idx="0"/>
+    <cs:fontRef idx="minor">
+      <a:schemeClr val="tx1"/>
+    </cs:fontRef>
+    <cs:spPr>
+      <a:ln w="9525" cap="flat" cmpd="sng" algn="ctr">
+        <a:solidFill>
+          <a:schemeClr val="tx1">
+            <a:lumMod val="5000"/>
+            <a:lumOff val="95000"/>
+          </a:schemeClr>
+        </a:solidFill>
+        <a:round/>
+      </a:ln>
+    </cs:spPr>
+  </cs:gridlineMinor>
+  <cs:hiLoLine>
+    <cs:lnRef idx="0"/>
+    <cs:fillRef idx="0"/>
+    <cs:effectRef idx="0"/>
+    <cs:fontRef idx="minor">
+      <a:schemeClr val="tx1"/>
+    </cs:fontRef>
+    <cs:spPr>
+      <a:ln w="9525" cap="flat" cmpd="sng" algn="ctr">
+        <a:solidFill>
+          <a:schemeClr val="tx1">
+            <a:lumMod val="75000"/>
+            <a:lumOff val="25000"/>
+          </a:schemeClr>
+        </a:solidFill>
+        <a:round/>
+      </a:ln>
+    </cs:spPr>
+  </cs:hiLoLine>
+  <cs:leaderLine>
+    <cs:lnRef idx="0"/>
+    <cs:fillRef idx="0"/>
+    <cs:effectRef idx="0"/>
+    <cs:fontRef idx="minor">
+      <a:schemeClr val="tx1"/>
+    </cs:fontRef>
+    <cs:spPr>
+      <a:ln w="9525" cap="flat" cmpd="sng" algn="ctr">
+        <a:solidFill>
+          <a:schemeClr val="tx1">
+            <a:lumMod val="35000"/>
+            <a:lumOff val="65000"/>
+          </a:schemeClr>
+        </a:solidFill>
+        <a:round/>
+      </a:ln>
+    </cs:spPr>
+  </cs:leaderLine>
+  <cs:legend>
+    <cs:lnRef idx="0"/>
+    <cs:fillRef idx="0"/>
+    <cs:effectRef idx="0"/>
+    <cs:fontRef idx="minor">
+      <a:schemeClr val="tx1">
+        <a:lumMod val="65000"/>
+        <a:lumOff val="35000"/>
+      </a:schemeClr>
+    </cs:fontRef>
+    <cs:defRPr sz="900" kern="1200"/>
+  </cs:legend>
+  <cs:plotArea mods="allowNoFillOverride allowNoLineOverride">
+    <cs:lnRef idx="0"/>
+    <cs:fillRef idx="0"/>
+    <cs:effectRef idx="0"/>
+    <cs:fontRef idx="minor">
+      <a:schemeClr val="tx1"/>
+    </cs:fontRef>
+  </cs:plotArea>
+  <cs:plotArea3D mods="allowNoFillOverride allowNoLineOverride">
+    <cs:lnRef idx="0"/>
+    <cs:fillRef idx="0"/>
+    <cs:effectRef idx="0"/>
+    <cs:fontRef idx="minor">
+      <a:schemeClr val="tx1"/>
+    </cs:fontRef>
+  </cs:plotArea3D>
+  <cs:seriesAxis>
+    <cs:lnRef idx="0"/>
+    <cs:fillRef idx="0"/>
+    <cs:effectRef idx="0"/>
+    <cs:fontRef idx="minor">
+      <a:schemeClr val="tx1">
+        <a:lumMod val="65000"/>
+        <a:lumOff val="35000"/>
+      </a:schemeClr>
+    </cs:fontRef>
+    <cs:defRPr sz="900" kern="1200"/>
+  </cs:seriesAxis>
+  <cs:seriesLine>
+    <cs:lnRef idx="0"/>
+    <cs:fillRef idx="0"/>
+    <cs:effectRef idx="0"/>
+    <cs:fontRef idx="minor">
+      <a:schemeClr val="tx1"/>
+    </cs:fontRef>
+    <cs:spPr>
+      <a:ln w="9525" cap="flat" cmpd="sng" algn="ctr">
+        <a:solidFill>
+          <a:schemeClr val="tx1">
+            <a:lumMod val="35000"/>
+            <a:lumOff val="65000"/>
+          </a:schemeClr>
+        </a:solidFill>
+        <a:round/>
+      </a:ln>
+    </cs:spPr>
+  </cs:seriesLine>
+  <cs:title>
+    <cs:lnRef idx="0"/>
+    <cs:fillRef idx="0"/>
+    <cs:effectRef idx="0"/>
+    <cs:fontRef idx="minor">
+      <a:schemeClr val="tx1">
+        <a:lumMod val="65000"/>
+        <a:lumOff val="35000"/>
+      </a:schemeClr>
+    </cs:fontRef>
+    <cs:defRPr sz="1400" b="0" kern="1200" spc="0" baseline="0"/>
+  </cs:title>
+  <cs:trendline>
+    <cs:lnRef idx="0">
+      <cs:styleClr val="auto"/>
+    </cs:lnRef>
+    <cs:fillRef idx="0"/>
+    <cs:effectRef idx="0"/>
+    <cs:fontRef idx="minor">
+      <a:schemeClr val="tx1"/>
+    </cs:fontRef>
+    <cs:spPr>
+      <a:ln w="19050" cap="rnd">
+        <a:solidFill>
+          <a:schemeClr val="phClr"/>
+        </a:solidFill>
+        <a:prstDash val="sysDot"/>
+      </a:ln>
+    </cs:spPr>
+  </cs:trendline>
+  <cs:trendlineLabel>
+    <cs:lnRef idx="0"/>
+    <cs:fillRef idx="0"/>
+    <cs:effectRef idx="0"/>
+    <cs:fontRef idx="minor">
+      <a:schemeClr val="tx1">
+        <a:lumMod val="65000"/>
+        <a:lumOff val="35000"/>
+      </a:schemeClr>
+    </cs:fontRef>
+    <cs:defRPr sz="900" kern="1200"/>
+  </cs:trendlineLabel>
+  <cs:upBar>
+    <cs:lnRef idx="0"/>
+    <cs:fillRef idx="0"/>
+    <cs:effectRef idx="0"/>
+    <cs:fontRef idx="minor">
+      <a:schemeClr val="dk1"/>
+    </cs:fontRef>
+    <cs:spPr>
+      <a:solidFill>
+        <a:schemeClr val="lt1"/>
+      </a:solidFill>
+      <a:ln w="9525">
+        <a:solidFill>
+          <a:schemeClr val="tx1">
+            <a:lumMod val="15000"/>
+            <a:lumOff val="85000"/>
+          </a:schemeClr>
+        </a:solidFill>
+      </a:ln>
+    </cs:spPr>
+  </cs:upBar>
+  <cs:valueAxis>
+    <cs:lnRef idx="0"/>
+    <cs:fillRef idx="0"/>
+    <cs:effectRef idx="0"/>
+    <cs:fontRef idx="minor">
+      <a:schemeClr val="tx1">
+        <a:lumMod val="65000"/>
+        <a:lumOff val="35000"/>
+      </a:schemeClr>
+    </cs:fontRef>
+    <cs:defRPr sz="900" kern="1200"/>
+  </cs:valueAxis>
+  <cs:wall>
+    <cs:lnRef idx="0"/>
+    <cs:fillRef idx="0"/>
+    <cs:effectRef idx="0"/>
+    <cs:fontRef idx="minor">
+      <a:schemeClr val="tx1"/>
+    </cs:fontRef>
+    <cs:spPr>
+      <a:noFill/>
+      <a:ln>
+        <a:noFill/>
+      </a:ln>
+    </cs:spPr>
+  </cs:wall>
+</cs:chartStyle>
+</file>
+
+<file path=word/charts/style2.xml><?xml version="1.0" encoding="utf-8"?>
+<cs:chartStyle xmlns:cs="http://schemas.microsoft.com/office/drawing/2012/chartStyle" xmlns:a="http://schemas.openxmlformats.org/drawingml/2006/main" id="201">
+  <cs:axisTitle>
+    <cs:lnRef idx="0"/>
+    <cs:fillRef idx="0"/>
+    <cs:effectRef idx="0"/>
+    <cs:fontRef idx="minor">
+      <a:schemeClr val="tx1">
+        <a:lumMod val="65000"/>
+        <a:lumOff val="35000"/>
+      </a:schemeClr>
+    </cs:fontRef>
+    <cs:defRPr sz="1000" kern="1200"/>
+  </cs:axisTitle>
+  <cs:categoryAxis>
+    <cs:lnRef idx="0"/>
+    <cs:fillRef idx="0"/>
+    <cs:effectRef idx="0"/>
+    <cs:fontRef idx="minor">
+      <a:schemeClr val="tx1">
+        <a:lumMod val="65000"/>
+        <a:lumOff val="35000"/>
+      </a:schemeClr>
+    </cs:fontRef>
+    <cs:spPr>
+      <a:ln w="9525" cap="flat" cmpd="sng" algn="ctr">
+        <a:solidFill>
+          <a:schemeClr val="tx1">
+            <a:lumMod val="15000"/>
+            <a:lumOff val="85000"/>
+          </a:schemeClr>
+        </a:solidFill>
+        <a:round/>
+      </a:ln>
+    </cs:spPr>
+    <cs:defRPr sz="900" kern="1200"/>
+  </cs:categoryAxis>
+  <cs:chartArea mods="allowNoFillOverride allowNoLineOverride">
+    <cs:lnRef idx="0"/>
+    <cs:fillRef idx="0"/>
+    <cs:effectRef idx="0"/>
+    <cs:fontRef idx="minor">
+      <a:schemeClr val="tx1"/>
+    </cs:fontRef>
+    <cs:spPr>
+      <a:solidFill>
+        <a:schemeClr val="bg1"/>
+      </a:solidFill>
+      <a:ln w="9525" cap="flat" cmpd="sng" algn="ctr">
+        <a:solidFill>
+          <a:schemeClr val="tx1">
+            <a:lumMod val="15000"/>
+            <a:lumOff val="85000"/>
+          </a:schemeClr>
+        </a:solidFill>
+        <a:round/>
+      </a:ln>
+    </cs:spPr>
+    <cs:defRPr sz="1000" kern="1200"/>
+  </cs:chartArea>
+  <cs:dataLabel>
+    <cs:lnRef idx="0"/>
+    <cs:fillRef idx="0"/>
+    <cs:effectRef idx="0"/>
+    <cs:fontRef idx="minor">
+      <a:schemeClr val="tx1">
+        <a:lumMod val="75000"/>
+        <a:lumOff val="25000"/>
+      </a:schemeClr>
+    </cs:fontRef>
+    <cs:defRPr sz="900" kern="1200"/>
+  </cs:dataLabel>
+  <cs:dataLabelCallout>
+    <cs:lnRef idx="0"/>
+    <cs:fillRef idx="0"/>
+    <cs:effectRef idx="0"/>
+    <cs:fontRef idx="minor">
+      <a:schemeClr val="dk1">
+        <a:lumMod val="65000"/>
+        <a:lumOff val="35000"/>
+      </a:schemeClr>
+    </cs:fontRef>
+    <cs:spPr>
+      <a:solidFill>
+        <a:schemeClr val="lt1"/>
+      </a:solidFill>
+      <a:ln>
+        <a:solidFill>
+          <a:schemeClr val="dk1">
+            <a:lumMod val="25000"/>
+            <a:lumOff val="75000"/>
+          </a:schemeClr>
+        </a:solidFill>
+      </a:ln>
+    </cs:spPr>
+    <cs:defRPr sz="900" kern="1200"/>
+    <cs:bodyPr rot="0" spcFirstLastPara="1" vertOverflow="clip" horzOverflow="clip" vert="horz" wrap="square" lIns="36576" tIns="18288" rIns="36576" bIns="18288" anchor="ctr" anchorCtr="1">
+      <a:spAutoFit/>
+    </cs:bodyPr>
+  </cs:dataLabelCallout>
+  <cs:dataPoint>
+    <cs:lnRef idx="0"/>
+    <cs:fillRef idx="1">
+      <cs:styleClr val="auto"/>
+    </cs:fillRef>
+    <cs:effectRef idx="0"/>
+    <cs:fontRef idx="minor">
+      <a:schemeClr val="tx1"/>
+    </cs:fontRef>
+  </cs:dataPoint>
+  <cs:dataPoint3D>
+    <cs:lnRef idx="0"/>
+    <cs:fillRef idx="1">
+      <cs:styleClr val="auto"/>
+    </cs:fillRef>
+    <cs:effectRef idx="0"/>
+    <cs:fontRef idx="minor">
+      <a:schemeClr val="tx1"/>
+    </cs:fontRef>
+  </cs:dataPoint3D>
+  <cs:dataPointLine>
+    <cs:lnRef idx="0">
+      <cs:styleClr val="auto"/>
+    </cs:lnRef>
+    <cs:fillRef idx="1"/>
+    <cs:effectRef idx="0"/>
+    <cs:fontRef idx="minor">
+      <a:schemeClr val="tx1"/>
+    </cs:fontRef>
+    <cs:spPr>
+      <a:ln w="28575" cap="rnd">
+        <a:solidFill>
+          <a:schemeClr val="phClr"/>
+        </a:solidFill>
+        <a:round/>
+      </a:ln>
+    </cs:spPr>
+  </cs:dataPointLine>
+  <cs:dataPointMarker>
+    <cs:lnRef idx="0">
+      <cs:styleClr val="auto"/>
+    </cs:lnRef>
+    <cs:fillRef idx="1">
+      <cs:styleClr val="auto"/>
+    </cs:fillRef>
+    <cs:effectRef idx="0"/>
+    <cs:fontRef idx="minor">
+      <a:schemeClr val="tx1"/>
+    </cs:fontRef>
+    <cs:spPr>
+      <a:ln w="9525">
+        <a:solidFill>
+          <a:schemeClr val="phClr"/>
+        </a:solidFill>
+      </a:ln>
+    </cs:spPr>
+  </cs:dataPointMarker>
+  <cs:dataPointMarkerLayout symbol="circle" size="5"/>
+  <cs:dataPointWireframe>
+    <cs:lnRef idx="0">
+      <cs:styleClr val="auto"/>
+    </cs:lnRef>
+    <cs:fillRef idx="1"/>
+    <cs:effectRef idx="0"/>
+    <cs:fontRef idx="minor">
+      <a:schemeClr val="tx1"/>
+    </cs:fontRef>
+    <cs:spPr>
+      <a:ln w="9525" cap="rnd">
+        <a:solidFill>
+          <a:schemeClr val="phClr"/>
+        </a:solidFill>
+        <a:round/>
+      </a:ln>
+    </cs:spPr>
+  </cs:dataPointWireframe>
+  <cs:dataTable>
+    <cs:lnRef idx="0"/>
+    <cs:fillRef idx="0"/>
+    <cs:effectRef idx="0"/>
+    <cs:fontRef idx="minor">
+      <a:schemeClr val="tx1">
+        <a:lumMod val="65000"/>
+        <a:lumOff val="35000"/>
+      </a:schemeClr>
+    </cs:fontRef>
+    <cs:spPr>
+      <a:noFill/>
+      <a:ln w="9525" cap="flat" cmpd="sng" algn="ctr">
+        <a:solidFill>
+          <a:schemeClr val="tx1">
+            <a:lumMod val="15000"/>
+            <a:lumOff val="85000"/>
+          </a:schemeClr>
+        </a:solidFill>
+        <a:round/>
+      </a:ln>
+    </cs:spPr>
+    <cs:defRPr sz="900" kern="1200"/>
+  </cs:dataTable>
+  <cs:downBar>
+    <cs:lnRef idx="0"/>
+    <cs:fillRef idx="0"/>
+    <cs:effectRef idx="0"/>
+    <cs:fontRef idx="minor">
+      <a:schemeClr val="dk1"/>
+    </cs:fontRef>
+    <cs:spPr>
+      <a:solidFill>
+        <a:schemeClr val="dk1">
+          <a:lumMod val="65000"/>
+          <a:lumOff val="35000"/>
+        </a:schemeClr>
+      </a:solidFill>
+      <a:ln w="9525">
+        <a:solidFill>
+          <a:schemeClr val="tx1">
+            <a:lumMod val="65000"/>
+            <a:lumOff val="35000"/>
+          </a:schemeClr>
+        </a:solidFill>
+      </a:ln>
+    </cs:spPr>
+  </cs:downBar>
+  <cs:dropLine>
+    <cs:lnRef idx="0"/>
+    <cs:fillRef idx="0"/>
+    <cs:effectRef idx="0"/>
+    <cs:fontRef idx="minor">
+      <a:schemeClr val="tx1"/>
+    </cs:fontRef>
+    <cs:spPr>
+      <a:ln w="9525" cap="flat" cmpd="sng" algn="ctr">
+        <a:solidFill>
+          <a:schemeClr val="tx1">
+            <a:lumMod val="35000"/>
+            <a:lumOff val="65000"/>
+          </a:schemeClr>
+        </a:solidFill>
+        <a:round/>
+      </a:ln>
+    </cs:spPr>
+  </cs:dropLine>
+  <cs:errorBar>
+    <cs:lnRef idx="0"/>
+    <cs:fillRef idx="0"/>
+    <cs:effectRef idx="0"/>
+    <cs:fontRef idx="minor">
+      <a:schemeClr val="tx1"/>
+    </cs:fontRef>
+    <cs:spPr>
+      <a:ln w="9525" cap="flat" cmpd="sng" algn="ctr">
+        <a:solidFill>
+          <a:schemeClr val="tx1">
+            <a:lumMod val="65000"/>
+            <a:lumOff val="35000"/>
+          </a:schemeClr>
+        </a:solidFill>
+        <a:round/>
+      </a:ln>
+    </cs:spPr>
+  </cs:errorBar>
+  <cs:floor>
+    <cs:lnRef idx="0"/>
+    <cs:fillRef idx="0"/>
+    <cs:effectRef idx="0"/>
+    <cs:fontRef idx="minor">
+      <a:schemeClr val="tx1"/>
+    </cs:fontRef>
+    <cs:spPr>
+      <a:noFill/>
+      <a:ln>
+        <a:noFill/>
+      </a:ln>
+    </cs:spPr>
+  </cs:floor>
+  <cs:gridlineMajor>
+    <cs:lnRef idx="0"/>
+    <cs:fillRef idx="0"/>
+    <cs:effectRef idx="0"/>
+    <cs:fontRef idx="minor">
+      <a:schemeClr val="tx1"/>
+    </cs:fontRef>
+    <cs:spPr>
+      <a:ln w="9525" cap="flat" cmpd="sng" algn="ctr">
+        <a:solidFill>
+          <a:schemeClr val="tx1">
+            <a:lumMod val="15000"/>
+            <a:lumOff val="85000"/>
+          </a:schemeClr>
+        </a:solidFill>
+        <a:round/>
+      </a:ln>
+    </cs:spPr>
+  </cs:gridlineMajor>
+  <cs:gridlineMinor>
+    <cs:lnRef idx="0"/>
+    <cs:fillRef idx="0"/>
+    <cs:effectRef idx="0"/>
+    <cs:fontRef idx="minor">
+      <a:schemeClr val="tx1"/>
+    </cs:fontRef>
+    <cs:spPr>
+      <a:ln w="9525" cap="flat" cmpd="sng" algn="ctr">
+        <a:solidFill>
+          <a:schemeClr val="tx1">
+            <a:lumMod val="5000"/>
+            <a:lumOff val="95000"/>
+          </a:schemeClr>
+        </a:solidFill>
+        <a:round/>
+      </a:ln>
+    </cs:spPr>
+  </cs:gridlineMinor>
+  <cs:hiLoLine>
+    <cs:lnRef idx="0"/>
+    <cs:fillRef idx="0"/>
+    <cs:effectRef idx="0"/>
+    <cs:fontRef idx="minor">
+      <a:schemeClr val="tx1"/>
+    </cs:fontRef>
+    <cs:spPr>
+      <a:ln w="9525" cap="flat" cmpd="sng" algn="ctr">
+        <a:solidFill>
+          <a:schemeClr val="tx1">
+            <a:lumMod val="75000"/>
+            <a:lumOff val="25000"/>
+          </a:schemeClr>
+        </a:solidFill>
+        <a:round/>
+      </a:ln>
+    </cs:spPr>
+  </cs:hiLoLine>
+  <cs:leaderLine>
+    <cs:lnRef idx="0"/>
+    <cs:fillRef idx="0"/>
+    <cs:effectRef idx="0"/>
+    <cs:fontRef idx="minor">
+      <a:schemeClr val="tx1"/>
+    </cs:fontRef>
+    <cs:spPr>
+      <a:ln w="9525" cap="flat" cmpd="sng" algn="ctr">
+        <a:solidFill>
+          <a:schemeClr val="tx1">
+            <a:lumMod val="35000"/>
+            <a:lumOff val="65000"/>
+          </a:schemeClr>
+        </a:solidFill>
+        <a:round/>
+      </a:ln>
+    </cs:spPr>
+  </cs:leaderLine>
+  <cs:legend>
+    <cs:lnRef idx="0"/>
+    <cs:fillRef idx="0"/>
+    <cs:effectRef idx="0"/>
+    <cs:fontRef idx="minor">
+      <a:schemeClr val="tx1">
+        <a:lumMod val="65000"/>
+        <a:lumOff val="35000"/>
+      </a:schemeClr>
+    </cs:fontRef>
+    <cs:defRPr sz="900" kern="1200"/>
+  </cs:legend>
+  <cs:plotArea mods="allowNoFillOverride allowNoLineOverride">
+    <cs:lnRef idx="0"/>
+    <cs:fillRef idx="0"/>
+    <cs:effectRef idx="0"/>
+    <cs:fontRef idx="minor">
+      <a:schemeClr val="tx1"/>
+    </cs:fontRef>
+  </cs:plotArea>
+  <cs:plotArea3D mods="allowNoFillOverride allowNoLineOverride">
+    <cs:lnRef idx="0"/>
+    <cs:fillRef idx="0"/>
+    <cs:effectRef idx="0"/>
+    <cs:fontRef idx="minor">
+      <a:schemeClr val="tx1"/>
+    </cs:fontRef>
+  </cs:plotArea3D>
+  <cs:seriesAxis>
+    <cs:lnRef idx="0"/>
+    <cs:fillRef idx="0"/>
+    <cs:effectRef idx="0"/>
+    <cs:fontRef idx="minor">
+      <a:schemeClr val="tx1">
+        <a:lumMod val="65000"/>
+        <a:lumOff val="35000"/>
+      </a:schemeClr>
+    </cs:fontRef>
+    <cs:defRPr sz="900" kern="1200"/>
+  </cs:seriesAxis>
+  <cs:seriesLine>
+    <cs:lnRef idx="0"/>
+    <cs:fillRef idx="0"/>
+    <cs:effectRef idx="0"/>
+    <cs:fontRef idx="minor">
+      <a:schemeClr val="tx1"/>
+    </cs:fontRef>
+    <cs:spPr>
+      <a:ln w="9525" cap="flat" cmpd="sng" algn="ctr">
+        <a:solidFill>
+          <a:schemeClr val="tx1">
+            <a:lumMod val="35000"/>
+            <a:lumOff val="65000"/>
+          </a:schemeClr>
+        </a:solidFill>
+        <a:round/>
+      </a:ln>
+    </cs:spPr>
+  </cs:seriesLine>
+  <cs:title>
+    <cs:lnRef idx="0"/>
+    <cs:fillRef idx="0"/>
+    <cs:effectRef idx="0"/>
+    <cs:fontRef idx="minor">
+      <a:schemeClr val="tx1">
+        <a:lumMod val="65000"/>
+        <a:lumOff val="35000"/>
+      </a:schemeClr>
+    </cs:fontRef>
+    <cs:defRPr sz="1400" b="0" kern="1200" spc="0" baseline="0"/>
+  </cs:title>
+  <cs:trendline>
+    <cs:lnRef idx="0">
+      <cs:styleClr val="auto"/>
+    </cs:lnRef>
+    <cs:fillRef idx="0"/>
+    <cs:effectRef idx="0"/>
+    <cs:fontRef idx="minor">
+      <a:schemeClr val="tx1"/>
+    </cs:fontRef>
+    <cs:spPr>
+      <a:ln w="19050" cap="rnd">
+        <a:solidFill>
+          <a:schemeClr val="phClr"/>
+        </a:solidFill>
+        <a:prstDash val="sysDot"/>
+      </a:ln>
+    </cs:spPr>
+  </cs:trendline>
+  <cs:trendlineLabel>
+    <cs:lnRef idx="0"/>
+    <cs:fillRef idx="0"/>
+    <cs:effectRef idx="0"/>
+    <cs:fontRef idx="minor">
+      <a:schemeClr val="tx1">
+        <a:lumMod val="65000"/>
+        <a:lumOff val="35000"/>
+      </a:schemeClr>
+    </cs:fontRef>
+    <cs:defRPr sz="900" kern="1200"/>
+  </cs:trendlineLabel>
+  <cs:upBar>
+    <cs:lnRef idx="0"/>
+    <cs:fillRef idx="0"/>
+    <cs:effectRef idx="0"/>
+    <cs:fontRef idx="minor">
+      <a:schemeClr val="dk1"/>
+    </cs:fontRef>
+    <cs:spPr>
+      <a:solidFill>
+        <a:schemeClr val="lt1"/>
+      </a:solidFill>
+      <a:ln w="9525">
+        <a:solidFill>
+          <a:schemeClr val="tx1">
+            <a:lumMod val="15000"/>
+            <a:lumOff val="85000"/>
+          </a:schemeClr>
+        </a:solidFill>
+      </a:ln>
+    </cs:spPr>
+  </cs:upBar>
+  <cs:valueAxis>
+    <cs:lnRef idx="0"/>
+    <cs:fillRef idx="0"/>
+    <cs:effectRef idx="0"/>
+    <cs:fontRef idx="minor">
+      <a:schemeClr val="tx1">
+        <a:lumMod val="65000"/>
+        <a:lumOff val="35000"/>
+      </a:schemeClr>
+    </cs:fontRef>
+    <cs:defRPr sz="900" kern="1200"/>
+  </cs:valueAxis>
+  <cs:wall>
+    <cs:lnRef idx="0"/>
+    <cs:fillRef idx="0"/>
+    <cs:effectRef idx="0"/>
+    <cs:fontRef idx="minor">
+      <a:schemeClr val="tx1"/>
+    </cs:fontRef>
+    <cs:spPr>
+      <a:noFill/>
+      <a:ln>
+        <a:noFill/>
+      </a:ln>
+    </cs:spPr>
+  </cs:wall>
+</cs:chartStyle>
+</file>
+
 <file path=word/theme/theme1.xml><?xml version="1.0" encoding="utf-8"?>
 <a:theme xmlns:a="http://schemas.openxmlformats.org/drawingml/2006/main" name="Office Theme">
   <a:themeElements>
@@ -10586,7 +13324,7 @@
 </file>
 
 <file path=customXml/itemProps1.xml><?xml version="1.0" encoding="utf-8"?>
-<ds:datastoreItem xmlns:ds="http://schemas.openxmlformats.org/officeDocument/2006/customXml" ds:itemID="{E3FD001E-95E2-43E0-B2E5-3F2176ACB539}">
+<ds:datastoreItem xmlns:ds="http://schemas.openxmlformats.org/officeDocument/2006/customXml" ds:itemID="{72B699CC-9704-4A5E-9442-2997B696B81D}">
   <ds:schemaRefs>
     <ds:schemaRef ds:uri="http://schemas.openxmlformats.org/officeDocument/2006/bibliography"/>
   </ds:schemaRefs>

</xml_diff>

<commit_message>
Add and complete Part 2 Data analysis and findings
</commit_message>
<xml_diff>
--- a/FYP Ettalibi kamal - Part one and part two.docx
+++ b/FYP Ettalibi kamal - Part one and part two.docx
@@ -5366,16 +5366,7 @@
           <w:szCs w:val="28"/>
         </w:rPr>
         <w:lastRenderedPageBreak/>
-        <w:t>Question</w:t>
-      </w:r>
-      <w:r>
-        <w:rPr>
-          <w:rFonts w:ascii="Times New Roman" w:eastAsia="Times New Roman" w:hAnsi="Times New Roman" w:cs="Times New Roman"/>
-          <w:b/>
-          <w:sz w:val="28"/>
-          <w:szCs w:val="28"/>
-        </w:rPr>
-        <w:t xml:space="preserve"> 7:  </w:t>
+        <w:t xml:space="preserve">Question 7:  </w:t>
       </w:r>
       <w:r>
         <w:rPr>
@@ -5405,6 +5396,7 @@
         <w:rPr>
           <w:rFonts w:ascii="Times New Roman" w:eastAsia="Times New Roman" w:hAnsi="Times New Roman" w:cs="Times New Roman"/>
           <w:b/>
+          <w:noProof/>
           <w:sz w:val="28"/>
           <w:szCs w:val="28"/>
           <w:lang w:val="fr-FR"/>
@@ -5629,16 +5621,7 @@
           <w:szCs w:val="28"/>
         </w:rPr>
         <w:lastRenderedPageBreak/>
-        <w:t xml:space="preserve">Question </w:t>
-      </w:r>
-      <w:r>
-        <w:rPr>
-          <w:rFonts w:ascii="Times New Roman" w:eastAsia="Times New Roman" w:hAnsi="Times New Roman" w:cs="Times New Roman"/>
-          <w:b/>
-          <w:sz w:val="28"/>
-          <w:szCs w:val="28"/>
-        </w:rPr>
-        <w:t xml:space="preserve">8: </w:t>
+        <w:t xml:space="preserve">Question 8: </w:t>
       </w:r>
       <w:r>
         <w:rPr>
@@ -5886,7 +5869,7 @@
           <w:szCs w:val="28"/>
         </w:rPr>
         <w:lastRenderedPageBreak/>
-        <w:t>Question 8:</w:t>
+        <w:t xml:space="preserve">Question 8: </w:t>
       </w:r>
       <w:r>
         <w:rPr>
@@ -5895,40 +5878,30 @@
           <w:sz w:val="28"/>
           <w:szCs w:val="28"/>
         </w:rPr>
-        <w:t xml:space="preserve"> </w:t>
-      </w:r>
-      <w:r>
+        <w:t>Do you need good communication skills to work in another country like USA, UK or Canada?</w:t>
+      </w:r>
+    </w:p>
+    <w:p>
+      <w:pPr>
+        <w:spacing w:line="480" w:lineRule="auto"/>
+        <w:jc w:val="center"/>
         <w:rPr>
           <w:rFonts w:ascii="Times New Roman" w:eastAsia="Times New Roman" w:hAnsi="Times New Roman" w:cs="Times New Roman"/>
           <w:b/>
           <w:sz w:val="28"/>
           <w:szCs w:val="28"/>
         </w:rPr>
-        <w:t>Do you need good communication skills to work in another country like USA, UK or Canada?</w:t>
-      </w:r>
-    </w:p>
-    <w:p>
-      <w:pPr>
-        <w:spacing w:line="480" w:lineRule="auto"/>
-        <w:jc w:val="center"/>
-        <w:rPr>
-          <w:rFonts w:ascii="Times New Roman" w:eastAsia="Times New Roman" w:hAnsi="Times New Roman" w:cs="Times New Roman"/>
-          <w:b/>
-          <w:sz w:val="28"/>
-          <w:szCs w:val="28"/>
-        </w:rPr>
-      </w:pPr>
-      <w:bookmarkStart w:id="4" w:name="_GoBack"/>
+      </w:pPr>
       <w:r>
         <w:rPr>
           <w:noProof/>
           <w:lang w:val="fr-FR"/>
         </w:rPr>
         <w:drawing>
-          <wp:inline distT="0" distB="0" distL="0" distR="0" wp14:anchorId="4377D7BE" wp14:editId="759A3B30">
-            <wp:extent cx="5408763" cy="2501661"/>
-            <wp:effectExtent l="0" t="0" r="1905" b="13335"/>
-            <wp:docPr id="12" name="Graphique 12"/>
+          <wp:inline distT="0" distB="0" distL="0" distR="0" wp14:anchorId="215220B0" wp14:editId="708C378E">
+            <wp:extent cx="5762445" cy="2432649"/>
+            <wp:effectExtent l="0" t="0" r="10160" b="6350"/>
+            <wp:docPr id="9" name="Graphique 9"/>
             <wp:cNvGraphicFramePr/>
             <a:graphic xmlns:a="http://schemas.openxmlformats.org/drawingml/2006/main">
               <a:graphicData uri="http://schemas.openxmlformats.org/drawingml/2006/chart">
@@ -5938,7 +5911,6 @@
           </wp:inline>
         </w:drawing>
       </w:r>
-      <w:bookmarkEnd w:id="4"/>
     </w:p>
     <w:p>
       <w:pPr>
@@ -6041,8 +6013,8 @@
         </w:rPr>
         <w:drawing>
           <wp:inline distT="0" distB="0" distL="0" distR="0">
-            <wp:extent cx="5046345" cy="2131481"/>
-            <wp:effectExtent l="19050" t="19050" r="20955" b="21590"/>
+            <wp:extent cx="5270739" cy="2226261"/>
+            <wp:effectExtent l="19050" t="19050" r="25400" b="22225"/>
             <wp:docPr id="13" name="Image 13" descr="Forms response chart. Question title: Are you ready to take a Language test certificate Like ILTS or TOEFL to work outside your country ?. Number of responses: 26 responses."/>
             <wp:cNvGraphicFramePr>
               <a:graphicFrameLocks xmlns:a="http://schemas.openxmlformats.org/drawingml/2006/main" noChangeAspect="1"/>
@@ -6070,7 +6042,7 @@
                   <pic:spPr bwMode="auto">
                     <a:xfrm>
                       <a:off x="0" y="0"/>
-                      <a:ext cx="5153142" cy="2176590"/>
+                      <a:ext cx="5414600" cy="2287025"/>
                     </a:xfrm>
                     <a:prstGeom prst="rect">
                       <a:avLst/>
@@ -6101,6 +6073,7 @@
     <w:p>
       <w:pPr>
         <w:spacing w:line="480" w:lineRule="auto"/>
+        <w:jc w:val="both"/>
         <w:rPr>
           <w:rFonts w:ascii="Times New Roman" w:eastAsia="Times New Roman" w:hAnsi="Times New Roman" w:cs="Times New Roman"/>
           <w:color w:val="000000"/>
@@ -6165,8 +6138,8 @@
         </w:rPr>
         <w:drawing>
           <wp:inline distT="0" distB="0" distL="0" distR="0" wp14:anchorId="4DCF20C9" wp14:editId="3FD97F10">
-            <wp:extent cx="5638800" cy="2847975"/>
-            <wp:effectExtent l="0" t="0" r="0" b="9525"/>
+            <wp:extent cx="5848710" cy="2984739"/>
+            <wp:effectExtent l="0" t="0" r="0" b="6350"/>
             <wp:docPr id="16" name="Graphique 16"/>
             <wp:cNvGraphicFramePr/>
             <a:graphic xmlns:a="http://schemas.openxmlformats.org/drawingml/2006/main">
@@ -6181,6 +6154,7 @@
     <w:p>
       <w:pPr>
         <w:spacing w:line="480" w:lineRule="auto"/>
+        <w:jc w:val="both"/>
         <w:rPr>
           <w:rFonts w:ascii="Times New Roman" w:eastAsia="Times New Roman" w:hAnsi="Times New Roman" w:cs="Times New Roman"/>
           <w:b/>
@@ -6188,6 +6162,16 @@
           <w:szCs w:val="28"/>
         </w:rPr>
       </w:pPr>
+      <w:r>
+        <w:rPr>
+          <w:rFonts w:ascii="Times New Roman" w:eastAsia="Times New Roman" w:hAnsi="Times New Roman" w:cs="Times New Roman"/>
+          <w:color w:val="000000"/>
+          <w:sz w:val="25"/>
+          <w:szCs w:val="25"/>
+          <w:lang w:val="en-US"/>
+        </w:rPr>
+        <w:t>According to these results, 92% of students have chosen English as their language of education if they want to continue their studies, while 7.7% prefer French. We can assume English is the dominant language and the majority of students will focus more on English rather than other languages.</w:t>
+      </w:r>
     </w:p>
     <w:p>
       <w:pPr>
@@ -6210,16 +6194,6 @@
           <w:szCs w:val="28"/>
         </w:rPr>
       </w:pPr>
-      <w:r>
-        <w:rPr>
-          <w:rFonts w:ascii="Times New Roman" w:eastAsia="Times New Roman" w:hAnsi="Times New Roman" w:cs="Times New Roman"/>
-          <w:color w:val="000000"/>
-          <w:sz w:val="25"/>
-          <w:szCs w:val="25"/>
-          <w:lang w:val="en-US"/>
-        </w:rPr>
-        <w:t>According to these results, 92% of students have chosen English as their language of education if they want to continue their studies, while 7.7% prefer French. We can assume English is the dominant language and the majority of students will focus more on English rather than other languages.</w:t>
-      </w:r>
     </w:p>
     <w:p>
       <w:pPr>
@@ -6231,16 +6205,834 @@
           <w:szCs w:val="28"/>
         </w:rPr>
       </w:pPr>
-    </w:p>
-    <w:p>
-      <w:pPr>
-        <w:spacing w:line="480" w:lineRule="auto"/>
+      <w:r>
         <w:rPr>
           <w:rFonts w:ascii="Times New Roman" w:eastAsia="Times New Roman" w:hAnsi="Times New Roman" w:cs="Times New Roman"/>
           <w:b/>
           <w:sz w:val="28"/>
           <w:szCs w:val="28"/>
         </w:rPr>
+        <w:t xml:space="preserve">Question 11: </w:t>
+      </w:r>
+      <w:r>
+        <w:rPr>
+          <w:rFonts w:ascii="Times New Roman" w:eastAsia="Times New Roman" w:hAnsi="Times New Roman" w:cs="Times New Roman"/>
+          <w:b/>
+          <w:sz w:val="28"/>
+          <w:szCs w:val="28"/>
+        </w:rPr>
+        <w:t>Knowing good English grammar is important for effective communication when working on IT</w:t>
+      </w:r>
+    </w:p>
+    <w:p>
+      <w:pPr>
+        <w:spacing w:line="480" w:lineRule="auto"/>
+        <w:jc w:val="center"/>
+        <w:rPr>
+          <w:rFonts w:ascii="Times New Roman" w:eastAsia="Times New Roman" w:hAnsi="Times New Roman" w:cs="Times New Roman"/>
+          <w:b/>
+          <w:sz w:val="28"/>
+          <w:szCs w:val="28"/>
+        </w:rPr>
+      </w:pPr>
+      <w:r>
+        <w:rPr>
+          <w:noProof/>
+          <w:color w:val="000000"/>
+          <w:bdr w:val="none" w:sz="0" w:space="0" w:color="auto" w:frame="1"/>
+          <w:lang w:val="fr-FR"/>
+        </w:rPr>
+        <w:drawing>
+          <wp:inline distT="0" distB="0" distL="0" distR="0">
+            <wp:extent cx="5975833" cy="2527540"/>
+            <wp:effectExtent l="19050" t="19050" r="25400" b="25400"/>
+            <wp:docPr id="4" name="Image 4" descr="Forms response chart. Question title: Knowing good English grammar is important for effective communication when working on IT. Number of responses: 26 responses."/>
+            <wp:cNvGraphicFramePr>
+              <a:graphicFrameLocks xmlns:a="http://schemas.openxmlformats.org/drawingml/2006/main" noChangeAspect="1"/>
+            </wp:cNvGraphicFramePr>
+            <a:graphic xmlns:a="http://schemas.openxmlformats.org/drawingml/2006/main">
+              <a:graphicData uri="http://schemas.openxmlformats.org/drawingml/2006/picture">
+                <pic:pic xmlns:pic="http://schemas.openxmlformats.org/drawingml/2006/picture">
+                  <pic:nvPicPr>
+                    <pic:cNvPr id="0" name="Picture 1" descr="Forms response chart. Question title: Knowing good English grammar is important for effective communication when working on IT. Number of responses: 26 responses."/>
+                    <pic:cNvPicPr>
+                      <a:picLocks noChangeAspect="1" noChangeArrowheads="1"/>
+                    </pic:cNvPicPr>
+                  </pic:nvPicPr>
+                  <pic:blipFill rotWithShape="1">
+                    <a:blip r:embed="rId21">
+                      <a:extLst>
+                        <a:ext uri="{28A0092B-C50C-407E-A947-70E740481C1C}">
+                          <a14:useLocalDpi xmlns:a14="http://schemas.microsoft.com/office/drawing/2010/main" val="0"/>
+                        </a:ext>
+                      </a:extLst>
+                    </a:blip>
+                    <a:srcRect t="14137" r="19013" b="4487"/>
+                    <a:stretch/>
+                  </pic:blipFill>
+                  <pic:spPr bwMode="auto">
+                    <a:xfrm>
+                      <a:off x="0" y="0"/>
+                      <a:ext cx="6028718" cy="2549908"/>
+                    </a:xfrm>
+                    <a:prstGeom prst="rect">
+                      <a:avLst/>
+                    </a:prstGeom>
+                    <a:noFill/>
+                    <a:ln w="12700">
+                      <a:solidFill>
+                        <a:schemeClr val="accent1"/>
+                      </a:solidFill>
+                    </a:ln>
+                    <a:extLst>
+                      <a:ext uri="{53640926-AAD7-44D8-BBD7-CCE9431645EC}">
+                        <a14:shadowObscured xmlns:a14="http://schemas.microsoft.com/office/drawing/2010/main"/>
+                      </a:ext>
+                    </a:extLst>
+                  </pic:spPr>
+                </pic:pic>
+              </a:graphicData>
+            </a:graphic>
+          </wp:inline>
+        </w:drawing>
+      </w:r>
+    </w:p>
+    <w:p>
+      <w:pPr>
+        <w:spacing w:line="480" w:lineRule="auto"/>
+        <w:jc w:val="both"/>
+        <w:rPr>
+          <w:rFonts w:ascii="Times New Roman" w:eastAsia="Times New Roman" w:hAnsi="Times New Roman" w:cs="Times New Roman"/>
+          <w:color w:val="000000"/>
+          <w:sz w:val="25"/>
+          <w:szCs w:val="25"/>
+          <w:lang w:val="en-US"/>
+        </w:rPr>
+      </w:pPr>
+      <w:r>
+        <w:rPr>
+          <w:rFonts w:ascii="Times New Roman" w:eastAsia="Times New Roman" w:hAnsi="Times New Roman" w:cs="Times New Roman"/>
+          <w:color w:val="000000"/>
+          <w:sz w:val="25"/>
+          <w:szCs w:val="25"/>
+          <w:lang w:val="en-US"/>
+        </w:rPr>
+        <w:t xml:space="preserve">The results show that 69.2% agree that </w:t>
+      </w:r>
+      <w:r>
+        <w:rPr>
+          <w:rFonts w:ascii="Times New Roman" w:eastAsia="Times New Roman" w:hAnsi="Times New Roman" w:cs="Times New Roman"/>
+          <w:color w:val="000000"/>
+          <w:sz w:val="25"/>
+          <w:szCs w:val="25"/>
+          <w:lang w:val="en-US"/>
+        </w:rPr>
+        <w:t xml:space="preserve">knowing </w:t>
+      </w:r>
+      <w:r>
+        <w:rPr>
+          <w:rFonts w:ascii="Times New Roman" w:eastAsia="Times New Roman" w:hAnsi="Times New Roman" w:cs="Times New Roman"/>
+          <w:color w:val="000000"/>
+          <w:sz w:val="25"/>
+          <w:szCs w:val="25"/>
+          <w:lang w:val="en-US"/>
+        </w:rPr>
+        <w:t>good grammar is</w:t>
+      </w:r>
+      <w:r>
+        <w:rPr>
+          <w:rFonts w:ascii="Times New Roman" w:eastAsia="Times New Roman" w:hAnsi="Times New Roman" w:cs="Times New Roman"/>
+          <w:color w:val="000000"/>
+          <w:sz w:val="25"/>
+          <w:szCs w:val="25"/>
+          <w:lang w:val="en-US"/>
+        </w:rPr>
+        <w:t xml:space="preserve"> important </w:t>
+      </w:r>
+      <w:r>
+        <w:rPr>
+          <w:rFonts w:ascii="Times New Roman" w:eastAsia="Times New Roman" w:hAnsi="Times New Roman" w:cs="Times New Roman"/>
+          <w:color w:val="000000"/>
+          <w:sz w:val="25"/>
+          <w:szCs w:val="25"/>
+          <w:lang w:val="en-US"/>
+        </w:rPr>
+        <w:t xml:space="preserve">for communication with people when working in IT or </w:t>
+      </w:r>
+      <w:r>
+        <w:rPr>
+          <w:rFonts w:ascii="Times New Roman" w:eastAsia="Times New Roman" w:hAnsi="Times New Roman" w:cs="Times New Roman"/>
+          <w:color w:val="000000"/>
+          <w:sz w:val="25"/>
+          <w:szCs w:val="25"/>
+          <w:lang w:val="en-US"/>
+        </w:rPr>
+        <w:t xml:space="preserve">in </w:t>
+      </w:r>
+      <w:r>
+        <w:rPr>
+          <w:rFonts w:ascii="Times New Roman" w:eastAsia="Times New Roman" w:hAnsi="Times New Roman" w:cs="Times New Roman"/>
+          <w:color w:val="000000"/>
+          <w:sz w:val="25"/>
+          <w:szCs w:val="25"/>
+          <w:lang w:val="en-US"/>
+        </w:rPr>
+        <w:t xml:space="preserve">computer science fields. 23.1% said maybe, while only 7.7% disagree. We can assume </w:t>
+      </w:r>
+      <w:r>
+        <w:rPr>
+          <w:rFonts w:ascii="Times New Roman" w:eastAsia="Times New Roman" w:hAnsi="Times New Roman" w:cs="Times New Roman"/>
+          <w:color w:val="000000"/>
+          <w:sz w:val="25"/>
+          <w:szCs w:val="25"/>
+          <w:lang w:val="en-US"/>
+        </w:rPr>
+        <w:t xml:space="preserve">that </w:t>
+      </w:r>
+      <w:r>
+        <w:rPr>
+          <w:rFonts w:ascii="Times New Roman" w:eastAsia="Times New Roman" w:hAnsi="Times New Roman" w:cs="Times New Roman"/>
+          <w:color w:val="000000"/>
+          <w:sz w:val="25"/>
+          <w:szCs w:val="25"/>
+          <w:lang w:val="en-US"/>
+        </w:rPr>
+        <w:t>students are concerned with grammar skills and probably they will improve theirs because of the need for communication within a work or study environment.</w:t>
+      </w:r>
+      <w:r>
+        <w:rPr>
+          <w:rFonts w:ascii="Times New Roman" w:eastAsia="Times New Roman" w:hAnsi="Times New Roman" w:cs="Times New Roman"/>
+          <w:color w:val="000000"/>
+          <w:sz w:val="25"/>
+          <w:szCs w:val="25"/>
+          <w:lang w:val="en-US"/>
+        </w:rPr>
+        <w:t xml:space="preserve"> </w:t>
+      </w:r>
+      <w:r>
+        <w:rPr>
+          <w:rFonts w:ascii="Times New Roman" w:eastAsia="Times New Roman" w:hAnsi="Times New Roman" w:cs="Times New Roman"/>
+          <w:color w:val="000000"/>
+          <w:sz w:val="25"/>
+          <w:szCs w:val="25"/>
+          <w:lang w:val="en-US"/>
+        </w:rPr>
+        <w:t>English grammar is important for computer science students because many tasks require forming correct language, for instance when reading documentation, asking questions, searching for technical errors solutions, or when learning about new technologies, as well as when talking with people that speak different languages in the work space or at school.</w:t>
+      </w:r>
+    </w:p>
+    <w:p>
+      <w:pPr>
+        <w:spacing w:line="480" w:lineRule="auto"/>
+        <w:rPr>
+          <w:rFonts w:ascii="Times New Roman" w:eastAsia="Times New Roman" w:hAnsi="Times New Roman" w:cs="Times New Roman"/>
+          <w:color w:val="000000"/>
+          <w:sz w:val="25"/>
+          <w:szCs w:val="25"/>
+          <w:lang w:val="en-US"/>
+        </w:rPr>
+      </w:pPr>
+    </w:p>
+    <w:p>
+      <w:pPr>
+        <w:spacing w:line="480" w:lineRule="auto"/>
+        <w:rPr>
+          <w:rFonts w:ascii="Times New Roman" w:eastAsia="Times New Roman" w:hAnsi="Times New Roman" w:cs="Times New Roman"/>
+          <w:color w:val="000000"/>
+          <w:sz w:val="25"/>
+          <w:szCs w:val="25"/>
+          <w:lang w:val="en-US"/>
+        </w:rPr>
+      </w:pPr>
+    </w:p>
+    <w:p>
+      <w:pPr>
+        <w:spacing w:line="480" w:lineRule="auto"/>
+        <w:rPr>
+          <w:rFonts w:ascii="Times New Roman" w:eastAsia="Times New Roman" w:hAnsi="Times New Roman" w:cs="Times New Roman"/>
+          <w:color w:val="000000"/>
+          <w:sz w:val="25"/>
+          <w:szCs w:val="25"/>
+          <w:lang w:val="en-US"/>
+        </w:rPr>
+      </w:pPr>
+    </w:p>
+    <w:p>
+      <w:pPr>
+        <w:spacing w:line="480" w:lineRule="auto"/>
+        <w:rPr>
+          <w:rFonts w:ascii="Times New Roman" w:eastAsia="Times New Roman" w:hAnsi="Times New Roman" w:cs="Times New Roman"/>
+          <w:color w:val="000000"/>
+          <w:sz w:val="25"/>
+          <w:szCs w:val="25"/>
+          <w:lang w:val="en-US"/>
+        </w:rPr>
+      </w:pPr>
+    </w:p>
+    <w:p>
+      <w:pPr>
+        <w:spacing w:line="480" w:lineRule="auto"/>
+        <w:rPr>
+          <w:rFonts w:ascii="Times New Roman" w:eastAsia="Times New Roman" w:hAnsi="Times New Roman" w:cs="Times New Roman"/>
+          <w:b/>
+          <w:sz w:val="28"/>
+          <w:szCs w:val="28"/>
+        </w:rPr>
+      </w:pPr>
+      <w:r>
+        <w:rPr>
+          <w:rFonts w:ascii="Times New Roman" w:eastAsia="Times New Roman" w:hAnsi="Times New Roman" w:cs="Times New Roman"/>
+          <w:b/>
+          <w:sz w:val="28"/>
+          <w:szCs w:val="28"/>
+        </w:rPr>
+        <w:t>Question 12: Are you going to develop your English skills to be able to read non translated documentation and articles related to IT?</w:t>
+      </w:r>
+    </w:p>
+    <w:p>
+      <w:pPr>
+        <w:spacing w:line="480" w:lineRule="auto"/>
+        <w:jc w:val="center"/>
+        <w:rPr>
+          <w:rFonts w:ascii="Times New Roman" w:eastAsia="Times New Roman" w:hAnsi="Times New Roman" w:cs="Times New Roman"/>
+          <w:sz w:val="24"/>
+          <w:szCs w:val="24"/>
+        </w:rPr>
+      </w:pPr>
+      <w:r>
+        <w:rPr>
+          <w:noProof/>
+          <w:lang w:val="fr-FR"/>
+        </w:rPr>
+        <w:drawing>
+          <wp:inline distT="0" distB="0" distL="0" distR="0" wp14:anchorId="6C5847F6" wp14:editId="19054395">
+            <wp:extent cx="5331125" cy="2570672"/>
+            <wp:effectExtent l="0" t="0" r="3175" b="1270"/>
+            <wp:docPr id="11" name="Graphique 11"/>
+            <wp:cNvGraphicFramePr/>
+            <a:graphic xmlns:a="http://schemas.openxmlformats.org/drawingml/2006/main">
+              <a:graphicData uri="http://schemas.openxmlformats.org/drawingml/2006/chart">
+                <c:chart xmlns:c="http://schemas.openxmlformats.org/drawingml/2006/chart" xmlns:r="http://schemas.openxmlformats.org/officeDocument/2006/relationships" r:id="rId22"/>
+              </a:graphicData>
+            </a:graphic>
+          </wp:inline>
+        </w:drawing>
+      </w:r>
+    </w:p>
+    <w:p>
+      <w:pPr>
+        <w:spacing w:line="480" w:lineRule="auto"/>
+        <w:jc w:val="both"/>
+        <w:rPr>
+          <w:rFonts w:ascii="Times New Roman" w:eastAsia="Times New Roman" w:hAnsi="Times New Roman" w:cs="Times New Roman"/>
+          <w:sz w:val="24"/>
+          <w:szCs w:val="24"/>
+        </w:rPr>
+      </w:pPr>
+      <w:r>
+        <w:rPr>
+          <w:rFonts w:ascii="Times New Roman" w:eastAsia="Times New Roman" w:hAnsi="Times New Roman" w:cs="Times New Roman"/>
+          <w:color w:val="000000"/>
+          <w:sz w:val="25"/>
+          <w:szCs w:val="25"/>
+          <w:lang w:val="en-US"/>
+        </w:rPr>
+        <w:t>100% of students are willing to work on their English language skills so that they can read English resources and documentation that they in their information technology or computer science positions, while 0% of students disagree. Now we can say that all informants are aware of how valuable it is for them to enhance their English language skills level.  This means that computer science is influencing the learning desire of students or professionals within the field of IT and computer science.</w:t>
+      </w:r>
+    </w:p>
+    <w:p>
+      <w:pPr>
+        <w:spacing w:line="480" w:lineRule="auto"/>
+        <w:rPr>
+          <w:rFonts w:ascii="Times New Roman" w:eastAsia="Times New Roman" w:hAnsi="Times New Roman" w:cs="Times New Roman"/>
+          <w:sz w:val="24"/>
+          <w:szCs w:val="24"/>
+        </w:rPr>
+      </w:pPr>
+    </w:p>
+    <w:p>
+      <w:pPr>
+        <w:spacing w:line="480" w:lineRule="auto"/>
+        <w:rPr>
+          <w:rFonts w:ascii="Times New Roman" w:eastAsia="Times New Roman" w:hAnsi="Times New Roman" w:cs="Times New Roman"/>
+          <w:b/>
+          <w:sz w:val="36"/>
+          <w:szCs w:val="36"/>
+        </w:rPr>
+      </w:pPr>
+      <w:r>
+        <w:rPr>
+          <w:rFonts w:ascii="Times New Roman" w:eastAsia="Times New Roman" w:hAnsi="Times New Roman" w:cs="Times New Roman"/>
+          <w:b/>
+          <w:sz w:val="36"/>
+          <w:szCs w:val="36"/>
+        </w:rPr>
+        <w:t xml:space="preserve">2.3 </w:t>
+      </w:r>
+      <w:r>
+        <w:rPr>
+          <w:rFonts w:ascii="Times New Roman" w:eastAsia="Times New Roman" w:hAnsi="Times New Roman" w:cs="Times New Roman"/>
+          <w:b/>
+          <w:sz w:val="36"/>
+          <w:szCs w:val="36"/>
+        </w:rPr>
+        <w:t>Findings</w:t>
+      </w:r>
+    </w:p>
+    <w:p>
+      <w:pPr>
+        <w:spacing w:line="480" w:lineRule="auto"/>
+        <w:jc w:val="both"/>
+        <w:rPr>
+          <w:rFonts w:ascii="Times New Roman" w:eastAsia="Times New Roman" w:hAnsi="Times New Roman" w:cs="Times New Roman"/>
+          <w:color w:val="000000"/>
+          <w:sz w:val="25"/>
+          <w:szCs w:val="25"/>
+          <w:lang w:val="en-US"/>
+        </w:rPr>
+      </w:pPr>
+      <w:r>
+        <w:rPr>
+          <w:rFonts w:ascii="Times New Roman" w:eastAsia="Times New Roman" w:hAnsi="Times New Roman" w:cs="Times New Roman"/>
+          <w:color w:val="000000"/>
+          <w:sz w:val="25"/>
+          <w:szCs w:val="25"/>
+          <w:lang w:val="en-US"/>
+        </w:rPr>
+        <w:t>This section describes the findings extracted from data analysis concerning the influence of computer science on students language change and shift that is related to learning the English language.  From the above-mentioned results, we can see that:</w:t>
+      </w:r>
+    </w:p>
+    <w:p>
+      <w:pPr>
+        <w:pStyle w:val="Paragraphedeliste"/>
+        <w:numPr>
+          <w:ilvl w:val="0"/>
+          <w:numId w:val="11"/>
+        </w:numPr>
+        <w:spacing w:line="480" w:lineRule="auto"/>
+        <w:jc w:val="both"/>
+        <w:rPr>
+          <w:rFonts w:ascii="Times New Roman" w:eastAsia="Times New Roman" w:hAnsi="Times New Roman" w:cs="Times New Roman"/>
+          <w:color w:val="000000"/>
+          <w:sz w:val="25"/>
+          <w:szCs w:val="25"/>
+          <w:lang w:val="en-US"/>
+        </w:rPr>
+      </w:pPr>
+      <w:r>
+        <w:rPr>
+          <w:rFonts w:ascii="Times New Roman" w:eastAsia="Times New Roman" w:hAnsi="Times New Roman" w:cs="Times New Roman"/>
+          <w:color w:val="000000"/>
+          <w:sz w:val="25"/>
+          <w:szCs w:val="25"/>
+          <w:lang w:val="en-US"/>
+        </w:rPr>
+        <w:lastRenderedPageBreak/>
+        <w:t>Majority of students are studying or learning computer technologies by themselves.</w:t>
+      </w:r>
+    </w:p>
+    <w:p>
+      <w:pPr>
+        <w:pStyle w:val="Paragraphedeliste"/>
+        <w:numPr>
+          <w:ilvl w:val="0"/>
+          <w:numId w:val="11"/>
+        </w:numPr>
+        <w:spacing w:line="480" w:lineRule="auto"/>
+        <w:jc w:val="both"/>
+        <w:rPr>
+          <w:rFonts w:ascii="Times New Roman" w:eastAsia="Times New Roman" w:hAnsi="Times New Roman" w:cs="Times New Roman"/>
+          <w:color w:val="000000"/>
+          <w:sz w:val="25"/>
+          <w:szCs w:val="25"/>
+          <w:lang w:val="en-US"/>
+        </w:rPr>
+      </w:pPr>
+      <w:r>
+        <w:rPr>
+          <w:rFonts w:ascii="Times New Roman" w:eastAsia="Times New Roman" w:hAnsi="Times New Roman" w:cs="Times New Roman"/>
+          <w:color w:val="000000"/>
+          <w:sz w:val="25"/>
+          <w:szCs w:val="25"/>
+          <w:lang w:val="en-US"/>
+        </w:rPr>
+        <w:t>Half of the students are engaged in a formal education program for computer science and the other half learn by themselves online.</w:t>
+      </w:r>
+    </w:p>
+    <w:p>
+      <w:pPr>
+        <w:pStyle w:val="Paragraphedeliste"/>
+        <w:numPr>
+          <w:ilvl w:val="0"/>
+          <w:numId w:val="13"/>
+        </w:numPr>
+        <w:spacing w:line="480" w:lineRule="auto"/>
+        <w:jc w:val="both"/>
+        <w:rPr>
+          <w:rFonts w:ascii="Times New Roman" w:eastAsia="Times New Roman" w:hAnsi="Times New Roman" w:cs="Times New Roman"/>
+          <w:color w:val="000000"/>
+          <w:sz w:val="25"/>
+          <w:szCs w:val="25"/>
+          <w:lang w:val="en-US"/>
+        </w:rPr>
+      </w:pPr>
+      <w:r>
+        <w:rPr>
+          <w:rFonts w:ascii="Times New Roman" w:eastAsia="Times New Roman" w:hAnsi="Times New Roman" w:cs="Times New Roman"/>
+          <w:color w:val="000000"/>
+          <w:sz w:val="25"/>
+          <w:szCs w:val="25"/>
+          <w:lang w:val="en-US"/>
+        </w:rPr>
+        <w:t>All students agree that English language skills are necessary to work as a computer programmer.</w:t>
+      </w:r>
+    </w:p>
+    <w:p>
+      <w:pPr>
+        <w:pStyle w:val="Paragraphedeliste"/>
+        <w:numPr>
+          <w:ilvl w:val="0"/>
+          <w:numId w:val="13"/>
+        </w:numPr>
+        <w:spacing w:line="480" w:lineRule="auto"/>
+        <w:jc w:val="both"/>
+        <w:rPr>
+          <w:rFonts w:ascii="Times New Roman" w:eastAsia="Times New Roman" w:hAnsi="Times New Roman" w:cs="Times New Roman"/>
+          <w:color w:val="000000"/>
+          <w:sz w:val="25"/>
+          <w:szCs w:val="25"/>
+          <w:lang w:val="en-US"/>
+        </w:rPr>
+      </w:pPr>
+      <w:r>
+        <w:rPr>
+          <w:rFonts w:ascii="Times New Roman" w:eastAsia="Times New Roman" w:hAnsi="Times New Roman" w:cs="Times New Roman"/>
+          <w:color w:val="000000"/>
+          <w:sz w:val="25"/>
+          <w:szCs w:val="25"/>
+          <w:lang w:val="en-US"/>
+        </w:rPr>
+        <w:t>Most of students admit that English language is vital for a successful career in IT.</w:t>
+      </w:r>
+    </w:p>
+    <w:p>
+      <w:pPr>
+        <w:pStyle w:val="Paragraphedeliste"/>
+        <w:numPr>
+          <w:ilvl w:val="0"/>
+          <w:numId w:val="13"/>
+        </w:numPr>
+        <w:spacing w:line="480" w:lineRule="auto"/>
+        <w:jc w:val="both"/>
+        <w:rPr>
+          <w:rFonts w:ascii="Times New Roman" w:eastAsia="Times New Roman" w:hAnsi="Times New Roman" w:cs="Times New Roman"/>
+          <w:color w:val="000000"/>
+          <w:sz w:val="25"/>
+          <w:szCs w:val="25"/>
+          <w:lang w:val="en-US"/>
+        </w:rPr>
+      </w:pPr>
+      <w:r>
+        <w:rPr>
+          <w:rFonts w:ascii="Times New Roman" w:eastAsia="Times New Roman" w:hAnsi="Times New Roman" w:cs="Times New Roman"/>
+          <w:color w:val="000000"/>
+          <w:sz w:val="25"/>
+          <w:szCs w:val="25"/>
+          <w:lang w:val="en-US"/>
+        </w:rPr>
+        <w:t>Majority of informants use English for computer error debugging or when they search for errors solution online.</w:t>
+      </w:r>
+    </w:p>
+    <w:p>
+      <w:pPr>
+        <w:pStyle w:val="Paragraphedeliste"/>
+        <w:numPr>
+          <w:ilvl w:val="0"/>
+          <w:numId w:val="13"/>
+        </w:numPr>
+        <w:spacing w:line="480" w:lineRule="auto"/>
+        <w:jc w:val="both"/>
+        <w:rPr>
+          <w:rFonts w:ascii="Times New Roman" w:eastAsia="Times New Roman" w:hAnsi="Times New Roman" w:cs="Times New Roman"/>
+          <w:color w:val="000000"/>
+          <w:sz w:val="25"/>
+          <w:szCs w:val="25"/>
+          <w:lang w:val="en-US"/>
+        </w:rPr>
+      </w:pPr>
+      <w:r>
+        <w:rPr>
+          <w:rFonts w:ascii="Times New Roman" w:eastAsia="Times New Roman" w:hAnsi="Times New Roman" w:cs="Times New Roman"/>
+          <w:color w:val="000000"/>
+          <w:sz w:val="25"/>
+          <w:szCs w:val="25"/>
+          <w:lang w:val="en-US"/>
+        </w:rPr>
+        <w:t>Most of the students believe that studying information technology or computer science helps them learn new vocabulary.</w:t>
+      </w:r>
+    </w:p>
+    <w:p>
+      <w:pPr>
+        <w:pStyle w:val="Paragraphedeliste"/>
+        <w:numPr>
+          <w:ilvl w:val="0"/>
+          <w:numId w:val="13"/>
+        </w:numPr>
+        <w:spacing w:line="480" w:lineRule="auto"/>
+        <w:jc w:val="both"/>
+        <w:rPr>
+          <w:rFonts w:ascii="Times New Roman" w:eastAsia="Times New Roman" w:hAnsi="Times New Roman" w:cs="Times New Roman"/>
+          <w:color w:val="000000"/>
+          <w:sz w:val="25"/>
+          <w:szCs w:val="25"/>
+          <w:lang w:val="en-US"/>
+        </w:rPr>
+      </w:pPr>
+      <w:r>
+        <w:rPr>
+          <w:rFonts w:ascii="Times New Roman" w:eastAsia="Times New Roman" w:hAnsi="Times New Roman" w:cs="Times New Roman"/>
+          <w:color w:val="000000"/>
+          <w:sz w:val="25"/>
+          <w:szCs w:val="25"/>
+          <w:lang w:val="en-US"/>
+        </w:rPr>
+        <w:t>Half of the students are more interested in computer programming and the rest are interested in fields like computer graphics, networking, and system administration.</w:t>
+      </w:r>
+    </w:p>
+    <w:p>
+      <w:pPr>
+        <w:pStyle w:val="Paragraphedeliste"/>
+        <w:numPr>
+          <w:ilvl w:val="0"/>
+          <w:numId w:val="13"/>
+        </w:numPr>
+        <w:spacing w:line="480" w:lineRule="auto"/>
+        <w:jc w:val="both"/>
+        <w:rPr>
+          <w:rFonts w:ascii="Times New Roman" w:eastAsia="Times New Roman" w:hAnsi="Times New Roman" w:cs="Times New Roman"/>
+          <w:color w:val="000000"/>
+          <w:sz w:val="25"/>
+          <w:szCs w:val="25"/>
+          <w:lang w:val="en-US"/>
+        </w:rPr>
+      </w:pPr>
+      <w:r>
+        <w:rPr>
+          <w:rFonts w:ascii="Times New Roman" w:eastAsia="Times New Roman" w:hAnsi="Times New Roman" w:cs="Times New Roman"/>
+          <w:color w:val="000000"/>
+          <w:sz w:val="25"/>
+          <w:szCs w:val="25"/>
+          <w:lang w:val="en-US"/>
+        </w:rPr>
+        <w:t>Half of the informants admit that the English language is a requirement for better salaries in the IT market.</w:t>
+      </w:r>
+    </w:p>
+    <w:p>
+      <w:pPr>
+        <w:pStyle w:val="Paragraphedeliste"/>
+        <w:numPr>
+          <w:ilvl w:val="0"/>
+          <w:numId w:val="13"/>
+        </w:numPr>
+        <w:spacing w:line="480" w:lineRule="auto"/>
+        <w:jc w:val="both"/>
+        <w:rPr>
+          <w:rFonts w:ascii="Times New Roman" w:eastAsia="Times New Roman" w:hAnsi="Times New Roman" w:cs="Times New Roman"/>
+          <w:color w:val="000000"/>
+          <w:sz w:val="25"/>
+          <w:szCs w:val="25"/>
+          <w:lang w:val="en-US"/>
+        </w:rPr>
+      </w:pPr>
+      <w:r>
+        <w:rPr>
+          <w:rFonts w:ascii="Times New Roman" w:eastAsia="Times New Roman" w:hAnsi="Times New Roman" w:cs="Times New Roman"/>
+          <w:color w:val="000000"/>
+          <w:sz w:val="25"/>
+          <w:szCs w:val="25"/>
+          <w:lang w:val="en-US"/>
+        </w:rPr>
+        <w:t>Majority of students are ready to immigrate for improving their financial and social status.</w:t>
+      </w:r>
+    </w:p>
+    <w:p>
+      <w:pPr>
+        <w:pStyle w:val="Paragraphedeliste"/>
+        <w:numPr>
+          <w:ilvl w:val="0"/>
+          <w:numId w:val="13"/>
+        </w:numPr>
+        <w:spacing w:line="480" w:lineRule="auto"/>
+        <w:jc w:val="both"/>
+        <w:rPr>
+          <w:rFonts w:ascii="Times New Roman" w:eastAsia="Times New Roman" w:hAnsi="Times New Roman" w:cs="Times New Roman"/>
+          <w:color w:val="000000"/>
+          <w:sz w:val="25"/>
+          <w:szCs w:val="25"/>
+          <w:lang w:val="en-US"/>
+        </w:rPr>
+      </w:pPr>
+      <w:r>
+        <w:rPr>
+          <w:rFonts w:ascii="Times New Roman" w:eastAsia="Times New Roman" w:hAnsi="Times New Roman" w:cs="Times New Roman"/>
+          <w:color w:val="000000"/>
+          <w:sz w:val="25"/>
+          <w:szCs w:val="25"/>
+          <w:lang w:val="en-US"/>
+        </w:rPr>
+        <w:t>Nearly all students use English for learning new technologies and for reading technical documentations of computer science.</w:t>
+      </w:r>
+    </w:p>
+    <w:p>
+      <w:pPr>
+        <w:pStyle w:val="Paragraphedeliste"/>
+        <w:numPr>
+          <w:ilvl w:val="0"/>
+          <w:numId w:val="13"/>
+        </w:numPr>
+        <w:spacing w:line="480" w:lineRule="auto"/>
+        <w:jc w:val="both"/>
+        <w:rPr>
+          <w:rFonts w:ascii="Times New Roman" w:eastAsia="Times New Roman" w:hAnsi="Times New Roman" w:cs="Times New Roman"/>
+          <w:color w:val="000000"/>
+          <w:sz w:val="25"/>
+          <w:szCs w:val="25"/>
+          <w:lang w:val="en-US"/>
+        </w:rPr>
+      </w:pPr>
+      <w:r>
+        <w:rPr>
+          <w:rFonts w:ascii="Times New Roman" w:eastAsia="Times New Roman" w:hAnsi="Times New Roman" w:cs="Times New Roman"/>
+          <w:color w:val="000000"/>
+          <w:sz w:val="25"/>
+          <w:szCs w:val="25"/>
+          <w:lang w:val="en-US"/>
+        </w:rPr>
+        <w:t>The majority of students are aware of the importance of having good communications skills in English-speaking countries.</w:t>
+      </w:r>
+    </w:p>
+    <w:p>
+      <w:pPr>
+        <w:pStyle w:val="Paragraphedeliste"/>
+        <w:numPr>
+          <w:ilvl w:val="0"/>
+          <w:numId w:val="13"/>
+        </w:numPr>
+        <w:spacing w:line="480" w:lineRule="auto"/>
+        <w:jc w:val="both"/>
+        <w:rPr>
+          <w:rFonts w:ascii="Times New Roman" w:eastAsia="Times New Roman" w:hAnsi="Times New Roman" w:cs="Times New Roman"/>
+          <w:color w:val="000000"/>
+          <w:sz w:val="25"/>
+          <w:szCs w:val="25"/>
+          <w:lang w:val="en-US"/>
+        </w:rPr>
+      </w:pPr>
+      <w:r>
+        <w:rPr>
+          <w:rFonts w:ascii="Times New Roman" w:eastAsia="Times New Roman" w:hAnsi="Times New Roman" w:cs="Times New Roman"/>
+          <w:color w:val="000000"/>
+          <w:sz w:val="25"/>
+          <w:szCs w:val="25"/>
+          <w:lang w:val="en-US"/>
+        </w:rPr>
+        <w:t>The majority of students are going to take a language test certificate like ITLTS or TOEFL if it's required for work or study outside Morocco.</w:t>
+      </w:r>
+    </w:p>
+    <w:p>
+      <w:pPr>
+        <w:pStyle w:val="Paragraphedeliste"/>
+        <w:numPr>
+          <w:ilvl w:val="0"/>
+          <w:numId w:val="13"/>
+        </w:numPr>
+        <w:spacing w:line="480" w:lineRule="auto"/>
+        <w:jc w:val="both"/>
+        <w:rPr>
+          <w:rFonts w:ascii="Times New Roman" w:eastAsia="Times New Roman" w:hAnsi="Times New Roman" w:cs="Times New Roman"/>
+          <w:color w:val="000000"/>
+          <w:sz w:val="25"/>
+          <w:szCs w:val="25"/>
+          <w:lang w:val="en-US"/>
+        </w:rPr>
+      </w:pPr>
+      <w:r>
+        <w:rPr>
+          <w:rFonts w:ascii="Times New Roman" w:eastAsia="Times New Roman" w:hAnsi="Times New Roman" w:cs="Times New Roman"/>
+          <w:color w:val="000000"/>
+          <w:sz w:val="25"/>
+          <w:szCs w:val="25"/>
+          <w:lang w:val="en-US"/>
+        </w:rPr>
+        <w:t>Nearly all informants will choose English if they want to extend their studies abroad.</w:t>
+      </w:r>
+    </w:p>
+    <w:p>
+      <w:pPr>
+        <w:pStyle w:val="Paragraphedeliste"/>
+        <w:numPr>
+          <w:ilvl w:val="0"/>
+          <w:numId w:val="13"/>
+        </w:numPr>
+        <w:spacing w:line="480" w:lineRule="auto"/>
+        <w:jc w:val="both"/>
+        <w:rPr>
+          <w:rFonts w:ascii="Times New Roman" w:eastAsia="Times New Roman" w:hAnsi="Times New Roman" w:cs="Times New Roman"/>
+          <w:color w:val="000000"/>
+          <w:sz w:val="25"/>
+          <w:szCs w:val="25"/>
+          <w:lang w:val="en-US"/>
+        </w:rPr>
+      </w:pPr>
+      <w:r>
+        <w:rPr>
+          <w:rFonts w:ascii="Times New Roman" w:eastAsia="Times New Roman" w:hAnsi="Times New Roman" w:cs="Times New Roman"/>
+          <w:color w:val="000000"/>
+          <w:sz w:val="25"/>
+          <w:szCs w:val="25"/>
+          <w:lang w:val="en-US"/>
+        </w:rPr>
+        <w:lastRenderedPageBreak/>
+        <w:t>All students will improve their English language skills to access more technical resources and documentation about computer science and information technology.</w:t>
+      </w:r>
+    </w:p>
+    <w:p>
+      <w:pPr>
+        <w:spacing w:line="480" w:lineRule="auto"/>
+        <w:rPr>
+          <w:rFonts w:ascii="Times New Roman" w:eastAsia="Times New Roman" w:hAnsi="Times New Roman" w:cs="Times New Roman"/>
+          <w:sz w:val="24"/>
+          <w:szCs w:val="24"/>
+        </w:rPr>
+      </w:pPr>
+      <w:r>
+        <w:rPr>
+          <w:rFonts w:ascii="Times New Roman" w:eastAsia="Times New Roman" w:hAnsi="Times New Roman" w:cs="Times New Roman"/>
+          <w:sz w:val="24"/>
+          <w:szCs w:val="24"/>
+        </w:rPr>
+        <w:t>From all the above findings, we can assume that students of computer science can are expected to have a shift and change in their language, meaning they will have more use of English as a result of its dominance in the field of computer science. Students will improve their language in all dimensions so that they can succeed in computer science and information technology. "Education and occupation are social factors that can motivate individuals to change their language as well as economic factors which means individuals within a community are supposed to move to a work environment where they have to speak a certain language that is more prestigious or dominant within a business class"(Part1, Section 1.2). This concludes that many computer students and professionals are highly expected to experience a change in their language because of the effect of Education and occupation factors that influence in this situation the English language.</w:t>
+      </w:r>
+      <w:bookmarkStart w:id="4" w:name="_GoBack"/>
+      <w:bookmarkEnd w:id="4"/>
+    </w:p>
+    <w:p>
+      <w:pPr>
+        <w:spacing w:line="480" w:lineRule="auto"/>
+        <w:rPr>
+          <w:rFonts w:ascii="Times New Roman" w:eastAsia="Times New Roman" w:hAnsi="Times New Roman" w:cs="Times New Roman"/>
+          <w:sz w:val="24"/>
+          <w:szCs w:val="24"/>
+        </w:rPr>
+      </w:pPr>
+    </w:p>
+    <w:p>
+      <w:pPr>
+        <w:spacing w:line="480" w:lineRule="auto"/>
+        <w:rPr>
+          <w:rFonts w:ascii="Times New Roman" w:eastAsia="Times New Roman" w:hAnsi="Times New Roman" w:cs="Times New Roman"/>
+          <w:sz w:val="24"/>
+          <w:szCs w:val="24"/>
+        </w:rPr>
       </w:pPr>
     </w:p>
     <w:p>
@@ -6447,6 +7239,7 @@
           <w:sz w:val="24"/>
           <w:szCs w:val="24"/>
         </w:rPr>
+        <w:lastRenderedPageBreak/>
         <w:t xml:space="preserve">Al </w:t>
       </w:r>
       <w:proofErr w:type="spellStart"/>
@@ -6589,7 +7382,7 @@
         </w:rPr>
         <w:tab/>
       </w:r>
-      <w:hyperlink r:id="rId21" w:history="1">
+      <w:hyperlink r:id="rId23" w:history="1">
         <w:r>
           <w:rPr>
             <w:rStyle w:val="Lienhypertexte"/>
@@ -6892,7 +7685,7 @@
         </w:rPr>
         <w:tab/>
       </w:r>
-      <w:hyperlink r:id="rId22">
+      <w:hyperlink r:id="rId24">
         <w:r>
           <w:rPr>
             <w:rFonts w:ascii="Times New Roman" w:eastAsia="Times New Roman" w:hAnsi="Times New Roman" w:cs="Times New Roman"/>
@@ -6975,7 +7768,6 @@
           <w:sz w:val="24"/>
           <w:szCs w:val="24"/>
         </w:rPr>
-        <w:lastRenderedPageBreak/>
         <w:t xml:space="preserve">“8 Reasons to Study Computer Science at University”, </w:t>
       </w:r>
       <w:r>
@@ -7025,7 +7817,7 @@
         </w:rPr>
         <w:tab/>
       </w:r>
-      <w:hyperlink r:id="rId23" w:history="1">
+      <w:hyperlink r:id="rId25" w:history="1">
         <w:r>
           <w:rPr>
             <w:rStyle w:val="Lienhypertexte"/>
@@ -7299,7 +8091,7 @@
         </w:rPr>
         <w:tab/>
       </w:r>
-      <w:hyperlink r:id="rId24" w:history="1">
+      <w:hyperlink r:id="rId26" w:history="1">
         <w:r>
           <w:rPr>
             <w:rStyle w:val="Lienhypertexte"/>
@@ -7459,7 +8251,7 @@
         </w:rPr>
         <w:tab/>
       </w:r>
-      <w:hyperlink r:id="rId25">
+      <w:hyperlink r:id="rId27">
         <w:r>
           <w:rPr>
             <w:rFonts w:ascii="Times New Roman" w:eastAsia="Times New Roman" w:hAnsi="Times New Roman" w:cs="Times New Roman"/>
@@ -7589,6 +8381,7 @@
           <w:sz w:val="24"/>
           <w:szCs w:val="24"/>
         </w:rPr>
+        <w:lastRenderedPageBreak/>
         <w:tab/>
         <w:t>Linguistics, 26 Jan 2021. 12/04/2022.</w:t>
       </w:r>
@@ -7610,7 +8403,7 @@
         </w:rPr>
         <w:tab/>
       </w:r>
-      <w:hyperlink r:id="rId26" w:history="1">
+      <w:hyperlink r:id="rId28" w:history="1">
         <w:r>
           <w:rPr>
             <w:rStyle w:val="Lienhypertexte"/>
@@ -7744,7 +8537,7 @@
         </w:rPr>
         <w:tab/>
       </w:r>
-      <w:hyperlink r:id="rId27">
+      <w:hyperlink r:id="rId29">
         <w:r>
           <w:rPr>
             <w:rFonts w:ascii="Times New Roman" w:eastAsia="Times New Roman" w:hAnsi="Times New Roman" w:cs="Times New Roman"/>
@@ -7865,7 +8658,7 @@
         </w:rPr>
         <w:tab/>
       </w:r>
-      <w:hyperlink r:id="rId28">
+      <w:hyperlink r:id="rId30">
         <w:r>
           <w:rPr>
             <w:rFonts w:ascii="Times New Roman" w:eastAsia="Times New Roman" w:hAnsi="Times New Roman" w:cs="Times New Roman"/>
@@ -7946,7 +8739,7 @@
         </w:rPr>
         <w:tab/>
       </w:r>
-      <w:hyperlink r:id="rId29">
+      <w:hyperlink r:id="rId31">
         <w:r>
           <w:rPr>
             <w:rFonts w:ascii="Times New Roman" w:eastAsia="Times New Roman" w:hAnsi="Times New Roman" w:cs="Times New Roman"/>
@@ -8052,7 +8845,7 @@
         </w:rPr>
         <w:tab/>
       </w:r>
-      <w:hyperlink r:id="rId30" w:history="1">
+      <w:hyperlink r:id="rId32" w:history="1">
         <w:r>
           <w:rPr>
             <w:rStyle w:val="Lienhypertexte"/>
@@ -8197,7 +8990,7 @@
         </w:rPr>
         <w:tab/>
       </w:r>
-      <w:hyperlink r:id="rId31" w:history="1">
+      <w:hyperlink r:id="rId33" w:history="1">
         <w:r>
           <w:rPr>
             <w:rStyle w:val="Lienhypertexte"/>
@@ -8314,7 +9107,7 @@
         </w:rPr>
         <w:tab/>
       </w:r>
-      <w:hyperlink r:id="rId32" w:history="1">
+      <w:hyperlink r:id="rId34" w:history="1">
         <w:r>
           <w:rPr>
             <w:rStyle w:val="Lienhypertexte"/>
@@ -8409,7 +9202,7 @@
         </w:rPr>
         <w:tab/>
       </w:r>
-      <w:hyperlink r:id="rId33">
+      <w:hyperlink r:id="rId35">
         <w:r>
           <w:rPr>
             <w:rFonts w:ascii="Times New Roman" w:eastAsia="Times New Roman" w:hAnsi="Times New Roman" w:cs="Times New Roman"/>
@@ -8575,7 +9368,7 @@
         </w:rPr>
         <w:tab/>
       </w:r>
-      <w:hyperlink r:id="rId34">
+      <w:hyperlink r:id="rId36">
         <w:r>
           <w:rPr>
             <w:rFonts w:ascii="Times New Roman" w:eastAsia="Times New Roman" w:hAnsi="Times New Roman" w:cs="Times New Roman"/>
@@ -8698,7 +9491,7 @@
         </w:rPr>
         <w:tab/>
       </w:r>
-      <w:hyperlink r:id="rId35" w:history="1">
+      <w:hyperlink r:id="rId37" w:history="1">
         <w:r>
           <w:rPr>
             <w:rStyle w:val="Lienhypertexte"/>
@@ -8871,7 +9664,7 @@
         </w:rPr>
         <w:tab/>
       </w:r>
-      <w:hyperlink r:id="rId36" w:history="1">
+      <w:hyperlink r:id="rId38" w:history="1">
         <w:r>
           <w:rPr>
             <w:rStyle w:val="Lienhypertexte"/>
@@ -8972,6 +9765,7 @@
           <w:sz w:val="24"/>
           <w:szCs w:val="24"/>
         </w:rPr>
+        <w:lastRenderedPageBreak/>
         <w:t xml:space="preserve">“What is Information Technology about and its growth by 2025”, </w:t>
       </w:r>
       <w:r>
@@ -9021,7 +9815,7 @@
         </w:rPr>
         <w:tab/>
       </w:r>
-      <w:hyperlink r:id="rId37">
+      <w:hyperlink r:id="rId39">
         <w:r>
           <w:rPr>
             <w:rFonts w:ascii="Times New Roman" w:eastAsia="Times New Roman" w:hAnsi="Times New Roman" w:cs="Times New Roman"/>
@@ -9132,7 +9926,7 @@
         </w:rPr>
         <w:tab/>
       </w:r>
-      <w:hyperlink r:id="rId38">
+      <w:hyperlink r:id="rId40">
         <w:r>
           <w:rPr>
             <w:rFonts w:ascii="Times New Roman" w:eastAsia="Times New Roman" w:hAnsi="Times New Roman" w:cs="Times New Roman"/>
@@ -9163,6 +9957,227 @@
           <w:lang w:val="en-US"/>
         </w:rPr>
       </w:pPr>
+    </w:p>
+    <w:p>
+      <w:pPr>
+        <w:spacing w:line="480" w:lineRule="auto"/>
+        <w:ind w:left="720"/>
+        <w:rPr>
+          <w:rFonts w:ascii="Times New Roman" w:eastAsia="Times New Roman" w:hAnsi="Times New Roman" w:cs="Times New Roman"/>
+          <w:sz w:val="24"/>
+          <w:szCs w:val="24"/>
+        </w:rPr>
+      </w:pPr>
+    </w:p>
+    <w:p>
+      <w:pPr>
+        <w:rPr>
+          <w:rFonts w:ascii="Times New Roman" w:eastAsia="Times New Roman" w:hAnsi="Times New Roman" w:cs="Times New Roman"/>
+          <w:sz w:val="24"/>
+          <w:szCs w:val="24"/>
+        </w:rPr>
+      </w:pPr>
+      <w:r>
+        <w:rPr>
+          <w:rFonts w:ascii="Times New Roman" w:eastAsia="Times New Roman" w:hAnsi="Times New Roman" w:cs="Times New Roman"/>
+          <w:sz w:val="24"/>
+          <w:szCs w:val="24"/>
+        </w:rPr>
+        <w:br w:type="page"/>
+      </w:r>
+    </w:p>
+    <w:p>
+      <w:pPr>
+        <w:spacing w:line="480" w:lineRule="auto"/>
+        <w:ind w:left="720"/>
+        <w:rPr>
+          <w:rFonts w:ascii="Times New Roman" w:eastAsia="Times New Roman" w:hAnsi="Times New Roman" w:cs="Times New Roman"/>
+          <w:b/>
+          <w:bCs/>
+          <w:color w:val="404040" w:themeColor="text1" w:themeTint="BF"/>
+          <w:sz w:val="28"/>
+          <w:szCs w:val="28"/>
+        </w:rPr>
+      </w:pPr>
+      <w:r>
+        <w:rPr>
+          <w:rFonts w:ascii="Times New Roman" w:eastAsia="Times New Roman" w:hAnsi="Times New Roman" w:cs="Times New Roman"/>
+          <w:b/>
+          <w:bCs/>
+          <w:color w:val="404040" w:themeColor="text1" w:themeTint="BF"/>
+          <w:sz w:val="28"/>
+          <w:szCs w:val="28"/>
+        </w:rPr>
+        <w:lastRenderedPageBreak/>
+        <w:t>[Presentation</w:t>
+      </w:r>
+      <w:r>
+        <w:rPr>
+          <w:rFonts w:ascii="Times New Roman" w:eastAsia="Times New Roman" w:hAnsi="Times New Roman" w:cs="Times New Roman"/>
+          <w:b/>
+          <w:bCs/>
+          <w:color w:val="404040" w:themeColor="text1" w:themeTint="BF"/>
+          <w:sz w:val="28"/>
+          <w:szCs w:val="28"/>
+        </w:rPr>
+        <w:t xml:space="preserve"> </w:t>
+      </w:r>
+      <w:r>
+        <w:rPr>
+          <w:rFonts w:ascii="Times New Roman" w:eastAsia="Times New Roman" w:hAnsi="Times New Roman" w:cs="Times New Roman"/>
+          <w:b/>
+          <w:bCs/>
+          <w:color w:val="404040" w:themeColor="text1" w:themeTint="BF"/>
+          <w:sz w:val="28"/>
+          <w:szCs w:val="28"/>
+        </w:rPr>
+        <w:t>point]</w:t>
+      </w:r>
+    </w:p>
+    <w:p>
+      <w:pPr>
+        <w:spacing w:line="480" w:lineRule="auto"/>
+        <w:ind w:left="720"/>
+        <w:rPr>
+          <w:rFonts w:ascii="Times New Roman" w:eastAsia="Times New Roman" w:hAnsi="Times New Roman" w:cs="Times New Roman"/>
+          <w:sz w:val="24"/>
+          <w:szCs w:val="24"/>
+        </w:rPr>
+      </w:pPr>
+      <w:r>
+        <w:rPr>
+          <w:rFonts w:ascii="Times New Roman" w:eastAsia="Times New Roman" w:hAnsi="Times New Roman" w:cs="Times New Roman"/>
+          <w:sz w:val="24"/>
+          <w:szCs w:val="24"/>
+        </w:rPr>
+        <w:t>- My project is about language change and shift.</w:t>
+      </w:r>
+    </w:p>
+    <w:p>
+      <w:pPr>
+        <w:spacing w:line="480" w:lineRule="auto"/>
+        <w:ind w:left="720"/>
+        <w:rPr>
+          <w:rFonts w:ascii="Times New Roman" w:eastAsia="Times New Roman" w:hAnsi="Times New Roman" w:cs="Times New Roman"/>
+          <w:sz w:val="24"/>
+          <w:szCs w:val="24"/>
+        </w:rPr>
+      </w:pPr>
+      <w:r>
+        <w:rPr>
+          <w:rFonts w:ascii="Times New Roman" w:eastAsia="Times New Roman" w:hAnsi="Times New Roman" w:cs="Times New Roman"/>
+          <w:sz w:val="24"/>
+          <w:szCs w:val="24"/>
+        </w:rPr>
+        <w:t xml:space="preserve">- Socioeconomic factors and education need can change </w:t>
+      </w:r>
+      <w:proofErr w:type="gramStart"/>
+      <w:r>
+        <w:rPr>
+          <w:rFonts w:ascii="Times New Roman" w:eastAsia="Times New Roman" w:hAnsi="Times New Roman" w:cs="Times New Roman"/>
+          <w:sz w:val="24"/>
+          <w:szCs w:val="24"/>
+        </w:rPr>
+        <w:t>students</w:t>
+      </w:r>
+      <w:proofErr w:type="gramEnd"/>
+      <w:r>
+        <w:rPr>
+          <w:rFonts w:ascii="Times New Roman" w:eastAsia="Times New Roman" w:hAnsi="Times New Roman" w:cs="Times New Roman"/>
+          <w:sz w:val="24"/>
+          <w:szCs w:val="24"/>
+        </w:rPr>
+        <w:t xml:space="preserve"> language.</w:t>
+      </w:r>
+    </w:p>
+    <w:p>
+      <w:pPr>
+        <w:spacing w:line="480" w:lineRule="auto"/>
+        <w:ind w:left="720"/>
+        <w:rPr>
+          <w:rFonts w:ascii="Times New Roman" w:eastAsia="Times New Roman" w:hAnsi="Times New Roman" w:cs="Times New Roman"/>
+          <w:sz w:val="24"/>
+          <w:szCs w:val="24"/>
+        </w:rPr>
+      </w:pPr>
+      <w:r>
+        <w:rPr>
+          <w:rFonts w:ascii="Times New Roman" w:eastAsia="Times New Roman" w:hAnsi="Times New Roman" w:cs="Times New Roman"/>
+          <w:sz w:val="24"/>
+          <w:szCs w:val="24"/>
+        </w:rPr>
+        <w:t>- Students of computer science can have shift in their language because of the dominance of English language in computer science and information technology.</w:t>
+      </w:r>
+    </w:p>
+    <w:p>
+      <w:pPr>
+        <w:spacing w:line="480" w:lineRule="auto"/>
+        <w:ind w:left="720"/>
+        <w:rPr>
+          <w:rFonts w:ascii="Times New Roman" w:eastAsia="Times New Roman" w:hAnsi="Times New Roman" w:cs="Times New Roman"/>
+          <w:sz w:val="24"/>
+          <w:szCs w:val="24"/>
+        </w:rPr>
+      </w:pPr>
+      <w:r>
+        <w:rPr>
+          <w:rFonts w:ascii="Times New Roman" w:eastAsia="Times New Roman" w:hAnsi="Times New Roman" w:cs="Times New Roman"/>
+          <w:sz w:val="24"/>
+          <w:szCs w:val="24"/>
+        </w:rPr>
+        <w:t>- Language change can happen gradually and in this scenario the socioeconomic factors are the major factor in students language change.</w:t>
+      </w:r>
+    </w:p>
+    <w:p>
+      <w:pPr>
+        <w:spacing w:line="480" w:lineRule="auto"/>
+        <w:ind w:left="720"/>
+        <w:rPr>
+          <w:rFonts w:ascii="Times New Roman" w:eastAsia="Times New Roman" w:hAnsi="Times New Roman" w:cs="Times New Roman"/>
+          <w:sz w:val="24"/>
+          <w:szCs w:val="24"/>
+        </w:rPr>
+      </w:pPr>
+      <w:r>
+        <w:rPr>
+          <w:rFonts w:ascii="Times New Roman" w:eastAsia="Times New Roman" w:hAnsi="Times New Roman" w:cs="Times New Roman"/>
+          <w:sz w:val="24"/>
+          <w:szCs w:val="24"/>
+        </w:rPr>
+        <w:t xml:space="preserve">- This supports the hypothesis that computer science can </w:t>
+      </w:r>
+      <w:r>
+        <w:rPr>
+          <w:rFonts w:ascii="Times New Roman" w:eastAsia="Times New Roman" w:hAnsi="Times New Roman" w:cs="Times New Roman"/>
+          <w:sz w:val="24"/>
+          <w:szCs w:val="24"/>
+        </w:rPr>
+        <w:t>influence</w:t>
+      </w:r>
+      <w:r>
+        <w:rPr>
+          <w:rFonts w:ascii="Times New Roman" w:eastAsia="Times New Roman" w:hAnsi="Times New Roman" w:cs="Times New Roman"/>
+          <w:sz w:val="24"/>
+          <w:szCs w:val="24"/>
+        </w:rPr>
+        <w:t xml:space="preserve"> language shift and change of </w:t>
+      </w:r>
+      <w:r>
+        <w:rPr>
+          <w:rFonts w:ascii="Times New Roman" w:eastAsia="Times New Roman" w:hAnsi="Times New Roman" w:cs="Times New Roman"/>
+          <w:sz w:val="24"/>
+          <w:szCs w:val="24"/>
+        </w:rPr>
+        <w:t>student</w:t>
+      </w:r>
+      <w:r>
+        <w:rPr>
+          <w:rFonts w:ascii="Times New Roman" w:eastAsia="Times New Roman" w:hAnsi="Times New Roman" w:cs="Times New Roman"/>
+          <w:sz w:val="24"/>
+          <w:szCs w:val="24"/>
+        </w:rPr>
+        <w:t xml:space="preserve"> and professional of computer science and information technology.</w:t>
+      </w:r>
     </w:p>
     <w:p>
       <w:pPr>
@@ -9247,7 +10262,7 @@
             <w:noProof/>
             <w:lang w:val="fr-FR"/>
           </w:rPr>
-          <w:t>31</w:t>
+          <w:t>20</w:t>
         </w:r>
         <w:r>
           <w:fldChar w:fldCharType="end"/>
@@ -9291,6 +10306,119 @@
 <file path=word/numbering.xml><?xml version="1.0" encoding="utf-8"?>
 <w:numbering xmlns:wpc="http://schemas.microsoft.com/office/word/2010/wordprocessingCanvas" xmlns:mc="http://schemas.openxmlformats.org/markup-compatibility/2006" xmlns:o="urn:schemas-microsoft-com:office:office" xmlns:r="http://schemas.openxmlformats.org/officeDocument/2006/relationships" xmlns:m="http://schemas.openxmlformats.org/officeDocument/2006/math" xmlns:v="urn:schemas-microsoft-com:vml" xmlns:wp14="http://schemas.microsoft.com/office/word/2010/wordprocessingDrawing" xmlns:wp="http://schemas.openxmlformats.org/drawingml/2006/wordprocessingDrawing" xmlns:w10="urn:schemas-microsoft-com:office:word" xmlns:w="http://schemas.openxmlformats.org/wordprocessingml/2006/main" xmlns:w14="http://schemas.microsoft.com/office/word/2010/wordml" xmlns:w15="http://schemas.microsoft.com/office/word/2012/wordml" xmlns:wpg="http://schemas.microsoft.com/office/word/2010/wordprocessingGroup" xmlns:wpi="http://schemas.microsoft.com/office/word/2010/wordprocessingInk" xmlns:wne="http://schemas.microsoft.com/office/word/2006/wordml" xmlns:wps="http://schemas.microsoft.com/office/word/2010/wordprocessingShape" mc:Ignorable="w14 w15 wp14">
   <w:abstractNum w:abstractNumId="0" w15:restartNumberingAfterBreak="0">
+    <w:nsid w:val="07AE515D"/>
+    <w:multiLevelType w:val="hybridMultilevel"/>
+    <w:tmpl w:val="B868E87A"/>
+    <w:lvl w:ilvl="0" w:tplc="0DDC0250">
+      <w:start w:val="1"/>
+      <w:numFmt w:val="bullet"/>
+      <w:lvlText w:val=""/>
+      <w:lvlJc w:val="left"/>
+      <w:pPr>
+        <w:ind w:left="720" w:hanging="360"/>
+      </w:pPr>
+      <w:rPr>
+        <w:rFonts w:ascii="Wingdings" w:hAnsi="Wingdings" w:hint="default"/>
+      </w:rPr>
+    </w:lvl>
+    <w:lvl w:ilvl="1" w:tplc="0DDC0250">
+      <w:start w:val="1"/>
+      <w:numFmt w:val="bullet"/>
+      <w:lvlText w:val=""/>
+      <w:lvlJc w:val="left"/>
+      <w:pPr>
+        <w:ind w:left="1440" w:hanging="360"/>
+      </w:pPr>
+      <w:rPr>
+        <w:rFonts w:ascii="Wingdings" w:hAnsi="Wingdings" w:hint="default"/>
+      </w:rPr>
+    </w:lvl>
+    <w:lvl w:ilvl="2" w:tplc="040C0005" w:tentative="1">
+      <w:start w:val="1"/>
+      <w:numFmt w:val="bullet"/>
+      <w:lvlText w:val=""/>
+      <w:lvlJc w:val="left"/>
+      <w:pPr>
+        <w:ind w:left="2160" w:hanging="360"/>
+      </w:pPr>
+      <w:rPr>
+        <w:rFonts w:ascii="Wingdings" w:hAnsi="Wingdings" w:hint="default"/>
+      </w:rPr>
+    </w:lvl>
+    <w:lvl w:ilvl="3" w:tplc="040C0001" w:tentative="1">
+      <w:start w:val="1"/>
+      <w:numFmt w:val="bullet"/>
+      <w:lvlText w:val=""/>
+      <w:lvlJc w:val="left"/>
+      <w:pPr>
+        <w:ind w:left="2880" w:hanging="360"/>
+      </w:pPr>
+      <w:rPr>
+        <w:rFonts w:ascii="Symbol" w:hAnsi="Symbol" w:hint="default"/>
+      </w:rPr>
+    </w:lvl>
+    <w:lvl w:ilvl="4" w:tplc="040C0003" w:tentative="1">
+      <w:start w:val="1"/>
+      <w:numFmt w:val="bullet"/>
+      <w:lvlText w:val="o"/>
+      <w:lvlJc w:val="left"/>
+      <w:pPr>
+        <w:ind w:left="3600" w:hanging="360"/>
+      </w:pPr>
+      <w:rPr>
+        <w:rFonts w:ascii="Courier New" w:hAnsi="Courier New" w:cs="Courier New" w:hint="default"/>
+      </w:rPr>
+    </w:lvl>
+    <w:lvl w:ilvl="5" w:tplc="040C0005" w:tentative="1">
+      <w:start w:val="1"/>
+      <w:numFmt w:val="bullet"/>
+      <w:lvlText w:val=""/>
+      <w:lvlJc w:val="left"/>
+      <w:pPr>
+        <w:ind w:left="4320" w:hanging="360"/>
+      </w:pPr>
+      <w:rPr>
+        <w:rFonts w:ascii="Wingdings" w:hAnsi="Wingdings" w:hint="default"/>
+      </w:rPr>
+    </w:lvl>
+    <w:lvl w:ilvl="6" w:tplc="040C0001" w:tentative="1">
+      <w:start w:val="1"/>
+      <w:numFmt w:val="bullet"/>
+      <w:lvlText w:val=""/>
+      <w:lvlJc w:val="left"/>
+      <w:pPr>
+        <w:ind w:left="5040" w:hanging="360"/>
+      </w:pPr>
+      <w:rPr>
+        <w:rFonts w:ascii="Symbol" w:hAnsi="Symbol" w:hint="default"/>
+      </w:rPr>
+    </w:lvl>
+    <w:lvl w:ilvl="7" w:tplc="040C0003" w:tentative="1">
+      <w:start w:val="1"/>
+      <w:numFmt w:val="bullet"/>
+      <w:lvlText w:val="o"/>
+      <w:lvlJc w:val="left"/>
+      <w:pPr>
+        <w:ind w:left="5760" w:hanging="360"/>
+      </w:pPr>
+      <w:rPr>
+        <w:rFonts w:ascii="Courier New" w:hAnsi="Courier New" w:cs="Courier New" w:hint="default"/>
+      </w:rPr>
+    </w:lvl>
+    <w:lvl w:ilvl="8" w:tplc="040C0005" w:tentative="1">
+      <w:start w:val="1"/>
+      <w:numFmt w:val="bullet"/>
+      <w:lvlText w:val=""/>
+      <w:lvlJc w:val="left"/>
+      <w:pPr>
+        <w:ind w:left="6480" w:hanging="360"/>
+      </w:pPr>
+      <w:rPr>
+        <w:rFonts w:ascii="Wingdings" w:hAnsi="Wingdings" w:hint="default"/>
+      </w:rPr>
+    </w:lvl>
+  </w:abstractNum>
+  <w:abstractNum w:abstractNumId="1" w15:restartNumberingAfterBreak="0">
     <w:nsid w:val="0E381C83"/>
     <w:multiLevelType w:val="hybridMultilevel"/>
     <w:tmpl w:val="2EE67654"/>
@@ -9403,7 +10531,120 @@
       </w:rPr>
     </w:lvl>
   </w:abstractNum>
-  <w:abstractNum w:abstractNumId="1" w15:restartNumberingAfterBreak="0">
+  <w:abstractNum w:abstractNumId="2" w15:restartNumberingAfterBreak="0">
+    <w:nsid w:val="10954A5B"/>
+    <w:multiLevelType w:val="hybridMultilevel"/>
+    <w:tmpl w:val="953ED1F4"/>
+    <w:lvl w:ilvl="0" w:tplc="0DDC0250">
+      <w:start w:val="1"/>
+      <w:numFmt w:val="bullet"/>
+      <w:lvlText w:val=""/>
+      <w:lvlJc w:val="left"/>
+      <w:pPr>
+        <w:ind w:left="720" w:hanging="360"/>
+      </w:pPr>
+      <w:rPr>
+        <w:rFonts w:ascii="Wingdings" w:hAnsi="Wingdings" w:hint="default"/>
+      </w:rPr>
+    </w:lvl>
+    <w:lvl w:ilvl="1" w:tplc="040C0003">
+      <w:start w:val="1"/>
+      <w:numFmt w:val="bullet"/>
+      <w:lvlText w:val="o"/>
+      <w:lvlJc w:val="left"/>
+      <w:pPr>
+        <w:ind w:left="1440" w:hanging="360"/>
+      </w:pPr>
+      <w:rPr>
+        <w:rFonts w:ascii="Courier New" w:hAnsi="Courier New" w:cs="Courier New" w:hint="default"/>
+      </w:rPr>
+    </w:lvl>
+    <w:lvl w:ilvl="2" w:tplc="040C0005" w:tentative="1">
+      <w:start w:val="1"/>
+      <w:numFmt w:val="bullet"/>
+      <w:lvlText w:val=""/>
+      <w:lvlJc w:val="left"/>
+      <w:pPr>
+        <w:ind w:left="2160" w:hanging="360"/>
+      </w:pPr>
+      <w:rPr>
+        <w:rFonts w:ascii="Wingdings" w:hAnsi="Wingdings" w:hint="default"/>
+      </w:rPr>
+    </w:lvl>
+    <w:lvl w:ilvl="3" w:tplc="040C0001" w:tentative="1">
+      <w:start w:val="1"/>
+      <w:numFmt w:val="bullet"/>
+      <w:lvlText w:val=""/>
+      <w:lvlJc w:val="left"/>
+      <w:pPr>
+        <w:ind w:left="2880" w:hanging="360"/>
+      </w:pPr>
+      <w:rPr>
+        <w:rFonts w:ascii="Symbol" w:hAnsi="Symbol" w:hint="default"/>
+      </w:rPr>
+    </w:lvl>
+    <w:lvl w:ilvl="4" w:tplc="040C0003" w:tentative="1">
+      <w:start w:val="1"/>
+      <w:numFmt w:val="bullet"/>
+      <w:lvlText w:val="o"/>
+      <w:lvlJc w:val="left"/>
+      <w:pPr>
+        <w:ind w:left="3600" w:hanging="360"/>
+      </w:pPr>
+      <w:rPr>
+        <w:rFonts w:ascii="Courier New" w:hAnsi="Courier New" w:cs="Courier New" w:hint="default"/>
+      </w:rPr>
+    </w:lvl>
+    <w:lvl w:ilvl="5" w:tplc="040C0005" w:tentative="1">
+      <w:start w:val="1"/>
+      <w:numFmt w:val="bullet"/>
+      <w:lvlText w:val=""/>
+      <w:lvlJc w:val="left"/>
+      <w:pPr>
+        <w:ind w:left="4320" w:hanging="360"/>
+      </w:pPr>
+      <w:rPr>
+        <w:rFonts w:ascii="Wingdings" w:hAnsi="Wingdings" w:hint="default"/>
+      </w:rPr>
+    </w:lvl>
+    <w:lvl w:ilvl="6" w:tplc="040C0001" w:tentative="1">
+      <w:start w:val="1"/>
+      <w:numFmt w:val="bullet"/>
+      <w:lvlText w:val=""/>
+      <w:lvlJc w:val="left"/>
+      <w:pPr>
+        <w:ind w:left="5040" w:hanging="360"/>
+      </w:pPr>
+      <w:rPr>
+        <w:rFonts w:ascii="Symbol" w:hAnsi="Symbol" w:hint="default"/>
+      </w:rPr>
+    </w:lvl>
+    <w:lvl w:ilvl="7" w:tplc="040C0003" w:tentative="1">
+      <w:start w:val="1"/>
+      <w:numFmt w:val="bullet"/>
+      <w:lvlText w:val="o"/>
+      <w:lvlJc w:val="left"/>
+      <w:pPr>
+        <w:ind w:left="5760" w:hanging="360"/>
+      </w:pPr>
+      <w:rPr>
+        <w:rFonts w:ascii="Courier New" w:hAnsi="Courier New" w:cs="Courier New" w:hint="default"/>
+      </w:rPr>
+    </w:lvl>
+    <w:lvl w:ilvl="8" w:tplc="040C0005" w:tentative="1">
+      <w:start w:val="1"/>
+      <w:numFmt w:val="bullet"/>
+      <w:lvlText w:val=""/>
+      <w:lvlJc w:val="left"/>
+      <w:pPr>
+        <w:ind w:left="6480" w:hanging="360"/>
+      </w:pPr>
+      <w:rPr>
+        <w:rFonts w:ascii="Wingdings" w:hAnsi="Wingdings" w:hint="default"/>
+      </w:rPr>
+    </w:lvl>
+  </w:abstractNum>
+  <w:abstractNum w:abstractNumId="3" w15:restartNumberingAfterBreak="0">
     <w:nsid w:val="25F3060E"/>
     <w:multiLevelType w:val="multilevel"/>
     <w:tmpl w:val="00B2F796"/>
@@ -9552,7 +10793,7 @@
       </w:rPr>
     </w:lvl>
   </w:abstractNum>
-  <w:abstractNum w:abstractNumId="2" w15:restartNumberingAfterBreak="0">
+  <w:abstractNum w:abstractNumId="4" w15:restartNumberingAfterBreak="0">
     <w:nsid w:val="313458F4"/>
     <w:multiLevelType w:val="hybridMultilevel"/>
     <w:tmpl w:val="8C2842E8"/>
@@ -9665,7 +10906,119 @@
       </w:rPr>
     </w:lvl>
   </w:abstractNum>
-  <w:abstractNum w:abstractNumId="3" w15:restartNumberingAfterBreak="0">
+  <w:abstractNum w:abstractNumId="5" w15:restartNumberingAfterBreak="0">
+    <w:nsid w:val="4380500E"/>
+    <w:multiLevelType w:val="hybridMultilevel"/>
+    <w:tmpl w:val="797A9E12"/>
+    <w:lvl w:ilvl="0" w:tplc="03DEA1FA">
+      <w:numFmt w:val="bullet"/>
+      <w:lvlText w:val="-"/>
+      <w:lvlJc w:val="left"/>
+      <w:pPr>
+        <w:ind w:left="720" w:hanging="360"/>
+      </w:pPr>
+      <w:rPr>
+        <w:rFonts w:ascii="Times New Roman" w:eastAsia="Times New Roman" w:hAnsi="Times New Roman" w:cs="Times New Roman" w:hint="default"/>
+      </w:rPr>
+    </w:lvl>
+    <w:lvl w:ilvl="1" w:tplc="040C0003" w:tentative="1">
+      <w:start w:val="1"/>
+      <w:numFmt w:val="bullet"/>
+      <w:lvlText w:val="o"/>
+      <w:lvlJc w:val="left"/>
+      <w:pPr>
+        <w:ind w:left="1440" w:hanging="360"/>
+      </w:pPr>
+      <w:rPr>
+        <w:rFonts w:ascii="Courier New" w:hAnsi="Courier New" w:cs="Courier New" w:hint="default"/>
+      </w:rPr>
+    </w:lvl>
+    <w:lvl w:ilvl="2" w:tplc="040C0005" w:tentative="1">
+      <w:start w:val="1"/>
+      <w:numFmt w:val="bullet"/>
+      <w:lvlText w:val=""/>
+      <w:lvlJc w:val="left"/>
+      <w:pPr>
+        <w:ind w:left="2160" w:hanging="360"/>
+      </w:pPr>
+      <w:rPr>
+        <w:rFonts w:ascii="Wingdings" w:hAnsi="Wingdings" w:hint="default"/>
+      </w:rPr>
+    </w:lvl>
+    <w:lvl w:ilvl="3" w:tplc="040C0001" w:tentative="1">
+      <w:start w:val="1"/>
+      <w:numFmt w:val="bullet"/>
+      <w:lvlText w:val=""/>
+      <w:lvlJc w:val="left"/>
+      <w:pPr>
+        <w:ind w:left="2880" w:hanging="360"/>
+      </w:pPr>
+      <w:rPr>
+        <w:rFonts w:ascii="Symbol" w:hAnsi="Symbol" w:hint="default"/>
+      </w:rPr>
+    </w:lvl>
+    <w:lvl w:ilvl="4" w:tplc="040C0003" w:tentative="1">
+      <w:start w:val="1"/>
+      <w:numFmt w:val="bullet"/>
+      <w:lvlText w:val="o"/>
+      <w:lvlJc w:val="left"/>
+      <w:pPr>
+        <w:ind w:left="3600" w:hanging="360"/>
+      </w:pPr>
+      <w:rPr>
+        <w:rFonts w:ascii="Courier New" w:hAnsi="Courier New" w:cs="Courier New" w:hint="default"/>
+      </w:rPr>
+    </w:lvl>
+    <w:lvl w:ilvl="5" w:tplc="040C0005" w:tentative="1">
+      <w:start w:val="1"/>
+      <w:numFmt w:val="bullet"/>
+      <w:lvlText w:val=""/>
+      <w:lvlJc w:val="left"/>
+      <w:pPr>
+        <w:ind w:left="4320" w:hanging="360"/>
+      </w:pPr>
+      <w:rPr>
+        <w:rFonts w:ascii="Wingdings" w:hAnsi="Wingdings" w:hint="default"/>
+      </w:rPr>
+    </w:lvl>
+    <w:lvl w:ilvl="6" w:tplc="040C0001" w:tentative="1">
+      <w:start w:val="1"/>
+      <w:numFmt w:val="bullet"/>
+      <w:lvlText w:val=""/>
+      <w:lvlJc w:val="left"/>
+      <w:pPr>
+        <w:ind w:left="5040" w:hanging="360"/>
+      </w:pPr>
+      <w:rPr>
+        <w:rFonts w:ascii="Symbol" w:hAnsi="Symbol" w:hint="default"/>
+      </w:rPr>
+    </w:lvl>
+    <w:lvl w:ilvl="7" w:tplc="040C0003" w:tentative="1">
+      <w:start w:val="1"/>
+      <w:numFmt w:val="bullet"/>
+      <w:lvlText w:val="o"/>
+      <w:lvlJc w:val="left"/>
+      <w:pPr>
+        <w:ind w:left="5760" w:hanging="360"/>
+      </w:pPr>
+      <w:rPr>
+        <w:rFonts w:ascii="Courier New" w:hAnsi="Courier New" w:cs="Courier New" w:hint="default"/>
+      </w:rPr>
+    </w:lvl>
+    <w:lvl w:ilvl="8" w:tplc="040C0005" w:tentative="1">
+      <w:start w:val="1"/>
+      <w:numFmt w:val="bullet"/>
+      <w:lvlText w:val=""/>
+      <w:lvlJc w:val="left"/>
+      <w:pPr>
+        <w:ind w:left="6480" w:hanging="360"/>
+      </w:pPr>
+      <w:rPr>
+        <w:rFonts w:ascii="Wingdings" w:hAnsi="Wingdings" w:hint="default"/>
+      </w:rPr>
+    </w:lvl>
+  </w:abstractNum>
+  <w:abstractNum w:abstractNumId="6" w15:restartNumberingAfterBreak="0">
     <w:nsid w:val="4A8F11C1"/>
     <w:multiLevelType w:val="multilevel"/>
     <w:tmpl w:val="8ADA4566"/>
@@ -9778,7 +11131,7 @@
       </w:rPr>
     </w:lvl>
   </w:abstractNum>
-  <w:abstractNum w:abstractNumId="4" w15:restartNumberingAfterBreak="0">
+  <w:abstractNum w:abstractNumId="7" w15:restartNumberingAfterBreak="0">
     <w:nsid w:val="5355360D"/>
     <w:multiLevelType w:val="multilevel"/>
     <w:tmpl w:val="9DCAC896"/>
@@ -9891,7 +11244,7 @@
       </w:rPr>
     </w:lvl>
   </w:abstractNum>
-  <w:abstractNum w:abstractNumId="5" w15:restartNumberingAfterBreak="0">
+  <w:abstractNum w:abstractNumId="8" w15:restartNumberingAfterBreak="0">
     <w:nsid w:val="58AC091B"/>
     <w:multiLevelType w:val="multilevel"/>
     <w:tmpl w:val="F79CCC78"/>
@@ -10004,7 +11357,7 @@
       </w:rPr>
     </w:lvl>
   </w:abstractNum>
-  <w:abstractNum w:abstractNumId="6" w15:restartNumberingAfterBreak="0">
+  <w:abstractNum w:abstractNumId="9" w15:restartNumberingAfterBreak="0">
     <w:nsid w:val="5A3D1E15"/>
     <w:multiLevelType w:val="multilevel"/>
     <w:tmpl w:val="9260D6EA"/>
@@ -10117,7 +11470,7 @@
       </w:rPr>
     </w:lvl>
   </w:abstractNum>
-  <w:abstractNum w:abstractNumId="7" w15:restartNumberingAfterBreak="0">
+  <w:abstractNum w:abstractNumId="10" w15:restartNumberingAfterBreak="0">
     <w:nsid w:val="6306238A"/>
     <w:multiLevelType w:val="multilevel"/>
     <w:tmpl w:val="602838EA"/>
@@ -10230,7 +11583,7 @@
       </w:rPr>
     </w:lvl>
   </w:abstractNum>
-  <w:abstractNum w:abstractNumId="8" w15:restartNumberingAfterBreak="0">
+  <w:abstractNum w:abstractNumId="11" w15:restartNumberingAfterBreak="0">
     <w:nsid w:val="674332DF"/>
     <w:multiLevelType w:val="multilevel"/>
     <w:tmpl w:val="AC861FA8"/>
@@ -10343,7 +11696,7 @@
       </w:rPr>
     </w:lvl>
   </w:abstractNum>
-  <w:abstractNum w:abstractNumId="9" w15:restartNumberingAfterBreak="0">
+  <w:abstractNum w:abstractNumId="12" w15:restartNumberingAfterBreak="0">
     <w:nsid w:val="73DF0A05"/>
     <w:multiLevelType w:val="multilevel"/>
     <w:tmpl w:val="1D26AD1C"/>
@@ -10457,34 +11810,43 @@
     </w:lvl>
   </w:abstractNum>
   <w:num w:numId="1">
+    <w:abstractNumId w:val="6"/>
+  </w:num>
+  <w:num w:numId="2">
+    <w:abstractNumId w:val="10"/>
+  </w:num>
+  <w:num w:numId="3">
+    <w:abstractNumId w:val="11"/>
+  </w:num>
+  <w:num w:numId="4">
+    <w:abstractNumId w:val="12"/>
+  </w:num>
+  <w:num w:numId="5">
+    <w:abstractNumId w:val="7"/>
+  </w:num>
+  <w:num w:numId="6">
+    <w:abstractNumId w:val="8"/>
+  </w:num>
+  <w:num w:numId="7">
+    <w:abstractNumId w:val="9"/>
+  </w:num>
+  <w:num w:numId="8">
+    <w:abstractNumId w:val="4"/>
+  </w:num>
+  <w:num w:numId="9">
     <w:abstractNumId w:val="3"/>
   </w:num>
-  <w:num w:numId="2">
-    <w:abstractNumId w:val="7"/>
+  <w:num w:numId="10">
+    <w:abstractNumId w:val="1"/>
   </w:num>
-  <w:num w:numId="3">
-    <w:abstractNumId w:val="8"/>
+  <w:num w:numId="11">
+    <w:abstractNumId w:val="0"/>
   </w:num>
-  <w:num w:numId="4">
-    <w:abstractNumId w:val="9"/>
-  </w:num>
-  <w:num w:numId="5">
-    <w:abstractNumId w:val="4"/>
-  </w:num>
-  <w:num w:numId="6">
+  <w:num w:numId="12">
     <w:abstractNumId w:val="5"/>
   </w:num>
-  <w:num w:numId="7">
-    <w:abstractNumId w:val="6"/>
-  </w:num>
-  <w:num w:numId="8">
+  <w:num w:numId="13">
     <w:abstractNumId w:val="2"/>
-  </w:num>
-  <w:num w:numId="9">
-    <w:abstractNumId w:val="1"/>
-  </w:num>
-  <w:num w:numId="10">
-    <w:abstractNumId w:val="0"/>
   </w:num>
 </w:numbering>
 </file>
@@ -10976,6 +12338,7 @@
   <w:style w:type="character" w:default="1" w:styleId="Policepardfaut">
     <w:name w:val="Default Paragraph Font"/>
     <w:uiPriority w:val="1"/>
+    <w:semiHidden/>
     <w:unhideWhenUsed/>
   </w:style>
   <w:style w:type="table" w:default="1" w:styleId="TableauNormal">
@@ -11253,9 +12616,14 @@
                   <a:bodyPr/>
                   <a:lstStyle/>
                   <a:p>
+                    <a:fld id="{85839C5A-4AF0-406B-A4FB-C581964DD008}" type="VALUE">
+                      <a:rPr lang="en-US"/>
+                      <a:pPr/>
+                      <a:t>[VALEUR]</a:t>
+                    </a:fld>
                     <a:r>
                       <a:rPr lang="en-US"/>
-                      <a:t>80.8%</a:t>
+                      <a:t>%</a:t>
                     </a:r>
                   </a:p>
                 </c:rich>
@@ -11268,19 +12636,27 @@
               <c:showPercent val="0"/>
               <c:showBubbleSize val="0"/>
               <c:extLst>
-                <c:ext xmlns:c15="http://schemas.microsoft.com/office/drawing/2012/chart" uri="{CE6537A1-D6FC-4f65-9D91-7224C49458BB}"/>
+                <c:ext xmlns:c15="http://schemas.microsoft.com/office/drawing/2012/chart" uri="{CE6537A1-D6FC-4f65-9D91-7224C49458BB}">
+                  <c15:dlblFieldTable/>
+                  <c15:showDataLabelsRange val="0"/>
+                </c:ext>
               </c:extLst>
             </c:dLbl>
             <c:dLbl>
-              <c:idx val="1"/>
+              <c:idx val="2"/>
               <c:tx>
                 <c:rich>
                   <a:bodyPr/>
                   <a:lstStyle/>
                   <a:p>
+                    <a:fld id="{A116083C-F1AD-4FC0-A3CD-A635AADE47C3}" type="VALUE">
+                      <a:rPr lang="en-US"/>
+                      <a:pPr/>
+                      <a:t>[VALEUR]</a:t>
+                    </a:fld>
                     <a:r>
                       <a:rPr lang="en-US"/>
-                      <a:t>0%</a:t>
+                      <a:t>%</a:t>
                     </a:r>
                   </a:p>
                 </c:rich>
@@ -11293,32 +12669,10 @@
               <c:showPercent val="0"/>
               <c:showBubbleSize val="0"/>
               <c:extLst>
-                <c:ext xmlns:c15="http://schemas.microsoft.com/office/drawing/2012/chart" uri="{CE6537A1-D6FC-4f65-9D91-7224C49458BB}"/>
-              </c:extLst>
-            </c:dLbl>
-            <c:dLbl>
-              <c:idx val="2"/>
-              <c:tx>
-                <c:rich>
-                  <a:bodyPr/>
-                  <a:lstStyle/>
-                  <a:p>
-                    <a:r>
-                      <a:rPr lang="en-US"/>
-                      <a:t>5%</a:t>
-                    </a:r>
-                  </a:p>
-                </c:rich>
-              </c:tx>
-              <c:dLblPos val="outEnd"/>
-              <c:showLegendKey val="0"/>
-              <c:showVal val="1"/>
-              <c:showCatName val="0"/>
-              <c:showSerName val="0"/>
-              <c:showPercent val="0"/>
-              <c:showBubbleSize val="0"/>
-              <c:extLst>
-                <c:ext xmlns:c15="http://schemas.microsoft.com/office/drawing/2012/chart" uri="{CE6537A1-D6FC-4f65-9D91-7224C49458BB}"/>
+                <c:ext xmlns:c15="http://schemas.microsoft.com/office/drawing/2012/chart" uri="{CE6537A1-D6FC-4f65-9D91-7224C49458BB}">
+                  <c15:dlblFieldTable/>
+                  <c15:showDataLabelsRange val="0"/>
+                </c:ext>
               </c:extLst>
             </c:dLbl>
             <c:spPr>
@@ -11378,35 +12732,35 @@
               </c:ext>
             </c:extLst>
           </c:dLbls>
+          <c:cat>
+            <c:strRef>
+              <c:f>Feuil1!$G$7:$G$9</c:f>
+              <c:strCache>
+                <c:ptCount val="2"/>
+                <c:pt idx="0">
+                  <c:v>Yes</c:v>
+                </c:pt>
+                <c:pt idx="1">
+                  <c:v>No</c:v>
+                </c:pt>
+              </c:strCache>
+            </c:strRef>
+          </c:cat>
           <c:val>
             <c:numRef>
-              <c:f>#REF!</c:f>
+              <c:f>Feuil1!$H$7:$H$9</c:f>
               <c:numCache>
                 <c:formatCode>General</c:formatCode>
-                <c:ptCount val="1"/>
+                <c:ptCount val="3"/>
                 <c:pt idx="0">
-                  <c:v>1</c:v>
+                  <c:v>100</c:v>
+                </c:pt>
+                <c:pt idx="1">
+                  <c:v>0</c:v>
                 </c:pt>
               </c:numCache>
             </c:numRef>
           </c:val>
-          <c:extLst>
-            <c:ext xmlns:c15="http://schemas.microsoft.com/office/drawing/2012/chart" uri="{02D57815-91ED-43cb-92C2-25804820EDAC}">
-              <c15:filteredCategoryTitle>
-                <c15:cat>
-                  <c:multiLvlStrRef>
-                    <c:extLst>
-                      <c:ext uri="{02D57815-91ED-43cb-92C2-25804820EDAC}">
-                        <c15:formulaRef>
-                          <c15:sqref>#REF!</c15:sqref>
-                        </c15:formulaRef>
-                      </c:ext>
-                    </c:extLst>
-                  </c:multiLvlStrRef>
-                </c15:cat>
-              </c15:filteredCategoryTitle>
-            </c:ext>
-          </c:extLst>
         </c:ser>
         <c:dLbls>
           <c:dLblPos val="outEnd"/>
@@ -11419,11 +12773,11 @@
         </c:dLbls>
         <c:gapWidth val="219"/>
         <c:overlap val="-27"/>
-        <c:axId val="-1792143984"/>
-        <c:axId val="-1792142896"/>
+        <c:axId val="-311478000"/>
+        <c:axId val="-311493776"/>
       </c:barChart>
       <c:catAx>
-        <c:axId val="-1792143984"/>
+        <c:axId val="-311478000"/>
         <c:scaling>
           <c:orientation val="minMax"/>
         </c:scaling>
@@ -11466,7 +12820,7 @@
             <a:endParaRPr lang="fr-FR"/>
           </a:p>
         </c:txPr>
-        <c:crossAx val="-1792142896"/>
+        <c:crossAx val="-311493776"/>
         <c:crosses val="autoZero"/>
         <c:auto val="1"/>
         <c:lblAlgn val="ctr"/>
@@ -11474,7 +12828,7 @@
         <c:noMultiLvlLbl val="0"/>
       </c:catAx>
       <c:valAx>
-        <c:axId val="-1792142896"/>
+        <c:axId val="-311493776"/>
         <c:scaling>
           <c:orientation val="minMax"/>
         </c:scaling>
@@ -11525,7 +12879,7 @@
             <a:endParaRPr lang="fr-FR"/>
           </a:p>
         </c:txPr>
-        <c:crossAx val="-1792143984"/>
+        <c:crossAx val="-311478000"/>
         <c:crosses val="autoZero"/>
         <c:crossBetween val="between"/>
       </c:valAx>
@@ -11547,10 +12901,10 @@
     </a:solidFill>
     <a:ln w="12700" cap="flat" cmpd="sng" algn="ctr">
       <a:solidFill>
-        <a:sysClr val="windowText" lastClr="000000">
+        <a:schemeClr val="tx1">
           <a:lumMod val="50000"/>
           <a:lumOff val="50000"/>
-        </a:sysClr>
+        </a:schemeClr>
       </a:solidFill>
       <a:round/>
     </a:ln>
@@ -11760,11 +13114,11 @@
         </c:dLbls>
         <c:gapWidth val="219"/>
         <c:overlap val="-27"/>
-        <c:axId val="-1792140176"/>
-        <c:axId val="-1792138000"/>
+        <c:axId val="-311477456"/>
+        <c:axId val="-311491600"/>
       </c:barChart>
       <c:catAx>
-        <c:axId val="-1792140176"/>
+        <c:axId val="-311477456"/>
         <c:scaling>
           <c:orientation val="minMax"/>
         </c:scaling>
@@ -11807,7 +13161,7 @@
             <a:endParaRPr lang="fr-FR"/>
           </a:p>
         </c:txPr>
-        <c:crossAx val="-1792138000"/>
+        <c:crossAx val="-311491600"/>
         <c:crosses val="autoZero"/>
         <c:auto val="1"/>
         <c:lblAlgn val="ctr"/>
@@ -11815,7 +13169,7 @@
         <c:noMultiLvlLbl val="0"/>
       </c:catAx>
       <c:valAx>
-        <c:axId val="-1792138000"/>
+        <c:axId val="-311491600"/>
         <c:scaling>
           <c:orientation val="minMax"/>
         </c:scaling>
@@ -11866,7 +13220,7 @@
             <a:endParaRPr lang="fr-FR"/>
           </a:p>
         </c:txPr>
-        <c:crossAx val="-1792140176"/>
+        <c:crossAx val="-311477456"/>
         <c:crosses val="autoZero"/>
         <c:crossBetween val="between"/>
       </c:valAx>
@@ -11892,6 +13246,413 @@
           <a:lumMod val="50000"/>
           <a:lumOff val="50000"/>
         </a:sysClr>
+      </a:solidFill>
+      <a:round/>
+    </a:ln>
+    <a:effectLst/>
+  </c:spPr>
+  <c:txPr>
+    <a:bodyPr/>
+    <a:lstStyle/>
+    <a:p>
+      <a:pPr>
+        <a:defRPr/>
+      </a:pPr>
+      <a:endParaRPr lang="fr-FR"/>
+    </a:p>
+  </c:txPr>
+  <c:externalData r:id="rId3">
+    <c:autoUpdate val="0"/>
+  </c:externalData>
+</c:chartSpace>
+</file>
+
+<file path=word/charts/chart3.xml><?xml version="1.0" encoding="utf-8"?>
+<c:chartSpace xmlns:c="http://schemas.openxmlformats.org/drawingml/2006/chart" xmlns:a="http://schemas.openxmlformats.org/drawingml/2006/main" xmlns:r="http://schemas.openxmlformats.org/officeDocument/2006/relationships">
+  <c:date1904 val="0"/>
+  <c:lang val="fr-FR"/>
+  <c:roundedCorners val="0"/>
+  <mc:AlternateContent xmlns:mc="http://schemas.openxmlformats.org/markup-compatibility/2006">
+    <mc:Choice xmlns:c14="http://schemas.microsoft.com/office/drawing/2007/8/2/chart" Requires="c14">
+      <c14:style val="102"/>
+    </mc:Choice>
+    <mc:Fallback>
+      <c:style val="2"/>
+    </mc:Fallback>
+  </mc:AlternateContent>
+  <c:chart>
+    <c:title>
+      <c:tx>
+        <c:rich>
+          <a:bodyPr rot="0" spcFirstLastPara="1" vertOverflow="ellipsis" vert="horz" wrap="square" anchor="ctr" anchorCtr="1"/>
+          <a:lstStyle/>
+          <a:p>
+            <a:pPr>
+              <a:defRPr sz="1400" b="0" i="0" u="none" strike="noStrike" kern="1200" spc="0" baseline="0">
+                <a:solidFill>
+                  <a:schemeClr val="tx1">
+                    <a:lumMod val="65000"/>
+                    <a:lumOff val="35000"/>
+                  </a:schemeClr>
+                </a:solidFill>
+                <a:latin typeface="+mn-lt"/>
+                <a:ea typeface="+mn-ea"/>
+                <a:cs typeface="+mn-cs"/>
+              </a:defRPr>
+            </a:pPr>
+            <a:r>
+              <a:rPr lang="fr-FR"/>
+              <a:t>26 responses</a:t>
+            </a:r>
+          </a:p>
+        </c:rich>
+      </c:tx>
+      <c:overlay val="0"/>
+      <c:spPr>
+        <a:noFill/>
+        <a:ln>
+          <a:noFill/>
+        </a:ln>
+        <a:effectLst/>
+      </c:spPr>
+      <c:txPr>
+        <a:bodyPr rot="0" spcFirstLastPara="1" vertOverflow="ellipsis" vert="horz" wrap="square" anchor="ctr" anchorCtr="1"/>
+        <a:lstStyle/>
+        <a:p>
+          <a:pPr>
+            <a:defRPr sz="1400" b="0" i="0" u="none" strike="noStrike" kern="1200" spc="0" baseline="0">
+              <a:solidFill>
+                <a:schemeClr val="tx1">
+                  <a:lumMod val="65000"/>
+                  <a:lumOff val="35000"/>
+                </a:schemeClr>
+              </a:solidFill>
+              <a:latin typeface="+mn-lt"/>
+              <a:ea typeface="+mn-ea"/>
+              <a:cs typeface="+mn-cs"/>
+            </a:defRPr>
+          </a:pPr>
+          <a:endParaRPr lang="fr-FR"/>
+        </a:p>
+      </c:txPr>
+    </c:title>
+    <c:autoTitleDeleted val="0"/>
+    <c:plotArea>
+      <c:layout/>
+      <c:barChart>
+        <c:barDir val="col"/>
+        <c:grouping val="clustered"/>
+        <c:varyColors val="0"/>
+        <c:ser>
+          <c:idx val="0"/>
+          <c:order val="0"/>
+          <c:spPr>
+            <a:solidFill>
+              <a:schemeClr val="accent1"/>
+            </a:solidFill>
+            <a:ln>
+              <a:noFill/>
+            </a:ln>
+            <a:effectLst/>
+          </c:spPr>
+          <c:invertIfNegative val="0"/>
+          <c:dLbls>
+            <c:dLbl>
+              <c:idx val="0"/>
+              <c:tx>
+                <c:rich>
+                  <a:bodyPr/>
+                  <a:lstStyle/>
+                  <a:p>
+                    <a:fld id="{3E56D970-B17F-4722-98D7-345677C59A63}" type="VALUE">
+                      <a:rPr lang="en-US"/>
+                      <a:pPr/>
+                      <a:t>[VALEUR]</a:t>
+                    </a:fld>
+                    <a:r>
+                      <a:rPr lang="en-US"/>
+                      <a:t>%</a:t>
+                    </a:r>
+                  </a:p>
+                </c:rich>
+              </c:tx>
+              <c:dLblPos val="outEnd"/>
+              <c:showLegendKey val="0"/>
+              <c:showVal val="1"/>
+              <c:showCatName val="0"/>
+              <c:showSerName val="0"/>
+              <c:showPercent val="0"/>
+              <c:showBubbleSize val="0"/>
+              <c:extLst>
+                <c:ext xmlns:c15="http://schemas.microsoft.com/office/drawing/2012/chart" uri="{CE6537A1-D6FC-4f65-9D91-7224C49458BB}">
+                  <c15:dlblFieldTable/>
+                  <c15:showDataLabelsRange val="0"/>
+                </c:ext>
+              </c:extLst>
+            </c:dLbl>
+            <c:dLbl>
+              <c:idx val="1"/>
+              <c:tx>
+                <c:rich>
+                  <a:bodyPr/>
+                  <a:lstStyle/>
+                  <a:p>
+                    <a:fld id="{677FADDA-BCDA-4D7D-9DCC-6C4E93E34171}" type="VALUE">
+                      <a:rPr lang="en-US"/>
+                      <a:pPr/>
+                      <a:t>[VALEUR]</a:t>
+                    </a:fld>
+                    <a:r>
+                      <a:rPr lang="en-US"/>
+                      <a:t>%</a:t>
+                    </a:r>
+                  </a:p>
+                </c:rich>
+              </c:tx>
+              <c:dLblPos val="outEnd"/>
+              <c:showLegendKey val="0"/>
+              <c:showVal val="1"/>
+              <c:showCatName val="0"/>
+              <c:showSerName val="0"/>
+              <c:showPercent val="0"/>
+              <c:showBubbleSize val="0"/>
+              <c:extLst>
+                <c:ext xmlns:c15="http://schemas.microsoft.com/office/drawing/2012/chart" uri="{CE6537A1-D6FC-4f65-9D91-7224C49458BB}">
+                  <c15:dlblFieldTable/>
+                  <c15:showDataLabelsRange val="0"/>
+                </c:ext>
+              </c:extLst>
+            </c:dLbl>
+            <c:spPr>
+              <a:noFill/>
+              <a:ln>
+                <a:noFill/>
+              </a:ln>
+              <a:effectLst/>
+            </c:spPr>
+            <c:txPr>
+              <a:bodyPr rot="0" spcFirstLastPara="1" vertOverflow="ellipsis" vert="horz" wrap="square" lIns="38100" tIns="19050" rIns="38100" bIns="19050" anchor="ctr" anchorCtr="1">
+                <a:spAutoFit/>
+              </a:bodyPr>
+              <a:lstStyle/>
+              <a:p>
+                <a:pPr>
+                  <a:defRPr sz="900" b="0" i="0" u="none" strike="noStrike" kern="1200" baseline="0">
+                    <a:solidFill>
+                      <a:schemeClr val="tx1">
+                        <a:lumMod val="75000"/>
+                        <a:lumOff val="25000"/>
+                      </a:schemeClr>
+                    </a:solidFill>
+                    <a:latin typeface="+mn-lt"/>
+                    <a:ea typeface="+mn-ea"/>
+                    <a:cs typeface="+mn-cs"/>
+                  </a:defRPr>
+                </a:pPr>
+                <a:endParaRPr lang="fr-FR"/>
+              </a:p>
+            </c:txPr>
+            <c:dLblPos val="outEnd"/>
+            <c:showLegendKey val="0"/>
+            <c:showVal val="1"/>
+            <c:showCatName val="0"/>
+            <c:showSerName val="0"/>
+            <c:showPercent val="0"/>
+            <c:showBubbleSize val="0"/>
+            <c:showLeaderLines val="0"/>
+            <c:extLst>
+              <c:ext xmlns:c15="http://schemas.microsoft.com/office/drawing/2012/chart" uri="{CE6537A1-D6FC-4f65-9D91-7224C49458BB}">
+                <c15:showLeaderLines val="1"/>
+                <c15:leaderLines>
+                  <c:spPr>
+                    <a:ln w="9525" cap="flat" cmpd="sng" algn="ctr">
+                      <a:solidFill>
+                        <a:schemeClr val="tx1">
+                          <a:lumMod val="35000"/>
+                          <a:lumOff val="65000"/>
+                        </a:schemeClr>
+                      </a:solidFill>
+                      <a:round/>
+                    </a:ln>
+                    <a:effectLst/>
+                  </c:spPr>
+                </c15:leaderLines>
+              </c:ext>
+            </c:extLst>
+          </c:dLbls>
+          <c:cat>
+            <c:strRef>
+              <c:f>Feuil1!$G$7:$G$8</c:f>
+              <c:strCache>
+                <c:ptCount val="2"/>
+                <c:pt idx="0">
+                  <c:v>Yes</c:v>
+                </c:pt>
+                <c:pt idx="1">
+                  <c:v>No</c:v>
+                </c:pt>
+              </c:strCache>
+            </c:strRef>
+          </c:cat>
+          <c:val>
+            <c:numRef>
+              <c:f>Feuil1!$H$7:$H$8</c:f>
+              <c:numCache>
+                <c:formatCode>General</c:formatCode>
+                <c:ptCount val="2"/>
+                <c:pt idx="0">
+                  <c:v>100</c:v>
+                </c:pt>
+                <c:pt idx="1">
+                  <c:v>0</c:v>
+                </c:pt>
+              </c:numCache>
+            </c:numRef>
+          </c:val>
+        </c:ser>
+        <c:dLbls>
+          <c:dLblPos val="outEnd"/>
+          <c:showLegendKey val="0"/>
+          <c:showVal val="1"/>
+          <c:showCatName val="0"/>
+          <c:showSerName val="0"/>
+          <c:showPercent val="0"/>
+          <c:showBubbleSize val="0"/>
+        </c:dLbls>
+        <c:gapWidth val="219"/>
+        <c:overlap val="-27"/>
+        <c:axId val="-311487248"/>
+        <c:axId val="-311490512"/>
+      </c:barChart>
+      <c:catAx>
+        <c:axId val="-311487248"/>
+        <c:scaling>
+          <c:orientation val="minMax"/>
+        </c:scaling>
+        <c:delete val="0"/>
+        <c:axPos val="b"/>
+        <c:numFmt formatCode="General" sourceLinked="1"/>
+        <c:majorTickMark val="none"/>
+        <c:minorTickMark val="none"/>
+        <c:tickLblPos val="nextTo"/>
+        <c:spPr>
+          <a:noFill/>
+          <a:ln w="9525" cap="flat" cmpd="sng" algn="ctr">
+            <a:solidFill>
+              <a:schemeClr val="tx1">
+                <a:lumMod val="15000"/>
+                <a:lumOff val="85000"/>
+              </a:schemeClr>
+            </a:solidFill>
+            <a:round/>
+          </a:ln>
+          <a:effectLst/>
+        </c:spPr>
+        <c:txPr>
+          <a:bodyPr rot="-60000000" spcFirstLastPara="1" vertOverflow="ellipsis" vert="horz" wrap="square" anchor="ctr" anchorCtr="1"/>
+          <a:lstStyle/>
+          <a:p>
+            <a:pPr>
+              <a:defRPr sz="900" b="0" i="0" u="none" strike="noStrike" kern="1200" baseline="0">
+                <a:solidFill>
+                  <a:schemeClr val="tx1">
+                    <a:lumMod val="65000"/>
+                    <a:lumOff val="35000"/>
+                  </a:schemeClr>
+                </a:solidFill>
+                <a:latin typeface="+mn-lt"/>
+                <a:ea typeface="+mn-ea"/>
+                <a:cs typeface="+mn-cs"/>
+              </a:defRPr>
+            </a:pPr>
+            <a:endParaRPr lang="fr-FR"/>
+          </a:p>
+        </c:txPr>
+        <c:crossAx val="-311490512"/>
+        <c:crosses val="autoZero"/>
+        <c:auto val="1"/>
+        <c:lblAlgn val="ctr"/>
+        <c:lblOffset val="100"/>
+        <c:noMultiLvlLbl val="0"/>
+      </c:catAx>
+      <c:valAx>
+        <c:axId val="-311490512"/>
+        <c:scaling>
+          <c:orientation val="minMax"/>
+        </c:scaling>
+        <c:delete val="0"/>
+        <c:axPos val="l"/>
+        <c:majorGridlines>
+          <c:spPr>
+            <a:ln w="9525" cap="flat" cmpd="sng" algn="ctr">
+              <a:solidFill>
+                <a:schemeClr val="tx1">
+                  <a:lumMod val="15000"/>
+                  <a:lumOff val="85000"/>
+                </a:schemeClr>
+              </a:solidFill>
+              <a:round/>
+            </a:ln>
+            <a:effectLst/>
+          </c:spPr>
+        </c:majorGridlines>
+        <c:numFmt formatCode="General" sourceLinked="1"/>
+        <c:majorTickMark val="none"/>
+        <c:minorTickMark val="none"/>
+        <c:tickLblPos val="nextTo"/>
+        <c:spPr>
+          <a:noFill/>
+          <a:ln>
+            <a:noFill/>
+          </a:ln>
+          <a:effectLst/>
+        </c:spPr>
+        <c:txPr>
+          <a:bodyPr rot="-60000000" spcFirstLastPara="1" vertOverflow="ellipsis" vert="horz" wrap="square" anchor="ctr" anchorCtr="1"/>
+          <a:lstStyle/>
+          <a:p>
+            <a:pPr>
+              <a:defRPr sz="900" b="0" i="0" u="none" strike="noStrike" kern="1200" baseline="0">
+                <a:solidFill>
+                  <a:schemeClr val="tx1">
+                    <a:lumMod val="65000"/>
+                    <a:lumOff val="35000"/>
+                  </a:schemeClr>
+                </a:solidFill>
+                <a:latin typeface="+mn-lt"/>
+                <a:ea typeface="+mn-ea"/>
+                <a:cs typeface="+mn-cs"/>
+              </a:defRPr>
+            </a:pPr>
+            <a:endParaRPr lang="fr-FR"/>
+          </a:p>
+        </c:txPr>
+        <c:crossAx val="-311487248"/>
+        <c:crosses val="autoZero"/>
+        <c:crossBetween val="between"/>
+      </c:valAx>
+      <c:spPr>
+        <a:noFill/>
+        <a:ln>
+          <a:noFill/>
+        </a:ln>
+        <a:effectLst/>
+      </c:spPr>
+    </c:plotArea>
+    <c:plotVisOnly val="1"/>
+    <c:dispBlanksAs val="gap"/>
+    <c:showDLblsOverMax val="0"/>
+  </c:chart>
+  <c:spPr>
+    <a:solidFill>
+      <a:schemeClr val="bg1"/>
+    </a:solidFill>
+    <a:ln w="9525" cap="flat" cmpd="sng" algn="ctr">
+      <a:solidFill>
+        <a:schemeClr val="tx1">
+          <a:lumMod val="15000"/>
+          <a:lumOff val="85000"/>
+        </a:schemeClr>
       </a:solidFill>
       <a:round/>
     </a:ln>
@@ -11954,6 +13715,46 @@
 </file>
 
 <file path=word/charts/colors2.xml><?xml version="1.0" encoding="utf-8"?>
+<cs:colorStyle xmlns:cs="http://schemas.microsoft.com/office/drawing/2012/chartStyle" xmlns:a="http://schemas.openxmlformats.org/drawingml/2006/main" meth="cycle" id="10">
+  <a:schemeClr val="accent1"/>
+  <a:schemeClr val="accent2"/>
+  <a:schemeClr val="accent3"/>
+  <a:schemeClr val="accent4"/>
+  <a:schemeClr val="accent5"/>
+  <a:schemeClr val="accent6"/>
+  <cs:variation/>
+  <cs:variation>
+    <a:lumMod val="60000"/>
+  </cs:variation>
+  <cs:variation>
+    <a:lumMod val="80000"/>
+    <a:lumOff val="20000"/>
+  </cs:variation>
+  <cs:variation>
+    <a:lumMod val="80000"/>
+  </cs:variation>
+  <cs:variation>
+    <a:lumMod val="60000"/>
+    <a:lumOff val="40000"/>
+  </cs:variation>
+  <cs:variation>
+    <a:lumMod val="50000"/>
+  </cs:variation>
+  <cs:variation>
+    <a:lumMod val="70000"/>
+    <a:lumOff val="30000"/>
+  </cs:variation>
+  <cs:variation>
+    <a:lumMod val="70000"/>
+  </cs:variation>
+  <cs:variation>
+    <a:lumMod val="50000"/>
+    <a:lumOff val="50000"/>
+  </cs:variation>
+</cs:colorStyle>
+</file>
+
+<file path=word/charts/colors3.xml><?xml version="1.0" encoding="utf-8"?>
 <cs:colorStyle xmlns:cs="http://schemas.microsoft.com/office/drawing/2012/chartStyle" xmlns:a="http://schemas.openxmlformats.org/drawingml/2006/main" meth="cycle" id="10">
   <a:schemeClr val="accent1"/>
   <a:schemeClr val="accent2"/>
@@ -12999,6 +14800,509 @@
 </cs:chartStyle>
 </file>
 
+<file path=word/charts/style3.xml><?xml version="1.0" encoding="utf-8"?>
+<cs:chartStyle xmlns:cs="http://schemas.microsoft.com/office/drawing/2012/chartStyle" xmlns:a="http://schemas.openxmlformats.org/drawingml/2006/main" id="201">
+  <cs:axisTitle>
+    <cs:lnRef idx="0"/>
+    <cs:fillRef idx="0"/>
+    <cs:effectRef idx="0"/>
+    <cs:fontRef idx="minor">
+      <a:schemeClr val="tx1">
+        <a:lumMod val="65000"/>
+        <a:lumOff val="35000"/>
+      </a:schemeClr>
+    </cs:fontRef>
+    <cs:defRPr sz="1000" kern="1200"/>
+  </cs:axisTitle>
+  <cs:categoryAxis>
+    <cs:lnRef idx="0"/>
+    <cs:fillRef idx="0"/>
+    <cs:effectRef idx="0"/>
+    <cs:fontRef idx="minor">
+      <a:schemeClr val="tx1">
+        <a:lumMod val="65000"/>
+        <a:lumOff val="35000"/>
+      </a:schemeClr>
+    </cs:fontRef>
+    <cs:spPr>
+      <a:ln w="9525" cap="flat" cmpd="sng" algn="ctr">
+        <a:solidFill>
+          <a:schemeClr val="tx1">
+            <a:lumMod val="15000"/>
+            <a:lumOff val="85000"/>
+          </a:schemeClr>
+        </a:solidFill>
+        <a:round/>
+      </a:ln>
+    </cs:spPr>
+    <cs:defRPr sz="900" kern="1200"/>
+  </cs:categoryAxis>
+  <cs:chartArea mods="allowNoFillOverride allowNoLineOverride">
+    <cs:lnRef idx="0"/>
+    <cs:fillRef idx="0"/>
+    <cs:effectRef idx="0"/>
+    <cs:fontRef idx="minor">
+      <a:schemeClr val="tx1"/>
+    </cs:fontRef>
+    <cs:spPr>
+      <a:solidFill>
+        <a:schemeClr val="bg1"/>
+      </a:solidFill>
+      <a:ln w="9525" cap="flat" cmpd="sng" algn="ctr">
+        <a:solidFill>
+          <a:schemeClr val="tx1">
+            <a:lumMod val="15000"/>
+            <a:lumOff val="85000"/>
+          </a:schemeClr>
+        </a:solidFill>
+        <a:round/>
+      </a:ln>
+    </cs:spPr>
+    <cs:defRPr sz="1000" kern="1200"/>
+  </cs:chartArea>
+  <cs:dataLabel>
+    <cs:lnRef idx="0"/>
+    <cs:fillRef idx="0"/>
+    <cs:effectRef idx="0"/>
+    <cs:fontRef idx="minor">
+      <a:schemeClr val="tx1">
+        <a:lumMod val="75000"/>
+        <a:lumOff val="25000"/>
+      </a:schemeClr>
+    </cs:fontRef>
+    <cs:defRPr sz="900" kern="1200"/>
+  </cs:dataLabel>
+  <cs:dataLabelCallout>
+    <cs:lnRef idx="0"/>
+    <cs:fillRef idx="0"/>
+    <cs:effectRef idx="0"/>
+    <cs:fontRef idx="minor">
+      <a:schemeClr val="dk1">
+        <a:lumMod val="65000"/>
+        <a:lumOff val="35000"/>
+      </a:schemeClr>
+    </cs:fontRef>
+    <cs:spPr>
+      <a:solidFill>
+        <a:schemeClr val="lt1"/>
+      </a:solidFill>
+      <a:ln>
+        <a:solidFill>
+          <a:schemeClr val="dk1">
+            <a:lumMod val="25000"/>
+            <a:lumOff val="75000"/>
+          </a:schemeClr>
+        </a:solidFill>
+      </a:ln>
+    </cs:spPr>
+    <cs:defRPr sz="900" kern="1200"/>
+    <cs:bodyPr rot="0" spcFirstLastPara="1" vertOverflow="clip" horzOverflow="clip" vert="horz" wrap="square" lIns="36576" tIns="18288" rIns="36576" bIns="18288" anchor="ctr" anchorCtr="1">
+      <a:spAutoFit/>
+    </cs:bodyPr>
+  </cs:dataLabelCallout>
+  <cs:dataPoint>
+    <cs:lnRef idx="0"/>
+    <cs:fillRef idx="1">
+      <cs:styleClr val="auto"/>
+    </cs:fillRef>
+    <cs:effectRef idx="0"/>
+    <cs:fontRef idx="minor">
+      <a:schemeClr val="tx1"/>
+    </cs:fontRef>
+  </cs:dataPoint>
+  <cs:dataPoint3D>
+    <cs:lnRef idx="0"/>
+    <cs:fillRef idx="1">
+      <cs:styleClr val="auto"/>
+    </cs:fillRef>
+    <cs:effectRef idx="0"/>
+    <cs:fontRef idx="minor">
+      <a:schemeClr val="tx1"/>
+    </cs:fontRef>
+  </cs:dataPoint3D>
+  <cs:dataPointLine>
+    <cs:lnRef idx="0">
+      <cs:styleClr val="auto"/>
+    </cs:lnRef>
+    <cs:fillRef idx="1"/>
+    <cs:effectRef idx="0"/>
+    <cs:fontRef idx="minor">
+      <a:schemeClr val="tx1"/>
+    </cs:fontRef>
+    <cs:spPr>
+      <a:ln w="28575" cap="rnd">
+        <a:solidFill>
+          <a:schemeClr val="phClr"/>
+        </a:solidFill>
+        <a:round/>
+      </a:ln>
+    </cs:spPr>
+  </cs:dataPointLine>
+  <cs:dataPointMarker>
+    <cs:lnRef idx="0">
+      <cs:styleClr val="auto"/>
+    </cs:lnRef>
+    <cs:fillRef idx="1">
+      <cs:styleClr val="auto"/>
+    </cs:fillRef>
+    <cs:effectRef idx="0"/>
+    <cs:fontRef idx="minor">
+      <a:schemeClr val="tx1"/>
+    </cs:fontRef>
+    <cs:spPr>
+      <a:ln w="9525">
+        <a:solidFill>
+          <a:schemeClr val="phClr"/>
+        </a:solidFill>
+      </a:ln>
+    </cs:spPr>
+  </cs:dataPointMarker>
+  <cs:dataPointMarkerLayout symbol="circle" size="5"/>
+  <cs:dataPointWireframe>
+    <cs:lnRef idx="0">
+      <cs:styleClr val="auto"/>
+    </cs:lnRef>
+    <cs:fillRef idx="1"/>
+    <cs:effectRef idx="0"/>
+    <cs:fontRef idx="minor">
+      <a:schemeClr val="tx1"/>
+    </cs:fontRef>
+    <cs:spPr>
+      <a:ln w="9525" cap="rnd">
+        <a:solidFill>
+          <a:schemeClr val="phClr"/>
+        </a:solidFill>
+        <a:round/>
+      </a:ln>
+    </cs:spPr>
+  </cs:dataPointWireframe>
+  <cs:dataTable>
+    <cs:lnRef idx="0"/>
+    <cs:fillRef idx="0"/>
+    <cs:effectRef idx="0"/>
+    <cs:fontRef idx="minor">
+      <a:schemeClr val="tx1">
+        <a:lumMod val="65000"/>
+        <a:lumOff val="35000"/>
+      </a:schemeClr>
+    </cs:fontRef>
+    <cs:spPr>
+      <a:noFill/>
+      <a:ln w="9525" cap="flat" cmpd="sng" algn="ctr">
+        <a:solidFill>
+          <a:schemeClr val="tx1">
+            <a:lumMod val="15000"/>
+            <a:lumOff val="85000"/>
+          </a:schemeClr>
+        </a:solidFill>
+        <a:round/>
+      </a:ln>
+    </cs:spPr>
+    <cs:defRPr sz="900" kern="1200"/>
+  </cs:dataTable>
+  <cs:downBar>
+    <cs:lnRef idx="0"/>
+    <cs:fillRef idx="0"/>
+    <cs:effectRef idx="0"/>
+    <cs:fontRef idx="minor">
+      <a:schemeClr val="dk1"/>
+    </cs:fontRef>
+    <cs:spPr>
+      <a:solidFill>
+        <a:schemeClr val="dk1">
+          <a:lumMod val="65000"/>
+          <a:lumOff val="35000"/>
+        </a:schemeClr>
+      </a:solidFill>
+      <a:ln w="9525">
+        <a:solidFill>
+          <a:schemeClr val="tx1">
+            <a:lumMod val="65000"/>
+            <a:lumOff val="35000"/>
+          </a:schemeClr>
+        </a:solidFill>
+      </a:ln>
+    </cs:spPr>
+  </cs:downBar>
+  <cs:dropLine>
+    <cs:lnRef idx="0"/>
+    <cs:fillRef idx="0"/>
+    <cs:effectRef idx="0"/>
+    <cs:fontRef idx="minor">
+      <a:schemeClr val="tx1"/>
+    </cs:fontRef>
+    <cs:spPr>
+      <a:ln w="9525" cap="flat" cmpd="sng" algn="ctr">
+        <a:solidFill>
+          <a:schemeClr val="tx1">
+            <a:lumMod val="35000"/>
+            <a:lumOff val="65000"/>
+          </a:schemeClr>
+        </a:solidFill>
+        <a:round/>
+      </a:ln>
+    </cs:spPr>
+  </cs:dropLine>
+  <cs:errorBar>
+    <cs:lnRef idx="0"/>
+    <cs:fillRef idx="0"/>
+    <cs:effectRef idx="0"/>
+    <cs:fontRef idx="minor">
+      <a:schemeClr val="tx1"/>
+    </cs:fontRef>
+    <cs:spPr>
+      <a:ln w="9525" cap="flat" cmpd="sng" algn="ctr">
+        <a:solidFill>
+          <a:schemeClr val="tx1">
+            <a:lumMod val="65000"/>
+            <a:lumOff val="35000"/>
+          </a:schemeClr>
+        </a:solidFill>
+        <a:round/>
+      </a:ln>
+    </cs:spPr>
+  </cs:errorBar>
+  <cs:floor>
+    <cs:lnRef idx="0"/>
+    <cs:fillRef idx="0"/>
+    <cs:effectRef idx="0"/>
+    <cs:fontRef idx="minor">
+      <a:schemeClr val="tx1"/>
+    </cs:fontRef>
+    <cs:spPr>
+      <a:noFill/>
+      <a:ln>
+        <a:noFill/>
+      </a:ln>
+    </cs:spPr>
+  </cs:floor>
+  <cs:gridlineMajor>
+    <cs:lnRef idx="0"/>
+    <cs:fillRef idx="0"/>
+    <cs:effectRef idx="0"/>
+    <cs:fontRef idx="minor">
+      <a:schemeClr val="tx1"/>
+    </cs:fontRef>
+    <cs:spPr>
+      <a:ln w="9525" cap="flat" cmpd="sng" algn="ctr">
+        <a:solidFill>
+          <a:schemeClr val="tx1">
+            <a:lumMod val="15000"/>
+            <a:lumOff val="85000"/>
+          </a:schemeClr>
+        </a:solidFill>
+        <a:round/>
+      </a:ln>
+    </cs:spPr>
+  </cs:gridlineMajor>
+  <cs:gridlineMinor>
+    <cs:lnRef idx="0"/>
+    <cs:fillRef idx="0"/>
+    <cs:effectRef idx="0"/>
+    <cs:fontRef idx="minor">
+      <a:schemeClr val="tx1"/>
+    </cs:fontRef>
+    <cs:spPr>
+      <a:ln w="9525" cap="flat" cmpd="sng" algn="ctr">
+        <a:solidFill>
+          <a:schemeClr val="tx1">
+            <a:lumMod val="5000"/>
+            <a:lumOff val="95000"/>
+          </a:schemeClr>
+        </a:solidFill>
+        <a:round/>
+      </a:ln>
+    </cs:spPr>
+  </cs:gridlineMinor>
+  <cs:hiLoLine>
+    <cs:lnRef idx="0"/>
+    <cs:fillRef idx="0"/>
+    <cs:effectRef idx="0"/>
+    <cs:fontRef idx="minor">
+      <a:schemeClr val="tx1"/>
+    </cs:fontRef>
+    <cs:spPr>
+      <a:ln w="9525" cap="flat" cmpd="sng" algn="ctr">
+        <a:solidFill>
+          <a:schemeClr val="tx1">
+            <a:lumMod val="75000"/>
+            <a:lumOff val="25000"/>
+          </a:schemeClr>
+        </a:solidFill>
+        <a:round/>
+      </a:ln>
+    </cs:spPr>
+  </cs:hiLoLine>
+  <cs:leaderLine>
+    <cs:lnRef idx="0"/>
+    <cs:fillRef idx="0"/>
+    <cs:effectRef idx="0"/>
+    <cs:fontRef idx="minor">
+      <a:schemeClr val="tx1"/>
+    </cs:fontRef>
+    <cs:spPr>
+      <a:ln w="9525" cap="flat" cmpd="sng" algn="ctr">
+        <a:solidFill>
+          <a:schemeClr val="tx1">
+            <a:lumMod val="35000"/>
+            <a:lumOff val="65000"/>
+          </a:schemeClr>
+        </a:solidFill>
+        <a:round/>
+      </a:ln>
+    </cs:spPr>
+  </cs:leaderLine>
+  <cs:legend>
+    <cs:lnRef idx="0"/>
+    <cs:fillRef idx="0"/>
+    <cs:effectRef idx="0"/>
+    <cs:fontRef idx="minor">
+      <a:schemeClr val="tx1">
+        <a:lumMod val="65000"/>
+        <a:lumOff val="35000"/>
+      </a:schemeClr>
+    </cs:fontRef>
+    <cs:defRPr sz="900" kern="1200"/>
+  </cs:legend>
+  <cs:plotArea mods="allowNoFillOverride allowNoLineOverride">
+    <cs:lnRef idx="0"/>
+    <cs:fillRef idx="0"/>
+    <cs:effectRef idx="0"/>
+    <cs:fontRef idx="minor">
+      <a:schemeClr val="tx1"/>
+    </cs:fontRef>
+  </cs:plotArea>
+  <cs:plotArea3D mods="allowNoFillOverride allowNoLineOverride">
+    <cs:lnRef idx="0"/>
+    <cs:fillRef idx="0"/>
+    <cs:effectRef idx="0"/>
+    <cs:fontRef idx="minor">
+      <a:schemeClr val="tx1"/>
+    </cs:fontRef>
+  </cs:plotArea3D>
+  <cs:seriesAxis>
+    <cs:lnRef idx="0"/>
+    <cs:fillRef idx="0"/>
+    <cs:effectRef idx="0"/>
+    <cs:fontRef idx="minor">
+      <a:schemeClr val="tx1">
+        <a:lumMod val="65000"/>
+        <a:lumOff val="35000"/>
+      </a:schemeClr>
+    </cs:fontRef>
+    <cs:defRPr sz="900" kern="1200"/>
+  </cs:seriesAxis>
+  <cs:seriesLine>
+    <cs:lnRef idx="0"/>
+    <cs:fillRef idx="0"/>
+    <cs:effectRef idx="0"/>
+    <cs:fontRef idx="minor">
+      <a:schemeClr val="tx1"/>
+    </cs:fontRef>
+    <cs:spPr>
+      <a:ln w="9525" cap="flat" cmpd="sng" algn="ctr">
+        <a:solidFill>
+          <a:schemeClr val="tx1">
+            <a:lumMod val="35000"/>
+            <a:lumOff val="65000"/>
+          </a:schemeClr>
+        </a:solidFill>
+        <a:round/>
+      </a:ln>
+    </cs:spPr>
+  </cs:seriesLine>
+  <cs:title>
+    <cs:lnRef idx="0"/>
+    <cs:fillRef idx="0"/>
+    <cs:effectRef idx="0"/>
+    <cs:fontRef idx="minor">
+      <a:schemeClr val="tx1">
+        <a:lumMod val="65000"/>
+        <a:lumOff val="35000"/>
+      </a:schemeClr>
+    </cs:fontRef>
+    <cs:defRPr sz="1400" b="0" kern="1200" spc="0" baseline="0"/>
+  </cs:title>
+  <cs:trendline>
+    <cs:lnRef idx="0">
+      <cs:styleClr val="auto"/>
+    </cs:lnRef>
+    <cs:fillRef idx="0"/>
+    <cs:effectRef idx="0"/>
+    <cs:fontRef idx="minor">
+      <a:schemeClr val="tx1"/>
+    </cs:fontRef>
+    <cs:spPr>
+      <a:ln w="19050" cap="rnd">
+        <a:solidFill>
+          <a:schemeClr val="phClr"/>
+        </a:solidFill>
+        <a:prstDash val="sysDot"/>
+      </a:ln>
+    </cs:spPr>
+  </cs:trendline>
+  <cs:trendlineLabel>
+    <cs:lnRef idx="0"/>
+    <cs:fillRef idx="0"/>
+    <cs:effectRef idx="0"/>
+    <cs:fontRef idx="minor">
+      <a:schemeClr val="tx1">
+        <a:lumMod val="65000"/>
+        <a:lumOff val="35000"/>
+      </a:schemeClr>
+    </cs:fontRef>
+    <cs:defRPr sz="900" kern="1200"/>
+  </cs:trendlineLabel>
+  <cs:upBar>
+    <cs:lnRef idx="0"/>
+    <cs:fillRef idx="0"/>
+    <cs:effectRef idx="0"/>
+    <cs:fontRef idx="minor">
+      <a:schemeClr val="dk1"/>
+    </cs:fontRef>
+    <cs:spPr>
+      <a:solidFill>
+        <a:schemeClr val="lt1"/>
+      </a:solidFill>
+      <a:ln w="9525">
+        <a:solidFill>
+          <a:schemeClr val="tx1">
+            <a:lumMod val="15000"/>
+            <a:lumOff val="85000"/>
+          </a:schemeClr>
+        </a:solidFill>
+      </a:ln>
+    </cs:spPr>
+  </cs:upBar>
+  <cs:valueAxis>
+    <cs:lnRef idx="0"/>
+    <cs:fillRef idx="0"/>
+    <cs:effectRef idx="0"/>
+    <cs:fontRef idx="minor">
+      <a:schemeClr val="tx1">
+        <a:lumMod val="65000"/>
+        <a:lumOff val="35000"/>
+      </a:schemeClr>
+    </cs:fontRef>
+    <cs:defRPr sz="900" kern="1200"/>
+  </cs:valueAxis>
+  <cs:wall>
+    <cs:lnRef idx="0"/>
+    <cs:fillRef idx="0"/>
+    <cs:effectRef idx="0"/>
+    <cs:fontRef idx="minor">
+      <a:schemeClr val="tx1"/>
+    </cs:fontRef>
+    <cs:spPr>
+      <a:noFill/>
+      <a:ln>
+        <a:noFill/>
+      </a:ln>
+    </cs:spPr>
+  </cs:wall>
+</cs:chartStyle>
+</file>
+
 <file path=word/theme/theme1.xml><?xml version="1.0" encoding="utf-8"?>
 <a:theme xmlns:a="http://schemas.openxmlformats.org/drawingml/2006/main" name="Office Theme">
   <a:themeElements>
@@ -13324,7 +15628,7 @@
 </file>
 
 <file path=customXml/itemProps1.xml><?xml version="1.0" encoding="utf-8"?>
-<ds:datastoreItem xmlns:ds="http://schemas.openxmlformats.org/officeDocument/2006/customXml" ds:itemID="{72B699CC-9704-4A5E-9442-2997B696B81D}">
+<ds:datastoreItem xmlns:ds="http://schemas.openxmlformats.org/officeDocument/2006/customXml" ds:itemID="{9C45164A-CDE0-44CF-9EB1-A7785F8D64C8}">
   <ds:schemaRefs>
     <ds:schemaRef ds:uri="http://schemas.openxmlformats.org/officeDocument/2006/bibliography"/>
   </ds:schemaRefs>

</xml_diff>

<commit_message>
Add introduction to  part one
</commit_message>
<xml_diff>
--- a/FYP Ettalibi kamal - Part one and part two.docx
+++ b/FYP Ettalibi kamal - Part one and part two.docx
@@ -1186,21 +1186,7 @@
                 <w:rStyle w:val="Hyperlink"/>
                 <w:noProof/>
               </w:rPr>
-              <w:t>3.3. The influence of Computer science on shifting to Engli</w:t>
-            </w:r>
-            <w:r>
-              <w:rPr>
-                <w:rStyle w:val="Hyperlink"/>
-                <w:noProof/>
-              </w:rPr>
-              <w:t>s</w:t>
-            </w:r>
-            <w:r>
-              <w:rPr>
-                <w:rStyle w:val="Hyperlink"/>
-                <w:noProof/>
-              </w:rPr>
-              <w:t>h</w:t>
+              <w:t>3.3. The influence of Computer science on shifting to English</w:t>
             </w:r>
             <w:r>
               <w:rPr>
@@ -1862,7 +1848,7 @@
                 <w:noProof/>
                 <w:webHidden/>
               </w:rPr>
-              <w:t>29</w:t>
+              <w:t>28</w:t>
             </w:r>
             <w:r>
               <w:rPr>
@@ -2171,14 +2157,7 @@
                 <w:rStyle w:val="Hyperlink"/>
                 <w:noProof/>
               </w:rPr>
-              <w:t>Inde</w:t>
-            </w:r>
-            <w:r>
-              <w:rPr>
-                <w:rStyle w:val="Hyperlink"/>
-                <w:noProof/>
-              </w:rPr>
-              <w:t>x</w:t>
+              <w:t>Index</w:t>
             </w:r>
             <w:r>
               <w:rPr>
@@ -3125,23 +3104,7 @@
             <w:noProof/>
             <w:lang w:val="en-US"/>
           </w:rPr>
-          <w:t>: Res</w:t>
-        </w:r>
-        <w:r>
-          <w:rPr>
-            <w:rStyle w:val="Hyperlink"/>
-            <w:noProof/>
-            <w:lang w:val="en-US"/>
-          </w:rPr>
-          <w:t>p</w:t>
-        </w:r>
-        <w:r>
-          <w:rPr>
-            <w:rStyle w:val="Hyperlink"/>
-            <w:noProof/>
-            <w:lang w:val="en-US"/>
-          </w:rPr>
-          <w:t>onses about whether students' success is related to knowing good English language skills</w:t>
+          <w:t>: Responses about whether students' success is related to knowing good English language skills</w:t>
         </w:r>
         <w:r>
           <w:rPr>
@@ -4100,13 +4063,22 @@
     <w:p>
       <w:pPr>
         <w:pStyle w:val="h3-Section-mytitle"/>
+        <w:rPr>
+          <w:color w:val="0D0D0D" w:themeColor="text1" w:themeTint="F2"/>
+        </w:rPr>
       </w:pPr>
       <w:bookmarkStart w:id="8" w:name="_Toc106638627"/>
       <w:r>
+        <w:rPr>
+          <w:color w:val="0D0D0D" w:themeColor="text1" w:themeTint="F2"/>
+        </w:rPr>
         <w:lastRenderedPageBreak/>
         <w:t>Introduction</w:t>
       </w:r>
       <w:r>
+        <w:rPr>
+          <w:color w:val="0D0D0D" w:themeColor="text1" w:themeTint="F2"/>
+        </w:rPr>
         <w:t xml:space="preserve"> to part one</w:t>
       </w:r>
       <w:bookmarkEnd w:id="8"/>
@@ -4128,8 +4100,95 @@
           <w:sz w:val="25"/>
           <w:szCs w:val="25"/>
         </w:rPr>
-        <w:tab/>
-        <w:t xml:space="preserve">Can language shift as a result of social and economic factors? Can majoring and working in the field of computer science and information technology alter the language of students and professionals within this field? Does it require English to succeed as a software developer or generally in the information technology sector? Languages can shift and change and that doesn't mean for this language to disappear. Nowadays technology is rising and many sectors gradually depend on technology, especially information technology and computer science. </w:t>
+        <w:t xml:space="preserve">Can language shift </w:t>
+      </w:r>
+      <w:r>
+        <w:rPr>
+          <w:rFonts w:ascii="Times New Roman" w:eastAsia="Times New Roman" w:hAnsi="Times New Roman" w:cs="Times New Roman"/>
+          <w:sz w:val="25"/>
+          <w:szCs w:val="25"/>
+        </w:rPr>
+        <w:t xml:space="preserve">occur </w:t>
+      </w:r>
+      <w:r>
+        <w:rPr>
+          <w:rFonts w:ascii="Times New Roman" w:eastAsia="Times New Roman" w:hAnsi="Times New Roman" w:cs="Times New Roman"/>
+          <w:sz w:val="25"/>
+          <w:szCs w:val="25"/>
+        </w:rPr>
+        <w:t>as a result of social and economic factors? Can majoring and working in the field of computer science and information technology alter the language of students and professionals within th</w:t>
+      </w:r>
+      <w:r>
+        <w:rPr>
+          <w:rFonts w:ascii="Times New Roman" w:eastAsia="Times New Roman" w:hAnsi="Times New Roman" w:cs="Times New Roman"/>
+          <w:sz w:val="25"/>
+          <w:szCs w:val="25"/>
+        </w:rPr>
+        <w:t>ese</w:t>
+      </w:r>
+      <w:r>
+        <w:rPr>
+          <w:rFonts w:ascii="Times New Roman" w:eastAsia="Times New Roman" w:hAnsi="Times New Roman" w:cs="Times New Roman"/>
+          <w:sz w:val="25"/>
+          <w:szCs w:val="25"/>
+        </w:rPr>
+        <w:t xml:space="preserve"> field</w:t>
+      </w:r>
+      <w:r>
+        <w:rPr>
+          <w:rFonts w:ascii="Times New Roman" w:eastAsia="Times New Roman" w:hAnsi="Times New Roman" w:cs="Times New Roman"/>
+          <w:sz w:val="25"/>
+          <w:szCs w:val="25"/>
+        </w:rPr>
+        <w:t>s</w:t>
+      </w:r>
+      <w:r>
+        <w:rPr>
+          <w:rFonts w:ascii="Times New Roman" w:eastAsia="Times New Roman" w:hAnsi="Times New Roman" w:cs="Times New Roman"/>
+          <w:sz w:val="25"/>
+          <w:szCs w:val="25"/>
+        </w:rPr>
+        <w:t xml:space="preserve">? Does it require English to succeed as a software developer or generally in the information technology sector? Languages can shift and change and that doesn't mean for this language to disappear. Nowadays technology is rising and many sectors gradually depend on technology, especially information technology and computer science. </w:t>
+      </w:r>
+      <w:r>
+        <w:rPr>
+          <w:rFonts w:ascii="Times New Roman" w:eastAsia="Times New Roman" w:hAnsi="Times New Roman" w:cs="Times New Roman"/>
+          <w:sz w:val="25"/>
+          <w:szCs w:val="25"/>
+        </w:rPr>
+        <w:t>T</w:t>
+      </w:r>
+      <w:r>
+        <w:rPr>
+          <w:rFonts w:ascii="Times New Roman" w:eastAsia="Times New Roman" w:hAnsi="Times New Roman" w:cs="Times New Roman"/>
+          <w:sz w:val="25"/>
+          <w:szCs w:val="25"/>
+        </w:rPr>
+        <w:t xml:space="preserve">hese two sectors encourage both students and </w:t>
+      </w:r>
+      <w:r>
+        <w:rPr>
+          <w:rFonts w:ascii="Times New Roman" w:eastAsia="Times New Roman" w:hAnsi="Times New Roman" w:cs="Times New Roman"/>
+          <w:sz w:val="25"/>
+          <w:szCs w:val="25"/>
+        </w:rPr>
+        <w:t xml:space="preserve">professionals </w:t>
+      </w:r>
+      <w:r>
+        <w:rPr>
+          <w:rFonts w:ascii="Times New Roman" w:eastAsia="Times New Roman" w:hAnsi="Times New Roman" w:cs="Times New Roman"/>
+          <w:sz w:val="25"/>
+          <w:szCs w:val="25"/>
+        </w:rPr>
+        <w:t>to study information and computer</w:t>
+      </w:r>
+      <w:r>
+        <w:rPr>
+          <w:rFonts w:ascii="Times New Roman" w:eastAsia="Times New Roman" w:hAnsi="Times New Roman" w:cs="Times New Roman"/>
+          <w:sz w:val="25"/>
+          <w:szCs w:val="25"/>
+        </w:rPr>
+        <w:t xml:space="preserve"> technologies so that they can enhance their careers and income. </w:t>
       </w:r>
     </w:p>
     <w:p>
@@ -4149,18 +4208,24 @@
           <w:sz w:val="25"/>
           <w:szCs w:val="25"/>
         </w:rPr>
-        <w:t>The fast these two sectors encourage both students and other individuals to learn technologies and disciplines that are related to information technology so that they can enhance their careers and income. This need can be a reason why these people will focus on English more than any other language, this socioeconomic aspect will contribute to shifting their language. According to Al Amadihi language is like any other dimension of society and is no different than another social component it is also affected by changes that can appear in other dimensions like the economy. Additionally, he informs us that time can change all things,</w:t>
-      </w:r>
-      <w:proofErr w:type="gramStart"/>
-      <w:r>
-        <w:rPr>
-          <w:rFonts w:ascii="Times New Roman" w:eastAsia="Times New Roman" w:hAnsi="Times New Roman" w:cs="Times New Roman"/>
-          <w:sz w:val="25"/>
-          <w:szCs w:val="25"/>
-        </w:rPr>
-        <w:t>  and</w:t>
-      </w:r>
-      <w:proofErr w:type="gramEnd"/>
+        <w:t xml:space="preserve">The need of English in the computer science sector is capable to influence students to </w:t>
+      </w:r>
+      <w:r>
+        <w:rPr>
+          <w:rFonts w:ascii="Times New Roman" w:eastAsia="Times New Roman" w:hAnsi="Times New Roman" w:cs="Times New Roman"/>
+          <w:sz w:val="25"/>
+          <w:szCs w:val="25"/>
+        </w:rPr>
+        <w:t>focus on English more than any other language, this socioeconomic aspect will contribute to shifting their language. According to Al Amadihi language is like any other dimension of society and is no different than another social component it is also affected by changes that can appear in other dimensions like the economy. Additionally, he informs us that time can change all things,</w:t>
+      </w:r>
+      <w:r>
+        <w:rPr>
+          <w:rFonts w:ascii="Times New Roman" w:eastAsia="Times New Roman" w:hAnsi="Times New Roman" w:cs="Times New Roman"/>
+          <w:sz w:val="25"/>
+          <w:szCs w:val="25"/>
+        </w:rPr>
+        <w:t> and</w:t>
+      </w:r>
       <w:r>
         <w:rPr>
           <w:rFonts w:ascii="Times New Roman" w:eastAsia="Times New Roman" w:hAnsi="Times New Roman" w:cs="Times New Roman"/>
@@ -4188,25 +4253,46 @@
     <w:p>
       <w:pPr>
         <w:pStyle w:val="h3-Section-mytitle"/>
-      </w:pPr>
-      <w:r>
+        <w:rPr>
+          <w:color w:val="0D0D0D" w:themeColor="text1" w:themeTint="F2"/>
+        </w:rPr>
+      </w:pPr>
+      <w:r>
+        <w:rPr>
+          <w:color w:val="0D0D0D" w:themeColor="text1" w:themeTint="F2"/>
+        </w:rPr>
         <w:t xml:space="preserve">  </w:t>
       </w:r>
       <w:bookmarkStart w:id="11" w:name="_Toc106638629"/>
       <w:r>
+        <w:rPr>
+          <w:color w:val="0D0D0D" w:themeColor="text1" w:themeTint="F2"/>
+        </w:rPr>
         <w:t xml:space="preserve">1.1. </w:t>
       </w:r>
       <w:r>
+        <w:rPr>
+          <w:color w:val="0D0D0D" w:themeColor="text1" w:themeTint="F2"/>
+        </w:rPr>
         <w:t xml:space="preserve">Definition of </w:t>
       </w:r>
       <w:r>
+        <w:rPr>
+          <w:color w:val="0D0D0D" w:themeColor="text1" w:themeTint="F2"/>
+        </w:rPr>
         <w:t>Language</w:t>
       </w:r>
       <w:r>
+        <w:rPr>
+          <w:color w:val="0D0D0D" w:themeColor="text1" w:themeTint="F2"/>
+        </w:rPr>
         <w:t xml:space="preserve"> shift</w:t>
       </w:r>
       <w:bookmarkEnd w:id="11"/>
       <w:r>
+        <w:rPr>
+          <w:color w:val="0D0D0D" w:themeColor="text1" w:themeTint="F2"/>
+        </w:rPr>
         <w:t xml:space="preserve"> </w:t>
       </w:r>
     </w:p>
@@ -4227,7 +4313,23 @@
           <w:sz w:val="25"/>
           <w:szCs w:val="25"/>
         </w:rPr>
-        <w:t xml:space="preserve">Language shift is a process in which members of a speech community switch their language gradually from one language in favor of another language. Language shift is the situation in which a community gives up its heritage language to use another language which </w:t>
+        <w:t xml:space="preserve">Language shift is a process in which members of a speech community switch their language gradually from one language in favor of another language. Language shift is the situation in which a community gives up its heritage language to use another language which becomes its </w:t>
+      </w:r>
+      <w:r>
+        <w:rPr>
+          <w:rFonts w:ascii="Times New Roman" w:eastAsia="Times New Roman" w:hAnsi="Times New Roman" w:cs="Times New Roman"/>
+          <w:sz w:val="25"/>
+          <w:szCs w:val="25"/>
+        </w:rPr>
+        <w:t>vernacular “</w:t>
+      </w:r>
+      <w:r>
+        <w:rPr>
+          <w:rFonts w:ascii="Times New Roman" w:eastAsia="Times New Roman" w:hAnsi="Times New Roman" w:cs="Times New Roman"/>
+          <w:sz w:val="25"/>
+          <w:szCs w:val="25"/>
+        </w:rPr>
+        <w:t xml:space="preserve">This new vernacular has typically been characterized as politically </w:t>
       </w:r>
       <w:r>
         <w:rPr>
@@ -4236,25 +4338,8 @@
           <w:szCs w:val="25"/>
         </w:rPr>
         <w:lastRenderedPageBreak/>
-        <w:t xml:space="preserve">becomes its </w:t>
-      </w:r>
-      <w:r>
-        <w:rPr>
-          <w:rFonts w:ascii="Times New Roman" w:eastAsia="Times New Roman" w:hAnsi="Times New Roman" w:cs="Times New Roman"/>
-          <w:sz w:val="25"/>
-          <w:szCs w:val="25"/>
-        </w:rPr>
-        <w:t>vernacular “</w:t>
-      </w:r>
-      <w:r>
-        <w:rPr>
-          <w:rFonts w:ascii="Times New Roman" w:eastAsia="Times New Roman" w:hAnsi="Times New Roman" w:cs="Times New Roman"/>
-          <w:sz w:val="25"/>
-          <w:szCs w:val="25"/>
-        </w:rPr>
-        <w:t>This new vernacular has typically been characterized as politically and/or economically dominant, and perhaps more prestigious” (</w:t>
-      </w:r>
-      <w:proofErr w:type="spellStart"/>
+        <w:t>and/or economically dominant, and perhaps more prestigious” (</w:t>
+      </w:r>
       <w:proofErr w:type="gramStart"/>
       <w:r>
         <w:rPr>
@@ -4262,16 +4347,7 @@
           <w:sz w:val="25"/>
           <w:szCs w:val="25"/>
         </w:rPr>
-        <w:t>Salikoko</w:t>
-      </w:r>
-      <w:proofErr w:type="spellEnd"/>
-      <w:r>
-        <w:rPr>
-          <w:rFonts w:ascii="Times New Roman" w:eastAsia="Times New Roman" w:hAnsi="Times New Roman" w:cs="Times New Roman"/>
-          <w:sz w:val="25"/>
-          <w:szCs w:val="25"/>
-        </w:rPr>
-        <w:t xml:space="preserve">  1</w:t>
+        <w:t>Salikoko  1</w:t>
       </w:r>
       <w:proofErr w:type="gramEnd"/>
       <w:r>
@@ -4417,12 +4493,21 @@
     <w:p>
       <w:pPr>
         <w:pStyle w:val="h3-Section-mytitle"/>
+        <w:rPr>
+          <w:color w:val="0D0D0D" w:themeColor="text1" w:themeTint="F2"/>
+        </w:rPr>
       </w:pPr>
       <w:bookmarkStart w:id="12" w:name="_Toc106638630"/>
       <w:r>
+        <w:rPr>
+          <w:color w:val="0D0D0D" w:themeColor="text1" w:themeTint="F2"/>
+        </w:rPr>
         <w:t xml:space="preserve">1.2. </w:t>
       </w:r>
       <w:r>
+        <w:rPr>
+          <w:color w:val="0D0D0D" w:themeColor="text1" w:themeTint="F2"/>
+        </w:rPr>
         <w:t>Factors that influence language change and shift</w:t>
       </w:r>
       <w:bookmarkEnd w:id="12"/>
@@ -4464,7 +4549,7 @@
           <w:szCs w:val="25"/>
         </w:rPr>
         <w:tab/>
-        <w:t xml:space="preserve">First social factors and economic factors can be considered interrelated, they complete each other.  Education and occupation are social factors that can motivate individuals to change their language as well as economic factors which means individuals within a community are supposed to move to a work environment where they have to speak a certain language that is more prestigious or dominant within a business class. For instance, in the Sindhi community </w:t>
+        <w:t xml:space="preserve">First social factors and economic factors can be considered interrelated, they complete each other.  Education and occupation are social factors that can motivate individuals to change their language as well as economic factors which means individuals within a community are supposed to move to a work environment where they have to speak a certain language that is more prestigious or dominant within a business class. For instance, in the Sindhi community in Malaysia which is about 800 members in a population of about 33 million, Men are involved </w:t>
       </w:r>
       <w:r>
         <w:rPr>
@@ -4473,7 +4558,7 @@
           <w:szCs w:val="25"/>
         </w:rPr>
         <w:lastRenderedPageBreak/>
-        <w:t>in Malaysia which is about 800 members in a population of about 33 million, Men are involved in business and they interact with their colleagues by talking to people using dominant languages. In the past, these men were using Malaysian as a dominant language in business but these days they tend to use English and they switch between Malaysians and Mandarin on some occasions. In this scenario, we see that men in the Sindhi community are very multilingual because they need to change their language so that they can get success in their careers and do business to make money.</w:t>
+        <w:t>in business and they interact with their colleagues by talking to people using dominant languages. In the past, these men were using Malaysian as a dominant language in business but these days they tend to use English and they switch between Malaysians and Mandarin on some occasions. In this scenario, we see that men in the Sindhi community are very multilingual because they need to change their language so that they can get success in their careers and do business to make money.</w:t>
       </w:r>
     </w:p>
     <w:p>
@@ -4621,7 +4706,7 @@
           <w:sz w:val="25"/>
           <w:szCs w:val="25"/>
         </w:rPr>
-        <w:t xml:space="preserve"> When </w:t>
+        <w:t xml:space="preserve"> When a community migrates to a new place in the world they face a different language ecology which </w:t>
       </w:r>
       <w:r>
         <w:rPr>
@@ -4630,7 +4715,7 @@
           <w:szCs w:val="25"/>
         </w:rPr>
         <w:lastRenderedPageBreak/>
-        <w:t xml:space="preserve">a community migrates to a new place in the world they face a different language ecology which causes an interaction with a distinct configuration of speakers and their local language. According to </w:t>
+        <w:t xml:space="preserve">causes an interaction with a distinct configuration of speakers and their local language. According to </w:t>
       </w:r>
       <w:proofErr w:type="spellStart"/>
       <w:r>
@@ -4713,24 +4798,32 @@
       <w:r>
         <w:rPr>
           <w:rStyle w:val="h3-Section-mytitleChar"/>
+          <w:rFonts w:eastAsia="Arial"/>
+          <w:color w:val="0D0D0D" w:themeColor="text1" w:themeTint="F2"/>
         </w:rPr>
         <w:t xml:space="preserve">1.3. </w:t>
       </w:r>
       <w:r>
         <w:rPr>
           <w:rStyle w:val="h3-Section-mytitleChar"/>
+          <w:rFonts w:eastAsia="Arial"/>
+          <w:color w:val="0D0D0D" w:themeColor="text1" w:themeTint="F2"/>
         </w:rPr>
         <w:t xml:space="preserve">Language change </w:t>
       </w:r>
       <w:r>
         <w:rPr>
           <w:rStyle w:val="h3-Section-mytitleChar"/>
+          <w:rFonts w:eastAsia="Arial"/>
+          <w:color w:val="0D0D0D" w:themeColor="text1" w:themeTint="F2"/>
         </w:rPr>
         <w:t xml:space="preserve">today </w:t>
       </w:r>
       <w:r>
         <w:rPr>
           <w:rStyle w:val="h3-Section-mytitleChar"/>
+          <w:rFonts w:eastAsia="Arial"/>
+          <w:color w:val="0D0D0D" w:themeColor="text1" w:themeTint="F2"/>
         </w:rPr>
         <w:t>in relation to technology</w:t>
       </w:r>
@@ -4738,6 +4831,8 @@
       <w:r>
         <w:rPr>
           <w:rStyle w:val="h3-Section-mytitleChar"/>
+          <w:rFonts w:eastAsia="Arial"/>
+          <w:color w:val="0D0D0D" w:themeColor="text1" w:themeTint="F2"/>
         </w:rPr>
         <w:tab/>
       </w:r>
@@ -4846,7 +4941,7 @@
           <w:sz w:val="25"/>
           <w:szCs w:val="25"/>
         </w:rPr>
-        <w:t xml:space="preserve"> beginning of the Fourth Industrial Revolution has been signaled by a series of ground-breaking, developing technologies throughout the last decade. Many businesses in the private sector have reoriented their strategic </w:t>
+        <w:t xml:space="preserve"> beginning of the Fourth Industrial Revolution has been signaled by a series of ground-breaking, developing technologies throughout the last decade. Many businesses in the private sector have reoriented their strategic direction to take advantage of the opportunities presented by these technologies. By 2025, </w:t>
       </w:r>
       <w:r>
         <w:rPr>
@@ -4855,7 +4950,7 @@
           <w:szCs w:val="25"/>
         </w:rPr>
         <w:lastRenderedPageBreak/>
-        <w:t>direction to take advantage of the opportunities presented by these technologies. By 2025, machine and algorithm capabilities will be more widely used than in past years, and machine work hours will equal human labor hours. Workers' job prospects will be disrupted across a wide range of industries and geographies as a result of work augmentation. According to new statistics from the Future of Jobs Survey, 15 percent of a company's staff is in danger of disruption between 2020 and 2025, and 6 percent of workers are likely to be entirely displaced.(The Future of Jobs 8).</w:t>
+        <w:t>machine and algorithm capabilities will be more widely used than in past years, and machine work hours will equal human labor hours. Workers' job prospects will be disrupted across a wide range of industries and geographies as a result of work augmentation. According to new statistics from the Future of Jobs Survey, 15 percent of a company's staff is in danger of disruption between 2020 and 2025, and 6 percent of workers are likely to be entirely displaced.(The Future of Jobs 8).</w:t>
       </w:r>
     </w:p>
     <w:p>
@@ -4983,24 +5078,32 @@
           <w:sz w:val="25"/>
           <w:szCs w:val="25"/>
         </w:rPr>
+        <w:t xml:space="preserve">In addition to </w:t>
+      </w:r>
+      <w:r>
+        <w:rPr>
+          <w:rFonts w:ascii="Times New Roman" w:eastAsia="Times New Roman" w:hAnsi="Times New Roman" w:cs="Times New Roman"/>
+          <w:sz w:val="25"/>
+          <w:szCs w:val="25"/>
+        </w:rPr>
+        <w:t xml:space="preserve">the above, </w:t>
+      </w:r>
+      <w:r>
+        <w:rPr>
+          <w:rFonts w:ascii="Times New Roman" w:eastAsia="Times New Roman" w:hAnsi="Times New Roman" w:cs="Times New Roman"/>
+          <w:sz w:val="25"/>
+          <w:szCs w:val="25"/>
+        </w:rPr>
+        <w:t xml:space="preserve">according to Language Connections, the use of universal language in science is a fact that cannot be ignored. Today English is offering a global way of </w:t>
+      </w:r>
+      <w:r>
+        <w:rPr>
+          <w:rFonts w:ascii="Times New Roman" w:eastAsia="Times New Roman" w:hAnsi="Times New Roman" w:cs="Times New Roman"/>
+          <w:sz w:val="25"/>
+          <w:szCs w:val="25"/>
+        </w:rPr>
         <w:lastRenderedPageBreak/>
-        <w:t xml:space="preserve">In addition to </w:t>
-      </w:r>
-      <w:r>
-        <w:rPr>
-          <w:rFonts w:ascii="Times New Roman" w:eastAsia="Times New Roman" w:hAnsi="Times New Roman" w:cs="Times New Roman"/>
-          <w:sz w:val="25"/>
-          <w:szCs w:val="25"/>
-        </w:rPr>
-        <w:t xml:space="preserve">the above, </w:t>
-      </w:r>
-      <w:r>
-        <w:rPr>
-          <w:rFonts w:ascii="Times New Roman" w:eastAsia="Times New Roman" w:hAnsi="Times New Roman" w:cs="Times New Roman"/>
-          <w:sz w:val="25"/>
-          <w:szCs w:val="25"/>
-        </w:rPr>
-        <w:t>according to Language Connections, the use of universal language in science is a fact that cannot be ignored. Today English is offering a global way of communication and it gains the status of a global language which leads to scientific progress and development. “English as a language of science and technology will continue while the U.S. dominates research in those fields,” (6). But as we’ve seen in the past this situation will be changed if there are other circumstances in the future.</w:t>
+        <w:t>communication and it gains the status of a global language which leads to scientific progress and development. “English as a language of science and technology will continue while the U.S. dominates research in those fields,” (6). But as we’ve seen in the past this situation will be changed if there are other circumstances in the future.</w:t>
       </w:r>
       <w:bookmarkStart w:id="14" w:name="_2rnyabuazdk1" w:colFirst="0" w:colLast="0"/>
       <w:bookmarkEnd w:id="14"/>
@@ -5038,15 +5141,27 @@
       </w:pPr>
       <w:bookmarkStart w:id="16" w:name="_Toc106638633"/>
       <w:r>
+        <w:rPr>
+          <w:color w:val="0D0D0D" w:themeColor="text1" w:themeTint="F2"/>
+        </w:rPr>
         <w:t xml:space="preserve">2.1. </w:t>
       </w:r>
       <w:r>
+        <w:rPr>
+          <w:color w:val="0D0D0D" w:themeColor="text1" w:themeTint="F2"/>
+        </w:rPr>
         <w:t>Section 1:</w:t>
       </w:r>
       <w:r>
+        <w:rPr>
+          <w:color w:val="0D0D0D" w:themeColor="text1" w:themeTint="F2"/>
+        </w:rPr>
         <w:t xml:space="preserve"> The fields of</w:t>
       </w:r>
       <w:r>
+        <w:rPr>
+          <w:color w:val="0D0D0D" w:themeColor="text1" w:themeTint="F2"/>
+        </w:rPr>
         <w:t xml:space="preserve"> Computer science and information technology</w:t>
       </w:r>
       <w:bookmarkEnd w:id="16"/>
@@ -5104,16 +5219,7 @@
           <w:sz w:val="25"/>
           <w:szCs w:val="25"/>
         </w:rPr>
-        <w:t xml:space="preserve"> science work generally refers to designing and building computer systems and programs. On the other side, information </w:t>
-      </w:r>
-      <w:r>
-        <w:rPr>
-          <w:rFonts w:ascii="Times New Roman" w:eastAsia="Times New Roman" w:hAnsi="Times New Roman" w:cs="Times New Roman"/>
-          <w:sz w:val="25"/>
-          <w:szCs w:val="25"/>
-        </w:rPr>
-        <w:lastRenderedPageBreak/>
-        <w:t>technology means running and deploying, securing the proper functioning of computer systems and networks.</w:t>
+        <w:t xml:space="preserve"> science work generally refers to designing and building computer systems and programs. On the other side, information technology means running and deploying, securing the proper functioning of computer systems and networks.</w:t>
       </w:r>
     </w:p>
     <w:p>
@@ -5133,6 +5239,7 @@
           <w:sz w:val="25"/>
           <w:szCs w:val="25"/>
         </w:rPr>
+        <w:lastRenderedPageBreak/>
         <w:t xml:space="preserve"> There are multiple roles that might straddle the line between information technology and computer science and the most accurate example is computing or database administration. When it comes to roles in computer science we have web developer, robotics engineer, full stack developer, artificial intelligence engineer, back end engineer, and data scientist. </w:t>
       </w:r>
       <w:r>
@@ -5270,9 +5377,15 @@
       </w:pPr>
       <w:bookmarkStart w:id="17" w:name="_Toc106638634"/>
       <w:r>
+        <w:rPr>
+          <w:color w:val="0D0D0D" w:themeColor="text1" w:themeTint="F2"/>
+        </w:rPr>
         <w:t xml:space="preserve">2.2. </w:t>
       </w:r>
       <w:r>
+        <w:rPr>
+          <w:color w:val="0D0D0D" w:themeColor="text1" w:themeTint="F2"/>
+        </w:rPr>
         <w:t>Factors that influence interest in computer science and information technology</w:t>
       </w:r>
       <w:bookmarkEnd w:id="17"/>
@@ -5324,8 +5437,16 @@
           <w:sz w:val="25"/>
           <w:szCs w:val="25"/>
         </w:rPr>
+        <w:t xml:space="preserve">Furthermore, the computer science and information technology sectors are two of the most paramount upcoming fields that have seen an increase in work and job opportunities in </w:t>
+      </w:r>
+      <w:r>
+        <w:rPr>
+          <w:rFonts w:ascii="Times New Roman" w:eastAsia="Times New Roman" w:hAnsi="Times New Roman" w:cs="Times New Roman"/>
+          <w:sz w:val="25"/>
+          <w:szCs w:val="25"/>
+        </w:rPr>
         <w:lastRenderedPageBreak/>
-        <w:t xml:space="preserve">Furthermore, the computer science and information technology sectors are two of the most paramount upcoming fields that have seen an increase in work and job opportunities in the coming years. Additionally, the importance of the computer science and information technology fields has been highlighted more in the last years, especially in this COVID era. The sector of IT has witnessed a serious expansion in the current century, owing to the advancements in the sector </w:t>
+        <w:t xml:space="preserve">the coming years. Additionally, the importance of the computer science and information technology fields has been highlighted more in the last years, especially in this COVID era. The sector of IT has witnessed a serious expansion in the current century, owing to the advancements in the sector </w:t>
       </w:r>
       <w:proofErr w:type="spellStart"/>
       <w:r>
@@ -5427,7 +5548,7 @@
           <w:sz w:val="25"/>
           <w:szCs w:val="25"/>
         </w:rPr>
-        <w:t xml:space="preserve">Many variables are collaborating in the growth of people's interest in learning, studying, and switching from non-IT careers to information technology careers. As the significance of the information technology and computer science sectors are coming into the light, many industries realize this and continuously wish to create more sophisticated and interactive </w:t>
+        <w:t xml:space="preserve">Many variables are collaborating in the growth of people's interest in learning, studying, and switching from non-IT careers to information technology careers. As the significance of the information technology and computer science sectors are coming into the light, many industries realize this and continuously wish to create more sophisticated and interactive services and ideas, with the possibilities and power of IT that idea can be transferred into an application or a digital service, that directly can boost up the earning or sales. As a result, </w:t>
       </w:r>
       <w:r>
         <w:rPr>
@@ -5436,7 +5557,7 @@
           <w:szCs w:val="25"/>
         </w:rPr>
         <w:lastRenderedPageBreak/>
-        <w:t>services and ideas, with the possibilities and power of IT that idea can be transferred into an application or a digital service, that directly can boost up the earning or sales. As a result, together with advancements in technology and science, employment and job opportunities in the Information Technology industry are expected to rise at a rate of 13% from 2016 to 2026, the highest among all sectors. (“What is information technology”)</w:t>
+        <w:t>together with advancements in technology and science, employment and job opportunities in the Information Technology industry are expected to rise at a rate of 13% from 2016 to 2026, the highest among all sectors. (“What is information technology”)</w:t>
       </w:r>
       <w:proofErr w:type="gramStart"/>
       <w:r>
@@ -5528,7 +5649,7 @@
           <w:sz w:val="25"/>
           <w:szCs w:val="25"/>
         </w:rPr>
-        <w:t xml:space="preserve">As reported in “8 Reasons to study computer science” the 21-century era in human history knows the biggest change in society that is a result of the growth of information technology and computer science. It’s also predictable that the next 10 to 15 years will come with more change which is considered to be the biggest in the entirety of human history. There are 8 principal reasons that make a lot of students around the world decide to major in computer science and information technology. First, we are in a digital world that is driven by computer </w:t>
+        <w:t xml:space="preserve">As reported in “8 Reasons to study computer science” the 21-century era in human history knows the biggest change in society that is a result of the growth of information technology and computer science. It’s also predictable that the next 10 to 15 years will come with more change which is considered to be the biggest in the entirety of human history. There are 8 principal reasons that make a lot of students around the world decide to major in computer science and information technology. First, we are in a digital world that is driven by computer science and in a society that consumes content through screens. Second, making the world a </w:t>
       </w:r>
       <w:r>
         <w:rPr>
@@ -5537,7 +5658,7 @@
           <w:szCs w:val="25"/>
         </w:rPr>
         <w:lastRenderedPageBreak/>
-        <w:t xml:space="preserve">science and in a society that consumes content through screens. Second, making the world a better place by creating digital solutions for every aspect and need of our daily life because increasingly businesses rely on software. </w:t>
+        <w:t xml:space="preserve">better place by creating digital solutions for every aspect and need of our daily life because increasingly businesses rely on software. </w:t>
       </w:r>
     </w:p>
     <w:p>
@@ -5588,9 +5709,15 @@
       </w:pPr>
       <w:bookmarkStart w:id="19" w:name="_Toc106638636"/>
       <w:r>
+        <w:rPr>
+          <w:color w:val="0D0D0D" w:themeColor="text1" w:themeTint="F2"/>
+        </w:rPr>
         <w:t>3.1.</w:t>
       </w:r>
       <w:r>
+        <w:rPr>
+          <w:color w:val="0D0D0D" w:themeColor="text1" w:themeTint="F2"/>
+        </w:rPr>
         <w:t xml:space="preserve"> The presence of English in computer science and software development</w:t>
       </w:r>
       <w:bookmarkEnd w:id="19"/>
@@ -5841,10 +5968,16 @@
       </w:pPr>
       <w:bookmarkStart w:id="20" w:name="_Toc106638637"/>
       <w:r>
+        <w:rPr>
+          <w:color w:val="0D0D0D" w:themeColor="text1" w:themeTint="F2"/>
+        </w:rPr>
         <w:lastRenderedPageBreak/>
         <w:t>3.2.</w:t>
       </w:r>
       <w:r>
+        <w:rPr>
+          <w:color w:val="0D0D0D" w:themeColor="text1" w:themeTint="F2"/>
+        </w:rPr>
         <w:t xml:space="preserve"> The need of learning English in IT and computer science sectors</w:t>
       </w:r>
       <w:bookmarkEnd w:id="20"/>
@@ -6253,24 +6386,26 @@
     </w:p>
     <w:p>
       <w:pPr>
-        <w:spacing w:line="480" w:lineRule="auto"/>
-        <w:rPr>
-          <w:rFonts w:ascii="Times New Roman" w:eastAsia="Times New Roman" w:hAnsi="Times New Roman" w:cs="Times New Roman"/>
-          <w:b/>
-          <w:sz w:val="24"/>
-          <w:szCs w:val="24"/>
-        </w:rPr>
-      </w:pPr>
-    </w:p>
-    <w:p>
-      <w:pPr>
         <w:pStyle w:val="h3-Section-mytitle"/>
       </w:pPr>
       <w:bookmarkStart w:id="21" w:name="_Toc106638638"/>
       <w:r>
+        <w:rPr>
+          <w:color w:val="0D0D0D" w:themeColor="text1" w:themeTint="F2"/>
+        </w:rPr>
+        <w:lastRenderedPageBreak/>
+        <w:br/>
+      </w:r>
+      <w:r>
+        <w:rPr>
+          <w:color w:val="0D0D0D" w:themeColor="text1" w:themeTint="F2"/>
+        </w:rPr>
         <w:t xml:space="preserve">3.3. </w:t>
       </w:r>
       <w:r>
+        <w:rPr>
+          <w:color w:val="0D0D0D" w:themeColor="text1" w:themeTint="F2"/>
+        </w:rPr>
         <w:t>The influence of Computer science on shifting to English</w:t>
       </w:r>
       <w:bookmarkEnd w:id="21"/>
@@ -6897,6 +7032,7 @@
       <w:bookmarkStart w:id="22" w:name="_Toc106638639"/>
       <w:r>
         <w:rPr>
+          <w:color w:val="0D0D0D" w:themeColor="text1" w:themeTint="F2"/>
           <w:lang w:val="en-US"/>
         </w:rPr>
         <w:lastRenderedPageBreak/>
@@ -6904,6 +7040,7 @@
       </w:r>
       <w:r>
         <w:rPr>
+          <w:color w:val="0D0D0D" w:themeColor="text1" w:themeTint="F2"/>
           <w:lang w:val="en-US"/>
         </w:rPr>
         <w:t xml:space="preserve"> of part one</w:t>
@@ -7099,10 +7236,16 @@
       </w:pPr>
       <w:bookmarkStart w:id="24" w:name="_Toc106638641"/>
       <w:r>
+        <w:rPr>
+          <w:color w:val="0D0D0D" w:themeColor="text1" w:themeTint="F2"/>
+        </w:rPr>
         <w:lastRenderedPageBreak/>
         <w:t xml:space="preserve">Introduction to part </w:t>
       </w:r>
       <w:r>
+        <w:rPr>
+          <w:color w:val="0D0D0D" w:themeColor="text1" w:themeTint="F2"/>
+        </w:rPr>
         <w:t>two</w:t>
       </w:r>
       <w:bookmarkEnd w:id="24"/>
@@ -7119,69 +7262,370 @@
           <w:lang w:val="en-US"/>
         </w:rPr>
       </w:pPr>
-      <w:proofErr w:type="gramStart"/>
-      <w:r>
-        <w:rPr>
-          <w:rFonts w:ascii="Times New Roman" w:eastAsia="Times New Roman" w:hAnsi="Times New Roman" w:cs="Times New Roman"/>
-          <w:color w:val="000000"/>
-          <w:sz w:val="25"/>
-          <w:szCs w:val="25"/>
-          <w:lang w:val="en-US"/>
-        </w:rPr>
-        <w:t>[  You</w:t>
-      </w:r>
-      <w:proofErr w:type="gramEnd"/>
-      <w:r>
-        <w:rPr>
-          <w:rFonts w:ascii="Times New Roman" w:eastAsia="Times New Roman" w:hAnsi="Times New Roman" w:cs="Times New Roman"/>
-          <w:color w:val="000000"/>
-          <w:sz w:val="25"/>
-          <w:szCs w:val="25"/>
-          <w:lang w:val="en-US"/>
-        </w:rPr>
-        <w:t xml:space="preserve"> man place here the methodol</w:t>
-      </w:r>
-      <w:r>
-        <w:rPr>
-          <w:rFonts w:ascii="Times New Roman" w:eastAsia="Times New Roman" w:hAnsi="Times New Roman" w:cs="Times New Roman"/>
-          <w:color w:val="000000"/>
-          <w:sz w:val="25"/>
-          <w:szCs w:val="25"/>
-          <w:lang w:val="en-US"/>
-        </w:rPr>
-        <w:t>og</w:t>
-      </w:r>
-      <w:r>
-        <w:rPr>
-          <w:rFonts w:ascii="Times New Roman" w:eastAsia="Times New Roman" w:hAnsi="Times New Roman" w:cs="Times New Roman"/>
-          <w:color w:val="000000"/>
-          <w:sz w:val="25"/>
-          <w:szCs w:val="25"/>
-          <w:lang w:val="en-US"/>
-        </w:rPr>
-        <w:t xml:space="preserve">y  meaning a brief description to all the </w:t>
-      </w:r>
-      <w:proofErr w:type="spellStart"/>
-      <w:r>
-        <w:rPr>
-          <w:rFonts w:ascii="Times New Roman" w:eastAsia="Times New Roman" w:hAnsi="Times New Roman" w:cs="Times New Roman"/>
-          <w:color w:val="000000"/>
-          <w:sz w:val="25"/>
-          <w:szCs w:val="25"/>
-          <w:lang w:val="en-US"/>
-        </w:rPr>
-        <w:t>compnents</w:t>
-      </w:r>
-      <w:proofErr w:type="spellEnd"/>
-      <w:r>
-        <w:rPr>
-          <w:rFonts w:ascii="Times New Roman" w:eastAsia="Times New Roman" w:hAnsi="Times New Roman" w:cs="Times New Roman"/>
-          <w:color w:val="000000"/>
-          <w:sz w:val="25"/>
-          <w:szCs w:val="25"/>
-          <w:lang w:val="en-US"/>
-        </w:rPr>
-        <w:t xml:space="preserve"> of part one.]</w:t>
+      <w:r>
+        <w:rPr>
+          <w:rFonts w:ascii="Times New Roman" w:eastAsia="Times New Roman" w:hAnsi="Times New Roman" w:cs="Times New Roman"/>
+          <w:color w:val="000000"/>
+          <w:sz w:val="25"/>
+          <w:szCs w:val="25"/>
+          <w:lang w:val="en-US"/>
+        </w:rPr>
+        <w:tab/>
+        <w:t xml:space="preserve">The part two of this study represents all the data collection procedures and </w:t>
+      </w:r>
+      <w:r>
+        <w:rPr>
+          <w:rFonts w:ascii="Times New Roman" w:eastAsia="Times New Roman" w:hAnsi="Times New Roman" w:cs="Times New Roman"/>
+          <w:color w:val="000000"/>
+          <w:sz w:val="25"/>
+          <w:szCs w:val="25"/>
+          <w:lang w:val="en-US"/>
+        </w:rPr>
+        <w:t>the overall</w:t>
+      </w:r>
+      <w:r>
+        <w:rPr>
+          <w:rFonts w:ascii="Times New Roman" w:eastAsia="Times New Roman" w:hAnsi="Times New Roman" w:cs="Times New Roman"/>
+          <w:color w:val="000000"/>
+          <w:sz w:val="25"/>
+          <w:szCs w:val="25"/>
+          <w:lang w:val="en-US"/>
+        </w:rPr>
+        <w:t xml:space="preserve"> </w:t>
+      </w:r>
+      <w:r>
+        <w:rPr>
+          <w:rFonts w:ascii="Times New Roman" w:eastAsia="Times New Roman" w:hAnsi="Times New Roman" w:cs="Times New Roman"/>
+          <w:color w:val="000000"/>
+          <w:sz w:val="25"/>
+          <w:szCs w:val="25"/>
+          <w:lang w:val="en-US"/>
+        </w:rPr>
+        <w:t xml:space="preserve">findings of this </w:t>
+      </w:r>
+      <w:r>
+        <w:rPr>
+          <w:rFonts w:ascii="Times New Roman" w:eastAsia="Times New Roman" w:hAnsi="Times New Roman" w:cs="Times New Roman"/>
+          <w:color w:val="000000"/>
+          <w:sz w:val="25"/>
+          <w:szCs w:val="25"/>
+          <w:lang w:val="en-US"/>
+        </w:rPr>
+        <w:t>study.</w:t>
+      </w:r>
+      <w:r>
+        <w:rPr>
+          <w:rFonts w:ascii="Times New Roman" w:eastAsia="Times New Roman" w:hAnsi="Times New Roman" w:cs="Times New Roman"/>
+          <w:color w:val="000000"/>
+          <w:sz w:val="25"/>
+          <w:szCs w:val="25"/>
+          <w:lang w:val="en-US"/>
+        </w:rPr>
+        <w:t xml:space="preserve"> Relatively to the aim </w:t>
+      </w:r>
+      <w:r>
+        <w:rPr>
+          <w:rFonts w:ascii="Times New Roman" w:eastAsia="Times New Roman" w:hAnsi="Times New Roman" w:cs="Times New Roman"/>
+          <w:color w:val="000000"/>
+          <w:sz w:val="25"/>
+          <w:szCs w:val="25"/>
+          <w:lang w:val="en-US"/>
+        </w:rPr>
+        <w:t xml:space="preserve">of this research is to investigate whether language shift can occur in </w:t>
+      </w:r>
+      <w:r>
+        <w:rPr>
+          <w:rFonts w:ascii="Times New Roman" w:eastAsia="Times New Roman" w:hAnsi="Times New Roman" w:cs="Times New Roman"/>
+          <w:color w:val="000000"/>
+          <w:sz w:val="25"/>
+          <w:szCs w:val="25"/>
+          <w:lang w:val="en-US"/>
+        </w:rPr>
+        <w:t>the language of computer science s</w:t>
+      </w:r>
+      <w:r>
+        <w:rPr>
+          <w:rFonts w:ascii="Times New Roman" w:eastAsia="Times New Roman" w:hAnsi="Times New Roman" w:cs="Times New Roman"/>
+          <w:color w:val="000000"/>
+          <w:sz w:val="25"/>
+          <w:szCs w:val="25"/>
+          <w:lang w:val="en-US"/>
+        </w:rPr>
+        <w:t xml:space="preserve">tudents and professionals. The investigator wants to find if studying or working in the computer science and information technology sector can affect the learning of English and or increase the interest and use of the English language. To make the research more accurate, the investigator has selected a qualitative study and </w:t>
+      </w:r>
+      <w:r>
+        <w:rPr>
+          <w:rFonts w:ascii="Times New Roman" w:eastAsia="Times New Roman" w:hAnsi="Times New Roman" w:cs="Times New Roman"/>
+          <w:color w:val="000000"/>
+          <w:sz w:val="25"/>
+          <w:szCs w:val="25"/>
+          <w:lang w:val="en-US"/>
+        </w:rPr>
+        <w:t xml:space="preserve">had </w:t>
+      </w:r>
+      <w:r>
+        <w:rPr>
+          <w:rFonts w:ascii="Times New Roman" w:eastAsia="Times New Roman" w:hAnsi="Times New Roman" w:cs="Times New Roman"/>
+          <w:color w:val="000000"/>
+          <w:sz w:val="25"/>
+          <w:szCs w:val="25"/>
+          <w:lang w:val="en-US"/>
+        </w:rPr>
+        <w:t xml:space="preserve">targeted students </w:t>
+      </w:r>
+      <w:r>
+        <w:rPr>
+          <w:rFonts w:ascii="Times New Roman" w:eastAsia="Times New Roman" w:hAnsi="Times New Roman" w:cs="Times New Roman"/>
+          <w:color w:val="000000"/>
+          <w:sz w:val="25"/>
+          <w:szCs w:val="25"/>
+          <w:lang w:val="en-US"/>
+        </w:rPr>
+        <w:t>and trainees of information technology and computer science</w:t>
+      </w:r>
+      <w:r>
+        <w:rPr>
+          <w:rFonts w:ascii="Times New Roman" w:eastAsia="Times New Roman" w:hAnsi="Times New Roman" w:cs="Times New Roman"/>
+          <w:color w:val="000000"/>
+          <w:sz w:val="25"/>
+          <w:szCs w:val="25"/>
+          <w:lang w:val="en-US"/>
+        </w:rPr>
+        <w:t xml:space="preserve">. </w:t>
+      </w:r>
+    </w:p>
+    <w:p>
+      <w:pPr>
+        <w:spacing w:line="480" w:lineRule="auto"/>
+        <w:jc w:val="both"/>
+        <w:rPr>
+          <w:rFonts w:ascii="Times New Roman" w:eastAsia="Times New Roman" w:hAnsi="Times New Roman" w:cs="Times New Roman"/>
+          <w:color w:val="000000"/>
+          <w:sz w:val="25"/>
+          <w:szCs w:val="25"/>
+          <w:lang w:val="en-US"/>
+        </w:rPr>
+      </w:pPr>
+      <w:r>
+        <w:rPr>
+          <w:rFonts w:ascii="Times New Roman" w:eastAsia="Times New Roman" w:hAnsi="Times New Roman" w:cs="Times New Roman"/>
+          <w:color w:val="000000"/>
+          <w:sz w:val="25"/>
+          <w:szCs w:val="25"/>
+          <w:lang w:val="en-US"/>
+        </w:rPr>
+        <w:tab/>
+        <w:t xml:space="preserve">This part </w:t>
+      </w:r>
+      <w:r>
+        <w:rPr>
+          <w:rFonts w:ascii="Times New Roman" w:eastAsia="Times New Roman" w:hAnsi="Times New Roman" w:cs="Times New Roman"/>
+          <w:color w:val="000000"/>
+          <w:sz w:val="25"/>
+          <w:szCs w:val="25"/>
+          <w:lang w:val="en-US"/>
+        </w:rPr>
+        <w:t>is divided into two</w:t>
+      </w:r>
+      <w:r>
+        <w:rPr>
+          <w:rFonts w:ascii="Times New Roman" w:eastAsia="Times New Roman" w:hAnsi="Times New Roman" w:cs="Times New Roman"/>
+          <w:color w:val="000000"/>
+          <w:sz w:val="25"/>
+          <w:szCs w:val="25"/>
+          <w:lang w:val="en-US"/>
+        </w:rPr>
+        <w:t xml:space="preserve"> sections, </w:t>
+      </w:r>
+      <w:r>
+        <w:rPr>
+          <w:rFonts w:ascii="Times New Roman" w:eastAsia="Times New Roman" w:hAnsi="Times New Roman" w:cs="Times New Roman"/>
+          <w:color w:val="000000"/>
+          <w:sz w:val="25"/>
+          <w:szCs w:val="25"/>
+          <w:lang w:val="en-US"/>
+        </w:rPr>
+        <w:t xml:space="preserve">the </w:t>
+      </w:r>
+      <w:r>
+        <w:rPr>
+          <w:rFonts w:ascii="Times New Roman" w:eastAsia="Times New Roman" w:hAnsi="Times New Roman" w:cs="Times New Roman"/>
+          <w:color w:val="000000"/>
+          <w:sz w:val="25"/>
+          <w:szCs w:val="25"/>
+          <w:lang w:val="en-US"/>
+        </w:rPr>
+        <w:t xml:space="preserve">first </w:t>
+      </w:r>
+      <w:r>
+        <w:rPr>
+          <w:rFonts w:ascii="Times New Roman" w:eastAsia="Times New Roman" w:hAnsi="Times New Roman" w:cs="Times New Roman"/>
+          <w:color w:val="000000"/>
+          <w:sz w:val="25"/>
+          <w:szCs w:val="25"/>
+          <w:lang w:val="en-US"/>
+        </w:rPr>
+        <w:t xml:space="preserve">is </w:t>
+      </w:r>
+      <w:r>
+        <w:rPr>
+          <w:rFonts w:ascii="Times New Roman" w:eastAsia="Times New Roman" w:hAnsi="Times New Roman" w:cs="Times New Roman"/>
+          <w:color w:val="000000"/>
+          <w:sz w:val="25"/>
+          <w:szCs w:val="25"/>
+          <w:lang w:val="en-US"/>
+        </w:rPr>
+        <w:t xml:space="preserve">data collection in which the </w:t>
+      </w:r>
+      <w:r>
+        <w:rPr>
+          <w:rFonts w:ascii="Times New Roman" w:eastAsia="Times New Roman" w:hAnsi="Times New Roman" w:cs="Times New Roman"/>
+          <w:color w:val="000000"/>
+          <w:sz w:val="25"/>
+          <w:szCs w:val="25"/>
+          <w:lang w:val="en-US"/>
+        </w:rPr>
+        <w:t>investigator</w:t>
+      </w:r>
+      <w:r>
+        <w:rPr>
+          <w:rFonts w:ascii="Times New Roman" w:eastAsia="Times New Roman" w:hAnsi="Times New Roman" w:cs="Times New Roman"/>
+          <w:color w:val="000000"/>
+          <w:sz w:val="25"/>
+          <w:szCs w:val="25"/>
+          <w:lang w:val="en-US"/>
+        </w:rPr>
+        <w:t xml:space="preserve"> presented the </w:t>
+      </w:r>
+      <w:r>
+        <w:rPr>
+          <w:rFonts w:ascii="Times New Roman" w:eastAsia="Times New Roman" w:hAnsi="Times New Roman" w:cs="Times New Roman"/>
+          <w:color w:val="000000"/>
+          <w:sz w:val="25"/>
+          <w:szCs w:val="25"/>
+          <w:lang w:val="en-US"/>
+        </w:rPr>
+        <w:t>methodology, population</w:t>
+      </w:r>
+      <w:r>
+        <w:rPr>
+          <w:rFonts w:ascii="Times New Roman" w:eastAsia="Times New Roman" w:hAnsi="Times New Roman" w:cs="Times New Roman"/>
+          <w:color w:val="000000"/>
+          <w:sz w:val="25"/>
+          <w:szCs w:val="25"/>
+          <w:lang w:val="en-US"/>
+        </w:rPr>
+        <w:t>, tools and procedure used for data collection. The second section is about data analysis, in which th</w:t>
+      </w:r>
+      <w:r>
+        <w:rPr>
+          <w:rFonts w:ascii="Times New Roman" w:eastAsia="Times New Roman" w:hAnsi="Times New Roman" w:cs="Times New Roman"/>
+          <w:color w:val="000000"/>
+          <w:sz w:val="25"/>
+          <w:szCs w:val="25"/>
+          <w:lang w:val="en-US"/>
+        </w:rPr>
+        <w:t>e investigator analyzed the responses and feedback that</w:t>
+      </w:r>
+      <w:r>
+        <w:rPr>
+          <w:rFonts w:ascii="Times New Roman" w:eastAsia="Times New Roman" w:hAnsi="Times New Roman" w:cs="Times New Roman"/>
+          <w:color w:val="000000"/>
+          <w:sz w:val="25"/>
+          <w:szCs w:val="25"/>
+          <w:lang w:val="en-US"/>
+        </w:rPr>
+        <w:t xml:space="preserve"> </w:t>
+      </w:r>
+      <w:r>
+        <w:rPr>
+          <w:rFonts w:ascii="Times New Roman" w:eastAsia="Times New Roman" w:hAnsi="Times New Roman" w:cs="Times New Roman"/>
+          <w:color w:val="000000"/>
+          <w:sz w:val="25"/>
+          <w:szCs w:val="25"/>
+          <w:lang w:val="en-US"/>
+        </w:rPr>
+        <w:t xml:space="preserve">were </w:t>
+      </w:r>
+      <w:r>
+        <w:rPr>
+          <w:rFonts w:ascii="Times New Roman" w:eastAsia="Times New Roman" w:hAnsi="Times New Roman" w:cs="Times New Roman"/>
+          <w:color w:val="000000"/>
+          <w:sz w:val="25"/>
+          <w:szCs w:val="25"/>
+          <w:lang w:val="en-US"/>
+        </w:rPr>
+        <w:t>collected from the informants.</w:t>
+      </w:r>
+      <w:r>
+        <w:rPr>
+          <w:rFonts w:ascii="Times New Roman" w:eastAsia="Times New Roman" w:hAnsi="Times New Roman" w:cs="Times New Roman"/>
+          <w:color w:val="000000"/>
+          <w:sz w:val="25"/>
+          <w:szCs w:val="25"/>
+          <w:lang w:val="en-US"/>
+        </w:rPr>
+        <w:t xml:space="preserve"> The investigator used direct questions that have only direct answers from the informants. </w:t>
+      </w:r>
+      <w:r>
+        <w:rPr>
+          <w:rFonts w:ascii="Times New Roman" w:eastAsia="Times New Roman" w:hAnsi="Times New Roman" w:cs="Times New Roman"/>
+          <w:color w:val="000000"/>
+          <w:sz w:val="25"/>
+          <w:szCs w:val="25"/>
+          <w:lang w:val="en-US"/>
+        </w:rPr>
+        <w:t xml:space="preserve"> At the end the all outcomes are represented followed by a </w:t>
+      </w:r>
+      <w:r>
+        <w:rPr>
+          <w:rFonts w:ascii="Times New Roman" w:eastAsia="Times New Roman" w:hAnsi="Times New Roman" w:cs="Times New Roman"/>
+          <w:color w:val="000000"/>
+          <w:sz w:val="25"/>
+          <w:szCs w:val="25"/>
+          <w:lang w:val="en-US"/>
+        </w:rPr>
+        <w:t xml:space="preserve">general conclusion </w:t>
+      </w:r>
+      <w:r>
+        <w:rPr>
+          <w:rFonts w:ascii="Times New Roman" w:eastAsia="Times New Roman" w:hAnsi="Times New Roman" w:cs="Times New Roman"/>
+          <w:color w:val="000000"/>
+          <w:sz w:val="25"/>
+          <w:szCs w:val="25"/>
+          <w:lang w:val="en-US"/>
+        </w:rPr>
+        <w:t>that resumes all the analysis</w:t>
+      </w:r>
+      <w:r>
+        <w:rPr>
+          <w:rFonts w:ascii="Times New Roman" w:eastAsia="Times New Roman" w:hAnsi="Times New Roman" w:cs="Times New Roman"/>
+          <w:color w:val="000000"/>
+          <w:sz w:val="25"/>
+          <w:szCs w:val="25"/>
+          <w:lang w:val="en-US"/>
+        </w:rPr>
+        <w:t xml:space="preserve"> of data</w:t>
+      </w:r>
+      <w:r>
+        <w:rPr>
+          <w:rFonts w:ascii="Times New Roman" w:eastAsia="Times New Roman" w:hAnsi="Times New Roman" w:cs="Times New Roman"/>
+          <w:color w:val="000000"/>
+          <w:sz w:val="25"/>
+          <w:szCs w:val="25"/>
+          <w:lang w:val="en-US"/>
+        </w:rPr>
+        <w:t xml:space="preserve"> and the outcomes of this research</w:t>
+      </w:r>
+      <w:r>
+        <w:rPr>
+          <w:rFonts w:ascii="Times New Roman" w:eastAsia="Times New Roman" w:hAnsi="Times New Roman" w:cs="Times New Roman"/>
+          <w:color w:val="000000"/>
+          <w:sz w:val="25"/>
+          <w:szCs w:val="25"/>
+          <w:lang w:val="en-US"/>
+        </w:rPr>
+        <w:t>.</w:t>
       </w:r>
     </w:p>
     <w:p>
@@ -7195,18 +7639,16 @@
           <w:szCs w:val="36"/>
         </w:rPr>
       </w:pPr>
-      <w:bookmarkStart w:id="25" w:name="_GoBack"/>
+    </w:p>
+    <w:p>
+      <w:pPr>
+        <w:pStyle w:val="h2-Chapter-my-Style"/>
+      </w:pPr>
+      <w:bookmarkStart w:id="25" w:name="_Toc106638642"/>
+      <w:r>
+        <w:t>1. Data Collection</w:t>
+      </w:r>
       <w:bookmarkEnd w:id="25"/>
-    </w:p>
-    <w:p>
-      <w:pPr>
-        <w:pStyle w:val="h2-Chapter-my-Style"/>
-      </w:pPr>
-      <w:bookmarkStart w:id="26" w:name="_Toc106638642"/>
-      <w:r>
-        <w:t>1. Data Collection</w:t>
-      </w:r>
-      <w:bookmarkEnd w:id="26"/>
     </w:p>
     <w:p>
       <w:pPr>
@@ -7227,38 +7669,17 @@
           <w:szCs w:val="25"/>
           <w:lang w:val="en-US"/>
         </w:rPr>
-        <w:t xml:space="preserve">In May 2022, we started carrying out the main study at the Department of English studies at Ibn </w:t>
-      </w:r>
-      <w:proofErr w:type="spellStart"/>
-      <w:r>
-        <w:rPr>
-          <w:rFonts w:ascii="Times New Roman" w:eastAsia="Times New Roman" w:hAnsi="Times New Roman" w:cs="Times New Roman"/>
-          <w:color w:val="000000"/>
-          <w:sz w:val="25"/>
-          <w:szCs w:val="25"/>
-          <w:lang w:val="en-US"/>
-        </w:rPr>
-        <w:t>Zohr</w:t>
-      </w:r>
-      <w:proofErr w:type="spellEnd"/>
-      <w:r>
-        <w:rPr>
-          <w:rFonts w:ascii="Times New Roman" w:eastAsia="Times New Roman" w:hAnsi="Times New Roman" w:cs="Times New Roman"/>
-          <w:color w:val="000000"/>
-          <w:sz w:val="25"/>
-          <w:szCs w:val="25"/>
-          <w:lang w:val="en-US"/>
-        </w:rPr>
-        <w:t xml:space="preserve"> University. For the vocational school, we personally met trainees in order to ask about the availability and willingness of our chosen sample and for any clarity regarding our research </w:t>
-      </w:r>
-      <w:r>
-        <w:rPr>
-          <w:rFonts w:ascii="Times New Roman" w:eastAsia="Times New Roman" w:hAnsi="Times New Roman" w:cs="Times New Roman"/>
-          <w:color w:val="000000"/>
-          <w:sz w:val="25"/>
-          <w:szCs w:val="25"/>
-          <w:lang w:val="en-US"/>
-        </w:rPr>
+        <w:t xml:space="preserve">In May 2022, we started carrying out the main study at the Department of English studies at Ibn Zohr University. For the vocational school, we personally met trainees in order to ask about the availability and willingness of our chosen sample and for any clarity regarding our research </w:t>
+      </w:r>
+      <w:r>
+        <w:rPr>
+          <w:rFonts w:ascii="Times New Roman" w:eastAsia="Times New Roman" w:hAnsi="Times New Roman" w:cs="Times New Roman"/>
+          <w:color w:val="000000"/>
+          <w:sz w:val="25"/>
+          <w:szCs w:val="25"/>
+          <w:lang w:val="en-US"/>
+        </w:rPr>
+        <w:lastRenderedPageBreak/>
         <w:t xml:space="preserve">and questions </w:t>
       </w:r>
       <w:r>
@@ -7286,14 +7707,20 @@
       <w:pPr>
         <w:pStyle w:val="h3-Section-mytitle"/>
       </w:pPr>
-      <w:bookmarkStart w:id="27" w:name="_Toc106638643"/>
-      <w:r>
+      <w:bookmarkStart w:id="26" w:name="_Toc106638643"/>
+      <w:r>
+        <w:rPr>
+          <w:color w:val="0D0D0D" w:themeColor="text1" w:themeTint="F2"/>
+        </w:rPr>
         <w:t xml:space="preserve">1.1 </w:t>
       </w:r>
       <w:r>
+        <w:rPr>
+          <w:color w:val="0D0D0D" w:themeColor="text1" w:themeTint="F2"/>
+        </w:rPr>
         <w:t>Methodology</w:t>
       </w:r>
-      <w:bookmarkEnd w:id="27"/>
+      <w:bookmarkEnd w:id="26"/>
     </w:p>
     <w:p>
       <w:pPr>
@@ -7412,14 +7839,20 @@
       <w:pPr>
         <w:pStyle w:val="h3-Section-mytitle"/>
       </w:pPr>
-      <w:bookmarkStart w:id="28" w:name="_Toc106638644"/>
-      <w:r>
+      <w:bookmarkStart w:id="27" w:name="_Toc106638644"/>
+      <w:r>
+        <w:rPr>
+          <w:color w:val="0D0D0D" w:themeColor="text1" w:themeTint="F2"/>
+        </w:rPr>
         <w:t xml:space="preserve">1.2 </w:t>
       </w:r>
       <w:r>
+        <w:rPr>
+          <w:color w:val="0D0D0D" w:themeColor="text1" w:themeTint="F2"/>
+        </w:rPr>
         <w:t>Population</w:t>
       </w:r>
-      <w:bookmarkEnd w:id="28"/>
+      <w:bookmarkEnd w:id="27"/>
     </w:p>
     <w:p>
       <w:pPr>
@@ -7440,29 +7873,7 @@
           <w:szCs w:val="25"/>
           <w:lang w:val="en-US"/>
         </w:rPr>
-        <w:t xml:space="preserve">We have selected students of semesters 4 and 6 of the English studies Department from Ibn </w:t>
-      </w:r>
-      <w:proofErr w:type="spellStart"/>
-      <w:r>
-        <w:rPr>
-          <w:rFonts w:ascii="Times New Roman" w:eastAsia="Times New Roman" w:hAnsi="Times New Roman" w:cs="Times New Roman"/>
-          <w:color w:val="000000"/>
-          <w:sz w:val="25"/>
-          <w:szCs w:val="25"/>
-          <w:lang w:val="en-US"/>
-        </w:rPr>
-        <w:t>Zohr</w:t>
-      </w:r>
-      <w:proofErr w:type="spellEnd"/>
-      <w:r>
-        <w:rPr>
-          <w:rFonts w:ascii="Times New Roman" w:eastAsia="Times New Roman" w:hAnsi="Times New Roman" w:cs="Times New Roman"/>
-          <w:color w:val="000000"/>
-          <w:sz w:val="25"/>
-          <w:szCs w:val="25"/>
-          <w:lang w:val="en-US"/>
-        </w:rPr>
-        <w:t xml:space="preserve"> Unive</w:t>
+        <w:t>We have selected students of semesters 4 and 6 of the English studies Department from Ibn Zohr Unive</w:t>
       </w:r>
       <w:r>
         <w:rPr>
@@ -7482,29 +7893,21 @@
           <w:szCs w:val="25"/>
           <w:lang w:val="en-US"/>
         </w:rPr>
-        <w:t xml:space="preserve">vocational training school in Agadir city in Morocco, as the population for our research as our study revolves around the influence </w:t>
-      </w:r>
-      <w:r>
-        <w:rPr>
-          <w:rFonts w:ascii="Times New Roman" w:eastAsia="Times New Roman" w:hAnsi="Times New Roman" w:cs="Times New Roman"/>
-          <w:color w:val="000000"/>
-          <w:sz w:val="25"/>
-          <w:szCs w:val="25"/>
-          <w:lang w:val="en-US"/>
-        </w:rPr>
-        <w:lastRenderedPageBreak/>
-        <w:t>of learning computer science and information technology in shifting students interest on learning the English language.</w:t>
+        <w:t>vocational training school in Agadir city in Morocco, as the population for our research as our study revolves around the influence of learning computer science and information technology in shifting students interest on learning the English language.</w:t>
       </w:r>
     </w:p>
     <w:p>
       <w:pPr>
         <w:pStyle w:val="h3-Section-mytitle"/>
       </w:pPr>
-      <w:bookmarkStart w:id="29" w:name="_Toc106638645"/>
-      <w:r>
+      <w:bookmarkStart w:id="28" w:name="_Toc106638645"/>
+      <w:r>
+        <w:rPr>
+          <w:color w:val="0D0D0D" w:themeColor="text1" w:themeTint="F2"/>
+        </w:rPr>
         <w:t>1.3 Tools</w:t>
       </w:r>
-      <w:bookmarkEnd w:id="29"/>
+      <w:bookmarkEnd w:id="28"/>
     </w:p>
     <w:p>
       <w:pPr>
@@ -7525,7 +7928,50 @@
           <w:szCs w:val="25"/>
           <w:lang w:val="en-US"/>
         </w:rPr>
-        <w:t>As this study is a qualitative study, the tool that we have selected for collecting the data is questionnaires, using online surveys, because they are relatively easy to prepare, they obtain information that is relatively easy to tabulate and analyze. We made sure that the students answered all the questions deliberately and honestly within the given time. These questionnaires two-three parts. The first part aims at collecting general information about the students e.g. age, gender, and educational level, university. The second part aims at investigating the attitude and thought students have about the relationship between English and computer science and information technology.</w:t>
+        <w:t xml:space="preserve">As this study is a qualitative study, the tool that we have selected for collecting the data is questionnaires, using online surveys, because they are relatively easy to prepare, they obtain information that is relatively easy to tabulate and analyze. </w:t>
+      </w:r>
+      <w:r>
+        <w:rPr>
+          <w:rFonts w:ascii="Times New Roman" w:eastAsia="Times New Roman" w:hAnsi="Times New Roman" w:cs="Times New Roman"/>
+          <w:color w:val="000000"/>
+          <w:sz w:val="25"/>
+          <w:szCs w:val="25"/>
+          <w:lang w:val="en-US"/>
+        </w:rPr>
+        <w:t>T</w:t>
+      </w:r>
+      <w:bookmarkStart w:id="29" w:name="_GoBack"/>
+      <w:bookmarkEnd w:id="29"/>
+      <w:r>
+        <w:rPr>
+          <w:rFonts w:ascii="Times New Roman" w:eastAsia="Times New Roman" w:hAnsi="Times New Roman" w:cs="Times New Roman"/>
+          <w:color w:val="000000"/>
+          <w:sz w:val="25"/>
+          <w:szCs w:val="25"/>
+          <w:lang w:val="en-US"/>
+        </w:rPr>
+        <w:t xml:space="preserve">he results percentages are calculated automatically by the software. </w:t>
+      </w:r>
+      <w:r>
+        <w:rPr>
+          <w:rFonts w:ascii="Times New Roman" w:eastAsia="Times New Roman" w:hAnsi="Times New Roman" w:cs="Times New Roman"/>
+          <w:color w:val="000000"/>
+          <w:sz w:val="25"/>
+          <w:szCs w:val="25"/>
+          <w:lang w:val="en-US"/>
+        </w:rPr>
+        <w:t xml:space="preserve">We made sure that the students answered all the questions deliberately and honestly within the given time. These questionnaires two-three parts. The first part aims at collecting general information about the students e.g. age, gender, and educational level, university. The second part aims at investigating the attitude and thought </w:t>
+      </w:r>
+      <w:r>
+        <w:rPr>
+          <w:rFonts w:ascii="Times New Roman" w:eastAsia="Times New Roman" w:hAnsi="Times New Roman" w:cs="Times New Roman"/>
+          <w:color w:val="000000"/>
+          <w:sz w:val="25"/>
+          <w:szCs w:val="25"/>
+          <w:lang w:val="en-US"/>
+        </w:rPr>
+        <w:lastRenderedPageBreak/>
+        <w:t>students have about the relationship between English and computer science and information technology.</w:t>
       </w:r>
     </w:p>
     <w:p>
@@ -7534,6 +7980,9 @@
       </w:pPr>
       <w:bookmarkStart w:id="30" w:name="_Toc106638646"/>
       <w:r>
+        <w:rPr>
+          <w:color w:val="0D0D0D" w:themeColor="text1" w:themeTint="F2"/>
+        </w:rPr>
         <w:t>1.4 Procedure</w:t>
       </w:r>
       <w:bookmarkEnd w:id="30"/>
@@ -7578,14 +8027,16 @@
       </w:pPr>
       <w:bookmarkStart w:id="31" w:name="_Toc106638647"/>
       <w:r>
-        <w:lastRenderedPageBreak/>
+        <w:rPr>
+          <w:color w:val="0D0D0D" w:themeColor="text1" w:themeTint="F2"/>
+        </w:rPr>
         <w:t>2</w:t>
       </w:r>
       <w:r>
-        <w:t xml:space="preserve">. Data </w:t>
-      </w:r>
-      <w:r>
-        <w:t>Analysis</w:t>
+        <w:rPr>
+          <w:color w:val="0D0D0D" w:themeColor="text1" w:themeTint="F2"/>
+        </w:rPr>
+        <w:t>. Data Analysis</w:t>
       </w:r>
       <w:bookmarkEnd w:id="31"/>
     </w:p>
@@ -7629,29 +8080,7 @@
           <w:szCs w:val="25"/>
           <w:lang w:val="en-US"/>
         </w:rPr>
-        <w:t xml:space="preserve"> long as the age is included, 61.5% of students are between 19 age 21 years old, 3.8% under 18, and 34% above 25. About the educational level, 88.5% are university students, and 11.5% are vocational training school students. Informants were also asked to include their institutions, 88.5% are in Ibn </w:t>
-      </w:r>
-      <w:proofErr w:type="spellStart"/>
-      <w:r>
-        <w:rPr>
-          <w:rFonts w:ascii="Times New Roman" w:eastAsia="Times New Roman" w:hAnsi="Times New Roman" w:cs="Times New Roman"/>
-          <w:color w:val="000000"/>
-          <w:sz w:val="25"/>
-          <w:szCs w:val="25"/>
-          <w:lang w:val="en-US"/>
-        </w:rPr>
-        <w:t>Zohr</w:t>
-      </w:r>
-      <w:proofErr w:type="spellEnd"/>
-      <w:r>
-        <w:rPr>
-          <w:rFonts w:ascii="Times New Roman" w:eastAsia="Times New Roman" w:hAnsi="Times New Roman" w:cs="Times New Roman"/>
-          <w:color w:val="000000"/>
-          <w:sz w:val="25"/>
-          <w:szCs w:val="25"/>
-          <w:lang w:val="en-US"/>
-        </w:rPr>
-        <w:t xml:space="preserve"> University of Agadir, </w:t>
+        <w:t xml:space="preserve"> long as the age is included, 61.5% of students are between 19 age 21 years old, 3.8% under 18, and 34% above 25. About the educational level, 88.5% are university students, and 11.5% are vocational training school students. Informants were also asked to include their institutions, 88.5% are in Ibn Zohr University of Agadir, </w:t>
       </w:r>
       <w:proofErr w:type="gramStart"/>
       <w:r>
@@ -7727,6 +8156,7 @@
           <w:sz w:val="28"/>
           <w:szCs w:val="28"/>
         </w:rPr>
+        <w:lastRenderedPageBreak/>
         <w:t>Q</w:t>
       </w:r>
       <w:r>
@@ -7965,18 +8395,7 @@
           <w:szCs w:val="25"/>
           <w:lang w:val="en-US"/>
         </w:rPr>
-        <w:t xml:space="preserve">s 12.5% of students are involved in an online program or </w:t>
-      </w:r>
-      <w:r>
-        <w:rPr>
-          <w:rFonts w:ascii="Times New Roman" w:eastAsia="Times New Roman" w:hAnsi="Times New Roman" w:cs="Times New Roman"/>
-          <w:color w:val="000000"/>
-          <w:sz w:val="25"/>
-          <w:szCs w:val="25"/>
-          <w:lang w:val="en-US"/>
-        </w:rPr>
-        <w:lastRenderedPageBreak/>
-        <w:t>course. We can conclude that most of the informants have a computer science background and they are in one way or another interested in the field.</w:t>
+        <w:t>s 12.5% of students are involved in an online program or course. We can conclude that most of the informants have a computer science background and they are in one way or another interested in the field.</w:t>
       </w:r>
     </w:p>
     <w:p>
@@ -8185,6 +8604,7 @@
           <w:szCs w:val="25"/>
           <w:lang w:val="en-US"/>
         </w:rPr>
+        <w:lastRenderedPageBreak/>
         <w:t>According to the results, 100% of all the 26 students respond with a positive answer, meaning that they all believe that English language skills are necessary for a software developer. Software development is a branch of computer science (Chapter 3 section). So we can say that this conviction can be a strong motivator for students to learn English and shift their focus to English more than other languages.</w:t>
       </w:r>
     </w:p>
@@ -8251,7 +8671,6 @@
         <w:rPr>
           <w:color w:val="262626" w:themeColor="text1" w:themeTint="D9"/>
         </w:rPr>
-        <w:lastRenderedPageBreak/>
         <w:t xml:space="preserve">Figure </w:t>
       </w:r>
       <w:r>
@@ -8495,6 +8914,7 @@
           <w:sz w:val="28"/>
           <w:szCs w:val="28"/>
         </w:rPr>
+        <w:lastRenderedPageBreak/>
         <w:t>Q</w:t>
       </w:r>
       <w:r>
@@ -8545,7 +8965,6 @@
         <w:rPr>
           <w:color w:val="262626" w:themeColor="text1" w:themeTint="D9"/>
         </w:rPr>
-        <w:lastRenderedPageBreak/>
         <w:t xml:space="preserve">Figure </w:t>
       </w:r>
       <w:r>
@@ -10976,9 +11395,15 @@
       </w:pPr>
       <w:bookmarkStart w:id="46" w:name="_Toc106638648"/>
       <w:r>
+        <w:rPr>
+          <w:color w:val="0D0D0D" w:themeColor="text1" w:themeTint="F2"/>
+        </w:rPr>
         <w:t xml:space="preserve">2.3 </w:t>
       </w:r>
       <w:r>
+        <w:rPr>
+          <w:color w:val="0D0D0D" w:themeColor="text1" w:themeTint="F2"/>
+        </w:rPr>
         <w:t>Findings</w:t>
       </w:r>
       <w:bookmarkEnd w:id="46"/>
@@ -11458,6 +11883,9 @@
       </w:pPr>
       <w:bookmarkStart w:id="47" w:name="_Toc106638649"/>
       <w:r>
+        <w:rPr>
+          <w:color w:val="0D0D0D" w:themeColor="text1" w:themeTint="F2"/>
+        </w:rPr>
         <w:t>Conclusion of part two</w:t>
       </w:r>
       <w:bookmarkEnd w:id="47"/>
@@ -11690,18 +12118,18 @@
           <w:sz w:val="24"/>
           <w:szCs w:val="24"/>
         </w:rPr>
-        <w:t xml:space="preserve"> the question that asked in the general introduction and explain </w:t>
-      </w:r>
-      <w:proofErr w:type="spellStart"/>
-      <w:r>
-        <w:rPr>
-          <w:rFonts w:ascii="Times New Roman" w:eastAsia="Times New Roman" w:hAnsi="Times New Roman" w:cs="Times New Roman"/>
-          <w:sz w:val="24"/>
-          <w:szCs w:val="24"/>
-        </w:rPr>
-        <w:t>allthe</w:t>
-      </w:r>
-      <w:proofErr w:type="spellEnd"/>
+        <w:t xml:space="preserve"> the question that asked in the general introduction and explain allthe foindings again. + write a sentence in the final to open a door to a new reseach “I didn’t have time to…. But in future research….”]</w:t>
+      </w:r>
+    </w:p>
+    <w:p>
+      <w:pPr>
+        <w:spacing w:line="480" w:lineRule="auto"/>
+        <w:rPr>
+          <w:rFonts w:ascii="Times New Roman" w:eastAsia="Times New Roman" w:hAnsi="Times New Roman" w:cs="Times New Roman"/>
+          <w:sz w:val="24"/>
+          <w:szCs w:val="24"/>
+        </w:rPr>
+      </w:pPr>
       <w:r>
         <w:rPr>
           <w:rFonts w:ascii="Times New Roman" w:eastAsia="Times New Roman" w:hAnsi="Times New Roman" w:cs="Times New Roman"/>
@@ -11710,42 +12138,6 @@
         </w:rPr>
         <w:t xml:space="preserve"> </w:t>
       </w:r>
-      <w:proofErr w:type="spellStart"/>
-      <w:r>
-        <w:rPr>
-          <w:rFonts w:ascii="Times New Roman" w:eastAsia="Times New Roman" w:hAnsi="Times New Roman" w:cs="Times New Roman"/>
-          <w:sz w:val="24"/>
-          <w:szCs w:val="24"/>
-        </w:rPr>
-        <w:t>foindings</w:t>
-      </w:r>
-      <w:proofErr w:type="spellEnd"/>
-      <w:r>
-        <w:rPr>
-          <w:rFonts w:ascii="Times New Roman" w:eastAsia="Times New Roman" w:hAnsi="Times New Roman" w:cs="Times New Roman"/>
-          <w:sz w:val="24"/>
-          <w:szCs w:val="24"/>
-        </w:rPr>
-        <w:t xml:space="preserve"> again. + write a sentence in the final to open a door to a new </w:t>
-      </w:r>
-      <w:proofErr w:type="spellStart"/>
-      <w:r>
-        <w:rPr>
-          <w:rFonts w:ascii="Times New Roman" w:eastAsia="Times New Roman" w:hAnsi="Times New Roman" w:cs="Times New Roman"/>
-          <w:sz w:val="24"/>
-          <w:szCs w:val="24"/>
-        </w:rPr>
-        <w:t>reseach</w:t>
-      </w:r>
-      <w:proofErr w:type="spellEnd"/>
-      <w:r>
-        <w:rPr>
-          <w:rFonts w:ascii="Times New Roman" w:eastAsia="Times New Roman" w:hAnsi="Times New Roman" w:cs="Times New Roman"/>
-          <w:sz w:val="24"/>
-          <w:szCs w:val="24"/>
-        </w:rPr>
-        <w:t xml:space="preserve"> “I didn’t have time to…. But in future research….”]</w:t>
-      </w:r>
     </w:p>
     <w:p>
       <w:pPr>
@@ -11756,14 +12148,6 @@
           <w:szCs w:val="24"/>
         </w:rPr>
       </w:pPr>
-      <w:r>
-        <w:rPr>
-          <w:rFonts w:ascii="Times New Roman" w:eastAsia="Times New Roman" w:hAnsi="Times New Roman" w:cs="Times New Roman"/>
-          <w:sz w:val="24"/>
-          <w:szCs w:val="24"/>
-        </w:rPr>
-        <w:t xml:space="preserve"> </w:t>
-      </w:r>
     </w:p>
     <w:p>
       <w:pPr>
@@ -11897,88 +12281,89 @@
     </w:p>
     <w:p>
       <w:pPr>
+        <w:rPr>
+          <w:rFonts w:ascii="Times New Roman" w:eastAsia="Times New Roman" w:hAnsi="Times New Roman" w:cs="Times New Roman"/>
+          <w:sz w:val="24"/>
+          <w:szCs w:val="24"/>
+        </w:rPr>
+      </w:pPr>
+    </w:p>
+    <w:p>
+      <w:pPr>
+        <w:rPr>
+          <w:rFonts w:ascii="Times New Roman" w:eastAsia="Times New Roman" w:hAnsi="Times New Roman" w:cs="Times New Roman"/>
+          <w:sz w:val="24"/>
+          <w:szCs w:val="24"/>
+        </w:rPr>
+      </w:pPr>
+    </w:p>
+    <w:p>
+      <w:pPr>
+        <w:rPr>
+          <w:rFonts w:ascii="Times New Roman" w:eastAsia="Times New Roman" w:hAnsi="Times New Roman" w:cs="Times New Roman"/>
+          <w:sz w:val="24"/>
+          <w:szCs w:val="24"/>
+        </w:rPr>
+      </w:pPr>
+    </w:p>
+    <w:p>
+      <w:pPr>
+        <w:rPr>
+          <w:rFonts w:ascii="Times New Roman" w:eastAsia="Times New Roman" w:hAnsi="Times New Roman" w:cs="Times New Roman"/>
+          <w:sz w:val="24"/>
+          <w:szCs w:val="24"/>
+        </w:rPr>
+      </w:pPr>
+    </w:p>
+    <w:p>
+      <w:pPr>
+        <w:rPr>
+          <w:rFonts w:ascii="Times New Roman" w:eastAsia="Times New Roman" w:hAnsi="Times New Roman" w:cs="Times New Roman"/>
+          <w:sz w:val="24"/>
+          <w:szCs w:val="24"/>
+        </w:rPr>
+      </w:pPr>
+    </w:p>
+    <w:p>
+      <w:pPr>
+        <w:rPr>
+          <w:rFonts w:ascii="Times New Roman" w:eastAsia="Times New Roman" w:hAnsi="Times New Roman" w:cs="Times New Roman"/>
+          <w:sz w:val="24"/>
+          <w:szCs w:val="24"/>
+        </w:rPr>
+      </w:pPr>
+    </w:p>
+    <w:p>
+      <w:pPr>
+        <w:pStyle w:val="h1-my-title"/>
+        <w:rPr>
+          <w:sz w:val="16"/>
+          <w:szCs w:val="16"/>
+        </w:rPr>
+      </w:pPr>
+      <w:bookmarkStart w:id="49" w:name="_Toc106638651"/>
+    </w:p>
+    <w:p>
+      <w:pPr>
+        <w:pStyle w:val="h1-my-title"/>
+        <w:rPr>
+          <w:sz w:val="24"/>
+          <w:szCs w:val="24"/>
+        </w:rPr>
+      </w:pPr>
+      <w:r>
+        <w:t>Works Cited</w:t>
+      </w:r>
+      <w:bookmarkEnd w:id="49"/>
+    </w:p>
+    <w:p>
+      <w:pPr>
+        <w:tabs>
+          <w:tab w:val="left" w:pos="2622"/>
+        </w:tabs>
         <w:spacing w:line="480" w:lineRule="auto"/>
         <w:rPr>
           <w:rFonts w:ascii="Times New Roman" w:eastAsia="Times New Roman" w:hAnsi="Times New Roman" w:cs="Times New Roman"/>
-          <w:sz w:val="24"/>
-          <w:szCs w:val="24"/>
-        </w:rPr>
-      </w:pPr>
-    </w:p>
-    <w:p>
-      <w:pPr>
-        <w:rPr>
-          <w:rFonts w:ascii="Times New Roman" w:eastAsia="Times New Roman" w:hAnsi="Times New Roman" w:cs="Times New Roman"/>
-          <w:sz w:val="24"/>
-          <w:szCs w:val="24"/>
-        </w:rPr>
-      </w:pPr>
-    </w:p>
-    <w:p>
-      <w:pPr>
-        <w:rPr>
-          <w:rFonts w:ascii="Times New Roman" w:eastAsia="Times New Roman" w:hAnsi="Times New Roman" w:cs="Times New Roman"/>
-          <w:sz w:val="24"/>
-          <w:szCs w:val="24"/>
-        </w:rPr>
-      </w:pPr>
-    </w:p>
-    <w:p>
-      <w:pPr>
-        <w:rPr>
-          <w:rFonts w:ascii="Times New Roman" w:eastAsia="Times New Roman" w:hAnsi="Times New Roman" w:cs="Times New Roman"/>
-          <w:sz w:val="24"/>
-          <w:szCs w:val="24"/>
-        </w:rPr>
-      </w:pPr>
-    </w:p>
-    <w:p>
-      <w:pPr>
-        <w:rPr>
-          <w:rFonts w:ascii="Times New Roman" w:eastAsia="Times New Roman" w:hAnsi="Times New Roman" w:cs="Times New Roman"/>
-          <w:sz w:val="24"/>
-          <w:szCs w:val="24"/>
-        </w:rPr>
-      </w:pPr>
-    </w:p>
-    <w:p>
-      <w:pPr>
-        <w:rPr>
-          <w:rFonts w:ascii="Times New Roman" w:eastAsia="Times New Roman" w:hAnsi="Times New Roman" w:cs="Times New Roman"/>
-          <w:sz w:val="24"/>
-          <w:szCs w:val="24"/>
-        </w:rPr>
-      </w:pPr>
-    </w:p>
-    <w:p>
-      <w:pPr>
-        <w:rPr>
-          <w:rFonts w:ascii="Times New Roman" w:eastAsia="Times New Roman" w:hAnsi="Times New Roman" w:cs="Times New Roman"/>
-          <w:sz w:val="24"/>
-          <w:szCs w:val="24"/>
-        </w:rPr>
-      </w:pPr>
-    </w:p>
-    <w:p>
-      <w:pPr>
-        <w:pStyle w:val="h1-my-title"/>
-        <w:rPr>
-          <w:sz w:val="24"/>
-          <w:szCs w:val="24"/>
-        </w:rPr>
-      </w:pPr>
-      <w:bookmarkStart w:id="49" w:name="_Toc106638651"/>
-      <w:r>
-        <w:lastRenderedPageBreak/>
-        <w:t>Works Cited</w:t>
-      </w:r>
-      <w:bookmarkEnd w:id="49"/>
-    </w:p>
-    <w:p>
-      <w:pPr>
-        <w:spacing w:line="480" w:lineRule="auto"/>
-        <w:rPr>
-          <w:rFonts w:ascii="Times New Roman" w:eastAsia="Times New Roman" w:hAnsi="Times New Roman" w:cs="Times New Roman"/>
           <w:b/>
           <w:sz w:val="24"/>
           <w:szCs w:val="24"/>
@@ -11992,6 +12377,15 @@
           <w:szCs w:val="24"/>
         </w:rPr>
         <w:t>Bibliography:</w:t>
+      </w:r>
+      <w:r>
+        <w:rPr>
+          <w:rFonts w:ascii="Times New Roman" w:eastAsia="Times New Roman" w:hAnsi="Times New Roman" w:cs="Times New Roman"/>
+          <w:b/>
+          <w:sz w:val="24"/>
+          <w:szCs w:val="24"/>
+        </w:rPr>
+        <w:tab/>
       </w:r>
     </w:p>
     <w:p>
@@ -12149,25 +12543,14 @@
           <w:szCs w:val="24"/>
         </w:rPr>
       </w:pPr>
-      <w:proofErr w:type="spellStart"/>
-      <w:r>
-        <w:rPr>
-          <w:rFonts w:ascii="Times New Roman" w:eastAsia="Times New Roman" w:hAnsi="Times New Roman" w:cs="Times New Roman"/>
-          <w:color w:val="0D0D0D" w:themeColor="text1" w:themeTint="F2"/>
-          <w:sz w:val="24"/>
-          <w:szCs w:val="24"/>
-        </w:rPr>
-        <w:t>Salikoko</w:t>
-      </w:r>
-      <w:proofErr w:type="spellEnd"/>
-      <w:r>
-        <w:rPr>
-          <w:rFonts w:ascii="Times New Roman" w:eastAsia="Times New Roman" w:hAnsi="Times New Roman" w:cs="Times New Roman"/>
-          <w:color w:val="0D0D0D" w:themeColor="text1" w:themeTint="F2"/>
-          <w:sz w:val="24"/>
-          <w:szCs w:val="24"/>
-        </w:rPr>
-        <w:t xml:space="preserve">, </w:t>
+      <w:r>
+        <w:rPr>
+          <w:rFonts w:ascii="Times New Roman" w:eastAsia="Times New Roman" w:hAnsi="Times New Roman" w:cs="Times New Roman"/>
+          <w:color w:val="0D0D0D" w:themeColor="text1" w:themeTint="F2"/>
+          <w:sz w:val="24"/>
+          <w:szCs w:val="24"/>
+        </w:rPr>
+        <w:t xml:space="preserve">Salikoko, </w:t>
       </w:r>
       <w:proofErr w:type="spellStart"/>
       <w:r>
@@ -12955,6 +13338,7 @@
           <w:sz w:val="24"/>
           <w:szCs w:val="24"/>
         </w:rPr>
+        <w:lastRenderedPageBreak/>
         <w:tab/>
       </w:r>
       <w:hyperlink r:id="rId25" w:history="1">
@@ -13016,7 +13400,6 @@
           <w:sz w:val="24"/>
           <w:szCs w:val="24"/>
         </w:rPr>
-        <w:lastRenderedPageBreak/>
         <w:t xml:space="preserve">“Computer Science vs. Information Technology: Careers, Degrees, and More.” </w:t>
       </w:r>
       <w:r>
@@ -14551,6 +14934,7 @@
             <w:szCs w:val="24"/>
             <w:u w:val="none"/>
           </w:rPr>
+          <w:lastRenderedPageBreak/>
           <w:tab/>
           <w:t>now-an-increasing-prerequisite-to-enter-technology-driven-global-</w:t>
         </w:r>
@@ -14881,10 +15265,18 @@
     <w:p>
       <w:pPr>
         <w:pStyle w:val="h1-my-title"/>
+        <w:rPr>
+          <w:sz w:val="24"/>
+          <w:szCs w:val="24"/>
+        </w:rPr>
       </w:pPr>
       <w:bookmarkStart w:id="50" w:name="_Toc106638652"/>
-      <w:r>
-        <w:lastRenderedPageBreak/>
+    </w:p>
+    <w:p>
+      <w:pPr>
+        <w:pStyle w:val="h1-my-title"/>
+      </w:pPr>
+      <w:r>
         <w:t>Index</w:t>
       </w:r>
       <w:bookmarkEnd w:id="50"/>
@@ -14931,7 +15323,7 @@
     <w:sectPr>
       <w:footerReference w:type="default" r:id="rId40"/>
       <w:pgSz w:w="12240" w:h="15840"/>
-      <w:pgMar w:top="900" w:right="1440" w:bottom="990" w:left="1440" w:header="720" w:footer="720" w:gutter="0"/>
+      <w:pgMar w:top="810" w:right="1440" w:bottom="990" w:left="1440" w:header="720" w:footer="720" w:gutter="0"/>
       <w:pgBorders w:offsetFrom="page">
         <w:top w:val="single" w:sz="4" w:space="24" w:color="auto"/>
         <w:left w:val="single" w:sz="4" w:space="24" w:color="auto"/>
@@ -14974,7 +15366,7 @@
 <w:ftr xmlns:wpc="http://schemas.microsoft.com/office/word/2010/wordprocessingCanvas" xmlns:mc="http://schemas.openxmlformats.org/markup-compatibility/2006" xmlns:o="urn:schemas-microsoft-com:office:office" xmlns:r="http://schemas.openxmlformats.org/officeDocument/2006/relationships" xmlns:m="http://schemas.openxmlformats.org/officeDocument/2006/math" xmlns:v="urn:schemas-microsoft-com:vml" xmlns:wp14="http://schemas.microsoft.com/office/word/2010/wordprocessingDrawing" xmlns:wp="http://schemas.openxmlformats.org/drawingml/2006/wordprocessingDrawing" xmlns:w10="urn:schemas-microsoft-com:office:word" xmlns:w="http://schemas.openxmlformats.org/wordprocessingml/2006/main" xmlns:w14="http://schemas.microsoft.com/office/word/2010/wordml" xmlns:w15="http://schemas.microsoft.com/office/word/2012/wordml" xmlns:wpg="http://schemas.microsoft.com/office/word/2010/wordprocessingGroup" xmlns:wpi="http://schemas.microsoft.com/office/word/2010/wordprocessingInk" xmlns:wne="http://schemas.microsoft.com/office/word/2006/wordml" xmlns:wps="http://schemas.microsoft.com/office/word/2010/wordprocessingShape" mc:Ignorable="w14 w15 wp14">
   <w:sdt>
     <w:sdtPr>
-      <w:id w:val="-2083601798"/>
+      <w:id w:val="-1186122465"/>
       <w:docPartObj>
         <w:docPartGallery w:val="Page Numbers (Bottom of Page)"/>
         <w:docPartUnique/>
@@ -15000,7 +15392,7 @@
             <w:noProof/>
             <w:lang w:val="fr-FR"/>
           </w:rPr>
-          <w:t>28</w:t>
+          <w:t>29</w:t>
         </w:r>
         <w:r>
           <w:fldChar w:fldCharType="end"/>
@@ -17739,11 +18131,11 @@
         </c:dLbls>
         <c:gapWidth val="219"/>
         <c:overlap val="-27"/>
-        <c:axId val="-763941536"/>
-        <c:axId val="-763925216"/>
+        <c:axId val="-670077456"/>
+        <c:axId val="-670083984"/>
       </c:barChart>
       <c:catAx>
-        <c:axId val="-763941536"/>
+        <c:axId val="-670077456"/>
         <c:scaling>
           <c:orientation val="minMax"/>
         </c:scaling>
@@ -17786,7 +18178,7 @@
             <a:endParaRPr lang="en-US"/>
           </a:p>
         </c:txPr>
-        <c:crossAx val="-763925216"/>
+        <c:crossAx val="-670083984"/>
         <c:crosses val="autoZero"/>
         <c:auto val="1"/>
         <c:lblAlgn val="ctr"/>
@@ -17794,7 +18186,7 @@
         <c:noMultiLvlLbl val="0"/>
       </c:catAx>
       <c:valAx>
-        <c:axId val="-763925216"/>
+        <c:axId val="-670083984"/>
         <c:scaling>
           <c:orientation val="minMax"/>
         </c:scaling>
@@ -17845,7 +18237,7 @@
             <a:endParaRPr lang="en-US"/>
           </a:p>
         </c:txPr>
-        <c:crossAx val="-763941536"/>
+        <c:crossAx val="-670077456"/>
         <c:crosses val="autoZero"/>
         <c:crossBetween val="between"/>
       </c:valAx>
@@ -18080,11 +18472,11 @@
         </c:dLbls>
         <c:gapWidth val="219"/>
         <c:overlap val="-27"/>
-        <c:axId val="-763922496"/>
-        <c:axId val="-763916512"/>
+        <c:axId val="-670075824"/>
+        <c:axId val="-670074192"/>
       </c:barChart>
       <c:catAx>
-        <c:axId val="-763922496"/>
+        <c:axId val="-670075824"/>
         <c:scaling>
           <c:orientation val="minMax"/>
         </c:scaling>
@@ -18127,7 +18519,7 @@
             <a:endParaRPr lang="en-US"/>
           </a:p>
         </c:txPr>
-        <c:crossAx val="-763916512"/>
+        <c:crossAx val="-670074192"/>
         <c:crosses val="autoZero"/>
         <c:auto val="1"/>
         <c:lblAlgn val="ctr"/>
@@ -18135,7 +18527,7 @@
         <c:noMultiLvlLbl val="0"/>
       </c:catAx>
       <c:valAx>
-        <c:axId val="-763916512"/>
+        <c:axId val="-670074192"/>
         <c:scaling>
           <c:orientation val="minMax"/>
         </c:scaling>
@@ -18186,7 +18578,7 @@
             <a:endParaRPr lang="en-US"/>
           </a:p>
         </c:txPr>
-        <c:crossAx val="-763922496"/>
+        <c:crossAx val="-670075824"/>
         <c:crosses val="autoZero"/>
         <c:crossBetween val="between"/>
       </c:valAx>
@@ -18487,11 +18879,11 @@
         </c:dLbls>
         <c:gapWidth val="219"/>
         <c:overlap val="-27"/>
-        <c:axId val="-763913248"/>
-        <c:axId val="-763939360"/>
+        <c:axId val="-670088880"/>
+        <c:axId val="-670086704"/>
       </c:barChart>
       <c:catAx>
-        <c:axId val="-763913248"/>
+        <c:axId val="-670088880"/>
         <c:scaling>
           <c:orientation val="minMax"/>
         </c:scaling>
@@ -18534,7 +18926,7 @@
             <a:endParaRPr lang="en-US"/>
           </a:p>
         </c:txPr>
-        <c:crossAx val="-763939360"/>
+        <c:crossAx val="-670086704"/>
         <c:crosses val="autoZero"/>
         <c:auto val="1"/>
         <c:lblAlgn val="ctr"/>
@@ -18542,7 +18934,7 @@
         <c:noMultiLvlLbl val="0"/>
       </c:catAx>
       <c:valAx>
-        <c:axId val="-763939360"/>
+        <c:axId val="-670086704"/>
         <c:scaling>
           <c:orientation val="minMax"/>
         </c:scaling>
@@ -18593,7 +18985,7 @@
             <a:endParaRPr lang="en-US"/>
           </a:p>
         </c:txPr>
-        <c:crossAx val="-763913248"/>
+        <c:crossAx val="-670088880"/>
         <c:crosses val="autoZero"/>
         <c:crossBetween val="between"/>
       </c:valAx>
@@ -20594,7 +20986,7 @@
 </file>
 
 <file path=customXml/itemProps1.xml><?xml version="1.0" encoding="utf-8"?>
-<ds:datastoreItem xmlns:ds="http://schemas.openxmlformats.org/officeDocument/2006/customXml" ds:itemID="{C603047F-53E0-4D53-A371-EA4EAE744D57}">
+<ds:datastoreItem xmlns:ds="http://schemas.openxmlformats.org/officeDocument/2006/customXml" ds:itemID="{29CF277E-363B-494C-BCC5-A27CAD001B94}">
   <ds:schemaRefs>
     <ds:schemaRef ds:uri="http://schemas.openxmlformats.org/officeDocument/2006/bibliography"/>
   </ds:schemaRefs>

</xml_diff>

<commit_message>
Extend conclustion to part one
</commit_message>
<xml_diff>
--- a/FYP Ettalibi kamal - Part one and part two.docx
+++ b/FYP Ettalibi kamal - Part one and part two.docx
@@ -1257,7 +1257,23 @@
                 <w:noProof/>
                 <w:lang w:val="en-US"/>
               </w:rPr>
-              <w:t>Conclusion of part one</w:t>
+              <w:t xml:space="preserve">Conclusion </w:t>
+            </w:r>
+            <w:r>
+              <w:rPr>
+                <w:rStyle w:val="Hyperlink"/>
+                <w:noProof/>
+                <w:lang w:val="en-US"/>
+              </w:rPr>
+              <w:t xml:space="preserve">to </w:t>
+            </w:r>
+            <w:r>
+              <w:rPr>
+                <w:rStyle w:val="Hyperlink"/>
+                <w:noProof/>
+                <w:lang w:val="en-US"/>
+              </w:rPr>
+              <w:t>part one</w:t>
             </w:r>
             <w:r>
               <w:rPr>
@@ -1947,7 +1963,21 @@
                 <w:rStyle w:val="Hyperlink"/>
                 <w:noProof/>
               </w:rPr>
-              <w:t>Conclusion of part two</w:t>
+              <w:t xml:space="preserve">Conclusion </w:t>
+            </w:r>
+            <w:r>
+              <w:rPr>
+                <w:rStyle w:val="Hyperlink"/>
+                <w:noProof/>
+              </w:rPr>
+              <w:t xml:space="preserve">to </w:t>
+            </w:r>
+            <w:r>
+              <w:rPr>
+                <w:rStyle w:val="Hyperlink"/>
+                <w:noProof/>
+              </w:rPr>
+              <w:t>part two</w:t>
             </w:r>
             <w:r>
               <w:rPr>
@@ -3773,6 +3803,7 @@
       <w:pPr>
         <w:spacing w:line="480" w:lineRule="auto"/>
         <w:ind w:firstLine="720"/>
+        <w:jc w:val="both"/>
         <w:rPr>
           <w:rFonts w:ascii="Times New Roman" w:eastAsia="Times New Roman" w:hAnsi="Times New Roman" w:cs="Times New Roman"/>
           <w:sz w:val="25"/>
@@ -3883,96 +3914,6 @@
         </w:rPr>
         <w:t xml:space="preserve"> filed.</w:t>
       </w:r>
-    </w:p>
-    <w:p>
-      <w:pPr>
-        <w:spacing w:line="480" w:lineRule="auto"/>
-        <w:ind w:firstLine="720"/>
-        <w:rPr>
-          <w:rFonts w:ascii="Times New Roman" w:eastAsia="Times New Roman" w:hAnsi="Times New Roman" w:cs="Times New Roman"/>
-          <w:sz w:val="25"/>
-          <w:szCs w:val="25"/>
-        </w:rPr>
-      </w:pPr>
-    </w:p>
-    <w:p>
-      <w:pPr>
-        <w:spacing w:line="480" w:lineRule="auto"/>
-        <w:ind w:firstLine="720"/>
-        <w:rPr>
-          <w:rFonts w:ascii="Times New Roman" w:eastAsia="Times New Roman" w:hAnsi="Times New Roman" w:cs="Times New Roman"/>
-          <w:sz w:val="25"/>
-          <w:szCs w:val="25"/>
-        </w:rPr>
-      </w:pPr>
-      <w:r>
-        <w:rPr>
-          <w:rFonts w:ascii="Times New Roman" w:eastAsia="Times New Roman" w:hAnsi="Times New Roman" w:cs="Times New Roman"/>
-          <w:sz w:val="25"/>
-          <w:szCs w:val="25"/>
-        </w:rPr>
-        <w:t>This</w:t>
-      </w:r>
-      <w:r>
-        <w:rPr>
-          <w:rFonts w:ascii="Times New Roman" w:eastAsia="Times New Roman" w:hAnsi="Times New Roman" w:cs="Times New Roman"/>
-          <w:sz w:val="25"/>
-          <w:szCs w:val="25"/>
-        </w:rPr>
-        <w:t xml:space="preserve"> paper is </w:t>
-      </w:r>
-      <w:r>
-        <w:rPr>
-          <w:rFonts w:ascii="Times New Roman" w:eastAsia="Times New Roman" w:hAnsi="Times New Roman" w:cs="Times New Roman"/>
-          <w:sz w:val="25"/>
-          <w:szCs w:val="25"/>
-        </w:rPr>
-        <w:t>divided</w:t>
-      </w:r>
-      <w:r>
-        <w:rPr>
-          <w:rFonts w:ascii="Times New Roman" w:eastAsia="Times New Roman" w:hAnsi="Times New Roman" w:cs="Times New Roman"/>
-          <w:sz w:val="25"/>
-          <w:szCs w:val="25"/>
-        </w:rPr>
-        <w:t xml:space="preserve"> into t</w:t>
-      </w:r>
-      <w:r>
-        <w:rPr>
-          <w:rFonts w:ascii="Times New Roman" w:eastAsia="Times New Roman" w:hAnsi="Times New Roman" w:cs="Times New Roman"/>
-          <w:sz w:val="25"/>
-          <w:szCs w:val="25"/>
-        </w:rPr>
-        <w:t>wo parts</w:t>
-      </w:r>
-      <w:r>
-        <w:rPr>
-          <w:rFonts w:ascii="Times New Roman" w:eastAsia="Times New Roman" w:hAnsi="Times New Roman" w:cs="Times New Roman"/>
-          <w:sz w:val="25"/>
-          <w:szCs w:val="25"/>
-        </w:rPr>
-        <w:t>, Theoretical part and Empirical pat. The first part includes three chapters that covers a background about language shift and change in the field of sociolinguistics, as well as an overview about the field of computer science and information technology. The second part is the practical research that include the methodology that the investigator used to collect data from informants, followed by a section for data analysis and the finding and outcome the investigator came with. The paper is ended with a general introduction that sums up all the findings and outcomes.</w:t>
-      </w:r>
-    </w:p>
-    <w:p/>
-    <w:p>
-      <w:pPr>
-        <w:rPr>
-          <w:rFonts w:ascii="Times New Roman" w:eastAsia="Times New Roman" w:hAnsi="Times New Roman" w:cs="Times New Roman"/>
-          <w:sz w:val="25"/>
-          <w:szCs w:val="25"/>
-        </w:rPr>
-      </w:pPr>
-    </w:p>
-    <w:p/>
-    <w:p>
-      <w:pPr>
-        <w:rPr>
-          <w:rFonts w:ascii="Times New Roman" w:eastAsia="Times New Roman" w:hAnsi="Times New Roman" w:cs="Times New Roman"/>
-          <w:sz w:val="72"/>
-          <w:szCs w:val="72"/>
-        </w:rPr>
-      </w:pPr>
     </w:p>
     <w:p>
       <w:pPr>
@@ -3981,6 +3922,98 @@
         <w:jc w:val="both"/>
         <w:rPr>
           <w:rFonts w:ascii="Times New Roman" w:eastAsia="Times New Roman" w:hAnsi="Times New Roman" w:cs="Times New Roman"/>
+          <w:sz w:val="25"/>
+          <w:szCs w:val="25"/>
+        </w:rPr>
+      </w:pPr>
+    </w:p>
+    <w:p>
+      <w:pPr>
+        <w:spacing w:line="480" w:lineRule="auto"/>
+        <w:ind w:firstLine="720"/>
+        <w:jc w:val="both"/>
+        <w:rPr>
+          <w:rFonts w:ascii="Times New Roman" w:eastAsia="Times New Roman" w:hAnsi="Times New Roman" w:cs="Times New Roman"/>
+          <w:sz w:val="25"/>
+          <w:szCs w:val="25"/>
+        </w:rPr>
+      </w:pPr>
+      <w:r>
+        <w:rPr>
+          <w:rFonts w:ascii="Times New Roman" w:eastAsia="Times New Roman" w:hAnsi="Times New Roman" w:cs="Times New Roman"/>
+          <w:sz w:val="25"/>
+          <w:szCs w:val="25"/>
+        </w:rPr>
+        <w:t>This</w:t>
+      </w:r>
+      <w:r>
+        <w:rPr>
+          <w:rFonts w:ascii="Times New Roman" w:eastAsia="Times New Roman" w:hAnsi="Times New Roman" w:cs="Times New Roman"/>
+          <w:sz w:val="25"/>
+          <w:szCs w:val="25"/>
+        </w:rPr>
+        <w:t xml:space="preserve"> paper is </w:t>
+      </w:r>
+      <w:r>
+        <w:rPr>
+          <w:rFonts w:ascii="Times New Roman" w:eastAsia="Times New Roman" w:hAnsi="Times New Roman" w:cs="Times New Roman"/>
+          <w:sz w:val="25"/>
+          <w:szCs w:val="25"/>
+        </w:rPr>
+        <w:t>divided</w:t>
+      </w:r>
+      <w:r>
+        <w:rPr>
+          <w:rFonts w:ascii="Times New Roman" w:eastAsia="Times New Roman" w:hAnsi="Times New Roman" w:cs="Times New Roman"/>
+          <w:sz w:val="25"/>
+          <w:szCs w:val="25"/>
+        </w:rPr>
+        <w:t xml:space="preserve"> into t</w:t>
+      </w:r>
+      <w:r>
+        <w:rPr>
+          <w:rFonts w:ascii="Times New Roman" w:eastAsia="Times New Roman" w:hAnsi="Times New Roman" w:cs="Times New Roman"/>
+          <w:sz w:val="25"/>
+          <w:szCs w:val="25"/>
+        </w:rPr>
+        <w:t>wo parts</w:t>
+      </w:r>
+      <w:r>
+        <w:rPr>
+          <w:rFonts w:ascii="Times New Roman" w:eastAsia="Times New Roman" w:hAnsi="Times New Roman" w:cs="Times New Roman"/>
+          <w:sz w:val="25"/>
+          <w:szCs w:val="25"/>
+        </w:rPr>
+        <w:t>, Theoretical part and Empirical pat. The first part includes three chapters that covers a background about language shift and change in the field of sociolinguistics, as well as an overview about the field of computer science and information technology. The second part is the practical research that include the methodology that the investigator used to collect data from informants, followed by a section for data analysis and the finding and outcome the investigator came with. The paper is ended with a general introduction that sums up all the findings and outcomes.</w:t>
+      </w:r>
+    </w:p>
+    <w:p/>
+    <w:p>
+      <w:pPr>
+        <w:rPr>
+          <w:rFonts w:ascii="Times New Roman" w:eastAsia="Times New Roman" w:hAnsi="Times New Roman" w:cs="Times New Roman"/>
+          <w:sz w:val="25"/>
+          <w:szCs w:val="25"/>
+        </w:rPr>
+      </w:pPr>
+    </w:p>
+    <w:p/>
+    <w:p>
+      <w:pPr>
+        <w:rPr>
+          <w:rFonts w:ascii="Times New Roman" w:eastAsia="Times New Roman" w:hAnsi="Times New Roman" w:cs="Times New Roman"/>
+          <w:sz w:val="72"/>
+          <w:szCs w:val="72"/>
+        </w:rPr>
+      </w:pPr>
+    </w:p>
+    <w:p>
+      <w:pPr>
+        <w:spacing w:line="480" w:lineRule="auto"/>
+        <w:ind w:firstLine="720"/>
+        <w:jc w:val="both"/>
+        <w:rPr>
+          <w:rFonts w:ascii="Times New Roman" w:eastAsia="Times New Roman" w:hAnsi="Times New Roman" w:cs="Times New Roman"/>
           <w:b/>
           <w:sz w:val="72"/>
           <w:szCs w:val="72"/>
@@ -4075,12 +4108,6 @@
         <w:lastRenderedPageBreak/>
         <w:t>Introduction</w:t>
       </w:r>
-      <w:r>
-        <w:rPr>
-          <w:color w:val="0D0D0D" w:themeColor="text1" w:themeTint="F2"/>
-        </w:rPr>
-        <w:t xml:space="preserve"> to part one</w:t>
-      </w:r>
       <w:bookmarkEnd w:id="8"/>
     </w:p>
     <w:p>
@@ -5340,25 +5367,7 @@
           <w:szCs w:val="25"/>
         </w:rPr>
         <w:tab/>
-        <w:t>Altogether computer science and information technology are complementary fields of work and research. Which is “an interesting field. It integrates knowledge and skills from several areas of study.” (</w:t>
-      </w:r>
-      <w:proofErr w:type="spellStart"/>
-      <w:r>
-        <w:rPr>
-          <w:rFonts w:ascii="Times New Roman" w:eastAsia="Times New Roman" w:hAnsi="Times New Roman" w:cs="Times New Roman"/>
-          <w:sz w:val="25"/>
-          <w:szCs w:val="25"/>
-        </w:rPr>
-        <w:t>Beaubouef</w:t>
-      </w:r>
-      <w:proofErr w:type="spellEnd"/>
-      <w:r>
-        <w:rPr>
-          <w:rFonts w:ascii="Times New Roman" w:eastAsia="Times New Roman" w:hAnsi="Times New Roman" w:cs="Times New Roman"/>
-          <w:sz w:val="25"/>
-          <w:szCs w:val="25"/>
-        </w:rPr>
-        <w:t xml:space="preserve"> 1).</w:t>
+        <w:t>Altogether computer science and information technology are complementary fields of work and research. Which is “an interesting field. It integrates knowledge and skills from several areas of study.” (Beaubouef 1).</w:t>
       </w:r>
     </w:p>
     <w:p>
@@ -6893,8 +6902,8 @@
         <w:rPr>
           <w:rFonts w:ascii="Times New Roman" w:eastAsia="Times New Roman" w:hAnsi="Times New Roman" w:cs="Times New Roman"/>
           <w:color w:val="000000"/>
-          <w:sz w:val="26"/>
-          <w:szCs w:val="26"/>
+          <w:sz w:val="25"/>
+          <w:szCs w:val="25"/>
           <w:lang w:val="en-US"/>
         </w:rPr>
       </w:pPr>
@@ -6973,102 +6982,7 @@
           <w:szCs w:val="25"/>
           <w:lang w:val="en-US"/>
         </w:rPr>
-        <w:t xml:space="preserve"> informs that mastery of the English language is now an increasing prerequisite for individuals to be engaged in this technology-driven global market and how the absence of this skill is deterring thousands of thousands of people to take the advantage of the web. Besides </w:t>
-      </w:r>
-      <w:proofErr w:type="spellStart"/>
-      <w:r>
-        <w:rPr>
-          <w:rFonts w:ascii="Times New Roman" w:eastAsia="Times New Roman" w:hAnsi="Times New Roman" w:cs="Times New Roman"/>
-          <w:color w:val="000000"/>
-          <w:sz w:val="25"/>
-          <w:szCs w:val="25"/>
-          <w:lang w:val="en-US"/>
-        </w:rPr>
-        <w:t>Sreeraman</w:t>
-      </w:r>
-      <w:proofErr w:type="spellEnd"/>
-      <w:r>
-        <w:rPr>
-          <w:rFonts w:ascii="Times New Roman" w:eastAsia="Times New Roman" w:hAnsi="Times New Roman" w:cs="Times New Roman"/>
-          <w:color w:val="000000"/>
-          <w:sz w:val="25"/>
-          <w:szCs w:val="25"/>
-          <w:lang w:val="en-US"/>
-        </w:rPr>
-        <w:t xml:space="preserve"> also informs that the USA has about 95% of a population of 300 million speaking The English language, The United Kingdom has 98% of a population of 67 million speaking English and India has near to 130 million of the population studying English at school and have English literacy. The view here is that these countries with English Ability are more competitive when it comes to technology and making revenue from one of the largest economies in the world today.</w:t>
-      </w:r>
-    </w:p>
-    <w:p>
-      <w:pPr>
-        <w:spacing w:line="480" w:lineRule="auto"/>
-        <w:rPr>
-          <w:rFonts w:ascii="Times New Roman" w:eastAsia="Times New Roman" w:hAnsi="Times New Roman" w:cs="Times New Roman"/>
-          <w:sz w:val="24"/>
-          <w:szCs w:val="24"/>
-          <w:lang w:val="en-US"/>
-        </w:rPr>
-      </w:pPr>
-    </w:p>
-    <w:p>
-      <w:pPr>
-        <w:spacing w:line="240" w:lineRule="auto"/>
-        <w:rPr>
-          <w:rFonts w:ascii="Times New Roman" w:eastAsia="Times New Roman" w:hAnsi="Times New Roman" w:cs="Times New Roman"/>
-          <w:sz w:val="24"/>
-          <w:szCs w:val="24"/>
-          <w:lang w:val="en-US"/>
-        </w:rPr>
-      </w:pPr>
-    </w:p>
-    <w:p>
-      <w:pPr>
-        <w:pStyle w:val="h3-Section-mytitle"/>
-        <w:rPr>
-          <w:sz w:val="24"/>
-          <w:szCs w:val="24"/>
-          <w:lang w:val="en-US"/>
-        </w:rPr>
-      </w:pPr>
-      <w:bookmarkStart w:id="22" w:name="_Toc106638639"/>
-      <w:r>
-        <w:rPr>
-          <w:color w:val="0D0D0D" w:themeColor="text1" w:themeTint="F2"/>
-          <w:lang w:val="en-US"/>
-        </w:rPr>
-        <w:lastRenderedPageBreak/>
-        <w:t>Conclusion</w:t>
-      </w:r>
-      <w:r>
-        <w:rPr>
-          <w:color w:val="0D0D0D" w:themeColor="text1" w:themeTint="F2"/>
-          <w:lang w:val="en-US"/>
-        </w:rPr>
-        <w:t xml:space="preserve"> of part one</w:t>
-      </w:r>
-      <w:bookmarkEnd w:id="22"/>
-    </w:p>
-    <w:p>
-      <w:pPr>
-        <w:spacing w:line="480" w:lineRule="auto"/>
-        <w:jc w:val="both"/>
-        <w:rPr>
-          <w:rFonts w:ascii="Times New Roman" w:eastAsia="Times New Roman" w:hAnsi="Times New Roman" w:cs="Times New Roman"/>
-          <w:color w:val="000000"/>
-          <w:sz w:val="25"/>
-          <w:szCs w:val="25"/>
-          <w:lang w:val="en-US"/>
-        </w:rPr>
-      </w:pPr>
-      <w:r>
-        <w:rPr>
-          <w:rFonts w:ascii="Times New Roman" w:eastAsia="Times New Roman" w:hAnsi="Times New Roman" w:cs="Times New Roman"/>
-          <w:color w:val="000000"/>
-          <w:sz w:val="25"/>
-          <w:szCs w:val="25"/>
-          <w:lang w:val="en-US"/>
-        </w:rPr>
-        <w:tab/>
-        <w:t xml:space="preserve">Altogether it is clear that mastering English is an absolute requirement for succeeding in information technology and computer science sectors. Nowadays these fields are trending and they are among the top specialties students chose for their careers, this socioeconomic factor can lead to change and shift in students language. When it comes to a language shift it doesn't necessarily means language disappearance and death, rather it can change gradually generation after generation. </w:t>
+        <w:t xml:space="preserve"> informs that mastery of the English language is now an increasing prerequisite for individuals to be engaged in this technology-driven global market and how the absence of this skill is deterring thousands of thousands of people to take the advantage of the web.</w:t>
       </w:r>
     </w:p>
     <w:p>
@@ -7079,6 +6993,118 @@
         <w:rPr>
           <w:rFonts w:ascii="Times New Roman" w:eastAsia="Times New Roman" w:hAnsi="Times New Roman" w:cs="Times New Roman"/>
           <w:color w:val="000000"/>
+          <w:sz w:val="26"/>
+          <w:szCs w:val="26"/>
+          <w:lang w:val="en-US"/>
+        </w:rPr>
+      </w:pPr>
+      <w:r>
+        <w:rPr>
+          <w:rFonts w:ascii="Times New Roman" w:eastAsia="Times New Roman" w:hAnsi="Times New Roman" w:cs="Times New Roman"/>
+          <w:color w:val="000000"/>
+          <w:sz w:val="25"/>
+          <w:szCs w:val="25"/>
+          <w:lang w:val="en-US"/>
+        </w:rPr>
+        <w:t xml:space="preserve"> Besides </w:t>
+      </w:r>
+      <w:proofErr w:type="spellStart"/>
+      <w:r>
+        <w:rPr>
+          <w:rFonts w:ascii="Times New Roman" w:eastAsia="Times New Roman" w:hAnsi="Times New Roman" w:cs="Times New Roman"/>
+          <w:color w:val="000000"/>
+          <w:sz w:val="25"/>
+          <w:szCs w:val="25"/>
+          <w:lang w:val="en-US"/>
+        </w:rPr>
+        <w:t>Sreeraman</w:t>
+      </w:r>
+      <w:proofErr w:type="spellEnd"/>
+      <w:r>
+        <w:rPr>
+          <w:rFonts w:ascii="Times New Roman" w:eastAsia="Times New Roman" w:hAnsi="Times New Roman" w:cs="Times New Roman"/>
+          <w:color w:val="000000"/>
+          <w:sz w:val="25"/>
+          <w:szCs w:val="25"/>
+          <w:lang w:val="en-US"/>
+        </w:rPr>
+        <w:t xml:space="preserve"> also informs that the USA has about 95% of a population of 300 million speaking The English language, The United Kingdom has 98% of a population of 67 million speaking English and India has near to 130 million of the population studying English at school and have English literacy. The view here is that these countries with English Ability are more competitive when it comes to technology and making revenue from one of the largest economies in the world today.</w:t>
+      </w:r>
+    </w:p>
+    <w:p>
+      <w:pPr>
+        <w:spacing w:line="480" w:lineRule="auto"/>
+        <w:rPr>
+          <w:rFonts w:ascii="Times New Roman" w:eastAsia="Times New Roman" w:hAnsi="Times New Roman" w:cs="Times New Roman"/>
+          <w:sz w:val="24"/>
+          <w:szCs w:val="24"/>
+          <w:lang w:val="en-US"/>
+        </w:rPr>
+      </w:pPr>
+    </w:p>
+    <w:p>
+      <w:pPr>
+        <w:spacing w:line="240" w:lineRule="auto"/>
+        <w:rPr>
+          <w:rFonts w:ascii="Times New Roman" w:eastAsia="Times New Roman" w:hAnsi="Times New Roman" w:cs="Times New Roman"/>
+          <w:sz w:val="24"/>
+          <w:szCs w:val="24"/>
+          <w:lang w:val="en-US"/>
+        </w:rPr>
+      </w:pPr>
+    </w:p>
+    <w:p>
+      <w:pPr>
+        <w:pStyle w:val="h3-Section-mytitle"/>
+        <w:rPr>
+          <w:sz w:val="24"/>
+          <w:szCs w:val="24"/>
+          <w:lang w:val="en-US"/>
+        </w:rPr>
+      </w:pPr>
+      <w:bookmarkStart w:id="22" w:name="_Toc106638639"/>
+      <w:r>
+        <w:rPr>
+          <w:color w:val="0D0D0D" w:themeColor="text1" w:themeTint="F2"/>
+          <w:lang w:val="en-US"/>
+        </w:rPr>
+        <w:lastRenderedPageBreak/>
+        <w:t>Conclusion</w:t>
+      </w:r>
+      <w:bookmarkEnd w:id="22"/>
+    </w:p>
+    <w:p>
+      <w:pPr>
+        <w:spacing w:line="480" w:lineRule="auto"/>
+        <w:jc w:val="both"/>
+        <w:rPr>
+          <w:rFonts w:ascii="Times New Roman" w:eastAsia="Times New Roman" w:hAnsi="Times New Roman" w:cs="Times New Roman"/>
+          <w:color w:val="000000"/>
+          <w:sz w:val="25"/>
+          <w:szCs w:val="25"/>
+          <w:lang w:val="en-US"/>
+        </w:rPr>
+      </w:pPr>
+      <w:r>
+        <w:rPr>
+          <w:rFonts w:ascii="Times New Roman" w:eastAsia="Times New Roman" w:hAnsi="Times New Roman" w:cs="Times New Roman"/>
+          <w:color w:val="000000"/>
+          <w:sz w:val="25"/>
+          <w:szCs w:val="25"/>
+          <w:lang w:val="en-US"/>
+        </w:rPr>
+        <w:tab/>
+        <w:t xml:space="preserve">Altogether it is clear that mastering English is an absolute requirement for succeeding in information technology and computer science sectors. Nowadays these fields are trending and they are among the top specialties students chose for their careers, this socioeconomic factor can lead to change and shift in students language. When it comes to a language shift it doesn't necessarily means language disappearance and death, rather it can change gradually generation after generation. </w:t>
+      </w:r>
+    </w:p>
+    <w:p>
+      <w:pPr>
+        <w:spacing w:line="480" w:lineRule="auto"/>
+        <w:ind w:firstLine="720"/>
+        <w:jc w:val="both"/>
+        <w:rPr>
+          <w:rFonts w:ascii="Times New Roman" w:eastAsia="Times New Roman" w:hAnsi="Times New Roman" w:cs="Times New Roman"/>
+          <w:color w:val="000000"/>
           <w:sz w:val="25"/>
           <w:szCs w:val="25"/>
           <w:lang w:val="en-US"/>
@@ -7093,6 +7119,160 @@
           <w:lang w:val="en-US"/>
         </w:rPr>
         <w:t>In addition, the economy is the main reason that can encourage communities to shift their language so that they guarantee their living, presence, and success in a strong economy such as computer science and information technology.</w:t>
+      </w:r>
+      <w:r>
+        <w:rPr>
+          <w:rFonts w:ascii="Times New Roman" w:eastAsia="Times New Roman" w:hAnsi="Times New Roman" w:cs="Times New Roman"/>
+          <w:color w:val="000000"/>
+          <w:sz w:val="25"/>
+          <w:szCs w:val="25"/>
+          <w:lang w:val="en-US"/>
+        </w:rPr>
+        <w:t xml:space="preserve"> Language shift is a phenomena that occur in any speech community. As </w:t>
+      </w:r>
+      <w:r>
+        <w:rPr>
+          <w:rFonts w:ascii="Times New Roman" w:eastAsia="Times New Roman" w:hAnsi="Times New Roman" w:cs="Times New Roman"/>
+          <w:color w:val="000000"/>
+          <w:sz w:val="25"/>
+          <w:szCs w:val="25"/>
+          <w:lang w:val="en-US"/>
+        </w:rPr>
+        <w:t xml:space="preserve">Al </w:t>
+      </w:r>
+      <w:proofErr w:type="spellStart"/>
+      <w:r>
+        <w:rPr>
+          <w:rFonts w:ascii="Times New Roman" w:eastAsia="Times New Roman" w:hAnsi="Times New Roman" w:cs="Times New Roman"/>
+          <w:color w:val="000000"/>
+          <w:sz w:val="25"/>
+          <w:szCs w:val="25"/>
+          <w:lang w:val="en-US"/>
+        </w:rPr>
+        <w:t>Amadidhi</w:t>
+      </w:r>
+      <w:proofErr w:type="spellEnd"/>
+      <w:r>
+        <w:rPr>
+          <w:rFonts w:ascii="Times New Roman" w:eastAsia="Times New Roman" w:hAnsi="Times New Roman" w:cs="Times New Roman"/>
+          <w:color w:val="000000"/>
+          <w:sz w:val="25"/>
+          <w:szCs w:val="25"/>
+          <w:lang w:val="en-US"/>
+        </w:rPr>
+        <w:t xml:space="preserve"> </w:t>
+      </w:r>
+      <w:r>
+        <w:rPr>
+          <w:rFonts w:ascii="Times New Roman" w:eastAsia="Times New Roman" w:hAnsi="Times New Roman" w:cs="Times New Roman"/>
+          <w:color w:val="000000"/>
+          <w:sz w:val="25"/>
+          <w:szCs w:val="25"/>
+          <w:lang w:val="en-US"/>
+        </w:rPr>
+        <w:t>“Time changes all things: there is no re</w:t>
+      </w:r>
+      <w:r>
+        <w:rPr>
+          <w:rFonts w:ascii="Times New Roman" w:eastAsia="Times New Roman" w:hAnsi="Times New Roman" w:cs="Times New Roman"/>
+          <w:color w:val="000000"/>
+          <w:sz w:val="25"/>
+          <w:szCs w:val="25"/>
+          <w:lang w:val="en-US"/>
+        </w:rPr>
+        <w:t xml:space="preserve">ason why language should escape </w:t>
+      </w:r>
+      <w:r>
+        <w:rPr>
+          <w:rFonts w:ascii="Times New Roman" w:eastAsia="Times New Roman" w:hAnsi="Times New Roman" w:cs="Times New Roman"/>
+          <w:color w:val="000000"/>
+          <w:sz w:val="25"/>
+          <w:szCs w:val="25"/>
+          <w:lang w:val="en-US"/>
+        </w:rPr>
+        <w:t>this universal law</w:t>
+      </w:r>
+      <w:r>
+        <w:rPr>
+          <w:rFonts w:ascii="Times New Roman" w:eastAsia="Times New Roman" w:hAnsi="Times New Roman" w:cs="Times New Roman"/>
+          <w:color w:val="000000"/>
+          <w:sz w:val="25"/>
+          <w:szCs w:val="25"/>
+          <w:lang w:val="en-US"/>
+        </w:rPr>
+        <w:t xml:space="preserve">” </w:t>
+      </w:r>
+      <w:r>
+        <w:rPr>
+          <w:rFonts w:ascii="Times New Roman" w:eastAsia="Times New Roman" w:hAnsi="Times New Roman" w:cs="Times New Roman"/>
+          <w:color w:val="000000"/>
+          <w:sz w:val="25"/>
+          <w:szCs w:val="25"/>
+          <w:lang w:val="en-US"/>
+        </w:rPr>
+        <w:t xml:space="preserve">(Al </w:t>
+      </w:r>
+      <w:proofErr w:type="spellStart"/>
+      <w:r>
+        <w:rPr>
+          <w:rFonts w:ascii="Times New Roman" w:eastAsia="Times New Roman" w:hAnsi="Times New Roman" w:cs="Times New Roman"/>
+          <w:color w:val="000000"/>
+          <w:sz w:val="25"/>
+          <w:szCs w:val="25"/>
+          <w:lang w:val="en-US"/>
+        </w:rPr>
+        <w:t>Amadidhi</w:t>
+      </w:r>
+      <w:proofErr w:type="spellEnd"/>
+      <w:r>
+        <w:rPr>
+          <w:rFonts w:ascii="Times New Roman" w:eastAsia="Times New Roman" w:hAnsi="Times New Roman" w:cs="Times New Roman"/>
+          <w:color w:val="000000"/>
+          <w:sz w:val="25"/>
+          <w:szCs w:val="25"/>
+          <w:lang w:val="en-US"/>
+        </w:rPr>
+        <w:t xml:space="preserve"> 7). </w:t>
+      </w:r>
+      <w:r>
+        <w:rPr>
+          <w:rFonts w:ascii="Times New Roman" w:eastAsia="Times New Roman" w:hAnsi="Times New Roman" w:cs="Times New Roman"/>
+          <w:color w:val="000000"/>
+          <w:sz w:val="25"/>
+          <w:szCs w:val="25"/>
+          <w:lang w:val="en-US"/>
+        </w:rPr>
+        <w:t xml:space="preserve"> In another view it is </w:t>
+      </w:r>
+      <w:proofErr w:type="spellStart"/>
+      <w:r>
+        <w:rPr>
+          <w:rFonts w:ascii="Times New Roman" w:eastAsia="Times New Roman" w:hAnsi="Times New Roman" w:cs="Times New Roman"/>
+          <w:color w:val="000000"/>
+          <w:sz w:val="25"/>
+          <w:szCs w:val="25"/>
+          <w:lang w:val="en-US"/>
+        </w:rPr>
+        <w:t>dificulte</w:t>
+      </w:r>
+      <w:proofErr w:type="spellEnd"/>
+      <w:r>
+        <w:rPr>
+          <w:rFonts w:ascii="Times New Roman" w:eastAsia="Times New Roman" w:hAnsi="Times New Roman" w:cs="Times New Roman"/>
+          <w:color w:val="000000"/>
+          <w:sz w:val="25"/>
+          <w:szCs w:val="25"/>
+          <w:lang w:val="en-US"/>
+        </w:rPr>
+        <w:t xml:space="preserve"> to talk about computer science without talking English, and according to </w:t>
+      </w:r>
+      <w:r>
+        <w:rPr>
+          <w:rFonts w:ascii="Times New Roman" w:eastAsia="Times New Roman" w:hAnsi="Times New Roman" w:cs="Times New Roman"/>
+          <w:sz w:val="25"/>
+          <w:szCs w:val="25"/>
+        </w:rPr>
+        <w:t>Nikhil, he asserts that “If programming requires knowledge of human languages” then the most required language someone needs to know is “without question, English.” (Nikhil).</w:t>
       </w:r>
     </w:p>
     <w:p>
@@ -7240,13 +7420,7 @@
           <w:color w:val="0D0D0D" w:themeColor="text1" w:themeTint="F2"/>
         </w:rPr>
         <w:lastRenderedPageBreak/>
-        <w:t xml:space="preserve">Introduction to part </w:t>
-      </w:r>
-      <w:r>
-        <w:rPr>
-          <w:color w:val="0D0D0D" w:themeColor="text1" w:themeTint="F2"/>
-        </w:rPr>
-        <w:t>two</w:t>
+        <w:t>Introduction</w:t>
       </w:r>
       <w:bookmarkEnd w:id="24"/>
     </w:p>
@@ -7938,19 +8112,7 @@
           <w:szCs w:val="25"/>
           <w:lang w:val="en-US"/>
         </w:rPr>
-        <w:t>T</w:t>
-      </w:r>
-      <w:bookmarkStart w:id="29" w:name="_GoBack"/>
-      <w:bookmarkEnd w:id="29"/>
-      <w:r>
-        <w:rPr>
-          <w:rFonts w:ascii="Times New Roman" w:eastAsia="Times New Roman" w:hAnsi="Times New Roman" w:cs="Times New Roman"/>
-          <w:color w:val="000000"/>
-          <w:sz w:val="25"/>
-          <w:szCs w:val="25"/>
-          <w:lang w:val="en-US"/>
-        </w:rPr>
-        <w:t xml:space="preserve">he results percentages are calculated automatically by the software. </w:t>
+        <w:t xml:space="preserve">The results percentages are calculated automatically by the software. </w:t>
       </w:r>
       <w:r>
         <w:rPr>
@@ -7978,14 +8140,14 @@
       <w:pPr>
         <w:pStyle w:val="h3-Section-mytitle"/>
       </w:pPr>
-      <w:bookmarkStart w:id="30" w:name="_Toc106638646"/>
+      <w:bookmarkStart w:id="29" w:name="_Toc106638646"/>
       <w:r>
         <w:rPr>
           <w:color w:val="0D0D0D" w:themeColor="text1" w:themeTint="F2"/>
         </w:rPr>
         <w:t>1.4 Procedure</w:t>
       </w:r>
-      <w:bookmarkEnd w:id="30"/>
+      <w:bookmarkEnd w:id="29"/>
     </w:p>
     <w:p>
       <w:pPr>
@@ -8025,7 +8187,7 @@
       <w:pPr>
         <w:pStyle w:val="h2-Chapter-my-Style"/>
       </w:pPr>
-      <w:bookmarkStart w:id="31" w:name="_Toc106638647"/>
+      <w:bookmarkStart w:id="30" w:name="_Toc106638647"/>
       <w:r>
         <w:rPr>
           <w:color w:val="0D0D0D" w:themeColor="text1" w:themeTint="F2"/>
@@ -8038,7 +8200,7 @@
         </w:rPr>
         <w:t>. Data Analysis</w:t>
       </w:r>
-      <w:bookmarkEnd w:id="31"/>
+      <w:bookmarkEnd w:id="30"/>
     </w:p>
     <w:p>
       <w:pPr>
@@ -8187,7 +8349,7 @@
           <w:color w:val="262626" w:themeColor="text1" w:themeTint="D9"/>
         </w:rPr>
       </w:pPr>
-      <w:bookmarkStart w:id="32" w:name="_Toc106632096"/>
+      <w:bookmarkStart w:id="31" w:name="_Toc106632096"/>
       <w:r>
         <w:rPr>
           <w:color w:val="262626" w:themeColor="text1" w:themeTint="D9"/>
@@ -8233,7 +8395,7 @@
         </w:rPr>
         <w:t>: Result of how informants study computer science</w:t>
       </w:r>
-      <w:bookmarkEnd w:id="32"/>
+      <w:bookmarkEnd w:id="31"/>
     </w:p>
     <w:p>
       <w:pPr>
@@ -8458,7 +8620,7 @@
           <w:color w:val="262626" w:themeColor="text1" w:themeTint="D9"/>
         </w:rPr>
       </w:pPr>
-      <w:bookmarkStart w:id="33" w:name="_Toc106632097"/>
+      <w:bookmarkStart w:id="32" w:name="_Toc106632097"/>
       <w:r>
         <w:rPr>
           <w:color w:val="262626" w:themeColor="text1" w:themeTint="D9"/>
@@ -8503,7 +8665,7 @@
         </w:rPr>
         <w:t>: Responses of the need of English as a software developer</w:t>
       </w:r>
-      <w:bookmarkEnd w:id="33"/>
+      <w:bookmarkEnd w:id="32"/>
     </w:p>
     <w:p>
       <w:pPr>
@@ -8666,7 +8828,7 @@
           <w:color w:val="262626" w:themeColor="text1" w:themeTint="D9"/>
         </w:rPr>
       </w:pPr>
-      <w:bookmarkStart w:id="34" w:name="_Toc106632098"/>
+      <w:bookmarkStart w:id="33" w:name="_Toc106632098"/>
       <w:r>
         <w:rPr>
           <w:color w:val="262626" w:themeColor="text1" w:themeTint="D9"/>
@@ -8727,7 +8889,7 @@
         </w:rPr>
         <w:t xml:space="preserve"> career</w:t>
       </w:r>
-      <w:bookmarkEnd w:id="34"/>
+      <w:bookmarkEnd w:id="33"/>
     </w:p>
     <w:p>
       <w:pPr>
@@ -8960,7 +9122,7 @@
         <w:keepNext/>
         <w:jc w:val="center"/>
       </w:pPr>
-      <w:bookmarkStart w:id="35" w:name="_Toc106632099"/>
+      <w:bookmarkStart w:id="34" w:name="_Toc106632099"/>
       <w:r>
         <w:rPr>
           <w:color w:val="262626" w:themeColor="text1" w:themeTint="D9"/>
@@ -9005,7 +9167,7 @@
         </w:rPr>
         <w:t>: Results about the languages informants use for searching on Google</w:t>
       </w:r>
-      <w:bookmarkEnd w:id="35"/>
+      <w:bookmarkEnd w:id="34"/>
     </w:p>
     <w:p>
       <w:pPr>
@@ -9202,7 +9364,7 @@
         <w:keepNext/>
         <w:jc w:val="center"/>
       </w:pPr>
-      <w:bookmarkStart w:id="36" w:name="_Toc106632100"/>
+      <w:bookmarkStart w:id="35" w:name="_Toc106632100"/>
       <w:r>
         <w:rPr>
           <w:color w:val="262626" w:themeColor="text1" w:themeTint="D9"/>
@@ -9248,7 +9410,7 @@
         </w:rPr>
         <w:t>: Responses about whether computer science help students to learn new vocabulary</w:t>
       </w:r>
-      <w:bookmarkEnd w:id="36"/>
+      <w:bookmarkEnd w:id="35"/>
     </w:p>
     <w:p>
       <w:pPr>
@@ -9446,7 +9608,7 @@
         <w:keepNext/>
         <w:jc w:val="center"/>
       </w:pPr>
-      <w:bookmarkStart w:id="37" w:name="_Toc106632101"/>
+      <w:bookmarkStart w:id="36" w:name="_Toc106632101"/>
       <w:r>
         <w:rPr>
           <w:color w:val="262626" w:themeColor="text1" w:themeTint="D9"/>
@@ -9498,7 +9660,7 @@
         </w:rPr>
         <w:t xml:space="preserve"> Answers of informants about what field in computer science they are more interested in</w:t>
       </w:r>
-      <w:bookmarkEnd w:id="37"/>
+      <w:bookmarkEnd w:id="36"/>
     </w:p>
     <w:p>
       <w:pPr>
@@ -9645,7 +9807,7 @@
         <w:keepNext/>
         <w:jc w:val="center"/>
       </w:pPr>
-      <w:bookmarkStart w:id="38" w:name="_Toc106632102"/>
+      <w:bookmarkStart w:id="37" w:name="_Toc106632102"/>
       <w:r>
         <w:rPr>
           <w:color w:val="262626" w:themeColor="text1" w:themeTint="D9"/>
@@ -9690,7 +9852,7 @@
         </w:rPr>
         <w:t>: Responses about whether students' success is related to knowing good English language skills</w:t>
       </w:r>
-      <w:bookmarkEnd w:id="38"/>
+      <w:bookmarkEnd w:id="37"/>
     </w:p>
     <w:p>
       <w:pPr>
@@ -9857,7 +10019,7 @@
         <w:keepNext/>
         <w:jc w:val="center"/>
       </w:pPr>
-      <w:bookmarkStart w:id="39" w:name="_Toc106632103"/>
+      <w:bookmarkStart w:id="38" w:name="_Toc106632103"/>
       <w:r>
         <w:rPr>
           <w:color w:val="262626" w:themeColor="text1" w:themeTint="D9"/>
@@ -9916,7 +10078,7 @@
         </w:rPr>
         <w:t xml:space="preserve"> responses about if they are going to travel abroad if they got a job in computer science</w:t>
       </w:r>
-      <w:bookmarkEnd w:id="39"/>
+      <w:bookmarkEnd w:id="38"/>
     </w:p>
     <w:p>
       <w:pPr>
@@ -10154,7 +10316,7 @@
         <w:keepNext/>
         <w:jc w:val="center"/>
       </w:pPr>
-      <w:bookmarkStart w:id="40" w:name="_Toc106632104"/>
+      <w:bookmarkStart w:id="39" w:name="_Toc106632104"/>
       <w:r>
         <w:rPr>
           <w:color w:val="262626" w:themeColor="text1" w:themeTint="D9"/>
@@ -10200,7 +10362,7 @@
         </w:rPr>
         <w:t>: Students' responses about their preferred language when learning new computer science technologies.</w:t>
       </w:r>
-      <w:bookmarkEnd w:id="40"/>
+      <w:bookmarkEnd w:id="39"/>
     </w:p>
     <w:p>
       <w:pPr>
@@ -10415,7 +10577,7 @@
         <w:keepNext/>
         <w:jc w:val="center"/>
       </w:pPr>
-      <w:bookmarkStart w:id="41" w:name="_Toc106632105"/>
+      <w:bookmarkStart w:id="40" w:name="_Toc106632105"/>
       <w:r>
         <w:rPr>
           <w:color w:val="262626" w:themeColor="text1" w:themeTint="D9"/>
@@ -10461,7 +10623,7 @@
         </w:rPr>
         <w:t>: The need of English by students that want to work in native English-speaking countries</w:t>
       </w:r>
-      <w:bookmarkEnd w:id="41"/>
+      <w:bookmarkEnd w:id="40"/>
     </w:p>
     <w:p>
       <w:pPr>
@@ -10594,7 +10756,7 @@
         <w:keepNext/>
         <w:jc w:val="center"/>
       </w:pPr>
-      <w:bookmarkStart w:id="42" w:name="_Toc106632106"/>
+      <w:bookmarkStart w:id="41" w:name="_Toc106632106"/>
       <w:r>
         <w:rPr>
           <w:color w:val="262626" w:themeColor="text1" w:themeTint="D9"/>
@@ -10681,7 +10843,7 @@
         </w:rPr>
         <w:t>LTS or TOELF in computer science</w:t>
       </w:r>
-      <w:bookmarkEnd w:id="42"/>
+      <w:bookmarkEnd w:id="41"/>
     </w:p>
     <w:p>
       <w:pPr>
@@ -10822,7 +10984,7 @@
         <w:keepNext/>
         <w:jc w:val="center"/>
       </w:pPr>
-      <w:bookmarkStart w:id="43" w:name="_Toc106632107"/>
+      <w:bookmarkStart w:id="42" w:name="_Toc106632107"/>
       <w:r>
         <w:rPr>
           <w:color w:val="262626" w:themeColor="text1" w:themeTint="D9"/>
@@ -10867,7 +11029,7 @@
         </w:rPr>
         <w:t>: Informants' answers about the preferred language for extending their studies</w:t>
       </w:r>
-      <w:bookmarkEnd w:id="43"/>
+      <w:bookmarkEnd w:id="42"/>
     </w:p>
     <w:p>
       <w:pPr>
@@ -10963,7 +11125,7 @@
         <w:keepNext/>
         <w:jc w:val="center"/>
       </w:pPr>
-      <w:bookmarkStart w:id="44" w:name="_Toc106632108"/>
+      <w:bookmarkStart w:id="43" w:name="_Toc106632108"/>
       <w:r>
         <w:rPr>
           <w:color w:val="262626" w:themeColor="text1" w:themeTint="D9"/>
@@ -11008,7 +11170,7 @@
         </w:rPr>
         <w:t>: Students’ Responses concerning whether English grammar is important when working in IT</w:t>
       </w:r>
-      <w:bookmarkEnd w:id="44"/>
+      <w:bookmarkEnd w:id="43"/>
     </w:p>
     <w:p>
       <w:pPr>
@@ -11281,7 +11443,7 @@
         <w:keepNext/>
         <w:jc w:val="center"/>
       </w:pPr>
-      <w:bookmarkStart w:id="45" w:name="_Toc106632109"/>
+      <w:bookmarkStart w:id="44" w:name="_Toc106632109"/>
       <w:r>
         <w:rPr>
           <w:color w:val="262626" w:themeColor="text1" w:themeTint="D9"/>
@@ -11326,7 +11488,7 @@
         </w:rPr>
         <w:t>: Responses about whether the informants are ready to develop their English language skills to access technical resources of computer science</w:t>
       </w:r>
-      <w:bookmarkEnd w:id="45"/>
+      <w:bookmarkEnd w:id="44"/>
     </w:p>
     <w:p>
       <w:pPr>
@@ -11393,7 +11555,7 @@
       <w:pPr>
         <w:pStyle w:val="h3-Section-mytitle"/>
       </w:pPr>
-      <w:bookmarkStart w:id="46" w:name="_Toc106638648"/>
+      <w:bookmarkStart w:id="45" w:name="_Toc106638648"/>
       <w:r>
         <w:rPr>
           <w:color w:val="0D0D0D" w:themeColor="text1" w:themeTint="F2"/>
@@ -11406,7 +11568,7 @@
         </w:rPr>
         <w:t>Findings</w:t>
       </w:r>
-      <w:bookmarkEnd w:id="46"/>
+      <w:bookmarkEnd w:id="45"/>
     </w:p>
     <w:p>
       <w:pPr>
@@ -11881,14 +12043,14 @@
       <w:pPr>
         <w:pStyle w:val="h3-Section-mytitle"/>
       </w:pPr>
-      <w:bookmarkStart w:id="47" w:name="_Toc106638649"/>
-      <w:r>
-        <w:rPr>
-          <w:color w:val="0D0D0D" w:themeColor="text1" w:themeTint="F2"/>
-        </w:rPr>
-        <w:t>Conclusion of part two</w:t>
-      </w:r>
-      <w:bookmarkEnd w:id="47"/>
+      <w:bookmarkStart w:id="46" w:name="_Toc106638649"/>
+      <w:r>
+        <w:rPr>
+          <w:color w:val="0D0D0D" w:themeColor="text1" w:themeTint="F2"/>
+        </w:rPr>
+        <w:t>Conclusion</w:t>
+      </w:r>
+      <w:bookmarkEnd w:id="46"/>
     </w:p>
     <w:p/>
     <w:p>
@@ -12085,41 +12247,41 @@
     <w:p>
       <w:pPr>
         <w:pStyle w:val="h1-my-title"/>
-      </w:pPr>
-      <w:bookmarkStart w:id="48" w:name="_Toc106638650"/>
-      <w:r>
-        <w:lastRenderedPageBreak/>
+        <w:rPr>
+          <w:sz w:val="22"/>
+          <w:szCs w:val="22"/>
+        </w:rPr>
+      </w:pPr>
+      <w:bookmarkStart w:id="47" w:name="_Toc106638650"/>
+    </w:p>
+    <w:p>
+      <w:pPr>
+        <w:pStyle w:val="h1-my-title"/>
+      </w:pPr>
+      <w:r>
         <w:t>General conclusion</w:t>
       </w:r>
+      <w:bookmarkEnd w:id="47"/>
+    </w:p>
+    <w:p>
+      <w:pPr>
+        <w:spacing w:line="480" w:lineRule="auto"/>
+        <w:rPr>
+          <w:rFonts w:ascii="Times New Roman" w:eastAsia="Times New Roman" w:hAnsi="Times New Roman" w:cs="Times New Roman"/>
+          <w:sz w:val="24"/>
+          <w:szCs w:val="24"/>
+        </w:rPr>
+      </w:pPr>
+      <w:bookmarkStart w:id="48" w:name="_GoBack"/>
+      <w:r>
+        <w:rPr>
+          <w:rFonts w:ascii="Times New Roman" w:eastAsia="Times New Roman" w:hAnsi="Times New Roman" w:cs="Times New Roman"/>
+          <w:sz w:val="24"/>
+          <w:szCs w:val="24"/>
+        </w:rPr>
+        <w:t>[ Answer the question that asked in the general introduction and explain allthe foindings again. + write a sentence in the final to open a door to a new reseach “I didn’t have time to…. But in future research….”]</w:t>
+      </w:r>
       <w:bookmarkEnd w:id="48"/>
-    </w:p>
-    <w:p>
-      <w:pPr>
-        <w:spacing w:line="480" w:lineRule="auto"/>
-        <w:rPr>
-          <w:rFonts w:ascii="Times New Roman" w:eastAsia="Times New Roman" w:hAnsi="Times New Roman" w:cs="Times New Roman"/>
-          <w:sz w:val="24"/>
-          <w:szCs w:val="24"/>
-        </w:rPr>
-      </w:pPr>
-      <w:proofErr w:type="gramStart"/>
-      <w:r>
-        <w:rPr>
-          <w:rFonts w:ascii="Times New Roman" w:eastAsia="Times New Roman" w:hAnsi="Times New Roman" w:cs="Times New Roman"/>
-          <w:sz w:val="24"/>
-          <w:szCs w:val="24"/>
-        </w:rPr>
-        <w:t>[ Answer</w:t>
-      </w:r>
-      <w:proofErr w:type="gramEnd"/>
-      <w:r>
-        <w:rPr>
-          <w:rFonts w:ascii="Times New Roman" w:eastAsia="Times New Roman" w:hAnsi="Times New Roman" w:cs="Times New Roman"/>
-          <w:sz w:val="24"/>
-          <w:szCs w:val="24"/>
-        </w:rPr>
-        <w:t xml:space="preserve"> the question that asked in the general introduction and explain allthe foindings again. + write a sentence in the final to open a door to a new reseach “I didn’t have time to…. But in future research….”]</w:t>
-      </w:r>
     </w:p>
     <w:p>
       <w:pPr>
@@ -12543,14 +12705,25 @@
           <w:szCs w:val="24"/>
         </w:rPr>
       </w:pPr>
-      <w:r>
-        <w:rPr>
-          <w:rFonts w:ascii="Times New Roman" w:eastAsia="Times New Roman" w:hAnsi="Times New Roman" w:cs="Times New Roman"/>
-          <w:color w:val="0D0D0D" w:themeColor="text1" w:themeTint="F2"/>
-          <w:sz w:val="24"/>
-          <w:szCs w:val="24"/>
-        </w:rPr>
-        <w:t xml:space="preserve">Salikoko, </w:t>
+      <w:proofErr w:type="spellStart"/>
+      <w:r>
+        <w:rPr>
+          <w:rFonts w:ascii="Times New Roman" w:eastAsia="Times New Roman" w:hAnsi="Times New Roman" w:cs="Times New Roman"/>
+          <w:color w:val="0D0D0D" w:themeColor="text1" w:themeTint="F2"/>
+          <w:sz w:val="24"/>
+          <w:szCs w:val="24"/>
+        </w:rPr>
+        <w:t>Salikoko</w:t>
+      </w:r>
+      <w:proofErr w:type="spellEnd"/>
+      <w:r>
+        <w:rPr>
+          <w:rFonts w:ascii="Times New Roman" w:eastAsia="Times New Roman" w:hAnsi="Times New Roman" w:cs="Times New Roman"/>
+          <w:color w:val="0D0D0D" w:themeColor="text1" w:themeTint="F2"/>
+          <w:sz w:val="24"/>
+          <w:szCs w:val="24"/>
+        </w:rPr>
+        <w:t xml:space="preserve">, </w:t>
       </w:r>
       <w:proofErr w:type="spellStart"/>
       <w:r>
@@ -12657,25 +12830,14 @@
           <w:szCs w:val="24"/>
         </w:rPr>
       </w:pPr>
-      <w:proofErr w:type="spellStart"/>
-      <w:r>
-        <w:rPr>
-          <w:rFonts w:ascii="Times New Roman" w:eastAsia="Times New Roman" w:hAnsi="Times New Roman" w:cs="Times New Roman"/>
-          <w:color w:val="0D0D0D" w:themeColor="text1" w:themeTint="F2"/>
-          <w:sz w:val="24"/>
-          <w:szCs w:val="24"/>
-        </w:rPr>
-        <w:t>Beaubouef</w:t>
-      </w:r>
-      <w:proofErr w:type="spellEnd"/>
-      <w:r>
-        <w:rPr>
-          <w:rFonts w:ascii="Times New Roman" w:eastAsia="Times New Roman" w:hAnsi="Times New Roman" w:cs="Times New Roman"/>
-          <w:color w:val="0D0D0D" w:themeColor="text1" w:themeTint="F2"/>
-          <w:sz w:val="24"/>
-          <w:szCs w:val="24"/>
-        </w:rPr>
-        <w:t xml:space="preserve">, Theresa. "Why computer science students need language." ACM SIGCSE </w:t>
+      <w:r>
+        <w:rPr>
+          <w:rFonts w:ascii="Times New Roman" w:eastAsia="Times New Roman" w:hAnsi="Times New Roman" w:cs="Times New Roman"/>
+          <w:color w:val="0D0D0D" w:themeColor="text1" w:themeTint="F2"/>
+          <w:sz w:val="24"/>
+          <w:szCs w:val="24"/>
+        </w:rPr>
+        <w:t xml:space="preserve">Beaubouef, Theresa. "Why computer science students need language." ACM SIGCSE </w:t>
       </w:r>
       <w:r>
         <w:rPr>
@@ -13266,6 +13428,7 @@
           <w:sz w:val="24"/>
           <w:szCs w:val="24"/>
         </w:rPr>
+        <w:lastRenderedPageBreak/>
         <w:t xml:space="preserve">“Communication Skills for Computer Science Students.” </w:t>
       </w:r>
       <w:r>
@@ -13338,7 +13501,6 @@
           <w:sz w:val="24"/>
           <w:szCs w:val="24"/>
         </w:rPr>
-        <w:lastRenderedPageBreak/>
         <w:tab/>
       </w:r>
       <w:hyperlink r:id="rId25" w:history="1">
@@ -14796,6 +14958,7 @@
           <w:sz w:val="24"/>
           <w:szCs w:val="24"/>
         </w:rPr>
+        <w:lastRenderedPageBreak/>
         <w:t>Sreeraman</w:t>
       </w:r>
       <w:proofErr w:type="spellEnd"/>
@@ -14934,7 +15097,6 @@
             <w:szCs w:val="24"/>
             <w:u w:val="none"/>
           </w:rPr>
-          <w:lastRenderedPageBreak/>
           <w:tab/>
           <w:t>now-an-increasing-prerequisite-to-enter-technology-driven-global-</w:t>
         </w:r>
@@ -15392,7 +15554,7 @@
             <w:noProof/>
             <w:lang w:val="fr-FR"/>
           </w:rPr>
-          <w:t>29</w:t>
+          <w:t>43</w:t>
         </w:r>
         <w:r>
           <w:fldChar w:fldCharType="end"/>
@@ -18131,11 +18293,11 @@
         </c:dLbls>
         <c:gapWidth val="219"/>
         <c:overlap val="-27"/>
-        <c:axId val="-670077456"/>
-        <c:axId val="-670083984"/>
+        <c:axId val="-1125889904"/>
+        <c:axId val="-1130872848"/>
       </c:barChart>
       <c:catAx>
-        <c:axId val="-670077456"/>
+        <c:axId val="-1125889904"/>
         <c:scaling>
           <c:orientation val="minMax"/>
         </c:scaling>
@@ -18178,7 +18340,7 @@
             <a:endParaRPr lang="en-US"/>
           </a:p>
         </c:txPr>
-        <c:crossAx val="-670083984"/>
+        <c:crossAx val="-1130872848"/>
         <c:crosses val="autoZero"/>
         <c:auto val="1"/>
         <c:lblAlgn val="ctr"/>
@@ -18186,7 +18348,7 @@
         <c:noMultiLvlLbl val="0"/>
       </c:catAx>
       <c:valAx>
-        <c:axId val="-670083984"/>
+        <c:axId val="-1130872848"/>
         <c:scaling>
           <c:orientation val="minMax"/>
         </c:scaling>
@@ -18237,7 +18399,7 @@
             <a:endParaRPr lang="en-US"/>
           </a:p>
         </c:txPr>
-        <c:crossAx val="-670077456"/>
+        <c:crossAx val="-1125889904"/>
         <c:crosses val="autoZero"/>
         <c:crossBetween val="between"/>
       </c:valAx>
@@ -18472,11 +18634,11 @@
         </c:dLbls>
         <c:gapWidth val="219"/>
         <c:overlap val="-27"/>
-        <c:axId val="-670075824"/>
-        <c:axId val="-670074192"/>
+        <c:axId val="-1130877200"/>
+        <c:axId val="-1130875568"/>
       </c:barChart>
       <c:catAx>
-        <c:axId val="-670075824"/>
+        <c:axId val="-1130877200"/>
         <c:scaling>
           <c:orientation val="minMax"/>
         </c:scaling>
@@ -18519,7 +18681,7 @@
             <a:endParaRPr lang="en-US"/>
           </a:p>
         </c:txPr>
-        <c:crossAx val="-670074192"/>
+        <c:crossAx val="-1130875568"/>
         <c:crosses val="autoZero"/>
         <c:auto val="1"/>
         <c:lblAlgn val="ctr"/>
@@ -18527,7 +18689,7 @@
         <c:noMultiLvlLbl val="0"/>
       </c:catAx>
       <c:valAx>
-        <c:axId val="-670074192"/>
+        <c:axId val="-1130875568"/>
         <c:scaling>
           <c:orientation val="minMax"/>
         </c:scaling>
@@ -18578,7 +18740,7 @@
             <a:endParaRPr lang="en-US"/>
           </a:p>
         </c:txPr>
-        <c:crossAx val="-670075824"/>
+        <c:crossAx val="-1130877200"/>
         <c:crosses val="autoZero"/>
         <c:crossBetween val="between"/>
       </c:valAx>
@@ -18879,11 +19041,11 @@
         </c:dLbls>
         <c:gapWidth val="219"/>
         <c:overlap val="-27"/>
-        <c:axId val="-670088880"/>
-        <c:axId val="-670086704"/>
+        <c:axId val="-1130871760"/>
+        <c:axId val="-1130878832"/>
       </c:barChart>
       <c:catAx>
-        <c:axId val="-670088880"/>
+        <c:axId val="-1130871760"/>
         <c:scaling>
           <c:orientation val="minMax"/>
         </c:scaling>
@@ -18926,7 +19088,7 @@
             <a:endParaRPr lang="en-US"/>
           </a:p>
         </c:txPr>
-        <c:crossAx val="-670086704"/>
+        <c:crossAx val="-1130878832"/>
         <c:crosses val="autoZero"/>
         <c:auto val="1"/>
         <c:lblAlgn val="ctr"/>
@@ -18934,7 +19096,7 @@
         <c:noMultiLvlLbl val="0"/>
       </c:catAx>
       <c:valAx>
-        <c:axId val="-670086704"/>
+        <c:axId val="-1130878832"/>
         <c:scaling>
           <c:orientation val="minMax"/>
         </c:scaling>
@@ -18985,7 +19147,7 @@
             <a:endParaRPr lang="en-US"/>
           </a:p>
         </c:txPr>
-        <c:crossAx val="-670088880"/>
+        <c:crossAx val="-1130871760"/>
         <c:crosses val="autoZero"/>
         <c:crossBetween val="between"/>
       </c:valAx>
@@ -20986,7 +21148,7 @@
 </file>
 
 <file path=customXml/itemProps1.xml><?xml version="1.0" encoding="utf-8"?>
-<ds:datastoreItem xmlns:ds="http://schemas.openxmlformats.org/officeDocument/2006/customXml" ds:itemID="{29CF277E-363B-494C-BCC5-A27CAD001B94}">
+<ds:datastoreItem xmlns:ds="http://schemas.openxmlformats.org/officeDocument/2006/customXml" ds:itemID="{11BADE4A-EE85-4EBC-99E4-9D99C895900E}">
   <ds:schemaRefs>
     <ds:schemaRef ds:uri="http://schemas.openxmlformats.org/officeDocument/2006/bibliography"/>
   </ds:schemaRefs>

</xml_diff>

<commit_message>
Add general conclusion, index and modify cover
</commit_message>
<xml_diff>
--- a/FYP Ettalibi kamal - Part one and part two.docx
+++ b/FYP Ettalibi kamal - Part one and part two.docx
@@ -416,7 +416,7 @@
                 <w:rStyle w:val="Hyperlink"/>
                 <w:noProof/>
               </w:rPr>
-              <w:t>Introduction to part one</w:t>
+              <w:t xml:space="preserve">Introduction </w:t>
             </w:r>
             <w:r>
               <w:rPr>
@@ -1261,22 +1261,6 @@
             </w:r>
             <w:r>
               <w:rPr>
-                <w:rStyle w:val="Hyperlink"/>
-                <w:noProof/>
-                <w:lang w:val="en-US"/>
-              </w:rPr>
-              <w:t xml:space="preserve">to </w:t>
-            </w:r>
-            <w:r>
-              <w:rPr>
-                <w:rStyle w:val="Hyperlink"/>
-                <w:noProof/>
-                <w:lang w:val="en-US"/>
-              </w:rPr>
-              <w:t>part one</w:t>
-            </w:r>
-            <w:r>
-              <w:rPr>
                 <w:noProof/>
                 <w:webHidden/>
               </w:rPr>
@@ -1403,7 +1387,14 @@
                 <w:rStyle w:val="Hyperlink"/>
                 <w:noProof/>
               </w:rPr>
-              <w:t>Introduction to part two</w:t>
+              <w:t>Introduction</w:t>
+            </w:r>
+            <w:r>
+              <w:rPr>
+                <w:rStyle w:val="Hyperlink"/>
+                <w:noProof/>
+              </w:rPr>
+              <w:t xml:space="preserve"> </w:t>
             </w:r>
             <w:r>
               <w:rPr>
@@ -1584,7 +1575,7 @@
                 <w:noProof/>
                 <w:webHidden/>
               </w:rPr>
-              <w:t>27</w:t>
+              <w:t>28</w:t>
             </w:r>
             <w:r>
               <w:rPr>
@@ -1654,7 +1645,7 @@
                 <w:noProof/>
                 <w:webHidden/>
               </w:rPr>
-              <w:t>27</w:t>
+              <w:t>28</w:t>
             </w:r>
             <w:r>
               <w:rPr>
@@ -1794,7 +1785,7 @@
                 <w:noProof/>
                 <w:webHidden/>
               </w:rPr>
-              <w:t>28</w:t>
+              <w:t>29</w:t>
             </w:r>
             <w:r>
               <w:rPr>
@@ -1864,7 +1855,7 @@
                 <w:noProof/>
                 <w:webHidden/>
               </w:rPr>
-              <w:t>28</w:t>
+              <w:t>29</w:t>
             </w:r>
             <w:r>
               <w:rPr>
@@ -1967,20 +1958,6 @@
             </w:r>
             <w:r>
               <w:rPr>
-                <w:rStyle w:val="Hyperlink"/>
-                <w:noProof/>
-              </w:rPr>
-              <w:t xml:space="preserve">to </w:t>
-            </w:r>
-            <w:r>
-              <w:rPr>
-                <w:rStyle w:val="Hyperlink"/>
-                <w:noProof/>
-              </w:rPr>
-              <w:t>part two</w:t>
-            </w:r>
-            <w:r>
-              <w:rPr>
                 <w:noProof/>
                 <w:webHidden/>
               </w:rPr>
@@ -2117,7 +2094,21 @@
                 <w:rStyle w:val="Hyperlink"/>
                 <w:noProof/>
               </w:rPr>
-              <w:t>Works Cited</w:t>
+              <w:t>Referenc</w:t>
+            </w:r>
+            <w:r>
+              <w:rPr>
+                <w:rStyle w:val="Hyperlink"/>
+                <w:noProof/>
+              </w:rPr>
+              <w:t>e</w:t>
+            </w:r>
+            <w:r>
+              <w:rPr>
+                <w:rStyle w:val="Hyperlink"/>
+                <w:noProof/>
+              </w:rPr>
+              <w:t xml:space="preserve">s </w:t>
             </w:r>
             <w:r>
               <w:rPr>
@@ -12079,6 +12070,307 @@
         </w:rPr>
         <w:t xml:space="preserve">From all the above findings, we can assume that students of computer science can are expected to have a shift and change in their language, meaning they will have more use of English as a result of its dominance in the field of computer science. Students will improve their language in all dimensions so that they can succeed in computer science and information technology. </w:t>
       </w:r>
+      <w:r>
+        <w:rPr>
+          <w:rFonts w:ascii="Times New Roman" w:eastAsia="Times New Roman" w:hAnsi="Times New Roman" w:cs="Times New Roman"/>
+          <w:sz w:val="24"/>
+          <w:szCs w:val="24"/>
+        </w:rPr>
+        <w:t xml:space="preserve"> </w:t>
+      </w:r>
+      <w:r>
+        <w:rPr>
+          <w:rFonts w:ascii="Times New Roman" w:eastAsia="Times New Roman" w:hAnsi="Times New Roman" w:cs="Times New Roman"/>
+          <w:sz w:val="24"/>
+          <w:szCs w:val="24"/>
+        </w:rPr>
+        <w:t xml:space="preserve">According to the </w:t>
+      </w:r>
+      <w:r>
+        <w:rPr>
+          <w:rFonts w:ascii="Times New Roman" w:eastAsia="Times New Roman" w:hAnsi="Times New Roman" w:cs="Times New Roman"/>
+          <w:sz w:val="24"/>
+          <w:szCs w:val="24"/>
+        </w:rPr>
+        <w:t>literature</w:t>
+      </w:r>
+      <w:r>
+        <w:rPr>
+          <w:rFonts w:ascii="Times New Roman" w:eastAsia="Times New Roman" w:hAnsi="Times New Roman" w:cs="Times New Roman"/>
+          <w:sz w:val="24"/>
+          <w:szCs w:val="24"/>
+        </w:rPr>
+        <w:t xml:space="preserve"> </w:t>
+      </w:r>
+      <w:r>
+        <w:rPr>
+          <w:rFonts w:ascii="Times New Roman" w:eastAsia="Times New Roman" w:hAnsi="Times New Roman" w:cs="Times New Roman"/>
+          <w:sz w:val="24"/>
+          <w:szCs w:val="24"/>
+        </w:rPr>
+        <w:t>review</w:t>
+      </w:r>
+      <w:r>
+        <w:rPr>
+          <w:rFonts w:ascii="Times New Roman" w:eastAsia="Times New Roman" w:hAnsi="Times New Roman" w:cs="Times New Roman"/>
+          <w:sz w:val="24"/>
+          <w:szCs w:val="24"/>
+        </w:rPr>
+        <w:t xml:space="preserve"> in chapter one section two </w:t>
+      </w:r>
+      <w:r>
+        <w:rPr>
+          <w:rFonts w:ascii="Times New Roman" w:eastAsia="Times New Roman" w:hAnsi="Times New Roman" w:cs="Times New Roman"/>
+          <w:sz w:val="24"/>
+          <w:szCs w:val="24"/>
+        </w:rPr>
+        <w:t xml:space="preserve">"Education and occupation are social factors that can motivate individuals to change their language as well as economic factors which means individuals within a community are supposed to move to a work environment where they have to speak a certain language that is more prestigious or dominant within a business class"(Part1, Section 1.2). </w:t>
+      </w:r>
+    </w:p>
+    <w:p>
+      <w:pPr>
+        <w:spacing w:line="480" w:lineRule="auto"/>
+        <w:ind w:firstLine="720"/>
+        <w:jc w:val="both"/>
+        <w:rPr>
+          <w:rFonts w:ascii="Times New Roman" w:eastAsia="Times New Roman" w:hAnsi="Times New Roman" w:cs="Times New Roman"/>
+          <w:sz w:val="24"/>
+          <w:szCs w:val="24"/>
+        </w:rPr>
+      </w:pPr>
+      <w:r>
+        <w:rPr>
+          <w:rFonts w:ascii="Times New Roman" w:eastAsia="Times New Roman" w:hAnsi="Times New Roman" w:cs="Times New Roman"/>
+          <w:sz w:val="24"/>
+          <w:szCs w:val="24"/>
+        </w:rPr>
+        <w:t>If we look from the professional perspective, English is known as</w:t>
+      </w:r>
+      <w:r>
+        <w:rPr>
+          <w:rFonts w:ascii="Times New Roman" w:eastAsia="Times New Roman" w:hAnsi="Times New Roman" w:cs="Times New Roman"/>
+          <w:sz w:val="24"/>
+          <w:szCs w:val="24"/>
+        </w:rPr>
+        <w:t xml:space="preserve"> </w:t>
+      </w:r>
+      <w:r>
+        <w:rPr>
+          <w:rFonts w:ascii="Times New Roman" w:eastAsia="Times New Roman" w:hAnsi="Times New Roman" w:cs="Times New Roman"/>
+          <w:sz w:val="24"/>
+          <w:szCs w:val="24"/>
+        </w:rPr>
+        <w:t>worldwide international language. So the students of Computer sciences need to improve their English</w:t>
+      </w:r>
+      <w:r>
+        <w:rPr>
+          <w:rFonts w:ascii="Times New Roman" w:eastAsia="Times New Roman" w:hAnsi="Times New Roman" w:cs="Times New Roman"/>
+          <w:sz w:val="24"/>
+          <w:szCs w:val="24"/>
+        </w:rPr>
+        <w:t xml:space="preserve"> </w:t>
+      </w:r>
+      <w:r>
+        <w:rPr>
+          <w:rFonts w:ascii="TimesNewRoman" w:hAnsi="TimesNewRoman"/>
+          <w:color w:val="000000"/>
+          <w:sz w:val="24"/>
+          <w:szCs w:val="24"/>
+        </w:rPr>
+        <w:t>proficiency</w:t>
+      </w:r>
+      <w:r>
+        <w:rPr>
+          <w:rFonts w:ascii="TimesNewRoman" w:hAnsi="TimesNewRoman"/>
+          <w:color w:val="000000"/>
+          <w:sz w:val="24"/>
+          <w:szCs w:val="24"/>
+        </w:rPr>
+        <w:t xml:space="preserve"> in order to </w:t>
+      </w:r>
+      <w:r>
+        <w:rPr>
+          <w:rFonts w:ascii="TimesNewRoman" w:hAnsi="TimesNewRoman"/>
+          <w:color w:val="000000"/>
+          <w:sz w:val="24"/>
+          <w:szCs w:val="24"/>
+        </w:rPr>
+        <w:t>pursue</w:t>
+      </w:r>
+      <w:r>
+        <w:rPr>
+          <w:rFonts w:ascii="TimesNewRoman" w:hAnsi="TimesNewRoman"/>
+          <w:color w:val="000000"/>
+          <w:sz w:val="24"/>
+          <w:szCs w:val="24"/>
+        </w:rPr>
+        <w:t xml:space="preserve"> success in their </w:t>
+      </w:r>
+      <w:r>
+        <w:rPr>
+          <w:rFonts w:ascii="TimesNewRoman" w:hAnsi="TimesNewRoman"/>
+          <w:color w:val="000000"/>
+          <w:sz w:val="24"/>
+          <w:szCs w:val="24"/>
+        </w:rPr>
+        <w:t>careers</w:t>
+      </w:r>
+      <w:r>
+        <w:rPr>
+          <w:rFonts w:ascii="Times New Roman" w:eastAsia="Times New Roman" w:hAnsi="Times New Roman" w:cs="Times New Roman"/>
+          <w:sz w:val="24"/>
+          <w:szCs w:val="24"/>
+        </w:rPr>
+        <w:t xml:space="preserve">, which means student are probably will continuously improve their English language. </w:t>
+      </w:r>
+      <w:r>
+        <w:rPr>
+          <w:rFonts w:ascii="Times New Roman" w:eastAsia="Times New Roman" w:hAnsi="Times New Roman" w:cs="Times New Roman"/>
+          <w:sz w:val="24"/>
+          <w:szCs w:val="24"/>
+        </w:rPr>
+        <w:t xml:space="preserve"> </w:t>
+      </w:r>
+      <w:r>
+        <w:rPr>
+          <w:rFonts w:ascii="Times New Roman" w:eastAsia="Times New Roman" w:hAnsi="Times New Roman" w:cs="Times New Roman"/>
+          <w:sz w:val="24"/>
+          <w:szCs w:val="24"/>
+        </w:rPr>
+        <w:t xml:space="preserve">This concludes that many computer </w:t>
+      </w:r>
+      <w:r>
+        <w:rPr>
+          <w:rFonts w:ascii="Times New Roman" w:eastAsia="Times New Roman" w:hAnsi="Times New Roman" w:cs="Times New Roman"/>
+          <w:sz w:val="24"/>
+          <w:szCs w:val="24"/>
+        </w:rPr>
+        <w:t xml:space="preserve">science </w:t>
+      </w:r>
+      <w:r>
+        <w:rPr>
+          <w:rFonts w:ascii="Times New Roman" w:eastAsia="Times New Roman" w:hAnsi="Times New Roman" w:cs="Times New Roman"/>
+          <w:sz w:val="24"/>
+          <w:szCs w:val="24"/>
+        </w:rPr>
+        <w:t xml:space="preserve">students and professionals are highly expected to experience a change in their language because of the effect of Education and occupation factors that influence in this </w:t>
+      </w:r>
+      <w:r>
+        <w:rPr>
+          <w:rFonts w:ascii="Times New Roman" w:eastAsia="Times New Roman" w:hAnsi="Times New Roman" w:cs="Times New Roman"/>
+          <w:sz w:val="24"/>
+          <w:szCs w:val="24"/>
+        </w:rPr>
+        <w:t>context</w:t>
+      </w:r>
+      <w:r>
+        <w:rPr>
+          <w:rFonts w:ascii="Times New Roman" w:eastAsia="Times New Roman" w:hAnsi="Times New Roman" w:cs="Times New Roman"/>
+          <w:sz w:val="24"/>
+          <w:szCs w:val="24"/>
+        </w:rPr>
+        <w:t xml:space="preserve"> the </w:t>
+      </w:r>
+      <w:r>
+        <w:rPr>
+          <w:rFonts w:ascii="Times New Roman" w:eastAsia="Times New Roman" w:hAnsi="Times New Roman" w:cs="Times New Roman"/>
+          <w:sz w:val="24"/>
+          <w:szCs w:val="24"/>
+        </w:rPr>
+        <w:t>learning of English</w:t>
+      </w:r>
+      <w:r>
+        <w:rPr>
+          <w:rFonts w:ascii="Times New Roman" w:eastAsia="Times New Roman" w:hAnsi="Times New Roman" w:cs="Times New Roman"/>
+          <w:sz w:val="24"/>
+          <w:szCs w:val="24"/>
+        </w:rPr>
+        <w:t>.</w:t>
+      </w:r>
+      <w:r>
+        <w:rPr>
+          <w:rFonts w:ascii="Times New Roman" w:eastAsia="Times New Roman" w:hAnsi="Times New Roman" w:cs="Times New Roman"/>
+          <w:sz w:val="24"/>
+          <w:szCs w:val="24"/>
+        </w:rPr>
+        <w:t xml:space="preserve"> </w:t>
+      </w:r>
+    </w:p>
+    <w:p>
+      <w:pPr>
+        <w:spacing w:line="480" w:lineRule="auto"/>
+        <w:rPr>
+          <w:rFonts w:ascii="Times New Roman" w:eastAsia="Times New Roman" w:hAnsi="Times New Roman" w:cs="Times New Roman"/>
+          <w:sz w:val="24"/>
+          <w:szCs w:val="24"/>
+        </w:rPr>
+      </w:pPr>
+    </w:p>
+    <w:p>
+      <w:pPr>
+        <w:spacing w:line="480" w:lineRule="auto"/>
+        <w:rPr>
+          <w:rFonts w:ascii="Times New Roman" w:eastAsia="Times New Roman" w:hAnsi="Times New Roman" w:cs="Times New Roman"/>
+          <w:sz w:val="24"/>
+          <w:szCs w:val="24"/>
+        </w:rPr>
+      </w:pPr>
+    </w:p>
+    <w:p>
+      <w:pPr>
+        <w:spacing w:line="480" w:lineRule="auto"/>
+        <w:rPr>
+          <w:rFonts w:ascii="Times New Roman" w:eastAsia="Times New Roman" w:hAnsi="Times New Roman" w:cs="Times New Roman"/>
+          <w:sz w:val="24"/>
+          <w:szCs w:val="24"/>
+        </w:rPr>
+      </w:pPr>
+    </w:p>
+    <w:p>
+      <w:pPr>
+        <w:rPr>
+          <w:rFonts w:ascii="Times New Roman" w:eastAsia="Times New Roman" w:hAnsi="Times New Roman" w:cs="Times New Roman"/>
+          <w:sz w:val="24"/>
+          <w:szCs w:val="24"/>
+        </w:rPr>
+      </w:pPr>
+      <w:r>
+        <w:rPr>
+          <w:rFonts w:ascii="Times New Roman" w:eastAsia="Times New Roman" w:hAnsi="Times New Roman" w:cs="Times New Roman"/>
+          <w:sz w:val="24"/>
+          <w:szCs w:val="24"/>
+        </w:rPr>
+        <w:br w:type="page"/>
+      </w:r>
+    </w:p>
+    <w:p>
+      <w:pPr>
+        <w:pStyle w:val="h1-my-title"/>
+        <w:rPr>
+          <w:sz w:val="22"/>
+          <w:szCs w:val="22"/>
+        </w:rPr>
+      </w:pPr>
+      <w:bookmarkStart w:id="47" w:name="_Toc106638650"/>
+    </w:p>
+    <w:p>
+      <w:pPr>
+        <w:pStyle w:val="h1-my-title"/>
+      </w:pPr>
+      <w:r>
+        <w:t>General conclusion</w:t>
+      </w:r>
+      <w:bookmarkEnd w:id="47"/>
+    </w:p>
+    <w:p>
+      <w:pPr>
+        <w:spacing w:line="480" w:lineRule="auto"/>
+        <w:rPr>
+          <w:rFonts w:ascii="Times New Roman" w:eastAsia="Times New Roman" w:hAnsi="Times New Roman" w:cs="Times New Roman"/>
+          <w:sz w:val="24"/>
+          <w:szCs w:val="24"/>
+        </w:rPr>
+      </w:pPr>
     </w:p>
     <w:p>
       <w:pPr>
@@ -12090,6 +12382,22 @@
           <w:szCs w:val="24"/>
         </w:rPr>
       </w:pPr>
+      <w:r>
+        <w:rPr>
+          <w:rFonts w:ascii="Times New Roman" w:eastAsia="Times New Roman" w:hAnsi="Times New Roman" w:cs="Times New Roman"/>
+          <w:sz w:val="24"/>
+          <w:szCs w:val="24"/>
+        </w:rPr>
+        <w:tab/>
+      </w:r>
+      <w:r>
+        <w:rPr>
+          <w:rFonts w:ascii="Times New Roman" w:eastAsia="Times New Roman" w:hAnsi="Times New Roman" w:cs="Times New Roman"/>
+          <w:sz w:val="24"/>
+          <w:szCs w:val="24"/>
+        </w:rPr>
+        <w:t xml:space="preserve">This research aimed to investigate whether studying computer science or information technology can shift or change students language. Based on the quantitative and qualitative analysis of the responses collected from the informants, it can be concluded that studying or working in the information technology sector probably can lead to shifting the language, specifically to the English language, the major reason why this can happen is by reason of the fact that the English language is the more dominant and prestigious language in the field of computer science. The result shows that all informants in this study are more interested in using English in their computer science activities, as well the majority of them had chosen English as the language of choice for extending their studies. </w:t>
+      </w:r>
     </w:p>
     <w:p>
       <w:pPr>
@@ -12101,55 +12409,6 @@
           <w:szCs w:val="24"/>
         </w:rPr>
       </w:pPr>
-      <w:r>
-        <w:rPr>
-          <w:rFonts w:ascii="Times New Roman" w:eastAsia="Times New Roman" w:hAnsi="Times New Roman" w:cs="Times New Roman"/>
-          <w:sz w:val="24"/>
-          <w:szCs w:val="24"/>
-        </w:rPr>
-        <w:tab/>
-        <w:t xml:space="preserve">According to the </w:t>
-      </w:r>
-      <w:r>
-        <w:rPr>
-          <w:rFonts w:ascii="Times New Roman" w:eastAsia="Times New Roman" w:hAnsi="Times New Roman" w:cs="Times New Roman"/>
-          <w:sz w:val="24"/>
-          <w:szCs w:val="24"/>
-        </w:rPr>
-        <w:t>literature</w:t>
-      </w:r>
-      <w:r>
-        <w:rPr>
-          <w:rFonts w:ascii="Times New Roman" w:eastAsia="Times New Roman" w:hAnsi="Times New Roman" w:cs="Times New Roman"/>
-          <w:sz w:val="24"/>
-          <w:szCs w:val="24"/>
-        </w:rPr>
-        <w:t xml:space="preserve"> </w:t>
-      </w:r>
-      <w:r>
-        <w:rPr>
-          <w:rFonts w:ascii="Times New Roman" w:eastAsia="Times New Roman" w:hAnsi="Times New Roman" w:cs="Times New Roman"/>
-          <w:sz w:val="24"/>
-          <w:szCs w:val="24"/>
-        </w:rPr>
-        <w:t>review</w:t>
-      </w:r>
-      <w:r>
-        <w:rPr>
-          <w:rFonts w:ascii="Times New Roman" w:eastAsia="Times New Roman" w:hAnsi="Times New Roman" w:cs="Times New Roman"/>
-          <w:sz w:val="24"/>
-          <w:szCs w:val="24"/>
-        </w:rPr>
-        <w:t xml:space="preserve"> in chapter one section two </w:t>
-      </w:r>
-      <w:r>
-        <w:rPr>
-          <w:rFonts w:ascii="Times New Roman" w:eastAsia="Times New Roman" w:hAnsi="Times New Roman" w:cs="Times New Roman"/>
-          <w:sz w:val="24"/>
-          <w:szCs w:val="24"/>
-        </w:rPr>
-        <w:t xml:space="preserve">"Education and occupation are social factors that can motivate individuals to change their language as well as economic factors which means individuals within a community are supposed to move to a work environment where they have to speak a certain language that is more prestigious or dominant within a business class"(Part1, Section 1.2). </w:t>
-      </w:r>
     </w:p>
     <w:p>
       <w:pPr>
@@ -12168,6 +12427,73 @@
           <w:szCs w:val="24"/>
         </w:rPr>
         <w:tab/>
+        <w:t xml:space="preserve">This research clearly illustrates the influence of computer science on language shift but raises the question of how this shift can occur and does it can affect the other languages that students speak.  To better understand the implications of these results, future studies could address to what extent studying or working in the computer science sector can affect and shift </w:t>
+      </w:r>
+      <w:r>
+        <w:rPr>
+          <w:rFonts w:ascii="Times New Roman" w:eastAsia="Times New Roman" w:hAnsi="Times New Roman" w:cs="Times New Roman"/>
+          <w:sz w:val="24"/>
+          <w:szCs w:val="24"/>
+        </w:rPr>
+        <w:t xml:space="preserve">language of computer science students and professional as </w:t>
+      </w:r>
+      <w:r>
+        <w:rPr>
+          <w:rFonts w:ascii="Times New Roman" w:eastAsia="Times New Roman" w:hAnsi="Times New Roman" w:cs="Times New Roman"/>
+          <w:sz w:val="24"/>
+          <w:szCs w:val="24"/>
+        </w:rPr>
+        <w:t xml:space="preserve">speech community. I didn’t have time to measure the usage </w:t>
+      </w:r>
+      <w:proofErr w:type="gramStart"/>
+      <w:r>
+        <w:rPr>
+          <w:rFonts w:ascii="Times New Roman" w:eastAsia="Times New Roman" w:hAnsi="Times New Roman" w:cs="Times New Roman"/>
+          <w:sz w:val="24"/>
+          <w:szCs w:val="24"/>
+        </w:rPr>
+        <w:t>of</w:t>
+      </w:r>
+      <w:r>
+        <w:rPr>
+          <w:rFonts w:ascii="Times New Roman" w:eastAsia="Times New Roman" w:hAnsi="Times New Roman" w:cs="Times New Roman"/>
+          <w:sz w:val="24"/>
+          <w:szCs w:val="24"/>
+        </w:rPr>
+        <w:t xml:space="preserve">  English</w:t>
+      </w:r>
+      <w:proofErr w:type="gramEnd"/>
+      <w:r>
+        <w:rPr>
+          <w:rFonts w:ascii="Times New Roman" w:eastAsia="Times New Roman" w:hAnsi="Times New Roman" w:cs="Times New Roman"/>
+          <w:sz w:val="24"/>
+          <w:szCs w:val="24"/>
+        </w:rPr>
+        <w:t xml:space="preserve"> words in computer science students' language but in future research I will examine to which extent students use English in their daily work </w:t>
+      </w:r>
+      <w:r>
+        <w:rPr>
+          <w:rFonts w:ascii="Times New Roman" w:eastAsia="Times New Roman" w:hAnsi="Times New Roman" w:cs="Times New Roman"/>
+          <w:sz w:val="24"/>
+          <w:szCs w:val="24"/>
+        </w:rPr>
+        <w:t>and</w:t>
+      </w:r>
+      <w:r>
+        <w:rPr>
+          <w:rFonts w:ascii="Times New Roman" w:eastAsia="Times New Roman" w:hAnsi="Times New Roman" w:cs="Times New Roman"/>
+          <w:sz w:val="24"/>
+          <w:szCs w:val="24"/>
+        </w:rPr>
+        <w:t xml:space="preserve"> study activities that </w:t>
+      </w:r>
+      <w:r>
+        <w:rPr>
+          <w:rFonts w:ascii="Times New Roman" w:eastAsia="Times New Roman" w:hAnsi="Times New Roman" w:cs="Times New Roman"/>
+          <w:sz w:val="24"/>
+          <w:szCs w:val="24"/>
+        </w:rPr>
+        <w:t>are related to computer science, which will illustrate the occurrence of language change in this speech community.</w:t>
       </w:r>
     </w:p>
     <w:p>
@@ -12180,348 +12506,37 @@
           <w:szCs w:val="24"/>
         </w:rPr>
       </w:pPr>
-      <w:r>
-        <w:rPr>
-          <w:rFonts w:ascii="Times New Roman" w:eastAsia="Times New Roman" w:hAnsi="Times New Roman" w:cs="Times New Roman"/>
-          <w:sz w:val="24"/>
-          <w:szCs w:val="24"/>
-        </w:rPr>
-        <w:tab/>
-      </w:r>
-      <w:r>
-        <w:rPr>
-          <w:rFonts w:ascii="Times New Roman" w:eastAsia="Times New Roman" w:hAnsi="Times New Roman" w:cs="Times New Roman"/>
-          <w:sz w:val="24"/>
-          <w:szCs w:val="24"/>
-        </w:rPr>
-        <w:t>This concludes that many computer students and professionals are highly expected to experience a change in their language because of the effect of Education and occupation factors that influence in this situation the English language.</w:t>
-      </w:r>
     </w:p>
     <w:p>
       <w:pPr>
         <w:spacing w:line="480" w:lineRule="auto"/>
-        <w:rPr>
-          <w:rFonts w:ascii="Times New Roman" w:eastAsia="Times New Roman" w:hAnsi="Times New Roman" w:cs="Times New Roman"/>
-          <w:sz w:val="24"/>
-          <w:szCs w:val="24"/>
-        </w:rPr>
-      </w:pPr>
-    </w:p>
-    <w:p>
-      <w:pPr>
-        <w:spacing w:line="480" w:lineRule="auto"/>
-        <w:rPr>
-          <w:rFonts w:ascii="Times New Roman" w:eastAsia="Times New Roman" w:hAnsi="Times New Roman" w:cs="Times New Roman"/>
-          <w:sz w:val="24"/>
-          <w:szCs w:val="24"/>
-        </w:rPr>
-      </w:pPr>
-    </w:p>
-    <w:p>
-      <w:pPr>
-        <w:spacing w:line="480" w:lineRule="auto"/>
-        <w:rPr>
-          <w:rFonts w:ascii="Times New Roman" w:eastAsia="Times New Roman" w:hAnsi="Times New Roman" w:cs="Times New Roman"/>
-          <w:sz w:val="24"/>
-          <w:szCs w:val="24"/>
-        </w:rPr>
-      </w:pPr>
-    </w:p>
-    <w:p>
-      <w:pPr>
-        <w:rPr>
-          <w:rFonts w:ascii="Times New Roman" w:eastAsia="Times New Roman" w:hAnsi="Times New Roman" w:cs="Times New Roman"/>
-          <w:sz w:val="24"/>
-          <w:szCs w:val="24"/>
-        </w:rPr>
-      </w:pPr>
-      <w:r>
-        <w:rPr>
-          <w:rFonts w:ascii="Times New Roman" w:eastAsia="Times New Roman" w:hAnsi="Times New Roman" w:cs="Times New Roman"/>
-          <w:sz w:val="24"/>
-          <w:szCs w:val="24"/>
-        </w:rPr>
-        <w:br w:type="page"/>
-      </w:r>
-    </w:p>
+        <w:jc w:val="both"/>
+        <w:rPr>
+          <w:rFonts w:ascii="Times New Roman" w:eastAsia="Times New Roman" w:hAnsi="Times New Roman" w:cs="Times New Roman"/>
+          <w:sz w:val="24"/>
+          <w:szCs w:val="24"/>
+        </w:rPr>
+      </w:pPr>
+      <w:bookmarkStart w:id="48" w:name="_Toc106638651"/>
+    </w:p>
+    <w:bookmarkEnd w:id="48"/>
     <w:p>
       <w:pPr>
         <w:pStyle w:val="h1-my-title"/>
         <w:rPr>
-          <w:sz w:val="22"/>
-          <w:szCs w:val="22"/>
-        </w:rPr>
-      </w:pPr>
-      <w:bookmarkStart w:id="47" w:name="_Toc106638650"/>
-    </w:p>
-    <w:p>
-      <w:pPr>
-        <w:pStyle w:val="h1-my-title"/>
-      </w:pPr>
-      <w:r>
-        <w:t>General conclusion</w:t>
-      </w:r>
-      <w:bookmarkEnd w:id="47"/>
-    </w:p>
-    <w:p>
-      <w:pPr>
-        <w:spacing w:line="480" w:lineRule="auto"/>
-        <w:rPr>
-          <w:rFonts w:ascii="Times New Roman" w:eastAsia="Times New Roman" w:hAnsi="Times New Roman" w:cs="Times New Roman"/>
-          <w:sz w:val="24"/>
-          <w:szCs w:val="24"/>
-        </w:rPr>
-      </w:pPr>
-      <w:bookmarkStart w:id="48" w:name="_GoBack"/>
-      <w:r>
-        <w:rPr>
-          <w:rFonts w:ascii="Times New Roman" w:eastAsia="Times New Roman" w:hAnsi="Times New Roman" w:cs="Times New Roman"/>
-          <w:sz w:val="24"/>
-          <w:szCs w:val="24"/>
-        </w:rPr>
-        <w:t>[ Answer the question that asked in the general introduction and explain allthe foindings again. + write a sentence in the final to open a door to a new reseach “I didn’t have time to…. But in future research….”]</w:t>
-      </w:r>
-      <w:bookmarkEnd w:id="48"/>
-    </w:p>
-    <w:p>
-      <w:pPr>
-        <w:spacing w:line="480" w:lineRule="auto"/>
-        <w:rPr>
-          <w:rFonts w:ascii="Times New Roman" w:eastAsia="Times New Roman" w:hAnsi="Times New Roman" w:cs="Times New Roman"/>
-          <w:sz w:val="24"/>
-          <w:szCs w:val="24"/>
-        </w:rPr>
-      </w:pPr>
-      <w:r>
-        <w:rPr>
-          <w:rFonts w:ascii="Times New Roman" w:eastAsia="Times New Roman" w:hAnsi="Times New Roman" w:cs="Times New Roman"/>
-          <w:sz w:val="24"/>
-          <w:szCs w:val="24"/>
-        </w:rPr>
-        <w:t xml:space="preserve"> </w:t>
-      </w:r>
-    </w:p>
-    <w:p>
-      <w:pPr>
-        <w:spacing w:line="480" w:lineRule="auto"/>
-        <w:rPr>
-          <w:rFonts w:ascii="Times New Roman" w:eastAsia="Times New Roman" w:hAnsi="Times New Roman" w:cs="Times New Roman"/>
-          <w:sz w:val="24"/>
-          <w:szCs w:val="24"/>
-        </w:rPr>
-      </w:pPr>
-    </w:p>
-    <w:p>
-      <w:pPr>
-        <w:spacing w:line="480" w:lineRule="auto"/>
-        <w:rPr>
-          <w:rFonts w:ascii="Times New Roman" w:eastAsia="Times New Roman" w:hAnsi="Times New Roman" w:cs="Times New Roman"/>
-          <w:sz w:val="24"/>
-          <w:szCs w:val="24"/>
-        </w:rPr>
-      </w:pPr>
-    </w:p>
-    <w:p>
-      <w:pPr>
-        <w:spacing w:line="480" w:lineRule="auto"/>
-        <w:rPr>
-          <w:rFonts w:ascii="Times New Roman" w:eastAsia="Times New Roman" w:hAnsi="Times New Roman" w:cs="Times New Roman"/>
-          <w:sz w:val="24"/>
-          <w:szCs w:val="24"/>
-        </w:rPr>
-      </w:pPr>
-    </w:p>
-    <w:p>
-      <w:pPr>
-        <w:spacing w:line="480" w:lineRule="auto"/>
-        <w:rPr>
-          <w:rFonts w:ascii="Times New Roman" w:eastAsia="Times New Roman" w:hAnsi="Times New Roman" w:cs="Times New Roman"/>
-          <w:sz w:val="24"/>
-          <w:szCs w:val="24"/>
-        </w:rPr>
-      </w:pPr>
-    </w:p>
-    <w:p>
-      <w:pPr>
-        <w:spacing w:line="480" w:lineRule="auto"/>
-        <w:rPr>
-          <w:rFonts w:ascii="Times New Roman" w:eastAsia="Times New Roman" w:hAnsi="Times New Roman" w:cs="Times New Roman"/>
-          <w:sz w:val="24"/>
-          <w:szCs w:val="24"/>
-        </w:rPr>
-      </w:pPr>
-    </w:p>
-    <w:p>
-      <w:pPr>
-        <w:spacing w:line="480" w:lineRule="auto"/>
-        <w:rPr>
-          <w:rFonts w:ascii="Times New Roman" w:eastAsia="Times New Roman" w:hAnsi="Times New Roman" w:cs="Times New Roman"/>
-          <w:sz w:val="24"/>
-          <w:szCs w:val="24"/>
-        </w:rPr>
-      </w:pPr>
-    </w:p>
-    <w:p>
-      <w:pPr>
-        <w:spacing w:line="480" w:lineRule="auto"/>
-        <w:rPr>
-          <w:rFonts w:ascii="Times New Roman" w:eastAsia="Times New Roman" w:hAnsi="Times New Roman" w:cs="Times New Roman"/>
-          <w:sz w:val="24"/>
-          <w:szCs w:val="24"/>
-        </w:rPr>
-      </w:pPr>
-    </w:p>
-    <w:p>
-      <w:pPr>
-        <w:spacing w:line="480" w:lineRule="auto"/>
-        <w:rPr>
-          <w:rFonts w:ascii="Times New Roman" w:eastAsia="Times New Roman" w:hAnsi="Times New Roman" w:cs="Times New Roman"/>
-          <w:sz w:val="24"/>
-          <w:szCs w:val="24"/>
-        </w:rPr>
-      </w:pPr>
-    </w:p>
-    <w:p>
-      <w:pPr>
-        <w:spacing w:line="480" w:lineRule="auto"/>
-        <w:rPr>
-          <w:rFonts w:ascii="Times New Roman" w:eastAsia="Times New Roman" w:hAnsi="Times New Roman" w:cs="Times New Roman"/>
-          <w:sz w:val="24"/>
-          <w:szCs w:val="24"/>
-        </w:rPr>
-      </w:pPr>
-    </w:p>
-    <w:p>
-      <w:pPr>
-        <w:spacing w:line="480" w:lineRule="auto"/>
-        <w:rPr>
-          <w:rFonts w:ascii="Times New Roman" w:eastAsia="Times New Roman" w:hAnsi="Times New Roman" w:cs="Times New Roman"/>
-          <w:sz w:val="24"/>
-          <w:szCs w:val="24"/>
-        </w:rPr>
-      </w:pPr>
-    </w:p>
-    <w:p>
-      <w:pPr>
-        <w:spacing w:line="480" w:lineRule="auto"/>
-        <w:rPr>
-          <w:rFonts w:ascii="Times New Roman" w:eastAsia="Times New Roman" w:hAnsi="Times New Roman" w:cs="Times New Roman"/>
-          <w:sz w:val="24"/>
-          <w:szCs w:val="24"/>
-        </w:rPr>
-      </w:pPr>
-    </w:p>
-    <w:p>
-      <w:pPr>
-        <w:spacing w:line="480" w:lineRule="auto"/>
-        <w:rPr>
-          <w:rFonts w:ascii="Times New Roman" w:eastAsia="Times New Roman" w:hAnsi="Times New Roman" w:cs="Times New Roman"/>
-          <w:sz w:val="24"/>
-          <w:szCs w:val="24"/>
-        </w:rPr>
-      </w:pPr>
-    </w:p>
-    <w:p>
-      <w:pPr>
-        <w:spacing w:line="480" w:lineRule="auto"/>
-        <w:rPr>
-          <w:rFonts w:ascii="Times New Roman" w:eastAsia="Times New Roman" w:hAnsi="Times New Roman" w:cs="Times New Roman"/>
-          <w:sz w:val="24"/>
-          <w:szCs w:val="24"/>
-        </w:rPr>
-      </w:pPr>
-    </w:p>
-    <w:p>
-      <w:pPr>
-        <w:spacing w:line="480" w:lineRule="auto"/>
-        <w:rPr>
-          <w:rFonts w:ascii="Times New Roman" w:eastAsia="Times New Roman" w:hAnsi="Times New Roman" w:cs="Times New Roman"/>
-          <w:sz w:val="24"/>
-          <w:szCs w:val="24"/>
-        </w:rPr>
-      </w:pPr>
-    </w:p>
-    <w:p>
-      <w:pPr>
-        <w:rPr>
-          <w:rFonts w:ascii="Times New Roman" w:eastAsia="Times New Roman" w:hAnsi="Times New Roman" w:cs="Times New Roman"/>
-          <w:sz w:val="24"/>
-          <w:szCs w:val="24"/>
-        </w:rPr>
-      </w:pPr>
-    </w:p>
-    <w:p>
-      <w:pPr>
-        <w:rPr>
-          <w:rFonts w:ascii="Times New Roman" w:eastAsia="Times New Roman" w:hAnsi="Times New Roman" w:cs="Times New Roman"/>
-          <w:sz w:val="24"/>
-          <w:szCs w:val="24"/>
-        </w:rPr>
-      </w:pPr>
-    </w:p>
-    <w:p>
-      <w:pPr>
-        <w:rPr>
-          <w:rFonts w:ascii="Times New Roman" w:eastAsia="Times New Roman" w:hAnsi="Times New Roman" w:cs="Times New Roman"/>
-          <w:sz w:val="24"/>
-          <w:szCs w:val="24"/>
-        </w:rPr>
-      </w:pPr>
-    </w:p>
-    <w:p>
-      <w:pPr>
-        <w:rPr>
-          <w:rFonts w:ascii="Times New Roman" w:eastAsia="Times New Roman" w:hAnsi="Times New Roman" w:cs="Times New Roman"/>
-          <w:sz w:val="24"/>
-          <w:szCs w:val="24"/>
-        </w:rPr>
-      </w:pPr>
-    </w:p>
-    <w:p>
-      <w:pPr>
-        <w:rPr>
-          <w:rFonts w:ascii="Times New Roman" w:eastAsia="Times New Roman" w:hAnsi="Times New Roman" w:cs="Times New Roman"/>
-          <w:sz w:val="24"/>
-          <w:szCs w:val="24"/>
-        </w:rPr>
-      </w:pPr>
-    </w:p>
-    <w:p>
-      <w:pPr>
-        <w:rPr>
-          <w:rFonts w:ascii="Times New Roman" w:eastAsia="Times New Roman" w:hAnsi="Times New Roman" w:cs="Times New Roman"/>
-          <w:sz w:val="24"/>
-          <w:szCs w:val="24"/>
-        </w:rPr>
-      </w:pPr>
-    </w:p>
-    <w:p>
-      <w:pPr>
-        <w:pStyle w:val="h1-my-title"/>
-        <w:rPr>
-          <w:sz w:val="16"/>
-          <w:szCs w:val="16"/>
-        </w:rPr>
-      </w:pPr>
-      <w:bookmarkStart w:id="49" w:name="_Toc106638651"/>
-    </w:p>
-    <w:p>
-      <w:pPr>
-        <w:pStyle w:val="h1-my-title"/>
-        <w:rPr>
-          <w:sz w:val="24"/>
-          <w:szCs w:val="24"/>
-        </w:rPr>
-      </w:pPr>
-      <w:r>
-        <w:t>Works Cited</w:t>
-      </w:r>
-      <w:bookmarkEnd w:id="49"/>
+          <w:sz w:val="24"/>
+          <w:szCs w:val="24"/>
+        </w:rPr>
+      </w:pPr>
+      <w:r>
+        <w:t>References</w:t>
+      </w:r>
     </w:p>
     <w:p>
       <w:pPr>
         <w:tabs>
           <w:tab w:val="left" w:pos="2622"/>
+          <w:tab w:val="left" w:pos="3933"/>
         </w:tabs>
         <w:spacing w:line="480" w:lineRule="auto"/>
         <w:rPr>
@@ -12549,6 +12564,17 @@
         </w:rPr>
         <w:tab/>
       </w:r>
+      <w:r>
+        <w:rPr>
+          <w:rFonts w:ascii="Times New Roman" w:eastAsia="Times New Roman" w:hAnsi="Times New Roman" w:cs="Times New Roman"/>
+          <w:b/>
+          <w:sz w:val="24"/>
+          <w:szCs w:val="24"/>
+        </w:rPr>
+        <w:tab/>
+      </w:r>
+      <w:bookmarkStart w:id="49" w:name="_GoBack"/>
+      <w:bookmarkEnd w:id="49"/>
     </w:p>
     <w:p>
       <w:pPr>
@@ -13428,7 +13454,6 @@
           <w:sz w:val="24"/>
           <w:szCs w:val="24"/>
         </w:rPr>
-        <w:lastRenderedPageBreak/>
         <w:t xml:space="preserve">“Communication Skills for Computer Science Students.” </w:t>
       </w:r>
       <w:r>
@@ -13501,6 +13526,7 @@
           <w:sz w:val="24"/>
           <w:szCs w:val="24"/>
         </w:rPr>
+        <w:lastRenderedPageBreak/>
         <w:tab/>
       </w:r>
       <w:hyperlink r:id="rId25" w:history="1">
@@ -14958,7 +14984,6 @@
           <w:sz w:val="24"/>
           <w:szCs w:val="24"/>
         </w:rPr>
-        <w:lastRenderedPageBreak/>
         <w:t>Sreeraman</w:t>
       </w:r>
       <w:proofErr w:type="spellEnd"/>
@@ -15076,67 +15101,88 @@
         </w:rPr>
         <w:tab/>
       </w:r>
-      <w:hyperlink r:id="rId37" w:history="1">
-        <w:r>
-          <w:rPr>
-            <w:rStyle w:val="Hyperlink"/>
-            <w:rFonts w:ascii="Times New Roman" w:eastAsia="Times New Roman" w:hAnsi="Times New Roman" w:cs="Times New Roman"/>
-            <w:color w:val="0D0D0D" w:themeColor="text1" w:themeTint="F2"/>
-            <w:sz w:val="24"/>
-            <w:szCs w:val="24"/>
-            <w:u w:val="none"/>
-          </w:rPr>
-          <w:t>https://economictimes.indiatimes.com/small-biz/security-tech/technology/why-english-is-</w:t>
-        </w:r>
-        <w:r>
-          <w:rPr>
-            <w:rStyle w:val="Hyperlink"/>
-            <w:rFonts w:ascii="Times New Roman" w:eastAsia="Times New Roman" w:hAnsi="Times New Roman" w:cs="Times New Roman"/>
-            <w:color w:val="0D0D0D" w:themeColor="text1" w:themeTint="F2"/>
-            <w:sz w:val="24"/>
-            <w:szCs w:val="24"/>
-            <w:u w:val="none"/>
-          </w:rPr>
-          <w:tab/>
-          <w:t>now-an-increasing-prerequisite-to-enter-technology-driven-global-</w:t>
-        </w:r>
-        <w:r>
-          <w:rPr>
-            <w:rStyle w:val="Hyperlink"/>
-            <w:rFonts w:ascii="Times New Roman" w:eastAsia="Times New Roman" w:hAnsi="Times New Roman" w:cs="Times New Roman"/>
-            <w:color w:val="0D0D0D" w:themeColor="text1" w:themeTint="F2"/>
-            <w:sz w:val="24"/>
-            <w:szCs w:val="24"/>
-            <w:u w:val="none"/>
-          </w:rPr>
-          <w:tab/>
-          <w:t>markets/</w:t>
-        </w:r>
-        <w:proofErr w:type="spellStart"/>
-        <w:r>
-          <w:rPr>
-            <w:rStyle w:val="Hyperlink"/>
-            <w:rFonts w:ascii="Times New Roman" w:eastAsia="Times New Roman" w:hAnsi="Times New Roman" w:cs="Times New Roman"/>
-            <w:color w:val="0D0D0D" w:themeColor="text1" w:themeTint="F2"/>
-            <w:sz w:val="24"/>
-            <w:szCs w:val="24"/>
-            <w:u w:val="none"/>
-          </w:rPr>
-          <w:t>articleshow</w:t>
-        </w:r>
-        <w:proofErr w:type="spellEnd"/>
-        <w:r>
-          <w:rPr>
-            <w:rStyle w:val="Hyperlink"/>
-            <w:rFonts w:ascii="Times New Roman" w:eastAsia="Times New Roman" w:hAnsi="Times New Roman" w:cs="Times New Roman"/>
-            <w:color w:val="0D0D0D" w:themeColor="text1" w:themeTint="F2"/>
-            <w:sz w:val="24"/>
-            <w:szCs w:val="24"/>
-            <w:u w:val="none"/>
-          </w:rPr>
-          <w:t>/61639802.cms</w:t>
-        </w:r>
-      </w:hyperlink>
+      <w:r>
+        <w:rPr>
+          <w:rStyle w:val="Hyperlink"/>
+          <w:rFonts w:ascii="Times New Roman" w:eastAsia="Times New Roman" w:hAnsi="Times New Roman" w:cs="Times New Roman"/>
+          <w:color w:val="0D0D0D" w:themeColor="text1" w:themeTint="F2"/>
+          <w:sz w:val="24"/>
+          <w:szCs w:val="24"/>
+          <w:u w:val="none"/>
+        </w:rPr>
+        <w:t>https://economictimes.indiatimes.com/small-biz/security-tech/technology/why-english-is-</w:t>
+      </w:r>
+      <w:r>
+        <w:rPr>
+          <w:rStyle w:val="Hyperlink"/>
+          <w:rFonts w:ascii="Times New Roman" w:eastAsia="Times New Roman" w:hAnsi="Times New Roman" w:cs="Times New Roman"/>
+          <w:color w:val="0D0D0D" w:themeColor="text1" w:themeTint="F2"/>
+          <w:sz w:val="24"/>
+          <w:szCs w:val="24"/>
+          <w:u w:val="none"/>
+        </w:rPr>
+        <w:lastRenderedPageBreak/>
+        <w:tab/>
+        <w:t>now-an-increasing-prerequisite-to-enter-technology-driven-global-</w:t>
+      </w:r>
+      <w:r>
+        <w:rPr>
+          <w:rStyle w:val="Hyperlink"/>
+          <w:rFonts w:ascii="Times New Roman" w:eastAsia="Times New Roman" w:hAnsi="Times New Roman" w:cs="Times New Roman"/>
+          <w:color w:val="0D0D0D" w:themeColor="text1" w:themeTint="F2"/>
+          <w:sz w:val="24"/>
+          <w:szCs w:val="24"/>
+          <w:u w:val="none"/>
+        </w:rPr>
+        <w:tab/>
+        <w:t>mar</w:t>
+      </w:r>
+      <w:r>
+        <w:rPr>
+          <w:rStyle w:val="Hyperlink"/>
+          <w:rFonts w:ascii="Times New Roman" w:eastAsia="Times New Roman" w:hAnsi="Times New Roman" w:cs="Times New Roman"/>
+          <w:color w:val="0D0D0D" w:themeColor="text1" w:themeTint="F2"/>
+          <w:sz w:val="24"/>
+          <w:szCs w:val="24"/>
+          <w:u w:val="none"/>
+        </w:rPr>
+        <w:t>k</w:t>
+      </w:r>
+      <w:r>
+        <w:rPr>
+          <w:rStyle w:val="Hyperlink"/>
+          <w:rFonts w:ascii="Times New Roman" w:eastAsia="Times New Roman" w:hAnsi="Times New Roman" w:cs="Times New Roman"/>
+          <w:color w:val="0D0D0D" w:themeColor="text1" w:themeTint="F2"/>
+          <w:sz w:val="24"/>
+          <w:szCs w:val="24"/>
+          <w:u w:val="none"/>
+        </w:rPr>
+        <w:t>ets/</w:t>
+      </w:r>
+      <w:proofErr w:type="spellStart"/>
+      <w:r>
+        <w:rPr>
+          <w:rStyle w:val="Hyperlink"/>
+          <w:rFonts w:ascii="Times New Roman" w:eastAsia="Times New Roman" w:hAnsi="Times New Roman" w:cs="Times New Roman"/>
+          <w:color w:val="0D0D0D" w:themeColor="text1" w:themeTint="F2"/>
+          <w:sz w:val="24"/>
+          <w:szCs w:val="24"/>
+          <w:u w:val="none"/>
+        </w:rPr>
+        <w:t>articleshow</w:t>
+      </w:r>
+      <w:proofErr w:type="spellEnd"/>
+      <w:r>
+        <w:rPr>
+          <w:rStyle w:val="Hyperlink"/>
+          <w:rFonts w:ascii="Times New Roman" w:eastAsia="Times New Roman" w:hAnsi="Times New Roman" w:cs="Times New Roman"/>
+          <w:color w:val="0D0D0D" w:themeColor="text1" w:themeTint="F2"/>
+          <w:sz w:val="24"/>
+          <w:szCs w:val="24"/>
+          <w:u w:val="none"/>
+        </w:rPr>
+        <w:t>/61639802.cms</w:t>
+      </w:r>
       <w:r>
         <w:rPr>
           <w:rFonts w:ascii="Times New Roman" w:eastAsia="Times New Roman" w:hAnsi="Times New Roman" w:cs="Times New Roman"/>
@@ -15226,7 +15272,7 @@
         </w:rPr>
         <w:tab/>
       </w:r>
-      <w:hyperlink r:id="rId38">
+      <w:hyperlink r:id="rId37">
         <w:r>
           <w:rPr>
             <w:rFonts w:ascii="Times New Roman" w:eastAsia="Times New Roman" w:hAnsi="Times New Roman" w:cs="Times New Roman"/>
@@ -15337,7 +15383,7 @@
         </w:rPr>
         <w:tab/>
       </w:r>
-      <w:hyperlink r:id="rId39">
+      <w:hyperlink r:id="rId38">
         <w:r>
           <w:rPr>
             <w:rFonts w:ascii="Times New Roman" w:eastAsia="Times New Roman" w:hAnsi="Times New Roman" w:cs="Times New Roman"/>
@@ -15434,6 +15480,7 @@
       </w:pPr>
       <w:bookmarkStart w:id="50" w:name="_Toc106638652"/>
     </w:p>
+    <w:bookmarkEnd w:id="50"/>
     <w:p>
       <w:pPr>
         <w:pStyle w:val="h1-my-title"/>
@@ -15441,49 +15488,450 @@
       <w:r>
         <w:t>Index</w:t>
       </w:r>
-      <w:bookmarkEnd w:id="50"/>
-    </w:p>
-    <w:p>
-      <w:pPr>
-        <w:spacing w:line="480" w:lineRule="auto"/>
-        <w:jc w:val="both"/>
-      </w:pPr>
-      <w:r>
-        <w:rPr>
-          <w:rFonts w:ascii="Times New Roman" w:eastAsia="Times New Roman" w:hAnsi="Times New Roman" w:cs="Times New Roman"/>
-          <w:sz w:val="24"/>
-          <w:szCs w:val="24"/>
-        </w:rPr>
-        <w:t xml:space="preserve">[Screen shot of </w:t>
-      </w:r>
-      <w:r>
-        <w:rPr>
-          <w:rFonts w:ascii="Times New Roman" w:eastAsia="Times New Roman" w:hAnsi="Times New Roman" w:cs="Times New Roman"/>
-          <w:sz w:val="24"/>
-          <w:szCs w:val="24"/>
-        </w:rPr>
-        <w:t>the</w:t>
-      </w:r>
-      <w:r>
-        <w:rPr>
-          <w:rFonts w:ascii="Times New Roman" w:eastAsia="Times New Roman" w:hAnsi="Times New Roman" w:cs="Times New Roman"/>
-          <w:sz w:val="24"/>
-          <w:szCs w:val="24"/>
-        </w:rPr>
-        <w:t xml:space="preserve"> questionnaire] </w:t>
-      </w:r>
-    </w:p>
-    <w:p>
-      <w:pPr>
-        <w:rPr>
-          <w:rFonts w:ascii="Times New Roman" w:eastAsia="Times New Roman" w:hAnsi="Times New Roman" w:cs="Times New Roman"/>
-          <w:sz w:val="24"/>
-          <w:szCs w:val="24"/>
-        </w:rPr>
-      </w:pPr>
+    </w:p>
+    <w:p>
+      <w:pPr>
+        <w:rPr>
+          <w:noProof/>
+          <w:color w:val="000000"/>
+          <w:bdr w:val="none" w:sz="0" w:space="0" w:color="auto" w:frame="1"/>
+          <w:lang w:val="en-US" w:eastAsia="en-US"/>
+        </w:rPr>
+      </w:pPr>
+    </w:p>
+    <w:p>
+      <w:pPr>
+        <w:rPr>
+          <w:noProof/>
+          <w:color w:val="000000"/>
+          <w:bdr w:val="none" w:sz="0" w:space="0" w:color="auto" w:frame="1"/>
+          <w:lang w:val="en-US" w:eastAsia="en-US"/>
+        </w:rPr>
+      </w:pPr>
+    </w:p>
+    <w:p>
+      <w:pPr>
+        <w:rPr>
+          <w:noProof/>
+          <w:color w:val="000000"/>
+          <w:bdr w:val="none" w:sz="0" w:space="0" w:color="auto" w:frame="1"/>
+          <w:lang w:val="en-US" w:eastAsia="en-US"/>
+        </w:rPr>
+      </w:pPr>
+    </w:p>
+    <w:p>
+      <w:pPr>
+        <w:jc w:val="center"/>
+        <w:rPr>
+          <w:rFonts w:ascii="Times New Roman" w:eastAsia="Times New Roman" w:hAnsi="Times New Roman" w:cs="Times New Roman"/>
+          <w:sz w:val="24"/>
+          <w:szCs w:val="24"/>
+        </w:rPr>
+      </w:pPr>
+      <w:r>
+        <w:rPr>
+          <w:noProof/>
+          <w:color w:val="000000"/>
+          <w:bdr w:val="none" w:sz="0" w:space="0" w:color="auto" w:frame="1"/>
+          <w:lang w:val="en-US" w:eastAsia="en-US"/>
+        </w:rPr>
+        <w:drawing>
+          <wp:inline distT="0" distB="0" distL="0" distR="0">
+            <wp:extent cx="5917721" cy="5446830"/>
+            <wp:effectExtent l="19050" t="19050" r="26035" b="20955"/>
+            <wp:docPr id="12" name="Picture 12" descr="https://lh6.googleusercontent.com/lHF4DqwXsdK5yIaE3w6eZG2czAw6CmWS3ruVR14QWQB8G98qlQw_04W3YKb8g3pkCOz-6kPrTm7vCkOOdwewH24QfZ8dWYG-zyReCXy1LhgtZ97MIQJWVrriLhIMBXLe5GDK570Ahp2p8GXf9g"/>
+            <wp:cNvGraphicFramePr>
+              <a:graphicFrameLocks xmlns:a="http://schemas.openxmlformats.org/drawingml/2006/main" noChangeAspect="1"/>
+            </wp:cNvGraphicFramePr>
+            <a:graphic xmlns:a="http://schemas.openxmlformats.org/drawingml/2006/main">
+              <a:graphicData uri="http://schemas.openxmlformats.org/drawingml/2006/picture">
+                <pic:pic xmlns:pic="http://schemas.openxmlformats.org/drawingml/2006/picture">
+                  <pic:nvPicPr>
+                    <pic:cNvPr id="0" name="Picture 26" descr="https://lh6.googleusercontent.com/lHF4DqwXsdK5yIaE3w6eZG2czAw6CmWS3ruVR14QWQB8G98qlQw_04W3YKb8g3pkCOz-6kPrTm7vCkOOdwewH24QfZ8dWYG-zyReCXy1LhgtZ97MIQJWVrriLhIMBXLe5GDK570Ahp2p8GXf9g"/>
+                    <pic:cNvPicPr>
+                      <a:picLocks noChangeAspect="1" noChangeArrowheads="1"/>
+                    </pic:cNvPicPr>
+                  </pic:nvPicPr>
+                  <pic:blipFill rotWithShape="1">
+                    <a:blip r:embed="rId39">
+                      <a:extLst>
+                        <a:ext uri="{28A0092B-C50C-407E-A947-70E740481C1C}">
+                          <a14:useLocalDpi xmlns:a14="http://schemas.microsoft.com/office/drawing/2010/main" val="0"/>
+                        </a:ext>
+                      </a:extLst>
+                    </a:blip>
+                    <a:srcRect l="901"/>
+                    <a:stretch/>
+                  </pic:blipFill>
+                  <pic:spPr bwMode="auto">
+                    <a:xfrm>
+                      <a:off x="0" y="0"/>
+                      <a:ext cx="5921773" cy="5450559"/>
+                    </a:xfrm>
+                    <a:prstGeom prst="rect">
+                      <a:avLst/>
+                    </a:prstGeom>
+                    <a:noFill/>
+                    <a:ln w="12700">
+                      <a:solidFill>
+                        <a:schemeClr val="tx1">
+                          <a:lumMod val="85000"/>
+                          <a:lumOff val="15000"/>
+                        </a:schemeClr>
+                      </a:solidFill>
+                    </a:ln>
+                    <a:extLst>
+                      <a:ext uri="{53640926-AAD7-44D8-BBD7-CCE9431645EC}">
+                        <a14:shadowObscured xmlns:a14="http://schemas.microsoft.com/office/drawing/2010/main"/>
+                      </a:ext>
+                    </a:extLst>
+                  </pic:spPr>
+                </pic:pic>
+              </a:graphicData>
+            </a:graphic>
+          </wp:inline>
+        </w:drawing>
+      </w:r>
+    </w:p>
+    <w:p>
+      <w:pPr>
+        <w:jc w:val="center"/>
+        <w:rPr>
+          <w:rFonts w:ascii="Times New Roman" w:eastAsia="Times New Roman" w:hAnsi="Times New Roman" w:cs="Times New Roman"/>
+          <w:sz w:val="24"/>
+          <w:szCs w:val="24"/>
+        </w:rPr>
+      </w:pPr>
+    </w:p>
+    <w:p>
+      <w:pPr>
+        <w:jc w:val="center"/>
+        <w:rPr>
+          <w:rFonts w:ascii="Times New Roman" w:eastAsia="Times New Roman" w:hAnsi="Times New Roman" w:cs="Times New Roman"/>
+          <w:sz w:val="24"/>
+          <w:szCs w:val="24"/>
+        </w:rPr>
+      </w:pPr>
+    </w:p>
+    <w:p>
+      <w:pPr>
+        <w:jc w:val="center"/>
+        <w:rPr>
+          <w:rFonts w:ascii="Times New Roman" w:eastAsia="Times New Roman" w:hAnsi="Times New Roman" w:cs="Times New Roman"/>
+          <w:sz w:val="24"/>
+          <w:szCs w:val="24"/>
+        </w:rPr>
+      </w:pPr>
+    </w:p>
+    <w:p>
+      <w:pPr>
+        <w:jc w:val="center"/>
+        <w:rPr>
+          <w:rFonts w:ascii="Times New Roman" w:eastAsia="Times New Roman" w:hAnsi="Times New Roman" w:cs="Times New Roman"/>
+          <w:sz w:val="24"/>
+          <w:szCs w:val="24"/>
+        </w:rPr>
+      </w:pPr>
+    </w:p>
+    <w:p>
+      <w:pPr>
+        <w:jc w:val="center"/>
+        <w:rPr>
+          <w:rFonts w:ascii="Times New Roman" w:eastAsia="Times New Roman" w:hAnsi="Times New Roman" w:cs="Times New Roman"/>
+          <w:sz w:val="24"/>
+          <w:szCs w:val="24"/>
+        </w:rPr>
+      </w:pPr>
+    </w:p>
+    <w:p>
+      <w:pPr>
+        <w:jc w:val="center"/>
+        <w:rPr>
+          <w:rFonts w:ascii="Times New Roman" w:eastAsia="Times New Roman" w:hAnsi="Times New Roman" w:cs="Times New Roman"/>
+          <w:sz w:val="24"/>
+          <w:szCs w:val="24"/>
+        </w:rPr>
+      </w:pPr>
+    </w:p>
+    <w:p>
+      <w:pPr>
+        <w:jc w:val="center"/>
+        <w:rPr>
+          <w:rFonts w:ascii="Times New Roman" w:eastAsia="Times New Roman" w:hAnsi="Times New Roman" w:cs="Times New Roman"/>
+          <w:sz w:val="24"/>
+          <w:szCs w:val="24"/>
+        </w:rPr>
+      </w:pPr>
+    </w:p>
+    <w:p>
+      <w:pPr>
+        <w:jc w:val="center"/>
+        <w:rPr>
+          <w:rFonts w:ascii="Times New Roman" w:eastAsia="Times New Roman" w:hAnsi="Times New Roman" w:cs="Times New Roman"/>
+          <w:sz w:val="24"/>
+          <w:szCs w:val="24"/>
+        </w:rPr>
+      </w:pPr>
+    </w:p>
+    <w:p>
+      <w:pPr>
+        <w:rPr>
+          <w:rFonts w:ascii="Times New Roman" w:eastAsia="Times New Roman" w:hAnsi="Times New Roman" w:cs="Times New Roman"/>
+          <w:sz w:val="24"/>
+          <w:szCs w:val="24"/>
+        </w:rPr>
+      </w:pPr>
+    </w:p>
+    <w:p>
+      <w:pPr>
+        <w:rPr>
+          <w:rFonts w:ascii="Times New Roman" w:eastAsia="Times New Roman" w:hAnsi="Times New Roman" w:cs="Times New Roman"/>
+          <w:sz w:val="24"/>
+          <w:szCs w:val="24"/>
+        </w:rPr>
+      </w:pPr>
+    </w:p>
+    <w:p>
+      <w:pPr>
+        <w:rPr>
+          <w:rFonts w:ascii="Times New Roman" w:eastAsia="Times New Roman" w:hAnsi="Times New Roman" w:cs="Times New Roman"/>
+          <w:sz w:val="24"/>
+          <w:szCs w:val="24"/>
+        </w:rPr>
+      </w:pPr>
+    </w:p>
+    <w:p>
+      <w:pPr>
+        <w:rPr>
+          <w:rFonts w:ascii="Times New Roman" w:eastAsia="Times New Roman" w:hAnsi="Times New Roman" w:cs="Times New Roman"/>
+          <w:sz w:val="24"/>
+          <w:szCs w:val="24"/>
+        </w:rPr>
+      </w:pPr>
+      <w:r>
+        <w:rPr>
+          <w:noProof/>
+          <w:color w:val="000000"/>
+          <w:bdr w:val="none" w:sz="0" w:space="0" w:color="auto" w:frame="1"/>
+          <w:lang w:val="en-US" w:eastAsia="en-US"/>
+        </w:rPr>
+        <w:drawing>
+          <wp:inline distT="0" distB="0" distL="0" distR="0">
+            <wp:extent cx="5795010" cy="6282055"/>
+            <wp:effectExtent l="19050" t="19050" r="15240" b="23495"/>
+            <wp:docPr id="15" name="Picture 15" descr="https://lh6.googleusercontent.com/FnzWlWiRIT640v2Us3bHTv4Ouzq3KzDgQAoHVJxzxf-pYfmp19x0seIl8jhSHdtQFx57M1ya8_9pfS84HqWDBSdas2cf3fAS0JCAEIToVpzqSe84xcyHgwKIvfE0Of4zOab5sRMUIJceHabD9A"/>
+            <wp:cNvGraphicFramePr>
+              <a:graphicFrameLocks xmlns:a="http://schemas.openxmlformats.org/drawingml/2006/main" noChangeAspect="1"/>
+            </wp:cNvGraphicFramePr>
+            <a:graphic xmlns:a="http://schemas.openxmlformats.org/drawingml/2006/main">
+              <a:graphicData uri="http://schemas.openxmlformats.org/drawingml/2006/picture">
+                <pic:pic xmlns:pic="http://schemas.openxmlformats.org/drawingml/2006/picture">
+                  <pic:nvPicPr>
+                    <pic:cNvPr id="0" name="Picture 28" descr="https://lh6.googleusercontent.com/FnzWlWiRIT640v2Us3bHTv4Ouzq3KzDgQAoHVJxzxf-pYfmp19x0seIl8jhSHdtQFx57M1ya8_9pfS84HqWDBSdas2cf3fAS0JCAEIToVpzqSe84xcyHgwKIvfE0Of4zOab5sRMUIJceHabD9A"/>
+                    <pic:cNvPicPr>
+                      <a:picLocks noChangeAspect="1" noChangeArrowheads="1"/>
+                    </pic:cNvPicPr>
+                  </pic:nvPicPr>
+                  <pic:blipFill>
+                    <a:blip r:embed="rId40">
+                      <a:extLst>
+                        <a:ext uri="{28A0092B-C50C-407E-A947-70E740481C1C}">
+                          <a14:useLocalDpi xmlns:a14="http://schemas.microsoft.com/office/drawing/2010/main" val="0"/>
+                        </a:ext>
+                      </a:extLst>
+                    </a:blip>
+                    <a:srcRect/>
+                    <a:stretch>
+                      <a:fillRect/>
+                    </a:stretch>
+                  </pic:blipFill>
+                  <pic:spPr bwMode="auto">
+                    <a:xfrm>
+                      <a:off x="0" y="0"/>
+                      <a:ext cx="5795010" cy="6282055"/>
+                    </a:xfrm>
+                    <a:prstGeom prst="rect">
+                      <a:avLst/>
+                    </a:prstGeom>
+                    <a:noFill/>
+                    <a:ln w="12700">
+                      <a:solidFill>
+                        <a:schemeClr val="tx1">
+                          <a:lumMod val="85000"/>
+                          <a:lumOff val="15000"/>
+                        </a:schemeClr>
+                      </a:solidFill>
+                    </a:ln>
+                  </pic:spPr>
+                </pic:pic>
+              </a:graphicData>
+            </a:graphic>
+          </wp:inline>
+        </w:drawing>
+      </w:r>
+    </w:p>
+    <w:p>
+      <w:pPr>
+        <w:rPr>
+          <w:rFonts w:ascii="Times New Roman" w:eastAsia="Times New Roman" w:hAnsi="Times New Roman" w:cs="Times New Roman"/>
+          <w:sz w:val="24"/>
+          <w:szCs w:val="24"/>
+        </w:rPr>
+      </w:pPr>
+    </w:p>
+    <w:p>
+      <w:pPr>
+        <w:rPr>
+          <w:rFonts w:ascii="Times New Roman" w:eastAsia="Times New Roman" w:hAnsi="Times New Roman" w:cs="Times New Roman"/>
+          <w:sz w:val="24"/>
+          <w:szCs w:val="24"/>
+        </w:rPr>
+      </w:pPr>
+    </w:p>
+    <w:p>
+      <w:pPr>
+        <w:rPr>
+          <w:rFonts w:ascii="Times New Roman" w:eastAsia="Times New Roman" w:hAnsi="Times New Roman" w:cs="Times New Roman"/>
+          <w:sz w:val="24"/>
+          <w:szCs w:val="24"/>
+        </w:rPr>
+      </w:pPr>
+    </w:p>
+    <w:p>
+      <w:pPr>
+        <w:rPr>
+          <w:rFonts w:ascii="Times New Roman" w:eastAsia="Times New Roman" w:hAnsi="Times New Roman" w:cs="Times New Roman"/>
+          <w:sz w:val="24"/>
+          <w:szCs w:val="24"/>
+        </w:rPr>
+      </w:pPr>
+    </w:p>
+    <w:p>
+      <w:pPr>
+        <w:rPr>
+          <w:rFonts w:ascii="Times New Roman" w:eastAsia="Times New Roman" w:hAnsi="Times New Roman" w:cs="Times New Roman"/>
+          <w:sz w:val="24"/>
+          <w:szCs w:val="24"/>
+        </w:rPr>
+      </w:pPr>
+    </w:p>
+    <w:p>
+      <w:pPr>
+        <w:rPr>
+          <w:rFonts w:ascii="Times New Roman" w:eastAsia="Times New Roman" w:hAnsi="Times New Roman" w:cs="Times New Roman"/>
+          <w:sz w:val="24"/>
+          <w:szCs w:val="24"/>
+        </w:rPr>
+      </w:pPr>
+    </w:p>
+    <w:p>
+      <w:pPr>
+        <w:rPr>
+          <w:rFonts w:ascii="Times New Roman" w:eastAsia="Times New Roman" w:hAnsi="Times New Roman" w:cs="Times New Roman"/>
+          <w:sz w:val="24"/>
+          <w:szCs w:val="24"/>
+        </w:rPr>
+      </w:pPr>
+    </w:p>
+    <w:p>
+      <w:pPr>
+        <w:rPr>
+          <w:rFonts w:ascii="Times New Roman" w:eastAsia="Times New Roman" w:hAnsi="Times New Roman" w:cs="Times New Roman"/>
+          <w:sz w:val="24"/>
+          <w:szCs w:val="24"/>
+        </w:rPr>
+      </w:pPr>
+    </w:p>
+    <w:p>
+      <w:pPr>
+        <w:rPr>
+          <w:rFonts w:ascii="Times New Roman" w:eastAsia="Times New Roman" w:hAnsi="Times New Roman" w:cs="Times New Roman"/>
+          <w:sz w:val="24"/>
+          <w:szCs w:val="24"/>
+        </w:rPr>
+      </w:pPr>
+    </w:p>
+    <w:p>
+      <w:pPr>
+        <w:rPr>
+          <w:rFonts w:ascii="Times New Roman" w:eastAsia="Times New Roman" w:hAnsi="Times New Roman" w:cs="Times New Roman"/>
+          <w:sz w:val="24"/>
+          <w:szCs w:val="24"/>
+        </w:rPr>
+      </w:pPr>
+    </w:p>
+    <w:p>
+      <w:pPr>
+        <w:rPr>
+          <w:rFonts w:ascii="Times New Roman" w:eastAsia="Times New Roman" w:hAnsi="Times New Roman" w:cs="Times New Roman"/>
+          <w:sz w:val="24"/>
+          <w:szCs w:val="24"/>
+        </w:rPr>
+      </w:pPr>
+      <w:r>
+        <w:rPr>
+          <w:noProof/>
+          <w:color w:val="000000"/>
+          <w:bdr w:val="none" w:sz="0" w:space="0" w:color="auto" w:frame="1"/>
+          <w:lang w:val="en-US" w:eastAsia="en-US"/>
+        </w:rPr>
+        <w:drawing>
+          <wp:inline distT="0" distB="0" distL="0" distR="0">
+            <wp:extent cx="5770245" cy="5076190"/>
+            <wp:effectExtent l="19050" t="19050" r="20955" b="10160"/>
+            <wp:docPr id="17" name="Picture 17" descr="https://lh4.googleusercontent.com/sWHt3Ki8Bkp97lPuOiddJ94NXXXatPxX7tm_CUliJ5hZ0KFodHT1YWBVwQhQFj2AmcAlQh3R3ywCkX4AqaJABFSkuJuEyL1sJ0YVMGG_rLk6QE34eImOgh-03j74ruar3C6wVP1iUbUK1ZHOZA"/>
+            <wp:cNvGraphicFramePr>
+              <a:graphicFrameLocks xmlns:a="http://schemas.openxmlformats.org/drawingml/2006/main" noChangeAspect="1"/>
+            </wp:cNvGraphicFramePr>
+            <a:graphic xmlns:a="http://schemas.openxmlformats.org/drawingml/2006/main">
+              <a:graphicData uri="http://schemas.openxmlformats.org/drawingml/2006/picture">
+                <pic:pic xmlns:pic="http://schemas.openxmlformats.org/drawingml/2006/picture">
+                  <pic:nvPicPr>
+                    <pic:cNvPr id="0" name="Picture 30" descr="https://lh4.googleusercontent.com/sWHt3Ki8Bkp97lPuOiddJ94NXXXatPxX7tm_CUliJ5hZ0KFodHT1YWBVwQhQFj2AmcAlQh3R3ywCkX4AqaJABFSkuJuEyL1sJ0YVMGG_rLk6QE34eImOgh-03j74ruar3C6wVP1iUbUK1ZHOZA"/>
+                    <pic:cNvPicPr>
+                      <a:picLocks noChangeAspect="1" noChangeArrowheads="1"/>
+                    </pic:cNvPicPr>
+                  </pic:nvPicPr>
+                  <pic:blipFill>
+                    <a:blip r:embed="rId41">
+                      <a:extLst>
+                        <a:ext uri="{28A0092B-C50C-407E-A947-70E740481C1C}">
+                          <a14:useLocalDpi xmlns:a14="http://schemas.microsoft.com/office/drawing/2010/main" val="0"/>
+                        </a:ext>
+                      </a:extLst>
+                    </a:blip>
+                    <a:srcRect/>
+                    <a:stretch>
+                      <a:fillRect/>
+                    </a:stretch>
+                  </pic:blipFill>
+                  <pic:spPr bwMode="auto">
+                    <a:xfrm>
+                      <a:off x="0" y="0"/>
+                      <a:ext cx="5770245" cy="5076190"/>
+                    </a:xfrm>
+                    <a:prstGeom prst="rect">
+                      <a:avLst/>
+                    </a:prstGeom>
+                    <a:noFill/>
+                    <a:ln w="12700">
+                      <a:solidFill>
+                        <a:schemeClr val="tx1">
+                          <a:lumMod val="85000"/>
+                          <a:lumOff val="15000"/>
+                        </a:schemeClr>
+                      </a:solidFill>
+                    </a:ln>
+                  </pic:spPr>
+                </pic:pic>
+              </a:graphicData>
+            </a:graphic>
+          </wp:inline>
+        </w:drawing>
+      </w:r>
     </w:p>
     <w:sectPr>
-      <w:footerReference w:type="default" r:id="rId40"/>
+      <w:footerReference w:type="default" r:id="rId42"/>
       <w:pgSz w:w="12240" w:h="15840"/>
       <w:pgMar w:top="810" w:right="1440" w:bottom="990" w:left="1440" w:header="720" w:footer="720" w:gutter="0"/>
       <w:pgBorders w:offsetFrom="page">
@@ -15554,7 +16002,7 @@
             <w:noProof/>
             <w:lang w:val="fr-FR"/>
           </w:rPr>
-          <w:t>43</w:t>
+          <w:t>44</w:t>
         </w:r>
         <w:r>
           <w:fldChar w:fldCharType="end"/>
@@ -17632,7 +18080,6 @@
   <w:style w:type="character" w:default="1" w:styleId="DefaultParagraphFont">
     <w:name w:val="Default Paragraph Font"/>
     <w:uiPriority w:val="1"/>
-    <w:semiHidden/>
     <w:unhideWhenUsed/>
   </w:style>
   <w:style w:type="table" w:default="1" w:styleId="TableNormal">
@@ -18293,11 +18740,11 @@
         </c:dLbls>
         <c:gapWidth val="219"/>
         <c:overlap val="-27"/>
-        <c:axId val="-1125889904"/>
-        <c:axId val="-1130872848"/>
+        <c:axId val="-1361046976"/>
+        <c:axId val="-1361049696"/>
       </c:barChart>
       <c:catAx>
-        <c:axId val="-1125889904"/>
+        <c:axId val="-1361046976"/>
         <c:scaling>
           <c:orientation val="minMax"/>
         </c:scaling>
@@ -18340,7 +18787,7 @@
             <a:endParaRPr lang="en-US"/>
           </a:p>
         </c:txPr>
-        <c:crossAx val="-1130872848"/>
+        <c:crossAx val="-1361049696"/>
         <c:crosses val="autoZero"/>
         <c:auto val="1"/>
         <c:lblAlgn val="ctr"/>
@@ -18348,7 +18795,7 @@
         <c:noMultiLvlLbl val="0"/>
       </c:catAx>
       <c:valAx>
-        <c:axId val="-1130872848"/>
+        <c:axId val="-1361049696"/>
         <c:scaling>
           <c:orientation val="minMax"/>
         </c:scaling>
@@ -18399,7 +18846,7 @@
             <a:endParaRPr lang="en-US"/>
           </a:p>
         </c:txPr>
-        <c:crossAx val="-1125889904"/>
+        <c:crossAx val="-1361046976"/>
         <c:crosses val="autoZero"/>
         <c:crossBetween val="between"/>
       </c:valAx>
@@ -18634,11 +19081,11 @@
         </c:dLbls>
         <c:gapWidth val="219"/>
         <c:overlap val="-27"/>
-        <c:axId val="-1130877200"/>
-        <c:axId val="-1130875568"/>
+        <c:axId val="-1361048064"/>
+        <c:axId val="-1361047520"/>
       </c:barChart>
       <c:catAx>
-        <c:axId val="-1130877200"/>
+        <c:axId val="-1361048064"/>
         <c:scaling>
           <c:orientation val="minMax"/>
         </c:scaling>
@@ -18681,7 +19128,7 @@
             <a:endParaRPr lang="en-US"/>
           </a:p>
         </c:txPr>
-        <c:crossAx val="-1130875568"/>
+        <c:crossAx val="-1361047520"/>
         <c:crosses val="autoZero"/>
         <c:auto val="1"/>
         <c:lblAlgn val="ctr"/>
@@ -18689,7 +19136,7 @@
         <c:noMultiLvlLbl val="0"/>
       </c:catAx>
       <c:valAx>
-        <c:axId val="-1130875568"/>
+        <c:axId val="-1361047520"/>
         <c:scaling>
           <c:orientation val="minMax"/>
         </c:scaling>
@@ -18740,7 +19187,7 @@
             <a:endParaRPr lang="en-US"/>
           </a:p>
         </c:txPr>
-        <c:crossAx val="-1130877200"/>
+        <c:crossAx val="-1361048064"/>
         <c:crosses val="autoZero"/>
         <c:crossBetween val="between"/>
       </c:valAx>
@@ -19041,11 +19488,11 @@
         </c:dLbls>
         <c:gapWidth val="219"/>
         <c:overlap val="-27"/>
-        <c:axId val="-1130871760"/>
-        <c:axId val="-1130878832"/>
+        <c:axId val="-1361046432"/>
+        <c:axId val="-1359034928"/>
       </c:barChart>
       <c:catAx>
-        <c:axId val="-1130871760"/>
+        <c:axId val="-1361046432"/>
         <c:scaling>
           <c:orientation val="minMax"/>
         </c:scaling>
@@ -19088,7 +19535,7 @@
             <a:endParaRPr lang="en-US"/>
           </a:p>
         </c:txPr>
-        <c:crossAx val="-1130878832"/>
+        <c:crossAx val="-1359034928"/>
         <c:crosses val="autoZero"/>
         <c:auto val="1"/>
         <c:lblAlgn val="ctr"/>
@@ -19096,7 +19543,7 @@
         <c:noMultiLvlLbl val="0"/>
       </c:catAx>
       <c:valAx>
-        <c:axId val="-1130878832"/>
+        <c:axId val="-1359034928"/>
         <c:scaling>
           <c:orientation val="minMax"/>
         </c:scaling>
@@ -19147,7 +19594,7 @@
             <a:endParaRPr lang="en-US"/>
           </a:p>
         </c:txPr>
-        <c:crossAx val="-1130871760"/>
+        <c:crossAx val="-1361046432"/>
         <c:crosses val="autoZero"/>
         <c:crossBetween val="between"/>
       </c:valAx>
@@ -21148,7 +21595,7 @@
 </file>
 
 <file path=customXml/itemProps1.xml><?xml version="1.0" encoding="utf-8"?>
-<ds:datastoreItem xmlns:ds="http://schemas.openxmlformats.org/officeDocument/2006/customXml" ds:itemID="{11BADE4A-EE85-4EBC-99E4-9D99C895900E}">
+<ds:datastoreItem xmlns:ds="http://schemas.openxmlformats.org/officeDocument/2006/customXml" ds:itemID="{3AA82ED2-BF60-4480-AE73-385A12E5FFFD}">
   <ds:schemaRefs>
     <ds:schemaRef ds:uri="http://schemas.openxmlformats.org/officeDocument/2006/bibliography"/>
   </ds:schemaRefs>

</xml_diff>

<commit_message>
Revise and correct languages errors of part 1
</commit_message>
<xml_diff>
--- a/FYP Ettalibi kamal - Part one and part two.docx
+++ b/FYP Ettalibi kamal - Part one and part two.docx
@@ -2094,21 +2094,7 @@
                 <w:rStyle w:val="Hyperlink"/>
                 <w:noProof/>
               </w:rPr>
-              <w:t>Referenc</w:t>
-            </w:r>
-            <w:r>
-              <w:rPr>
-                <w:rStyle w:val="Hyperlink"/>
-                <w:noProof/>
-              </w:rPr>
-              <w:t>e</w:t>
-            </w:r>
-            <w:r>
-              <w:rPr>
-                <w:rStyle w:val="Hyperlink"/>
-                <w:noProof/>
-              </w:rPr>
-              <w:t xml:space="preserve">s </w:t>
+              <w:t xml:space="preserve">References </w:t>
             </w:r>
             <w:r>
               <w:rPr>
@@ -2281,13 +2267,9 @@
           <w:sz w:val="26"/>
           <w:szCs w:val="26"/>
         </w:rPr>
-        <w:t>This project is dedicated to my parents who have never failed to give us all the support, forgiving all our needs during the time we developed our system, and for teaching us that even the largest task can be accomplished if it is done one step as a time.</w:t>
-      </w:r>
-    </w:p>
-    <w:p>
-      <w:pPr>
-        <w:spacing w:line="480" w:lineRule="auto"/>
-        <w:jc w:val="center"/>
+        <w:t>This project is dedicated to my parents who have never failed to give us all the support, forgiving all our needs during the time we developed our system, and for teaching us that even the largest task can be accomplished if it is done one step a</w:t>
+      </w:r>
+      <w:r>
         <w:rPr>
           <w:rFonts w:ascii="Times New Roman" w:eastAsia="Times New Roman" w:hAnsi="Times New Roman" w:cs="Times New Roman"/>
           <w:i/>
@@ -2295,12 +2277,9 @@
           <w:sz w:val="26"/>
           <w:szCs w:val="26"/>
         </w:rPr>
-      </w:pPr>
-    </w:p>
-    <w:p>
-      <w:pPr>
-        <w:spacing w:line="480" w:lineRule="auto"/>
-        <w:jc w:val="center"/>
+        <w:t>t</w:t>
+      </w:r>
+      <w:r>
         <w:rPr>
           <w:rFonts w:ascii="Times New Roman" w:eastAsia="Times New Roman" w:hAnsi="Times New Roman" w:cs="Times New Roman"/>
           <w:i/>
@@ -2308,8 +2287,13 @@
           <w:sz w:val="26"/>
           <w:szCs w:val="26"/>
         </w:rPr>
-      </w:pPr>
-      <w:r>
+        <w:t xml:space="preserve"> a time.</w:t>
+      </w:r>
+    </w:p>
+    <w:p>
+      <w:pPr>
+        <w:spacing w:line="480" w:lineRule="auto"/>
+        <w:jc w:val="center"/>
         <w:rPr>
           <w:rFonts w:ascii="Times New Roman" w:eastAsia="Times New Roman" w:hAnsi="Times New Roman" w:cs="Times New Roman"/>
           <w:i/>
@@ -2317,8 +2301,7 @@
           <w:sz w:val="26"/>
           <w:szCs w:val="26"/>
         </w:rPr>
-        <w:t>I also dedicate this work to my brothers and sisters for their encouragement, support and help both financially and morally.</w:t>
-      </w:r>
+      </w:pPr>
     </w:p>
     <w:p>
       <w:pPr>
@@ -2340,7 +2323,7 @@
           <w:sz w:val="26"/>
           <w:szCs w:val="26"/>
         </w:rPr>
-        <w:t>I also dedicate this dissertation to all people who have influenced and inspired me throughout the process.</w:t>
+        <w:t>I also dedicate this work to my brothers and sisters for their encouragement, support and help both financially and morally.</w:t>
       </w:r>
     </w:p>
     <w:p>
@@ -2355,11 +2338,7 @@
           <w:szCs w:val="26"/>
         </w:rPr>
       </w:pPr>
-    </w:p>
-    <w:p>
-      <w:pPr>
-        <w:spacing w:line="480" w:lineRule="auto"/>
-        <w:jc w:val="center"/>
+      <w:r>
         <w:rPr>
           <w:rFonts w:ascii="Times New Roman" w:eastAsia="Times New Roman" w:hAnsi="Times New Roman" w:cs="Times New Roman"/>
           <w:i/>
@@ -2367,8 +2346,13 @@
           <w:sz w:val="26"/>
           <w:szCs w:val="26"/>
         </w:rPr>
-      </w:pPr>
-      <w:r>
+        <w:t>I also dedicate this dissertation to all people who have influenced and inspired me throughout the process.</w:t>
+      </w:r>
+    </w:p>
+    <w:p>
+      <w:pPr>
+        <w:spacing w:line="480" w:lineRule="auto"/>
+        <w:jc w:val="center"/>
         <w:rPr>
           <w:rFonts w:ascii="Times New Roman" w:eastAsia="Times New Roman" w:hAnsi="Times New Roman" w:cs="Times New Roman"/>
           <w:i/>
@@ -2376,8 +2360,7 @@
           <w:sz w:val="26"/>
           <w:szCs w:val="26"/>
         </w:rPr>
-        <w:t>I will always appreciate all they have done.</w:t>
-      </w:r>
+      </w:pPr>
     </w:p>
     <w:p>
       <w:pPr>
@@ -2391,11 +2374,7 @@
           <w:szCs w:val="26"/>
         </w:rPr>
       </w:pPr>
-    </w:p>
-    <w:p>
-      <w:pPr>
-        <w:spacing w:line="480" w:lineRule="auto"/>
-        <w:jc w:val="center"/>
+      <w:r>
         <w:rPr>
           <w:rFonts w:ascii="Times New Roman" w:eastAsia="Times New Roman" w:hAnsi="Times New Roman" w:cs="Times New Roman"/>
           <w:i/>
@@ -2403,7 +2382,8 @@
           <w:sz w:val="26"/>
           <w:szCs w:val="26"/>
         </w:rPr>
-      </w:pPr>
+        <w:t>I will always appreciate all they have done.</w:t>
+      </w:r>
     </w:p>
     <w:p>
       <w:pPr>
@@ -2424,58 +2404,17 @@
         <w:jc w:val="center"/>
         <w:rPr>
           <w:rFonts w:ascii="Times New Roman" w:eastAsia="Times New Roman" w:hAnsi="Times New Roman" w:cs="Times New Roman"/>
-          <w:b/>
-          <w:sz w:val="48"/>
-          <w:szCs w:val="48"/>
-        </w:rPr>
-      </w:pPr>
-    </w:p>
-    <w:p>
-      <w:pPr>
-        <w:pStyle w:val="Heading1"/>
-        <w:spacing w:line="480" w:lineRule="auto"/>
-        <w:jc w:val="center"/>
-        <w:rPr>
-          <w:rFonts w:ascii="Times New Roman" w:eastAsia="Times New Roman" w:hAnsi="Times New Roman" w:cs="Times New Roman"/>
-          <w:b/>
-          <w:sz w:val="24"/>
-          <w:szCs w:val="24"/>
-        </w:rPr>
-      </w:pPr>
-    </w:p>
-    <w:p>
-      <w:pPr>
-        <w:pStyle w:val="h1-my-title"/>
-      </w:pPr>
-      <w:bookmarkStart w:id="4" w:name="_Toc106638623"/>
-      <w:r>
-        <w:t>Acknowledgement</w:t>
-      </w:r>
-      <w:bookmarkEnd w:id="4"/>
-    </w:p>
-    <w:p>
-      <w:pPr>
-        <w:tabs>
-          <w:tab w:val="left" w:pos="3162"/>
-        </w:tabs>
-      </w:pPr>
-      <w:r>
-        <w:tab/>
-      </w:r>
-    </w:p>
-    <w:p>
-      <w:pPr>
-        <w:spacing w:line="480" w:lineRule="auto"/>
-        <w:jc w:val="center"/>
-        <w:rPr>
-          <w:rFonts w:ascii="Times New Roman" w:eastAsia="Times New Roman" w:hAnsi="Times New Roman" w:cs="Times New Roman"/>
           <w:i/>
           <w:iCs/>
           <w:sz w:val="26"/>
           <w:szCs w:val="26"/>
         </w:rPr>
       </w:pPr>
-      <w:r>
+    </w:p>
+    <w:p>
+      <w:pPr>
+        <w:spacing w:line="480" w:lineRule="auto"/>
+        <w:jc w:val="center"/>
         <w:rPr>
           <w:rFonts w:ascii="Times New Roman" w:eastAsia="Times New Roman" w:hAnsi="Times New Roman" w:cs="Times New Roman"/>
           <w:i/>
@@ -2483,7 +2422,51 @@
           <w:sz w:val="26"/>
           <w:szCs w:val="26"/>
         </w:rPr>
-        <w:t>I would like to express my special thanks of gratitude to my supervisor Dr. Jaouhari Saida for her able guidance and support in completing my project.</w:t>
+      </w:pPr>
+    </w:p>
+    <w:p>
+      <w:pPr>
+        <w:spacing w:line="480" w:lineRule="auto"/>
+        <w:jc w:val="center"/>
+        <w:rPr>
+          <w:rFonts w:ascii="Times New Roman" w:eastAsia="Times New Roman" w:hAnsi="Times New Roman" w:cs="Times New Roman"/>
+          <w:b/>
+          <w:sz w:val="48"/>
+          <w:szCs w:val="48"/>
+        </w:rPr>
+      </w:pPr>
+    </w:p>
+    <w:p>
+      <w:pPr>
+        <w:pStyle w:val="Heading1"/>
+        <w:spacing w:line="480" w:lineRule="auto"/>
+        <w:jc w:val="center"/>
+        <w:rPr>
+          <w:rFonts w:ascii="Times New Roman" w:eastAsia="Times New Roman" w:hAnsi="Times New Roman" w:cs="Times New Roman"/>
+          <w:b/>
+          <w:sz w:val="24"/>
+          <w:szCs w:val="24"/>
+        </w:rPr>
+      </w:pPr>
+    </w:p>
+    <w:p>
+      <w:pPr>
+        <w:pStyle w:val="h1-my-title"/>
+      </w:pPr>
+      <w:bookmarkStart w:id="4" w:name="_Toc106638623"/>
+      <w:r>
+        <w:t>Acknowledgement</w:t>
+      </w:r>
+      <w:bookmarkEnd w:id="4"/>
+    </w:p>
+    <w:p>
+      <w:pPr>
+        <w:tabs>
+          <w:tab w:val="left" w:pos="3162"/>
+        </w:tabs>
+      </w:pPr>
+      <w:r>
+        <w:tab/>
       </w:r>
     </w:p>
     <w:p>
@@ -2498,11 +2481,7 @@
           <w:szCs w:val="26"/>
         </w:rPr>
       </w:pPr>
-    </w:p>
-    <w:p>
-      <w:pPr>
-        <w:spacing w:line="480" w:lineRule="auto"/>
-        <w:jc w:val="center"/>
+      <w:r>
         <w:rPr>
           <w:rFonts w:ascii="Times New Roman" w:eastAsia="Times New Roman" w:hAnsi="Times New Roman" w:cs="Times New Roman"/>
           <w:i/>
@@ -2510,8 +2489,13 @@
           <w:sz w:val="26"/>
           <w:szCs w:val="26"/>
         </w:rPr>
-      </w:pPr>
-      <w:r>
+        <w:t>I would like to express my special thanks of gratitude to my supervisor Dr. Jaouhari Saida for her able guidance and support in completing my project.</w:t>
+      </w:r>
+    </w:p>
+    <w:p>
+      <w:pPr>
+        <w:spacing w:line="480" w:lineRule="auto"/>
+        <w:jc w:val="center"/>
         <w:rPr>
           <w:rFonts w:ascii="Times New Roman" w:eastAsia="Times New Roman" w:hAnsi="Times New Roman" w:cs="Times New Roman"/>
           <w:i/>
@@ -2519,8 +2503,7 @@
           <w:sz w:val="26"/>
           <w:szCs w:val="26"/>
         </w:rPr>
-        <w:t>Thank you my supervisor, for your patience, guidance, and support. I have benefited greatly from your wealth of knowledge and meticulous editing. I am extremely grateful that you took me on as a student and to have faith in me to complete this project.</w:t>
-      </w:r>
+      </w:pPr>
     </w:p>
     <w:p>
       <w:pPr>
@@ -2534,17 +2517,6 @@
           <w:szCs w:val="26"/>
         </w:rPr>
       </w:pPr>
-    </w:p>
-    <w:p>
-      <w:pPr>
-        <w:spacing w:line="480" w:lineRule="auto"/>
-        <w:jc w:val="center"/>
-        <w:rPr>
-          <w:rFonts w:ascii="Times New Roman" w:eastAsia="Times New Roman" w:hAnsi="Times New Roman" w:cs="Times New Roman"/>
-          <w:sz w:val="25"/>
-          <w:szCs w:val="25"/>
-        </w:rPr>
-      </w:pPr>
       <w:r>
         <w:rPr>
           <w:rFonts w:ascii="Times New Roman" w:eastAsia="Times New Roman" w:hAnsi="Times New Roman" w:cs="Times New Roman"/>
@@ -2553,6 +2525,40 @@
           <w:sz w:val="26"/>
           <w:szCs w:val="26"/>
         </w:rPr>
+        <w:t>Thank you my supervisor, for your patience, guidance, and support. I have benefited greatly from your wealth of knowledge and meticulous editing. I am extremely grateful that you took me on as a student and to have faith in me to complete this project.</w:t>
+      </w:r>
+    </w:p>
+    <w:p>
+      <w:pPr>
+        <w:spacing w:line="480" w:lineRule="auto"/>
+        <w:jc w:val="center"/>
+        <w:rPr>
+          <w:rFonts w:ascii="Times New Roman" w:eastAsia="Times New Roman" w:hAnsi="Times New Roman" w:cs="Times New Roman"/>
+          <w:i/>
+          <w:iCs/>
+          <w:sz w:val="26"/>
+          <w:szCs w:val="26"/>
+        </w:rPr>
+      </w:pPr>
+    </w:p>
+    <w:p>
+      <w:pPr>
+        <w:spacing w:line="480" w:lineRule="auto"/>
+        <w:jc w:val="center"/>
+        <w:rPr>
+          <w:rFonts w:ascii="Times New Roman" w:eastAsia="Times New Roman" w:hAnsi="Times New Roman" w:cs="Times New Roman"/>
+          <w:sz w:val="25"/>
+          <w:szCs w:val="25"/>
+        </w:rPr>
+      </w:pPr>
+      <w:r>
+        <w:rPr>
+          <w:rFonts w:ascii="Times New Roman" w:eastAsia="Times New Roman" w:hAnsi="Times New Roman" w:cs="Times New Roman"/>
+          <w:i/>
+          <w:iCs/>
+          <w:sz w:val="26"/>
+          <w:szCs w:val="26"/>
+        </w:rPr>
         <w:t>I would also like to extend my gratitude to the informants, who so generously took time out of their schedules to participate in my research and make this project possible.</w:t>
       </w:r>
     </w:p>
@@ -2647,6 +2653,8 @@
         <w:r>
           <w:rPr>
             <w:rStyle w:val="Hyperlink"/>
+            <w:b/>
+            <w:bCs/>
             <w:noProof/>
           </w:rPr>
           <w:t>Figure 1</w:t>
@@ -2725,6 +2733,8 @@
         <w:r>
           <w:rPr>
             <w:rStyle w:val="Hyperlink"/>
+            <w:b/>
+            <w:bCs/>
             <w:noProof/>
           </w:rPr>
           <w:t>Figure 2</w:t>
@@ -2803,6 +2813,8 @@
         <w:r>
           <w:rPr>
             <w:rStyle w:val="Hyperlink"/>
+            <w:b/>
+            <w:bCs/>
             <w:noProof/>
           </w:rPr>
           <w:t>Figure 3</w:t>
@@ -2881,6 +2893,8 @@
         <w:r>
           <w:rPr>
             <w:rStyle w:val="Hyperlink"/>
+            <w:b/>
+            <w:bCs/>
             <w:noProof/>
           </w:rPr>
           <w:t>Figure 4</w:t>
@@ -2959,6 +2973,8 @@
         <w:r>
           <w:rPr>
             <w:rStyle w:val="Hyperlink"/>
+            <w:b/>
+            <w:bCs/>
             <w:noProof/>
           </w:rPr>
           <w:t>Figure 5</w:t>
@@ -3037,6 +3053,8 @@
         <w:r>
           <w:rPr>
             <w:rStyle w:val="Hyperlink"/>
+            <w:b/>
+            <w:bCs/>
             <w:noProof/>
           </w:rPr>
           <w:t>Figure 6</w:t>
@@ -3115,6 +3133,8 @@
         <w:r>
           <w:rPr>
             <w:rStyle w:val="Hyperlink"/>
+            <w:b/>
+            <w:bCs/>
             <w:noProof/>
           </w:rPr>
           <w:t>Figure 7</w:t>
@@ -3193,6 +3213,8 @@
         <w:r>
           <w:rPr>
             <w:rStyle w:val="Hyperlink"/>
+            <w:b/>
+            <w:bCs/>
             <w:noProof/>
           </w:rPr>
           <w:t>Figure 8</w:t>
@@ -3271,6 +3293,8 @@
         <w:r>
           <w:rPr>
             <w:rStyle w:val="Hyperlink"/>
+            <w:b/>
+            <w:bCs/>
             <w:noProof/>
           </w:rPr>
           <w:t>Figure 9</w:t>
@@ -3349,6 +3373,8 @@
         <w:r>
           <w:rPr>
             <w:rStyle w:val="Hyperlink"/>
+            <w:b/>
+            <w:bCs/>
             <w:noProof/>
           </w:rPr>
           <w:t>Figure 10</w:t>
@@ -3427,6 +3453,8 @@
         <w:r>
           <w:rPr>
             <w:rStyle w:val="Hyperlink"/>
+            <w:b/>
+            <w:bCs/>
             <w:noProof/>
           </w:rPr>
           <w:t>Figure 11</w:t>
@@ -3505,6 +3533,8 @@
         <w:r>
           <w:rPr>
             <w:rStyle w:val="Hyperlink"/>
+            <w:b/>
+            <w:bCs/>
             <w:noProof/>
           </w:rPr>
           <w:t>Figure 12</w:t>
@@ -3583,6 +3613,8 @@
         <w:r>
           <w:rPr>
             <w:rStyle w:val="Hyperlink"/>
+            <w:b/>
+            <w:bCs/>
             <w:noProof/>
           </w:rPr>
           <w:t>Figure 13</w:t>
@@ -3661,6 +3693,8 @@
         <w:r>
           <w:rPr>
             <w:rStyle w:val="Hyperlink"/>
+            <w:b/>
+            <w:bCs/>
             <w:noProof/>
           </w:rPr>
           <w:t>Figure 14</w:t>
@@ -3807,7 +3841,39 @@
           <w:sz w:val="25"/>
           <w:szCs w:val="25"/>
         </w:rPr>
-        <w:t xml:space="preserve">This dissertation is about the influence of computer science and information technology in changing student’s language. The aim behind this research paper is to investigate whether learning computer science disciplines and technologies can cause </w:t>
+        <w:t>This dissertation is about the influence of computer science and information</w:t>
+      </w:r>
+      <w:r>
+        <w:rPr>
+          <w:rFonts w:ascii="Times New Roman" w:eastAsia="Times New Roman" w:hAnsi="Times New Roman" w:cs="Times New Roman"/>
+          <w:sz w:val="25"/>
+          <w:szCs w:val="25"/>
+        </w:rPr>
+        <w:t xml:space="preserve"> technology in changing student</w:t>
+      </w:r>
+      <w:r>
+        <w:rPr>
+          <w:rFonts w:ascii="Times New Roman" w:eastAsia="Times New Roman" w:hAnsi="Times New Roman" w:cs="Times New Roman"/>
+          <w:sz w:val="25"/>
+          <w:szCs w:val="25"/>
+        </w:rPr>
+        <w:t>s</w:t>
+      </w:r>
+      <w:r>
+        <w:rPr>
+          <w:rFonts w:ascii="Times New Roman" w:eastAsia="Times New Roman" w:hAnsi="Times New Roman" w:cs="Times New Roman"/>
+          <w:sz w:val="25"/>
+          <w:szCs w:val="25"/>
+        </w:rPr>
+        <w:t>’</w:t>
+      </w:r>
+      <w:r>
+        <w:rPr>
+          <w:rFonts w:ascii="Times New Roman" w:eastAsia="Times New Roman" w:hAnsi="Times New Roman" w:cs="Times New Roman"/>
+          <w:sz w:val="25"/>
+          <w:szCs w:val="25"/>
+        </w:rPr>
+        <w:t xml:space="preserve"> language. The aim behind this research paper is to investigate whether learning computer science disciplines and technologies can cause </w:t>
       </w:r>
       <w:r>
         <w:rPr>
@@ -3839,7 +3905,7 @@
           <w:sz w:val="25"/>
           <w:szCs w:val="25"/>
         </w:rPr>
-        <w:t>language as they will focus more on English more other languages. English is a dominant language i</w:t>
+        <w:t>language as they will focus on English more other languages. English is a dominant language i</w:t>
       </w:r>
       <w:r>
         <w:rPr>
@@ -3879,7 +3945,23 @@
           <w:sz w:val="25"/>
           <w:szCs w:val="25"/>
         </w:rPr>
-        <w:t xml:space="preserve"> factor of </w:t>
+        <w:t xml:space="preserve"> </w:t>
+      </w:r>
+      <w:r>
+        <w:rPr>
+          <w:rFonts w:ascii="Times New Roman" w:eastAsia="Times New Roman" w:hAnsi="Times New Roman" w:cs="Times New Roman"/>
+          <w:sz w:val="25"/>
+          <w:szCs w:val="25"/>
+        </w:rPr>
+        <w:t xml:space="preserve">a </w:t>
+      </w:r>
+      <w:r>
+        <w:rPr>
+          <w:rFonts w:ascii="Times New Roman" w:eastAsia="Times New Roman" w:hAnsi="Times New Roman" w:cs="Times New Roman"/>
+          <w:sz w:val="25"/>
+          <w:szCs w:val="25"/>
+        </w:rPr>
+        <w:t xml:space="preserve">factor of </w:t>
       </w:r>
       <w:r>
         <w:rPr>
@@ -3975,7 +4057,111 @@
           <w:sz w:val="25"/>
           <w:szCs w:val="25"/>
         </w:rPr>
-        <w:t>, Theoretical part and Empirical pat. The first part includes three chapters that covers a background about language shift and change in the field of sociolinguistics, as well as an overview about the field of computer science and information technology. The second part is the practical research that include the methodology that the investigator used to collect data from informants, followed by a section for data analysis and the finding and outcome the investigator came with. The paper is ended with a general introduction that sums up all the findings and outcomes.</w:t>
+        <w:t>, Theoretical part and Empirical pa</w:t>
+      </w:r>
+      <w:r>
+        <w:rPr>
+          <w:rFonts w:ascii="Times New Roman" w:eastAsia="Times New Roman" w:hAnsi="Times New Roman" w:cs="Times New Roman"/>
+          <w:sz w:val="25"/>
+          <w:szCs w:val="25"/>
+        </w:rPr>
+        <w:t>r</w:t>
+      </w:r>
+      <w:r>
+        <w:rPr>
+          <w:rFonts w:ascii="Times New Roman" w:eastAsia="Times New Roman" w:hAnsi="Times New Roman" w:cs="Times New Roman"/>
+          <w:sz w:val="25"/>
+          <w:szCs w:val="25"/>
+        </w:rPr>
+        <w:t xml:space="preserve">t. The first part includes three chapters that covers a background about language shift and change in the field of sociolinguistics, as well as an overview about the field of computer science and information technology. The second part is the </w:t>
+      </w:r>
+      <w:r>
+        <w:rPr>
+          <w:rFonts w:ascii="Times New Roman" w:eastAsia="Times New Roman" w:hAnsi="Times New Roman" w:cs="Times New Roman"/>
+          <w:sz w:val="25"/>
+          <w:szCs w:val="25"/>
+        </w:rPr>
+        <w:t xml:space="preserve">empirical part </w:t>
+      </w:r>
+      <w:r>
+        <w:rPr>
+          <w:rFonts w:ascii="Times New Roman" w:eastAsia="Times New Roman" w:hAnsi="Times New Roman" w:cs="Times New Roman"/>
+          <w:sz w:val="25"/>
+          <w:szCs w:val="25"/>
+        </w:rPr>
+        <w:t>that include</w:t>
+      </w:r>
+      <w:r>
+        <w:rPr>
+          <w:rFonts w:ascii="Times New Roman" w:eastAsia="Times New Roman" w:hAnsi="Times New Roman" w:cs="Times New Roman"/>
+          <w:sz w:val="25"/>
+          <w:szCs w:val="25"/>
+        </w:rPr>
+        <w:t>s</w:t>
+      </w:r>
+      <w:r>
+        <w:rPr>
+          <w:rFonts w:ascii="Times New Roman" w:eastAsia="Times New Roman" w:hAnsi="Times New Roman" w:cs="Times New Roman"/>
+          <w:sz w:val="25"/>
+          <w:szCs w:val="25"/>
+        </w:rPr>
+        <w:t xml:space="preserve"> the methodology that the investigator used to collect data from informants, followed by a section for data analysis and the finding and outcome the investigator came with. The paper is ended with a general </w:t>
+      </w:r>
+      <w:r>
+        <w:rPr>
+          <w:rFonts w:ascii="Times New Roman" w:eastAsia="Times New Roman" w:hAnsi="Times New Roman" w:cs="Times New Roman"/>
+          <w:sz w:val="25"/>
+          <w:szCs w:val="25"/>
+        </w:rPr>
+        <w:t xml:space="preserve">conclusion </w:t>
+      </w:r>
+      <w:r>
+        <w:rPr>
+          <w:rFonts w:ascii="Times New Roman" w:eastAsia="Times New Roman" w:hAnsi="Times New Roman" w:cs="Times New Roman"/>
+          <w:sz w:val="25"/>
+          <w:szCs w:val="25"/>
+        </w:rPr>
+        <w:t>that sums up all the findings and outcomes.</w:t>
+      </w:r>
+      <w:r>
+        <w:rPr>
+          <w:rFonts w:ascii="Times New Roman" w:eastAsia="Times New Roman" w:hAnsi="Times New Roman" w:cs="Times New Roman"/>
+          <w:sz w:val="25"/>
+          <w:szCs w:val="25"/>
+        </w:rPr>
+        <w:t xml:space="preserve"> A</w:t>
+      </w:r>
+      <w:r>
+        <w:rPr>
+          <w:rFonts w:ascii="Times New Roman" w:eastAsia="Times New Roman" w:hAnsi="Times New Roman" w:cs="Times New Roman"/>
+          <w:sz w:val="25"/>
+          <w:szCs w:val="25"/>
+        </w:rPr>
+        <w:t>s a case study for this research</w:t>
+      </w:r>
+      <w:r>
+        <w:rPr>
+          <w:rFonts w:ascii="Times New Roman" w:eastAsia="Times New Roman" w:hAnsi="Times New Roman" w:cs="Times New Roman"/>
+          <w:sz w:val="25"/>
+          <w:szCs w:val="25"/>
+        </w:rPr>
+        <w:t xml:space="preserve"> </w:t>
+      </w:r>
+      <w:r>
+        <w:rPr>
+          <w:rFonts w:ascii="Times New Roman" w:eastAsia="Times New Roman" w:hAnsi="Times New Roman" w:cs="Times New Roman"/>
+          <w:sz w:val="25"/>
+          <w:szCs w:val="25"/>
+        </w:rPr>
+        <w:t>the</w:t>
+      </w:r>
+      <w:r>
+        <w:rPr>
+          <w:rFonts w:ascii="Times New Roman" w:eastAsia="Times New Roman" w:hAnsi="Times New Roman" w:cs="Times New Roman"/>
+          <w:sz w:val="25"/>
+          <w:szCs w:val="25"/>
+        </w:rPr>
+        <w:t xml:space="preserve"> investigator selected a group of students from Ibn Zohr University in Agadir Morocco, and other trainees in a computer science vocational school.</w:t>
       </w:r>
     </w:p>
     <w:p/>
@@ -4166,7 +4352,39 @@
           <w:sz w:val="25"/>
           <w:szCs w:val="25"/>
         </w:rPr>
-        <w:t xml:space="preserve">? Does it require English to succeed as a software developer or generally in the information technology sector? Languages can shift and change and that doesn't mean for this language to disappear. Nowadays technology is rising and many sectors gradually depend on technology, especially information technology and computer science. </w:t>
+        <w:t xml:space="preserve">? Does it require English to succeed as a software developer or generally in the information technology sector? Languages can shift </w:t>
+      </w:r>
+      <w:r>
+        <w:rPr>
+          <w:rFonts w:ascii="Times New Roman" w:eastAsia="Times New Roman" w:hAnsi="Times New Roman" w:cs="Times New Roman"/>
+          <w:sz w:val="25"/>
+          <w:szCs w:val="25"/>
+        </w:rPr>
+        <w:t xml:space="preserve">or </w:t>
+      </w:r>
+      <w:r>
+        <w:rPr>
+          <w:rFonts w:ascii="Times New Roman" w:eastAsia="Times New Roman" w:hAnsi="Times New Roman" w:cs="Times New Roman"/>
+          <w:sz w:val="25"/>
+          <w:szCs w:val="25"/>
+        </w:rPr>
+        <w:t>change and that doesn't mean for this language</w:t>
+      </w:r>
+      <w:r>
+        <w:rPr>
+          <w:rFonts w:ascii="Times New Roman" w:eastAsia="Times New Roman" w:hAnsi="Times New Roman" w:cs="Times New Roman"/>
+          <w:sz w:val="25"/>
+          <w:szCs w:val="25"/>
+        </w:rPr>
+        <w:t>s</w:t>
+      </w:r>
+      <w:r>
+        <w:rPr>
+          <w:rFonts w:ascii="Times New Roman" w:eastAsia="Times New Roman" w:hAnsi="Times New Roman" w:cs="Times New Roman"/>
+          <w:sz w:val="25"/>
+          <w:szCs w:val="25"/>
+        </w:rPr>
+        <w:t xml:space="preserve"> to disappear. Nowadays technology is rising and many sectors gradually depend on technology, especially information technology and computer science. </w:t>
       </w:r>
       <w:r>
         <w:rPr>
@@ -4234,7 +4452,49 @@
           <w:sz w:val="25"/>
           <w:szCs w:val="25"/>
         </w:rPr>
-        <w:t>focus on English more than any other language, this socioeconomic aspect will contribute to shifting their language. According to Al Amadihi language is like any other dimension of society and is no different than another social component it is also affected by changes that can appear in other dimensions like the economy. Additionally, he informs us that time can change all things,</w:t>
+        <w:t xml:space="preserve">focus on English more than any other language, this socioeconomic aspect will contribute to shifting their language. According to Al Amadihi language is like any other dimension of society and is no different than another social component it is also affected by changes that can appear in other dimensions like the economy. Additionally, </w:t>
+      </w:r>
+      <w:r>
+        <w:rPr>
+          <w:rFonts w:ascii="Times New Roman" w:eastAsia="Times New Roman" w:hAnsi="Times New Roman" w:cs="Times New Roman"/>
+          <w:sz w:val="25"/>
+          <w:szCs w:val="25"/>
+        </w:rPr>
+        <w:t xml:space="preserve">Al </w:t>
+      </w:r>
+      <w:proofErr w:type="gramStart"/>
+      <w:r>
+        <w:rPr>
+          <w:rFonts w:ascii="Times New Roman" w:eastAsia="Times New Roman" w:hAnsi="Times New Roman" w:cs="Times New Roman"/>
+          <w:sz w:val="25"/>
+          <w:szCs w:val="25"/>
+        </w:rPr>
+        <w:t xml:space="preserve">Amadihi </w:t>
+      </w:r>
+      <w:r>
+        <w:rPr>
+          <w:rFonts w:ascii="Times New Roman" w:eastAsia="Times New Roman" w:hAnsi="Times New Roman" w:cs="Times New Roman"/>
+          <w:sz w:val="25"/>
+          <w:szCs w:val="25"/>
+        </w:rPr>
+        <w:t xml:space="preserve"> </w:t>
+      </w:r>
+      <w:r>
+        <w:rPr>
+          <w:rFonts w:ascii="Times New Roman" w:eastAsia="Times New Roman" w:hAnsi="Times New Roman" w:cs="Times New Roman"/>
+          <w:sz w:val="25"/>
+          <w:szCs w:val="25"/>
+        </w:rPr>
+        <w:t>informs</w:t>
+      </w:r>
+      <w:proofErr w:type="gramEnd"/>
+      <w:r>
+        <w:rPr>
+          <w:rFonts w:ascii="Times New Roman" w:eastAsia="Times New Roman" w:hAnsi="Times New Roman" w:cs="Times New Roman"/>
+          <w:sz w:val="25"/>
+          <w:szCs w:val="25"/>
+        </w:rPr>
+        <w:t xml:space="preserve"> us that time can change all things,</w:t>
       </w:r>
       <w:r>
         <w:rPr>
@@ -4331,7 +4591,16 @@
           <w:sz w:val="25"/>
           <w:szCs w:val="25"/>
         </w:rPr>
-        <w:t xml:space="preserve">Language shift is a process in which members of a speech community switch their language gradually from one language in favor of another language. Language shift is the situation in which a community gives up its heritage language to use another language which becomes its </w:t>
+        <w:t xml:space="preserve">Language shift is a process in which members of a speech community switch their language gradually from one language in favor of another language. Language shift is the situation in which a community gives up its heritage language to use another language which </w:t>
+      </w:r>
+      <w:r>
+        <w:rPr>
+          <w:rFonts w:ascii="Times New Roman" w:eastAsia="Times New Roman" w:hAnsi="Times New Roman" w:cs="Times New Roman"/>
+          <w:sz w:val="25"/>
+          <w:szCs w:val="25"/>
+        </w:rPr>
+        <w:lastRenderedPageBreak/>
+        <w:t xml:space="preserve">becomes its </w:t>
       </w:r>
       <w:r>
         <w:rPr>
@@ -4347,16 +4616,7 @@
           <w:sz w:val="25"/>
           <w:szCs w:val="25"/>
         </w:rPr>
-        <w:t xml:space="preserve">This new vernacular has typically been characterized as politically </w:t>
-      </w:r>
-      <w:r>
-        <w:rPr>
-          <w:rFonts w:ascii="Times New Roman" w:eastAsia="Times New Roman" w:hAnsi="Times New Roman" w:cs="Times New Roman"/>
-          <w:sz w:val="25"/>
-          <w:szCs w:val="25"/>
-        </w:rPr>
-        <w:lastRenderedPageBreak/>
-        <w:t>and/or economically dominant, and perhaps more prestigious” (</w:t>
+        <w:t>This new vernacular has typically been characterized as politically and/or economically dominant, and perhaps more prestigious” (</w:t>
       </w:r>
       <w:proofErr w:type="gramStart"/>
       <w:r>
@@ -4391,23 +4651,37 @@
         </w:rPr>
         <w:t xml:space="preserve">Usually, language change can take long periods of time it may take hundreds or even thousands of years, meanwhile in the age of information technology languages are more dynamic within a speech community. </w:t>
       </w:r>
-      <w:proofErr w:type="gramStart"/>
-      <w:r>
-        <w:rPr>
-          <w:rFonts w:ascii="Times New Roman" w:eastAsia="Times New Roman" w:hAnsi="Times New Roman" w:cs="Times New Roman"/>
-          <w:sz w:val="25"/>
-          <w:szCs w:val="25"/>
-        </w:rPr>
-        <w:t>in</w:t>
-      </w:r>
-      <w:proofErr w:type="gramEnd"/>
-      <w:r>
-        <w:rPr>
-          <w:rFonts w:ascii="Times New Roman" w:eastAsia="Times New Roman" w:hAnsi="Times New Roman" w:cs="Times New Roman"/>
-          <w:sz w:val="25"/>
-          <w:szCs w:val="25"/>
-        </w:rPr>
-        <w:t xml:space="preserve"> the modern world where technology is everywhere, the process of language shift can happen in a shorter time, and  “This condition [</w:t>
+      <w:r>
+        <w:rPr>
+          <w:rFonts w:ascii="Times New Roman" w:eastAsia="Times New Roman" w:hAnsi="Times New Roman" w:cs="Times New Roman"/>
+          <w:sz w:val="25"/>
+          <w:szCs w:val="25"/>
+        </w:rPr>
+        <w:t>In</w:t>
+      </w:r>
+      <w:r>
+        <w:rPr>
+          <w:rFonts w:ascii="Times New Roman" w:eastAsia="Times New Roman" w:hAnsi="Times New Roman" w:cs="Times New Roman"/>
+          <w:sz w:val="25"/>
+          <w:szCs w:val="25"/>
+        </w:rPr>
+        <w:t xml:space="preserve"> the modern world where technology is everywhere, the process of language shift can happen in a shorter time, </w:t>
+      </w:r>
+      <w:r>
+        <w:rPr>
+          <w:rFonts w:ascii="Times New Roman" w:eastAsia="Times New Roman" w:hAnsi="Times New Roman" w:cs="Times New Roman"/>
+          <w:sz w:val="25"/>
+          <w:szCs w:val="25"/>
+        </w:rPr>
+        <w:t>and “</w:t>
+      </w:r>
+      <w:r>
+        <w:rPr>
+          <w:rFonts w:ascii="Times New Roman" w:eastAsia="Times New Roman" w:hAnsi="Times New Roman" w:cs="Times New Roman"/>
+          <w:sz w:val="25"/>
+          <w:szCs w:val="25"/>
+        </w:rPr>
+        <w:t>This condition [</w:t>
       </w:r>
       <w:r>
         <w:rPr>
@@ -4423,25 +4697,7 @@
           <w:sz w:val="25"/>
           <w:szCs w:val="25"/>
         </w:rPr>
-        <w:t xml:space="preserve"> technological era] causes English learning needs to increase.” (Sri Lestari and Radius </w:t>
-      </w:r>
-      <w:proofErr w:type="spellStart"/>
-      <w:r>
-        <w:rPr>
-          <w:rFonts w:ascii="Times New Roman" w:eastAsia="Times New Roman" w:hAnsi="Times New Roman" w:cs="Times New Roman"/>
-          <w:sz w:val="25"/>
-          <w:szCs w:val="25"/>
-        </w:rPr>
-        <w:t>Setiyawan</w:t>
-      </w:r>
-      <w:proofErr w:type="spellEnd"/>
-      <w:r>
-        <w:rPr>
-          <w:rFonts w:ascii="Times New Roman" w:eastAsia="Times New Roman" w:hAnsi="Times New Roman" w:cs="Times New Roman"/>
-          <w:sz w:val="25"/>
-          <w:szCs w:val="25"/>
-        </w:rPr>
-        <w:t xml:space="preserve"> 2). </w:t>
+        <w:t xml:space="preserve"> technological era] causes English learning needs to increase.” (Sri Lestari and Radius Setiyawan 2). </w:t>
       </w:r>
     </w:p>
     <w:p>
@@ -4477,25 +4733,7 @@
           <w:sz w:val="25"/>
           <w:szCs w:val="25"/>
         </w:rPr>
-        <w:t xml:space="preserve"> a replacement in a language can happen without getting the first language to die or disappear. Prof David asserts that as an example in Malaysia “The shift away from </w:t>
-      </w:r>
-      <w:proofErr w:type="spellStart"/>
-      <w:r>
-        <w:rPr>
-          <w:rFonts w:ascii="Times New Roman" w:eastAsia="Times New Roman" w:hAnsi="Times New Roman" w:cs="Times New Roman"/>
-          <w:sz w:val="25"/>
-          <w:szCs w:val="25"/>
-        </w:rPr>
-        <w:t>Sidhni</w:t>
-      </w:r>
-      <w:proofErr w:type="spellEnd"/>
-      <w:r>
-        <w:rPr>
-          <w:rFonts w:ascii="Times New Roman" w:eastAsia="Times New Roman" w:hAnsi="Times New Roman" w:cs="Times New Roman"/>
-          <w:sz w:val="25"/>
-          <w:szCs w:val="25"/>
-        </w:rPr>
-        <w:t xml:space="preserve"> in Malaysia exemplifies shift without death as Sindhi is still spoken in Sind” (04:15 - 06:20).</w:t>
+        <w:t xml:space="preserve"> a replacement in a language can happen without getting the first language to die or disappear. Prof David asserts that as an example in Malaysia “The shift away from Sidhni in Malaysia exemplifies shift without death as Sindhi is still spoken in Sind” (04:15 - 06:20).</w:t>
       </w:r>
     </w:p>
     <w:p>
@@ -4567,7 +4805,7 @@
           <w:szCs w:val="25"/>
         </w:rPr>
         <w:tab/>
-        <w:t xml:space="preserve">First social factors and economic factors can be considered interrelated, they complete each other.  Education and occupation are social factors that can motivate individuals to change their language as well as economic factors which means individuals within a community are supposed to move to a work environment where they have to speak a certain language that is more prestigious or dominant within a business class. For instance, in the Sindhi community in Malaysia which is about 800 members in a population of about 33 million, Men are involved </w:t>
+        <w:t xml:space="preserve">First social factors and economic factors can be considered interrelated, they complete each other.  Education and occupation are social factors that can motivate individuals to change their language as well as economic factors which means individuals within a community are supposed to move to a work environment where they have to speak a certain language that is more prestigious or dominant within a business class. For instance, in the Sindhi community </w:t>
       </w:r>
       <w:r>
         <w:rPr>
@@ -4576,7 +4814,7 @@
           <w:szCs w:val="25"/>
         </w:rPr>
         <w:lastRenderedPageBreak/>
-        <w:t>in business and they interact with their colleagues by talking to people using dominant languages. In the past, these men were using Malaysian as a dominant language in business but these days they tend to use English and they switch between Malaysians and Mandarin on some occasions. In this scenario, we see that men in the Sindhi community are very multilingual because they need to change their language so that they can get success in their careers and do business to make money.</w:t>
+        <w:t>in Malaysia which is about 800 members in a population of about 33 million, Men are involved in business and they interact with their colleagues by talking to people using dominant languages. In the past, these men were using Malaysian as a dominant language in business but these days they tend to use English and they switch between Malaysians and Mandarin on some occasions. In this scenario, we see that men in the Sindhi community are very multilingual because they need to change their language so that they can get success in their careers and do business to make money.</w:t>
       </w:r>
     </w:p>
     <w:p>
@@ -4632,61 +4870,7 @@
           <w:szCs w:val="25"/>
         </w:rPr>
         <w:tab/>
-        <w:t xml:space="preserve">The third class of factors is natural disasters which mostly lead to language death and disappearance, a good example of this is the </w:t>
-      </w:r>
-      <w:proofErr w:type="spellStart"/>
-      <w:r>
-        <w:rPr>
-          <w:rFonts w:ascii="Times New Roman" w:eastAsia="Times New Roman" w:hAnsi="Times New Roman" w:cs="Times New Roman"/>
-          <w:sz w:val="25"/>
-          <w:szCs w:val="25"/>
-        </w:rPr>
-        <w:t>Tamboran</w:t>
-      </w:r>
-      <w:proofErr w:type="spellEnd"/>
-      <w:r>
-        <w:rPr>
-          <w:rFonts w:ascii="Times New Roman" w:eastAsia="Times New Roman" w:hAnsi="Times New Roman" w:cs="Times New Roman"/>
-          <w:sz w:val="25"/>
-          <w:szCs w:val="25"/>
-        </w:rPr>
-        <w:t xml:space="preserve"> community. The eruption of a volcano on their island in 1815 causes the death of more than 80 000 native speakers of the </w:t>
-      </w:r>
-      <w:proofErr w:type="spellStart"/>
-      <w:r>
-        <w:rPr>
-          <w:rFonts w:ascii="Times New Roman" w:eastAsia="Times New Roman" w:hAnsi="Times New Roman" w:cs="Times New Roman"/>
-          <w:sz w:val="25"/>
-          <w:szCs w:val="25"/>
-        </w:rPr>
-        <w:t>Tamboran</w:t>
-      </w:r>
-      <w:proofErr w:type="spellEnd"/>
-      <w:r>
-        <w:rPr>
-          <w:rFonts w:ascii="Times New Roman" w:eastAsia="Times New Roman" w:hAnsi="Times New Roman" w:cs="Times New Roman"/>
-          <w:sz w:val="25"/>
-          <w:szCs w:val="25"/>
-        </w:rPr>
-        <w:t xml:space="preserve"> language. This disaster is considered the main factor in the disappearance and the end of The </w:t>
-      </w:r>
-      <w:proofErr w:type="spellStart"/>
-      <w:r>
-        <w:rPr>
-          <w:rFonts w:ascii="Times New Roman" w:eastAsia="Times New Roman" w:hAnsi="Times New Roman" w:cs="Times New Roman"/>
-          <w:sz w:val="25"/>
-          <w:szCs w:val="25"/>
-        </w:rPr>
-        <w:t>Tamboran</w:t>
-      </w:r>
-      <w:proofErr w:type="spellEnd"/>
-      <w:r>
-        <w:rPr>
-          <w:rFonts w:ascii="Times New Roman" w:eastAsia="Times New Roman" w:hAnsi="Times New Roman" w:cs="Times New Roman"/>
-          <w:sz w:val="25"/>
-          <w:szCs w:val="25"/>
-        </w:rPr>
-        <w:t xml:space="preserve"> language “Languages have always died. As cultures have risen and fallen, so their languages have emerged and disappeared.” (Crystal 68).</w:t>
+        <w:t>The third class of factors is natural disasters which mostly lead to language death and disappearance, a good example of this is the Tamboran community. The eruption of a volcano on their island in 1815 causes the death of more than 80 000 native speakers of the Tamboran language. This disaster is considered the main factor in the disappearance and the end of The Tamboran language “Languages have always died. As cultures have risen and fallen, so their languages have emerged and disappeared.” (Crystal 68).</w:t>
       </w:r>
     </w:p>
     <w:p>
@@ -4724,7 +4908,7 @@
           <w:sz w:val="25"/>
           <w:szCs w:val="25"/>
         </w:rPr>
-        <w:t xml:space="preserve"> When a community migrates to a new place in the world they face a different language ecology which </w:t>
+        <w:t xml:space="preserve"> When </w:t>
       </w:r>
       <w:r>
         <w:rPr>
@@ -4733,43 +4917,7 @@
           <w:szCs w:val="25"/>
         </w:rPr>
         <w:lastRenderedPageBreak/>
-        <w:t xml:space="preserve">causes an interaction with a distinct configuration of speakers and their local language. According to </w:t>
-      </w:r>
-      <w:proofErr w:type="spellStart"/>
-      <w:r>
-        <w:rPr>
-          <w:rFonts w:ascii="Times New Roman" w:eastAsia="Times New Roman" w:hAnsi="Times New Roman" w:cs="Times New Roman"/>
-          <w:sz w:val="25"/>
-          <w:szCs w:val="25"/>
-        </w:rPr>
-        <w:t>Mplwis</w:t>
-      </w:r>
-      <w:proofErr w:type="spellEnd"/>
-      <w:r>
-        <w:rPr>
-          <w:rFonts w:ascii="Times New Roman" w:eastAsia="Times New Roman" w:hAnsi="Times New Roman" w:cs="Times New Roman"/>
-          <w:sz w:val="25"/>
-          <w:szCs w:val="25"/>
-        </w:rPr>
-        <w:t xml:space="preserve"> a clear example of this context is we can  “Look at the influence that Spanish is having on English” in places where there is contact between them like “ North America, for example, and perhaps even more obviously, that English is having on Spanish in both border areas and urban centers.” (</w:t>
-      </w:r>
-      <w:proofErr w:type="spellStart"/>
-      <w:r>
-        <w:rPr>
-          <w:rFonts w:ascii="Times New Roman" w:eastAsia="Times New Roman" w:hAnsi="Times New Roman" w:cs="Times New Roman"/>
-          <w:sz w:val="25"/>
-          <w:szCs w:val="25"/>
-        </w:rPr>
-        <w:t>Mplewis</w:t>
-      </w:r>
-      <w:proofErr w:type="spellEnd"/>
-      <w:r>
-        <w:rPr>
-          <w:rFonts w:ascii="Times New Roman" w:eastAsia="Times New Roman" w:hAnsi="Times New Roman" w:cs="Times New Roman"/>
-          <w:sz w:val="25"/>
-          <w:szCs w:val="25"/>
-        </w:rPr>
-        <w:t xml:space="preserve"> 4).</w:t>
+        <w:t>a community migrates to a new place in the world they face a different language ecology which causes an interaction with a distinct configuration of speakers and their local language. According to Mplwis a clear example of this context is we can  “Look at the influence that Spanish is having on English” in places where there is contact between them like “ North America, for example, and perhaps even more obviously, that English is having on Spanish in both border areas and urban centers.” (Mplewis 4).</w:t>
       </w:r>
     </w:p>
     <w:p>
@@ -4959,7 +5107,7 @@
           <w:sz w:val="25"/>
           <w:szCs w:val="25"/>
         </w:rPr>
-        <w:t xml:space="preserve"> beginning of the Fourth Industrial Revolution has been signaled by a series of ground-breaking, developing technologies throughout the last decade. Many businesses in the private sector have reoriented their strategic direction to take advantage of the opportunities presented by these technologies. By 2025, </w:t>
+        <w:t xml:space="preserve"> beginning of the Fourth Industrial Revolution has been signaled by a series of ground-breaking, developing technologies throughout the last decade. Many businesses in the private sector have reoriented their strategic </w:t>
       </w:r>
       <w:r>
         <w:rPr>
@@ -4968,7 +5116,7 @@
           <w:szCs w:val="25"/>
         </w:rPr>
         <w:lastRenderedPageBreak/>
-        <w:t>machine and algorithm capabilities will be more widely used than in past years, and machine work hours will equal human labor hours. Workers' job prospects will be disrupted across a wide range of industries and geographies as a result of work augmentation. According to new statistics from the Future of Jobs Survey, 15 percent of a company's staff is in danger of disruption between 2020 and 2025, and 6 percent of workers are likely to be entirely displaced.(The Future of Jobs 8).</w:t>
+        <w:t>direction to take advantage of the opportunities presented by these technologies. By 2025, machine and algorithm capabilities will be more widely used than in past years, and machine work hours will equal human labor hours. Workers' job prospects will be disrupted across a wide range of industries and geographies as a result of work augmentation. According to new statistics from the Future of Jobs Survey, 15 percent of a company's staff is in danger of disruption between 2020 and 2025, and 6 percent of workers are likely to be entirely displaced.(The Future of Jobs 8).</w:t>
       </w:r>
     </w:p>
     <w:p>
@@ -5096,6 +5244,7 @@
           <w:sz w:val="25"/>
           <w:szCs w:val="25"/>
         </w:rPr>
+        <w:lastRenderedPageBreak/>
         <w:t xml:space="preserve">In addition to </w:t>
       </w:r>
       <w:r>
@@ -5112,16 +5261,7 @@
           <w:sz w:val="25"/>
           <w:szCs w:val="25"/>
         </w:rPr>
-        <w:t xml:space="preserve">according to Language Connections, the use of universal language in science is a fact that cannot be ignored. Today English is offering a global way of </w:t>
-      </w:r>
-      <w:r>
-        <w:rPr>
-          <w:rFonts w:ascii="Times New Roman" w:eastAsia="Times New Roman" w:hAnsi="Times New Roman" w:cs="Times New Roman"/>
-          <w:sz w:val="25"/>
-          <w:szCs w:val="25"/>
-        </w:rPr>
-        <w:lastRenderedPageBreak/>
-        <w:t>communication and it gains the status of a global language which leads to scientific progress and development. “English as a language of science and technology will continue while the U.S. dominates research in those fields,” (6). But as we’ve seen in the past this situation will be changed if there are other circumstances in the future.</w:t>
+        <w:t>according to Language Connections, the use of universal language in science is a fact that cannot be ignored. Today English is offering a global way of communication and it gains the status of a global language which leads to scientific progress and development. “English as a language of science and technology will continue while the U.S. dominates research in those fields,” (6). But as we’ve seen in the past this situation will be changed if there are other circumstances in the future.</w:t>
       </w:r>
       <w:bookmarkStart w:id="14" w:name="_2rnyabuazdk1" w:colFirst="0" w:colLast="0"/>
       <w:bookmarkEnd w:id="14"/>
@@ -5145,7 +5285,13 @@
       </w:pPr>
       <w:bookmarkStart w:id="15" w:name="_Toc106638632"/>
       <w:r>
-        <w:t>Chapter II: Computer science and information Technology</w:t>
+        <w:t>Chapter II: Computer s</w:t>
+      </w:r>
+      <w:r>
+        <w:t>cience and i</w:t>
+      </w:r>
+      <w:r>
+        <w:t>nformation Technology</w:t>
       </w:r>
       <w:bookmarkEnd w:id="15"/>
     </w:p>
@@ -5180,7 +5326,13 @@
         <w:rPr>
           <w:color w:val="0D0D0D" w:themeColor="text1" w:themeTint="F2"/>
         </w:rPr>
-        <w:t xml:space="preserve"> Computer science and information technology</w:t>
+        <w:t xml:space="preserve"> c</w:t>
+      </w:r>
+      <w:r>
+        <w:rPr>
+          <w:color w:val="0D0D0D" w:themeColor="text1" w:themeTint="F2"/>
+        </w:rPr>
+        <w:t>omputer science and information technology</w:t>
       </w:r>
       <w:bookmarkEnd w:id="16"/>
     </w:p>
@@ -5237,7 +5389,16 @@
           <w:sz w:val="25"/>
           <w:szCs w:val="25"/>
         </w:rPr>
-        <w:t xml:space="preserve"> science work generally refers to designing and building computer systems and programs. On the other side, information technology means running and deploying, securing the proper functioning of computer systems and networks.</w:t>
+        <w:t xml:space="preserve"> science work generally refers to designing and building computer systems and programs. On the other side, information </w:t>
+      </w:r>
+      <w:r>
+        <w:rPr>
+          <w:rFonts w:ascii="Times New Roman" w:eastAsia="Times New Roman" w:hAnsi="Times New Roman" w:cs="Times New Roman"/>
+          <w:sz w:val="25"/>
+          <w:szCs w:val="25"/>
+        </w:rPr>
+        <w:lastRenderedPageBreak/>
+        <w:t>technology means running and deploying, securing the proper functioning of computer systems and networks.</w:t>
       </w:r>
     </w:p>
     <w:p>
@@ -5257,7 +5418,6 @@
           <w:sz w:val="25"/>
           <w:szCs w:val="25"/>
         </w:rPr>
-        <w:lastRenderedPageBreak/>
         <w:t xml:space="preserve"> There are multiple roles that might straddle the line between information technology and computer science and the most accurate example is computing or database administration. When it comes to roles in computer science we have web developer, robotics engineer, full stack developer, artificial intelligence engineer, back end engineer, and data scientist. </w:t>
       </w:r>
       <w:r>
@@ -5407,7 +5567,7 @@
           <w:sz w:val="25"/>
           <w:szCs w:val="25"/>
         </w:rPr>
-        <w:t>Today every aspect of our lives needs information technology since there is a shift to digitalization, that’s the reason why there is a huge interest in studying and working in the field of computer science and information technology in general which or in short IT.  The past few years offered attention to the importance of information technology it has been an eye-opener in the importance of the IT sector. As a result, many institutes and organizations have observed and recognized the immense potential that “the sector holds and have started offering many certificate courses, diplomas, degrees in the same so as to educate students in this field and inculcate essential skills in the same.” (“What is information technology”)</w:t>
+        <w:t>Today every aspect of our lives needs information technology since there is a shift to digitalization, that’s the reason why there is a huge interest in studying and working in the field of computer science and information technology in general which or in short IT.  The past few years offered attention to the importance of information technology it has been an eye-opener in the importance of the IT sector. As a result, many institutes and organizations have observed and recognized the immense potential that “the sector holds and have started offering many certificate courses, diplomas, degrees in the same so as to educate students in this field and inculcate essential skills.” (“What is information technology”)</w:t>
       </w:r>
       <w:proofErr w:type="gramStart"/>
       <w:r>
@@ -5437,27 +5597,17 @@
           <w:sz w:val="25"/>
           <w:szCs w:val="25"/>
         </w:rPr>
-        <w:t xml:space="preserve">Furthermore, the computer science and information technology sectors are two of the most paramount upcoming fields that have seen an increase in work and job opportunities in </w:t>
-      </w:r>
-      <w:r>
-        <w:rPr>
-          <w:rFonts w:ascii="Times New Roman" w:eastAsia="Times New Roman" w:hAnsi="Times New Roman" w:cs="Times New Roman"/>
-          <w:sz w:val="25"/>
-          <w:szCs w:val="25"/>
-        </w:rPr>
         <w:lastRenderedPageBreak/>
-        <w:t xml:space="preserve">the coming years. Additionally, the importance of the computer science and information technology fields has been highlighted more in the last years, especially in this COVID era. The sector of IT has witnessed a serious expansion in the current century, owing to the advancements in the sector </w:t>
-      </w:r>
-      <w:proofErr w:type="spellStart"/>
-      <w:r>
-        <w:rPr>
-          <w:rFonts w:ascii="Times New Roman" w:eastAsia="Times New Roman" w:hAnsi="Times New Roman" w:cs="Times New Roman"/>
-          <w:sz w:val="25"/>
-          <w:szCs w:val="25"/>
-        </w:rPr>
-        <w:t>o</w:t>
-      </w:r>
-      <w:proofErr w:type="spellEnd"/>
+        <w:t>Furthermore, the computer science and information technology sectors are two of the most paramount upcoming fields that have seen an increase in work and job opportunities in the coming years. Additionally, the importance of the computer science and information technology fields has been highlighted more in the last years, especially in this COVID era. The sector of IT has witnessed a serious expansion in the current century, owing to the advancements in the sector o</w:t>
+      </w:r>
+      <w:r>
+        <w:rPr>
+          <w:rFonts w:ascii="Times New Roman" w:eastAsia="Times New Roman" w:hAnsi="Times New Roman" w:cs="Times New Roman"/>
+          <w:sz w:val="25"/>
+          <w:szCs w:val="25"/>
+        </w:rPr>
+        <w:t>f</w:t>
+      </w:r>
       <w:r>
         <w:rPr>
           <w:rFonts w:ascii="Times New Roman" w:eastAsia="Times New Roman" w:hAnsi="Times New Roman" w:cs="Times New Roman"/>
@@ -5548,7 +5698,7 @@
           <w:sz w:val="25"/>
           <w:szCs w:val="25"/>
         </w:rPr>
-        <w:t xml:space="preserve">Many variables are collaborating in the growth of people's interest in learning, studying, and switching from non-IT careers to information technology careers. As the significance of the information technology and computer science sectors are coming into the light, many industries realize this and continuously wish to create more sophisticated and interactive services and ideas, with the possibilities and power of IT that idea can be transferred into an application or a digital service, that directly can boost up the earning or sales. As a result, </w:t>
+        <w:t xml:space="preserve">Many variables are collaborating in the growth of people's interest in learning, studying, and switching from non-IT careers to information technology careers. As the significance of the information technology and computer science sectors are coming into the light, many industries realize this and continuously wish to create more sophisticated and interactive </w:t>
       </w:r>
       <w:r>
         <w:rPr>
@@ -5557,7 +5707,7 @@
           <w:szCs w:val="25"/>
         </w:rPr>
         <w:lastRenderedPageBreak/>
-        <w:t>together with advancements in technology and science, employment and job opportunities in the Information Technology industry are expected to rise at a rate of 13% from 2016 to 2026, the highest among all sectors. (“What is information technology”)</w:t>
+        <w:t>services and ideas, with the possibilities and power of IT that idea can be transferred into an application or a digital service, that directly can boost up the earning or sales. As a result, together with advancements in technology and science, employment and job opportunities in the Information Technology industry are expected to rise at a rate of 13% from 2016 to 2026, the highest among all sectors. (“What is information technology”)</w:t>
       </w:r>
       <w:proofErr w:type="gramStart"/>
       <w:r>
@@ -5597,23 +5747,37 @@
         </w:rPr>
         <w:t xml:space="preserve">The field of computer science and Information technology offers a wide range </w:t>
       </w:r>
-      <w:proofErr w:type="gramStart"/>
-      <w:r>
-        <w:rPr>
-          <w:rFonts w:ascii="Times New Roman" w:eastAsia="Times New Roman" w:hAnsi="Times New Roman" w:cs="Times New Roman"/>
-          <w:sz w:val="25"/>
-          <w:szCs w:val="25"/>
-        </w:rPr>
-        <w:t>of  Job</w:t>
-      </w:r>
-      <w:proofErr w:type="gramEnd"/>
-      <w:r>
-        <w:rPr>
-          <w:rFonts w:ascii="Times New Roman" w:eastAsia="Times New Roman" w:hAnsi="Times New Roman" w:cs="Times New Roman"/>
-          <w:sz w:val="25"/>
-          <w:szCs w:val="25"/>
-        </w:rPr>
-        <w:t xml:space="preserve"> Opportunities in different areas. It includes a variety of sectors like healthcare, education, scientific research, marketing, entertainment, manufacturing and agriculture, and more. After the success of many companies that has a relation to IT, nowadays major industries have now started to realize that with the involvement of the tech sector in their services and business models, they will benefit more and generate a greater return and gain high revenue. According to recent research predictions, there will be no </w:t>
+      <w:r>
+        <w:rPr>
+          <w:rFonts w:ascii="Times New Roman" w:eastAsia="Times New Roman" w:hAnsi="Times New Roman" w:cs="Times New Roman"/>
+          <w:sz w:val="25"/>
+          <w:szCs w:val="25"/>
+        </w:rPr>
+        <w:t>of j</w:t>
+      </w:r>
+      <w:r>
+        <w:rPr>
+          <w:rFonts w:ascii="Times New Roman" w:eastAsia="Times New Roman" w:hAnsi="Times New Roman" w:cs="Times New Roman"/>
+          <w:sz w:val="25"/>
+          <w:szCs w:val="25"/>
+        </w:rPr>
+        <w:t>ob</w:t>
+      </w:r>
+      <w:r>
+        <w:rPr>
+          <w:rFonts w:ascii="Times New Roman" w:eastAsia="Times New Roman" w:hAnsi="Times New Roman" w:cs="Times New Roman"/>
+          <w:sz w:val="25"/>
+          <w:szCs w:val="25"/>
+        </w:rPr>
+        <w:t xml:space="preserve"> o</w:t>
+      </w:r>
+      <w:r>
+        <w:rPr>
+          <w:rFonts w:ascii="Times New Roman" w:eastAsia="Times New Roman" w:hAnsi="Times New Roman" w:cs="Times New Roman"/>
+          <w:sz w:val="25"/>
+          <w:szCs w:val="25"/>
+        </w:rPr>
+        <w:t xml:space="preserve">pportunities in different areas. It includes a variety of sectors like healthcare, education, scientific research, marketing, entertainment, manufacturing and agriculture, and more. After the success of many companies that has a relation to IT, nowadays major industries have now started to realize that with the involvement of the tech sector in their services and business models, they will benefit more and generate a greater return and gain high revenue. According to recent research predictions, there will be no </w:t>
       </w:r>
       <w:r>
         <w:rPr>
@@ -5649,7 +5813,7 @@
           <w:sz w:val="25"/>
           <w:szCs w:val="25"/>
         </w:rPr>
-        <w:t xml:space="preserve">As reported in “8 Reasons to study computer science” the 21-century era in human history knows the biggest change in society that is a result of the growth of information technology and computer science. It’s also predictable that the next 10 to 15 years will come with more change which is considered to be the biggest in the entirety of human history. There are 8 principal reasons that make a lot of students around the world decide to major in computer science and information technology. First, we are in a digital world that is driven by computer science and in a society that consumes content through screens. Second, making the world a </w:t>
+        <w:t xml:space="preserve">As reported in “8 Reasons to study computer science” the 21-century era in human history knows the biggest change in society that is a result of the growth of information technology and computer science. It’s also predictable that the next 10 to 15 years will come with more change which is considered to be the biggest in the entirety of human history. There are 8 principal reasons that make a lot of students around the world decide to major in computer science and information technology. First, we are in a digital world that is driven by computer </w:t>
       </w:r>
       <w:r>
         <w:rPr>
@@ -5658,7 +5822,7 @@
           <w:szCs w:val="25"/>
         </w:rPr>
         <w:lastRenderedPageBreak/>
-        <w:t xml:space="preserve">better place by creating digital solutions for every aspect and need of our daily life because increasingly businesses rely on software. </w:t>
+        <w:t xml:space="preserve">science and in a society that consumes content through screens. Second, making the world a better place by creating digital solutions for every aspect and need of our daily life because increasingly businesses rely on software. </w:t>
       </w:r>
     </w:p>
     <w:p>
@@ -5740,7 +5904,7 @@
           <w:szCs w:val="25"/>
         </w:rPr>
         <w:tab/>
-        <w:t>What language is used the most in computer science and information technology? What fields need more proficiency in English than others? Why do the majority of software solutions and technologies prefer to use English as their standard language? Many programming languages and information technology sectors use are developed and written in English. This fact makes English the global standard language that is the most suitable option for creating and documenting computer science technologies.</w:t>
+        <w:t>What language is used the most in computer science and information technology? What fields need more proficiency in English than others? Why do the majority of software solutions and technologies prefer to use English as their standard language? Many programming languages and information technology sectors are developed and written in English. This fact makes English the global standard language that is the most suitable option for creating and documenting computer science technologies.</w:t>
       </w:r>
     </w:p>
     <w:p>
@@ -5780,25 +5944,7 @@
           <w:sz w:val="25"/>
           <w:szCs w:val="25"/>
         </w:rPr>
-        <w:t xml:space="preserve">As </w:t>
-      </w:r>
-      <w:proofErr w:type="spellStart"/>
-      <w:r>
-        <w:rPr>
-          <w:rFonts w:ascii="Times New Roman" w:eastAsia="Times New Roman" w:hAnsi="Times New Roman" w:cs="Times New Roman"/>
-          <w:sz w:val="25"/>
-          <w:szCs w:val="25"/>
-        </w:rPr>
-        <w:t>Mandl</w:t>
-      </w:r>
-      <w:proofErr w:type="spellEnd"/>
-      <w:r>
-        <w:rPr>
-          <w:rFonts w:ascii="Times New Roman" w:eastAsia="Times New Roman" w:hAnsi="Times New Roman" w:cs="Times New Roman"/>
-          <w:sz w:val="25"/>
-          <w:szCs w:val="25"/>
-        </w:rPr>
-        <w:t xml:space="preserve"> reported First things first, there are many computer languages that are written in other languages rather than English, however, the keywords used, for almost all programming languages, are in English. Comments, variables, user-defined classes, functions, structures, and methods though are frequently in a programmer’s mother language. She asserts that according to  “Non-English-based” “out of 8500+ computer programming languages recorded in the world, about 2400 of them were developed in the United States, 600 in the </w:t>
+        <w:t xml:space="preserve">As Mandl reported First things first, there are many computer languages that are written in other languages rather than English, however, the keywords used, for almost all programming languages, are in English. Comments, variables, user-defined classes, functions, structures, and methods though are frequently in a programmer’s mother language. She asserts that according to  “Non-English-based” “out of 8500+ computer programming languages recorded in the world, about 2400 of them were developed in the United States, 600 in the </w:t>
       </w:r>
       <w:r>
         <w:rPr>
@@ -5807,7 +5953,39 @@
           <w:szCs w:val="25"/>
         </w:rPr>
         <w:lastRenderedPageBreak/>
-        <w:t xml:space="preserve">United Kingdom, 160 in Canada, and 75 in Australia.” That means over a third of all computer programming languages were developed in a country that primarily speaks English, which is one of the main factors why most technologies use English as their base. More often than that many programming languages that are developed in non-English countries are developed in English to gain an international audience. </w:t>
+        <w:t xml:space="preserve">United Kingdom, 160 in Canada, and 75 in Australia.” That means over a third of all computer programming languages were developed in a country that primarily speaks English, which is one of the main factors why most technologies use English as their base. </w:t>
+      </w:r>
+      <w:r>
+        <w:rPr>
+          <w:rFonts w:ascii="Times New Roman" w:eastAsia="Times New Roman" w:hAnsi="Times New Roman" w:cs="Times New Roman"/>
+          <w:sz w:val="25"/>
+          <w:szCs w:val="25"/>
+        </w:rPr>
+        <w:t xml:space="preserve">As well as that </w:t>
+      </w:r>
+      <w:r>
+        <w:rPr>
+          <w:rFonts w:ascii="Times New Roman" w:eastAsia="Times New Roman" w:hAnsi="Times New Roman" w:cs="Times New Roman"/>
+          <w:sz w:val="25"/>
+          <w:szCs w:val="25"/>
+        </w:rPr>
+        <w:t xml:space="preserve">many programming languages that </w:t>
+      </w:r>
+      <w:r>
+        <w:rPr>
+          <w:rFonts w:ascii="Times New Roman" w:eastAsia="Times New Roman" w:hAnsi="Times New Roman" w:cs="Times New Roman"/>
+          <w:sz w:val="25"/>
+          <w:szCs w:val="25"/>
+        </w:rPr>
+        <w:t xml:space="preserve">are </w:t>
+      </w:r>
+      <w:r>
+        <w:rPr>
+          <w:rFonts w:ascii="Times New Roman" w:eastAsia="Times New Roman" w:hAnsi="Times New Roman" w:cs="Times New Roman"/>
+          <w:sz w:val="25"/>
+          <w:szCs w:val="25"/>
+        </w:rPr>
+        <w:t xml:space="preserve">developed in non-English countries are developed in English to gain an international audience. </w:t>
       </w:r>
     </w:p>
     <w:p>
@@ -5827,43 +6005,7 @@
           <w:sz w:val="25"/>
           <w:szCs w:val="25"/>
         </w:rPr>
-        <w:t xml:space="preserve">In addition, Mandel wonders why </w:t>
-      </w:r>
-      <w:proofErr w:type="spellStart"/>
-      <w:r>
-        <w:rPr>
-          <w:rFonts w:ascii="Times New Roman" w:eastAsia="Times New Roman" w:hAnsi="Times New Roman" w:cs="Times New Roman"/>
-          <w:sz w:val="25"/>
-          <w:szCs w:val="25"/>
-        </w:rPr>
-        <w:t>Niklaus</w:t>
-      </w:r>
-      <w:proofErr w:type="spellEnd"/>
-      <w:r>
-        <w:rPr>
-          <w:rFonts w:ascii="Times New Roman" w:eastAsia="Times New Roman" w:hAnsi="Times New Roman" w:cs="Times New Roman"/>
-          <w:sz w:val="25"/>
-          <w:szCs w:val="25"/>
-        </w:rPr>
-        <w:t xml:space="preserve"> Wirth, the Swiss computer scientist who developed PASCAL used English instead of one of Switzerland’s four national languages to create the oldest and most famous programming languages in the past. PASCAL was the primary and first programming language used to create the first Macintosh computers. Among other inspiring stories that are similar to the story of Pascal there is Python, which was developed by Guido van Rossum in the Netherlands and also created completely in English rather than Dutch, </w:t>
-      </w:r>
-      <w:proofErr w:type="spellStart"/>
-      <w:r>
-        <w:rPr>
-          <w:rFonts w:ascii="Times New Roman" w:eastAsia="Times New Roman" w:hAnsi="Times New Roman" w:cs="Times New Roman"/>
-          <w:sz w:val="25"/>
-          <w:szCs w:val="25"/>
-        </w:rPr>
-        <w:t>Lua</w:t>
-      </w:r>
-      <w:proofErr w:type="spellEnd"/>
-      <w:r>
-        <w:rPr>
-          <w:rFonts w:ascii="Times New Roman" w:eastAsia="Times New Roman" w:hAnsi="Times New Roman" w:cs="Times New Roman"/>
-          <w:sz w:val="25"/>
-          <w:szCs w:val="25"/>
-        </w:rPr>
-        <w:t xml:space="preserve"> as well is a programming language that was developed in Brazil and it was written in </w:t>
+        <w:t xml:space="preserve">In addition, Mandel wonders why Niklaus Wirth, the Swiss computer scientist who developed PASCAL used English instead of one of Switzerland’s four national languages to create the oldest and most famous programming languages in the past. PASCAL was the primary and first programming language used to create the first Macintosh computers. Among other inspiring stories that are similar to the story of Pascal there is Python, which was developed by Guido van Rossum in the Netherlands and also created completely in English rather than Dutch, Lua as well is a programming language that was developed in Brazil and it was written in </w:t>
       </w:r>
       <w:r>
         <w:rPr>
@@ -5879,7 +6021,23 @@
           <w:sz w:val="25"/>
           <w:szCs w:val="25"/>
         </w:rPr>
-        <w:t>, instead of Portuguese. Another one is Ruby which was created and originated in Japan. PHP as well as developed by a Danish man who lived in French Canada, and PHP Syntax is written in English.</w:t>
+        <w:t xml:space="preserve">, instead of Portuguese. Another one is Ruby which was created and originated in Japan. PHP as well </w:t>
+      </w:r>
+      <w:r>
+        <w:rPr>
+          <w:rFonts w:ascii="Times New Roman" w:eastAsia="Times New Roman" w:hAnsi="Times New Roman" w:cs="Times New Roman"/>
+          <w:sz w:val="25"/>
+          <w:szCs w:val="25"/>
+        </w:rPr>
+        <w:t xml:space="preserve">was </w:t>
+      </w:r>
+      <w:r>
+        <w:rPr>
+          <w:rFonts w:ascii="Times New Roman" w:eastAsia="Times New Roman" w:hAnsi="Times New Roman" w:cs="Times New Roman"/>
+          <w:sz w:val="25"/>
+          <w:szCs w:val="25"/>
+        </w:rPr>
+        <w:t>developed by a Danish man who lived in French Canada, and PHP Syntax is written in English.</w:t>
       </w:r>
     </w:p>
     <w:p>
@@ -5915,25 +6073,7 @@
           <w:sz w:val="25"/>
           <w:szCs w:val="25"/>
         </w:rPr>
-        <w:t xml:space="preserve">profits, assets, and the market says that 14 of the 25 largest tech companies in the world hail from the United States, including seven of the top 10 ten companies which are Microsoft, Apple, Alphabet, Intel, IBM, Cisco Systems, and Oracle. Moreover, </w:t>
-      </w:r>
-      <w:proofErr w:type="spellStart"/>
-      <w:r>
-        <w:rPr>
-          <w:rFonts w:ascii="Times New Roman" w:eastAsia="Times New Roman" w:hAnsi="Times New Roman" w:cs="Times New Roman"/>
-          <w:sz w:val="25"/>
-          <w:szCs w:val="25"/>
-        </w:rPr>
-        <w:t>Nyabol</w:t>
-      </w:r>
-      <w:proofErr w:type="spellEnd"/>
-      <w:r>
-        <w:rPr>
-          <w:rFonts w:ascii="Times New Roman" w:eastAsia="Times New Roman" w:hAnsi="Times New Roman" w:cs="Times New Roman"/>
-          <w:sz w:val="25"/>
-          <w:szCs w:val="25"/>
-        </w:rPr>
-        <w:t xml:space="preserve"> asserts that </w:t>
+        <w:t xml:space="preserve">profits, assets, and the market says that 14 of the 25 largest tech companies in the world hail from the United States, including seven of the top 10 ten companies which are Microsoft, Apple, Alphabet, Intel, IBM, Cisco Systems, and Oracle. Moreover, Nyabol asserts that </w:t>
       </w:r>
       <w:r>
         <w:rPr>
@@ -6002,23 +6142,37 @@
         <w:tab/>
         <w:t>To what level do students need English in computer science? Why is English always presented when we talk about IT or Computer science? Are there other alternatives to English to be used in computer science? Why not other languages like Chinese</w:t>
       </w:r>
-      <w:proofErr w:type="gramStart"/>
-      <w:r>
-        <w:rPr>
-          <w:rFonts w:ascii="Times New Roman" w:eastAsia="Times New Roman" w:hAnsi="Times New Roman" w:cs="Times New Roman"/>
-          <w:sz w:val="25"/>
-          <w:szCs w:val="25"/>
-        </w:rPr>
-        <w:t>,  Hindi</w:t>
-      </w:r>
-      <w:proofErr w:type="gramEnd"/>
-      <w:r>
-        <w:rPr>
-          <w:rFonts w:ascii="Times New Roman" w:eastAsia="Times New Roman" w:hAnsi="Times New Roman" w:cs="Times New Roman"/>
-          <w:sz w:val="25"/>
-          <w:szCs w:val="25"/>
-        </w:rPr>
-        <w:t>, or Spanish used in the Computer science sector rather than English? Nonnative English students always find that they need to become proficient in Writing, Reading, and understanding the English language to a good level. That means English is a requirement and a powerful skill for all those who want to pursue a career in Computer science and information technology.</w:t>
+      <w:r>
+        <w:rPr>
+          <w:rFonts w:ascii="Times New Roman" w:eastAsia="Times New Roman" w:hAnsi="Times New Roman" w:cs="Times New Roman"/>
+          <w:sz w:val="25"/>
+          <w:szCs w:val="25"/>
+        </w:rPr>
+        <w:t>, Hindi</w:t>
+      </w:r>
+      <w:r>
+        <w:rPr>
+          <w:rFonts w:ascii="Times New Roman" w:eastAsia="Times New Roman" w:hAnsi="Times New Roman" w:cs="Times New Roman"/>
+          <w:sz w:val="25"/>
+          <w:szCs w:val="25"/>
+        </w:rPr>
+        <w:t>, or Spanish used in the Computer science sector rather than English? Non</w:t>
+      </w:r>
+      <w:r>
+        <w:rPr>
+          <w:rFonts w:ascii="Times New Roman" w:eastAsia="Times New Roman" w:hAnsi="Times New Roman" w:cs="Times New Roman"/>
+          <w:sz w:val="25"/>
+          <w:szCs w:val="25"/>
+        </w:rPr>
+        <w:t>-</w:t>
+      </w:r>
+      <w:r>
+        <w:rPr>
+          <w:rFonts w:ascii="Times New Roman" w:eastAsia="Times New Roman" w:hAnsi="Times New Roman" w:cs="Times New Roman"/>
+          <w:sz w:val="25"/>
+          <w:szCs w:val="25"/>
+        </w:rPr>
+        <w:t>native English students always find that they need to become proficient in Writing, Reading, and understanding the English language to a good level. That means English is a requirement and a powerful skill for all those who want to pursue a career in Computer science and information technology.</w:t>
       </w:r>
     </w:p>
     <w:p>
@@ -6067,25 +6221,7 @@
           <w:szCs w:val="25"/>
         </w:rPr>
         <w:tab/>
-        <w:t xml:space="preserve"> In the same way, Yuen reported that the four most popular natural languages in the world today are mandarin, Hindi, Spanish, and English. The first three languages on this list except English have a population of about 6 Billion speakers whereas English has only about 340 million native speakers. But at the same time, all of the most popular computer programming languages in the world today are written in English, including those that were developed by non-native English speakers like </w:t>
-      </w:r>
-      <w:proofErr w:type="spellStart"/>
-      <w:r>
-        <w:rPr>
-          <w:rFonts w:ascii="Times New Roman" w:eastAsia="Times New Roman" w:hAnsi="Times New Roman" w:cs="Times New Roman"/>
-          <w:sz w:val="25"/>
-          <w:szCs w:val="25"/>
-        </w:rPr>
-        <w:t>Lua</w:t>
-      </w:r>
-      <w:proofErr w:type="spellEnd"/>
-      <w:r>
-        <w:rPr>
-          <w:rFonts w:ascii="Times New Roman" w:eastAsia="Times New Roman" w:hAnsi="Times New Roman" w:cs="Times New Roman"/>
-          <w:sz w:val="25"/>
-          <w:szCs w:val="25"/>
-        </w:rPr>
-        <w:t xml:space="preserve"> from Brazil, Python from the Netherlands, and Ruby from Japan. “This is all to say that basically if you aspire to become a programmer you have to learn English.” (Yuen). </w:t>
+        <w:t xml:space="preserve"> In the same way, Yuen reported that the four most popular natural languages in the world today are mandarin, Hindi, Spanish, and English. The first three languages on this list except English have a population of about 6 Billion speakers whereas English has only about 340 million native speakers. But at the same time, all of the most popular computer programming languages in the world today are written in English, including those that were developed by non-native English speakers like Lua from Brazil, Python from the Netherlands, and Ruby from Japan. “This is all to say that basically if you aspire to become a programmer you have to learn English.” (Yuen). </w:t>
       </w:r>
     </w:p>
     <w:p>
@@ -6123,59 +6259,21 @@
         </w:rPr>
         <w:t xml:space="preserve"> speaker to write computer code with a programming language, he definitely will need to use some reserved words to write his computer program. These keywords are used to give instructions to a computer. Yuen demonstrates this situation with the web programming language </w:t>
       </w:r>
-      <w:proofErr w:type="spellStart"/>
-      <w:r>
-        <w:rPr>
-          <w:rFonts w:ascii="Times New Roman" w:eastAsia="Times New Roman" w:hAnsi="Times New Roman" w:cs="Times New Roman"/>
-          <w:sz w:val="25"/>
-          <w:szCs w:val="25"/>
-        </w:rPr>
-        <w:t>Javascript</w:t>
-      </w:r>
-      <w:proofErr w:type="spellEnd"/>
-      <w:r>
-        <w:rPr>
-          <w:rFonts w:ascii="Times New Roman" w:eastAsia="Times New Roman" w:hAnsi="Times New Roman" w:cs="Times New Roman"/>
-          <w:sz w:val="25"/>
-          <w:szCs w:val="25"/>
-        </w:rPr>
-        <w:t xml:space="preserve"> reserved keywords, like [abstracts, arguments </w:t>
-      </w:r>
-      <w:proofErr w:type="spellStart"/>
-      <w:r>
-        <w:rPr>
-          <w:rFonts w:ascii="Times New Roman" w:eastAsia="Times New Roman" w:hAnsi="Times New Roman" w:cs="Times New Roman"/>
-          <w:sz w:val="25"/>
-          <w:szCs w:val="25"/>
-        </w:rPr>
-        <w:t>boolean</w:t>
-      </w:r>
-      <w:proofErr w:type="spellEnd"/>
-      <w:r>
-        <w:rPr>
-          <w:rFonts w:ascii="Times New Roman" w:eastAsia="Times New Roman" w:hAnsi="Times New Roman" w:cs="Times New Roman"/>
-          <w:sz w:val="25"/>
-          <w:szCs w:val="25"/>
-        </w:rPr>
-        <w:t xml:space="preserve">, break, float, import … </w:t>
-      </w:r>
-      <w:proofErr w:type="spellStart"/>
-      <w:r>
-        <w:rPr>
-          <w:rFonts w:ascii="Times New Roman" w:eastAsia="Times New Roman" w:hAnsi="Times New Roman" w:cs="Times New Roman"/>
-          <w:sz w:val="25"/>
-          <w:szCs w:val="25"/>
-        </w:rPr>
-        <w:t>etc</w:t>
-      </w:r>
-      <w:proofErr w:type="spellEnd"/>
-      <w:r>
-        <w:rPr>
-          <w:rFonts w:ascii="Times New Roman" w:eastAsia="Times New Roman" w:hAnsi="Times New Roman" w:cs="Times New Roman"/>
-          <w:sz w:val="25"/>
-          <w:szCs w:val="25"/>
-        </w:rPr>
-        <w:t>] and she explains how it can be hard for this person to understand what these words mean, so he will end up memorizing it which is not an effective way, hence there are hundreds of keywords and concepts this non-English speaker will have to deal with before he can write one single line of JavaScript or even understand a code example.</w:t>
+      <w:r>
+        <w:rPr>
+          <w:rFonts w:ascii="Times New Roman" w:eastAsia="Times New Roman" w:hAnsi="Times New Roman" w:cs="Times New Roman"/>
+          <w:sz w:val="25"/>
+          <w:szCs w:val="25"/>
+        </w:rPr>
+        <w:t>JavaScript</w:t>
+      </w:r>
+      <w:r>
+        <w:rPr>
+          <w:rFonts w:ascii="Times New Roman" w:eastAsia="Times New Roman" w:hAnsi="Times New Roman" w:cs="Times New Roman"/>
+          <w:sz w:val="25"/>
+          <w:szCs w:val="25"/>
+        </w:rPr>
+        <w:t xml:space="preserve"> reserved keywords, like [abstracts, arguments boolean, break, float, import … etc] and she explains how it can be hard for this person to understand what these words mean, so he will end up memorizing it which is not an effective way, hence there are hundreds of keywords and concepts this non-English speaker will have to deal with before he can write one single line of JavaScript or even understand a code example.</w:t>
       </w:r>
     </w:p>
     <w:p>
@@ -6204,7 +6302,23 @@
           <w:szCs w:val="25"/>
         </w:rPr>
         <w:lastRenderedPageBreak/>
-        <w:t>which has an English Only policy. This policy consists that questions asked by users must be written in English otherwise it should be closed as unclear what you asking, Answers that are not written in English should be marked as low quality. More often than that Yuen declares that many software developers are uncomfortable enough to ask questions in English themselves. In addition to that, she claimed that when it comes to language learning there are passive language skills and active language skills. Passive skills refer to reading and listening whereas active language skills refer to speaking and writing. The hardest one is active language skills simply because it puts you in front of criticism.</w:t>
+        <w:t xml:space="preserve">which has an English Only policy. This policy consists that questions asked by users must be written in English otherwise it should be closed as unclear what you asking, Answers that are not written in English should be marked as low quality. More often than </w:t>
+      </w:r>
+      <w:r>
+        <w:rPr>
+          <w:rFonts w:ascii="Times New Roman" w:eastAsia="Times New Roman" w:hAnsi="Times New Roman" w:cs="Times New Roman"/>
+          <w:sz w:val="25"/>
+          <w:szCs w:val="25"/>
+        </w:rPr>
+        <w:t xml:space="preserve">not </w:t>
+      </w:r>
+      <w:r>
+        <w:rPr>
+          <w:rFonts w:ascii="Times New Roman" w:eastAsia="Times New Roman" w:hAnsi="Times New Roman" w:cs="Times New Roman"/>
+          <w:sz w:val="25"/>
+          <w:szCs w:val="25"/>
+        </w:rPr>
+        <w:t>Yuen declares that many software developers are uncomfortable enough to ask questions in English themselves. In addition to that, she claimed that when it comes to language learning there are passive language skills and active language skills. Passive skills refer to reading and listening whereas active language skills refer to speaking and writing. The hardest one is active language skills simply because it puts you in front of criticism.</w:t>
       </w:r>
     </w:p>
     <w:p>
@@ -6246,16 +6360,22 @@
         </w:rPr>
         <w:t xml:space="preserve">Over and above that an online survey in 2020 was made about whether you need to know English as a software engineer. The survey showed that 389 people said yes, 34 said it depends and 7 said </w:t>
       </w:r>
-      <w:proofErr w:type="gramStart"/>
-      <w:r>
-        <w:rPr>
-          <w:rFonts w:ascii="Times New Roman" w:eastAsia="Times New Roman" w:hAnsi="Times New Roman" w:cs="Times New Roman"/>
-          <w:sz w:val="25"/>
-          <w:szCs w:val="25"/>
-        </w:rPr>
-        <w:t>No</w:t>
-      </w:r>
-      <w:proofErr w:type="gramEnd"/>
+      <w:r>
+        <w:rPr>
+          <w:rFonts w:ascii="Times New Roman" w:eastAsia="Times New Roman" w:hAnsi="Times New Roman" w:cs="Times New Roman"/>
+          <w:sz w:val="25"/>
+          <w:szCs w:val="25"/>
+        </w:rPr>
+        <w:t>n</w:t>
+      </w:r>
+      <w:r>
+        <w:rPr>
+          <w:rFonts w:ascii="Times New Roman" w:eastAsia="Times New Roman" w:hAnsi="Times New Roman" w:cs="Times New Roman"/>
+          <w:sz w:val="25"/>
+          <w:szCs w:val="25"/>
+        </w:rPr>
+        <w:t>o</w:t>
+      </w:r>
       <w:r>
         <w:rPr>
           <w:rFonts w:ascii="Times New Roman" w:eastAsia="Times New Roman" w:hAnsi="Times New Roman" w:cs="Times New Roman"/>
@@ -6264,16 +6384,14 @@
         </w:rPr>
         <w:t xml:space="preserve">. (“Do I Need To Speak” 00:20 - 00:35). The problem many </w:t>
       </w:r>
-      <w:proofErr w:type="spellStart"/>
-      <w:r>
-        <w:rPr>
-          <w:rFonts w:ascii="Times New Roman" w:eastAsia="Times New Roman" w:hAnsi="Times New Roman" w:cs="Times New Roman"/>
-          <w:sz w:val="25"/>
-          <w:szCs w:val="25"/>
-        </w:rPr>
-        <w:t>non English</w:t>
-      </w:r>
-      <w:proofErr w:type="spellEnd"/>
+      <w:r>
+        <w:rPr>
+          <w:rFonts w:ascii="Times New Roman" w:eastAsia="Times New Roman" w:hAnsi="Times New Roman" w:cs="Times New Roman"/>
+          <w:sz w:val="25"/>
+          <w:szCs w:val="25"/>
+        </w:rPr>
+        <w:t>non-English</w:t>
+      </w:r>
       <w:r>
         <w:rPr>
           <w:rFonts w:ascii="Times New Roman" w:eastAsia="Times New Roman" w:hAnsi="Times New Roman" w:cs="Times New Roman"/>
@@ -6406,9 +6524,21 @@
         <w:rPr>
           <w:color w:val="0D0D0D" w:themeColor="text1" w:themeTint="F2"/>
         </w:rPr>
-        <w:t>The influence of Computer science on shifting to English</w:t>
+        <w:t>The influence of c</w:t>
+      </w:r>
+      <w:r>
+        <w:rPr>
+          <w:color w:val="0D0D0D" w:themeColor="text1" w:themeTint="F2"/>
+        </w:rPr>
+        <w:t xml:space="preserve">omputer science </w:t>
       </w:r>
       <w:bookmarkEnd w:id="21"/>
+      <w:r>
+        <w:rPr>
+          <w:color w:val="0D0D0D" w:themeColor="text1" w:themeTint="F2"/>
+        </w:rPr>
+        <w:t xml:space="preserve">on shifting to English </w:t>
+      </w:r>
     </w:p>
     <w:p>
       <w:pPr>
@@ -6435,7 +6565,23 @@
           <w:sz w:val="25"/>
           <w:szCs w:val="25"/>
         </w:rPr>
-        <w:t>Can economic development affect language? Is it possible for language to shift as a result of economic changes? Can the increasing demand for computer science degrees and skills lead to shifting language to English for non-English learners?</w:t>
+        <w:t>Can economic</w:t>
+      </w:r>
+      <w:r>
+        <w:rPr>
+          <w:rFonts w:ascii="Times New Roman" w:eastAsia="Times New Roman" w:hAnsi="Times New Roman" w:cs="Times New Roman"/>
+          <w:sz w:val="25"/>
+          <w:szCs w:val="25"/>
+        </w:rPr>
+        <w:t xml:space="preserve"> development affect language? Does</w:t>
+      </w:r>
+      <w:r>
+        <w:rPr>
+          <w:rFonts w:ascii="Times New Roman" w:eastAsia="Times New Roman" w:hAnsi="Times New Roman" w:cs="Times New Roman"/>
+          <w:sz w:val="25"/>
+          <w:szCs w:val="25"/>
+        </w:rPr>
+        <w:t xml:space="preserve"> it possible for language to shift as a result of economic changes? Can the increasing demand for computer science degrees and skills lead to shifting language to English for non-English learners?</w:t>
       </w:r>
       <w:r>
         <w:rPr>
@@ -6452,7 +6598,23 @@
           <w:sz w:val="25"/>
           <w:szCs w:val="25"/>
         </w:rPr>
-        <w:t>Mastering English is important for all people that work in the Information technology field. According to Nikhil, he asserts that “If programming requires knowledge of human languages” then the most required language someone needs to know is “without question, English.” (Nikhil). The growth of the information technology industry will encourage more people to start learning and studying it, which will lead to a language change and shift.</w:t>
+        <w:t>Mastering English is important for all people that work in the Information technology field. According to Nikhil, he asserts that “If programming requires knowledge of human languages” then the most required language someone needs to know is “without question, English.” (Nikhil). The growth of the information technology industry will encourage more people t</w:t>
+      </w:r>
+      <w:r>
+        <w:rPr>
+          <w:rFonts w:ascii="Times New Roman" w:eastAsia="Times New Roman" w:hAnsi="Times New Roman" w:cs="Times New Roman"/>
+          <w:sz w:val="25"/>
+          <w:szCs w:val="25"/>
+        </w:rPr>
+        <w:t>o start learning and studying English,</w:t>
+      </w:r>
+      <w:r>
+        <w:rPr>
+          <w:rFonts w:ascii="Times New Roman" w:eastAsia="Times New Roman" w:hAnsi="Times New Roman" w:cs="Times New Roman"/>
+          <w:sz w:val="25"/>
+          <w:szCs w:val="25"/>
+        </w:rPr>
+        <w:t xml:space="preserve"> which will lead to a language change and shift.</w:t>
       </w:r>
     </w:p>
     <w:p>
@@ -6472,61 +6634,7 @@
           <w:szCs w:val="25"/>
         </w:rPr>
         <w:tab/>
-        <w:t xml:space="preserve">According to </w:t>
-      </w:r>
-      <w:proofErr w:type="spellStart"/>
-      <w:r>
-        <w:rPr>
-          <w:rFonts w:ascii="Times New Roman" w:eastAsia="Times New Roman" w:hAnsi="Times New Roman" w:cs="Times New Roman"/>
-          <w:sz w:val="25"/>
-          <w:szCs w:val="25"/>
-        </w:rPr>
-        <w:t>Collom</w:t>
-      </w:r>
-      <w:proofErr w:type="spellEnd"/>
-      <w:r>
-        <w:rPr>
-          <w:rFonts w:ascii="Times New Roman" w:eastAsia="Times New Roman" w:hAnsi="Times New Roman" w:cs="Times New Roman"/>
-          <w:sz w:val="25"/>
-          <w:szCs w:val="25"/>
-        </w:rPr>
-        <w:t xml:space="preserve">, economic development is always a major factor that can impact the fates and extent some powerful nations hold. In point of fact countries like the US, Australia, Sweden and others are the most developed countries on the globe today. Indeed the more a country is developed the more say the country has on the global scale. While countries strive for development, the roots of culture can be sacrificed or lost as a consequence of globalization and economic growth.  In addition to that </w:t>
-      </w:r>
-      <w:proofErr w:type="spellStart"/>
-      <w:r>
-        <w:rPr>
-          <w:rFonts w:ascii="Times New Roman" w:eastAsia="Times New Roman" w:hAnsi="Times New Roman" w:cs="Times New Roman"/>
-          <w:sz w:val="25"/>
-          <w:szCs w:val="25"/>
-        </w:rPr>
-        <w:t>Collom</w:t>
-      </w:r>
-      <w:proofErr w:type="spellEnd"/>
-      <w:r>
-        <w:rPr>
-          <w:rFonts w:ascii="Times New Roman" w:eastAsia="Times New Roman" w:hAnsi="Times New Roman" w:cs="Times New Roman"/>
-          <w:sz w:val="25"/>
-          <w:szCs w:val="25"/>
-        </w:rPr>
-        <w:t xml:space="preserve"> claimed that even though these countries are not taking language as the first element to be lost but as “philosopher Frantz Fanon once said: “To speak a language is to take on a world, a culture.” (</w:t>
-      </w:r>
-      <w:proofErr w:type="spellStart"/>
-      <w:r>
-        <w:rPr>
-          <w:rFonts w:ascii="Times New Roman" w:eastAsia="Times New Roman" w:hAnsi="Times New Roman" w:cs="Times New Roman"/>
-          <w:sz w:val="25"/>
-          <w:szCs w:val="25"/>
-        </w:rPr>
-        <w:t>Collom</w:t>
-      </w:r>
-      <w:proofErr w:type="spellEnd"/>
-      <w:r>
-        <w:rPr>
-          <w:rFonts w:ascii="Times New Roman" w:eastAsia="Times New Roman" w:hAnsi="Times New Roman" w:cs="Times New Roman"/>
-          <w:sz w:val="25"/>
-          <w:szCs w:val="25"/>
-        </w:rPr>
-        <w:t>). The author also claims that:</w:t>
+        <w:t>According to Collom, economic development is always a major factor that can impact the fates and extent some powerful nations hold. In point of fact countries like the US, Australia, Sweden and others are the most developed countries on the globe today. Indeed the more a country is developed the more say the country has on the global scale. While countries strive for development, the roots of culture can be sacrificed or lost as a consequence of globalization and economic growth.  In addition to that Collom claimed that even though these countries are not taking language as the first element to be lost but as “philosopher Frantz Fanon once said: “To speak a language is to take on a world, a culture.” (Collom). The author also claims that:</w:t>
       </w:r>
     </w:p>
     <w:p>
@@ -6566,7 +6674,6 @@
         </w:rPr>
         <w:t>.(</w:t>
       </w:r>
-      <w:proofErr w:type="spellStart"/>
       <w:proofErr w:type="gramEnd"/>
       <w:r>
         <w:rPr>
@@ -6574,16 +6681,7 @@
           <w:sz w:val="25"/>
           <w:szCs w:val="25"/>
         </w:rPr>
-        <w:t>Collom</w:t>
-      </w:r>
-      <w:proofErr w:type="spellEnd"/>
-      <w:r>
-        <w:rPr>
-          <w:rFonts w:ascii="Times New Roman" w:eastAsia="Times New Roman" w:hAnsi="Times New Roman" w:cs="Times New Roman"/>
-          <w:sz w:val="25"/>
-          <w:szCs w:val="25"/>
-        </w:rPr>
-        <w:t>)</w:t>
+        <w:t>Collom)</w:t>
       </w:r>
     </w:p>
     <w:p>
@@ -6602,25 +6700,7 @@
           <w:sz w:val="25"/>
           <w:szCs w:val="25"/>
         </w:rPr>
-        <w:t xml:space="preserve">Moreover, </w:t>
-      </w:r>
-      <w:proofErr w:type="spellStart"/>
-      <w:r>
-        <w:rPr>
-          <w:rFonts w:ascii="Times New Roman" w:eastAsia="Times New Roman" w:hAnsi="Times New Roman" w:cs="Times New Roman"/>
-          <w:sz w:val="25"/>
-          <w:szCs w:val="25"/>
-        </w:rPr>
-        <w:t>Collom</w:t>
-      </w:r>
-      <w:proofErr w:type="spellEnd"/>
-      <w:r>
-        <w:rPr>
-          <w:rFonts w:ascii="Times New Roman" w:eastAsia="Times New Roman" w:hAnsi="Times New Roman" w:cs="Times New Roman"/>
-          <w:sz w:val="25"/>
-          <w:szCs w:val="25"/>
-        </w:rPr>
-        <w:t xml:space="preserve"> also asserts that the most two dominant languages in the world today when it comes to business are English and Mandarin Chinese. Nowadays China has the fastest growing economy in the world and as an outcome, people started learning Mandarin Chinese, because they know the many benefits they can gain if they know how to communicate properly in Mandarin. And the fact that many English countries like  Britain, the United States, and Australia are still considered global economic powers, other countries which didn't accept to engage in the global English speaking situation, only run the risks of being left out both in </w:t>
+        <w:t xml:space="preserve">Moreover, Collom also asserts that the most two dominant languages in the world today when it comes to business are English and Mandarin Chinese. Nowadays China has the fastest growing economy in the world and as an outcome, people started learning Mandarin Chinese, because they know the many benefits they can gain if they know how to communicate properly in Mandarin. And the fact that many English countries like  Britain, the United States, and Australia are still considered global economic powers, other countries which didn't accept to engage in the global English speaking situation, only run the risks of being left out both in </w:t>
       </w:r>
       <w:r>
         <w:rPr>
@@ -6645,7 +6725,6 @@
         <w:jc w:val="both"/>
         <w:rPr>
           <w:rFonts w:ascii="Times New Roman" w:eastAsia="Times New Roman" w:hAnsi="Times New Roman" w:cs="Times New Roman"/>
-          <w:color w:val="0D0D0D" w:themeColor="text1" w:themeTint="F2"/>
           <w:sz w:val="25"/>
           <w:szCs w:val="25"/>
         </w:rPr>
@@ -6657,25 +6736,17 @@
           <w:szCs w:val="25"/>
         </w:rPr>
         <w:tab/>
-        <w:t xml:space="preserve">On another view, Sri Lestari and Radius </w:t>
-      </w:r>
-      <w:proofErr w:type="spellStart"/>
-      <w:r>
-        <w:rPr>
-          <w:rFonts w:ascii="Times New Roman" w:eastAsia="Times New Roman" w:hAnsi="Times New Roman" w:cs="Times New Roman"/>
-          <w:sz w:val="25"/>
-          <w:szCs w:val="25"/>
-        </w:rPr>
-        <w:t>Setiyawan</w:t>
-      </w:r>
-      <w:proofErr w:type="spellEnd"/>
-      <w:r>
-        <w:rPr>
-          <w:rFonts w:ascii="Times New Roman" w:eastAsia="Times New Roman" w:hAnsi="Times New Roman" w:cs="Times New Roman"/>
-          <w:sz w:val="25"/>
-          <w:szCs w:val="25"/>
-        </w:rPr>
-        <w:t xml:space="preserve"> affirm that the mastery of English language policy not only presents in school and education areas but it also targets other areas like economics and business. For instance, in Hong Kong, English fluency and proficiency are a requirement for the business field. Similarly in China terms of effective communication with the English language is an absolute requirement for any type of work, therefore workers need to build a good level of English proficiency to get good career achievement. This situation that we saw in both China and Hong Kong can only apply in Indonesia. The majority of jobs opening in </w:t>
+        <w:t xml:space="preserve">On another view, Sri Lestari and Radius Setiyawan affirm that the mastery of English language policy not only presents in school and education areas but it also targets other areas like economics and business. For instance, in Hong Kong, English fluency and proficiency are a requirement for the business field. Similarly in China terms of effective communication with the English language is an absolute requirement for any type of work, therefore workers need to build a good level of English proficiency to get good career achievement. This situation that we saw in both China and Hong Kong can only apply in Indonesia. The majority of jobs opening in </w:t>
+      </w:r>
+      <w:r>
+        <w:rPr>
+          <w:rFonts w:ascii="Times New Roman" w:eastAsia="Times New Roman" w:hAnsi="Times New Roman" w:cs="Times New Roman"/>
+          <w:color w:val="000000"/>
+          <w:sz w:val="25"/>
+          <w:szCs w:val="25"/>
+          <w:lang w:val="en-US"/>
+        </w:rPr>
+        <w:t>Indonesia also depend upon mastery of English, such as companies and the private institutions in the business field as well as open positions for government.(2).</w:t>
       </w:r>
     </w:p>
     <w:p>
@@ -6697,7 +6768,8 @@
           <w:szCs w:val="25"/>
           <w:lang w:val="en-US"/>
         </w:rPr>
-        <w:t>Indonesia also depend upon mastery of English, such as companies and the private institutions in the business field as well as open positions for government</w:t>
+        <w:tab/>
+        <w:t xml:space="preserve">According to Al Amadidhi, the way we see a society at a particular time is actually a result of the interaction between its various dimensions like the economy, language, education, and politics. The relation among these dimensions is similar to the relation between a </w:t>
       </w:r>
       <w:proofErr w:type="gramStart"/>
       <w:r>
@@ -6708,6 +6780,39 @@
           <w:szCs w:val="25"/>
           <w:lang w:val="en-US"/>
         </w:rPr>
+        <w:t>collection</w:t>
+      </w:r>
+      <w:proofErr w:type="gramEnd"/>
+      <w:r>
+        <w:rPr>
+          <w:rFonts w:ascii="Times New Roman" w:eastAsia="Times New Roman" w:hAnsi="Times New Roman" w:cs="Times New Roman"/>
+          <w:color w:val="000000"/>
+          <w:sz w:val="25"/>
+          <w:szCs w:val="25"/>
+          <w:lang w:val="en-US"/>
+        </w:rPr>
+        <w:t xml:space="preserve"> of interlocked gears within a winding watch. Each gear depends on the other, thus one gear movement in the watch will set all the other gears in motion, albeit to distinct degrees. This </w:t>
+      </w:r>
+      <w:r>
+        <w:rPr>
+          <w:rFonts w:ascii="Times New Roman" w:eastAsia="Times New Roman" w:hAnsi="Times New Roman" w:cs="Times New Roman"/>
+          <w:color w:val="000000"/>
+          <w:sz w:val="25"/>
+          <w:szCs w:val="25"/>
+          <w:lang w:val="en-US"/>
+        </w:rPr>
+        <w:lastRenderedPageBreak/>
+        <w:t>situation can appear also in society if one dimension of society is moving or changing the other dimensions can be affected</w:t>
+      </w:r>
+      <w:proofErr w:type="gramStart"/>
+      <w:r>
+        <w:rPr>
+          <w:rFonts w:ascii="Times New Roman" w:eastAsia="Times New Roman" w:hAnsi="Times New Roman" w:cs="Times New Roman"/>
+          <w:color w:val="000000"/>
+          <w:sz w:val="25"/>
+          <w:szCs w:val="25"/>
+          <w:lang w:val="en-US"/>
+        </w:rPr>
         <w:t>.(</w:t>
       </w:r>
       <w:proofErr w:type="gramEnd"/>
@@ -6719,7 +6824,49 @@
           <w:szCs w:val="25"/>
           <w:lang w:val="en-US"/>
         </w:rPr>
-        <w:t>2).</w:t>
+        <w:t xml:space="preserve">7).   Language as a component of society is no different than other social dimensions it is also affected by changes that can appear in social dimensions. </w:t>
+      </w:r>
+      <w:r>
+        <w:rPr>
+          <w:rFonts w:ascii="Times New Roman" w:eastAsia="Times New Roman" w:hAnsi="Times New Roman" w:cs="Times New Roman"/>
+          <w:color w:val="000000"/>
+          <w:sz w:val="25"/>
+          <w:szCs w:val="25"/>
+          <w:lang w:val="en-US"/>
+        </w:rPr>
+        <w:t>“Time</w:t>
+      </w:r>
+      <w:r>
+        <w:rPr>
+          <w:rFonts w:ascii="Times New Roman" w:eastAsia="Times New Roman" w:hAnsi="Times New Roman" w:cs="Times New Roman"/>
+          <w:color w:val="000000"/>
+          <w:sz w:val="25"/>
+          <w:szCs w:val="25"/>
+          <w:lang w:val="en-US"/>
+        </w:rPr>
+        <w:t xml:space="preserve"> changes all things: there is no reason why language should escape this universal law”</w:t>
+      </w:r>
+      <w:proofErr w:type="gramStart"/>
+      <w:r>
+        <w:rPr>
+          <w:rFonts w:ascii="Times New Roman" w:eastAsia="Times New Roman" w:hAnsi="Times New Roman" w:cs="Times New Roman"/>
+          <w:color w:val="000000"/>
+          <w:sz w:val="25"/>
+          <w:szCs w:val="25"/>
+          <w:lang w:val="en-US"/>
+        </w:rPr>
+        <w:t>.(</w:t>
+      </w:r>
+      <w:proofErr w:type="gramEnd"/>
+      <w:r>
+        <w:rPr>
+          <w:rFonts w:ascii="Times New Roman" w:eastAsia="Times New Roman" w:hAnsi="Times New Roman" w:cs="Times New Roman"/>
+          <w:color w:val="000000"/>
+          <w:sz w:val="25"/>
+          <w:szCs w:val="25"/>
+          <w:lang w:val="en-US"/>
+        </w:rPr>
+        <w:t>Al Amadidhi 7). </w:t>
       </w:r>
     </w:p>
     <w:p>
@@ -6728,6 +6875,7 @@
         <w:jc w:val="both"/>
         <w:rPr>
           <w:rFonts w:ascii="Times New Roman" w:eastAsia="Times New Roman" w:hAnsi="Times New Roman" w:cs="Times New Roman"/>
+          <w:color w:val="000000"/>
           <w:sz w:val="25"/>
           <w:szCs w:val="25"/>
           <w:lang w:val="en-US"/>
@@ -6742,238 +6890,55 @@
           <w:lang w:val="en-US"/>
         </w:rPr>
         <w:tab/>
-        <w:t xml:space="preserve">According to Al </w:t>
-      </w:r>
-      <w:proofErr w:type="spellStart"/>
-      <w:r>
-        <w:rPr>
-          <w:rFonts w:ascii="Times New Roman" w:eastAsia="Times New Roman" w:hAnsi="Times New Roman" w:cs="Times New Roman"/>
-          <w:color w:val="000000"/>
-          <w:sz w:val="25"/>
-          <w:szCs w:val="25"/>
-          <w:lang w:val="en-US"/>
-        </w:rPr>
-        <w:t>Amadidhi</w:t>
-      </w:r>
-      <w:proofErr w:type="spellEnd"/>
-      <w:r>
-        <w:rPr>
-          <w:rFonts w:ascii="Times New Roman" w:eastAsia="Times New Roman" w:hAnsi="Times New Roman" w:cs="Times New Roman"/>
-          <w:color w:val="000000"/>
-          <w:sz w:val="25"/>
-          <w:szCs w:val="25"/>
-          <w:lang w:val="en-US"/>
-        </w:rPr>
-        <w:t xml:space="preserve">, the way we see a society at a particular time is actually a result of the interaction between its various dimensions like the economy, language, education, and politics. The relation among these dimensions is similar to the relation between a </w:t>
-      </w:r>
-      <w:proofErr w:type="gramStart"/>
-      <w:r>
-        <w:rPr>
-          <w:rFonts w:ascii="Times New Roman" w:eastAsia="Times New Roman" w:hAnsi="Times New Roman" w:cs="Times New Roman"/>
-          <w:color w:val="000000"/>
-          <w:sz w:val="25"/>
-          <w:szCs w:val="25"/>
-          <w:lang w:val="en-US"/>
-        </w:rPr>
-        <w:t>collection</w:t>
-      </w:r>
-      <w:proofErr w:type="gramEnd"/>
-      <w:r>
-        <w:rPr>
-          <w:rFonts w:ascii="Times New Roman" w:eastAsia="Times New Roman" w:hAnsi="Times New Roman" w:cs="Times New Roman"/>
-          <w:color w:val="000000"/>
-          <w:sz w:val="25"/>
-          <w:szCs w:val="25"/>
-          <w:lang w:val="en-US"/>
-        </w:rPr>
-        <w:t xml:space="preserve"> of interlocked gears within a winding watch. Each gear depends on the other, thus one gear </w:t>
-      </w:r>
-      <w:r>
-        <w:rPr>
-          <w:rFonts w:ascii="Times New Roman" w:eastAsia="Times New Roman" w:hAnsi="Times New Roman" w:cs="Times New Roman"/>
-          <w:color w:val="000000"/>
-          <w:sz w:val="25"/>
-          <w:szCs w:val="25"/>
-          <w:lang w:val="en-US"/>
-        </w:rPr>
-        <w:lastRenderedPageBreak/>
-        <w:t>movement in the watch will set all the other gears in motion, albeit to distinct degrees. This situation can appear also in society if one dimension of society is moving or changing the other dimensions can be affected</w:t>
-      </w:r>
-      <w:proofErr w:type="gramStart"/>
-      <w:r>
-        <w:rPr>
-          <w:rFonts w:ascii="Times New Roman" w:eastAsia="Times New Roman" w:hAnsi="Times New Roman" w:cs="Times New Roman"/>
-          <w:color w:val="000000"/>
-          <w:sz w:val="25"/>
-          <w:szCs w:val="25"/>
-          <w:lang w:val="en-US"/>
-        </w:rPr>
-        <w:t>.(</w:t>
-      </w:r>
-      <w:proofErr w:type="gramEnd"/>
-      <w:r>
-        <w:rPr>
-          <w:rFonts w:ascii="Times New Roman" w:eastAsia="Times New Roman" w:hAnsi="Times New Roman" w:cs="Times New Roman"/>
-          <w:color w:val="000000"/>
-          <w:sz w:val="25"/>
-          <w:szCs w:val="25"/>
-          <w:lang w:val="en-US"/>
-        </w:rPr>
-        <w:t xml:space="preserve">7).   Language as a component of society is no different than other social dimensions it is also affected by changes that can appear in social dimensions. </w:t>
-      </w:r>
-      <w:r>
-        <w:rPr>
-          <w:rFonts w:ascii="Times New Roman" w:eastAsia="Times New Roman" w:hAnsi="Times New Roman" w:cs="Times New Roman"/>
-          <w:color w:val="000000"/>
-          <w:sz w:val="25"/>
-          <w:szCs w:val="25"/>
-          <w:lang w:val="en-US"/>
-        </w:rPr>
-        <w:t>“Time</w:t>
-      </w:r>
-      <w:r>
-        <w:rPr>
-          <w:rFonts w:ascii="Times New Roman" w:eastAsia="Times New Roman" w:hAnsi="Times New Roman" w:cs="Times New Roman"/>
-          <w:color w:val="000000"/>
-          <w:sz w:val="25"/>
-          <w:szCs w:val="25"/>
-          <w:lang w:val="en-US"/>
-        </w:rPr>
-        <w:t xml:space="preserve"> changes all things: there is no reason why language should escape this universal law”</w:t>
-      </w:r>
-      <w:proofErr w:type="gramStart"/>
-      <w:r>
-        <w:rPr>
-          <w:rFonts w:ascii="Times New Roman" w:eastAsia="Times New Roman" w:hAnsi="Times New Roman" w:cs="Times New Roman"/>
-          <w:color w:val="000000"/>
-          <w:sz w:val="25"/>
-          <w:szCs w:val="25"/>
-          <w:lang w:val="en-US"/>
-        </w:rPr>
-        <w:t>.(</w:t>
-      </w:r>
-      <w:proofErr w:type="gramEnd"/>
-      <w:r>
-        <w:rPr>
-          <w:rFonts w:ascii="Times New Roman" w:eastAsia="Times New Roman" w:hAnsi="Times New Roman" w:cs="Times New Roman"/>
-          <w:color w:val="000000"/>
-          <w:sz w:val="25"/>
-          <w:szCs w:val="25"/>
-          <w:lang w:val="en-US"/>
-        </w:rPr>
-        <w:t xml:space="preserve">Al </w:t>
-      </w:r>
-      <w:proofErr w:type="spellStart"/>
-      <w:r>
-        <w:rPr>
-          <w:rFonts w:ascii="Times New Roman" w:eastAsia="Times New Roman" w:hAnsi="Times New Roman" w:cs="Times New Roman"/>
-          <w:color w:val="000000"/>
-          <w:sz w:val="25"/>
-          <w:szCs w:val="25"/>
-          <w:lang w:val="en-US"/>
-        </w:rPr>
-        <w:t>Amadidhi</w:t>
-      </w:r>
-      <w:proofErr w:type="spellEnd"/>
-      <w:r>
-        <w:rPr>
-          <w:rFonts w:ascii="Times New Roman" w:eastAsia="Times New Roman" w:hAnsi="Times New Roman" w:cs="Times New Roman"/>
-          <w:color w:val="000000"/>
-          <w:sz w:val="25"/>
-          <w:szCs w:val="25"/>
-          <w:lang w:val="en-US"/>
-        </w:rPr>
-        <w:t xml:space="preserve"> 7). </w:t>
-      </w:r>
-    </w:p>
-    <w:p>
-      <w:pPr>
-        <w:spacing w:line="480" w:lineRule="auto"/>
-        <w:jc w:val="both"/>
-        <w:rPr>
-          <w:rFonts w:ascii="Times New Roman" w:eastAsia="Times New Roman" w:hAnsi="Times New Roman" w:cs="Times New Roman"/>
-          <w:color w:val="000000"/>
-          <w:sz w:val="25"/>
-          <w:szCs w:val="25"/>
-          <w:lang w:val="en-US"/>
-        </w:rPr>
-      </w:pPr>
-      <w:r>
-        <w:rPr>
-          <w:rFonts w:ascii="Times New Roman" w:eastAsia="Times New Roman" w:hAnsi="Times New Roman" w:cs="Times New Roman"/>
-          <w:color w:val="000000"/>
-          <w:sz w:val="25"/>
-          <w:szCs w:val="25"/>
-          <w:lang w:val="en-US"/>
-        </w:rPr>
-        <w:tab/>
-        <w:t xml:space="preserve">Additionally, </w:t>
-      </w:r>
-      <w:proofErr w:type="spellStart"/>
-      <w:r>
-        <w:rPr>
-          <w:rFonts w:ascii="Times New Roman" w:eastAsia="Times New Roman" w:hAnsi="Times New Roman" w:cs="Times New Roman"/>
-          <w:color w:val="000000"/>
-          <w:sz w:val="25"/>
-          <w:szCs w:val="25"/>
-          <w:lang w:val="en-US"/>
-        </w:rPr>
-        <w:t>Sreeraman</w:t>
-      </w:r>
-      <w:proofErr w:type="spellEnd"/>
-      <w:r>
-        <w:rPr>
-          <w:rFonts w:ascii="Times New Roman" w:eastAsia="Times New Roman" w:hAnsi="Times New Roman" w:cs="Times New Roman"/>
-          <w:color w:val="000000"/>
-          <w:sz w:val="25"/>
-          <w:szCs w:val="25"/>
-          <w:lang w:val="en-US"/>
-        </w:rPr>
-        <w:t xml:space="preserve"> claims that after the cold war era the wall of berlin that separates the eastern Europe countries from the rest of the world fell eighteen years ago but actually we still have a non-physical wall, which is not the political and religious boundary instead there is something simpler which is acting as an invisible force that separates many countries in the world to the western world which is the proficiency in the English language that is playing the role the key to the globalization and IT-</w:t>
-      </w:r>
-      <w:proofErr w:type="spellStart"/>
-      <w:r>
-        <w:rPr>
-          <w:rFonts w:ascii="Times New Roman" w:eastAsia="Times New Roman" w:hAnsi="Times New Roman" w:cs="Times New Roman"/>
-          <w:color w:val="000000"/>
-          <w:sz w:val="25"/>
-          <w:szCs w:val="25"/>
-          <w:lang w:val="en-US"/>
-        </w:rPr>
-        <w:t>iszation</w:t>
-      </w:r>
-      <w:proofErr w:type="spellEnd"/>
-      <w:r>
-        <w:rPr>
-          <w:rFonts w:ascii="Times New Roman" w:eastAsia="Times New Roman" w:hAnsi="Times New Roman" w:cs="Times New Roman"/>
-          <w:color w:val="000000"/>
-          <w:sz w:val="25"/>
-          <w:szCs w:val="25"/>
-          <w:lang w:val="en-US"/>
-        </w:rPr>
-        <w:t xml:space="preserve">. In this abstract example, </w:t>
-      </w:r>
-      <w:proofErr w:type="spellStart"/>
-      <w:r>
-        <w:rPr>
-          <w:rFonts w:ascii="Times New Roman" w:eastAsia="Times New Roman" w:hAnsi="Times New Roman" w:cs="Times New Roman"/>
-          <w:color w:val="000000"/>
-          <w:sz w:val="25"/>
-          <w:szCs w:val="25"/>
-          <w:lang w:val="en-US"/>
-        </w:rPr>
-        <w:t>Sreeraman</w:t>
-      </w:r>
-      <w:proofErr w:type="spellEnd"/>
-      <w:r>
-        <w:rPr>
-          <w:rFonts w:ascii="Times New Roman" w:eastAsia="Times New Roman" w:hAnsi="Times New Roman" w:cs="Times New Roman"/>
-          <w:color w:val="000000"/>
-          <w:sz w:val="25"/>
-          <w:szCs w:val="25"/>
-          <w:lang w:val="en-US"/>
-        </w:rPr>
-        <w:t xml:space="preserve"> informs that mastery of the English language is now an increasing prerequisite for individuals to be engaged in this technology-driven global market and how the absence of this skill is deterring thousands of thousands of people to take the advantage of the web.</w:t>
+        <w:t>Additionally, Sreeraman claims that after the cold war era the wall of berlin that separates the eastern Europe countries from the rest of the world fell eighteen years ago but actually we still have a non-physical wall, which is not the political and religious boundary instead there is something simpler which is acting as an invisible force that separates many countries in the world to the western world which is the proficiency in the English language that is playing the role the ke</w:t>
+      </w:r>
+      <w:r>
+        <w:rPr>
+          <w:rFonts w:ascii="Times New Roman" w:eastAsia="Times New Roman" w:hAnsi="Times New Roman" w:cs="Times New Roman"/>
+          <w:color w:val="000000"/>
+          <w:sz w:val="25"/>
+          <w:szCs w:val="25"/>
+          <w:lang w:val="en-US"/>
+        </w:rPr>
+        <w:t>y to the globalization and IT-i</w:t>
+      </w:r>
+      <w:r>
+        <w:rPr>
+          <w:rFonts w:ascii="Times New Roman" w:eastAsia="Times New Roman" w:hAnsi="Times New Roman" w:cs="Times New Roman"/>
+          <w:color w:val="000000"/>
+          <w:sz w:val="25"/>
+          <w:szCs w:val="25"/>
+          <w:lang w:val="en-US"/>
+        </w:rPr>
+        <w:t>zation. In this abstract example, Sreeraman informs that mastery of the English language is now an increasing prerequisite for individuals to be engaged in this technology-driven global market and how the absence of this skill is deterring thousands of thousands of people to take the advantage of the web.</w:t>
+      </w:r>
+      <w:r>
+        <w:rPr>
+          <w:rFonts w:ascii="Times New Roman" w:eastAsia="Times New Roman" w:hAnsi="Times New Roman" w:cs="Times New Roman"/>
+          <w:color w:val="000000"/>
+          <w:sz w:val="25"/>
+          <w:szCs w:val="25"/>
+          <w:lang w:val="en-US"/>
+        </w:rPr>
+        <w:t xml:space="preserve"> (“</w:t>
+      </w:r>
+      <w:r>
+        <w:rPr>
+          <w:rFonts w:ascii="Times New Roman" w:eastAsia="Times New Roman" w:hAnsi="Times New Roman" w:cs="Times New Roman"/>
+          <w:color w:val="000000"/>
+          <w:sz w:val="25"/>
+          <w:szCs w:val="25"/>
+        </w:rPr>
+        <w:t>Why English is now</w:t>
+      </w:r>
+      <w:r>
+        <w:rPr>
+          <w:rFonts w:ascii="Times New Roman" w:eastAsia="Times New Roman" w:hAnsi="Times New Roman" w:cs="Times New Roman"/>
+          <w:color w:val="000000"/>
+          <w:sz w:val="25"/>
+          <w:szCs w:val="25"/>
+        </w:rPr>
+        <w:t>”)</w:t>
       </w:r>
     </w:p>
     <w:p>
@@ -6997,29 +6962,7 @@
           <w:szCs w:val="25"/>
           <w:lang w:val="en-US"/>
         </w:rPr>
-        <w:t xml:space="preserve"> Besides </w:t>
-      </w:r>
-      <w:proofErr w:type="spellStart"/>
-      <w:r>
-        <w:rPr>
-          <w:rFonts w:ascii="Times New Roman" w:eastAsia="Times New Roman" w:hAnsi="Times New Roman" w:cs="Times New Roman"/>
-          <w:color w:val="000000"/>
-          <w:sz w:val="25"/>
-          <w:szCs w:val="25"/>
-          <w:lang w:val="en-US"/>
-        </w:rPr>
-        <w:t>Sreeraman</w:t>
-      </w:r>
-      <w:proofErr w:type="spellEnd"/>
-      <w:r>
-        <w:rPr>
-          <w:rFonts w:ascii="Times New Roman" w:eastAsia="Times New Roman" w:hAnsi="Times New Roman" w:cs="Times New Roman"/>
-          <w:color w:val="000000"/>
-          <w:sz w:val="25"/>
-          <w:szCs w:val="25"/>
-          <w:lang w:val="en-US"/>
-        </w:rPr>
-        <w:t xml:space="preserve"> also informs that the USA has about 95% of a population of 300 million speaking The English language, The United Kingdom has 98% of a population of 67 million speaking English and India has near to 130 million of the population studying English at school and have English literacy. The view here is that these countries with English Ability are more competitive when it comes to technology and making revenue from one of the largest economies in the world today.</w:t>
+        <w:t xml:space="preserve"> Besides Sreeraman also informs that the USA has about 95% of a population of 300 million speaking The English language, The United Kingdom has 98% of a population of 67 million speaking English and India has near to 130 million of the population studying English at school and have English literacy. The view here is that these countries with English Ability are more competitive when it comes to technology and making revenue from one of the largest economies in the world today.</w:t>
       </w:r>
     </w:p>
     <w:p>
@@ -7086,6 +7029,56 @@
         </w:rPr>
         <w:tab/>
         <w:t xml:space="preserve">Altogether it is clear that mastering English is an absolute requirement for succeeding in information technology and computer science sectors. Nowadays these fields are trending and they are among the top specialties students chose for their careers, this socioeconomic factor can lead to change and shift in students language. When it comes to a language shift it doesn't necessarily means language disappearance and death, rather it can change gradually generation after generation. </w:t>
+      </w:r>
+      <w:r>
+        <w:rPr>
+          <w:rFonts w:ascii="Times New Roman" w:eastAsia="Times New Roman" w:hAnsi="Times New Roman" w:cs="Times New Roman"/>
+          <w:color w:val="000000"/>
+          <w:sz w:val="25"/>
+          <w:szCs w:val="25"/>
+          <w:lang w:val="en-US"/>
+        </w:rPr>
+        <w:t xml:space="preserve">So again according to </w:t>
+      </w:r>
+      <w:r>
+        <w:rPr>
+          <w:rFonts w:ascii="Times New Roman" w:eastAsia="Times New Roman" w:hAnsi="Times New Roman" w:cs="Times New Roman"/>
+          <w:color w:val="000000"/>
+          <w:sz w:val="25"/>
+          <w:szCs w:val="25"/>
+          <w:lang w:val="en-US"/>
+        </w:rPr>
+        <w:t>Sreeraman</w:t>
+      </w:r>
+      <w:r>
+        <w:rPr>
+          <w:rFonts w:ascii="Times New Roman" w:eastAsia="Times New Roman" w:hAnsi="Times New Roman" w:cs="Times New Roman"/>
+          <w:color w:val="000000"/>
+          <w:sz w:val="25"/>
+          <w:szCs w:val="25"/>
+          <w:lang w:val="en-US"/>
+        </w:rPr>
+        <w:t xml:space="preserve">, the </w:t>
+      </w:r>
+      <w:r>
+        <w:rPr>
+          <w:rFonts w:ascii="Times New Roman" w:eastAsia="Times New Roman" w:hAnsi="Times New Roman" w:cs="Times New Roman"/>
+          <w:color w:val="000000"/>
+          <w:sz w:val="25"/>
+          <w:szCs w:val="25"/>
+          <w:lang w:val="en-US"/>
+        </w:rPr>
+        <w:t>mastery of the English language is now an increasing prerequisite for individuals to be engaged in this technology-driven global market</w:t>
+      </w:r>
+      <w:r>
+        <w:rPr>
+          <w:rFonts w:ascii="Times New Roman" w:eastAsia="Times New Roman" w:hAnsi="Times New Roman" w:cs="Times New Roman"/>
+          <w:color w:val="000000"/>
+          <w:sz w:val="25"/>
+          <w:szCs w:val="25"/>
+          <w:lang w:val="en-US"/>
+        </w:rPr>
+        <w:t>.</w:t>
       </w:r>
     </w:p>
     <w:p>
@@ -7109,40 +7102,68 @@
           <w:szCs w:val="25"/>
           <w:lang w:val="en-US"/>
         </w:rPr>
-        <w:t>In addition, the economy is the main reason that can encourage communities to shift their language so that they guarantee their living, presence, and success in a strong economy such as computer science and information technology.</w:t>
-      </w:r>
-      <w:r>
-        <w:rPr>
-          <w:rFonts w:ascii="Times New Roman" w:eastAsia="Times New Roman" w:hAnsi="Times New Roman" w:cs="Times New Roman"/>
-          <w:color w:val="000000"/>
-          <w:sz w:val="25"/>
-          <w:szCs w:val="25"/>
-          <w:lang w:val="en-US"/>
-        </w:rPr>
-        <w:t xml:space="preserve"> Language shift is a phenomena that occur in any speech community. As </w:t>
-      </w:r>
-      <w:r>
-        <w:rPr>
-          <w:rFonts w:ascii="Times New Roman" w:eastAsia="Times New Roman" w:hAnsi="Times New Roman" w:cs="Times New Roman"/>
-          <w:color w:val="000000"/>
-          <w:sz w:val="25"/>
-          <w:szCs w:val="25"/>
-          <w:lang w:val="en-US"/>
-        </w:rPr>
-        <w:t xml:space="preserve">Al </w:t>
-      </w:r>
-      <w:proofErr w:type="spellStart"/>
-      <w:r>
-        <w:rPr>
-          <w:rFonts w:ascii="Times New Roman" w:eastAsia="Times New Roman" w:hAnsi="Times New Roman" w:cs="Times New Roman"/>
-          <w:color w:val="000000"/>
-          <w:sz w:val="25"/>
-          <w:szCs w:val="25"/>
-          <w:lang w:val="en-US"/>
-        </w:rPr>
-        <w:t>Amadidhi</w:t>
-      </w:r>
-      <w:proofErr w:type="spellEnd"/>
+        <w:t xml:space="preserve">In addition, the economy is </w:t>
+      </w:r>
+      <w:r>
+        <w:rPr>
+          <w:rFonts w:ascii="Times New Roman" w:eastAsia="Times New Roman" w:hAnsi="Times New Roman" w:cs="Times New Roman"/>
+          <w:color w:val="000000"/>
+          <w:sz w:val="25"/>
+          <w:szCs w:val="25"/>
+          <w:lang w:val="en-US"/>
+        </w:rPr>
+        <w:t xml:space="preserve">a major </w:t>
+      </w:r>
+      <w:r>
+        <w:rPr>
+          <w:rFonts w:ascii="Times New Roman" w:eastAsia="Times New Roman" w:hAnsi="Times New Roman" w:cs="Times New Roman"/>
+          <w:color w:val="000000"/>
+          <w:sz w:val="25"/>
+          <w:szCs w:val="25"/>
+          <w:lang w:val="en-US"/>
+        </w:rPr>
+        <w:t>reason that can encourage communities to shift their language so that they guarantee their living, presence, and success in a strong economy such as computer science and information technology.</w:t>
+      </w:r>
+      <w:r>
+        <w:rPr>
+          <w:rFonts w:ascii="Times New Roman" w:eastAsia="Times New Roman" w:hAnsi="Times New Roman" w:cs="Times New Roman"/>
+          <w:color w:val="000000"/>
+          <w:sz w:val="25"/>
+          <w:szCs w:val="25"/>
+          <w:lang w:val="en-US"/>
+        </w:rPr>
+        <w:t xml:space="preserve"> Language shift is a phenomena that occur </w:t>
+      </w:r>
+      <w:r>
+        <w:rPr>
+          <w:rFonts w:ascii="Times New Roman" w:eastAsia="Times New Roman" w:hAnsi="Times New Roman" w:cs="Times New Roman"/>
+          <w:color w:val="000000"/>
+          <w:sz w:val="25"/>
+          <w:szCs w:val="25"/>
+          <w:lang w:val="en-US"/>
+        </w:rPr>
+        <w:t xml:space="preserve">within </w:t>
+      </w:r>
+      <w:r>
+        <w:rPr>
+          <w:rFonts w:ascii="Times New Roman" w:eastAsia="Times New Roman" w:hAnsi="Times New Roman" w:cs="Times New Roman"/>
+          <w:color w:val="000000"/>
+          <w:sz w:val="25"/>
+          <w:szCs w:val="25"/>
+          <w:lang w:val="en-US"/>
+        </w:rPr>
+        <w:t xml:space="preserve">any speech community. As </w:t>
+      </w:r>
+      <w:r>
+        <w:rPr>
+          <w:rFonts w:ascii="Times New Roman" w:eastAsia="Times New Roman" w:hAnsi="Times New Roman" w:cs="Times New Roman"/>
+          <w:color w:val="000000"/>
+          <w:sz w:val="25"/>
+          <w:szCs w:val="25"/>
+          <w:lang w:val="en-US"/>
+        </w:rPr>
+        <w:t>Al Amadidhi</w:t>
+      </w:r>
       <w:r>
         <w:rPr>
           <w:rFonts w:ascii="Times New Roman" w:eastAsia="Times New Roman" w:hAnsi="Times New Roman" w:cs="Times New Roman"/>
@@ -7201,29 +7222,7 @@
           <w:szCs w:val="25"/>
           <w:lang w:val="en-US"/>
         </w:rPr>
-        <w:t xml:space="preserve">(Al </w:t>
-      </w:r>
-      <w:proofErr w:type="spellStart"/>
-      <w:r>
-        <w:rPr>
-          <w:rFonts w:ascii="Times New Roman" w:eastAsia="Times New Roman" w:hAnsi="Times New Roman" w:cs="Times New Roman"/>
-          <w:color w:val="000000"/>
-          <w:sz w:val="25"/>
-          <w:szCs w:val="25"/>
-          <w:lang w:val="en-US"/>
-        </w:rPr>
-        <w:t>Amadidhi</w:t>
-      </w:r>
-      <w:proofErr w:type="spellEnd"/>
-      <w:r>
-        <w:rPr>
-          <w:rFonts w:ascii="Times New Roman" w:eastAsia="Times New Roman" w:hAnsi="Times New Roman" w:cs="Times New Roman"/>
-          <w:color w:val="000000"/>
-          <w:sz w:val="25"/>
-          <w:szCs w:val="25"/>
-          <w:lang w:val="en-US"/>
-        </w:rPr>
-        <w:t xml:space="preserve"> 7). </w:t>
+        <w:t>(Al Amadidhi 7). </w:t>
       </w:r>
       <w:r>
         <w:rPr>
@@ -7235,35 +7234,71 @@
         </w:rPr>
         <w:t xml:space="preserve"> In another view it is </w:t>
       </w:r>
-      <w:proofErr w:type="spellStart"/>
-      <w:r>
-        <w:rPr>
-          <w:rFonts w:ascii="Times New Roman" w:eastAsia="Times New Roman" w:hAnsi="Times New Roman" w:cs="Times New Roman"/>
-          <w:color w:val="000000"/>
-          <w:sz w:val="25"/>
-          <w:szCs w:val="25"/>
-          <w:lang w:val="en-US"/>
-        </w:rPr>
-        <w:t>dificulte</w:t>
-      </w:r>
-      <w:proofErr w:type="spellEnd"/>
-      <w:r>
-        <w:rPr>
-          <w:rFonts w:ascii="Times New Roman" w:eastAsia="Times New Roman" w:hAnsi="Times New Roman" w:cs="Times New Roman"/>
-          <w:color w:val="000000"/>
-          <w:sz w:val="25"/>
-          <w:szCs w:val="25"/>
-          <w:lang w:val="en-US"/>
-        </w:rPr>
-        <w:t xml:space="preserve"> to talk about computer science without talking English, and according to </w:t>
-      </w:r>
-      <w:r>
-        <w:rPr>
-          <w:rFonts w:ascii="Times New Roman" w:eastAsia="Times New Roman" w:hAnsi="Times New Roman" w:cs="Times New Roman"/>
-          <w:sz w:val="25"/>
-          <w:szCs w:val="25"/>
-        </w:rPr>
-        <w:t>Nikhil, he asserts that “If programming requires knowledge of human languages” then the most required language someone needs to know is “without question, English.” (Nikhil).</w:t>
+      <w:r>
+        <w:rPr>
+          <w:rFonts w:ascii="Times New Roman" w:eastAsia="Times New Roman" w:hAnsi="Times New Roman" w:cs="Times New Roman"/>
+          <w:color w:val="000000"/>
+          <w:sz w:val="25"/>
+          <w:szCs w:val="25"/>
+          <w:lang w:val="en-US"/>
+        </w:rPr>
+        <w:t>difficult</w:t>
+      </w:r>
+      <w:r>
+        <w:rPr>
+          <w:rFonts w:ascii="Times New Roman" w:eastAsia="Times New Roman" w:hAnsi="Times New Roman" w:cs="Times New Roman"/>
+          <w:color w:val="000000"/>
+          <w:sz w:val="25"/>
+          <w:szCs w:val="25"/>
+          <w:lang w:val="en-US"/>
+        </w:rPr>
+        <w:t xml:space="preserve"> to talk about computer science without talking </w:t>
+      </w:r>
+      <w:r>
+        <w:rPr>
+          <w:rFonts w:ascii="Times New Roman" w:eastAsia="Times New Roman" w:hAnsi="Times New Roman" w:cs="Times New Roman"/>
+          <w:color w:val="000000"/>
+          <w:sz w:val="25"/>
+          <w:szCs w:val="25"/>
+          <w:lang w:val="en-US"/>
+        </w:rPr>
+        <w:t xml:space="preserve">about </w:t>
+      </w:r>
+      <w:r>
+        <w:rPr>
+          <w:rFonts w:ascii="Times New Roman" w:eastAsia="Times New Roman" w:hAnsi="Times New Roman" w:cs="Times New Roman"/>
+          <w:color w:val="000000"/>
+          <w:sz w:val="25"/>
+          <w:szCs w:val="25"/>
+          <w:lang w:val="en-US"/>
+        </w:rPr>
+        <w:t xml:space="preserve">English, and according to </w:t>
+      </w:r>
+      <w:r>
+        <w:rPr>
+          <w:rFonts w:ascii="Times New Roman" w:eastAsia="Times New Roman" w:hAnsi="Times New Roman" w:cs="Times New Roman"/>
+          <w:sz w:val="25"/>
+          <w:szCs w:val="25"/>
+        </w:rPr>
+        <w:t xml:space="preserve">Nikhil, he asserts that “If programming requires knowledge of human languages” then the most required language someone needs to know is “without </w:t>
+      </w:r>
+      <w:bookmarkStart w:id="23" w:name="_GoBack"/>
+      <w:r>
+        <w:rPr>
+          <w:rFonts w:ascii="Times New Roman" w:eastAsia="Times New Roman" w:hAnsi="Times New Roman" w:cs="Times New Roman"/>
+          <w:sz w:val="25"/>
+          <w:szCs w:val="25"/>
+        </w:rPr>
+        <w:t>question</w:t>
+      </w:r>
+      <w:bookmarkEnd w:id="23"/>
+      <w:r>
+        <w:rPr>
+          <w:rFonts w:ascii="Times New Roman" w:eastAsia="Times New Roman" w:hAnsi="Times New Roman" w:cs="Times New Roman"/>
+          <w:sz w:val="25"/>
+          <w:szCs w:val="25"/>
+        </w:rPr>
+        <w:t>, English.” (Nikhil).</w:t>
       </w:r>
     </w:p>
     <w:p>
@@ -7363,7 +7398,7 @@
       <w:pPr>
         <w:pStyle w:val="h0-Mytitle"/>
       </w:pPr>
-      <w:bookmarkStart w:id="23" w:name="_Toc106638640"/>
+      <w:bookmarkStart w:id="24" w:name="_Toc106638640"/>
       <w:r>
         <w:t>Part</w:t>
       </w:r>
@@ -7382,7 +7417,7 @@
       <w:r>
         <w:t>part</w:t>
       </w:r>
-      <w:bookmarkEnd w:id="23"/>
+      <w:bookmarkEnd w:id="24"/>
     </w:p>
     <w:p>
       <w:pPr>
@@ -7405,7 +7440,7 @@
       <w:pPr>
         <w:pStyle w:val="h3-Section-mytitle"/>
       </w:pPr>
-      <w:bookmarkStart w:id="24" w:name="_Toc106638641"/>
+      <w:bookmarkStart w:id="25" w:name="_Toc106638641"/>
       <w:r>
         <w:rPr>
           <w:color w:val="0D0D0D" w:themeColor="text1" w:themeTint="F2"/>
@@ -7413,7 +7448,7 @@
         <w:lastRenderedPageBreak/>
         <w:t>Introduction</w:t>
       </w:r>
-      <w:bookmarkEnd w:id="24"/>
+      <w:bookmarkEnd w:id="25"/>
     </w:p>
     <w:p>
       <w:pPr>
@@ -7809,11 +7844,11 @@
       <w:pPr>
         <w:pStyle w:val="h2-Chapter-my-Style"/>
       </w:pPr>
-      <w:bookmarkStart w:id="25" w:name="_Toc106638642"/>
+      <w:bookmarkStart w:id="26" w:name="_Toc106638642"/>
       <w:r>
         <w:t>1. Data Collection</w:t>
       </w:r>
-      <w:bookmarkEnd w:id="25"/>
+      <w:bookmarkEnd w:id="26"/>
     </w:p>
     <w:p>
       <w:pPr>
@@ -7872,7 +7907,7 @@
       <w:pPr>
         <w:pStyle w:val="h3-Section-mytitle"/>
       </w:pPr>
-      <w:bookmarkStart w:id="26" w:name="_Toc106638643"/>
+      <w:bookmarkStart w:id="27" w:name="_Toc106638643"/>
       <w:r>
         <w:rPr>
           <w:color w:val="0D0D0D" w:themeColor="text1" w:themeTint="F2"/>
@@ -7885,7 +7920,7 @@
         </w:rPr>
         <w:t>Methodology</w:t>
       </w:r>
-      <w:bookmarkEnd w:id="26"/>
+      <w:bookmarkEnd w:id="27"/>
     </w:p>
     <w:p>
       <w:pPr>
@@ -8004,7 +8039,7 @@
       <w:pPr>
         <w:pStyle w:val="h3-Section-mytitle"/>
       </w:pPr>
-      <w:bookmarkStart w:id="27" w:name="_Toc106638644"/>
+      <w:bookmarkStart w:id="28" w:name="_Toc106638644"/>
       <w:r>
         <w:rPr>
           <w:color w:val="0D0D0D" w:themeColor="text1" w:themeTint="F2"/>
@@ -8017,7 +8052,7 @@
         </w:rPr>
         <w:t>Population</w:t>
       </w:r>
-      <w:bookmarkEnd w:id="27"/>
+      <w:bookmarkEnd w:id="28"/>
     </w:p>
     <w:p>
       <w:pPr>
@@ -8065,14 +8100,14 @@
       <w:pPr>
         <w:pStyle w:val="h3-Section-mytitle"/>
       </w:pPr>
-      <w:bookmarkStart w:id="28" w:name="_Toc106638645"/>
+      <w:bookmarkStart w:id="29" w:name="_Toc106638645"/>
       <w:r>
         <w:rPr>
           <w:color w:val="0D0D0D" w:themeColor="text1" w:themeTint="F2"/>
         </w:rPr>
         <w:t>1.3 Tools</w:t>
       </w:r>
-      <w:bookmarkEnd w:id="28"/>
+      <w:bookmarkEnd w:id="29"/>
     </w:p>
     <w:p>
       <w:pPr>
@@ -8131,14 +8166,14 @@
       <w:pPr>
         <w:pStyle w:val="h3-Section-mytitle"/>
       </w:pPr>
-      <w:bookmarkStart w:id="29" w:name="_Toc106638646"/>
+      <w:bookmarkStart w:id="30" w:name="_Toc106638646"/>
       <w:r>
         <w:rPr>
           <w:color w:val="0D0D0D" w:themeColor="text1" w:themeTint="F2"/>
         </w:rPr>
         <w:t>1.4 Procedure</w:t>
       </w:r>
-      <w:bookmarkEnd w:id="29"/>
+      <w:bookmarkEnd w:id="30"/>
     </w:p>
     <w:p>
       <w:pPr>
@@ -8178,7 +8213,7 @@
       <w:pPr>
         <w:pStyle w:val="h2-Chapter-my-Style"/>
       </w:pPr>
-      <w:bookmarkStart w:id="30" w:name="_Toc106638647"/>
+      <w:bookmarkStart w:id="31" w:name="_Toc106638647"/>
       <w:r>
         <w:rPr>
           <w:color w:val="0D0D0D" w:themeColor="text1" w:themeTint="F2"/>
@@ -8191,7 +8226,7 @@
         </w:rPr>
         <w:t>. Data Analysis</w:t>
       </w:r>
-      <w:bookmarkEnd w:id="30"/>
+      <w:bookmarkEnd w:id="31"/>
     </w:p>
     <w:p>
       <w:pPr>
@@ -8340,7 +8375,7 @@
           <w:color w:val="262626" w:themeColor="text1" w:themeTint="D9"/>
         </w:rPr>
       </w:pPr>
-      <w:bookmarkStart w:id="31" w:name="_Toc106632096"/>
+      <w:bookmarkStart w:id="32" w:name="_Toc106632096"/>
       <w:r>
         <w:rPr>
           <w:color w:val="262626" w:themeColor="text1" w:themeTint="D9"/>
@@ -8386,7 +8421,7 @@
         </w:rPr>
         <w:t>: Result of how informants study computer science</w:t>
       </w:r>
-      <w:bookmarkEnd w:id="31"/>
+      <w:bookmarkEnd w:id="32"/>
     </w:p>
     <w:p>
       <w:pPr>
@@ -8611,7 +8646,7 @@
           <w:color w:val="262626" w:themeColor="text1" w:themeTint="D9"/>
         </w:rPr>
       </w:pPr>
-      <w:bookmarkStart w:id="32" w:name="_Toc106632097"/>
+      <w:bookmarkStart w:id="33" w:name="_Toc106632097"/>
       <w:r>
         <w:rPr>
           <w:color w:val="262626" w:themeColor="text1" w:themeTint="D9"/>
@@ -8656,7 +8691,7 @@
         </w:rPr>
         <w:t>: Responses of the need of English as a software developer</w:t>
       </w:r>
-      <w:bookmarkEnd w:id="32"/>
+      <w:bookmarkEnd w:id="33"/>
     </w:p>
     <w:p>
       <w:pPr>
@@ -8819,7 +8854,7 @@
           <w:color w:val="262626" w:themeColor="text1" w:themeTint="D9"/>
         </w:rPr>
       </w:pPr>
-      <w:bookmarkStart w:id="33" w:name="_Toc106632098"/>
+      <w:bookmarkStart w:id="34" w:name="_Toc106632098"/>
       <w:r>
         <w:rPr>
           <w:color w:val="262626" w:themeColor="text1" w:themeTint="D9"/>
@@ -8880,7 +8915,7 @@
         </w:rPr>
         <w:t xml:space="preserve"> career</w:t>
       </w:r>
-      <w:bookmarkEnd w:id="33"/>
+      <w:bookmarkEnd w:id="34"/>
     </w:p>
     <w:p>
       <w:pPr>
@@ -9113,7 +9148,7 @@
         <w:keepNext/>
         <w:jc w:val="center"/>
       </w:pPr>
-      <w:bookmarkStart w:id="34" w:name="_Toc106632099"/>
+      <w:bookmarkStart w:id="35" w:name="_Toc106632099"/>
       <w:r>
         <w:rPr>
           <w:color w:val="262626" w:themeColor="text1" w:themeTint="D9"/>
@@ -9158,7 +9193,7 @@
         </w:rPr>
         <w:t>: Results about the languages informants use for searching on Google</w:t>
       </w:r>
-      <w:bookmarkEnd w:id="34"/>
+      <w:bookmarkEnd w:id="35"/>
     </w:p>
     <w:p>
       <w:pPr>
@@ -9355,7 +9390,7 @@
         <w:keepNext/>
         <w:jc w:val="center"/>
       </w:pPr>
-      <w:bookmarkStart w:id="35" w:name="_Toc106632100"/>
+      <w:bookmarkStart w:id="36" w:name="_Toc106632100"/>
       <w:r>
         <w:rPr>
           <w:color w:val="262626" w:themeColor="text1" w:themeTint="D9"/>
@@ -9401,7 +9436,7 @@
         </w:rPr>
         <w:t>: Responses about whether computer science help students to learn new vocabulary</w:t>
       </w:r>
-      <w:bookmarkEnd w:id="35"/>
+      <w:bookmarkEnd w:id="36"/>
     </w:p>
     <w:p>
       <w:pPr>
@@ -9599,7 +9634,7 @@
         <w:keepNext/>
         <w:jc w:val="center"/>
       </w:pPr>
-      <w:bookmarkStart w:id="36" w:name="_Toc106632101"/>
+      <w:bookmarkStart w:id="37" w:name="_Toc106632101"/>
       <w:r>
         <w:rPr>
           <w:color w:val="262626" w:themeColor="text1" w:themeTint="D9"/>
@@ -9651,7 +9686,7 @@
         </w:rPr>
         <w:t xml:space="preserve"> Answers of informants about what field in computer science they are more interested in</w:t>
       </w:r>
-      <w:bookmarkEnd w:id="36"/>
+      <w:bookmarkEnd w:id="37"/>
     </w:p>
     <w:p>
       <w:pPr>
@@ -9798,7 +9833,7 @@
         <w:keepNext/>
         <w:jc w:val="center"/>
       </w:pPr>
-      <w:bookmarkStart w:id="37" w:name="_Toc106632102"/>
+      <w:bookmarkStart w:id="38" w:name="_Toc106632102"/>
       <w:r>
         <w:rPr>
           <w:color w:val="262626" w:themeColor="text1" w:themeTint="D9"/>
@@ -9843,7 +9878,7 @@
         </w:rPr>
         <w:t>: Responses about whether students' success is related to knowing good English language skills</w:t>
       </w:r>
-      <w:bookmarkEnd w:id="37"/>
+      <w:bookmarkEnd w:id="38"/>
     </w:p>
     <w:p>
       <w:pPr>
@@ -10010,7 +10045,7 @@
         <w:keepNext/>
         <w:jc w:val="center"/>
       </w:pPr>
-      <w:bookmarkStart w:id="38" w:name="_Toc106632103"/>
+      <w:bookmarkStart w:id="39" w:name="_Toc106632103"/>
       <w:r>
         <w:rPr>
           <w:color w:val="262626" w:themeColor="text1" w:themeTint="D9"/>
@@ -10069,7 +10104,7 @@
         </w:rPr>
         <w:t xml:space="preserve"> responses about if they are going to travel abroad if they got a job in computer science</w:t>
       </w:r>
-      <w:bookmarkEnd w:id="38"/>
+      <w:bookmarkEnd w:id="39"/>
     </w:p>
     <w:p>
       <w:pPr>
@@ -10307,7 +10342,7 @@
         <w:keepNext/>
         <w:jc w:val="center"/>
       </w:pPr>
-      <w:bookmarkStart w:id="39" w:name="_Toc106632104"/>
+      <w:bookmarkStart w:id="40" w:name="_Toc106632104"/>
       <w:r>
         <w:rPr>
           <w:color w:val="262626" w:themeColor="text1" w:themeTint="D9"/>
@@ -10353,7 +10388,7 @@
         </w:rPr>
         <w:t>: Students' responses about their preferred language when learning new computer science technologies.</w:t>
       </w:r>
-      <w:bookmarkEnd w:id="39"/>
+      <w:bookmarkEnd w:id="40"/>
     </w:p>
     <w:p>
       <w:pPr>
@@ -10477,18 +10512,7 @@
           <w:szCs w:val="25"/>
           <w:lang w:val="en-US"/>
         </w:rPr>
-        <w:t xml:space="preserve">in this field which is like a </w:t>
-      </w:r>
-      <w:proofErr w:type="spellStart"/>
-      <w:r>
-        <w:rPr>
-          <w:rFonts w:ascii="Times New Roman" w:eastAsia="Times New Roman" w:hAnsi="Times New Roman" w:cs="Times New Roman"/>
-          <w:color w:val="000000"/>
-          <w:sz w:val="25"/>
-          <w:szCs w:val="25"/>
-          <w:lang w:val="en-US"/>
-        </w:rPr>
-        <w:t>l</w:t>
+        <w:t>in this field which is like a l</w:t>
       </w:r>
       <w:r>
         <w:rPr>
@@ -10508,18 +10532,7 @@
           <w:szCs w:val="25"/>
           <w:lang w:val="en-US"/>
         </w:rPr>
-        <w:t>ugua</w:t>
-      </w:r>
-      <w:proofErr w:type="spellEnd"/>
-      <w:r>
-        <w:rPr>
-          <w:rFonts w:ascii="Times New Roman" w:eastAsia="Times New Roman" w:hAnsi="Times New Roman" w:cs="Times New Roman"/>
-          <w:color w:val="000000"/>
-          <w:sz w:val="25"/>
-          <w:szCs w:val="25"/>
-          <w:lang w:val="en-US"/>
-        </w:rPr>
-        <w:t xml:space="preserve"> franca for them.</w:t>
+        <w:t>ugua franca for them.</w:t>
       </w:r>
     </w:p>
     <w:p>
@@ -10568,7 +10581,7 @@
         <w:keepNext/>
         <w:jc w:val="center"/>
       </w:pPr>
-      <w:bookmarkStart w:id="40" w:name="_Toc106632105"/>
+      <w:bookmarkStart w:id="41" w:name="_Toc106632105"/>
       <w:r>
         <w:rPr>
           <w:color w:val="262626" w:themeColor="text1" w:themeTint="D9"/>
@@ -10614,7 +10627,7 @@
         </w:rPr>
         <w:t>: The need of English by students that want to work in native English-speaking countries</w:t>
       </w:r>
-      <w:bookmarkEnd w:id="40"/>
+      <w:bookmarkEnd w:id="41"/>
     </w:p>
     <w:p>
       <w:pPr>
@@ -10747,7 +10760,7 @@
         <w:keepNext/>
         <w:jc w:val="center"/>
       </w:pPr>
-      <w:bookmarkStart w:id="41" w:name="_Toc106632106"/>
+      <w:bookmarkStart w:id="42" w:name="_Toc106632106"/>
       <w:r>
         <w:rPr>
           <w:color w:val="262626" w:themeColor="text1" w:themeTint="D9"/>
@@ -10834,7 +10847,7 @@
         </w:rPr>
         <w:t>LTS or TOELF in computer science</w:t>
       </w:r>
-      <w:bookmarkEnd w:id="41"/>
+      <w:bookmarkEnd w:id="42"/>
     </w:p>
     <w:p>
       <w:pPr>
@@ -10975,7 +10988,7 @@
         <w:keepNext/>
         <w:jc w:val="center"/>
       </w:pPr>
-      <w:bookmarkStart w:id="42" w:name="_Toc106632107"/>
+      <w:bookmarkStart w:id="43" w:name="_Toc106632107"/>
       <w:r>
         <w:rPr>
           <w:color w:val="262626" w:themeColor="text1" w:themeTint="D9"/>
@@ -11020,7 +11033,7 @@
         </w:rPr>
         <w:t>: Informants' answers about the preferred language for extending their studies</w:t>
       </w:r>
-      <w:bookmarkEnd w:id="42"/>
+      <w:bookmarkEnd w:id="43"/>
     </w:p>
     <w:p>
       <w:pPr>
@@ -11116,7 +11129,7 @@
         <w:keepNext/>
         <w:jc w:val="center"/>
       </w:pPr>
-      <w:bookmarkStart w:id="43" w:name="_Toc106632108"/>
+      <w:bookmarkStart w:id="44" w:name="_Toc106632108"/>
       <w:r>
         <w:rPr>
           <w:color w:val="262626" w:themeColor="text1" w:themeTint="D9"/>
@@ -11161,7 +11174,7 @@
         </w:rPr>
         <w:t>: Students’ Responses concerning whether English grammar is important when working in IT</w:t>
       </w:r>
-      <w:bookmarkEnd w:id="43"/>
+      <w:bookmarkEnd w:id="44"/>
     </w:p>
     <w:p>
       <w:pPr>
@@ -11434,7 +11447,7 @@
         <w:keepNext/>
         <w:jc w:val="center"/>
       </w:pPr>
-      <w:bookmarkStart w:id="44" w:name="_Toc106632109"/>
+      <w:bookmarkStart w:id="45" w:name="_Toc106632109"/>
       <w:r>
         <w:rPr>
           <w:color w:val="262626" w:themeColor="text1" w:themeTint="D9"/>
@@ -11479,7 +11492,7 @@
         </w:rPr>
         <w:t>: Responses about whether the informants are ready to develop their English language skills to access technical resources of computer science</w:t>
       </w:r>
-      <w:bookmarkEnd w:id="44"/>
+      <w:bookmarkEnd w:id="45"/>
     </w:p>
     <w:p>
       <w:pPr>
@@ -11546,7 +11559,7 @@
       <w:pPr>
         <w:pStyle w:val="h3-Section-mytitle"/>
       </w:pPr>
-      <w:bookmarkStart w:id="45" w:name="_Toc106638648"/>
+      <w:bookmarkStart w:id="46" w:name="_Toc106638648"/>
       <w:r>
         <w:rPr>
           <w:color w:val="0D0D0D" w:themeColor="text1" w:themeTint="F2"/>
@@ -11559,7 +11572,7 @@
         </w:rPr>
         <w:t>Findings</w:t>
       </w:r>
-      <w:bookmarkEnd w:id="45"/>
+      <w:bookmarkEnd w:id="46"/>
     </w:p>
     <w:p>
       <w:pPr>
@@ -12034,14 +12047,14 @@
       <w:pPr>
         <w:pStyle w:val="h3-Section-mytitle"/>
       </w:pPr>
-      <w:bookmarkStart w:id="46" w:name="_Toc106638649"/>
+      <w:bookmarkStart w:id="47" w:name="_Toc106638649"/>
       <w:r>
         <w:rPr>
           <w:color w:val="0D0D0D" w:themeColor="text1" w:themeTint="F2"/>
         </w:rPr>
         <w:t>Conclusion</w:t>
       </w:r>
-      <w:bookmarkEnd w:id="46"/>
+      <w:bookmarkEnd w:id="47"/>
     </w:p>
     <w:p/>
     <w:p>
@@ -12351,7 +12364,7 @@
           <w:szCs w:val="22"/>
         </w:rPr>
       </w:pPr>
-      <w:bookmarkStart w:id="47" w:name="_Toc106638650"/>
+      <w:bookmarkStart w:id="48" w:name="_Toc106638650"/>
     </w:p>
     <w:p>
       <w:pPr>
@@ -12360,7 +12373,7 @@
       <w:r>
         <w:t>General conclusion</w:t>
       </w:r>
-      <w:bookmarkEnd w:id="47"/>
+      <w:bookmarkEnd w:id="48"/>
     </w:p>
     <w:p>
       <w:pPr>
@@ -12517,9 +12530,9 @@
           <w:szCs w:val="24"/>
         </w:rPr>
       </w:pPr>
-      <w:bookmarkStart w:id="48" w:name="_Toc106638651"/>
-    </w:p>
-    <w:bookmarkEnd w:id="48"/>
+      <w:bookmarkStart w:id="49" w:name="_Toc106638651"/>
+    </w:p>
+    <w:bookmarkEnd w:id="49"/>
     <w:p>
       <w:pPr>
         <w:pStyle w:val="h1-my-title"/>
@@ -12573,8 +12586,6 @@
         </w:rPr>
         <w:tab/>
       </w:r>
-      <w:bookmarkStart w:id="49" w:name="_GoBack"/>
-      <w:bookmarkEnd w:id="49"/>
     </w:p>
     <w:p>
       <w:pPr>
@@ -12594,27 +12605,7 @@
           <w:sz w:val="24"/>
           <w:szCs w:val="24"/>
         </w:rPr>
-        <w:t xml:space="preserve">Abbas, </w:t>
-      </w:r>
-      <w:proofErr w:type="spellStart"/>
-      <w:r>
-        <w:rPr>
-          <w:rFonts w:ascii="Times New Roman" w:eastAsia="Times New Roman" w:hAnsi="Times New Roman" w:cs="Times New Roman"/>
-          <w:color w:val="0D0D0D" w:themeColor="text1" w:themeTint="F2"/>
-          <w:sz w:val="24"/>
-          <w:szCs w:val="24"/>
-        </w:rPr>
-        <w:t>Jasim</w:t>
-      </w:r>
-      <w:proofErr w:type="spellEnd"/>
-      <w:r>
-        <w:rPr>
-          <w:rFonts w:ascii="Times New Roman" w:eastAsia="Times New Roman" w:hAnsi="Times New Roman" w:cs="Times New Roman"/>
-          <w:color w:val="0D0D0D" w:themeColor="text1" w:themeTint="F2"/>
-          <w:sz w:val="24"/>
-          <w:szCs w:val="24"/>
-        </w:rPr>
-        <w:t xml:space="preserve"> Mohammed. "The Impact of Technology on Modern English Language." </w:t>
+        <w:t xml:space="preserve">Abbas, Jasim Mohammed. "The Impact of Technology on Modern English Language." </w:t>
       </w:r>
       <w:r>
         <w:rPr>
@@ -12624,27 +12615,7 @@
           <w:szCs w:val="24"/>
         </w:rPr>
         <w:tab/>
-        <w:t>Al-</w:t>
-      </w:r>
-      <w:proofErr w:type="spellStart"/>
-      <w:r>
-        <w:rPr>
-          <w:rFonts w:ascii="Times New Roman" w:eastAsia="Times New Roman" w:hAnsi="Times New Roman" w:cs="Times New Roman"/>
-          <w:color w:val="0D0D0D" w:themeColor="text1" w:themeTint="F2"/>
-          <w:sz w:val="24"/>
-          <w:szCs w:val="24"/>
-        </w:rPr>
-        <w:t>Iraqia</w:t>
-      </w:r>
-      <w:proofErr w:type="spellEnd"/>
-      <w:r>
-        <w:rPr>
-          <w:rFonts w:ascii="Times New Roman" w:eastAsia="Times New Roman" w:hAnsi="Times New Roman" w:cs="Times New Roman"/>
-          <w:color w:val="0D0D0D" w:themeColor="text1" w:themeTint="F2"/>
-          <w:sz w:val="24"/>
-          <w:szCs w:val="24"/>
-        </w:rPr>
-        <w:t xml:space="preserve"> University–College of Arts (2019).</w:t>
+        <w:t>Al-Iraqia University–College of Arts (2019).</w:t>
       </w:r>
     </w:p>
     <w:p>
@@ -12677,47 +12648,7 @@
           <w:sz w:val="24"/>
           <w:szCs w:val="24"/>
         </w:rPr>
-        <w:t xml:space="preserve">Al </w:t>
-      </w:r>
-      <w:proofErr w:type="spellStart"/>
-      <w:r>
-        <w:rPr>
-          <w:rFonts w:ascii="Times New Roman" w:eastAsia="Times New Roman" w:hAnsi="Times New Roman" w:cs="Times New Roman"/>
-          <w:color w:val="0D0D0D" w:themeColor="text1" w:themeTint="F2"/>
-          <w:sz w:val="24"/>
-          <w:szCs w:val="24"/>
-        </w:rPr>
-        <w:t>Amadidhi</w:t>
-      </w:r>
-      <w:proofErr w:type="spellEnd"/>
-      <w:r>
-        <w:rPr>
-          <w:rFonts w:ascii="Times New Roman" w:eastAsia="Times New Roman" w:hAnsi="Times New Roman" w:cs="Times New Roman"/>
-          <w:color w:val="0D0D0D" w:themeColor="text1" w:themeTint="F2"/>
-          <w:sz w:val="24"/>
-          <w:szCs w:val="24"/>
-        </w:rPr>
-        <w:t xml:space="preserve">, </w:t>
-      </w:r>
-      <w:proofErr w:type="spellStart"/>
-      <w:r>
-        <w:rPr>
-          <w:rFonts w:ascii="Times New Roman" w:eastAsia="Times New Roman" w:hAnsi="Times New Roman" w:cs="Times New Roman"/>
-          <w:color w:val="0D0D0D" w:themeColor="text1" w:themeTint="F2"/>
-          <w:sz w:val="24"/>
-          <w:szCs w:val="24"/>
-        </w:rPr>
-        <w:t>Darwish</w:t>
-      </w:r>
-      <w:proofErr w:type="spellEnd"/>
-      <w:r>
-        <w:rPr>
-          <w:rFonts w:ascii="Times New Roman" w:eastAsia="Times New Roman" w:hAnsi="Times New Roman" w:cs="Times New Roman"/>
-          <w:color w:val="0D0D0D" w:themeColor="text1" w:themeTint="F2"/>
-          <w:sz w:val="24"/>
-          <w:szCs w:val="24"/>
-        </w:rPr>
-        <w:t>. "Economy as a factor in language change." (1990), pp. 7-27.</w:t>
+        <w:t>Al Amadidhi, Darwish. "Economy as a factor in language change." (1990), pp. 7-27.</w:t>
       </w:r>
     </w:p>
     <w:p>
@@ -12731,65 +12662,14 @@
           <w:szCs w:val="24"/>
         </w:rPr>
       </w:pPr>
-      <w:proofErr w:type="spellStart"/>
-      <w:r>
-        <w:rPr>
-          <w:rFonts w:ascii="Times New Roman" w:eastAsia="Times New Roman" w:hAnsi="Times New Roman" w:cs="Times New Roman"/>
-          <w:color w:val="0D0D0D" w:themeColor="text1" w:themeTint="F2"/>
-          <w:sz w:val="24"/>
-          <w:szCs w:val="24"/>
-        </w:rPr>
-        <w:t>Salikoko</w:t>
-      </w:r>
-      <w:proofErr w:type="spellEnd"/>
-      <w:r>
-        <w:rPr>
-          <w:rFonts w:ascii="Times New Roman" w:eastAsia="Times New Roman" w:hAnsi="Times New Roman" w:cs="Times New Roman"/>
-          <w:color w:val="0D0D0D" w:themeColor="text1" w:themeTint="F2"/>
-          <w:sz w:val="24"/>
-          <w:szCs w:val="24"/>
-        </w:rPr>
-        <w:t xml:space="preserve">, </w:t>
-      </w:r>
-      <w:proofErr w:type="spellStart"/>
-      <w:r>
-        <w:rPr>
-          <w:rFonts w:ascii="Times New Roman" w:eastAsia="Times New Roman" w:hAnsi="Times New Roman" w:cs="Times New Roman"/>
-          <w:color w:val="0D0D0D" w:themeColor="text1" w:themeTint="F2"/>
-          <w:sz w:val="24"/>
-          <w:szCs w:val="24"/>
-        </w:rPr>
-        <w:t>Sangol</w:t>
-      </w:r>
-      <w:proofErr w:type="spellEnd"/>
-      <w:r>
-        <w:rPr>
-          <w:rFonts w:ascii="Times New Roman" w:eastAsia="Times New Roman" w:hAnsi="Times New Roman" w:cs="Times New Roman"/>
-          <w:color w:val="0D0D0D" w:themeColor="text1" w:themeTint="F2"/>
-          <w:sz w:val="24"/>
-          <w:szCs w:val="24"/>
-        </w:rPr>
-        <w:t xml:space="preserve">. </w:t>
-      </w:r>
-      <w:proofErr w:type="spellStart"/>
-      <w:r>
-        <w:rPr>
-          <w:rFonts w:ascii="Times New Roman" w:eastAsia="Times New Roman" w:hAnsi="Times New Roman" w:cs="Times New Roman"/>
-          <w:color w:val="0D0D0D" w:themeColor="text1" w:themeTint="F2"/>
-          <w:sz w:val="24"/>
-          <w:szCs w:val="24"/>
-        </w:rPr>
-        <w:t>Mufwene</w:t>
-      </w:r>
-      <w:proofErr w:type="spellEnd"/>
-      <w:r>
-        <w:rPr>
-          <w:rFonts w:ascii="Times New Roman" w:eastAsia="Times New Roman" w:hAnsi="Times New Roman" w:cs="Times New Roman"/>
-          <w:color w:val="0D0D0D" w:themeColor="text1" w:themeTint="F2"/>
-          <w:sz w:val="24"/>
-          <w:szCs w:val="24"/>
-        </w:rPr>
-        <w:t xml:space="preserve">. “Language Shift - International Encyclopedia of Linguistic </w:t>
+      <w:r>
+        <w:rPr>
+          <w:rFonts w:ascii="Times New Roman" w:eastAsia="Times New Roman" w:hAnsi="Times New Roman" w:cs="Times New Roman"/>
+          <w:color w:val="0D0D0D" w:themeColor="text1" w:themeTint="F2"/>
+          <w:sz w:val="24"/>
+          <w:szCs w:val="24"/>
+        </w:rPr>
+        <w:t xml:space="preserve">Salikoko, Sangol. Mufwene. “Language Shift - International Encyclopedia of Linguistic </w:t>
       </w:r>
       <w:r>
         <w:rPr>
@@ -12906,27 +12786,7 @@
           <w:sz w:val="24"/>
           <w:szCs w:val="24"/>
         </w:rPr>
-        <w:t xml:space="preserve">Lee, </w:t>
-      </w:r>
-      <w:proofErr w:type="spellStart"/>
-      <w:r>
-        <w:rPr>
-          <w:rFonts w:ascii="Times New Roman" w:eastAsia="Times New Roman" w:hAnsi="Times New Roman" w:cs="Times New Roman"/>
-          <w:color w:val="0D0D0D" w:themeColor="text1" w:themeTint="F2"/>
-          <w:sz w:val="24"/>
-          <w:szCs w:val="24"/>
-        </w:rPr>
-        <w:t>Konsbruck</w:t>
-      </w:r>
-      <w:proofErr w:type="spellEnd"/>
-      <w:r>
-        <w:rPr>
-          <w:rFonts w:ascii="Times New Roman" w:eastAsia="Times New Roman" w:hAnsi="Times New Roman" w:cs="Times New Roman"/>
-          <w:color w:val="0D0D0D" w:themeColor="text1" w:themeTint="F2"/>
-          <w:sz w:val="24"/>
-          <w:szCs w:val="24"/>
-        </w:rPr>
-        <w:t xml:space="preserve"> Robert. "Impacts of Information Technology on Society in the new </w:t>
+        <w:t xml:space="preserve">Lee, Konsbruck Robert. "Impacts of Information Technology on Society in the new </w:t>
       </w:r>
       <w:r>
         <w:rPr>
@@ -12962,25 +12822,14 @@
           <w:szCs w:val="24"/>
         </w:rPr>
       </w:pPr>
-      <w:proofErr w:type="spellStart"/>
-      <w:r>
-        <w:rPr>
-          <w:rFonts w:ascii="Times New Roman" w:eastAsia="Times New Roman" w:hAnsi="Times New Roman" w:cs="Times New Roman"/>
-          <w:color w:val="0D0D0D" w:themeColor="text1" w:themeTint="F2"/>
-          <w:sz w:val="24"/>
-          <w:szCs w:val="24"/>
-        </w:rPr>
-        <w:t>Panagiotidis</w:t>
-      </w:r>
-      <w:proofErr w:type="spellEnd"/>
-      <w:r>
-        <w:rPr>
-          <w:rFonts w:ascii="Times New Roman" w:eastAsia="Times New Roman" w:hAnsi="Times New Roman" w:cs="Times New Roman"/>
-          <w:color w:val="0D0D0D" w:themeColor="text1" w:themeTint="F2"/>
-          <w:sz w:val="24"/>
-          <w:szCs w:val="24"/>
-        </w:rPr>
-        <w:t xml:space="preserve">, Panagiotis, et al. "Technology as a motivational factor in foreign language </w:t>
+      <w:r>
+        <w:rPr>
+          <w:rFonts w:ascii="Times New Roman" w:eastAsia="Times New Roman" w:hAnsi="Times New Roman" w:cs="Times New Roman"/>
+          <w:color w:val="0D0D0D" w:themeColor="text1" w:themeTint="F2"/>
+          <w:sz w:val="24"/>
+          <w:szCs w:val="24"/>
+        </w:rPr>
+        <w:t xml:space="preserve">Panagiotidis, Panagiotis, et al. "Technology as a motivational factor in foreign language </w:t>
       </w:r>
       <w:r>
         <w:rPr>
@@ -13023,27 +12872,7 @@
           <w:sz w:val="24"/>
           <w:szCs w:val="24"/>
         </w:rPr>
-        <w:t xml:space="preserve"> Sri Lestari and Radius </w:t>
-      </w:r>
-      <w:proofErr w:type="spellStart"/>
-      <w:r>
-        <w:rPr>
-          <w:rFonts w:ascii="Times New Roman" w:eastAsia="Times New Roman" w:hAnsi="Times New Roman" w:cs="Times New Roman"/>
-          <w:color w:val="0D0D0D" w:themeColor="text1" w:themeTint="F2"/>
-          <w:sz w:val="24"/>
-          <w:szCs w:val="24"/>
-        </w:rPr>
-        <w:t>Setiyawan</w:t>
-      </w:r>
-      <w:proofErr w:type="spellEnd"/>
-      <w:r>
-        <w:rPr>
-          <w:rFonts w:ascii="Times New Roman" w:eastAsia="Times New Roman" w:hAnsi="Times New Roman" w:cs="Times New Roman"/>
-          <w:color w:val="0D0D0D" w:themeColor="text1" w:themeTint="F2"/>
-          <w:sz w:val="24"/>
-          <w:szCs w:val="24"/>
-        </w:rPr>
-        <w:t xml:space="preserve">. ‘Technology Era, Global English, CLIL: Influence </w:t>
+        <w:t xml:space="preserve"> Sri Lestari and Radius Setiyawan. ‘Technology Era, Global English, CLIL: Influence </w:t>
       </w:r>
       <w:r>
         <w:rPr>
@@ -13303,25 +13132,14 @@
           <w:szCs w:val="24"/>
         </w:rPr>
       </w:pPr>
-      <w:proofErr w:type="spellStart"/>
-      <w:r>
-        <w:rPr>
-          <w:rFonts w:ascii="Times New Roman" w:eastAsia="Times New Roman" w:hAnsi="Times New Roman" w:cs="Times New Roman"/>
-          <w:color w:val="0D0D0D" w:themeColor="text1" w:themeTint="F2"/>
-          <w:sz w:val="24"/>
-          <w:szCs w:val="24"/>
-        </w:rPr>
-        <w:t>Collom</w:t>
-      </w:r>
-      <w:proofErr w:type="spellEnd"/>
-      <w:r>
-        <w:rPr>
-          <w:rFonts w:ascii="Times New Roman" w:eastAsia="Times New Roman" w:hAnsi="Times New Roman" w:cs="Times New Roman"/>
-          <w:color w:val="0D0D0D" w:themeColor="text1" w:themeTint="F2"/>
-          <w:sz w:val="24"/>
-          <w:szCs w:val="24"/>
-        </w:rPr>
-        <w:t>, Katie. “Can Economic Development Affect Language</w:t>
+      <w:r>
+        <w:rPr>
+          <w:rFonts w:ascii="Times New Roman" w:eastAsia="Times New Roman" w:hAnsi="Times New Roman" w:cs="Times New Roman"/>
+          <w:color w:val="0D0D0D" w:themeColor="text1" w:themeTint="F2"/>
+          <w:sz w:val="24"/>
+          <w:szCs w:val="24"/>
+        </w:rPr>
+        <w:t>Collom, Katie. “Can Economic Development Affect Language</w:t>
       </w:r>
       <w:proofErr w:type="gramStart"/>
       <w:r>
@@ -13464,29 +13282,7 @@
           <w:sz w:val="24"/>
           <w:szCs w:val="24"/>
         </w:rPr>
-        <w:t xml:space="preserve">Computer </w:t>
-      </w:r>
-      <w:proofErr w:type="spellStart"/>
-      <w:r>
-        <w:rPr>
-          <w:rFonts w:ascii="Times New Roman" w:eastAsia="Times New Roman" w:hAnsi="Times New Roman" w:cs="Times New Roman"/>
-          <w:i/>
-          <w:color w:val="0D0D0D" w:themeColor="text1" w:themeTint="F2"/>
-          <w:sz w:val="24"/>
-          <w:szCs w:val="24"/>
-        </w:rPr>
-        <w:t>Sience</w:t>
-      </w:r>
-      <w:proofErr w:type="spellEnd"/>
-      <w:r>
-        <w:rPr>
-          <w:rFonts w:ascii="Times New Roman" w:eastAsia="Times New Roman" w:hAnsi="Times New Roman" w:cs="Times New Roman"/>
-          <w:i/>
-          <w:color w:val="0D0D0D" w:themeColor="text1" w:themeTint="F2"/>
-          <w:sz w:val="24"/>
-          <w:szCs w:val="24"/>
-        </w:rPr>
-        <w:t xml:space="preserve"> Teachers </w:t>
+        <w:t xml:space="preserve">Computer Sience Teachers </w:t>
       </w:r>
       <w:r>
         <w:rPr>
@@ -13620,51 +13416,7 @@
           <w:lang w:val="fr-FR"/>
         </w:rPr>
         <w:tab/>
-        <w:t xml:space="preserve">15 </w:t>
-      </w:r>
-      <w:proofErr w:type="spellStart"/>
-      <w:r>
-        <w:rPr>
-          <w:rFonts w:ascii="Times New Roman" w:eastAsia="Times New Roman" w:hAnsi="Times New Roman" w:cs="Times New Roman"/>
-          <w:color w:val="0D0D0D" w:themeColor="text1" w:themeTint="F2"/>
-          <w:sz w:val="24"/>
-          <w:szCs w:val="24"/>
-          <w:lang w:val="fr-FR"/>
-        </w:rPr>
-        <w:t>Dec</w:t>
-      </w:r>
-      <w:proofErr w:type="spellEnd"/>
-      <w:r>
-        <w:rPr>
-          <w:rFonts w:ascii="Times New Roman" w:eastAsia="Times New Roman" w:hAnsi="Times New Roman" w:cs="Times New Roman"/>
-          <w:color w:val="0D0D0D" w:themeColor="text1" w:themeTint="F2"/>
-          <w:sz w:val="24"/>
-          <w:szCs w:val="24"/>
-          <w:lang w:val="fr-FR"/>
-        </w:rPr>
-        <w:t xml:space="preserve">. 2021, 24 </w:t>
-      </w:r>
-      <w:proofErr w:type="spellStart"/>
-      <w:r>
-        <w:rPr>
-          <w:rFonts w:ascii="Times New Roman" w:eastAsia="Times New Roman" w:hAnsi="Times New Roman" w:cs="Times New Roman"/>
-          <w:color w:val="0D0D0D" w:themeColor="text1" w:themeTint="F2"/>
-          <w:sz w:val="24"/>
-          <w:szCs w:val="24"/>
-          <w:lang w:val="fr-FR"/>
-        </w:rPr>
-        <w:t>Apr</w:t>
-      </w:r>
-      <w:proofErr w:type="spellEnd"/>
-      <w:r>
-        <w:rPr>
-          <w:rFonts w:ascii="Times New Roman" w:eastAsia="Times New Roman" w:hAnsi="Times New Roman" w:cs="Times New Roman"/>
-          <w:color w:val="0D0D0D" w:themeColor="text1" w:themeTint="F2"/>
-          <w:sz w:val="24"/>
-          <w:szCs w:val="24"/>
-          <w:lang w:val="fr-FR"/>
-        </w:rPr>
-        <w:t xml:space="preserve"> 2022.</w:t>
+        <w:t>15 Dec. 2021, 24 Apr 2022.</w:t>
       </w:r>
     </w:p>
     <w:p>
@@ -13731,27 +13483,7 @@
           <w:sz w:val="24"/>
           <w:szCs w:val="24"/>
         </w:rPr>
-        <w:t xml:space="preserve">David, Maya. </w:t>
-      </w:r>
-      <w:proofErr w:type="spellStart"/>
-      <w:r>
-        <w:rPr>
-          <w:rFonts w:ascii="Times New Roman" w:eastAsia="Times New Roman" w:hAnsi="Times New Roman" w:cs="Times New Roman"/>
-          <w:color w:val="0D0D0D" w:themeColor="text1" w:themeTint="F2"/>
-          <w:sz w:val="24"/>
-          <w:szCs w:val="24"/>
-        </w:rPr>
-        <w:t>Khelmani</w:t>
-      </w:r>
-      <w:proofErr w:type="spellEnd"/>
-      <w:r>
-        <w:rPr>
-          <w:rFonts w:ascii="Times New Roman" w:eastAsia="Times New Roman" w:hAnsi="Times New Roman" w:cs="Times New Roman"/>
-          <w:color w:val="0D0D0D" w:themeColor="text1" w:themeTint="F2"/>
-          <w:sz w:val="24"/>
-          <w:szCs w:val="24"/>
-        </w:rPr>
-        <w:t xml:space="preserve">. “Language Maintenance, Language shift, &amp; Language </w:t>
+        <w:t xml:space="preserve">David, Maya. Khelmani. “Language Maintenance, Language shift, &amp; Language </w:t>
       </w:r>
       <w:r>
         <w:rPr>
@@ -13761,46 +13493,7 @@
           <w:szCs w:val="24"/>
         </w:rPr>
         <w:tab/>
-      </w:r>
-      <w:proofErr w:type="spellStart"/>
-      <w:r>
-        <w:rPr>
-          <w:rFonts w:ascii="Times New Roman" w:eastAsia="Times New Roman" w:hAnsi="Times New Roman" w:cs="Times New Roman"/>
-          <w:color w:val="0D0D0D" w:themeColor="text1" w:themeTint="F2"/>
-          <w:sz w:val="24"/>
-          <w:szCs w:val="24"/>
-        </w:rPr>
-        <w:t>Revitalisation</w:t>
-      </w:r>
-      <w:proofErr w:type="spellEnd"/>
-      <w:r>
-        <w:rPr>
-          <w:rFonts w:ascii="Times New Roman" w:eastAsia="Times New Roman" w:hAnsi="Times New Roman" w:cs="Times New Roman"/>
-          <w:color w:val="0D0D0D" w:themeColor="text1" w:themeTint="F2"/>
-          <w:sz w:val="24"/>
-          <w:szCs w:val="24"/>
-        </w:rPr>
-        <w:t xml:space="preserve"> - A Lecture by Prof. Maya David @CU.”, </w:t>
-      </w:r>
-      <w:proofErr w:type="spellStart"/>
-      <w:r>
-        <w:rPr>
-          <w:rFonts w:ascii="Times New Roman" w:eastAsia="Times New Roman" w:hAnsi="Times New Roman" w:cs="Times New Roman"/>
-          <w:color w:val="0D0D0D" w:themeColor="text1" w:themeTint="F2"/>
-          <w:sz w:val="24"/>
-          <w:szCs w:val="24"/>
-        </w:rPr>
-        <w:t>Youtube</w:t>
-      </w:r>
-      <w:proofErr w:type="spellEnd"/>
-      <w:r>
-        <w:rPr>
-          <w:rFonts w:ascii="Times New Roman" w:eastAsia="Times New Roman" w:hAnsi="Times New Roman" w:cs="Times New Roman"/>
-          <w:color w:val="0D0D0D" w:themeColor="text1" w:themeTint="F2"/>
-          <w:sz w:val="24"/>
-          <w:szCs w:val="24"/>
-        </w:rPr>
-        <w:t xml:space="preserve"> Uploaded by C </w:t>
+        <w:t xml:space="preserve">Revitalisation - A Lecture by Prof. Maya David @CU.”, Youtube Uploaded by C </w:t>
       </w:r>
       <w:r>
         <w:rPr>
@@ -13934,27 +13627,7 @@
           <w:szCs w:val="24"/>
         </w:rPr>
         <w:tab/>
-        <w:t xml:space="preserve">by </w:t>
-      </w:r>
-      <w:proofErr w:type="spellStart"/>
-      <w:r>
-        <w:rPr>
-          <w:rFonts w:ascii="Times New Roman" w:eastAsia="Times New Roman" w:hAnsi="Times New Roman" w:cs="Times New Roman"/>
-          <w:color w:val="0D0D0D" w:themeColor="text1" w:themeTint="F2"/>
-          <w:sz w:val="24"/>
-          <w:szCs w:val="24"/>
-        </w:rPr>
-        <w:t>Amigoscode</w:t>
-      </w:r>
-      <w:proofErr w:type="spellEnd"/>
-      <w:r>
-        <w:rPr>
-          <w:rFonts w:ascii="Times New Roman" w:eastAsia="Times New Roman" w:hAnsi="Times New Roman" w:cs="Times New Roman"/>
-          <w:color w:val="0D0D0D" w:themeColor="text1" w:themeTint="F2"/>
-          <w:sz w:val="24"/>
-          <w:szCs w:val="24"/>
-        </w:rPr>
-        <w:t>, 18 May 2020, 27 Apr 2022.</w:t>
+        <w:t>by Amigoscode, 18 May 2020, 27 Apr 2022.</w:t>
       </w:r>
       <w:r>
         <w:rPr>
@@ -14212,25 +13885,14 @@
           <w:szCs w:val="24"/>
         </w:rPr>
       </w:pPr>
-      <w:proofErr w:type="spellStart"/>
-      <w:r>
-        <w:rPr>
-          <w:rFonts w:ascii="Times New Roman" w:eastAsia="Times New Roman" w:hAnsi="Times New Roman" w:cs="Times New Roman"/>
-          <w:color w:val="0D0D0D" w:themeColor="text1" w:themeTint="F2"/>
-          <w:sz w:val="24"/>
-          <w:szCs w:val="24"/>
-        </w:rPr>
-        <w:t>Mandl</w:t>
-      </w:r>
-      <w:proofErr w:type="spellEnd"/>
-      <w:r>
-        <w:rPr>
-          <w:rFonts w:ascii="Times New Roman" w:eastAsia="Times New Roman" w:hAnsi="Times New Roman" w:cs="Times New Roman"/>
-          <w:color w:val="0D0D0D" w:themeColor="text1" w:themeTint="F2"/>
-          <w:sz w:val="24"/>
-          <w:szCs w:val="24"/>
-        </w:rPr>
-        <w:t xml:space="preserve">, Jenny. “Why are all programming languages in English?”  </w:t>
+      <w:r>
+        <w:rPr>
+          <w:rFonts w:ascii="Times New Roman" w:eastAsia="Times New Roman" w:hAnsi="Times New Roman" w:cs="Times New Roman"/>
+          <w:color w:val="0D0D0D" w:themeColor="text1" w:themeTint="F2"/>
+          <w:sz w:val="24"/>
+          <w:szCs w:val="24"/>
+        </w:rPr>
+        <w:t xml:space="preserve">Mandl, Jenny. “Why are all programming languages in English?”  </w:t>
       </w:r>
       <w:r>
         <w:rPr>
@@ -14344,25 +14006,14 @@
           <w:szCs w:val="24"/>
         </w:rPr>
       </w:pPr>
-      <w:proofErr w:type="spellStart"/>
-      <w:r>
-        <w:rPr>
-          <w:rFonts w:ascii="Times New Roman" w:eastAsia="Times New Roman" w:hAnsi="Times New Roman" w:cs="Times New Roman"/>
-          <w:color w:val="0D0D0D" w:themeColor="text1" w:themeTint="F2"/>
-          <w:sz w:val="24"/>
-          <w:szCs w:val="24"/>
-        </w:rPr>
-        <w:t>Mplewis</w:t>
-      </w:r>
-      <w:proofErr w:type="spellEnd"/>
-      <w:r>
-        <w:rPr>
-          <w:rFonts w:ascii="Times New Roman" w:eastAsia="Times New Roman" w:hAnsi="Times New Roman" w:cs="Times New Roman"/>
-          <w:color w:val="0D0D0D" w:themeColor="text1" w:themeTint="F2"/>
-          <w:sz w:val="24"/>
-          <w:szCs w:val="24"/>
-        </w:rPr>
-        <w:t>. “Migration and Language Contact.</w:t>
+      <w:r>
+        <w:rPr>
+          <w:rFonts w:ascii="Times New Roman" w:eastAsia="Times New Roman" w:hAnsi="Times New Roman" w:cs="Times New Roman"/>
+          <w:color w:val="0D0D0D" w:themeColor="text1" w:themeTint="F2"/>
+          <w:sz w:val="24"/>
+          <w:szCs w:val="24"/>
+        </w:rPr>
+        <w:t>Mplewis. “Migration and Language Contact.</w:t>
       </w:r>
       <w:proofErr w:type="gramStart"/>
       <w:r>
@@ -14384,7 +14035,6 @@
         </w:rPr>
         <w:t xml:space="preserve"> </w:t>
       </w:r>
-      <w:proofErr w:type="spellStart"/>
       <w:r>
         <w:rPr>
           <w:rFonts w:ascii="Times New Roman" w:eastAsia="Times New Roman" w:hAnsi="Times New Roman" w:cs="Times New Roman"/>
@@ -14395,7 +14045,6 @@
         </w:rPr>
         <w:t>Ethnologue</w:t>
       </w:r>
-      <w:proofErr w:type="spellEnd"/>
       <w:r>
         <w:rPr>
           <w:rFonts w:ascii="Times New Roman" w:eastAsia="Times New Roman" w:hAnsi="Times New Roman" w:cs="Times New Roman"/>
@@ -14677,49 +14326,15 @@
           <w:szCs w:val="24"/>
         </w:rPr>
       </w:pPr>
-      <w:proofErr w:type="spellStart"/>
-      <w:r>
-        <w:rPr>
-          <w:rFonts w:ascii="Times New Roman" w:eastAsia="Times New Roman" w:hAnsi="Times New Roman" w:cs="Times New Roman"/>
-          <w:color w:val="0D0D0D" w:themeColor="text1" w:themeTint="F2"/>
-          <w:sz w:val="24"/>
-          <w:szCs w:val="24"/>
-          <w:lang w:val="en-US"/>
-        </w:rPr>
-        <w:t>Nyabol</w:t>
-      </w:r>
-      <w:proofErr w:type="spellEnd"/>
-      <w:r>
-        <w:rPr>
-          <w:rFonts w:ascii="Times New Roman" w:eastAsia="Times New Roman" w:hAnsi="Times New Roman" w:cs="Times New Roman"/>
-          <w:color w:val="0D0D0D" w:themeColor="text1" w:themeTint="F2"/>
-          <w:sz w:val="24"/>
-          <w:szCs w:val="24"/>
-          <w:lang w:val="en-US"/>
-        </w:rPr>
-        <w:t xml:space="preserve">, </w:t>
-      </w:r>
-      <w:proofErr w:type="spellStart"/>
-      <w:r>
-        <w:rPr>
-          <w:rFonts w:ascii="Times New Roman" w:eastAsia="Times New Roman" w:hAnsi="Times New Roman" w:cs="Times New Roman"/>
-          <w:color w:val="0D0D0D" w:themeColor="text1" w:themeTint="F2"/>
-          <w:sz w:val="24"/>
-          <w:szCs w:val="24"/>
-          <w:lang w:val="en-US"/>
-        </w:rPr>
-        <w:t>Nanjala</w:t>
-      </w:r>
-      <w:proofErr w:type="spellEnd"/>
-      <w:r>
-        <w:rPr>
-          <w:rFonts w:ascii="Times New Roman" w:eastAsia="Times New Roman" w:hAnsi="Times New Roman" w:cs="Times New Roman"/>
-          <w:color w:val="0D0D0D" w:themeColor="text1" w:themeTint="F2"/>
-          <w:sz w:val="24"/>
-          <w:szCs w:val="24"/>
-          <w:lang w:val="en-US"/>
-        </w:rPr>
-        <w:t xml:space="preserve">. </w:t>
+      <w:r>
+        <w:rPr>
+          <w:rFonts w:ascii="Times New Roman" w:eastAsia="Times New Roman" w:hAnsi="Times New Roman" w:cs="Times New Roman"/>
+          <w:color w:val="0D0D0D" w:themeColor="text1" w:themeTint="F2"/>
+          <w:sz w:val="24"/>
+          <w:szCs w:val="24"/>
+          <w:lang w:val="en-US"/>
+        </w:rPr>
+        <w:t xml:space="preserve">Nyabol, Nanjala. </w:t>
       </w:r>
       <w:r>
         <w:rPr>
@@ -14749,29 +14364,7 @@
           <w:sz w:val="24"/>
           <w:szCs w:val="24"/>
         </w:rPr>
-        <w:t xml:space="preserve">15 </w:t>
-      </w:r>
-      <w:proofErr w:type="spellStart"/>
-      <w:r>
-        <w:rPr>
-          <w:rFonts w:ascii="Times New Roman" w:eastAsia="Times New Roman" w:hAnsi="Times New Roman" w:cs="Times New Roman"/>
-          <w:i/>
-          <w:color w:val="0D0D0D" w:themeColor="text1" w:themeTint="F2"/>
-          <w:sz w:val="24"/>
-          <w:szCs w:val="24"/>
-        </w:rPr>
-        <w:t>jul</w:t>
-      </w:r>
-      <w:proofErr w:type="spellEnd"/>
-      <w:r>
-        <w:rPr>
-          <w:rFonts w:ascii="Times New Roman" w:eastAsia="Times New Roman" w:hAnsi="Times New Roman" w:cs="Times New Roman"/>
-          <w:i/>
-          <w:color w:val="0D0D0D" w:themeColor="text1" w:themeTint="F2"/>
-          <w:sz w:val="24"/>
-          <w:szCs w:val="24"/>
-        </w:rPr>
-        <w:t xml:space="preserve"> </w:t>
+        <w:t xml:space="preserve">15 jul </w:t>
       </w:r>
       <w:proofErr w:type="gramEnd"/>
       <w:r>
@@ -14841,25 +14434,14 @@
           <w:szCs w:val="24"/>
         </w:rPr>
       </w:pPr>
-      <w:proofErr w:type="spellStart"/>
-      <w:r>
-        <w:rPr>
-          <w:rFonts w:ascii="Times New Roman" w:eastAsia="Times New Roman" w:hAnsi="Times New Roman" w:cs="Times New Roman"/>
-          <w:color w:val="0D0D0D" w:themeColor="text1" w:themeTint="F2"/>
-          <w:sz w:val="24"/>
-          <w:szCs w:val="24"/>
-        </w:rPr>
-        <w:t>Sharf</w:t>
-      </w:r>
-      <w:proofErr w:type="spellEnd"/>
-      <w:r>
-        <w:rPr>
-          <w:rFonts w:ascii="Times New Roman" w:eastAsia="Times New Roman" w:hAnsi="Times New Roman" w:cs="Times New Roman"/>
-          <w:color w:val="0D0D0D" w:themeColor="text1" w:themeTint="F2"/>
-          <w:sz w:val="24"/>
-          <w:szCs w:val="24"/>
-        </w:rPr>
-        <w:t xml:space="preserve">, Samantha. “The World's Largest Tech Companies 2016: Apple Bests Samsung, </w:t>
+      <w:r>
+        <w:rPr>
+          <w:rFonts w:ascii="Times New Roman" w:eastAsia="Times New Roman" w:hAnsi="Times New Roman" w:cs="Times New Roman"/>
+          <w:color w:val="0D0D0D" w:themeColor="text1" w:themeTint="F2"/>
+          <w:sz w:val="24"/>
+          <w:szCs w:val="24"/>
+        </w:rPr>
+        <w:t xml:space="preserve">Sharf, Samantha. “The World's Largest Tech Companies 2016: Apple Bests Samsung, </w:t>
       </w:r>
       <w:r>
         <w:rPr>
@@ -14976,37 +14558,15 @@
           <w:szCs w:val="24"/>
         </w:rPr>
       </w:pPr>
-      <w:proofErr w:type="spellStart"/>
-      <w:r>
-        <w:rPr>
-          <w:rFonts w:ascii="Times New Roman" w:eastAsia="Times New Roman" w:hAnsi="Times New Roman" w:cs="Times New Roman"/>
-          <w:color w:val="0D0D0D" w:themeColor="text1" w:themeTint="F2"/>
-          <w:sz w:val="24"/>
-          <w:szCs w:val="24"/>
-        </w:rPr>
-        <w:t>Sreeraman</w:t>
-      </w:r>
-      <w:proofErr w:type="spellEnd"/>
-      <w:r>
-        <w:rPr>
-          <w:rFonts w:ascii="Times New Roman" w:eastAsia="Times New Roman" w:hAnsi="Times New Roman" w:cs="Times New Roman"/>
-          <w:color w:val="0D0D0D" w:themeColor="text1" w:themeTint="F2"/>
-          <w:sz w:val="24"/>
-          <w:szCs w:val="24"/>
-        </w:rPr>
-        <w:t xml:space="preserve"> </w:t>
-      </w:r>
-      <w:proofErr w:type="spellStart"/>
-      <w:r>
-        <w:rPr>
-          <w:rFonts w:ascii="Times New Roman" w:eastAsia="Times New Roman" w:hAnsi="Times New Roman" w:cs="Times New Roman"/>
-          <w:color w:val="0D0D0D" w:themeColor="text1" w:themeTint="F2"/>
-          <w:sz w:val="24"/>
-          <w:szCs w:val="24"/>
-        </w:rPr>
-        <w:t>Thiagarajan</w:t>
-      </w:r>
-      <w:proofErr w:type="spellEnd"/>
+      <w:r>
+        <w:rPr>
+          <w:rFonts w:ascii="Times New Roman" w:eastAsia="Times New Roman" w:hAnsi="Times New Roman" w:cs="Times New Roman"/>
+          <w:color w:val="0D0D0D" w:themeColor="text1" w:themeTint="F2"/>
+          <w:sz w:val="24"/>
+          <w:szCs w:val="24"/>
+        </w:rPr>
+        <w:t>Sreeraman Thiagarajan</w:t>
+      </w:r>
       <w:r>
         <w:rPr>
           <w:rFonts w:ascii="Times New Roman" w:eastAsia="Times New Roman" w:hAnsi="Times New Roman" w:cs="Times New Roman"/>
@@ -15135,53 +14695,7 @@
           <w:u w:val="none"/>
         </w:rPr>
         <w:tab/>
-        <w:t>mar</w:t>
-      </w:r>
-      <w:r>
-        <w:rPr>
-          <w:rStyle w:val="Hyperlink"/>
-          <w:rFonts w:ascii="Times New Roman" w:eastAsia="Times New Roman" w:hAnsi="Times New Roman" w:cs="Times New Roman"/>
-          <w:color w:val="0D0D0D" w:themeColor="text1" w:themeTint="F2"/>
-          <w:sz w:val="24"/>
-          <w:szCs w:val="24"/>
-          <w:u w:val="none"/>
-        </w:rPr>
-        <w:t>k</w:t>
-      </w:r>
-      <w:r>
-        <w:rPr>
-          <w:rStyle w:val="Hyperlink"/>
-          <w:rFonts w:ascii="Times New Roman" w:eastAsia="Times New Roman" w:hAnsi="Times New Roman" w:cs="Times New Roman"/>
-          <w:color w:val="0D0D0D" w:themeColor="text1" w:themeTint="F2"/>
-          <w:sz w:val="24"/>
-          <w:szCs w:val="24"/>
-          <w:u w:val="none"/>
-        </w:rPr>
-        <w:t>ets/</w:t>
-      </w:r>
-      <w:proofErr w:type="spellStart"/>
-      <w:r>
-        <w:rPr>
-          <w:rStyle w:val="Hyperlink"/>
-          <w:rFonts w:ascii="Times New Roman" w:eastAsia="Times New Roman" w:hAnsi="Times New Roman" w:cs="Times New Roman"/>
-          <w:color w:val="0D0D0D" w:themeColor="text1" w:themeTint="F2"/>
-          <w:sz w:val="24"/>
-          <w:szCs w:val="24"/>
-          <w:u w:val="none"/>
-        </w:rPr>
-        <w:t>articleshow</w:t>
-      </w:r>
-      <w:proofErr w:type="spellEnd"/>
-      <w:r>
-        <w:rPr>
-          <w:rStyle w:val="Hyperlink"/>
-          <w:rFonts w:ascii="Times New Roman" w:eastAsia="Times New Roman" w:hAnsi="Times New Roman" w:cs="Times New Roman"/>
-          <w:color w:val="0D0D0D" w:themeColor="text1" w:themeTint="F2"/>
-          <w:sz w:val="24"/>
-          <w:szCs w:val="24"/>
-          <w:u w:val="none"/>
-        </w:rPr>
-        <w:t>/61639802.cms</w:t>
+        <w:t>markets/articleshow/61639802.cms</w:t>
       </w:r>
       <w:r>
         <w:rPr>
@@ -15333,27 +14847,7 @@
           <w:sz w:val="24"/>
           <w:szCs w:val="24"/>
         </w:rPr>
-        <w:t xml:space="preserve">Uploaded by </w:t>
-      </w:r>
-      <w:proofErr w:type="spellStart"/>
-      <w:r>
-        <w:rPr>
-          <w:rFonts w:ascii="Times New Roman" w:eastAsia="Times New Roman" w:hAnsi="Times New Roman" w:cs="Times New Roman"/>
-          <w:color w:val="0D0D0D" w:themeColor="text1" w:themeTint="F2"/>
-          <w:sz w:val="24"/>
-          <w:szCs w:val="24"/>
-        </w:rPr>
-        <w:t>EmpireJS</w:t>
-      </w:r>
-      <w:proofErr w:type="spellEnd"/>
-      <w:r>
-        <w:rPr>
-          <w:rFonts w:ascii="Times New Roman" w:eastAsia="Times New Roman" w:hAnsi="Times New Roman" w:cs="Times New Roman"/>
-          <w:color w:val="0D0D0D" w:themeColor="text1" w:themeTint="F2"/>
-          <w:sz w:val="24"/>
-          <w:szCs w:val="24"/>
-        </w:rPr>
-        <w:t xml:space="preserve">, </w:t>
+        <w:t xml:space="preserve">Uploaded by EmpireJS, </w:t>
       </w:r>
       <w:r>
         <w:rPr>
@@ -16002,7 +15496,7 @@
             <w:noProof/>
             <w:lang w:val="fr-FR"/>
           </w:rPr>
-          <w:t>44</w:t>
+          <w:t>27</w:t>
         </w:r>
         <w:r>
           <w:fldChar w:fldCharType="end"/>
@@ -18740,11 +18234,11 @@
         </c:dLbls>
         <c:gapWidth val="219"/>
         <c:overlap val="-27"/>
-        <c:axId val="-1361046976"/>
-        <c:axId val="-1361049696"/>
+        <c:axId val="-1473318368"/>
+        <c:axId val="-1473307488"/>
       </c:barChart>
       <c:catAx>
-        <c:axId val="-1361046976"/>
+        <c:axId val="-1473318368"/>
         <c:scaling>
           <c:orientation val="minMax"/>
         </c:scaling>
@@ -18787,7 +18281,7 @@
             <a:endParaRPr lang="en-US"/>
           </a:p>
         </c:txPr>
-        <c:crossAx val="-1361049696"/>
+        <c:crossAx val="-1473307488"/>
         <c:crosses val="autoZero"/>
         <c:auto val="1"/>
         <c:lblAlgn val="ctr"/>
@@ -18795,7 +18289,7 @@
         <c:noMultiLvlLbl val="0"/>
       </c:catAx>
       <c:valAx>
-        <c:axId val="-1361049696"/>
+        <c:axId val="-1473307488"/>
         <c:scaling>
           <c:orientation val="minMax"/>
         </c:scaling>
@@ -18846,7 +18340,7 @@
             <a:endParaRPr lang="en-US"/>
           </a:p>
         </c:txPr>
-        <c:crossAx val="-1361046976"/>
+        <c:crossAx val="-1473318368"/>
         <c:crosses val="autoZero"/>
         <c:crossBetween val="between"/>
       </c:valAx>
@@ -19081,11 +18575,11 @@
         </c:dLbls>
         <c:gapWidth val="219"/>
         <c:overlap val="-27"/>
-        <c:axId val="-1361048064"/>
-        <c:axId val="-1361047520"/>
+        <c:axId val="-1473306944"/>
+        <c:axId val="-1473317824"/>
       </c:barChart>
       <c:catAx>
-        <c:axId val="-1361048064"/>
+        <c:axId val="-1473306944"/>
         <c:scaling>
           <c:orientation val="minMax"/>
         </c:scaling>
@@ -19128,7 +18622,7 @@
             <a:endParaRPr lang="en-US"/>
           </a:p>
         </c:txPr>
-        <c:crossAx val="-1361047520"/>
+        <c:crossAx val="-1473317824"/>
         <c:crosses val="autoZero"/>
         <c:auto val="1"/>
         <c:lblAlgn val="ctr"/>
@@ -19136,7 +18630,7 @@
         <c:noMultiLvlLbl val="0"/>
       </c:catAx>
       <c:valAx>
-        <c:axId val="-1361047520"/>
+        <c:axId val="-1473317824"/>
         <c:scaling>
           <c:orientation val="minMax"/>
         </c:scaling>
@@ -19187,7 +18681,7 @@
             <a:endParaRPr lang="en-US"/>
           </a:p>
         </c:txPr>
-        <c:crossAx val="-1361048064"/>
+        <c:crossAx val="-1473306944"/>
         <c:crosses val="autoZero"/>
         <c:crossBetween val="between"/>
       </c:valAx>
@@ -19488,11 +18982,11 @@
         </c:dLbls>
         <c:gapWidth val="219"/>
         <c:overlap val="-27"/>
-        <c:axId val="-1361046432"/>
-        <c:axId val="-1359034928"/>
+        <c:axId val="-1473309120"/>
+        <c:axId val="-1473306400"/>
       </c:barChart>
       <c:catAx>
-        <c:axId val="-1361046432"/>
+        <c:axId val="-1473309120"/>
         <c:scaling>
           <c:orientation val="minMax"/>
         </c:scaling>
@@ -19535,7 +19029,7 @@
             <a:endParaRPr lang="en-US"/>
           </a:p>
         </c:txPr>
-        <c:crossAx val="-1359034928"/>
+        <c:crossAx val="-1473306400"/>
         <c:crosses val="autoZero"/>
         <c:auto val="1"/>
         <c:lblAlgn val="ctr"/>
@@ -19543,7 +19037,7 @@
         <c:noMultiLvlLbl val="0"/>
       </c:catAx>
       <c:valAx>
-        <c:axId val="-1359034928"/>
+        <c:axId val="-1473306400"/>
         <c:scaling>
           <c:orientation val="minMax"/>
         </c:scaling>
@@ -19594,7 +19088,7 @@
             <a:endParaRPr lang="en-US"/>
           </a:p>
         </c:txPr>
-        <c:crossAx val="-1361046432"/>
+        <c:crossAx val="-1473309120"/>
         <c:crosses val="autoZero"/>
         <c:crossBetween val="between"/>
       </c:valAx>
@@ -21595,7 +21089,7 @@
 </file>
 
 <file path=customXml/itemProps1.xml><?xml version="1.0" encoding="utf-8"?>
-<ds:datastoreItem xmlns:ds="http://schemas.openxmlformats.org/officeDocument/2006/customXml" ds:itemID="{3AA82ED2-BF60-4480-AE73-385A12E5FFFD}">
+<ds:datastoreItem xmlns:ds="http://schemas.openxmlformats.org/officeDocument/2006/customXml" ds:itemID="{5A6C32BB-6061-4506-9C3F-C19BF041858C}">
   <ds:schemaRefs>
     <ds:schemaRef ds:uri="http://schemas.openxmlformats.org/officeDocument/2006/bibliography"/>
   </ds:schemaRefs>

</xml_diff>